<commit_message>
minor updates to v2.0.0
</commit_message>
<xml_diff>
--- a/cv/AvrahamBernstein-CV-Abbrev.docx
+++ b/cv/AvrahamBernstein-CV-Abbrev.docx
@@ -36,7 +36,7 @@
         <w:rPr>
           <w:i/>
         </w:rPr>
-        <w:t>Last update: 2017-07-24T19:06:50Z</w:t>
+        <w:t>Last update: 2017-07-24T20:54:05Z</w:t>
       </w:r>
     </w:p>
     <w:p>
@@ -207,7 +207,7 @@
         <w:rPr>
           <w:b/>
         </w:rPr>
-        <w:t>location:</w:t>
+        <w:t>geo-location:</w:t>
       </w:r>
       <w:r>
         <w:rPr/>
@@ -295,7 +295,7 @@
         <w:rPr>
           <w:b/>
         </w:rPr>
-        <w:t>www-linkedin:</w:t>
+        <w:t>linkedin:</w:t>
       </w:r>
       <w:r>
         <w:rPr/>
@@ -2241,7 +2241,7 @@
       </w:pPr>
       <w:r>
         <w:rPr/>
-        <w:t>Iskar Matkash in Tefen IL is a fully automated factory that produces thousands of different cutting blades using a sintering process. The raw materials go through many stages of operations. In many cases after undergoing intermediate processing, the partially processed material can still be diverted to multiple final products - similar to stem cells. The factory contains hundreds of automated workstations, stands, stacks, guided vehicles, and conveyor belts. Pallets can be automatically move from one stand on a workstation to the next, or to temporarily place a pallet on a storage stand or a stack stand.</w:t>
+        <w:t>Iskar Matkash in Tefen IL is a fully automated factory that produces thousands of different cutting blades using a sintering process. The raw materials go through many stages of operations. In many cases after undergoing intermediate processing, the partially processed material can still be diverted to multiple final products - similar to stem cells. The factory contains hundreds of automated workstations, stands, stacks, guided vehicles, and conveyor belts. The product or intermediate product is placed on pallets. The pallets are moved move from one stand on a workstation to a stand on another workstation, or temporarily to a storage stand or stack.</w:t>
       </w:r>
     </w:p>
     <w:p>
@@ -2389,7 +2389,7 @@
       </w:pPr>
       <w:r>
         <w:rPr/>
-        <w:t>We created an implementation architecture in Pascal. Given the inherent object oriented (OO) nature of the architecture, C++ would have been an ideal implementation language choice - but the project management refused.</w:t>
+        <w:t>We created the implementation architecture in Pascal. Given the inherent object oriented (OO) nature of the architecture, C++ would have been an ideal implementation language choice - but the project management refused.</w:t>
       </w:r>
     </w:p>
     <w:p>
@@ -2403,7 +2403,7 @@
       </w:pPr>
       <w:r>
         <w:rPr/>
-        <w:t>After 18 calendar months, and 4 man-years later, the factory ran perfectly!</w:t>
+        <w:t>After 18 calendar months, and 6 man-years later, the factory ran perfectly!</w:t>
       </w:r>
     </w:p>
     <w:p>
@@ -2456,7 +2456,7 @@
       </w:pPr>
       <w:r>
         <w:rPr/>
-        <w:t>First of all, it important to note that this project took place in 1988 when speech-to-text technology was still in its infancy, and exhorbitantly priced.</w:t>
+        <w:t>First of all, it important to note that this project took place in 1988 when speech-to-text technology was still in its infancy, and exhorbitantly expensive.</w:t>
       </w:r>
     </w:p>
     <w:p>
@@ -3833,7 +3833,7 @@
       </w:hyperlink>
       <w:r>
         <w:rPr/>
-        <w:t>. The prominent email address watermark prevents a web site from maliciously displaying my photo while attempting to associate/label it with any other name besides mine. Similarly if a site would maliciously display my photo without my permission in order to imply my association or agreement with them, then it is trivial for anyone who may be suspicious of their claim to ask me for verification by sending me an email.</w:t>
+        <w:t>. The prominent email address watermark prevents a web site from maliciously displaying my photo while attempting to associate/label it with any other name besides mine. Similarly if a site would maliciously display my photo without my permission in order to imply my association or agreement with them, then it is trivial for anyone who may be suspicious of their claim to “challenge” the site by asking me for a verification email.</w:t>
       </w:r>
     </w:p>
   </w:footnote>

</xml_diff>

<commit_message>
added TOC to docx files
</commit_message>
<xml_diff>
--- a/cv/AvrahamBernstein-CV-Abbrev.docx
+++ b/cv/AvrahamBernstein-CV-Abbrev.docx
@@ -8,8 +8,10 @@
         <w:spacing w:before="480" w:after="0"/>
         <w:rPr/>
       </w:pPr>
-      <w:bookmarkStart w:id="0" w:name="avraham-abe-bernstein-abbreviated-professional-cv"/>
+      <w:bookmarkStart w:id="0" w:name="__RefHeading___Toc3279_353591454"/>
+      <w:bookmarkStart w:id="1" w:name="avraham-abe-bernstein-abbreviated-professional-cv"/>
       <w:bookmarkEnd w:id="0"/>
+      <w:bookmarkEnd w:id="1"/>
       <w:r>
         <w:rPr/>
         <w:t>Avraham “Abe” Bernstein | Abbreviated Professional CV</w:t>
@@ -80,7 +82,7 @@
       <w:r>
         <w:rPr/>
         <w:drawing>
-          <wp:inline distT="0" distB="0" distL="114935" distR="114935">
+          <wp:inline distT="0" distB="0" distL="0" distR="0">
             <wp:extent cx="1371600" cy="1371600"/>
             <wp:effectExtent l="0" t="0" r="0" b="0"/>
             <wp:docPr id="1" name="Picture" descr="Secure photo of the author, Avraham Bernstein c. 2010."/>
@@ -143,8 +145,10 @@
         <w:pStyle w:val="Heading3"/>
         <w:rPr/>
       </w:pPr>
-      <w:bookmarkStart w:id="1" w:name="contact-info-links"/>
-      <w:bookmarkEnd w:id="1"/>
+      <w:bookmarkStart w:id="2" w:name="__RefHeading___Toc3281_353591454"/>
+      <w:bookmarkStart w:id="3" w:name="contact-info-links"/>
+      <w:bookmarkEnd w:id="2"/>
+      <w:bookmarkEnd w:id="3"/>
       <w:r>
         <w:rPr/>
         <w:t>0.1 Contact Info &amp; Links</w:t>
@@ -421,8 +425,804 @@
         <w:pStyle w:val="Heading2"/>
         <w:rPr/>
       </w:pPr>
-      <w:bookmarkStart w:id="2" w:name="summary"/>
-      <w:bookmarkEnd w:id="2"/>
+      <w:bookmarkStart w:id="4" w:name="__RefHeading___Toc3283_353591454"/>
+      <w:bookmarkEnd w:id="4"/>
+      <w:r>
+        <w:rPr/>
+        <w:t>0.2 Table Of Contents</w:t>
+      </w:r>
+    </w:p>
+    <w:p>
+      <w:pPr>
+        <w:pStyle w:val="ContentsHeading"/>
+        <w:rPr/>
+      </w:pPr>
+      <w:r>
+        <w:rPr/>
+        <w:t>Table of Contents</w:t>
+      </w:r>
+    </w:p>
+    <w:p>
+      <w:pPr>
+        <w:pStyle w:val="Contents1"/>
+        <w:tabs>
+          <w:tab w:val="right" w:pos="10466" w:leader="dot"/>
+        </w:tabs>
+        <w:rPr/>
+      </w:pPr>
+      <w:r>
+        <w:fldChar w:fldCharType="begin"/>
+      </w:r>
+      <w:r>
+        <w:instrText> TOC \f \o "1-9" \h</w:instrText>
+      </w:r>
+      <w:r>
+        <w:fldChar w:fldCharType="separate"/>
+      </w:r>
+      <w:hyperlink w:anchor="__RefHeading___Toc3279_353591454">
+        <w:r>
+          <w:rPr>
+            <w:rStyle w:val="IndexLink"/>
+          </w:rPr>
+          <w:t>Avraham “Abe” Bernstein | Abbreviated Professional CV</w:t>
+          <w:tab/>
+          <w:t>1</w:t>
+        </w:r>
+      </w:hyperlink>
+    </w:p>
+    <w:p>
+      <w:pPr>
+        <w:pStyle w:val="Contents3"/>
+        <w:tabs>
+          <w:tab w:val="right" w:pos="10466" w:leader="dot"/>
+        </w:tabs>
+        <w:rPr/>
+      </w:pPr>
+      <w:hyperlink w:anchor="__RefHeading___Toc3281_353591454">
+        <w:r>
+          <w:rPr>
+            <w:rStyle w:val="IndexLink"/>
+          </w:rPr>
+          <w:t>0.1 Contact Info &amp; Links</w:t>
+          <w:tab/>
+          <w:t>1</w:t>
+        </w:r>
+      </w:hyperlink>
+    </w:p>
+    <w:p>
+      <w:pPr>
+        <w:pStyle w:val="Contents2"/>
+        <w:tabs>
+          <w:tab w:val="right" w:pos="10466" w:leader="dot"/>
+        </w:tabs>
+        <w:rPr/>
+      </w:pPr>
+      <w:hyperlink w:anchor="__RefHeading___Toc3283_353591454">
+        <w:r>
+          <w:rPr>
+            <w:rStyle w:val="IndexLink"/>
+          </w:rPr>
+          <w:t>0.2 Table Of Contents</w:t>
+          <w:tab/>
+          <w:t>2</w:t>
+        </w:r>
+      </w:hyperlink>
+    </w:p>
+    <w:p>
+      <w:pPr>
+        <w:pStyle w:val="Contents2"/>
+        <w:tabs>
+          <w:tab w:val="right" w:pos="10466" w:leader="dot"/>
+        </w:tabs>
+        <w:rPr/>
+      </w:pPr>
+      <w:hyperlink w:anchor="__RefHeading___Toc3285_353591454">
+        <w:r>
+          <w:rPr>
+            <w:rStyle w:val="IndexLink"/>
+          </w:rPr>
+          <w:t>1.0 Summary</w:t>
+          <w:tab/>
+          <w:t>3</w:t>
+        </w:r>
+      </w:hyperlink>
+    </w:p>
+    <w:p>
+      <w:pPr>
+        <w:pStyle w:val="Contents2"/>
+        <w:tabs>
+          <w:tab w:val="right" w:pos="10466" w:leader="dot"/>
+        </w:tabs>
+        <w:rPr/>
+      </w:pPr>
+      <w:hyperlink w:anchor="__RefHeading___Toc3287_353591454">
+        <w:r>
+          <w:rPr>
+            <w:rStyle w:val="IndexLink"/>
+          </w:rPr>
+          <w:t>2.0 Work Experience</w:t>
+          <w:tab/>
+          <w:t>4</w:t>
+        </w:r>
+      </w:hyperlink>
+    </w:p>
+    <w:p>
+      <w:pPr>
+        <w:pStyle w:val="Contents3"/>
+        <w:tabs>
+          <w:tab w:val="right" w:pos="10466" w:leader="dot"/>
+        </w:tabs>
+        <w:rPr/>
+      </w:pPr>
+      <w:hyperlink w:anchor="__RefHeading___Toc3289_353591454">
+        <w:r>
+          <w:rPr>
+            <w:rStyle w:val="IndexLink"/>
+          </w:rPr>
+          <w:t>2017 - present: Consultant: Cybersecurity</w:t>
+          <w:tab/>
+          <w:t>4</w:t>
+        </w:r>
+      </w:hyperlink>
+    </w:p>
+    <w:p>
+      <w:pPr>
+        <w:pStyle w:val="Contents3"/>
+        <w:tabs>
+          <w:tab w:val="right" w:pos="10466" w:leader="dot"/>
+        </w:tabs>
+        <w:rPr/>
+      </w:pPr>
+      <w:hyperlink w:anchor="__RefHeading___Toc3291_353591454">
+        <w:r>
+          <w:rPr>
+            <w:rStyle w:val="IndexLink"/>
+          </w:rPr>
+          <w:t>2011-17: Security Manager &amp; Architect: OTT Internet Pay TV System: Secure Player</w:t>
+          <w:tab/>
+          <w:t>4</w:t>
+        </w:r>
+      </w:hyperlink>
+    </w:p>
+    <w:p>
+      <w:pPr>
+        <w:pStyle w:val="Contents3"/>
+        <w:tabs>
+          <w:tab w:val="right" w:pos="10466" w:leader="dot"/>
+        </w:tabs>
+        <w:rPr/>
+      </w:pPr>
+      <w:hyperlink w:anchor="__RefHeading___Toc3293_353591454">
+        <w:r>
+          <w:rPr>
+            <w:rStyle w:val="IndexLink"/>
+          </w:rPr>
+          <w:t>2016-16: Consultant: Cybersecurity Protection of a Small Business With Extremely High Security Concerns</w:t>
+          <w:tab/>
+          <w:t>5</w:t>
+        </w:r>
+      </w:hyperlink>
+    </w:p>
+    <w:p>
+      <w:pPr>
+        <w:pStyle w:val="Contents3"/>
+        <w:tabs>
+          <w:tab w:val="right" w:pos="10466" w:leader="dot"/>
+        </w:tabs>
+        <w:rPr/>
+      </w:pPr>
+      <w:hyperlink w:anchor="__RefHeading___Toc3295_353591454">
+        <w:r>
+          <w:rPr>
+            <w:rStyle w:val="IndexLink"/>
+          </w:rPr>
+          <w:t>2010-12: Part-time CTO: US Agricultural Trading Company with Nigeria</w:t>
+          <w:tab/>
+          <w:t>5</w:t>
+        </w:r>
+      </w:hyperlink>
+    </w:p>
+    <w:p>
+      <w:pPr>
+        <w:pStyle w:val="Contents3"/>
+        <w:tabs>
+          <w:tab w:val="right" w:pos="10466" w:leader="dot"/>
+        </w:tabs>
+        <w:rPr/>
+      </w:pPr>
+      <w:hyperlink w:anchor="__RefHeading___Toc3297_353591454">
+        <w:r>
+          <w:rPr>
+            <w:rStyle w:val="IndexLink"/>
+          </w:rPr>
+          <w:t>2010-11: VP R&amp;D: Urban Traffic Vehicle Route Guidance</w:t>
+          <w:tab/>
+          <w:t>5</w:t>
+        </w:r>
+      </w:hyperlink>
+    </w:p>
+    <w:p>
+      <w:pPr>
+        <w:pStyle w:val="Contents3"/>
+        <w:tabs>
+          <w:tab w:val="right" w:pos="10466" w:leader="dot"/>
+        </w:tabs>
+        <w:rPr/>
+      </w:pPr>
+      <w:hyperlink w:anchor="__RefHeading___Toc3299_353591454">
+        <w:r>
+          <w:rPr>
+            <w:rStyle w:val="IndexLink"/>
+          </w:rPr>
+          <w:t>2010-10: Consultant: Transparent Technical Negotiator of Restricted Hi-Tech Trade with China</w:t>
+          <w:tab/>
+          <w:t>6</w:t>
+        </w:r>
+      </w:hyperlink>
+    </w:p>
+    <w:p>
+      <w:pPr>
+        <w:pStyle w:val="Contents3"/>
+        <w:tabs>
+          <w:tab w:val="right" w:pos="10466" w:leader="dot"/>
+        </w:tabs>
+        <w:rPr/>
+      </w:pPr>
+      <w:hyperlink w:anchor="__RefHeading___Toc3301_353591454">
+        <w:r>
+          <w:rPr>
+            <w:rStyle w:val="IndexLink"/>
+          </w:rPr>
+          <w:t>2009-09: Consultant: Bioinformatics PCR Algorithms</w:t>
+          <w:tab/>
+          <w:t>6</w:t>
+        </w:r>
+      </w:hyperlink>
+    </w:p>
+    <w:p>
+      <w:pPr>
+        <w:pStyle w:val="Contents3"/>
+        <w:tabs>
+          <w:tab w:val="right" w:pos="10466" w:leader="dot"/>
+        </w:tabs>
+        <w:rPr/>
+      </w:pPr>
+      <w:hyperlink w:anchor="__RefHeading___Toc3303_353591454">
+        <w:r>
+          <w:rPr>
+            <w:rStyle w:val="IndexLink"/>
+          </w:rPr>
+          <w:t>2004-09: Security Research &amp; Business Development</w:t>
+          <w:tab/>
+          <w:t>6</w:t>
+        </w:r>
+      </w:hyperlink>
+    </w:p>
+    <w:p>
+      <w:pPr>
+        <w:pStyle w:val="Contents3"/>
+        <w:tabs>
+          <w:tab w:val="right" w:pos="10466" w:leader="dot"/>
+        </w:tabs>
+        <w:rPr/>
+      </w:pPr>
+      <w:hyperlink w:anchor="__RefHeading___Toc3305_353591454">
+        <w:r>
+          <w:rPr>
+            <w:rStyle w:val="IndexLink"/>
+          </w:rPr>
+          <w:t>2002-03: CTO: Blind Accessibility H/W &amp; S/W To Enable Viewing of Digital Images &amp; Maps</w:t>
+          <w:tab/>
+          <w:t>7</w:t>
+        </w:r>
+      </w:hyperlink>
+    </w:p>
+    <w:p>
+      <w:pPr>
+        <w:pStyle w:val="Contents3"/>
+        <w:tabs>
+          <w:tab w:val="right" w:pos="10466" w:leader="dot"/>
+        </w:tabs>
+        <w:rPr/>
+      </w:pPr>
+      <w:hyperlink w:anchor="__RefHeading___Toc3307_353591454">
+        <w:r>
+          <w:rPr>
+            <w:rStyle w:val="IndexLink"/>
+          </w:rPr>
+          <w:t>1999-02: Manager Cable Modem &amp; Router Network Utilities S/W Development Group</w:t>
+          <w:tab/>
+          <w:t>8</w:t>
+        </w:r>
+      </w:hyperlink>
+    </w:p>
+    <w:p>
+      <w:pPr>
+        <w:pStyle w:val="Contents3"/>
+        <w:tabs>
+          <w:tab w:val="right" w:pos="10466" w:leader="dot"/>
+        </w:tabs>
+        <w:rPr/>
+      </w:pPr>
+      <w:hyperlink w:anchor="__RefHeading___Toc3309_353591454">
+        <w:r>
+          <w:rPr>
+            <w:rStyle w:val="IndexLink"/>
+          </w:rPr>
+          <w:t>2001-01: Consultant: Network Management System (NMS) for FSO Devices</w:t>
+          <w:tab/>
+          <w:t>8</w:t>
+        </w:r>
+      </w:hyperlink>
+    </w:p>
+    <w:p>
+      <w:pPr>
+        <w:pStyle w:val="Contents3"/>
+        <w:tabs>
+          <w:tab w:val="right" w:pos="10466" w:leader="dot"/>
+        </w:tabs>
+        <w:rPr/>
+      </w:pPr>
+      <w:hyperlink w:anchor="__RefHeading___Toc3311_353591454">
+        <w:r>
+          <w:rPr>
+            <w:rStyle w:val="IndexLink"/>
+          </w:rPr>
+          <w:t>2000-01: Contract Programmer: Win32 Asynchronous Network Driver Software For A VisualBasic Project</w:t>
+          <w:tab/>
+          <w:t>8</w:t>
+        </w:r>
+      </w:hyperlink>
+    </w:p>
+    <w:p>
+      <w:pPr>
+        <w:pStyle w:val="Contents3"/>
+        <w:tabs>
+          <w:tab w:val="right" w:pos="10466" w:leader="dot"/>
+        </w:tabs>
+        <w:rPr/>
+      </w:pPr>
+      <w:hyperlink w:anchor="__RefHeading___Toc3313_353591454">
+        <w:r>
+          <w:rPr>
+            <w:rStyle w:val="IndexLink"/>
+          </w:rPr>
+          <w:t>1998-99: Contract Programmer: GCC Compiler Port for a 128-Core Stack Machine</w:t>
+          <w:tab/>
+          <w:t>8</w:t>
+        </w:r>
+      </w:hyperlink>
+    </w:p>
+    <w:p>
+      <w:pPr>
+        <w:pStyle w:val="Contents3"/>
+        <w:tabs>
+          <w:tab w:val="right" w:pos="10466" w:leader="dot"/>
+        </w:tabs>
+        <w:rPr/>
+      </w:pPr>
+      <w:hyperlink w:anchor="__RefHeading___Toc3315_353591454">
+        <w:r>
+          <w:rPr>
+            <w:rStyle w:val="IndexLink"/>
+          </w:rPr>
+          <w:t>1997-98: Contractor: S/W Architect &amp; Implementation of Conoscopic Interferometer Workstation</w:t>
+          <w:tab/>
+          <w:t>8</w:t>
+        </w:r>
+      </w:hyperlink>
+    </w:p>
+    <w:p>
+      <w:pPr>
+        <w:pStyle w:val="Contents3"/>
+        <w:tabs>
+          <w:tab w:val="right" w:pos="10466" w:leader="dot"/>
+        </w:tabs>
+        <w:rPr/>
+      </w:pPr>
+      <w:hyperlink w:anchor="__RefHeading___Toc3317_353591454">
+        <w:r>
+          <w:rPr>
+            <w:rStyle w:val="IndexLink"/>
+          </w:rPr>
+          <w:t>1995-96: CEO &amp; CTO: S/W Architect &amp; Implementation of US DOD Mil-Spec Automated Testing System: Night Hawk Fire Control System</w:t>
+          <w:tab/>
+          <w:t>8</w:t>
+        </w:r>
+      </w:hyperlink>
+    </w:p>
+    <w:p>
+      <w:pPr>
+        <w:pStyle w:val="Contents3"/>
+        <w:tabs>
+          <w:tab w:val="right" w:pos="10466" w:leader="dot"/>
+        </w:tabs>
+        <w:rPr/>
+      </w:pPr>
+      <w:hyperlink w:anchor="__RefHeading___Toc3319_353591454">
+        <w:r>
+          <w:rPr>
+            <w:rStyle w:val="IndexLink"/>
+          </w:rPr>
+          <w:t>1991-94: CEO &amp; CTO: S/W Architect &amp; Implementation of S/W Toolchain For DSPG PINE CPU</w:t>
+          <w:tab/>
+          <w:t>8</w:t>
+        </w:r>
+      </w:hyperlink>
+    </w:p>
+    <w:p>
+      <w:pPr>
+        <w:pStyle w:val="Contents3"/>
+        <w:tabs>
+          <w:tab w:val="right" w:pos="10466" w:leader="dot"/>
+        </w:tabs>
+        <w:rPr/>
+      </w:pPr>
+      <w:hyperlink w:anchor="__RefHeading___Toc3321_353591454">
+        <w:r>
+          <w:rPr>
+            <w:rStyle w:val="IndexLink"/>
+          </w:rPr>
+          <w:t>1989-91: S/W Architect &amp; Implementation: Shop Floor Production Control (SFPC) System: BARI II</w:t>
+          <w:tab/>
+          <w:t>8</w:t>
+        </w:r>
+      </w:hyperlink>
+    </w:p>
+    <w:p>
+      <w:pPr>
+        <w:pStyle w:val="Contents3"/>
+        <w:tabs>
+          <w:tab w:val="right" w:pos="10466" w:leader="dot"/>
+        </w:tabs>
+        <w:rPr/>
+      </w:pPr>
+      <w:hyperlink w:anchor="__RefHeading___Toc3323_353591454">
+        <w:r>
+          <w:rPr>
+            <w:rStyle w:val="IndexLink"/>
+          </w:rPr>
+          <w:t>1988-88: S/W Architect &amp; Implementation: Quadriplegic PC Accessibility</w:t>
+          <w:tab/>
+          <w:t>9</w:t>
+        </w:r>
+      </w:hyperlink>
+    </w:p>
+    <w:p>
+      <w:pPr>
+        <w:pStyle w:val="Contents3"/>
+        <w:tabs>
+          <w:tab w:val="right" w:pos="10466" w:leader="dot"/>
+        </w:tabs>
+        <w:rPr/>
+      </w:pPr>
+      <w:hyperlink w:anchor="__RefHeading___Toc3325_353591454">
+        <w:r>
+          <w:rPr>
+            <w:rStyle w:val="IndexLink"/>
+          </w:rPr>
+          <w:t>1987-88: Senior Programmer &amp; VAX/VMS Sysadmin: 3D Printer: Solider</w:t>
+          <w:tab/>
+          <w:t>10</w:t>
+        </w:r>
+      </w:hyperlink>
+    </w:p>
+    <w:p>
+      <w:pPr>
+        <w:pStyle w:val="Contents3"/>
+        <w:tabs>
+          <w:tab w:val="right" w:pos="10466" w:leader="dot"/>
+        </w:tabs>
+        <w:rPr/>
+      </w:pPr>
+      <w:hyperlink w:anchor="__RefHeading___Toc3327_353591454">
+        <w:r>
+          <w:rPr>
+            <w:rStyle w:val="IndexLink"/>
+          </w:rPr>
+          <w:t>1986-86: Programmer: Automated Leather Sewing Workstation</w:t>
+          <w:tab/>
+          <w:t>10</w:t>
+        </w:r>
+      </w:hyperlink>
+    </w:p>
+    <w:p>
+      <w:pPr>
+        <w:pStyle w:val="Contents3"/>
+        <w:tabs>
+          <w:tab w:val="right" w:pos="10466" w:leader="dot"/>
+        </w:tabs>
+        <w:rPr/>
+      </w:pPr>
+      <w:hyperlink w:anchor="__RefHeading___Toc3329_353591454">
+        <w:r>
+          <w:rPr>
+            <w:rStyle w:val="IndexLink"/>
+          </w:rPr>
+          <w:t>1984-85: Programmer &amp; VAX/VMS Sysadmin: Hebrew/English Word Processor: Glyph</w:t>
+          <w:tab/>
+          <w:t>10</w:t>
+        </w:r>
+      </w:hyperlink>
+    </w:p>
+    <w:p>
+      <w:pPr>
+        <w:pStyle w:val="Contents3"/>
+        <w:tabs>
+          <w:tab w:val="right" w:pos="10466" w:leader="dot"/>
+        </w:tabs>
+        <w:rPr/>
+      </w:pPr>
+      <w:hyperlink w:anchor="__RefHeading___Toc3331_353591454">
+        <w:r>
+          <w:rPr>
+            <w:rStyle w:val="IndexLink"/>
+          </w:rPr>
+          <w:t>1983-84: Programmer: Real-Time</w:t>
+          <w:tab/>
+          <w:t>10</w:t>
+        </w:r>
+      </w:hyperlink>
+    </w:p>
+    <w:p>
+      <w:pPr>
+        <w:pStyle w:val="Contents3"/>
+        <w:tabs>
+          <w:tab w:val="right" w:pos="10466" w:leader="dot"/>
+        </w:tabs>
+        <w:rPr/>
+      </w:pPr>
+      <w:hyperlink w:anchor="__RefHeading___Toc3333_353591454">
+        <w:r>
+          <w:rPr>
+            <w:rStyle w:val="IndexLink"/>
+          </w:rPr>
+          <w:t>1981-83: Programmer &amp; IBM CP/CMS Sysadmin</w:t>
+          <w:tab/>
+          <w:t>10</w:t>
+        </w:r>
+      </w:hyperlink>
+    </w:p>
+    <w:p>
+      <w:pPr>
+        <w:pStyle w:val="Contents3"/>
+        <w:tabs>
+          <w:tab w:val="right" w:pos="10466" w:leader="dot"/>
+        </w:tabs>
+        <w:rPr/>
+      </w:pPr>
+      <w:hyperlink w:anchor="__RefHeading___Toc3335_353591454">
+        <w:r>
+          <w:rPr>
+            <w:rStyle w:val="IndexLink"/>
+          </w:rPr>
+          <w:t>1979-80: Programmer/Economist</w:t>
+          <w:tab/>
+          <w:t>10</w:t>
+        </w:r>
+      </w:hyperlink>
+    </w:p>
+    <w:p>
+      <w:pPr>
+        <w:pStyle w:val="Contents3"/>
+        <w:tabs>
+          <w:tab w:val="right" w:pos="10466" w:leader="dot"/>
+        </w:tabs>
+        <w:rPr/>
+      </w:pPr>
+      <w:hyperlink w:anchor="__RefHeading___Toc3337_353591454">
+        <w:r>
+          <w:rPr>
+            <w:rStyle w:val="IndexLink"/>
+          </w:rPr>
+          <w:t>1977-78: Intervenor/Economist</w:t>
+          <w:tab/>
+          <w:t>10</w:t>
+        </w:r>
+      </w:hyperlink>
+    </w:p>
+    <w:p>
+      <w:pPr>
+        <w:pStyle w:val="Contents2"/>
+        <w:tabs>
+          <w:tab w:val="right" w:pos="10466" w:leader="dot"/>
+        </w:tabs>
+        <w:rPr/>
+      </w:pPr>
+      <w:hyperlink w:anchor="__RefHeading___Toc3339_353591454">
+        <w:r>
+          <w:rPr>
+            <w:rStyle w:val="IndexLink"/>
+          </w:rPr>
+          <w:t>4.0 Education</w:t>
+          <w:tab/>
+          <w:t>10</w:t>
+        </w:r>
+      </w:hyperlink>
+    </w:p>
+    <w:p>
+      <w:pPr>
+        <w:pStyle w:val="Contents3"/>
+        <w:tabs>
+          <w:tab w:val="right" w:pos="10466" w:leader="dot"/>
+        </w:tabs>
+        <w:rPr/>
+      </w:pPr>
+      <w:hyperlink w:anchor="__RefHeading___Toc3341_353591454">
+        <w:r>
+          <w:rPr>
+            <w:rStyle w:val="IndexLink"/>
+          </w:rPr>
+          <w:t>4.1 Formal Education</w:t>
+          <w:tab/>
+          <w:t>10</w:t>
+        </w:r>
+      </w:hyperlink>
+    </w:p>
+    <w:p>
+      <w:pPr>
+        <w:pStyle w:val="Contents4"/>
+        <w:tabs>
+          <w:tab w:val="right" w:pos="10466" w:leader="dot"/>
+        </w:tabs>
+        <w:rPr/>
+      </w:pPr>
+      <w:hyperlink w:anchor="__RefHeading___Toc3343_353591454">
+        <w:r>
+          <w:rPr>
+            <w:rStyle w:val="IndexLink"/>
+          </w:rPr>
+          <w:t>1979: York University, Canada: MA Economics &amp; Applied Mathematics</w:t>
+          <w:tab/>
+          <w:t>10</w:t>
+        </w:r>
+      </w:hyperlink>
+    </w:p>
+    <w:p>
+      <w:pPr>
+        <w:pStyle w:val="Contents4"/>
+        <w:tabs>
+          <w:tab w:val="right" w:pos="10466" w:leader="dot"/>
+        </w:tabs>
+        <w:rPr/>
+      </w:pPr>
+      <w:hyperlink w:anchor="__RefHeading___Toc3345_353591454">
+        <w:r>
+          <w:rPr>
+            <w:rStyle w:val="IndexLink"/>
+          </w:rPr>
+          <w:t>1977: University of Toronto - Rotman School of Management (MBA Program): No Degree</w:t>
+          <w:tab/>
+          <w:t>11</w:t>
+        </w:r>
+      </w:hyperlink>
+    </w:p>
+    <w:p>
+      <w:pPr>
+        <w:pStyle w:val="Contents4"/>
+        <w:tabs>
+          <w:tab w:val="right" w:pos="10466" w:leader="dot"/>
+        </w:tabs>
+        <w:rPr/>
+      </w:pPr>
+      <w:hyperlink w:anchor="__RefHeading___Toc3347_353591454">
+        <w:r>
+          <w:rPr>
+            <w:rStyle w:val="IndexLink"/>
+          </w:rPr>
+          <w:t>1976: University of Toronto: BA Economics &amp; Applied Mathematics</w:t>
+          <w:tab/>
+          <w:t>11</w:t>
+        </w:r>
+      </w:hyperlink>
+    </w:p>
+    <w:p>
+      <w:pPr>
+        <w:pStyle w:val="Contents3"/>
+        <w:tabs>
+          <w:tab w:val="right" w:pos="10466" w:leader="dot"/>
+        </w:tabs>
+        <w:rPr/>
+      </w:pPr>
+      <w:hyperlink w:anchor="__RefHeading___Toc3349_353591454">
+        <w:r>
+          <w:rPr>
+            <w:rStyle w:val="IndexLink"/>
+          </w:rPr>
+          <w:t>4.2 Continuing Education</w:t>
+          <w:tab/>
+          <w:t>11</w:t>
+        </w:r>
+      </w:hyperlink>
+    </w:p>
+    <w:p>
+      <w:pPr>
+        <w:pStyle w:val="Contents2"/>
+        <w:tabs>
+          <w:tab w:val="right" w:pos="10466" w:leader="dot"/>
+        </w:tabs>
+        <w:rPr/>
+      </w:pPr>
+      <w:hyperlink w:anchor="__RefHeading___Toc3351_353591454">
+        <w:r>
+          <w:rPr>
+            <w:rStyle w:val="IndexLink"/>
+          </w:rPr>
+          <w:t>5.0 Spoken Languages</w:t>
+          <w:tab/>
+          <w:t>11</w:t>
+        </w:r>
+      </w:hyperlink>
+    </w:p>
+    <w:p>
+      <w:pPr>
+        <w:pStyle w:val="Contents2"/>
+        <w:tabs>
+          <w:tab w:val="right" w:pos="10466" w:leader="dot"/>
+        </w:tabs>
+        <w:rPr/>
+      </w:pPr>
+      <w:hyperlink w:anchor="__RefHeading___Toc3353_353591454">
+        <w:r>
+          <w:rPr>
+            <w:rStyle w:val="IndexLink"/>
+          </w:rPr>
+          <w:t>6.0 Computer Languages, SDKs, and Operating Systems</w:t>
+          <w:tab/>
+          <w:t>12</w:t>
+        </w:r>
+      </w:hyperlink>
+    </w:p>
+    <w:p>
+      <w:pPr>
+        <w:pStyle w:val="Contents2"/>
+        <w:tabs>
+          <w:tab w:val="right" w:pos="10466" w:leader="dot"/>
+        </w:tabs>
+        <w:rPr/>
+      </w:pPr>
+      <w:hyperlink w:anchor="__RefHeading___Toc3355_353591454">
+        <w:r>
+          <w:rPr>
+            <w:rStyle w:val="IndexLink"/>
+          </w:rPr>
+          <w:t>7.0 Patents Under Development</w:t>
+          <w:tab/>
+          <w:t>12</w:t>
+        </w:r>
+      </w:hyperlink>
+    </w:p>
+    <w:p>
+      <w:pPr>
+        <w:pStyle w:val="Contents2"/>
+        <w:tabs>
+          <w:tab w:val="right" w:pos="10466" w:leader="dot"/>
+        </w:tabs>
+        <w:rPr/>
+      </w:pPr>
+      <w:hyperlink w:anchor="__RefHeading___Toc3357_353591454">
+        <w:r>
+          <w:rPr>
+            <w:rStyle w:val="IndexLink"/>
+          </w:rPr>
+          <w:t>8.0 Personal</w:t>
+          <w:tab/>
+          <w:t>12</w:t>
+        </w:r>
+      </w:hyperlink>
+      <w:r>
+        <w:fldChar w:fldCharType="end"/>
+      </w:r>
+    </w:p>
+    <w:p>
+      <w:pPr>
+        <w:pStyle w:val="Heading2"/>
+        <w:rPr/>
+      </w:pPr>
+      <w:bookmarkStart w:id="5" w:name="__RefHeading___Toc3285_353591454"/>
+      <w:bookmarkStart w:id="6" w:name="summary"/>
+      <w:bookmarkEnd w:id="5"/>
+      <w:bookmarkEnd w:id="6"/>
       <w:r>
         <w:rPr/>
         <w:t>1.0 Summary</w:t>
@@ -721,8 +1521,10 @@
         <w:pStyle w:val="Heading2"/>
         <w:rPr/>
       </w:pPr>
-      <w:bookmarkStart w:id="3" w:name="work-experience"/>
-      <w:bookmarkEnd w:id="3"/>
+      <w:bookmarkStart w:id="7" w:name="__RefHeading___Toc3287_353591454"/>
+      <w:bookmarkStart w:id="8" w:name="work-experience"/>
+      <w:bookmarkEnd w:id="7"/>
+      <w:bookmarkEnd w:id="8"/>
       <w:r>
         <w:rPr/>
         <w:t>2.0 Work Experience</w:t>
@@ -733,8 +1535,10 @@
         <w:pStyle w:val="Heading3"/>
         <w:rPr/>
       </w:pPr>
-      <w:bookmarkStart w:id="4" w:name="present-consultant-cybersecurity"/>
-      <w:bookmarkEnd w:id="4"/>
+      <w:bookmarkStart w:id="9" w:name="__RefHeading___Toc3289_353591454"/>
+      <w:bookmarkStart w:id="10" w:name="present-consultant-cybersecurity"/>
+      <w:bookmarkEnd w:id="9"/>
+      <w:bookmarkEnd w:id="10"/>
       <w:r>
         <w:rPr/>
         <w:t>2017 - present: Consultant: Cybersecurity</w:t>
@@ -859,8 +1663,10 @@
         <w:pStyle w:val="Heading3"/>
         <w:rPr/>
       </w:pPr>
-      <w:bookmarkStart w:id="5" w:name="security-manager-architect-ott-internet-pay-tv-system-secure-player"/>
-      <w:bookmarkEnd w:id="5"/>
+      <w:bookmarkStart w:id="11" w:name="__RefHeading___Toc3291_353591454"/>
+      <w:bookmarkStart w:id="12" w:name="security-manager-architect-ott-internet-pay-tv-system-secure-player"/>
+      <w:bookmarkEnd w:id="11"/>
+      <w:bookmarkEnd w:id="12"/>
       <w:r>
         <w:rPr/>
         <w:t>2011-17: Security Manager &amp; Architect: OTT Internet Pay TV System: Secure Player</w:t>
@@ -1175,8 +1981,10 @@
         <w:pStyle w:val="Heading3"/>
         <w:rPr/>
       </w:pPr>
-      <w:bookmarkStart w:id="6" w:name="consultant-cybersecurity-protection-of-a-small-business-with-extremely-high-security-concerns"/>
-      <w:bookmarkEnd w:id="6"/>
+      <w:bookmarkStart w:id="13" w:name="__RefHeading___Toc3293_353591454"/>
+      <w:bookmarkStart w:id="14" w:name="consultant-cybersecurity-protection-of-a-small-business-with-extremely-high-security-concerns"/>
+      <w:bookmarkEnd w:id="13"/>
+      <w:bookmarkEnd w:id="14"/>
       <w:r>
         <w:rPr/>
         <w:t>2016-16: Consultant: Cybersecurity Protection of a Small Business With Extremely High Security Concerns</w:t>
@@ -1187,8 +1995,10 @@
         <w:pStyle w:val="Heading3"/>
         <w:rPr/>
       </w:pPr>
-      <w:bookmarkStart w:id="7" w:name="part-time-cto-us-agricultural-trading-company-with-nigeria"/>
-      <w:bookmarkEnd w:id="7"/>
+      <w:bookmarkStart w:id="15" w:name="__RefHeading___Toc3295_353591454"/>
+      <w:bookmarkStart w:id="16" w:name="part-time-cto-us-agricultural-trading-company-with-nigeria"/>
+      <w:bookmarkEnd w:id="15"/>
+      <w:bookmarkEnd w:id="16"/>
       <w:r>
         <w:rPr/>
         <w:t>2010-12: Part-time CTO: US Agricultural Trading Company with Nigeria</w:t>
@@ -1199,8 +2009,10 @@
         <w:pStyle w:val="Heading3"/>
         <w:rPr/>
       </w:pPr>
-      <w:bookmarkStart w:id="8" w:name="vp-rd-urban-traffic-vehicle-route-guidance"/>
-      <w:bookmarkEnd w:id="8"/>
+      <w:bookmarkStart w:id="17" w:name="__RefHeading___Toc3297_353591454"/>
+      <w:bookmarkStart w:id="18" w:name="vp-rd-urban-traffic-vehicle-route-guidance"/>
+      <w:bookmarkEnd w:id="17"/>
+      <w:bookmarkEnd w:id="18"/>
       <w:r>
         <w:rPr/>
         <w:t>2010-11: VP R&amp;D: Urban Traffic Vehicle Route Guidance</w:t>
@@ -1317,8 +2129,10 @@
         <w:pStyle w:val="Heading3"/>
         <w:rPr/>
       </w:pPr>
-      <w:bookmarkStart w:id="9" w:name="consultant-transparent-technical-negotiator-of-restricted-hi-tech-trade-with-china"/>
-      <w:bookmarkEnd w:id="9"/>
+      <w:bookmarkStart w:id="19" w:name="__RefHeading___Toc3299_353591454"/>
+      <w:bookmarkStart w:id="20" w:name="consultant-transparent-technical-negotiator-of-restricted-hi-tech-trade-with-china"/>
+      <w:bookmarkEnd w:id="19"/>
+      <w:bookmarkEnd w:id="20"/>
       <w:r>
         <w:rPr/>
         <w:t>2010-10: Consultant: Transparent Technical Negotiator of Restricted Hi-Tech Trade with China</w:t>
@@ -1329,8 +2143,10 @@
         <w:pStyle w:val="Heading3"/>
         <w:rPr/>
       </w:pPr>
-      <w:bookmarkStart w:id="10" w:name="consultant-bioinformatics-pcr-algorithms"/>
-      <w:bookmarkEnd w:id="10"/>
+      <w:bookmarkStart w:id="21" w:name="__RefHeading___Toc3301_353591454"/>
+      <w:bookmarkStart w:id="22" w:name="consultant-bioinformatics-pcr-algorithms"/>
+      <w:bookmarkEnd w:id="21"/>
+      <w:bookmarkEnd w:id="22"/>
       <w:r>
         <w:rPr/>
         <w:t>2009-09: Consultant: Bioinformatics PCR Algorithms</w:t>
@@ -1469,8 +2285,10 @@
         <w:pStyle w:val="Heading3"/>
         <w:rPr/>
       </w:pPr>
-      <w:bookmarkStart w:id="11" w:name="security-research-business-development"/>
-      <w:bookmarkEnd w:id="11"/>
+      <w:bookmarkStart w:id="23" w:name="__RefHeading___Toc3303_353591454"/>
+      <w:bookmarkStart w:id="24" w:name="security-research-business-development"/>
+      <w:bookmarkEnd w:id="23"/>
+      <w:bookmarkEnd w:id="24"/>
       <w:r>
         <w:rPr/>
         <w:t>2004-09: Security Research &amp; Business Development</w:t>
@@ -1780,8 +2598,10 @@
         <w:pStyle w:val="Heading3"/>
         <w:rPr/>
       </w:pPr>
-      <w:bookmarkStart w:id="12" w:name="cto-blind-accessibility-hw-sw-to-enable-viewing-of-digital-images-maps"/>
-      <w:bookmarkEnd w:id="12"/>
+      <w:bookmarkStart w:id="25" w:name="__RefHeading___Toc3305_353591454"/>
+      <w:bookmarkStart w:id="26" w:name="cto-blind-accessibility-hw-sw-to-enable-viewing-of-digital-images-maps"/>
+      <w:bookmarkEnd w:id="25"/>
+      <w:bookmarkEnd w:id="26"/>
       <w:r>
         <w:rPr/>
         <w:t>2002-03: CTO: Blind Accessibility H/W &amp; S/W To Enable Viewing of Digital Images &amp; Maps</w:t>
@@ -2003,8 +2823,10 @@
         <w:pStyle w:val="Heading3"/>
         <w:rPr/>
       </w:pPr>
-      <w:bookmarkStart w:id="13" w:name="manager-cable-modem-router-network-utilities-sw-development-group"/>
-      <w:bookmarkEnd w:id="13"/>
+      <w:bookmarkStart w:id="27" w:name="__RefHeading___Toc3307_353591454"/>
+      <w:bookmarkStart w:id="28" w:name="manager-cable-modem-router-network-utilities-sw-development-group"/>
+      <w:bookmarkEnd w:id="27"/>
+      <w:bookmarkEnd w:id="28"/>
       <w:r>
         <w:rPr/>
         <w:t>1999-02: Manager Cable Modem &amp; Router Network Utilities S/W Development Group</w:t>
@@ -2037,8 +2859,10 @@
         <w:pStyle w:val="Heading3"/>
         <w:rPr/>
       </w:pPr>
-      <w:bookmarkStart w:id="14" w:name="consultant-network-management-system-nms-for-fso-devices"/>
-      <w:bookmarkEnd w:id="14"/>
+      <w:bookmarkStart w:id="29" w:name="__RefHeading___Toc3309_353591454"/>
+      <w:bookmarkStart w:id="30" w:name="consultant-network-management-system-nms-for-fso-devices"/>
+      <w:bookmarkEnd w:id="29"/>
+      <w:bookmarkEnd w:id="30"/>
       <w:r>
         <w:rPr/>
         <w:t>2001-01: Consultant: Network Management System (NMS) for FSO Devices</w:t>
@@ -2049,8 +2873,10 @@
         <w:pStyle w:val="Heading3"/>
         <w:rPr/>
       </w:pPr>
-      <w:bookmarkStart w:id="15" w:name="contract-programmer-win32-asynchronous-network-driver-software-for-a-visualbasic-project"/>
-      <w:bookmarkEnd w:id="15"/>
+      <w:bookmarkStart w:id="31" w:name="__RefHeading___Toc3311_353591454"/>
+      <w:bookmarkStart w:id="32" w:name="contract-programmer-win32-asynchronous-network-driver-software-for-a-visualbasic-project"/>
+      <w:bookmarkEnd w:id="31"/>
+      <w:bookmarkEnd w:id="32"/>
       <w:r>
         <w:rPr/>
         <w:t>2000-01: Contract Programmer: Win32 Asynchronous Network Driver Software For A VisualBasic Project</w:t>
@@ -2061,8 +2887,10 @@
         <w:pStyle w:val="Heading3"/>
         <w:rPr/>
       </w:pPr>
-      <w:bookmarkStart w:id="16" w:name="contract-programmer-gcc-compiler-port-for-a-128-core-stack-machine"/>
-      <w:bookmarkEnd w:id="16"/>
+      <w:bookmarkStart w:id="33" w:name="__RefHeading___Toc3313_353591454"/>
+      <w:bookmarkStart w:id="34" w:name="contract-programmer-gcc-compiler-port-for-a-128-core-stack-machine"/>
+      <w:bookmarkEnd w:id="33"/>
+      <w:bookmarkEnd w:id="34"/>
       <w:r>
         <w:rPr/>
         <w:t>1998-99: Contract Programmer: GCC Compiler Port for a 128-Core Stack Machine</w:t>
@@ -2073,8 +2901,10 @@
         <w:pStyle w:val="Heading3"/>
         <w:rPr/>
       </w:pPr>
-      <w:bookmarkStart w:id="17" w:name="contractor-sw-architect-implementation-of-conoscopic-interferometer-workstation"/>
-      <w:bookmarkEnd w:id="17"/>
+      <w:bookmarkStart w:id="35" w:name="__RefHeading___Toc3315_353591454"/>
+      <w:bookmarkStart w:id="36" w:name="contractor-sw-architect-implementation-of-conoscopic-interferometer-workstation"/>
+      <w:bookmarkEnd w:id="35"/>
+      <w:bookmarkEnd w:id="36"/>
       <w:r>
         <w:rPr/>
         <w:t>1997-98: Contractor: S/W Architect &amp; Implementation of Conoscopic Interferometer Workstation</w:t>
@@ -2085,8 +2915,10 @@
         <w:pStyle w:val="Heading3"/>
         <w:rPr/>
       </w:pPr>
-      <w:bookmarkStart w:id="18" w:name="ceo-cto-sw-architect-implementation-of-us-dod-mil-spec-automated-testing-system-night-hawk-fire-control-system"/>
-      <w:bookmarkEnd w:id="18"/>
+      <w:bookmarkStart w:id="37" w:name="__RefHeading___Toc3317_353591454"/>
+      <w:bookmarkStart w:id="38" w:name="ceo-cto-sw-architect-implementation-of-us-dod-mil-spec-automated-testing-system-night-hawk-fire-control-system"/>
+      <w:bookmarkEnd w:id="37"/>
+      <w:bookmarkEnd w:id="38"/>
       <w:r>
         <w:rPr/>
         <w:t>1995-96: CEO &amp; CTO: S/W Architect &amp; Implementation of US DOD Mil-Spec Automated Testing System: Night Hawk Fire Control System</w:t>
@@ -2097,8 +2929,10 @@
         <w:pStyle w:val="Heading3"/>
         <w:rPr/>
       </w:pPr>
-      <w:bookmarkStart w:id="19" w:name="ceo-cto-sw-architect-implementation-of-sw-toolchain-for-dspg-pine-cpu"/>
-      <w:bookmarkEnd w:id="19"/>
+      <w:bookmarkStart w:id="39" w:name="__RefHeading___Toc3319_353591454"/>
+      <w:bookmarkStart w:id="40" w:name="ceo-cto-sw-architect-implementation-of-sw-toolchain-for-dspg-pine-cpu"/>
+      <w:bookmarkEnd w:id="39"/>
+      <w:bookmarkEnd w:id="40"/>
       <w:r>
         <w:rPr/>
         <w:t>1991-94: CEO &amp; CTO: S/W Architect &amp; Implementation of S/W Toolchain For DSPG PINE CPU</w:t>
@@ -2211,8 +3045,10 @@
         <w:pStyle w:val="Heading3"/>
         <w:rPr/>
       </w:pPr>
-      <w:bookmarkStart w:id="20" w:name="sw-architect-implementation-shop-floor-production-control-sfpc-system-bari-ii"/>
-      <w:bookmarkEnd w:id="20"/>
+      <w:bookmarkStart w:id="41" w:name="__RefHeading___Toc3321_353591454"/>
+      <w:bookmarkStart w:id="42" w:name="sw-architect-implementation-shop-floor-production-control-sfpc-system-bari-ii"/>
+      <w:bookmarkEnd w:id="41"/>
+      <w:bookmarkEnd w:id="42"/>
       <w:r>
         <w:rPr/>
         <w:t>1989-91: S/W Architect &amp; Implementation: Shop Floor Production Control (SFPC) System: BARI II</w:t>
@@ -2411,8 +3247,10 @@
         <w:pStyle w:val="Heading3"/>
         <w:rPr/>
       </w:pPr>
-      <w:bookmarkStart w:id="21" w:name="sw-architect-implementation-quadriplegic-pc-accessibility"/>
-      <w:bookmarkEnd w:id="21"/>
+      <w:bookmarkStart w:id="43" w:name="__RefHeading___Toc3323_353591454"/>
+      <w:bookmarkStart w:id="44" w:name="sw-architect-implementation-quadriplegic-pc-accessibility"/>
+      <w:bookmarkEnd w:id="43"/>
+      <w:bookmarkEnd w:id="44"/>
       <w:r>
         <w:rPr/>
         <w:t>1988-88: S/W Architect &amp; Implementation: Quadriplegic PC Accessibility</w:t>
@@ -2634,8 +3472,10 @@
         <w:pStyle w:val="Heading3"/>
         <w:rPr/>
       </w:pPr>
-      <w:bookmarkStart w:id="22" w:name="senior-programmer-vaxvms-sysadmin-3d-printer-solider"/>
-      <w:bookmarkEnd w:id="22"/>
+      <w:bookmarkStart w:id="45" w:name="__RefHeading___Toc3325_353591454"/>
+      <w:bookmarkStart w:id="46" w:name="senior-programmer-vaxvms-sysadmin-3d-printer-solider"/>
+      <w:bookmarkEnd w:id="45"/>
+      <w:bookmarkEnd w:id="46"/>
       <w:r>
         <w:rPr/>
         <w:t>1987-88: Senior Programmer &amp; VAX/VMS Sysadmin: 3D Printer: Solider</w:t>
@@ -2646,8 +3486,10 @@
         <w:pStyle w:val="Heading3"/>
         <w:rPr/>
       </w:pPr>
-      <w:bookmarkStart w:id="23" w:name="programmer-automated-leather-sewing-workstation"/>
-      <w:bookmarkEnd w:id="23"/>
+      <w:bookmarkStart w:id="47" w:name="__RefHeading___Toc3327_353591454"/>
+      <w:bookmarkStart w:id="48" w:name="programmer-automated-leather-sewing-workstation"/>
+      <w:bookmarkEnd w:id="47"/>
+      <w:bookmarkEnd w:id="48"/>
       <w:r>
         <w:rPr/>
         <w:t>1986-86: Programmer: Automated Leather Sewing Workstation</w:t>
@@ -2658,8 +3500,10 @@
         <w:pStyle w:val="Heading3"/>
         <w:rPr/>
       </w:pPr>
-      <w:bookmarkStart w:id="24" w:name="programmer-vaxvms-sysadmin-hebrewenglish-word-processor-glyph"/>
-      <w:bookmarkEnd w:id="24"/>
+      <w:bookmarkStart w:id="49" w:name="__RefHeading___Toc3329_353591454"/>
+      <w:bookmarkStart w:id="50" w:name="programmer-vaxvms-sysadmin-hebrewenglish-word-processor-glyph"/>
+      <w:bookmarkEnd w:id="49"/>
+      <w:bookmarkEnd w:id="50"/>
       <w:r>
         <w:rPr/>
         <w:t>1984-85: Programmer &amp; VAX/VMS Sysadmin: Hebrew/English Word Processor: Glyph</w:t>
@@ -2670,8 +3514,10 @@
         <w:pStyle w:val="Heading3"/>
         <w:rPr/>
       </w:pPr>
-      <w:bookmarkStart w:id="25" w:name="programmer-real-time"/>
-      <w:bookmarkEnd w:id="25"/>
+      <w:bookmarkStart w:id="51" w:name="__RefHeading___Toc3331_353591454"/>
+      <w:bookmarkStart w:id="52" w:name="programmer-real-time"/>
+      <w:bookmarkEnd w:id="51"/>
+      <w:bookmarkEnd w:id="52"/>
       <w:r>
         <w:rPr/>
         <w:t>1983-84: Programmer: Real-Time</w:t>
@@ -2734,8 +3580,10 @@
         <w:pStyle w:val="Heading3"/>
         <w:rPr/>
       </w:pPr>
-      <w:bookmarkStart w:id="26" w:name="programmer-ibm-cpcms-sysadmin"/>
-      <w:bookmarkEnd w:id="26"/>
+      <w:bookmarkStart w:id="53" w:name="__RefHeading___Toc3333_353591454"/>
+      <w:bookmarkStart w:id="54" w:name="programmer-ibm-cpcms-sysadmin"/>
+      <w:bookmarkEnd w:id="53"/>
+      <w:bookmarkEnd w:id="54"/>
       <w:r>
         <w:rPr/>
         <w:t>1981-83: Programmer &amp; IBM CP/CMS Sysadmin</w:t>
@@ -2746,8 +3594,10 @@
         <w:pStyle w:val="Heading3"/>
         <w:rPr/>
       </w:pPr>
-      <w:bookmarkStart w:id="27" w:name="programmereconomist"/>
-      <w:bookmarkEnd w:id="27"/>
+      <w:bookmarkStart w:id="55" w:name="__RefHeading___Toc3335_353591454"/>
+      <w:bookmarkStart w:id="56" w:name="programmereconomist"/>
+      <w:bookmarkEnd w:id="55"/>
+      <w:bookmarkEnd w:id="56"/>
       <w:r>
         <w:rPr/>
         <w:t>1979-80: Programmer/Economist</w:t>
@@ -2758,8 +3608,10 @@
         <w:pStyle w:val="Heading3"/>
         <w:rPr/>
       </w:pPr>
-      <w:bookmarkStart w:id="28" w:name="intervenoreconomist"/>
-      <w:bookmarkEnd w:id="28"/>
+      <w:bookmarkStart w:id="57" w:name="__RefHeading___Toc3337_353591454"/>
+      <w:bookmarkStart w:id="58" w:name="intervenoreconomist"/>
+      <w:bookmarkEnd w:id="57"/>
+      <w:bookmarkEnd w:id="58"/>
       <w:r>
         <w:rPr/>
         <w:t>1977-78: Intervenor/Economist</w:t>
@@ -2902,8 +3754,10 @@
         <w:pStyle w:val="Heading2"/>
         <w:rPr/>
       </w:pPr>
-      <w:bookmarkStart w:id="29" w:name="education"/>
-      <w:bookmarkEnd w:id="29"/>
+      <w:bookmarkStart w:id="59" w:name="__RefHeading___Toc3339_353591454"/>
+      <w:bookmarkStart w:id="60" w:name="education"/>
+      <w:bookmarkEnd w:id="59"/>
+      <w:bookmarkEnd w:id="60"/>
       <w:r>
         <w:rPr/>
         <w:t>4.0 Education</w:t>
@@ -2914,8 +3768,10 @@
         <w:pStyle w:val="Heading3"/>
         <w:rPr/>
       </w:pPr>
-      <w:bookmarkStart w:id="30" w:name="formal-education"/>
-      <w:bookmarkEnd w:id="30"/>
+      <w:bookmarkStart w:id="61" w:name="__RefHeading___Toc3341_353591454"/>
+      <w:bookmarkStart w:id="62" w:name="formal-education"/>
+      <w:bookmarkEnd w:id="61"/>
+      <w:bookmarkEnd w:id="62"/>
       <w:r>
         <w:rPr/>
         <w:t>4.1 Formal Education</w:t>
@@ -2926,8 +3782,10 @@
         <w:pStyle w:val="Heading4"/>
         <w:rPr/>
       </w:pPr>
-      <w:bookmarkStart w:id="31" w:name="york-university-canada-ma-economics-applied-mathematics"/>
-      <w:bookmarkEnd w:id="31"/>
+      <w:bookmarkStart w:id="63" w:name="__RefHeading___Toc3343_353591454"/>
+      <w:bookmarkStart w:id="64" w:name="york-university-canada-ma-economics-applied-mathematics"/>
+      <w:bookmarkEnd w:id="63"/>
+      <w:bookmarkEnd w:id="64"/>
       <w:r>
         <w:rPr/>
         <w:t>1979: York University, Canada: MA Economics &amp; Applied Mathematics</w:t>
@@ -2948,8 +3806,10 @@
         <w:pStyle w:val="Heading4"/>
         <w:rPr/>
       </w:pPr>
-      <w:bookmarkStart w:id="32" w:name="university-of-toronto---rotman-school-of-management-mba-program-no-degree"/>
-      <w:bookmarkEnd w:id="32"/>
+      <w:bookmarkStart w:id="65" w:name="__RefHeading___Toc3345_353591454"/>
+      <w:bookmarkStart w:id="66" w:name="university-of-toronto---rotman-school-of-management-mba-program-no-degree"/>
+      <w:bookmarkEnd w:id="65"/>
+      <w:bookmarkEnd w:id="66"/>
       <w:r>
         <w:rPr/>
         <w:t>1977: University of Toronto - Rotman School of Management (MBA Program): No Degree</w:t>
@@ -3006,8 +3866,10 @@
         <w:pStyle w:val="Heading4"/>
         <w:rPr/>
       </w:pPr>
-      <w:bookmarkStart w:id="33" w:name="university-of-toronto-ba-economics-applied-mathematics"/>
-      <w:bookmarkEnd w:id="33"/>
+      <w:bookmarkStart w:id="67" w:name="__RefHeading___Toc3347_353591454"/>
+      <w:bookmarkStart w:id="68" w:name="university-of-toronto-ba-economics-applied-mathematics"/>
+      <w:bookmarkEnd w:id="67"/>
+      <w:bookmarkEnd w:id="68"/>
       <w:r>
         <w:rPr/>
         <w:t>1976: University of Toronto: BA Economics &amp; Applied Mathematics</w:t>
@@ -3062,8 +3924,10 @@
         <w:pStyle w:val="Heading3"/>
         <w:rPr/>
       </w:pPr>
-      <w:bookmarkStart w:id="34" w:name="continuing-education"/>
-      <w:bookmarkEnd w:id="34"/>
+      <w:bookmarkStart w:id="69" w:name="__RefHeading___Toc3349_353591454"/>
+      <w:bookmarkStart w:id="70" w:name="continuing-education"/>
+      <w:bookmarkEnd w:id="69"/>
+      <w:bookmarkEnd w:id="70"/>
       <w:r>
         <w:rPr/>
         <w:t>4.2 Continuing Education</w:t>
@@ -3352,8 +4216,10 @@
         <w:pStyle w:val="Heading2"/>
         <w:rPr/>
       </w:pPr>
-      <w:bookmarkStart w:id="35" w:name="spoken-languages"/>
-      <w:bookmarkEnd w:id="35"/>
+      <w:bookmarkStart w:id="71" w:name="__RefHeading___Toc3351_353591454"/>
+      <w:bookmarkStart w:id="72" w:name="spoken-languages"/>
+      <w:bookmarkEnd w:id="71"/>
+      <w:bookmarkEnd w:id="72"/>
       <w:r>
         <w:rPr/>
         <w:t>5.0 Spoken Languages</w:t>
@@ -3406,8 +4272,10 @@
         <w:pStyle w:val="Heading2"/>
         <w:rPr/>
       </w:pPr>
-      <w:bookmarkStart w:id="36" w:name="computer-languages-sdks-and-operating-systems"/>
-      <w:bookmarkEnd w:id="36"/>
+      <w:bookmarkStart w:id="73" w:name="__RefHeading___Toc3353_353591454"/>
+      <w:bookmarkStart w:id="74" w:name="computer-languages-sdks-and-operating-systems"/>
+      <w:bookmarkEnd w:id="73"/>
+      <w:bookmarkEnd w:id="74"/>
       <w:r>
         <w:rPr/>
         <w:t>6.0 Computer Languages, SDKs, and Operating Systems</w:t>
@@ -3572,8 +4440,10 @@
         <w:pStyle w:val="Heading2"/>
         <w:rPr/>
       </w:pPr>
-      <w:bookmarkStart w:id="37" w:name="patents-under-development"/>
-      <w:bookmarkEnd w:id="37"/>
+      <w:bookmarkStart w:id="75" w:name="__RefHeading___Toc3355_353591454"/>
+      <w:bookmarkStart w:id="76" w:name="patents-under-development"/>
+      <w:bookmarkEnd w:id="75"/>
+      <w:bookmarkEnd w:id="76"/>
       <w:r>
         <w:rPr/>
         <w:t>7.0 Patents Under Development</w:t>
@@ -3700,8 +4570,10 @@
         <w:pStyle w:val="Heading2"/>
         <w:rPr/>
       </w:pPr>
-      <w:bookmarkStart w:id="38" w:name="personal"/>
-      <w:bookmarkEnd w:id="38"/>
+      <w:bookmarkStart w:id="77" w:name="__RefHeading___Toc3357_353591454"/>
+      <w:bookmarkStart w:id="78" w:name="personal"/>
+      <w:bookmarkEnd w:id="77"/>
+      <w:bookmarkEnd w:id="78"/>
       <w:r>
         <w:rPr/>
         <w:t>8.0 Personal</w:t>
@@ -4387,6 +5259,7 @@
       </w:pPr>
       <w:rPr>
         <w:rFonts w:ascii="Symbol" w:hAnsi="Symbol" w:cs="Symbol" w:hint="default"/>
+        <w:rFonts w:cs="Symbol"/>
       </w:rPr>
     </w:lvl>
     <w:lvl w:ilvl="1">
@@ -4402,6 +5275,7 @@
       </w:pPr>
       <w:rPr>
         <w:rFonts w:ascii="Symbol" w:hAnsi="Symbol" w:cs="Symbol" w:hint="default"/>
+        <w:rFonts w:cs="Symbol"/>
       </w:rPr>
     </w:lvl>
     <w:lvl w:ilvl="2">
@@ -4417,6 +5291,7 @@
       </w:pPr>
       <w:rPr>
         <w:rFonts w:ascii="Symbol" w:hAnsi="Symbol" w:cs="Symbol" w:hint="default"/>
+        <w:rFonts w:cs="Symbol"/>
       </w:rPr>
     </w:lvl>
     <w:lvl w:ilvl="3">
@@ -4432,6 +5307,7 @@
       </w:pPr>
       <w:rPr>
         <w:rFonts w:ascii="Symbol" w:hAnsi="Symbol" w:cs="Symbol" w:hint="default"/>
+        <w:rFonts w:cs="Symbol"/>
       </w:rPr>
     </w:lvl>
     <w:lvl w:ilvl="4">
@@ -4447,6 +5323,7 @@
       </w:pPr>
       <w:rPr>
         <w:rFonts w:ascii="Symbol" w:hAnsi="Symbol" w:cs="Symbol" w:hint="default"/>
+        <w:rFonts w:cs="Symbol"/>
       </w:rPr>
     </w:lvl>
     <w:lvl w:ilvl="5">
@@ -4462,6 +5339,7 @@
       </w:pPr>
       <w:rPr>
         <w:rFonts w:ascii="Symbol" w:hAnsi="Symbol" w:cs="Symbol" w:hint="default"/>
+        <w:rFonts w:cs="Symbol"/>
       </w:rPr>
     </w:lvl>
     <w:lvl w:ilvl="6">
@@ -4477,6 +5355,7 @@
       </w:pPr>
       <w:rPr>
         <w:rFonts w:ascii="Symbol" w:hAnsi="Symbol" w:cs="Symbol" w:hint="default"/>
+        <w:rFonts w:cs="Symbol"/>
       </w:rPr>
     </w:lvl>
     <w:lvl w:ilvl="7">
@@ -5576,7 +6455,6 @@
     <w:rPrDefault>
       <w:rPr>
         <w:rFonts w:ascii="Cambria" w:hAnsi="Cambria" w:eastAsia="Cambria" w:cs="" w:asciiTheme="minorHAnsi" w:cstheme="minorBidi" w:eastAsiaTheme="minorHAnsi" w:hAnsiTheme="minorHAnsi"/>
-        <w:sz w:val="24"/>
         <w:szCs w:val="24"/>
         <w:lang w:val="en-US" w:eastAsia="en-US" w:bidi="ar-SA"/>
       </w:rPr>
@@ -5597,7 +6475,7 @@
     </w:pPr>
     <w:rPr>
       <w:rFonts w:ascii="Cambria" w:hAnsi="Cambria" w:eastAsia="Cambria" w:cs="" w:asciiTheme="minorHAnsi" w:cstheme="minorBidi" w:eastAsiaTheme="minorHAnsi" w:hAnsiTheme="minorHAnsi"/>
-      <w:color w:val="auto"/>
+      <w:color w:val="00000A"/>
       <w:sz w:val="24"/>
       <w:szCs w:val="24"/>
       <w:lang w:val="en-US" w:eastAsia="en-US" w:bidi="ar-SA"/>
@@ -5606,7 +6484,6 @@
   <w:style w:type="paragraph" w:styleId="Heading1">
     <w:name w:val="Heading 1"/>
     <w:basedOn w:val="Normal"/>
-    <w:next w:val="TextBody"/>
     <w:uiPriority w:val="9"/>
     <w:qFormat/>
     <w:pPr>
@@ -5627,7 +6504,6 @@
   <w:style w:type="paragraph" w:styleId="Heading2">
     <w:name w:val="Heading 2"/>
     <w:basedOn w:val="Normal"/>
-    <w:next w:val="TextBody"/>
     <w:uiPriority w:val="9"/>
     <w:unhideWhenUsed/>
     <w:qFormat/>
@@ -5649,7 +6525,6 @@
   <w:style w:type="paragraph" w:styleId="Heading3">
     <w:name w:val="Heading 3"/>
     <w:basedOn w:val="Normal"/>
-    <w:next w:val="TextBody"/>
     <w:uiPriority w:val="9"/>
     <w:unhideWhenUsed/>
     <w:qFormat/>
@@ -5671,7 +6546,6 @@
   <w:style w:type="paragraph" w:styleId="Heading4">
     <w:name w:val="Heading 4"/>
     <w:basedOn w:val="Normal"/>
-    <w:next w:val="TextBody"/>
     <w:uiPriority w:val="9"/>
     <w:unhideWhenUsed/>
     <w:qFormat/>
@@ -5693,7 +6567,6 @@
   <w:style w:type="paragraph" w:styleId="Heading5">
     <w:name w:val="Heading 5"/>
     <w:basedOn w:val="Normal"/>
-    <w:next w:val="TextBody"/>
     <w:uiPriority w:val="9"/>
     <w:unhideWhenUsed/>
     <w:qFormat/>
@@ -5715,7 +6588,6 @@
   <w:style w:type="paragraph" w:styleId="Heading6">
     <w:name w:val="Heading 6"/>
     <w:basedOn w:val="Normal"/>
-    <w:next w:val="TextBody"/>
     <w:uiPriority w:val="9"/>
     <w:unhideWhenUsed/>
     <w:qFormat/>
@@ -6066,6 +6938,60 @@
     <w:qFormat/>
     <w:rPr/>
   </w:style>
+  <w:style w:type="character" w:styleId="ListLabel1">
+    <w:name w:val="ListLabel 1"/>
+    <w:qFormat/>
+    <w:rPr>
+      <w:rFonts w:cs="Symbol"/>
+    </w:rPr>
+  </w:style>
+  <w:style w:type="character" w:styleId="ListLabel2">
+    <w:name w:val="ListLabel 2"/>
+    <w:qFormat/>
+    <w:rPr>
+      <w:rFonts w:cs="Symbol"/>
+    </w:rPr>
+  </w:style>
+  <w:style w:type="character" w:styleId="ListLabel3">
+    <w:name w:val="ListLabel 3"/>
+    <w:qFormat/>
+    <w:rPr>
+      <w:rFonts w:cs="Symbol"/>
+    </w:rPr>
+  </w:style>
+  <w:style w:type="character" w:styleId="ListLabel4">
+    <w:name w:val="ListLabel 4"/>
+    <w:qFormat/>
+    <w:rPr>
+      <w:rFonts w:cs="Symbol"/>
+    </w:rPr>
+  </w:style>
+  <w:style w:type="character" w:styleId="ListLabel5">
+    <w:name w:val="ListLabel 5"/>
+    <w:qFormat/>
+    <w:rPr>
+      <w:rFonts w:cs="Symbol"/>
+    </w:rPr>
+  </w:style>
+  <w:style w:type="character" w:styleId="ListLabel6">
+    <w:name w:val="ListLabel 6"/>
+    <w:qFormat/>
+    <w:rPr>
+      <w:rFonts w:cs="Symbol"/>
+    </w:rPr>
+  </w:style>
+  <w:style w:type="character" w:styleId="ListLabel7">
+    <w:name w:val="ListLabel 7"/>
+    <w:qFormat/>
+    <w:rPr>
+      <w:rFonts w:cs="Symbol"/>
+    </w:rPr>
+  </w:style>
+  <w:style w:type="character" w:styleId="IndexLink">
+    <w:name w:val="Index Link"/>
+    <w:qFormat/>
+    <w:rPr/>
+  </w:style>
   <w:style w:type="paragraph" w:styleId="Heading">
     <w:name w:val="Heading"/>
     <w:basedOn w:val="Normal"/>
@@ -6125,7 +7051,6 @@
   <w:style w:type="paragraph" w:styleId="FirstParagraph" w:customStyle="1">
     <w:name w:val="First Paragraph"/>
     <w:basedOn w:val="TextBody"/>
-    <w:next w:val="TextBody"/>
     <w:qFormat/>
     <w:pPr/>
     <w:rPr/>
@@ -6142,7 +7067,6 @@
   <w:style w:type="paragraph" w:styleId="Title">
     <w:name w:val="Title"/>
     <w:basedOn w:val="Normal"/>
-    <w:next w:val="TextBody"/>
     <w:qFormat/>
     <w:pPr>
       <w:keepNext/>
@@ -6162,7 +7086,6 @@
   <w:style w:type="paragraph" w:styleId="Subtitle">
     <w:name w:val="Subtitle"/>
     <w:basedOn w:val="Title"/>
-    <w:next w:val="TextBody"/>
     <w:qFormat/>
     <w:pPr>
       <w:keepNext/>
@@ -6177,7 +7100,6 @@
   </w:style>
   <w:style w:type="paragraph" w:styleId="Author" w:customStyle="1">
     <w:name w:val="Author"/>
-    <w:next w:val="TextBody"/>
     <w:qFormat/>
     <w:pPr>
       <w:keepNext/>
@@ -6188,7 +7110,7 @@
     </w:pPr>
     <w:rPr>
       <w:rFonts w:ascii="Cambria" w:hAnsi="Cambria" w:eastAsia="Cambria" w:cs="" w:asciiTheme="minorHAnsi" w:cstheme="minorBidi" w:eastAsiaTheme="minorHAnsi" w:hAnsiTheme="minorHAnsi"/>
-      <w:color w:val="auto"/>
+      <w:color w:val="00000A"/>
       <w:sz w:val="24"/>
       <w:szCs w:val="24"/>
       <w:lang w:val="en-US" w:eastAsia="en-US" w:bidi="ar-SA"/>
@@ -6196,7 +7118,6 @@
   </w:style>
   <w:style w:type="paragraph" w:styleId="Date">
     <w:name w:val="Date"/>
-    <w:next w:val="TextBody"/>
     <w:qFormat/>
     <w:pPr>
       <w:keepNext/>
@@ -6207,7 +7128,7 @@
     </w:pPr>
     <w:rPr>
       <w:rFonts w:ascii="Cambria" w:hAnsi="Cambria" w:eastAsia="Cambria" w:cs="" w:asciiTheme="minorHAnsi" w:cstheme="minorBidi" w:eastAsiaTheme="minorHAnsi" w:hAnsiTheme="minorHAnsi"/>
-      <w:color w:val="auto"/>
+      <w:color w:val="00000A"/>
       <w:sz w:val="24"/>
       <w:szCs w:val="24"/>
       <w:lang w:val="en-US" w:eastAsia="en-US" w:bidi="ar-SA"/>
@@ -6216,7 +7137,6 @@
   <w:style w:type="paragraph" w:styleId="Abstract" w:customStyle="1">
     <w:name w:val="Abstract"/>
     <w:basedOn w:val="Normal"/>
-    <w:next w:val="TextBody"/>
     <w:qFormat/>
     <w:pPr>
       <w:keepNext/>
@@ -6238,7 +7158,6 @@
   <w:style w:type="paragraph" w:styleId="BlockText">
     <w:name w:val="Block Text"/>
     <w:basedOn w:val="TextBody"/>
-    <w:next w:val="TextBody"/>
     <w:uiPriority w:val="9"/>
     <w:unhideWhenUsed/>
     <w:qFormat/>
@@ -6317,7 +7236,6 @@
   <w:style w:type="paragraph" w:styleId="TOCHeading">
     <w:name w:val="TOC Heading"/>
     <w:basedOn w:val="Heading1"/>
-    <w:next w:val="TextBody"/>
     <w:uiPriority w:val="39"/>
     <w:unhideWhenUsed/>
     <w:qFormat/>
@@ -6339,6 +7257,36 @@
     <w:pPr>
       <w:shd w:val="clear" w:fill="F8F8F8"/>
     </w:pPr>
+    <w:rPr/>
+  </w:style>
+  <w:style w:type="paragraph" w:styleId="ContentsHeading">
+    <w:name w:val="TOA Heading"/>
+    <w:basedOn w:val="Heading"/>
+    <w:pPr/>
+    <w:rPr/>
+  </w:style>
+  <w:style w:type="paragraph" w:styleId="Contents1">
+    <w:name w:val="TOC 1"/>
+    <w:basedOn w:val="Index"/>
+    <w:pPr/>
+    <w:rPr/>
+  </w:style>
+  <w:style w:type="paragraph" w:styleId="Contents3">
+    <w:name w:val="TOC 3"/>
+    <w:basedOn w:val="Index"/>
+    <w:pPr/>
+    <w:rPr/>
+  </w:style>
+  <w:style w:type="paragraph" w:styleId="Contents2">
+    <w:name w:val="TOC 2"/>
+    <w:basedOn w:val="Index"/>
+    <w:pPr/>
+    <w:rPr/>
+  </w:style>
+  <w:style w:type="paragraph" w:styleId="Contents4">
+    <w:name w:val="TOC 4"/>
+    <w:basedOn w:val="Index"/>
+    <w:pPr/>
     <w:rPr/>
   </w:style>
   <w:style w:type="table" w:default="1" w:styleId="TableNormal">

</xml_diff>

<commit_message>
MRSA proj methodology is included in FULL mode
</commit_message>
<xml_diff>
--- a/cv/AvrahamBernstein-CV-Abbrev.docx
+++ b/cv/AvrahamBernstein-CV-Abbrev.docx
@@ -8,7 +8,7 @@
         <w:spacing w:before="480" w:after="0"/>
         <w:rPr/>
       </w:pPr>
-      <w:bookmarkStart w:id="0" w:name="__RefHeading___Toc1150_224508793"/>
+      <w:bookmarkStart w:id="0" w:name="__RefHeading___Toc3105_1528893235"/>
       <w:bookmarkStart w:id="1" w:name="avraham-abe-bernstein-abbreviated-professional-cv"/>
       <w:bookmarkEnd w:id="0"/>
       <w:bookmarkEnd w:id="1"/>
@@ -38,7 +38,7 @@
         <w:rPr>
           <w:i/>
         </w:rPr>
-        <w:t>Last update: 2017-07-26T15:27:59Z</w:t>
+        <w:t>Last update: 2017-07-26T15:36:09Z</w:t>
       </w:r>
     </w:p>
     <w:p>
@@ -145,7 +145,7 @@
         <w:pStyle w:val="Heading3"/>
         <w:rPr/>
       </w:pPr>
-      <w:bookmarkStart w:id="2" w:name="__RefHeading___Toc1152_224508793"/>
+      <w:bookmarkStart w:id="2" w:name="__RefHeading___Toc3107_1528893235"/>
       <w:bookmarkStart w:id="3" w:name="contact-info-links"/>
       <w:bookmarkEnd w:id="2"/>
       <w:bookmarkEnd w:id="3"/>
@@ -425,7 +425,7 @@
         <w:pStyle w:val="Heading3"/>
         <w:rPr/>
       </w:pPr>
-      <w:bookmarkStart w:id="4" w:name="__RefHeading___Toc1154_224508793"/>
+      <w:bookmarkStart w:id="4" w:name="__RefHeading___Toc3109_1528893235"/>
       <w:bookmarkStart w:id="5" w:name="table-of-contents"/>
       <w:bookmarkEnd w:id="4"/>
       <w:bookmarkEnd w:id="5"/>
@@ -461,7 +461,7 @@
       <w:r>
         <w:fldChar w:fldCharType="separate"/>
       </w:r>
-      <w:hyperlink w:anchor="__RefHeading___Toc1150_224508793">
+      <w:hyperlink w:anchor="__RefHeading___Toc3105_1528893235">
         <w:r>
           <w:rPr>
             <w:rStyle w:val="IndexLink"/>
@@ -480,7 +480,7 @@
         </w:tabs>
         <w:rPr/>
       </w:pPr>
-      <w:hyperlink w:anchor="__RefHeading___Toc1152_224508793">
+      <w:hyperlink w:anchor="__RefHeading___Toc3107_1528893235">
         <w:r>
           <w:rPr>
             <w:rStyle w:val="IndexLink"/>
@@ -499,7 +499,7 @@
         </w:tabs>
         <w:rPr/>
       </w:pPr>
-      <w:hyperlink w:anchor="__RefHeading___Toc1154_224508793">
+      <w:hyperlink w:anchor="__RefHeading___Toc3109_1528893235">
         <w:r>
           <w:rPr>
             <w:rStyle w:val="IndexLink"/>
@@ -518,7 +518,7 @@
         </w:tabs>
         <w:rPr/>
       </w:pPr>
-      <w:hyperlink w:anchor="__RefHeading___Toc1156_224508793">
+      <w:hyperlink w:anchor="__RefHeading___Toc3111_1528893235">
         <w:r>
           <w:rPr>
             <w:rStyle w:val="IndexLink"/>
@@ -537,7 +537,7 @@
         </w:tabs>
         <w:rPr/>
       </w:pPr>
-      <w:hyperlink w:anchor="__RefHeading___Toc1158_224508793">
+      <w:hyperlink w:anchor="__RefHeading___Toc3113_1528893235">
         <w:r>
           <w:rPr>
             <w:rStyle w:val="IndexLink"/>
@@ -556,7 +556,7 @@
         </w:tabs>
         <w:rPr/>
       </w:pPr>
-      <w:hyperlink w:anchor="__RefHeading___Toc1160_224508793">
+      <w:hyperlink w:anchor="__RefHeading___Toc3115_1528893235">
         <w:r>
           <w:rPr>
             <w:rStyle w:val="IndexLink"/>
@@ -575,7 +575,7 @@
         </w:tabs>
         <w:rPr/>
       </w:pPr>
-      <w:hyperlink w:anchor="__RefHeading___Toc1162_224508793">
+      <w:hyperlink w:anchor="__RefHeading___Toc3117_1528893235">
         <w:r>
           <w:rPr>
             <w:rStyle w:val="IndexLink"/>
@@ -594,7 +594,7 @@
         </w:tabs>
         <w:rPr/>
       </w:pPr>
-      <w:hyperlink w:anchor="__RefHeading___Toc1164_224508793">
+      <w:hyperlink w:anchor="__RefHeading___Toc3119_1528893235">
         <w:r>
           <w:rPr>
             <w:rStyle w:val="IndexLink"/>
@@ -613,7 +613,7 @@
         </w:tabs>
         <w:rPr/>
       </w:pPr>
-      <w:hyperlink w:anchor="__RefHeading___Toc1166_224508793">
+      <w:hyperlink w:anchor="__RefHeading___Toc3121_1528893235">
         <w:r>
           <w:rPr>
             <w:rStyle w:val="IndexLink"/>
@@ -632,7 +632,7 @@
         </w:tabs>
         <w:rPr/>
       </w:pPr>
-      <w:hyperlink w:anchor="__RefHeading___Toc1168_224508793">
+      <w:hyperlink w:anchor="__RefHeading___Toc3123_1528893235">
         <w:r>
           <w:rPr>
             <w:rStyle w:val="IndexLink"/>
@@ -651,7 +651,7 @@
         </w:tabs>
         <w:rPr/>
       </w:pPr>
-      <w:hyperlink w:anchor="__RefHeading___Toc1170_224508793">
+      <w:hyperlink w:anchor="__RefHeading___Toc3125_1528893235">
         <w:r>
           <w:rPr>
             <w:rStyle w:val="IndexLink"/>
@@ -670,7 +670,7 @@
         </w:tabs>
         <w:rPr/>
       </w:pPr>
-      <w:hyperlink w:anchor="__RefHeading___Toc1172_224508793">
+      <w:hyperlink w:anchor="__RefHeading___Toc3127_1528893235">
         <w:r>
           <w:rPr>
             <w:rStyle w:val="IndexLink"/>
@@ -689,14 +689,14 @@
         </w:tabs>
         <w:rPr/>
       </w:pPr>
-      <w:hyperlink w:anchor="__RefHeading___Toc1174_224508793">
+      <w:hyperlink w:anchor="__RefHeading___Toc3129_1528893235">
         <w:r>
           <w:rPr>
             <w:rStyle w:val="IndexLink"/>
           </w:rPr>
           <w:t>2004-09: Security Research &amp; Business Development</w:t>
           <w:tab/>
-          <w:t>7</w:t>
+          <w:t>6</w:t>
         </w:r>
       </w:hyperlink>
     </w:p>
@@ -708,14 +708,14 @@
         </w:tabs>
         <w:rPr/>
       </w:pPr>
-      <w:hyperlink w:anchor="__RefHeading___Toc1176_224508793">
+      <w:hyperlink w:anchor="__RefHeading___Toc3131_1528893235">
         <w:r>
           <w:rPr>
             <w:rStyle w:val="IndexLink"/>
           </w:rPr>
           <w:t>2002-03: CTO: Blind Accessibility H/W &amp; S/W To Enable Viewing of Digital Images &amp; Maps</w:t>
           <w:tab/>
-          <w:t>8</w:t>
+          <w:t>7</w:t>
         </w:r>
       </w:hyperlink>
     </w:p>
@@ -727,7 +727,7 @@
         </w:tabs>
         <w:rPr/>
       </w:pPr>
-      <w:hyperlink w:anchor="__RefHeading___Toc1178_224508793">
+      <w:hyperlink w:anchor="__RefHeading___Toc3133_1528893235">
         <w:r>
           <w:rPr>
             <w:rStyle w:val="IndexLink"/>
@@ -746,14 +746,14 @@
         </w:tabs>
         <w:rPr/>
       </w:pPr>
-      <w:hyperlink w:anchor="__RefHeading___Toc1180_224508793">
+      <w:hyperlink w:anchor="__RefHeading___Toc3135_1528893235">
         <w:r>
           <w:rPr>
             <w:rStyle w:val="IndexLink"/>
           </w:rPr>
           <w:t>2001-01: Consultant: Network Management System (NMS) for FSO Devices</w:t>
           <w:tab/>
-          <w:t>9</w:t>
+          <w:t>8</w:t>
         </w:r>
       </w:hyperlink>
     </w:p>
@@ -765,14 +765,14 @@
         </w:tabs>
         <w:rPr/>
       </w:pPr>
-      <w:hyperlink w:anchor="__RefHeading___Toc1182_224508793">
+      <w:hyperlink w:anchor="__RefHeading___Toc3137_1528893235">
         <w:r>
           <w:rPr>
             <w:rStyle w:val="IndexLink"/>
           </w:rPr>
           <w:t>2000-01: Contract Programmer: Win32 Asynchronous Network Driver Software For A VisualBasic Project</w:t>
           <w:tab/>
-          <w:t>9</w:t>
+          <w:t>8</w:t>
         </w:r>
       </w:hyperlink>
     </w:p>
@@ -784,14 +784,14 @@
         </w:tabs>
         <w:rPr/>
       </w:pPr>
-      <w:hyperlink w:anchor="__RefHeading___Toc1184_224508793">
+      <w:hyperlink w:anchor="__RefHeading___Toc3139_1528893235">
         <w:r>
           <w:rPr>
             <w:rStyle w:val="IndexLink"/>
           </w:rPr>
           <w:t>1998-99: Contract Programmer: GCC Compiler Port for a 128-Core Stack Machine</w:t>
           <w:tab/>
-          <w:t>9</w:t>
+          <w:t>8</w:t>
         </w:r>
       </w:hyperlink>
     </w:p>
@@ -803,14 +803,14 @@
         </w:tabs>
         <w:rPr/>
       </w:pPr>
-      <w:hyperlink w:anchor="__RefHeading___Toc1186_224508793">
+      <w:hyperlink w:anchor="__RefHeading___Toc3141_1528893235">
         <w:r>
           <w:rPr>
             <w:rStyle w:val="IndexLink"/>
           </w:rPr>
           <w:t>1997-98: Contractor: S/W Architect &amp; Implementation of Conoscopic Interferometer Workstation</w:t>
           <w:tab/>
-          <w:t>9</w:t>
+          <w:t>8</w:t>
         </w:r>
       </w:hyperlink>
     </w:p>
@@ -822,14 +822,14 @@
         </w:tabs>
         <w:rPr/>
       </w:pPr>
-      <w:hyperlink w:anchor="__RefHeading___Toc1188_224508793">
+      <w:hyperlink w:anchor="__RefHeading___Toc3143_1528893235">
         <w:r>
           <w:rPr>
             <w:rStyle w:val="IndexLink"/>
           </w:rPr>
           <w:t>1995-96: CEO &amp; CTO: S/W Architect &amp; Implementation of US DOD Mil-Spec Automated Testing System: Night Hawk Fire Control System</w:t>
           <w:tab/>
-          <w:t>9</w:t>
+          <w:t>8</w:t>
         </w:r>
       </w:hyperlink>
     </w:p>
@@ -841,14 +841,14 @@
         </w:tabs>
         <w:rPr/>
       </w:pPr>
-      <w:hyperlink w:anchor="__RefHeading___Toc1190_224508793">
+      <w:hyperlink w:anchor="__RefHeading___Toc3145_1528893235">
         <w:r>
           <w:rPr>
             <w:rStyle w:val="IndexLink"/>
           </w:rPr>
           <w:t>1991-94: CEO &amp; CTO: S/W Architect &amp; Implementation of S/W Toolchain For DSPG PINE CPU</w:t>
           <w:tab/>
-          <w:t>9</w:t>
+          <w:t>8</w:t>
         </w:r>
       </w:hyperlink>
     </w:p>
@@ -860,14 +860,14 @@
         </w:tabs>
         <w:rPr/>
       </w:pPr>
-      <w:hyperlink w:anchor="__RefHeading___Toc1192_224508793">
+      <w:hyperlink w:anchor="__RefHeading___Toc3147_1528893235">
         <w:r>
           <w:rPr>
             <w:rStyle w:val="IndexLink"/>
           </w:rPr>
           <w:t>1989-91: S/W Architect &amp; Implementation: Shop Floor Production Control (SFPC) System: BARI II</w:t>
           <w:tab/>
-          <w:t>9</w:t>
+          <w:t>8</w:t>
         </w:r>
       </w:hyperlink>
     </w:p>
@@ -879,14 +879,14 @@
         </w:tabs>
         <w:rPr/>
       </w:pPr>
-      <w:hyperlink w:anchor="__RefHeading___Toc1194_224508793">
+      <w:hyperlink w:anchor="__RefHeading___Toc3149_1528893235">
         <w:r>
           <w:rPr>
             <w:rStyle w:val="IndexLink"/>
           </w:rPr>
           <w:t>1988-88: S/W Architect &amp; Implementation: Quadriplegic PC Accessibility</w:t>
           <w:tab/>
-          <w:t>10</w:t>
+          <w:t>9</w:t>
         </w:r>
       </w:hyperlink>
     </w:p>
@@ -898,14 +898,14 @@
         </w:tabs>
         <w:rPr/>
       </w:pPr>
-      <w:hyperlink w:anchor="__RefHeading___Toc1196_224508793">
+      <w:hyperlink w:anchor="__RefHeading___Toc3151_1528893235">
         <w:r>
           <w:rPr>
             <w:rStyle w:val="IndexLink"/>
           </w:rPr>
           <w:t>1987-88: Senior Programmer &amp; VAX/VMS Sysadmin: 3D Printer: Solider</w:t>
           <w:tab/>
-          <w:t>11</w:t>
+          <w:t>10</w:t>
         </w:r>
       </w:hyperlink>
     </w:p>
@@ -917,14 +917,14 @@
         </w:tabs>
         <w:rPr/>
       </w:pPr>
-      <w:hyperlink w:anchor="__RefHeading___Toc1198_224508793">
+      <w:hyperlink w:anchor="__RefHeading___Toc3153_1528893235">
         <w:r>
           <w:rPr>
             <w:rStyle w:val="IndexLink"/>
           </w:rPr>
           <w:t>1986-86: Programmer: Automated Leather Sewing Workstation</w:t>
           <w:tab/>
-          <w:t>11</w:t>
+          <w:t>10</w:t>
         </w:r>
       </w:hyperlink>
     </w:p>
@@ -936,14 +936,14 @@
         </w:tabs>
         <w:rPr/>
       </w:pPr>
-      <w:hyperlink w:anchor="__RefHeading___Toc1200_224508793">
+      <w:hyperlink w:anchor="__RefHeading___Toc3155_1528893235">
         <w:r>
           <w:rPr>
             <w:rStyle w:val="IndexLink"/>
           </w:rPr>
           <w:t>1984-85: Programmer &amp; VAX/VMS Sysadmin: Hebrew/English Word Processor: Glyph</w:t>
           <w:tab/>
-          <w:t>11</w:t>
+          <w:t>10</w:t>
         </w:r>
       </w:hyperlink>
     </w:p>
@@ -955,14 +955,14 @@
         </w:tabs>
         <w:rPr/>
       </w:pPr>
-      <w:hyperlink w:anchor="__RefHeading___Toc1202_224508793">
+      <w:hyperlink w:anchor="__RefHeading___Toc3157_1528893235">
         <w:r>
           <w:rPr>
             <w:rStyle w:val="IndexLink"/>
           </w:rPr>
           <w:t>1983-84: Programmer: Real-Time</w:t>
           <w:tab/>
-          <w:t>11</w:t>
+          <w:t>10</w:t>
         </w:r>
       </w:hyperlink>
     </w:p>
@@ -974,14 +974,14 @@
         </w:tabs>
         <w:rPr/>
       </w:pPr>
-      <w:hyperlink w:anchor="__RefHeading___Toc1204_224508793">
+      <w:hyperlink w:anchor="__RefHeading___Toc3159_1528893235">
         <w:r>
           <w:rPr>
             <w:rStyle w:val="IndexLink"/>
           </w:rPr>
           <w:t>1981-83: Programmer &amp; IBM CP/CMS Sysadmin</w:t>
           <w:tab/>
-          <w:t>11</w:t>
+          <w:t>10</w:t>
         </w:r>
       </w:hyperlink>
     </w:p>
@@ -993,14 +993,14 @@
         </w:tabs>
         <w:rPr/>
       </w:pPr>
-      <w:hyperlink w:anchor="__RefHeading___Toc1206_224508793">
+      <w:hyperlink w:anchor="__RefHeading___Toc3161_1528893235">
         <w:r>
           <w:rPr>
             <w:rStyle w:val="IndexLink"/>
           </w:rPr>
           <w:t>1979-80: Programmer/Economist</w:t>
           <w:tab/>
-          <w:t>11</w:t>
+          <w:t>10</w:t>
         </w:r>
       </w:hyperlink>
     </w:p>
@@ -1012,14 +1012,14 @@
         </w:tabs>
         <w:rPr/>
       </w:pPr>
-      <w:hyperlink w:anchor="__RefHeading___Toc1208_224508793">
+      <w:hyperlink w:anchor="__RefHeading___Toc3163_1528893235">
         <w:r>
           <w:rPr>
             <w:rStyle w:val="IndexLink"/>
           </w:rPr>
           <w:t>1977-78: Intervenor/Economist</w:t>
           <w:tab/>
-          <w:t>11</w:t>
+          <w:t>10</w:t>
         </w:r>
       </w:hyperlink>
     </w:p>
@@ -1031,14 +1031,14 @@
         </w:tabs>
         <w:rPr/>
       </w:pPr>
-      <w:hyperlink w:anchor="__RefHeading___Toc1210_224508793">
+      <w:hyperlink w:anchor="__RefHeading___Toc3165_1528893235">
         <w:r>
           <w:rPr>
             <w:rStyle w:val="IndexLink"/>
           </w:rPr>
           <w:t>4.0 Education</w:t>
           <w:tab/>
-          <w:t>11</w:t>
+          <w:t>10</w:t>
         </w:r>
       </w:hyperlink>
     </w:p>
@@ -1050,14 +1050,14 @@
         </w:tabs>
         <w:rPr/>
       </w:pPr>
-      <w:hyperlink w:anchor="__RefHeading___Toc1212_224508793">
+      <w:hyperlink w:anchor="__RefHeading___Toc3167_1528893235">
         <w:r>
           <w:rPr>
             <w:rStyle w:val="IndexLink"/>
           </w:rPr>
           <w:t>4.1 Formal Education</w:t>
           <w:tab/>
-          <w:t>11</w:t>
+          <w:t>10</w:t>
         </w:r>
       </w:hyperlink>
     </w:p>
@@ -1069,14 +1069,14 @@
         </w:tabs>
         <w:rPr/>
       </w:pPr>
-      <w:hyperlink w:anchor="__RefHeading___Toc1214_224508793">
+      <w:hyperlink w:anchor="__RefHeading___Toc3169_1528893235">
         <w:r>
           <w:rPr>
             <w:rStyle w:val="IndexLink"/>
           </w:rPr>
           <w:t>1979: York University, Canada: MA Economics &amp; Applied Mathematics</w:t>
           <w:tab/>
-          <w:t>11</w:t>
+          <w:t>10</w:t>
         </w:r>
       </w:hyperlink>
     </w:p>
@@ -1088,14 +1088,14 @@
         </w:tabs>
         <w:rPr/>
       </w:pPr>
-      <w:hyperlink w:anchor="__RefHeading___Toc1216_224508793">
+      <w:hyperlink w:anchor="__RefHeading___Toc3171_1528893235">
         <w:r>
           <w:rPr>
             <w:rStyle w:val="IndexLink"/>
           </w:rPr>
           <w:t>1977: University of Toronto - Rotman School of Management (MBA Program): No Degree</w:t>
           <w:tab/>
-          <w:t>12</w:t>
+          <w:t>11</w:t>
         </w:r>
       </w:hyperlink>
     </w:p>
@@ -1107,14 +1107,14 @@
         </w:tabs>
         <w:rPr/>
       </w:pPr>
-      <w:hyperlink w:anchor="__RefHeading___Toc1218_224508793">
+      <w:hyperlink w:anchor="__RefHeading___Toc3173_1528893235">
         <w:r>
           <w:rPr>
             <w:rStyle w:val="IndexLink"/>
           </w:rPr>
           <w:t>1976: University of Toronto: BA Economics &amp; Applied Mathematics</w:t>
           <w:tab/>
-          <w:t>12</w:t>
+          <w:t>11</w:t>
         </w:r>
       </w:hyperlink>
     </w:p>
@@ -1126,14 +1126,14 @@
         </w:tabs>
         <w:rPr/>
       </w:pPr>
-      <w:hyperlink w:anchor="__RefHeading___Toc1220_224508793">
+      <w:hyperlink w:anchor="__RefHeading___Toc3175_1528893235">
         <w:r>
           <w:rPr>
             <w:rStyle w:val="IndexLink"/>
           </w:rPr>
           <w:t>4.2 Continuing Education</w:t>
           <w:tab/>
-          <w:t>12</w:t>
+          <w:t>11</w:t>
         </w:r>
       </w:hyperlink>
     </w:p>
@@ -1145,14 +1145,14 @@
         </w:tabs>
         <w:rPr/>
       </w:pPr>
-      <w:hyperlink w:anchor="__RefHeading___Toc1222_224508793">
+      <w:hyperlink w:anchor="__RefHeading___Toc3177_1528893235">
         <w:r>
           <w:rPr>
             <w:rStyle w:val="IndexLink"/>
           </w:rPr>
           <w:t>5.0 Spoken Languages</w:t>
           <w:tab/>
-          <w:t>12</w:t>
+          <w:t>11</w:t>
         </w:r>
       </w:hyperlink>
     </w:p>
@@ -1164,14 +1164,14 @@
         </w:tabs>
         <w:rPr/>
       </w:pPr>
-      <w:hyperlink w:anchor="__RefHeading___Toc1224_224508793">
+      <w:hyperlink w:anchor="__RefHeading___Toc3179_1528893235">
         <w:r>
           <w:rPr>
             <w:rStyle w:val="IndexLink"/>
           </w:rPr>
           <w:t>6.0 Computer Languages, SDKs, and Operating Systems</w:t>
           <w:tab/>
-          <w:t>13</w:t>
+          <w:t>12</w:t>
         </w:r>
       </w:hyperlink>
     </w:p>
@@ -1183,14 +1183,14 @@
         </w:tabs>
         <w:rPr/>
       </w:pPr>
-      <w:hyperlink w:anchor="__RefHeading___Toc1226_224508793">
+      <w:hyperlink w:anchor="__RefHeading___Toc3181_1528893235">
         <w:r>
           <w:rPr>
             <w:rStyle w:val="IndexLink"/>
           </w:rPr>
           <w:t>7.0 Patents Under Development</w:t>
           <w:tab/>
-          <w:t>13</w:t>
+          <w:t>12</w:t>
         </w:r>
       </w:hyperlink>
     </w:p>
@@ -1202,14 +1202,14 @@
         </w:tabs>
         <w:rPr/>
       </w:pPr>
-      <w:hyperlink w:anchor="__RefHeading___Toc1228_224508793">
+      <w:hyperlink w:anchor="__RefHeading___Toc3183_1528893235">
         <w:r>
           <w:rPr>
             <w:rStyle w:val="IndexLink"/>
           </w:rPr>
           <w:t>8.0 Personal</w:t>
           <w:tab/>
-          <w:t>13</w:t>
+          <w:t>12</w:t>
         </w:r>
       </w:hyperlink>
       <w:r>
@@ -1221,7 +1221,7 @@
         <w:pStyle w:val="Heading2"/>
         <w:rPr/>
       </w:pPr>
-      <w:bookmarkStart w:id="6" w:name="__RefHeading___Toc1156_224508793"/>
+      <w:bookmarkStart w:id="6" w:name="__RefHeading___Toc3111_1528893235"/>
       <w:bookmarkStart w:id="7" w:name="summary"/>
       <w:bookmarkEnd w:id="6"/>
       <w:bookmarkEnd w:id="7"/>
@@ -1513,7 +1513,7 @@
         <w:pStyle w:val="Heading2"/>
         <w:rPr/>
       </w:pPr>
-      <w:bookmarkStart w:id="8" w:name="__RefHeading___Toc1158_224508793"/>
+      <w:bookmarkStart w:id="8" w:name="__RefHeading___Toc3113_1528893235"/>
       <w:bookmarkStart w:id="9" w:name="work-experience"/>
       <w:bookmarkEnd w:id="8"/>
       <w:bookmarkEnd w:id="9"/>
@@ -1527,7 +1527,7 @@
         <w:pStyle w:val="Heading3"/>
         <w:rPr/>
       </w:pPr>
-      <w:bookmarkStart w:id="10" w:name="__RefHeading___Toc1160_224508793"/>
+      <w:bookmarkStart w:id="10" w:name="__RefHeading___Toc3115_1528893235"/>
       <w:bookmarkStart w:id="11" w:name="present-consultant-cybersecurity"/>
       <w:bookmarkEnd w:id="10"/>
       <w:bookmarkEnd w:id="11"/>
@@ -1655,7 +1655,7 @@
         <w:pStyle w:val="Heading3"/>
         <w:rPr/>
       </w:pPr>
-      <w:bookmarkStart w:id="12" w:name="__RefHeading___Toc1162_224508793"/>
+      <w:bookmarkStart w:id="12" w:name="__RefHeading___Toc3117_1528893235"/>
       <w:bookmarkStart w:id="13" w:name="security-manager-architect-ott-internet-pay-tv-system-secure-player"/>
       <w:bookmarkEnd w:id="12"/>
       <w:bookmarkEnd w:id="13"/>
@@ -1973,7 +1973,7 @@
         <w:pStyle w:val="Heading3"/>
         <w:rPr/>
       </w:pPr>
-      <w:bookmarkStart w:id="14" w:name="__RefHeading___Toc1164_224508793"/>
+      <w:bookmarkStart w:id="14" w:name="__RefHeading___Toc3119_1528893235"/>
       <w:bookmarkStart w:id="15" w:name="consultant-cybersecurity-protection-of-a-small-business-with-extremely-high-security-concerns"/>
       <w:bookmarkEnd w:id="14"/>
       <w:bookmarkEnd w:id="15"/>
@@ -1987,7 +1987,7 @@
         <w:pStyle w:val="Heading3"/>
         <w:rPr/>
       </w:pPr>
-      <w:bookmarkStart w:id="16" w:name="__RefHeading___Toc1166_224508793"/>
+      <w:bookmarkStart w:id="16" w:name="__RefHeading___Toc3121_1528893235"/>
       <w:bookmarkStart w:id="17" w:name="part-time-cto-us-agricultural-trading-company-with-nigeria"/>
       <w:bookmarkEnd w:id="16"/>
       <w:bookmarkEnd w:id="17"/>
@@ -2001,7 +2001,7 @@
         <w:pStyle w:val="Heading3"/>
         <w:rPr/>
       </w:pPr>
-      <w:bookmarkStart w:id="18" w:name="__RefHeading___Toc1168_224508793"/>
+      <w:bookmarkStart w:id="18" w:name="__RefHeading___Toc3123_1528893235"/>
       <w:bookmarkStart w:id="19" w:name="vp-rd-urban-traffic-vehicle-route-guidance"/>
       <w:bookmarkEnd w:id="18"/>
       <w:bookmarkEnd w:id="19"/>
@@ -2121,7 +2121,7 @@
         <w:pStyle w:val="Heading3"/>
         <w:rPr/>
       </w:pPr>
-      <w:bookmarkStart w:id="20" w:name="__RefHeading___Toc1170_224508793"/>
+      <w:bookmarkStart w:id="20" w:name="__RefHeading___Toc3125_1528893235"/>
       <w:bookmarkStart w:id="21" w:name="consultant-transparent-technical-negotiator-of-restricted-hi-tech-trade-with-china"/>
       <w:bookmarkEnd w:id="20"/>
       <w:bookmarkEnd w:id="21"/>
@@ -2135,7 +2135,7 @@
         <w:pStyle w:val="Heading3"/>
         <w:rPr/>
       </w:pPr>
-      <w:bookmarkStart w:id="22" w:name="__RefHeading___Toc1172_224508793"/>
+      <w:bookmarkStart w:id="22" w:name="__RefHeading___Toc3127_1528893235"/>
       <w:bookmarkStart w:id="23" w:name="consultant-bioinformatics-pcr-algorithms"/>
       <w:bookmarkEnd w:id="22"/>
       <w:bookmarkEnd w:id="23"/>
@@ -2312,172 +2312,10 @@
     </w:p>
     <w:p>
       <w:pPr>
-        <w:pStyle w:val="FirstParagraph"/>
-        <w:rPr/>
-      </w:pPr>
-      <w:r>
-        <w:rPr/>
-        <w:t>Methodology:</w:t>
-      </w:r>
-    </w:p>
-    <w:p>
-      <w:pPr>
-        <w:pStyle w:val="Compact"/>
-        <w:numPr>
-          <w:ilvl w:val="0"/>
-          <w:numId w:val="5"/>
-        </w:numPr>
-        <w:rPr/>
-      </w:pPr>
-      <w:r>
-        <w:rPr/>
-        <w:t>I had access to a database of about 800 MRSA patient nasal sample PCR test results, along with about 20 samples from pure laboratory MRSA colonies that contained a known quantity of the bacteria. All the patient samples had also been analyzed via the “gold standard” Petri dish test. The Petri dish results were required to calibrate the PCR algorithm/results, and would be the basis of government health services (e.g. FDA) subsequent approval of the kit. As is typical in random patient samples, less than 10% were MRSA positive.</w:t>
-      </w:r>
-    </w:p>
-    <w:p>
-      <w:pPr>
-        <w:pStyle w:val="Compact"/>
-        <w:numPr>
-          <w:ilvl w:val="0"/>
-          <w:numId w:val="5"/>
-        </w:numPr>
-        <w:rPr/>
-      </w:pPr>
-      <w:r>
-        <w:rPr/>
-        <w:t xml:space="preserve">First of all, I noted an outrageous data anomaly, namely that the original kit failed to detect as positive many of the samples from the laboratory colonies. After investigating further, and reading the </w:t>
-      </w:r>
-      <w:hyperlink r:id="rId45">
-        <w:r>
-          <w:rPr>
-            <w:rStyle w:val="InternetLink"/>
-          </w:rPr>
-          <w:t>PCR thermocycler</w:t>
-        </w:r>
-      </w:hyperlink>
-      <w:r>
-        <w:rPr/>
-        <w:t xml:space="preserve"> manual, I realized that the position of the negative and positive control sample test tubes had been systematically placed in the wrong test tube slot positions - according to the original incorrect experimental protocol. Note that as is typical in these kinds of tests, every batch must contain both a positive and negative control. (For this particular device, there can be a maximum of 36 test tubes in a batch). The PCR algorithm uses these controls for callibrating itself. Given that we were fortunate to the have raw results from the thermocycler, I was able to reconstruct the results by using the correct positive and negative controls.</w:t>
-      </w:r>
-    </w:p>
-    <w:p>
-      <w:pPr>
-        <w:pStyle w:val="Compact"/>
-        <w:numPr>
-          <w:ilvl w:val="0"/>
-          <w:numId w:val="5"/>
-        </w:numPr>
-        <w:rPr/>
-      </w:pPr>
-      <w:r>
-        <w:rPr/>
-        <w:t>Even though as a result of recalibration, the results significantly improved, still they were poor. Further investigation showed that only the samples whose graphs resembled the flat “S” shaped curve expected for the standard mathematical analysis of biological assays, had results that were consistent with the Petri dish results.</w:t>
-      </w:r>
-    </w:p>
-    <w:p>
-      <w:pPr>
-        <w:pStyle w:val="Compact"/>
-        <w:numPr>
-          <w:ilvl w:val="0"/>
-          <w:numId w:val="5"/>
-        </w:numPr>
-        <w:rPr/>
-      </w:pPr>
-      <w:r>
-        <w:rPr/>
-        <w:t>There were were still 2 remaining data anomalies:</w:t>
-      </w:r>
-    </w:p>
-    <w:p>
-      <w:pPr>
-        <w:pStyle w:val="Compact"/>
-        <w:numPr>
-          <w:ilvl w:val="1"/>
-          <w:numId w:val="6"/>
-        </w:numPr>
-        <w:rPr/>
-      </w:pPr>
-      <w:r>
-        <w:rPr/>
-        <w:t>More than 50% of the graphs of the patient samples did not have a flat “S” shape, and were in fact very “noisy” - due to PCR inhibition.</w:t>
-      </w:r>
-    </w:p>
-    <w:p>
-      <w:pPr>
-        <w:pStyle w:val="Compact"/>
-        <w:numPr>
-          <w:ilvl w:val="1"/>
-          <w:numId w:val="6"/>
-        </w:numPr>
-        <w:rPr/>
-      </w:pPr>
-      <w:r>
-        <w:rPr/>
-        <w:t>The graphs of the high concentration laboratory colony samples were straight lines.</w:t>
-      </w:r>
-    </w:p>
-    <w:p>
-      <w:pPr>
-        <w:pStyle w:val="Compact"/>
-        <w:numPr>
-          <w:ilvl w:val="0"/>
-          <w:numId w:val="5"/>
-        </w:numPr>
-        <w:rPr/>
-      </w:pPr>
-      <w:r>
-        <w:rPr/>
-        <w:t>I used patented techniques (which I cannot yet describe) to overcome the above 2 problems.</w:t>
-      </w:r>
-    </w:p>
-    <w:p>
-      <w:pPr>
-        <w:pStyle w:val="Compact"/>
-        <w:numPr>
-          <w:ilvl w:val="0"/>
-          <w:numId w:val="5"/>
-        </w:numPr>
-        <w:rPr/>
-      </w:pPr>
-      <w:r>
-        <w:rPr/>
-        <w:t>I split the samples into 2 random groups of equal size. I made sure that the 2 groups contained the same number of positive, negative, and laboratory colony samples.</w:t>
-      </w:r>
-    </w:p>
-    <w:p>
-      <w:pPr>
-        <w:pStyle w:val="Compact"/>
-        <w:numPr>
-          <w:ilvl w:val="0"/>
-          <w:numId w:val="5"/>
-        </w:numPr>
-        <w:rPr/>
-      </w:pPr>
-      <w:r>
-        <w:rPr/>
-        <w:t>One group was used for training, while the second group was used to test the predictive capability of the model.</w:t>
-      </w:r>
-    </w:p>
-    <w:p>
-      <w:pPr>
-        <w:pStyle w:val="Compact"/>
-        <w:numPr>
-          <w:ilvl w:val="0"/>
-          <w:numId w:val="5"/>
-        </w:numPr>
-        <w:rPr/>
-      </w:pPr>
-      <w:r>
-        <w:rPr/>
-        <w:t>As I stated above, the predicative accuracy of the new algorithm was over 95%.</w:t>
-      </w:r>
-    </w:p>
-    <w:p>
-      <w:pPr>
         <w:pStyle w:val="Heading3"/>
         <w:rPr/>
       </w:pPr>
-      <w:bookmarkStart w:id="24" w:name="__RefHeading___Toc1174_224508793"/>
+      <w:bookmarkStart w:id="24" w:name="__RefHeading___Toc3129_1528893235"/>
       <w:bookmarkStart w:id="25" w:name="security-research-business-development"/>
       <w:bookmarkEnd w:id="24"/>
       <w:bookmarkEnd w:id="25"/>
@@ -2497,7 +2335,7 @@
         </w:rPr>
         <w:t xml:space="preserve">@Cisco-NDS, Jerusalem: NDS primary business was providing </w:t>
       </w:r>
-      <w:hyperlink r:id="rId46">
+      <w:hyperlink r:id="rId45">
         <w:r>
           <w:rPr>
             <w:rStyle w:val="InternetLink"/>
@@ -2518,7 +2356,7 @@
         <w:pStyle w:val="Compact"/>
         <w:numPr>
           <w:ilvl w:val="0"/>
-          <w:numId w:val="7"/>
+          <w:numId w:val="5"/>
         </w:numPr>
         <w:rPr/>
       </w:pPr>
@@ -2526,193 +2364,193 @@
         <w:rPr/>
         <w:t xml:space="preserve">I worked on a wide variety of security related projects. My background task was to do code security reviews. Typically secure coding is achieved by </w:t>
       </w:r>
+      <w:hyperlink r:id="rId46">
+        <w:r>
+          <w:rPr>
+            <w:rStyle w:val="InternetLink"/>
+          </w:rPr>
+          <w:t>adhering to best programming practices</w:t>
+        </w:r>
+      </w:hyperlink>
+      <w:r>
+        <w:rPr/>
+        <w:t>.</w:t>
+      </w:r>
+    </w:p>
+    <w:p>
+      <w:pPr>
+        <w:pStyle w:val="Compact"/>
+        <w:numPr>
+          <w:ilvl w:val="0"/>
+          <w:numId w:val="5"/>
+        </w:numPr>
+        <w:rPr/>
+      </w:pPr>
+      <w:r>
+        <w:rPr/>
+        <w:t xml:space="preserve">I was a member of the architecture team for their in-house </w:t>
+      </w:r>
       <w:hyperlink r:id="rId47">
         <w:r>
           <w:rPr>
             <w:rStyle w:val="InternetLink"/>
           </w:rPr>
-          <w:t>adhering to best programming practices</w:t>
-        </w:r>
-      </w:hyperlink>
-      <w:r>
-        <w:rPr/>
-        <w:t>.</w:t>
-      </w:r>
-    </w:p>
-    <w:p>
-      <w:pPr>
-        <w:pStyle w:val="Compact"/>
-        <w:numPr>
-          <w:ilvl w:val="0"/>
-          <w:numId w:val="7"/>
-        </w:numPr>
-        <w:rPr/>
-      </w:pPr>
-      <w:r>
-        <w:rPr/>
-        <w:t xml:space="preserve">I was a member of the architecture team for their in-house </w:t>
+          <w:t>LLVM</w:t>
+        </w:r>
+      </w:hyperlink>
+      <w:r>
+        <w:rPr/>
+        <w:t xml:space="preserve"> </w:t>
       </w:r>
       <w:hyperlink r:id="rId48">
         <w:r>
           <w:rPr>
             <w:rStyle w:val="InternetLink"/>
           </w:rPr>
-          <w:t>LLVM</w:t>
-        </w:r>
-      </w:hyperlink>
-      <w:r>
-        <w:rPr/>
-        <w:t xml:space="preserve"> </w:t>
+          <w:t>obfuscating</w:t>
+        </w:r>
+      </w:hyperlink>
+      <w:r>
+        <w:rPr/>
+        <w:t xml:space="preserve"> compiler.</w:t>
+      </w:r>
+    </w:p>
+    <w:p>
+      <w:pPr>
+        <w:pStyle w:val="Compact"/>
+        <w:numPr>
+          <w:ilvl w:val="0"/>
+          <w:numId w:val="5"/>
+        </w:numPr>
+        <w:rPr/>
+      </w:pPr>
+      <w:r>
+        <w:rPr/>
+        <w:t xml:space="preserve">I developed techniques using Virtual Machine (VM) technology to crack </w:t>
       </w:r>
       <w:hyperlink r:id="rId49">
         <w:r>
           <w:rPr>
             <w:rStyle w:val="InternetLink"/>
           </w:rPr>
-          <w:t>obfuscating</w:t>
-        </w:r>
-      </w:hyperlink>
-      <w:r>
-        <w:rPr/>
-        <w:t xml:space="preserve"> compiler.</w:t>
-      </w:r>
-    </w:p>
-    <w:p>
-      <w:pPr>
-        <w:pStyle w:val="Compact"/>
-        <w:numPr>
-          <w:ilvl w:val="0"/>
-          <w:numId w:val="7"/>
-        </w:numPr>
-        <w:rPr/>
-      </w:pPr>
-      <w:r>
-        <w:rPr/>
-        <w:t xml:space="preserve">I developed techniques using Virtual Machine (VM) technology to crack </w:t>
+          <w:t>Digital Rights Management (DRM)</w:t>
+        </w:r>
+      </w:hyperlink>
+      <w:r>
+        <w:rPr/>
+        <w:t xml:space="preserve"> schemes, and to subvert the random number generators which are the core initialization process for all cryptographic algorithms.</w:t>
+      </w:r>
+    </w:p>
+    <w:p>
+      <w:pPr>
+        <w:pStyle w:val="Compact"/>
+        <w:numPr>
+          <w:ilvl w:val="0"/>
+          <w:numId w:val="5"/>
+        </w:numPr>
+        <w:rPr/>
+      </w:pPr>
+      <w:r>
+        <w:rPr/>
+        <w:t>I worked with the operational security team to track hackers, and to provide stealth techniques for our researchers.</w:t>
+      </w:r>
+    </w:p>
+    <w:p>
+      <w:pPr>
+        <w:pStyle w:val="Compact"/>
+        <w:numPr>
+          <w:ilvl w:val="0"/>
+          <w:numId w:val="5"/>
+        </w:numPr>
+        <w:rPr/>
+      </w:pPr>
+      <w:r>
+        <w:rPr/>
+        <w:t>I arranged for world class security researchers to give seminars, (1) a week long reverse engineering seminar, and (2) a 2 day seminar how to hack with virtual machines.</w:t>
+      </w:r>
+    </w:p>
+    <w:p>
+      <w:pPr>
+        <w:pStyle w:val="Compact"/>
+        <w:numPr>
+          <w:ilvl w:val="0"/>
+          <w:numId w:val="5"/>
+        </w:numPr>
+        <w:rPr/>
+      </w:pPr>
+      <w:r>
+        <w:rPr/>
+        <w:t>I wrote the technical bid for securing the 2008 Olympics Beijing Olympics TV broadcasts.</w:t>
+      </w:r>
+    </w:p>
+    <w:p>
+      <w:pPr>
+        <w:pStyle w:val="Compact"/>
+        <w:numPr>
+          <w:ilvl w:val="0"/>
+          <w:numId w:val="5"/>
+        </w:numPr>
+        <w:rPr/>
+      </w:pPr>
+      <w:r>
+        <w:rPr/>
+        <w:t>I researched business cases for providing security services to the computer gaming industry, and for printer ink cartridges. For example sales revenue from premier games can gross $60M in their first 2 weeks, by which time they are typically hacked. Improving security so that the hack can be delayed for another 2 weeks, can increase revenue by 50%.</w:t>
+      </w:r>
+    </w:p>
+    <w:p>
+      <w:pPr>
+        <w:pStyle w:val="Compact"/>
+        <w:numPr>
+          <w:ilvl w:val="0"/>
+          <w:numId w:val="5"/>
+        </w:numPr>
+        <w:rPr/>
+      </w:pPr>
+      <w:r>
+        <w:rPr/>
+        <w:t>I advised senior management on the technical and business merits of potential acquisitions.</w:t>
+      </w:r>
+    </w:p>
+    <w:p>
+      <w:pPr>
+        <w:pStyle w:val="Compact"/>
+        <w:numPr>
+          <w:ilvl w:val="0"/>
+          <w:numId w:val="5"/>
+        </w:numPr>
+        <w:rPr/>
+      </w:pPr>
+      <w:r>
+        <w:rPr/>
+        <w:t xml:space="preserve">I did a very interesting and important non-security related project for senior management, by </w:t>
       </w:r>
       <w:hyperlink r:id="rId50">
         <w:r>
           <w:rPr>
             <w:rStyle w:val="InternetLink"/>
           </w:rPr>
-          <w:t>Digital Rights Management (DRM)</w:t>
-        </w:r>
-      </w:hyperlink>
-      <w:r>
-        <w:rPr/>
-        <w:t xml:space="preserve"> schemes, and to subvert the random number generators which are the core initialization process for all cryptographic algorithms.</w:t>
-      </w:r>
-    </w:p>
-    <w:p>
-      <w:pPr>
-        <w:pStyle w:val="Compact"/>
-        <w:numPr>
-          <w:ilvl w:val="0"/>
-          <w:numId w:val="7"/>
-        </w:numPr>
-        <w:rPr/>
-      </w:pPr>
-      <w:r>
-        <w:rPr/>
-        <w:t>I worked with the operational security team to track hackers, and to provide stealth techniques for our researchers.</w:t>
-      </w:r>
-    </w:p>
-    <w:p>
-      <w:pPr>
-        <w:pStyle w:val="Compact"/>
-        <w:numPr>
-          <w:ilvl w:val="0"/>
-          <w:numId w:val="7"/>
-        </w:numPr>
-        <w:rPr/>
-      </w:pPr>
-      <w:r>
-        <w:rPr/>
-        <w:t>I arranged for world class security researchers to give seminars, (1) a week long reverse engineering seminar, and (2) a 2 day seminar how to hack with virtual machines.</w:t>
-      </w:r>
-    </w:p>
-    <w:p>
-      <w:pPr>
-        <w:pStyle w:val="Compact"/>
-        <w:numPr>
-          <w:ilvl w:val="0"/>
-          <w:numId w:val="7"/>
-        </w:numPr>
-        <w:rPr/>
-      </w:pPr>
-      <w:r>
-        <w:rPr/>
-        <w:t>I wrote the technical bid for securing the 2008 Olympics Beijing Olympics TV broadcasts.</w:t>
-      </w:r>
-    </w:p>
-    <w:p>
-      <w:pPr>
-        <w:pStyle w:val="Compact"/>
-        <w:numPr>
-          <w:ilvl w:val="0"/>
-          <w:numId w:val="7"/>
-        </w:numPr>
-        <w:rPr/>
-      </w:pPr>
-      <w:r>
-        <w:rPr/>
-        <w:t>I researched business cases for providing security services to the computer gaming industry, and for printer ink cartridges. For example sales revenue from premier games can gross $60M in their first 2 weeks, by which time they are typically hacked. Improving security so that the hack can be delayed for another 2 weeks, can increase revenue by 50%.</w:t>
-      </w:r>
-    </w:p>
-    <w:p>
-      <w:pPr>
-        <w:pStyle w:val="Compact"/>
-        <w:numPr>
-          <w:ilvl w:val="0"/>
-          <w:numId w:val="7"/>
-        </w:numPr>
-        <w:rPr/>
-      </w:pPr>
-      <w:r>
-        <w:rPr/>
-        <w:t>I advised senior management on the technical and business merits of potential acquisitions.</w:t>
-      </w:r>
-    </w:p>
-    <w:p>
-      <w:pPr>
-        <w:pStyle w:val="Compact"/>
-        <w:numPr>
-          <w:ilvl w:val="0"/>
-          <w:numId w:val="7"/>
-        </w:numPr>
-        <w:rPr/>
-      </w:pPr>
-      <w:r>
-        <w:rPr/>
-        <w:t xml:space="preserve">I did a very interesting and important non-security related project for senior management, by </w:t>
+          <w:t>data mining</w:t>
+        </w:r>
+      </w:hyperlink>
+      <w:r>
+        <w:rPr/>
+        <w:t xml:space="preserve"> the company’s bug database, that showed that 25% of S/W development manpower was wasted on fixing bugs. And I showed them simple techniques that could reduce this number by 80% .</w:t>
+      </w:r>
+    </w:p>
+    <w:p>
+      <w:pPr>
+        <w:pStyle w:val="Compact"/>
+        <w:numPr>
+          <w:ilvl w:val="0"/>
+          <w:numId w:val="5"/>
+        </w:numPr>
+        <w:rPr/>
+      </w:pPr>
+      <w:r>
+        <w:rPr/>
+        <w:t xml:space="preserve">I designed a hybrid simulator/emulator debugger for legacy </w:t>
       </w:r>
       <w:hyperlink r:id="rId51">
-        <w:r>
-          <w:rPr>
-            <w:rStyle w:val="InternetLink"/>
-          </w:rPr>
-          <w:t>data mining</w:t>
-        </w:r>
-      </w:hyperlink>
-      <w:r>
-        <w:rPr/>
-        <w:t xml:space="preserve"> the company’s bug database, that showed that 25% of S/W development manpower was wasted on fixing bugs. And I showed them simple techniques that could reduce this number by 80% .</w:t>
-      </w:r>
-    </w:p>
-    <w:p>
-      <w:pPr>
-        <w:pStyle w:val="Compact"/>
-        <w:numPr>
-          <w:ilvl w:val="0"/>
-          <w:numId w:val="7"/>
-        </w:numPr>
-        <w:rPr/>
-      </w:pPr>
-      <w:r>
-        <w:rPr/>
-        <w:t xml:space="preserve">I designed a hybrid simulator/emulator debugger for legacy </w:t>
-      </w:r>
-      <w:hyperlink r:id="rId52">
         <w:r>
           <w:rPr>
             <w:rStyle w:val="InternetLink"/>
@@ -2734,49 +2572,49 @@
         <w:rPr/>
         <w:t xml:space="preserve"> statements to log files. My new debugger allowed source code on the PC to be debugged using the </w:t>
       </w:r>
+      <w:hyperlink r:id="rId52">
+        <w:r>
+          <w:rPr>
+            <w:rStyle w:val="InternetLink"/>
+          </w:rPr>
+          <w:t>MS Visual Studio IDE</w:t>
+        </w:r>
+      </w:hyperlink>
+      <w:r>
+        <w:rPr/>
+        <w:t xml:space="preserve"> debugger while still viewing the results on the STB. Implementation was accomplished by reverse engineering the STB middleware API. 80% of the middleware ran natively on the PC, while the STB low level H/W specific portions were implemented via an agent on the STB that was accessed via API calls that were implemented as </w:t>
+      </w:r>
       <w:hyperlink r:id="rId53">
         <w:r>
           <w:rPr>
             <w:rStyle w:val="InternetLink"/>
           </w:rPr>
-          <w:t>MS Visual Studio IDE</w:t>
-        </w:r>
-      </w:hyperlink>
-      <w:r>
-        <w:rPr/>
-        <w:t xml:space="preserve"> debugger while still viewing the results on the STB. Implementation was accomplished by reverse engineering the STB middleware API. 80% of the middleware ran natively on the PC, while the STB low level H/W specific portions were implemented via an agent on the STB that was accessed via API calls that were implemented as </w:t>
+          <w:t>Remote Procedure Calls (RPC)</w:t>
+        </w:r>
+      </w:hyperlink>
+      <w:r>
+        <w:rPr/>
+        <w:t>.</w:t>
+      </w:r>
+    </w:p>
+    <w:p>
+      <w:pPr>
+        <w:pStyle w:val="Compact"/>
+        <w:numPr>
+          <w:ilvl w:val="0"/>
+          <w:numId w:val="5"/>
+        </w:numPr>
+        <w:rPr/>
+      </w:pPr>
+      <w:r>
+        <w:rPr/>
+        <w:t xml:space="preserve">I wrote an automated testing system for a satellite content delivery system for huge content, e.g. delivering ultra high definition movies to cinemas, and print newspapers for remote publishing. I created a </w:t>
       </w:r>
       <w:hyperlink r:id="rId54">
         <w:r>
           <w:rPr>
             <w:rStyle w:val="InternetLink"/>
           </w:rPr>
-          <w:t>Remote Procedure Calls (RPC)</w:t>
-        </w:r>
-      </w:hyperlink>
-      <w:r>
-        <w:rPr/>
-        <w:t>.</w:t>
-      </w:r>
-    </w:p>
-    <w:p>
-      <w:pPr>
-        <w:pStyle w:val="Compact"/>
-        <w:numPr>
-          <w:ilvl w:val="0"/>
-          <w:numId w:val="7"/>
-        </w:numPr>
-        <w:rPr/>
-      </w:pPr>
-      <w:r>
-        <w:rPr/>
-        <w:t xml:space="preserve">I wrote an automated testing system for a satellite content delivery system for huge content, e.g. delivering ultra high definition movies to cinemas, and print newspapers for remote publishing. I created a </w:t>
-      </w:r>
-      <w:hyperlink r:id="rId55">
-        <w:r>
-          <w:rPr>
-            <w:rStyle w:val="InternetLink"/>
-          </w:rPr>
           <w:t>Domain Specific Language (DSL)</w:t>
         </w:r>
       </w:hyperlink>
@@ -2790,7 +2628,7 @@
         <w:pStyle w:val="Heading3"/>
         <w:rPr/>
       </w:pPr>
-      <w:bookmarkStart w:id="26" w:name="__RefHeading___Toc1176_224508793"/>
+      <w:bookmarkStart w:id="26" w:name="__RefHeading___Toc3131_1528893235"/>
       <w:bookmarkStart w:id="27" w:name="cto-blind-accessibility-hw-sw-to-enable-viewing-of-digital-images-maps"/>
       <w:bookmarkEnd w:id="26"/>
       <w:bookmarkEnd w:id="27"/>
@@ -2816,7 +2654,7 @@
         <w:pStyle w:val="Compact"/>
         <w:numPr>
           <w:ilvl w:val="0"/>
-          <w:numId w:val="8"/>
+          <w:numId w:val="6"/>
         </w:numPr>
         <w:rPr/>
       </w:pPr>
@@ -2830,7 +2668,7 @@
         <w:pStyle w:val="Compact"/>
         <w:numPr>
           <w:ilvl w:val="1"/>
-          <w:numId w:val="9"/>
+          <w:numId w:val="7"/>
         </w:numPr>
         <w:rPr/>
       </w:pPr>
@@ -2845,7 +2683,7 @@
         <w:pStyle w:val="Compact"/>
         <w:numPr>
           <w:ilvl w:val="0"/>
-          <w:numId w:val="8"/>
+          <w:numId w:val="6"/>
         </w:numPr>
         <w:rPr/>
       </w:pPr>
@@ -2853,51 +2691,51 @@
         <w:rPr/>
         <w:t xml:space="preserve">Previously the company had developed a </w:t>
       </w:r>
+      <w:hyperlink r:id="rId55">
+        <w:r>
+          <w:rPr>
+            <w:rStyle w:val="InternetLink"/>
+          </w:rPr>
+          <w:t>tactile mouse</w:t>
+        </w:r>
+      </w:hyperlink>
+      <w:r>
+        <w:rPr/>
+        <w:t xml:space="preserve"> that was far too expensive for our target audience (~$350).</w:t>
+      </w:r>
+    </w:p>
+    <w:p>
+      <w:pPr>
+        <w:pStyle w:val="Compact"/>
+        <w:numPr>
+          <w:ilvl w:val="0"/>
+          <w:numId w:val="6"/>
+        </w:numPr>
+        <w:rPr/>
+      </w:pPr>
+      <w:r>
+        <w:rPr/>
+        <w:t>I abandoned the mouse because (a) it was too expensive, and (b) the blind find it very difficult to use mice because mouse movement must be coordinated with the cursor on the screen which they cannot see.</w:t>
+      </w:r>
+    </w:p>
+    <w:p>
+      <w:pPr>
+        <w:pStyle w:val="Compact"/>
+        <w:numPr>
+          <w:ilvl w:val="0"/>
+          <w:numId w:val="6"/>
+        </w:numPr>
+        <w:rPr/>
+      </w:pPr>
+      <w:r>
+        <w:rPr/>
+        <w:t xml:space="preserve">I developed new algorithms that allowed the blind to read </w:t>
+      </w:r>
       <w:hyperlink r:id="rId56">
         <w:r>
           <w:rPr>
             <w:rStyle w:val="InternetLink"/>
           </w:rPr>
-          <w:t>tactile mouse</w:t>
-        </w:r>
-      </w:hyperlink>
-      <w:r>
-        <w:rPr/>
-        <w:t xml:space="preserve"> that was far too expensive for our target audience (~$350).</w:t>
-      </w:r>
-    </w:p>
-    <w:p>
-      <w:pPr>
-        <w:pStyle w:val="Compact"/>
-        <w:numPr>
-          <w:ilvl w:val="0"/>
-          <w:numId w:val="8"/>
-        </w:numPr>
-        <w:rPr/>
-      </w:pPr>
-      <w:r>
-        <w:rPr/>
-        <w:t>I abandoned the mouse because (a) it was too expensive, and (b) the blind find it very difficult to use mice because mouse movement must be coordinated with the cursor on the screen which they cannot see.</w:t>
-      </w:r>
-    </w:p>
-    <w:p>
-      <w:pPr>
-        <w:pStyle w:val="Compact"/>
-        <w:numPr>
-          <w:ilvl w:val="0"/>
-          <w:numId w:val="8"/>
-        </w:numPr>
-        <w:rPr/>
-      </w:pPr>
-      <w:r>
-        <w:rPr/>
-        <w:t xml:space="preserve">I developed new algorithms that allowed the blind to read </w:t>
-      </w:r>
-      <w:hyperlink r:id="rId57">
-        <w:r>
-          <w:rPr>
-            <w:rStyle w:val="InternetLink"/>
-          </w:rPr>
           <w:t>GIS</w:t>
         </w:r>
       </w:hyperlink>
@@ -2911,7 +2749,7 @@
         <w:pStyle w:val="Compact"/>
         <w:numPr>
           <w:ilvl w:val="0"/>
-          <w:numId w:val="8"/>
+          <w:numId w:val="6"/>
         </w:numPr>
         <w:rPr/>
       </w:pPr>
@@ -2925,7 +2763,7 @@
         <w:pStyle w:val="Compact"/>
         <w:numPr>
           <w:ilvl w:val="0"/>
-          <w:numId w:val="8"/>
+          <w:numId w:val="6"/>
         </w:numPr>
         <w:rPr/>
       </w:pPr>
@@ -2939,7 +2777,7 @@
         <w:pStyle w:val="Compact"/>
         <w:numPr>
           <w:ilvl w:val="0"/>
-          <w:numId w:val="8"/>
+          <w:numId w:val="6"/>
         </w:numPr>
         <w:rPr/>
       </w:pPr>
@@ -2953,7 +2791,7 @@
         <w:pStyle w:val="Compact"/>
         <w:numPr>
           <w:ilvl w:val="0"/>
-          <w:numId w:val="8"/>
+          <w:numId w:val="6"/>
         </w:numPr>
         <w:rPr/>
       </w:pPr>
@@ -2987,7 +2825,7 @@
         <w:pStyle w:val="Compact"/>
         <w:numPr>
           <w:ilvl w:val="0"/>
-          <w:numId w:val="8"/>
+          <w:numId w:val="6"/>
         </w:numPr>
         <w:rPr/>
       </w:pPr>
@@ -3001,7 +2839,7 @@
         <w:pStyle w:val="Compact"/>
         <w:numPr>
           <w:ilvl w:val="0"/>
-          <w:numId w:val="8"/>
+          <w:numId w:val="6"/>
         </w:numPr>
         <w:rPr/>
       </w:pPr>
@@ -3015,7 +2853,7 @@
         <w:pStyle w:val="Heading3"/>
         <w:rPr/>
       </w:pPr>
-      <w:bookmarkStart w:id="28" w:name="__RefHeading___Toc1178_224508793"/>
+      <w:bookmarkStart w:id="28" w:name="__RefHeading___Toc3133_1528893235"/>
       <w:bookmarkStart w:id="29" w:name="manager-cable-modem-router-network-utilities-sw-development-group"/>
       <w:bookmarkEnd w:id="28"/>
       <w:bookmarkEnd w:id="29"/>
@@ -3051,7 +2889,7 @@
         <w:pStyle w:val="Heading3"/>
         <w:rPr/>
       </w:pPr>
-      <w:bookmarkStart w:id="30" w:name="__RefHeading___Toc1180_224508793"/>
+      <w:bookmarkStart w:id="30" w:name="__RefHeading___Toc3135_1528893235"/>
       <w:bookmarkStart w:id="31" w:name="consultant-network-management-system-nms-for-fso-devices"/>
       <w:bookmarkEnd w:id="30"/>
       <w:bookmarkEnd w:id="31"/>
@@ -3065,7 +2903,7 @@
         <w:pStyle w:val="Heading3"/>
         <w:rPr/>
       </w:pPr>
-      <w:bookmarkStart w:id="32" w:name="__RefHeading___Toc1182_224508793"/>
+      <w:bookmarkStart w:id="32" w:name="__RefHeading___Toc3137_1528893235"/>
       <w:bookmarkStart w:id="33" w:name="contract-programmer-win32-asynchronous-network-driver-software-for-a-visualbasic-project"/>
       <w:bookmarkEnd w:id="32"/>
       <w:bookmarkEnd w:id="33"/>
@@ -3079,7 +2917,7 @@
         <w:pStyle w:val="Heading3"/>
         <w:rPr/>
       </w:pPr>
-      <w:bookmarkStart w:id="34" w:name="__RefHeading___Toc1184_224508793"/>
+      <w:bookmarkStart w:id="34" w:name="__RefHeading___Toc3139_1528893235"/>
       <w:bookmarkStart w:id="35" w:name="contract-programmer-gcc-compiler-port-for-a-128-core-stack-machine"/>
       <w:bookmarkEnd w:id="34"/>
       <w:bookmarkEnd w:id="35"/>
@@ -3093,7 +2931,7 @@
         <w:pStyle w:val="Heading3"/>
         <w:rPr/>
       </w:pPr>
-      <w:bookmarkStart w:id="36" w:name="__RefHeading___Toc1186_224508793"/>
+      <w:bookmarkStart w:id="36" w:name="__RefHeading___Toc3141_1528893235"/>
       <w:bookmarkStart w:id="37" w:name="contractor-sw-architect-implementation-of-conoscopic-interferometer-workstation"/>
       <w:bookmarkEnd w:id="36"/>
       <w:bookmarkEnd w:id="37"/>
@@ -3107,7 +2945,7 @@
         <w:pStyle w:val="Heading3"/>
         <w:rPr/>
       </w:pPr>
-      <w:bookmarkStart w:id="38" w:name="__RefHeading___Toc1188_224508793"/>
+      <w:bookmarkStart w:id="38" w:name="__RefHeading___Toc3143_1528893235"/>
       <w:bookmarkStart w:id="39" w:name="ceo-cto-sw-architect-implementation-of-us-dod-mil-spec-automated-testing-system-night-hawk-fire-control-system"/>
       <w:bookmarkEnd w:id="38"/>
       <w:bookmarkEnd w:id="39"/>
@@ -3121,7 +2959,7 @@
         <w:pStyle w:val="Heading3"/>
         <w:rPr/>
       </w:pPr>
-      <w:bookmarkStart w:id="40" w:name="__RefHeading___Toc1190_224508793"/>
+      <w:bookmarkStart w:id="40" w:name="__RefHeading___Toc3145_1528893235"/>
       <w:bookmarkStart w:id="41" w:name="ceo-cto-sw-architect-implementation-of-sw-toolchain-for-dspg-pine-cpu"/>
       <w:bookmarkEnd w:id="40"/>
       <w:bookmarkEnd w:id="41"/>
@@ -3147,7 +2985,7 @@
         <w:pStyle w:val="Compact"/>
         <w:numPr>
           <w:ilvl w:val="0"/>
-          <w:numId w:val="10"/>
+          <w:numId w:val="8"/>
         </w:numPr>
         <w:rPr/>
       </w:pPr>
@@ -3171,7 +3009,7 @@
         <w:pStyle w:val="Compact"/>
         <w:numPr>
           <w:ilvl w:val="0"/>
-          <w:numId w:val="10"/>
+          <w:numId w:val="8"/>
         </w:numPr>
         <w:rPr/>
       </w:pPr>
@@ -3185,7 +3023,7 @@
         <w:pStyle w:val="Compact"/>
         <w:numPr>
           <w:ilvl w:val="0"/>
-          <w:numId w:val="10"/>
+          <w:numId w:val="8"/>
         </w:numPr>
         <w:rPr/>
       </w:pPr>
@@ -3193,23 +3031,23 @@
         <w:rPr/>
         <w:t xml:space="preserve">The technological breakthrough was my design of a </w:t>
       </w:r>
+      <w:hyperlink r:id="rId57">
+        <w:r>
+          <w:rPr>
+            <w:rStyle w:val="InternetLink"/>
+          </w:rPr>
+          <w:t>domain specific language (DSL)</w:t>
+        </w:r>
+      </w:hyperlink>
+      <w:r>
+        <w:rPr/>
+        <w:t xml:space="preserve"> implemented in </w:t>
+      </w:r>
       <w:hyperlink r:id="rId58">
         <w:r>
           <w:rPr>
             <w:rStyle w:val="InternetLink"/>
           </w:rPr>
-          <w:t>domain specific language (DSL)</w:t>
-        </w:r>
-      </w:hyperlink>
-      <w:r>
-        <w:rPr/>
-        <w:t xml:space="preserve"> implemented in </w:t>
-      </w:r>
-      <w:hyperlink r:id="rId59">
-        <w:r>
-          <w:rPr>
-            <w:rStyle w:val="InternetLink"/>
-          </w:rPr>
           <w:t>lex/yacc</w:t>
         </w:r>
       </w:hyperlink>
@@ -3223,7 +3061,7 @@
         <w:pStyle w:val="Compact"/>
         <w:numPr>
           <w:ilvl w:val="0"/>
-          <w:numId w:val="10"/>
+          <w:numId w:val="8"/>
         </w:numPr>
         <w:rPr/>
       </w:pPr>
@@ -3237,7 +3075,7 @@
         <w:pStyle w:val="Heading3"/>
         <w:rPr/>
       </w:pPr>
-      <w:bookmarkStart w:id="42" w:name="__RefHeading___Toc1192_224508793"/>
+      <w:bookmarkStart w:id="42" w:name="__RefHeading___Toc3147_1528893235"/>
       <w:bookmarkStart w:id="43" w:name="sw-architect-implementation-shop-floor-production-control-sfpc-system-bari-ii"/>
       <w:bookmarkEnd w:id="42"/>
       <w:bookmarkEnd w:id="43"/>
@@ -3263,7 +3101,7 @@
         <w:pStyle w:val="Compact"/>
         <w:numPr>
           <w:ilvl w:val="0"/>
-          <w:numId w:val="11"/>
+          <w:numId w:val="9"/>
         </w:numPr>
         <w:rPr/>
       </w:pPr>
@@ -3277,7 +3115,7 @@
         <w:pStyle w:val="Compact"/>
         <w:numPr>
           <w:ilvl w:val="0"/>
-          <w:numId w:val="11"/>
+          <w:numId w:val="9"/>
         </w:numPr>
         <w:rPr/>
       </w:pPr>
@@ -3291,7 +3129,7 @@
         <w:pStyle w:val="Compact"/>
         <w:numPr>
           <w:ilvl w:val="0"/>
-          <w:numId w:val="11"/>
+          <w:numId w:val="9"/>
         </w:numPr>
         <w:rPr/>
       </w:pPr>
@@ -3305,7 +3143,7 @@
         <w:pStyle w:val="Compact"/>
         <w:numPr>
           <w:ilvl w:val="0"/>
-          <w:numId w:val="11"/>
+          <w:numId w:val="9"/>
         </w:numPr>
         <w:rPr/>
       </w:pPr>
@@ -3319,7 +3157,7 @@
         <w:pStyle w:val="Compact"/>
         <w:numPr>
           <w:ilvl w:val="0"/>
-          <w:numId w:val="11"/>
+          <w:numId w:val="9"/>
         </w:numPr>
         <w:rPr/>
       </w:pPr>
@@ -3333,7 +3171,7 @@
         <w:pStyle w:val="Compact"/>
         <w:numPr>
           <w:ilvl w:val="0"/>
-          <w:numId w:val="11"/>
+          <w:numId w:val="9"/>
         </w:numPr>
         <w:rPr/>
       </w:pPr>
@@ -3351,7 +3189,7 @@
         <w:rPr/>
         <w:t xml:space="preserve">, </w:t>
       </w:r>
-      <w:hyperlink r:id="rId60">
+      <w:hyperlink r:id="rId59">
         <w:r>
           <w:rPr>
             <w:rStyle w:val="InternetLink"/>
@@ -3369,7 +3207,7 @@
         <w:pStyle w:val="Compact"/>
         <w:numPr>
           <w:ilvl w:val="0"/>
-          <w:numId w:val="11"/>
+          <w:numId w:val="9"/>
         </w:numPr>
         <w:rPr/>
       </w:pPr>
@@ -3383,7 +3221,7 @@
         <w:pStyle w:val="Compact"/>
         <w:numPr>
           <w:ilvl w:val="0"/>
-          <w:numId w:val="11"/>
+          <w:numId w:val="9"/>
         </w:numPr>
         <w:rPr/>
       </w:pPr>
@@ -3397,7 +3235,7 @@
         <w:pStyle w:val="Compact"/>
         <w:numPr>
           <w:ilvl w:val="0"/>
-          <w:numId w:val="11"/>
+          <w:numId w:val="9"/>
         </w:numPr>
         <w:rPr/>
       </w:pPr>
@@ -3411,7 +3249,7 @@
         <w:pStyle w:val="Compact"/>
         <w:numPr>
           <w:ilvl w:val="0"/>
-          <w:numId w:val="11"/>
+          <w:numId w:val="9"/>
         </w:numPr>
         <w:rPr/>
       </w:pPr>
@@ -3425,7 +3263,7 @@
         <w:pStyle w:val="Compact"/>
         <w:numPr>
           <w:ilvl w:val="0"/>
-          <w:numId w:val="11"/>
+          <w:numId w:val="9"/>
         </w:numPr>
         <w:rPr/>
       </w:pPr>
@@ -3439,7 +3277,7 @@
         <w:pStyle w:val="Heading3"/>
         <w:rPr/>
       </w:pPr>
-      <w:bookmarkStart w:id="44" w:name="__RefHeading___Toc1194_224508793"/>
+      <w:bookmarkStart w:id="44" w:name="__RefHeading___Toc3149_1528893235"/>
       <w:bookmarkStart w:id="45" w:name="sw-architect-implementation-quadriplegic-pc-accessibility"/>
       <w:bookmarkEnd w:id="44"/>
       <w:bookmarkEnd w:id="45"/>
@@ -3459,7 +3297,7 @@
         </w:rPr>
         <w:t xml:space="preserve">@Cubital, Herzliya - a charity project funded by the company and the CEO </w:t>
       </w:r>
-      <w:hyperlink r:id="rId61">
+      <w:hyperlink r:id="rId60">
         <w:r>
           <w:rPr>
             <w:rStyle w:val="InternetLink"/>
@@ -3480,7 +3318,7 @@
         <w:pStyle w:val="Compact"/>
         <w:numPr>
           <w:ilvl w:val="0"/>
-          <w:numId w:val="12"/>
+          <w:numId w:val="10"/>
         </w:numPr>
         <w:rPr/>
       </w:pPr>
@@ -3494,7 +3332,7 @@
         <w:pStyle w:val="Compact"/>
         <w:numPr>
           <w:ilvl w:val="0"/>
-          <w:numId w:val="12"/>
+          <w:numId w:val="10"/>
         </w:numPr>
         <w:rPr/>
       </w:pPr>
@@ -3508,7 +3346,7 @@
         <w:pStyle w:val="Compact"/>
         <w:numPr>
           <w:ilvl w:val="1"/>
-          <w:numId w:val="13"/>
+          <w:numId w:val="11"/>
         </w:numPr>
         <w:rPr/>
       </w:pPr>
@@ -3516,37 +3354,37 @@
         <w:rPr/>
         <w:t xml:space="preserve">A </w:t>
       </w:r>
+      <w:hyperlink r:id="rId61">
+        <w:r>
+          <w:rPr>
+            <w:rStyle w:val="InternetLink"/>
+          </w:rPr>
+          <w:t>light pen</w:t>
+        </w:r>
+      </w:hyperlink>
+      <w:r>
+        <w:rPr/>
+        <w:t>, i.e. an obsolete pre-mouse point and click device that synchronizes with the trace signal of the CRT video display, outfitted with special light weight military optics that increased its effective range from 5 mm from the screen to 800 mm.</w:t>
+      </w:r>
+    </w:p>
+    <w:p>
+      <w:pPr>
+        <w:pStyle w:val="Compact"/>
+        <w:numPr>
+          <w:ilvl w:val="1"/>
+          <w:numId w:val="11"/>
+        </w:numPr>
+        <w:rPr/>
+      </w:pPr>
+      <w:r>
+        <w:rPr/>
+        <w:t xml:space="preserve">A standard accessibility </w:t>
+      </w:r>
       <w:hyperlink r:id="rId62">
         <w:r>
           <w:rPr>
             <w:rStyle w:val="InternetLink"/>
           </w:rPr>
-          <w:t>light pen</w:t>
-        </w:r>
-      </w:hyperlink>
-      <w:r>
-        <w:rPr/>
-        <w:t>, i.e. an obsolete pre-mouse point and click device that synchronizes with the trace signal of the CRT video display, outfitted with special light weight military optics that increased its effective range from 5 mm from the screen to 800 mm.</w:t>
-      </w:r>
-    </w:p>
-    <w:p>
-      <w:pPr>
-        <w:pStyle w:val="Compact"/>
-        <w:numPr>
-          <w:ilvl w:val="1"/>
-          <w:numId w:val="13"/>
-        </w:numPr>
-        <w:rPr/>
-      </w:pPr>
-      <w:r>
-        <w:rPr/>
-        <w:t xml:space="preserve">A standard accessibility </w:t>
-      </w:r>
-      <w:hyperlink r:id="rId63">
-        <w:r>
-          <w:rPr>
-            <w:rStyle w:val="InternetLink"/>
-          </w:rPr>
           <w:t>sip-and-puff</w:t>
         </w:r>
       </w:hyperlink>
@@ -3560,7 +3398,7 @@
         <w:pStyle w:val="Compact"/>
         <w:numPr>
           <w:ilvl w:val="0"/>
-          <w:numId w:val="12"/>
+          <w:numId w:val="10"/>
         </w:numPr>
         <w:rPr/>
       </w:pPr>
@@ -3574,7 +3412,7 @@
         <w:pStyle w:val="Compact"/>
         <w:numPr>
           <w:ilvl w:val="0"/>
-          <w:numId w:val="12"/>
+          <w:numId w:val="10"/>
         </w:numPr>
         <w:rPr/>
       </w:pPr>
@@ -3588,7 +3426,7 @@
         <w:pStyle w:val="Compact"/>
         <w:numPr>
           <w:ilvl w:val="0"/>
-          <w:numId w:val="12"/>
+          <w:numId w:val="10"/>
         </w:numPr>
         <w:rPr/>
       </w:pPr>
@@ -3602,7 +3440,7 @@
         <w:pStyle w:val="Compact"/>
         <w:numPr>
           <w:ilvl w:val="0"/>
-          <w:numId w:val="12"/>
+          <w:numId w:val="10"/>
         </w:numPr>
         <w:rPr/>
       </w:pPr>
@@ -3616,7 +3454,7 @@
         <w:pStyle w:val="Compact"/>
         <w:numPr>
           <w:ilvl w:val="0"/>
-          <w:numId w:val="12"/>
+          <w:numId w:val="10"/>
         </w:numPr>
         <w:rPr/>
       </w:pPr>
@@ -3630,7 +3468,7 @@
         <w:pStyle w:val="Compact"/>
         <w:numPr>
           <w:ilvl w:val="0"/>
-          <w:numId w:val="12"/>
+          <w:numId w:val="10"/>
         </w:numPr>
         <w:rPr/>
       </w:pPr>
@@ -3664,7 +3502,7 @@
         <w:pStyle w:val="Heading3"/>
         <w:rPr/>
       </w:pPr>
-      <w:bookmarkStart w:id="46" w:name="__RefHeading___Toc1196_224508793"/>
+      <w:bookmarkStart w:id="46" w:name="__RefHeading___Toc3151_1528893235"/>
       <w:bookmarkStart w:id="47" w:name="senior-programmer-vaxvms-sysadmin-3d-printer-solider"/>
       <w:bookmarkEnd w:id="46"/>
       <w:bookmarkEnd w:id="47"/>
@@ -3678,7 +3516,7 @@
         <w:pStyle w:val="Heading3"/>
         <w:rPr/>
       </w:pPr>
-      <w:bookmarkStart w:id="48" w:name="__RefHeading___Toc1198_224508793"/>
+      <w:bookmarkStart w:id="48" w:name="__RefHeading___Toc3153_1528893235"/>
       <w:bookmarkStart w:id="49" w:name="programmer-automated-leather-sewing-workstation"/>
       <w:bookmarkEnd w:id="48"/>
       <w:bookmarkEnd w:id="49"/>
@@ -3692,7 +3530,7 @@
         <w:pStyle w:val="Heading3"/>
         <w:rPr/>
       </w:pPr>
-      <w:bookmarkStart w:id="50" w:name="__RefHeading___Toc1200_224508793"/>
+      <w:bookmarkStart w:id="50" w:name="__RefHeading___Toc3155_1528893235"/>
       <w:bookmarkStart w:id="51" w:name="programmer-vaxvms-sysadmin-hebrewenglish-word-processor-glyph"/>
       <w:bookmarkEnd w:id="50"/>
       <w:bookmarkEnd w:id="51"/>
@@ -3706,7 +3544,7 @@
         <w:pStyle w:val="Heading3"/>
         <w:rPr/>
       </w:pPr>
-      <w:bookmarkStart w:id="52" w:name="__RefHeading___Toc1202_224508793"/>
+      <w:bookmarkStart w:id="52" w:name="__RefHeading___Toc3157_1528893235"/>
       <w:bookmarkStart w:id="53" w:name="programmer-real-time"/>
       <w:bookmarkEnd w:id="52"/>
       <w:bookmarkEnd w:id="53"/>
@@ -3730,35 +3568,35 @@
         <w:rPr/>
         <w:t xml:space="preserve"> This was my first job upon making </w:t>
       </w:r>
+      <w:hyperlink r:id="rId63">
+        <w:r>
+          <w:rPr>
+            <w:rStyle w:val="InternetLink"/>
+          </w:rPr>
+          <w:t>Aliya</w:t>
+        </w:r>
+      </w:hyperlink>
+      <w:r>
+        <w:rPr/>
+        <w:t xml:space="preserve"> to Israel. Before receiving my security clearance, I worked on the development of a data collection system. I wrote a </w:t>
+      </w:r>
       <w:hyperlink r:id="rId64">
         <w:r>
           <w:rPr>
             <w:rStyle w:val="InternetLink"/>
           </w:rPr>
-          <w:t>Aliya</w:t>
-        </w:r>
-      </w:hyperlink>
-      <w:r>
-        <w:rPr/>
-        <w:t xml:space="preserve"> to Israel. Before receiving my security clearance, I worked on the development of a data collection system. I wrote a </w:t>
+          <w:t>RTOS</w:t>
+        </w:r>
+      </w:hyperlink>
+      <w:r>
+        <w:rPr/>
+        <w:t xml:space="preserve"> kernel for the 8080 CPU because at the time no off-the-shelf alternative was available. My mentor was Menachem Malkosh. It was a formative learning experience. After receiving my clearance, I worked on the radar system for the </w:t>
       </w:r>
       <w:hyperlink r:id="rId65">
         <w:r>
           <w:rPr>
             <w:rStyle w:val="InternetLink"/>
           </w:rPr>
-          <w:t>RTOS</w:t>
-        </w:r>
-      </w:hyperlink>
-      <w:r>
-        <w:rPr/>
-        <w:t xml:space="preserve"> kernel for the 8080 CPU because at the time no off-the-shelf alternative was available. My mentor was Menachem Malkosh. It was a formative learning experience. After receiving my clearance, I worked on the radar system for the </w:t>
-      </w:r>
-      <w:hyperlink r:id="rId66">
-        <w:r>
-          <w:rPr>
-            <w:rStyle w:val="InternetLink"/>
-          </w:rPr>
           <w:t>Lavi fighter plane</w:t>
         </w:r>
       </w:hyperlink>
@@ -3772,7 +3610,7 @@
         <w:pStyle w:val="Heading3"/>
         <w:rPr/>
       </w:pPr>
-      <w:bookmarkStart w:id="54" w:name="__RefHeading___Toc1204_224508793"/>
+      <w:bookmarkStart w:id="54" w:name="__RefHeading___Toc3159_1528893235"/>
       <w:bookmarkStart w:id="55" w:name="programmer-ibm-cpcms-sysadmin"/>
       <w:bookmarkEnd w:id="54"/>
       <w:bookmarkEnd w:id="55"/>
@@ -3786,7 +3624,7 @@
         <w:pStyle w:val="Heading3"/>
         <w:rPr/>
       </w:pPr>
-      <w:bookmarkStart w:id="56" w:name="__RefHeading___Toc1206_224508793"/>
+      <w:bookmarkStart w:id="56" w:name="__RefHeading___Toc3161_1528893235"/>
       <w:bookmarkStart w:id="57" w:name="programmereconomist"/>
       <w:bookmarkEnd w:id="56"/>
       <w:bookmarkEnd w:id="57"/>
@@ -3800,7 +3638,7 @@
         <w:pStyle w:val="Heading3"/>
         <w:rPr/>
       </w:pPr>
-      <w:bookmarkStart w:id="58" w:name="__RefHeading___Toc1208_224508793"/>
+      <w:bookmarkStart w:id="58" w:name="__RefHeading___Toc3163_1528893235"/>
       <w:bookmarkStart w:id="59" w:name="intervenoreconomist"/>
       <w:bookmarkEnd w:id="58"/>
       <w:bookmarkEnd w:id="59"/>
@@ -3826,7 +3664,7 @@
         <w:pStyle w:val="Compact"/>
         <w:numPr>
           <w:ilvl w:val="0"/>
-          <w:numId w:val="14"/>
+          <w:numId w:val="12"/>
         </w:numPr>
         <w:rPr/>
       </w:pPr>
@@ -3834,105 +3672,105 @@
         <w:rPr/>
         <w:t xml:space="preserve">I was an </w:t>
       </w:r>
+      <w:hyperlink r:id="rId66">
+        <w:r>
+          <w:rPr>
+            <w:rStyle w:val="InternetLink"/>
+          </w:rPr>
+          <w:t>intervenor</w:t>
+        </w:r>
+      </w:hyperlink>
+      <w:r>
+        <w:rPr/>
+        <w:t xml:space="preserve"> at the ECAP’77 costing and pricing hearings.</w:t>
+      </w:r>
+    </w:p>
+    <w:p>
+      <w:pPr>
+        <w:pStyle w:val="Compact"/>
+        <w:numPr>
+          <w:ilvl w:val="0"/>
+          <w:numId w:val="12"/>
+        </w:numPr>
+        <w:rPr/>
+      </w:pPr>
+      <w:r>
+        <w:rPr/>
+        <w:t>Like all citizens, I had legal standing because I paid an electric bill.</w:t>
+      </w:r>
+    </w:p>
+    <w:p>
+      <w:pPr>
+        <w:pStyle w:val="Compact"/>
+        <w:numPr>
+          <w:ilvl w:val="0"/>
+          <w:numId w:val="12"/>
+        </w:numPr>
+        <w:rPr/>
+      </w:pPr>
+      <w:r>
+        <w:rPr/>
+        <w:t xml:space="preserve">I took over the </w:t>
+      </w:r>
       <w:hyperlink r:id="rId67">
         <w:r>
           <w:rPr>
             <w:rStyle w:val="InternetLink"/>
           </w:rPr>
-          <w:t>intervenor</w:t>
-        </w:r>
-      </w:hyperlink>
-      <w:r>
-        <w:rPr/>
-        <w:t xml:space="preserve"> at the ECAP’77 costing and pricing hearings.</w:t>
-      </w:r>
-    </w:p>
-    <w:p>
-      <w:pPr>
-        <w:pStyle w:val="Compact"/>
-        <w:numPr>
-          <w:ilvl w:val="0"/>
-          <w:numId w:val="14"/>
-        </w:numPr>
-        <w:rPr/>
-      </w:pPr>
-      <w:r>
-        <w:rPr/>
-        <w:t>Like all citizens, I had legal standing because I paid an electric bill.</w:t>
-      </w:r>
-    </w:p>
-    <w:p>
-      <w:pPr>
-        <w:pStyle w:val="Compact"/>
-        <w:numPr>
-          <w:ilvl w:val="0"/>
-          <w:numId w:val="14"/>
-        </w:numPr>
-        <w:rPr/>
-      </w:pPr>
-      <w:r>
-        <w:rPr/>
-        <w:t xml:space="preserve">I took over the </w:t>
+          <w:t>marginal cost pricing</w:t>
+        </w:r>
+      </w:hyperlink>
+      <w:r>
+        <w:rPr/>
+        <w:t xml:space="preserve"> (= peak load or time-of-day pricing) proposal of the Ontario Hydro (i.e. at that time the name of Ontario’s electric generation and transmission utility) economists who were forced to drop their case due to extreme political pressure from the metallurgy processing industry who at the time relied upon electric blast furnaces.</w:t>
+      </w:r>
+    </w:p>
+    <w:p>
+      <w:pPr>
+        <w:pStyle w:val="Compact"/>
+        <w:numPr>
+          <w:ilvl w:val="0"/>
+          <w:numId w:val="12"/>
+        </w:numPr>
+        <w:rPr/>
+      </w:pPr>
+      <w:r>
+        <w:rPr/>
+        <w:t>I actively participated in the hearing sessions for about 9 months. I filed submissions, gave expert testimony, and cross-examined opposing witnesses.</w:t>
+      </w:r>
+    </w:p>
+    <w:p>
+      <w:pPr>
+        <w:pStyle w:val="Compact"/>
+        <w:numPr>
+          <w:ilvl w:val="0"/>
+          <w:numId w:val="12"/>
+        </w:numPr>
+        <w:rPr/>
+      </w:pPr>
+      <w:r>
+        <w:rPr/>
+        <w:t>I argued my position very well. At 22 years old, I was the first public interest intervenor in the history of the OEB to be awarded costs.</w:t>
+      </w:r>
+    </w:p>
+    <w:p>
+      <w:pPr>
+        <w:pStyle w:val="Compact"/>
+        <w:numPr>
+          <w:ilvl w:val="0"/>
+          <w:numId w:val="12"/>
+        </w:numPr>
+        <w:rPr/>
+      </w:pPr>
+      <w:r>
+        <w:rPr/>
+        <w:t xml:space="preserve">I published an op-ed in </w:t>
       </w:r>
       <w:hyperlink r:id="rId68">
         <w:r>
           <w:rPr>
             <w:rStyle w:val="InternetLink"/>
           </w:rPr>
-          <w:t>marginal cost pricing</w:t>
-        </w:r>
-      </w:hyperlink>
-      <w:r>
-        <w:rPr/>
-        <w:t xml:space="preserve"> (= peak load or time-of-day pricing) proposal of the Ontario Hydro (i.e. at that time the name of Ontario’s electric generation and transmission utility) economists who were forced to drop their case due to extreme political pressure from the metallurgy processing industry who at the time relied upon electric blast furnaces.</w:t>
-      </w:r>
-    </w:p>
-    <w:p>
-      <w:pPr>
-        <w:pStyle w:val="Compact"/>
-        <w:numPr>
-          <w:ilvl w:val="0"/>
-          <w:numId w:val="14"/>
-        </w:numPr>
-        <w:rPr/>
-      </w:pPr>
-      <w:r>
-        <w:rPr/>
-        <w:t>I actively participated in the hearing sessions for about 9 months. I filed submissions, gave expert testimony, and cross-examined opposing witnesses.</w:t>
-      </w:r>
-    </w:p>
-    <w:p>
-      <w:pPr>
-        <w:pStyle w:val="Compact"/>
-        <w:numPr>
-          <w:ilvl w:val="0"/>
-          <w:numId w:val="14"/>
-        </w:numPr>
-        <w:rPr/>
-      </w:pPr>
-      <w:r>
-        <w:rPr/>
-        <w:t>I argued my position very well. At 22 years old, I was the first public interest intervenor in the history of the OEB to be awarded costs.</w:t>
-      </w:r>
-    </w:p>
-    <w:p>
-      <w:pPr>
-        <w:pStyle w:val="Compact"/>
-        <w:numPr>
-          <w:ilvl w:val="0"/>
-          <w:numId w:val="14"/>
-        </w:numPr>
-        <w:rPr/>
-      </w:pPr>
-      <w:r>
-        <w:rPr/>
-        <w:t xml:space="preserve">I published an op-ed in </w:t>
-      </w:r>
-      <w:hyperlink r:id="rId69">
-        <w:r>
-          <w:rPr>
-            <w:rStyle w:val="InternetLink"/>
-          </w:rPr>
           <w:t>The Globe and Mail</w:t>
         </w:r>
       </w:hyperlink>
@@ -3946,7 +3784,7 @@
         <w:pStyle w:val="Heading2"/>
         <w:rPr/>
       </w:pPr>
-      <w:bookmarkStart w:id="60" w:name="__RefHeading___Toc1210_224508793"/>
+      <w:bookmarkStart w:id="60" w:name="__RefHeading___Toc3165_1528893235"/>
       <w:bookmarkStart w:id="61" w:name="education"/>
       <w:bookmarkEnd w:id="60"/>
       <w:bookmarkEnd w:id="61"/>
@@ -3960,7 +3798,7 @@
         <w:pStyle w:val="Heading3"/>
         <w:rPr/>
       </w:pPr>
-      <w:bookmarkStart w:id="62" w:name="__RefHeading___Toc1212_224508793"/>
+      <w:bookmarkStart w:id="62" w:name="__RefHeading___Toc3167_1528893235"/>
       <w:bookmarkStart w:id="63" w:name="formal-education"/>
       <w:bookmarkEnd w:id="62"/>
       <w:bookmarkEnd w:id="63"/>
@@ -3974,7 +3812,7 @@
         <w:pStyle w:val="Heading4"/>
         <w:rPr/>
       </w:pPr>
-      <w:bookmarkStart w:id="64" w:name="__RefHeading___Toc1214_224508793"/>
+      <w:bookmarkStart w:id="64" w:name="__RefHeading___Toc3169_1528893235"/>
       <w:bookmarkStart w:id="65" w:name="york-university-canada-ma-economics-applied-mathematics"/>
       <w:bookmarkEnd w:id="64"/>
       <w:bookmarkEnd w:id="65"/>
@@ -3998,7 +3836,7 @@
         <w:pStyle w:val="Heading4"/>
         <w:rPr/>
       </w:pPr>
-      <w:bookmarkStart w:id="66" w:name="__RefHeading___Toc1216_224508793"/>
+      <w:bookmarkStart w:id="66" w:name="__RefHeading___Toc3171_1528893235"/>
       <w:bookmarkStart w:id="67" w:name="university-of-toronto---rotman-school-of-management-mba-program-no-degree"/>
       <w:bookmarkEnd w:id="66"/>
       <w:bookmarkEnd w:id="67"/>
@@ -4016,7 +3854,7 @@
         <w:rPr/>
         <w:t xml:space="preserve">I “dropped out” of school in the middle of the year after taking an advanced micro-economic theory course which analyzed the Ontario Hydro </w:t>
       </w:r>
-      <w:hyperlink r:id="rId70">
+      <w:hyperlink r:id="rId69">
         <w:r>
           <w:rPr>
             <w:rStyle w:val="InternetLink"/>
@@ -4058,7 +3896,7 @@
         <w:pStyle w:val="Heading4"/>
         <w:rPr/>
       </w:pPr>
-      <w:bookmarkStart w:id="68" w:name="__RefHeading___Toc1218_224508793"/>
+      <w:bookmarkStart w:id="68" w:name="__RefHeading___Toc3173_1528893235"/>
       <w:bookmarkStart w:id="69" w:name="university-of-toronto-ba-economics-applied-mathematics"/>
       <w:bookmarkEnd w:id="68"/>
       <w:bookmarkEnd w:id="69"/>
@@ -4086,23 +3924,23 @@
         <w:rPr/>
         <w:t xml:space="preserve">In 1971 at the age of 15, for a highschool computer science course, I wrote a computer program to play a perfect game of 3D 4x4x4 </w:t>
       </w:r>
+      <w:hyperlink r:id="rId70">
+        <w:r>
+          <w:rPr>
+            <w:rStyle w:val="InternetLink"/>
+          </w:rPr>
+          <w:t>tic-tac-toe</w:t>
+        </w:r>
+      </w:hyperlink>
+      <w:r>
+        <w:rPr/>
+        <w:t xml:space="preserve"> in Fortran on an </w:t>
+      </w:r>
       <w:hyperlink r:id="rId71">
         <w:r>
           <w:rPr>
             <w:rStyle w:val="InternetLink"/>
           </w:rPr>
-          <w:t>tic-tac-toe</w:t>
-        </w:r>
-      </w:hyperlink>
-      <w:r>
-        <w:rPr/>
-        <w:t xml:space="preserve"> in Fortran on an </w:t>
-      </w:r>
-      <w:hyperlink r:id="rId72">
-        <w:r>
-          <w:rPr>
-            <w:rStyle w:val="InternetLink"/>
-          </w:rPr>
           <w:t>IBM 1130</w:t>
         </w:r>
       </w:hyperlink>
@@ -4116,7 +3954,7 @@
         <w:pStyle w:val="Heading3"/>
         <w:rPr/>
       </w:pPr>
-      <w:bookmarkStart w:id="70" w:name="__RefHeading___Toc1220_224508793"/>
+      <w:bookmarkStart w:id="70" w:name="__RefHeading___Toc3175_1528893235"/>
       <w:bookmarkStart w:id="71" w:name="continuing-education"/>
       <w:bookmarkEnd w:id="70"/>
       <w:bookmarkEnd w:id="71"/>
@@ -4130,7 +3968,7 @@
         <w:pStyle w:val="Compact"/>
         <w:numPr>
           <w:ilvl w:val="0"/>
-          <w:numId w:val="15"/>
+          <w:numId w:val="13"/>
         </w:numPr>
         <w:rPr/>
       </w:pPr>
@@ -4144,7 +3982,7 @@
         <w:pStyle w:val="Compact"/>
         <w:numPr>
           <w:ilvl w:val="0"/>
-          <w:numId w:val="15"/>
+          <w:numId w:val="13"/>
         </w:numPr>
         <w:rPr/>
       </w:pPr>
@@ -4158,7 +3996,7 @@
         <w:pStyle w:val="Compact"/>
         <w:numPr>
           <w:ilvl w:val="0"/>
-          <w:numId w:val="15"/>
+          <w:numId w:val="13"/>
         </w:numPr>
         <w:rPr/>
       </w:pPr>
@@ -4172,7 +4010,7 @@
         <w:pStyle w:val="Compact"/>
         <w:numPr>
           <w:ilvl w:val="0"/>
-          <w:numId w:val="15"/>
+          <w:numId w:val="13"/>
         </w:numPr>
         <w:rPr/>
       </w:pPr>
@@ -4180,38 +4018,142 @@
         <w:rPr/>
         <w:t xml:space="preserve">Since 2005, I have maintained a subscription to the </w:t>
       </w:r>
+      <w:hyperlink r:id="rId72">
+        <w:r>
+          <w:rPr>
+            <w:rStyle w:val="InternetLink"/>
+          </w:rPr>
+          <w:t>O’Reilly Safari</w:t>
+        </w:r>
+      </w:hyperlink>
+      <w:r>
+        <w:rPr/>
+        <w:t xml:space="preserve"> on-line tech library.</w:t>
+      </w:r>
+    </w:p>
+    <w:p>
+      <w:pPr>
+        <w:pStyle w:val="Compact"/>
+        <w:numPr>
+          <w:ilvl w:val="0"/>
+          <w:numId w:val="13"/>
+        </w:numPr>
+        <w:rPr/>
+      </w:pPr>
+      <w:r>
+        <w:rPr/>
+        <w:t xml:space="preserve">My daily dose of tech news comes from </w:t>
+      </w:r>
       <w:hyperlink r:id="rId73">
         <w:r>
           <w:rPr>
             <w:rStyle w:val="InternetLink"/>
           </w:rPr>
-          <w:t>O’Reilly Safari</w:t>
-        </w:r>
-      </w:hyperlink>
-      <w:r>
-        <w:rPr/>
-        <w:t xml:space="preserve"> on-line tech library.</w:t>
-      </w:r>
-    </w:p>
-    <w:p>
-      <w:pPr>
-        <w:pStyle w:val="Compact"/>
-        <w:numPr>
-          <w:ilvl w:val="0"/>
-          <w:numId w:val="15"/>
-        </w:numPr>
-        <w:rPr/>
-      </w:pPr>
-      <w:r>
-        <w:rPr/>
-        <w:t xml:space="preserve">My daily dose of tech news comes from </w:t>
+          <w:t>Slashdot</w:t>
+        </w:r>
+      </w:hyperlink>
+      <w:r>
+        <w:rPr/>
+        <w:t>.</w:t>
+      </w:r>
+    </w:p>
+    <w:p>
+      <w:pPr>
+        <w:pStyle w:val="Compact"/>
+        <w:numPr>
+          <w:ilvl w:val="0"/>
+          <w:numId w:val="13"/>
+        </w:numPr>
+        <w:rPr/>
+      </w:pPr>
+      <w:r>
+        <w:rPr/>
+        <w:t xml:space="preserve">I regularly watch </w:t>
       </w:r>
       <w:hyperlink r:id="rId74">
         <w:r>
           <w:rPr>
             <w:rStyle w:val="InternetLink"/>
           </w:rPr>
-          <w:t>Slashdot</w:t>
+          <w:t>TedX</w:t>
+        </w:r>
+      </w:hyperlink>
+      <w:r>
+        <w:rPr/>
+        <w:t xml:space="preserve"> and </w:t>
+      </w:r>
+      <w:hyperlink r:id="rId75">
+        <w:r>
+          <w:rPr>
+            <w:rStyle w:val="InternetLink"/>
+          </w:rPr>
+          <w:t>Talks At Google</w:t>
+        </w:r>
+      </w:hyperlink>
+      <w:r>
+        <w:rPr/>
+        <w:t xml:space="preserve"> video seminars.</w:t>
+      </w:r>
+    </w:p>
+    <w:p>
+      <w:pPr>
+        <w:pStyle w:val="Compact"/>
+        <w:numPr>
+          <w:ilvl w:val="0"/>
+          <w:numId w:val="13"/>
+        </w:numPr>
+        <w:rPr/>
+      </w:pPr>
+      <w:r>
+        <w:rPr/>
+        <w:t>The most fascinating feature of TedX talks is to watch how world class experts in a wide range of fields are able to distill what is so special about their area of expertise to intelligent laymen in only 18 minutes.</w:t>
+      </w:r>
+    </w:p>
+    <w:p>
+      <w:pPr>
+        <w:pStyle w:val="Compact"/>
+        <w:numPr>
+          <w:ilvl w:val="0"/>
+          <w:numId w:val="13"/>
+        </w:numPr>
+        <w:rPr/>
+      </w:pPr>
+      <w:r>
+        <w:rPr/>
+        <w:t>Whenever I speak, I try to emulate the TedX format.</w:t>
+      </w:r>
+    </w:p>
+    <w:p>
+      <w:pPr>
+        <w:pStyle w:val="Compact"/>
+        <w:numPr>
+          <w:ilvl w:val="0"/>
+          <w:numId w:val="13"/>
+        </w:numPr>
+        <w:rPr/>
+      </w:pPr>
+      <w:r>
+        <w:rPr/>
+        <w:t xml:space="preserve">I regularly read the tech sections of the Israeli business newspapers </w:t>
+      </w:r>
+      <w:hyperlink r:id="rId76">
+        <w:r>
+          <w:rPr>
+            <w:rStyle w:val="InternetLink"/>
+          </w:rPr>
+          <w:t>Globes</w:t>
+        </w:r>
+      </w:hyperlink>
+      <w:r>
+        <w:rPr/>
+        <w:t xml:space="preserve"> and </w:t>
+      </w:r>
+      <w:hyperlink r:id="rId77">
+        <w:r>
+          <w:rPr>
+            <w:rStyle w:val="InternetLink"/>
+          </w:rPr>
+          <w:t>The Times of Israel</w:t>
         </w:r>
       </w:hyperlink>
       <w:r>
@@ -4224,177 +4166,73 @@
         <w:pStyle w:val="Compact"/>
         <w:numPr>
           <w:ilvl w:val="0"/>
-          <w:numId w:val="15"/>
-        </w:numPr>
-        <w:rPr/>
-      </w:pPr>
-      <w:r>
-        <w:rPr/>
-        <w:t xml:space="preserve">I regularly watch </w:t>
-      </w:r>
-      <w:hyperlink r:id="rId75">
-        <w:r>
-          <w:rPr>
-            <w:rStyle w:val="InternetLink"/>
-          </w:rPr>
-          <w:t>TedX</w:t>
-        </w:r>
-      </w:hyperlink>
-      <w:r>
-        <w:rPr/>
-        <w:t xml:space="preserve"> and </w:t>
-      </w:r>
-      <w:hyperlink r:id="rId76">
-        <w:r>
-          <w:rPr>
-            <w:rStyle w:val="InternetLink"/>
-          </w:rPr>
-          <w:t>Talks At Google</w:t>
-        </w:r>
-      </w:hyperlink>
-      <w:r>
-        <w:rPr/>
-        <w:t xml:space="preserve"> video seminars.</w:t>
-      </w:r>
-    </w:p>
-    <w:p>
-      <w:pPr>
-        <w:pStyle w:val="Compact"/>
-        <w:numPr>
-          <w:ilvl w:val="0"/>
-          <w:numId w:val="15"/>
-        </w:numPr>
-        <w:rPr/>
-      </w:pPr>
-      <w:r>
-        <w:rPr/>
-        <w:t>The most fascinating feature of TedX talks is to watch how world class experts in a wide range of fields are able to distill what is so special about their area of expertise to intelligent laymen in only 18 minutes.</w:t>
-      </w:r>
-    </w:p>
-    <w:p>
-      <w:pPr>
-        <w:pStyle w:val="Compact"/>
-        <w:numPr>
-          <w:ilvl w:val="0"/>
-          <w:numId w:val="15"/>
-        </w:numPr>
-        <w:rPr/>
-      </w:pPr>
-      <w:r>
-        <w:rPr/>
-        <w:t>Whenever I speak, I try to emulate the TedX format.</w:t>
-      </w:r>
-    </w:p>
-    <w:p>
-      <w:pPr>
-        <w:pStyle w:val="Compact"/>
-        <w:numPr>
-          <w:ilvl w:val="0"/>
-          <w:numId w:val="15"/>
-        </w:numPr>
-        <w:rPr/>
-      </w:pPr>
-      <w:r>
-        <w:rPr/>
-        <w:t xml:space="preserve">I regularly read the tech sections of the Israeli business newspapers </w:t>
-      </w:r>
-      <w:hyperlink r:id="rId77">
-        <w:r>
-          <w:rPr>
-            <w:rStyle w:val="InternetLink"/>
-          </w:rPr>
-          <w:t>Globes</w:t>
-        </w:r>
-      </w:hyperlink>
-      <w:r>
-        <w:rPr/>
-        <w:t xml:space="preserve"> and </w:t>
+          <w:numId w:val="13"/>
+        </w:numPr>
+        <w:rPr/>
+      </w:pPr>
+      <w:r>
+        <w:rPr/>
+        <w:t>I have ecclectic interests.</w:t>
+      </w:r>
+    </w:p>
+    <w:p>
+      <w:pPr>
+        <w:pStyle w:val="Compact"/>
+        <w:numPr>
+          <w:ilvl w:val="0"/>
+          <w:numId w:val="13"/>
+        </w:numPr>
+        <w:rPr/>
+      </w:pPr>
+      <w:r>
+        <w:rPr/>
+        <w:t>I regularly research new topics in depth.</w:t>
+      </w:r>
+    </w:p>
+    <w:p>
+      <w:pPr>
+        <w:pStyle w:val="Compact"/>
+        <w:numPr>
+          <w:ilvl w:val="0"/>
+          <w:numId w:val="13"/>
+        </w:numPr>
+        <w:rPr/>
+      </w:pPr>
+      <w:r>
+        <w:rPr/>
+        <w:t>My browser bookmarks are my most important professional store of my knowledge. I use Firefox because it has the best built-in bookmarking feature, because it uses tags/labels. I have a well honed tag taxonomy.</w:t>
+      </w:r>
+    </w:p>
+    <w:p>
+      <w:pPr>
+        <w:pStyle w:val="Compact"/>
+        <w:numPr>
+          <w:ilvl w:val="0"/>
+          <w:numId w:val="13"/>
+        </w:numPr>
+        <w:rPr/>
+      </w:pPr>
+      <w:r>
+        <w:rPr/>
+        <w:t xml:space="preserve">Therefore I really am an </w:t>
       </w:r>
       <w:hyperlink r:id="rId78">
         <w:r>
           <w:rPr>
             <w:rStyle w:val="InternetLink"/>
           </w:rPr>
-          <w:t>The Times of Israel</w:t>
-        </w:r>
-      </w:hyperlink>
-      <w:r>
-        <w:rPr/>
-        <w:t>.</w:t>
-      </w:r>
-    </w:p>
-    <w:p>
-      <w:pPr>
-        <w:pStyle w:val="Compact"/>
-        <w:numPr>
-          <w:ilvl w:val="0"/>
-          <w:numId w:val="15"/>
-        </w:numPr>
-        <w:rPr/>
-      </w:pPr>
-      <w:r>
-        <w:rPr/>
-        <w:t>I have ecclectic interests.</w:t>
-      </w:r>
-    </w:p>
-    <w:p>
-      <w:pPr>
-        <w:pStyle w:val="Compact"/>
-        <w:numPr>
-          <w:ilvl w:val="0"/>
-          <w:numId w:val="15"/>
-        </w:numPr>
-        <w:rPr/>
-      </w:pPr>
-      <w:r>
-        <w:rPr/>
-        <w:t>I regularly research new topics in depth.</w:t>
-      </w:r>
-    </w:p>
-    <w:p>
-      <w:pPr>
-        <w:pStyle w:val="Compact"/>
-        <w:numPr>
-          <w:ilvl w:val="0"/>
-          <w:numId w:val="15"/>
-        </w:numPr>
-        <w:rPr/>
-      </w:pPr>
-      <w:r>
-        <w:rPr/>
-        <w:t>My browser bookmarks are my most important professional store of my knowledge. I use Firefox because it has the best built-in bookmarking feature, because it uses tags/labels. I have a well honed tag taxonomy.</w:t>
-      </w:r>
-    </w:p>
-    <w:p>
-      <w:pPr>
-        <w:pStyle w:val="Compact"/>
-        <w:numPr>
-          <w:ilvl w:val="0"/>
-          <w:numId w:val="15"/>
-        </w:numPr>
-        <w:rPr/>
-      </w:pPr>
-      <w:r>
-        <w:rPr/>
-        <w:t xml:space="preserve">Therefore I really am an </w:t>
+          <w:t>expert generalist</w:t>
+        </w:r>
+      </w:hyperlink>
+      <w:r>
+        <w:rPr/>
+        <w:t xml:space="preserve">, and an </w:t>
       </w:r>
       <w:hyperlink r:id="rId79">
         <w:r>
           <w:rPr>
             <w:rStyle w:val="InternetLink"/>
           </w:rPr>
-          <w:t>expert generalist</w:t>
-        </w:r>
-      </w:hyperlink>
-      <w:r>
-        <w:rPr/>
-        <w:t xml:space="preserve">, and an </w:t>
-      </w:r>
-      <w:hyperlink r:id="rId80">
-        <w:r>
-          <w:rPr>
-            <w:rStyle w:val="InternetLink"/>
-          </w:rPr>
           <w:t>autodidact polymath</w:t>
         </w:r>
       </w:hyperlink>
@@ -4408,7 +4246,7 @@
         <w:pStyle w:val="Heading2"/>
         <w:rPr/>
       </w:pPr>
-      <w:bookmarkStart w:id="72" w:name="__RefHeading___Toc1222_224508793"/>
+      <w:bookmarkStart w:id="72" w:name="__RefHeading___Toc3177_1528893235"/>
       <w:bookmarkStart w:id="73" w:name="spoken-languages"/>
       <w:bookmarkEnd w:id="72"/>
       <w:bookmarkEnd w:id="73"/>
@@ -4422,7 +4260,7 @@
         <w:pStyle w:val="Compact"/>
         <w:numPr>
           <w:ilvl w:val="0"/>
-          <w:numId w:val="16"/>
+          <w:numId w:val="14"/>
         </w:numPr>
         <w:rPr/>
       </w:pPr>
@@ -4436,7 +4274,7 @@
         <w:pStyle w:val="Compact"/>
         <w:numPr>
           <w:ilvl w:val="0"/>
-          <w:numId w:val="16"/>
+          <w:numId w:val="14"/>
         </w:numPr>
         <w:rPr/>
       </w:pPr>
@@ -4450,7 +4288,7 @@
         <w:pStyle w:val="Compact"/>
         <w:numPr>
           <w:ilvl w:val="0"/>
-          <w:numId w:val="16"/>
+          <w:numId w:val="14"/>
         </w:numPr>
         <w:rPr/>
       </w:pPr>
@@ -4464,7 +4302,7 @@
         <w:pStyle w:val="Heading2"/>
         <w:rPr/>
       </w:pPr>
-      <w:bookmarkStart w:id="74" w:name="__RefHeading___Toc1224_224508793"/>
+      <w:bookmarkStart w:id="74" w:name="__RefHeading___Toc3179_1528893235"/>
       <w:bookmarkStart w:id="75" w:name="computer-languages-sdks-and-operating-systems"/>
       <w:bookmarkEnd w:id="74"/>
       <w:bookmarkEnd w:id="75"/>
@@ -4488,7 +4326,7 @@
         <w:pStyle w:val="Compact"/>
         <w:numPr>
           <w:ilvl w:val="0"/>
-          <w:numId w:val="17"/>
+          <w:numId w:val="15"/>
         </w:numPr>
         <w:rPr/>
       </w:pPr>
@@ -4502,7 +4340,7 @@
         <w:pStyle w:val="Compact"/>
         <w:numPr>
           <w:ilvl w:val="0"/>
-          <w:numId w:val="17"/>
+          <w:numId w:val="15"/>
         </w:numPr>
         <w:rPr/>
       </w:pPr>
@@ -4516,7 +4354,7 @@
         <w:pStyle w:val="Compact"/>
         <w:numPr>
           <w:ilvl w:val="0"/>
-          <w:numId w:val="17"/>
+          <w:numId w:val="15"/>
         </w:numPr>
         <w:rPr/>
       </w:pPr>
@@ -4530,7 +4368,7 @@
         <w:pStyle w:val="Compact"/>
         <w:numPr>
           <w:ilvl w:val="0"/>
-          <w:numId w:val="17"/>
+          <w:numId w:val="15"/>
         </w:numPr>
         <w:rPr/>
       </w:pPr>
@@ -4548,7 +4386,7 @@
         <w:rPr/>
         <w:t xml:space="preserve">Note that I write compilers and </w:t>
       </w:r>
-      <w:hyperlink r:id="rId81">
+      <w:hyperlink r:id="rId80">
         <w:r>
           <w:rPr>
             <w:rStyle w:val="InternetLink"/>
@@ -4576,7 +4414,7 @@
         <w:pStyle w:val="Compact"/>
         <w:numPr>
           <w:ilvl w:val="0"/>
-          <w:numId w:val="18"/>
+          <w:numId w:val="16"/>
         </w:numPr>
         <w:rPr/>
       </w:pPr>
@@ -4590,7 +4428,7 @@
         <w:pStyle w:val="Compact"/>
         <w:numPr>
           <w:ilvl w:val="0"/>
-          <w:numId w:val="18"/>
+          <w:numId w:val="16"/>
         </w:numPr>
         <w:rPr/>
       </w:pPr>
@@ -4604,7 +4442,7 @@
         <w:pStyle w:val="Compact"/>
         <w:numPr>
           <w:ilvl w:val="0"/>
-          <w:numId w:val="18"/>
+          <w:numId w:val="16"/>
         </w:numPr>
         <w:rPr/>
       </w:pPr>
@@ -4618,7 +4456,7 @@
         <w:pStyle w:val="Compact"/>
         <w:numPr>
           <w:ilvl w:val="0"/>
-          <w:numId w:val="18"/>
+          <w:numId w:val="16"/>
         </w:numPr>
         <w:rPr/>
       </w:pPr>
@@ -4632,7 +4470,7 @@
         <w:pStyle w:val="Heading2"/>
         <w:rPr/>
       </w:pPr>
-      <w:bookmarkStart w:id="76" w:name="__RefHeading___Toc1226_224508793"/>
+      <w:bookmarkStart w:id="76" w:name="__RefHeading___Toc3181_1528893235"/>
       <w:bookmarkStart w:id="77" w:name="patents-under-development"/>
       <w:bookmarkEnd w:id="76"/>
       <w:bookmarkEnd w:id="77"/>
@@ -4646,109 +4484,109 @@
         <w:pStyle w:val="Compact"/>
         <w:numPr>
           <w:ilvl w:val="0"/>
-          <w:numId w:val="19"/>
-        </w:numPr>
-        <w:rPr/>
-      </w:pPr>
+          <w:numId w:val="17"/>
+        </w:numPr>
+        <w:rPr/>
+      </w:pPr>
+      <w:hyperlink r:id="rId81">
+        <w:r>
+          <w:rPr>
+            <w:rStyle w:val="InternetLink"/>
+          </w:rPr>
+          <w:t>Bioinformatics</w:t>
+        </w:r>
+      </w:hyperlink>
+      <w:r>
+        <w:rPr/>
+        <w:t xml:space="preserve">: (a) An extremely accurate and simple noise reduction and normalization algorithm to improve the accuracy of the standard </w:t>
+      </w:r>
       <w:hyperlink r:id="rId82">
         <w:r>
           <w:rPr>
             <w:rStyle w:val="InternetLink"/>
           </w:rPr>
-          <w:t>Bioinformatics</w:t>
-        </w:r>
-      </w:hyperlink>
-      <w:r>
-        <w:rPr/>
-        <w:t xml:space="preserve">: (a) An extremely accurate and simple noise reduction and normalization algorithm to improve the accuracy of the standard </w:t>
+          <w:t>PCR Ct</w:t>
+        </w:r>
+      </w:hyperlink>
+      <w:r>
+        <w:rPr/>
+        <w:t xml:space="preserve"> calculation, and (b) a new non-function analytical PCR Ct calculation algorithm in the face of </w:t>
       </w:r>
       <w:hyperlink r:id="rId83">
         <w:r>
           <w:rPr>
             <w:rStyle w:val="InternetLink"/>
           </w:rPr>
-          <w:t>PCR Ct</w:t>
-        </w:r>
-      </w:hyperlink>
-      <w:r>
-        <w:rPr/>
-        <w:t xml:space="preserve"> calculation, and (b) a new non-function analytical PCR Ct calculation algorithm in the face of </w:t>
+          <w:t>inhibition</w:t>
+        </w:r>
+      </w:hyperlink>
+      <w:r>
+        <w:rPr/>
+        <w:t xml:space="preserve"> when the standard algorithm fails because the high level of noise makes it impossible to make an analytic estimation of the underlying flat “S” curve, and instead uses </w:t>
       </w:r>
       <w:hyperlink r:id="rId84">
         <w:r>
           <w:rPr>
             <w:rStyle w:val="InternetLink"/>
           </w:rPr>
-          <w:t>inhibition</w:t>
-        </w:r>
-      </w:hyperlink>
-      <w:r>
-        <w:rPr/>
-        <w:t xml:space="preserve"> when the standard algorithm fails because the high level of noise makes it impossible to make an analytic estimation of the underlying flat “S” curve, and instead uses </w:t>
-      </w:r>
+          <w:t>Artificial Intelligence (AI)</w:t>
+        </w:r>
+      </w:hyperlink>
+      <w:r>
+        <w:rPr/>
+        <w:t xml:space="preserve"> techniques.</w:t>
+      </w:r>
+    </w:p>
+    <w:p>
+      <w:pPr>
+        <w:pStyle w:val="Compact"/>
+        <w:numPr>
+          <w:ilvl w:val="0"/>
+          <w:numId w:val="17"/>
+        </w:numPr>
+        <w:rPr/>
+      </w:pPr>
       <w:hyperlink r:id="rId85">
         <w:r>
           <w:rPr>
             <w:rStyle w:val="InternetLink"/>
           </w:rPr>
-          <w:t>Artificial Intelligence (AI)</w:t>
-        </w:r>
-      </w:hyperlink>
-      <w:r>
-        <w:rPr/>
-        <w:t xml:space="preserve"> techniques.</w:t>
-      </w:r>
-    </w:p>
-    <w:p>
-      <w:pPr>
-        <w:pStyle w:val="Compact"/>
-        <w:numPr>
-          <w:ilvl w:val="0"/>
-          <w:numId w:val="19"/>
-        </w:numPr>
-        <w:rPr/>
-      </w:pPr>
+          <w:t>Cryptography</w:t>
+        </w:r>
+      </w:hyperlink>
+      <w:r>
+        <w:rPr/>
+        <w:t xml:space="preserve">: A set of non-linear cryptographic primitives using </w:t>
+      </w:r>
       <w:hyperlink r:id="rId86">
         <w:r>
           <w:rPr>
             <w:rStyle w:val="InternetLink"/>
           </w:rPr>
-          <w:t>Cryptography</w:t>
-        </w:r>
-      </w:hyperlink>
-      <w:r>
-        <w:rPr/>
-        <w:t xml:space="preserve">: A set of non-linear cryptographic primitives using </w:t>
+          <w:t>Hamming weight</w:t>
+        </w:r>
+      </w:hyperlink>
+      <w:r>
+        <w:rPr/>
+        <w:t xml:space="preserve">-like </w:t>
       </w:r>
       <w:hyperlink r:id="rId87">
         <w:r>
           <w:rPr>
             <w:rStyle w:val="InternetLink"/>
           </w:rPr>
-          <w:t>Hamming weight</w:t>
-        </w:r>
-      </w:hyperlink>
-      <w:r>
-        <w:rPr/>
-        <w:t xml:space="preserve">-like </w:t>
+          <w:t>data dependent permutations</w:t>
+        </w:r>
+      </w:hyperlink>
+      <w:r>
+        <w:rPr/>
+        <w:t xml:space="preserve"> which overcomes the well known limitation of using Hamming weights because they have a </w:t>
       </w:r>
       <w:hyperlink r:id="rId88">
         <w:r>
           <w:rPr>
             <w:rStyle w:val="InternetLink"/>
           </w:rPr>
-          <w:t>data dependent permutations</w:t>
-        </w:r>
-      </w:hyperlink>
-      <w:r>
-        <w:rPr/>
-        <w:t xml:space="preserve"> which overcomes the well known limitation of using Hamming weights because they have a </w:t>
-      </w:r>
-      <w:hyperlink r:id="rId89">
-        <w:r>
-          <w:rPr>
-            <w:rStyle w:val="InternetLink"/>
-          </w:rPr>
           <w:t>binomial distribution</w:t>
         </w:r>
       </w:hyperlink>
@@ -4762,7 +4600,7 @@
         <w:pStyle w:val="Heading2"/>
         <w:rPr/>
       </w:pPr>
-      <w:bookmarkStart w:id="78" w:name="__RefHeading___Toc1228_224508793"/>
+      <w:bookmarkStart w:id="78" w:name="__RefHeading___Toc3183_1528893235"/>
       <w:bookmarkStart w:id="79" w:name="personal"/>
       <w:bookmarkEnd w:id="78"/>
       <w:bookmarkEnd w:id="79"/>
@@ -5354,7 +5192,7 @@
   <w:abstractNum w:abstractNumId="6">
     <w:lvl w:ilvl="0">
       <w:start w:val="1"/>
-      <w:numFmt w:val="lowerLetter"/>
+      <w:numFmt w:val="decimal"/>
       <w:lvlText w:val="%1."/>
       <w:lvlJc w:val="left"/>
       <w:pPr>
@@ -5363,7 +5201,7 @@
     </w:lvl>
     <w:lvl w:ilvl="1">
       <w:start w:val="1"/>
-      <w:numFmt w:val="lowerLetter"/>
+      <w:numFmt w:val="decimal"/>
       <w:lvlText w:val="%2."/>
       <w:lvlJc w:val="left"/>
       <w:pPr>
@@ -5381,7 +5219,7 @@
     </w:lvl>
     <w:lvl w:ilvl="3">
       <w:start w:val="1"/>
-      <w:numFmt w:val="lowerLetter"/>
+      <w:numFmt w:val="lowerRoman"/>
       <w:lvlText w:val="%4."/>
       <w:lvlJc w:val="left"/>
       <w:pPr>
@@ -5390,7 +5228,7 @@
     </w:lvl>
     <w:lvl w:ilvl="4">
       <w:start w:val="1"/>
-      <w:numFmt w:val="lowerLetter"/>
+      <w:numFmt w:val="decimal"/>
       <w:lvlText w:val="%5."/>
       <w:lvlJc w:val="left"/>
       <w:pPr>
@@ -5408,7 +5246,7 @@
     </w:lvl>
     <w:lvl w:ilvl="6">
       <w:start w:val="1"/>
-      <w:numFmt w:val="lowerLetter"/>
+      <w:numFmt w:val="lowerRoman"/>
       <w:lvlText w:val="%7."/>
       <w:lvlJc w:val="left"/>
       <w:pPr>
@@ -5443,66 +5281,105 @@
   <w:abstractNum w:abstractNumId="7">
     <w:lvl w:ilvl="0">
       <w:start w:val="1"/>
-      <w:numFmt w:val="decimal"/>
-      <w:lvlText w:val="%1."/>
+      <w:numFmt w:val="bullet"/>
+      <w:lvlText w:val=""/>
       <w:lvlJc w:val="left"/>
       <w:pPr>
         <w:ind w:left="480" w:hanging="480"/>
       </w:pPr>
+      <w:rPr>
+        <w:rFonts w:ascii="Symbol" w:hAnsi="Symbol" w:cs="Symbol" w:hint="default"/>
+      </w:rPr>
     </w:lvl>
     <w:lvl w:ilvl="1">
       <w:start w:val="1"/>
-      <w:numFmt w:val="decimal"/>
-      <w:lvlText w:val="%2."/>
-      <w:lvlJc w:val="left"/>
-      <w:pPr>
+      <w:numFmt w:val="bullet"/>
+      <w:lvlText w:val=""/>
+      <w:lvlJc w:val="left"/>
+      <w:pPr>
+        <w:tabs>
+          <w:tab w:val="num" w:pos="720"/>
+        </w:tabs>
         <w:ind w:left="1200" w:hanging="480"/>
       </w:pPr>
+      <w:rPr>
+        <w:rFonts w:ascii="Symbol" w:hAnsi="Symbol" w:cs="Symbol" w:hint="default"/>
+      </w:rPr>
     </w:lvl>
     <w:lvl w:ilvl="2">
       <w:start w:val="1"/>
-      <w:numFmt w:val="lowerLetter"/>
-      <w:lvlText w:val="%3."/>
-      <w:lvlJc w:val="left"/>
-      <w:pPr>
+      <w:numFmt w:val="bullet"/>
+      <w:lvlText w:val=""/>
+      <w:lvlJc w:val="left"/>
+      <w:pPr>
+        <w:tabs>
+          <w:tab w:val="num" w:pos="1440"/>
+        </w:tabs>
         <w:ind w:left="1920" w:hanging="480"/>
       </w:pPr>
+      <w:rPr>
+        <w:rFonts w:ascii="Symbol" w:hAnsi="Symbol" w:cs="Symbol" w:hint="default"/>
+      </w:rPr>
     </w:lvl>
     <w:lvl w:ilvl="3">
       <w:start w:val="1"/>
-      <w:numFmt w:val="lowerRoman"/>
-      <w:lvlText w:val="%4."/>
-      <w:lvlJc w:val="left"/>
-      <w:pPr>
+      <w:numFmt w:val="bullet"/>
+      <w:lvlText w:val=""/>
+      <w:lvlJc w:val="left"/>
+      <w:pPr>
+        <w:tabs>
+          <w:tab w:val="num" w:pos="2160"/>
+        </w:tabs>
         <w:ind w:left="2640" w:hanging="480"/>
       </w:pPr>
+      <w:rPr>
+        <w:rFonts w:ascii="Symbol" w:hAnsi="Symbol" w:cs="Symbol" w:hint="default"/>
+      </w:rPr>
     </w:lvl>
     <w:lvl w:ilvl="4">
       <w:start w:val="1"/>
-      <w:numFmt w:val="decimal"/>
-      <w:lvlText w:val="%5."/>
-      <w:lvlJc w:val="left"/>
-      <w:pPr>
+      <w:numFmt w:val="bullet"/>
+      <w:lvlText w:val=""/>
+      <w:lvlJc w:val="left"/>
+      <w:pPr>
+        <w:tabs>
+          <w:tab w:val="num" w:pos="2880"/>
+        </w:tabs>
         <w:ind w:left="3360" w:hanging="480"/>
       </w:pPr>
+      <w:rPr>
+        <w:rFonts w:ascii="Symbol" w:hAnsi="Symbol" w:cs="Symbol" w:hint="default"/>
+      </w:rPr>
     </w:lvl>
     <w:lvl w:ilvl="5">
       <w:start w:val="1"/>
-      <w:numFmt w:val="lowerLetter"/>
-      <w:lvlText w:val="%6."/>
-      <w:lvlJc w:val="left"/>
-      <w:pPr>
+      <w:numFmt w:val="bullet"/>
+      <w:lvlText w:val=""/>
+      <w:lvlJc w:val="left"/>
+      <w:pPr>
+        <w:tabs>
+          <w:tab w:val="num" w:pos="3600"/>
+        </w:tabs>
         <w:ind w:left="4080" w:hanging="480"/>
       </w:pPr>
+      <w:rPr>
+        <w:rFonts w:ascii="Symbol" w:hAnsi="Symbol" w:cs="Symbol" w:hint="default"/>
+      </w:rPr>
     </w:lvl>
     <w:lvl w:ilvl="6">
       <w:start w:val="1"/>
-      <w:numFmt w:val="lowerRoman"/>
-      <w:lvlText w:val="%7."/>
-      <w:lvlJc w:val="left"/>
-      <w:pPr>
+      <w:numFmt w:val="bullet"/>
+      <w:lvlText w:val=""/>
+      <w:lvlJc w:val="left"/>
+      <w:pPr>
+        <w:tabs>
+          <w:tab w:val="num" w:pos="4320"/>
+        </w:tabs>
         <w:ind w:left="4800" w:hanging="480"/>
       </w:pPr>
+      <w:rPr>
+        <w:rFonts w:ascii="Symbol" w:hAnsi="Symbol" w:cs="Symbol" w:hint="default"/>
+      </w:rPr>
     </w:lvl>
     <w:lvl w:ilvl="7">
       <w:start w:val="1"/>
@@ -5621,105 +5498,66 @@
   <w:abstractNum w:abstractNumId="9">
     <w:lvl w:ilvl="0">
       <w:start w:val="1"/>
-      <w:numFmt w:val="bullet"/>
-      <w:lvlText w:val=""/>
+      <w:numFmt w:val="decimal"/>
+      <w:lvlText w:val="%1."/>
       <w:lvlJc w:val="left"/>
       <w:pPr>
         <w:ind w:left="480" w:hanging="480"/>
       </w:pPr>
-      <w:rPr>
-        <w:rFonts w:ascii="Symbol" w:hAnsi="Symbol" w:cs="Symbol" w:hint="default"/>
-      </w:rPr>
     </w:lvl>
     <w:lvl w:ilvl="1">
       <w:start w:val="1"/>
-      <w:numFmt w:val="bullet"/>
-      <w:lvlText w:val=""/>
-      <w:lvlJc w:val="left"/>
-      <w:pPr>
-        <w:tabs>
-          <w:tab w:val="num" w:pos="720"/>
-        </w:tabs>
+      <w:numFmt w:val="decimal"/>
+      <w:lvlText w:val="%2."/>
+      <w:lvlJc w:val="left"/>
+      <w:pPr>
         <w:ind w:left="1200" w:hanging="480"/>
       </w:pPr>
-      <w:rPr>
-        <w:rFonts w:ascii="Symbol" w:hAnsi="Symbol" w:cs="Symbol" w:hint="default"/>
-      </w:rPr>
     </w:lvl>
     <w:lvl w:ilvl="2">
       <w:start w:val="1"/>
-      <w:numFmt w:val="bullet"/>
-      <w:lvlText w:val=""/>
-      <w:lvlJc w:val="left"/>
-      <w:pPr>
-        <w:tabs>
-          <w:tab w:val="num" w:pos="1440"/>
-        </w:tabs>
+      <w:numFmt w:val="lowerLetter"/>
+      <w:lvlText w:val="%3."/>
+      <w:lvlJc w:val="left"/>
+      <w:pPr>
         <w:ind w:left="1920" w:hanging="480"/>
       </w:pPr>
-      <w:rPr>
-        <w:rFonts w:ascii="Symbol" w:hAnsi="Symbol" w:cs="Symbol" w:hint="default"/>
-      </w:rPr>
     </w:lvl>
     <w:lvl w:ilvl="3">
       <w:start w:val="1"/>
-      <w:numFmt w:val="bullet"/>
-      <w:lvlText w:val=""/>
-      <w:lvlJc w:val="left"/>
-      <w:pPr>
-        <w:tabs>
-          <w:tab w:val="num" w:pos="2160"/>
-        </w:tabs>
+      <w:numFmt w:val="lowerRoman"/>
+      <w:lvlText w:val="%4."/>
+      <w:lvlJc w:val="left"/>
+      <w:pPr>
         <w:ind w:left="2640" w:hanging="480"/>
       </w:pPr>
-      <w:rPr>
-        <w:rFonts w:ascii="Symbol" w:hAnsi="Symbol" w:cs="Symbol" w:hint="default"/>
-      </w:rPr>
     </w:lvl>
     <w:lvl w:ilvl="4">
       <w:start w:val="1"/>
-      <w:numFmt w:val="bullet"/>
-      <w:lvlText w:val=""/>
-      <w:lvlJc w:val="left"/>
-      <w:pPr>
-        <w:tabs>
-          <w:tab w:val="num" w:pos="2880"/>
-        </w:tabs>
+      <w:numFmt w:val="decimal"/>
+      <w:lvlText w:val="%5."/>
+      <w:lvlJc w:val="left"/>
+      <w:pPr>
         <w:ind w:left="3360" w:hanging="480"/>
       </w:pPr>
-      <w:rPr>
-        <w:rFonts w:ascii="Symbol" w:hAnsi="Symbol" w:cs="Symbol" w:hint="default"/>
-      </w:rPr>
     </w:lvl>
     <w:lvl w:ilvl="5">
       <w:start w:val="1"/>
-      <w:numFmt w:val="bullet"/>
-      <w:lvlText w:val=""/>
-      <w:lvlJc w:val="left"/>
-      <w:pPr>
-        <w:tabs>
-          <w:tab w:val="num" w:pos="3600"/>
-        </w:tabs>
+      <w:numFmt w:val="lowerLetter"/>
+      <w:lvlText w:val="%6."/>
+      <w:lvlJc w:val="left"/>
+      <w:pPr>
         <w:ind w:left="4080" w:hanging="480"/>
       </w:pPr>
-      <w:rPr>
-        <w:rFonts w:ascii="Symbol" w:hAnsi="Symbol" w:cs="Symbol" w:hint="default"/>
-      </w:rPr>
     </w:lvl>
     <w:lvl w:ilvl="6">
       <w:start w:val="1"/>
-      <w:numFmt w:val="bullet"/>
-      <w:lvlText w:val=""/>
-      <w:lvlJc w:val="left"/>
-      <w:pPr>
-        <w:tabs>
-          <w:tab w:val="num" w:pos="4320"/>
-        </w:tabs>
+      <w:numFmt w:val="lowerRoman"/>
+      <w:lvlText w:val="%7."/>
+      <w:lvlJc w:val="left"/>
+      <w:pPr>
         <w:ind w:left="4800" w:hanging="480"/>
       </w:pPr>
-      <w:rPr>
-        <w:rFonts w:ascii="Symbol" w:hAnsi="Symbol" w:cs="Symbol" w:hint="default"/>
-      </w:rPr>
     </w:lvl>
     <w:lvl w:ilvl="7">
       <w:start w:val="1"/>
@@ -5838,7 +5676,7 @@
   <w:abstractNum w:abstractNumId="11">
     <w:lvl w:ilvl="0">
       <w:start w:val="1"/>
-      <w:numFmt w:val="decimal"/>
+      <w:numFmt w:val="lowerLetter"/>
       <w:lvlText w:val="%1."/>
       <w:lvlJc w:val="left"/>
       <w:pPr>
@@ -5847,7 +5685,7 @@
     </w:lvl>
     <w:lvl w:ilvl="1">
       <w:start w:val="1"/>
-      <w:numFmt w:val="decimal"/>
+      <w:numFmt w:val="lowerLetter"/>
       <w:lvlText w:val="%2."/>
       <w:lvlJc w:val="left"/>
       <w:pPr>
@@ -5865,7 +5703,7 @@
     </w:lvl>
     <w:lvl w:ilvl="3">
       <w:start w:val="1"/>
-      <w:numFmt w:val="lowerRoman"/>
+      <w:numFmt w:val="lowerLetter"/>
       <w:lvlText w:val="%4."/>
       <w:lvlJc w:val="left"/>
       <w:pPr>
@@ -5874,7 +5712,7 @@
     </w:lvl>
     <w:lvl w:ilvl="4">
       <w:start w:val="1"/>
-      <w:numFmt w:val="decimal"/>
+      <w:numFmt w:val="lowerLetter"/>
       <w:lvlText w:val="%5."/>
       <w:lvlJc w:val="left"/>
       <w:pPr>
@@ -5892,7 +5730,7 @@
     </w:lvl>
     <w:lvl w:ilvl="6">
       <w:start w:val="1"/>
-      <w:numFmt w:val="lowerRoman"/>
+      <w:numFmt w:val="lowerLetter"/>
       <w:lvlText w:val="%7."/>
       <w:lvlJc w:val="left"/>
       <w:pPr>
@@ -6016,7 +5854,7 @@
   <w:abstractNum w:abstractNumId="13">
     <w:lvl w:ilvl="0">
       <w:start w:val="1"/>
-      <w:numFmt w:val="lowerLetter"/>
+      <w:numFmt w:val="decimal"/>
       <w:lvlText w:val="%1."/>
       <w:lvlJc w:val="left"/>
       <w:pPr>
@@ -6025,7 +5863,7 @@
     </w:lvl>
     <w:lvl w:ilvl="1">
       <w:start w:val="1"/>
-      <w:numFmt w:val="lowerLetter"/>
+      <w:numFmt w:val="decimal"/>
       <w:lvlText w:val="%2."/>
       <w:lvlJc w:val="left"/>
       <w:pPr>
@@ -6043,7 +5881,7 @@
     </w:lvl>
     <w:lvl w:ilvl="3">
       <w:start w:val="1"/>
-      <w:numFmt w:val="lowerLetter"/>
+      <w:numFmt w:val="lowerRoman"/>
       <w:lvlText w:val="%4."/>
       <w:lvlJc w:val="left"/>
       <w:pPr>
@@ -6052,7 +5890,7 @@
     </w:lvl>
     <w:lvl w:ilvl="4">
       <w:start w:val="1"/>
-      <w:numFmt w:val="lowerLetter"/>
+      <w:numFmt w:val="decimal"/>
       <w:lvlText w:val="%5."/>
       <w:lvlJc w:val="left"/>
       <w:pPr>
@@ -6070,7 +5908,7 @@
     </w:lvl>
     <w:lvl w:ilvl="6">
       <w:start w:val="1"/>
-      <w:numFmt w:val="lowerLetter"/>
+      <w:numFmt w:val="lowerRoman"/>
       <w:lvlText w:val="%7."/>
       <w:lvlJc w:val="left"/>
       <w:pPr>
@@ -6123,7 +5961,7 @@
     </w:lvl>
     <w:lvl w:ilvl="2">
       <w:start w:val="1"/>
-      <w:numFmt w:val="lowerLetter"/>
+      <w:numFmt w:val="decimal"/>
       <w:lvlText w:val="%3."/>
       <w:lvlJc w:val="left"/>
       <w:pPr>
@@ -6132,7 +5970,7 @@
     </w:lvl>
     <w:lvl w:ilvl="3">
       <w:start w:val="1"/>
-      <w:numFmt w:val="lowerRoman"/>
+      <w:numFmt w:val="decimal"/>
       <w:lvlText w:val="%4."/>
       <w:lvlJc w:val="left"/>
       <w:pPr>
@@ -6150,7 +5988,7 @@
     </w:lvl>
     <w:lvl w:ilvl="5">
       <w:start w:val="1"/>
-      <w:numFmt w:val="lowerLetter"/>
+      <w:numFmt w:val="decimal"/>
       <w:lvlText w:val="%6."/>
       <w:lvlJc w:val="left"/>
       <w:pPr>
@@ -6159,7 +5997,7 @@
     </w:lvl>
     <w:lvl w:ilvl="6">
       <w:start w:val="1"/>
-      <w:numFmt w:val="lowerRoman"/>
+      <w:numFmt w:val="decimal"/>
       <w:lvlText w:val="%7."/>
       <w:lvlJc w:val="left"/>
       <w:pPr>
@@ -6212,7 +6050,7 @@
     </w:lvl>
     <w:lvl w:ilvl="2">
       <w:start w:val="1"/>
-      <w:numFmt w:val="lowerLetter"/>
+      <w:numFmt w:val="decimal"/>
       <w:lvlText w:val="%3."/>
       <w:lvlJc w:val="left"/>
       <w:pPr>
@@ -6221,7 +6059,7 @@
     </w:lvl>
     <w:lvl w:ilvl="3">
       <w:start w:val="1"/>
-      <w:numFmt w:val="lowerRoman"/>
+      <w:numFmt w:val="decimal"/>
       <w:lvlText w:val="%4."/>
       <w:lvlJc w:val="left"/>
       <w:pPr>
@@ -6239,7 +6077,7 @@
     </w:lvl>
     <w:lvl w:ilvl="5">
       <w:start w:val="1"/>
-      <w:numFmt w:val="lowerLetter"/>
+      <w:numFmt w:val="decimal"/>
       <w:lvlText w:val="%6."/>
       <w:lvlJc w:val="left"/>
       <w:pPr>
@@ -6248,7 +6086,7 @@
     </w:lvl>
     <w:lvl w:ilvl="6">
       <w:start w:val="1"/>
-      <w:numFmt w:val="lowerRoman"/>
+      <w:numFmt w:val="decimal"/>
       <w:lvlText w:val="%7."/>
       <w:lvlJc w:val="left"/>
       <w:pPr>
@@ -6459,184 +6297,6 @@
     </w:lvl>
   </w:abstractNum>
   <w:abstractNum w:abstractNumId="18">
-    <w:lvl w:ilvl="0">
-      <w:start w:val="1"/>
-      <w:numFmt w:val="decimal"/>
-      <w:lvlText w:val="%1."/>
-      <w:lvlJc w:val="left"/>
-      <w:pPr>
-        <w:ind w:left="480" w:hanging="480"/>
-      </w:pPr>
-    </w:lvl>
-    <w:lvl w:ilvl="1">
-      <w:start w:val="1"/>
-      <w:numFmt w:val="decimal"/>
-      <w:lvlText w:val="%2."/>
-      <w:lvlJc w:val="left"/>
-      <w:pPr>
-        <w:ind w:left="1200" w:hanging="480"/>
-      </w:pPr>
-    </w:lvl>
-    <w:lvl w:ilvl="2">
-      <w:start w:val="1"/>
-      <w:numFmt w:val="decimal"/>
-      <w:lvlText w:val="%3."/>
-      <w:lvlJc w:val="left"/>
-      <w:pPr>
-        <w:ind w:left="1920" w:hanging="480"/>
-      </w:pPr>
-    </w:lvl>
-    <w:lvl w:ilvl="3">
-      <w:start w:val="1"/>
-      <w:numFmt w:val="decimal"/>
-      <w:lvlText w:val="%4."/>
-      <w:lvlJc w:val="left"/>
-      <w:pPr>
-        <w:ind w:left="2640" w:hanging="480"/>
-      </w:pPr>
-    </w:lvl>
-    <w:lvl w:ilvl="4">
-      <w:start w:val="1"/>
-      <w:numFmt w:val="decimal"/>
-      <w:lvlText w:val="%5."/>
-      <w:lvlJc w:val="left"/>
-      <w:pPr>
-        <w:ind w:left="3360" w:hanging="480"/>
-      </w:pPr>
-    </w:lvl>
-    <w:lvl w:ilvl="5">
-      <w:start w:val="1"/>
-      <w:numFmt w:val="decimal"/>
-      <w:lvlText w:val="%6."/>
-      <w:lvlJc w:val="left"/>
-      <w:pPr>
-        <w:ind w:left="4080" w:hanging="480"/>
-      </w:pPr>
-    </w:lvl>
-    <w:lvl w:ilvl="6">
-      <w:start w:val="1"/>
-      <w:numFmt w:val="decimal"/>
-      <w:lvlText w:val="%7."/>
-      <w:lvlJc w:val="left"/>
-      <w:pPr>
-        <w:ind w:left="4800" w:hanging="480"/>
-      </w:pPr>
-    </w:lvl>
-    <w:lvl w:ilvl="7">
-      <w:start w:val="1"/>
-      <w:numFmt w:val="decimal"/>
-      <w:lvlText w:val="%8."/>
-      <w:lvlJc w:val="left"/>
-      <w:pPr>
-        <w:tabs>
-          <w:tab w:val="num" w:pos="3240"/>
-        </w:tabs>
-        <w:ind w:left="3240" w:hanging="360"/>
-      </w:pPr>
-    </w:lvl>
-    <w:lvl w:ilvl="8">
-      <w:start w:val="1"/>
-      <w:numFmt w:val="decimal"/>
-      <w:lvlText w:val="%9."/>
-      <w:lvlJc w:val="left"/>
-      <w:pPr>
-        <w:tabs>
-          <w:tab w:val="num" w:pos="3600"/>
-        </w:tabs>
-        <w:ind w:left="3600" w:hanging="360"/>
-      </w:pPr>
-    </w:lvl>
-  </w:abstractNum>
-  <w:abstractNum w:abstractNumId="19">
-    <w:lvl w:ilvl="0">
-      <w:start w:val="1"/>
-      <w:numFmt w:val="decimal"/>
-      <w:lvlText w:val="%1."/>
-      <w:lvlJc w:val="left"/>
-      <w:pPr>
-        <w:ind w:left="480" w:hanging="480"/>
-      </w:pPr>
-    </w:lvl>
-    <w:lvl w:ilvl="1">
-      <w:start w:val="1"/>
-      <w:numFmt w:val="decimal"/>
-      <w:lvlText w:val="%2."/>
-      <w:lvlJc w:val="left"/>
-      <w:pPr>
-        <w:ind w:left="1200" w:hanging="480"/>
-      </w:pPr>
-    </w:lvl>
-    <w:lvl w:ilvl="2">
-      <w:start w:val="1"/>
-      <w:numFmt w:val="decimal"/>
-      <w:lvlText w:val="%3."/>
-      <w:lvlJc w:val="left"/>
-      <w:pPr>
-        <w:ind w:left="1920" w:hanging="480"/>
-      </w:pPr>
-    </w:lvl>
-    <w:lvl w:ilvl="3">
-      <w:start w:val="1"/>
-      <w:numFmt w:val="decimal"/>
-      <w:lvlText w:val="%4."/>
-      <w:lvlJc w:val="left"/>
-      <w:pPr>
-        <w:ind w:left="2640" w:hanging="480"/>
-      </w:pPr>
-    </w:lvl>
-    <w:lvl w:ilvl="4">
-      <w:start w:val="1"/>
-      <w:numFmt w:val="decimal"/>
-      <w:lvlText w:val="%5."/>
-      <w:lvlJc w:val="left"/>
-      <w:pPr>
-        <w:ind w:left="3360" w:hanging="480"/>
-      </w:pPr>
-    </w:lvl>
-    <w:lvl w:ilvl="5">
-      <w:start w:val="1"/>
-      <w:numFmt w:val="decimal"/>
-      <w:lvlText w:val="%6."/>
-      <w:lvlJc w:val="left"/>
-      <w:pPr>
-        <w:ind w:left="4080" w:hanging="480"/>
-      </w:pPr>
-    </w:lvl>
-    <w:lvl w:ilvl="6">
-      <w:start w:val="1"/>
-      <w:numFmt w:val="decimal"/>
-      <w:lvlText w:val="%7."/>
-      <w:lvlJc w:val="left"/>
-      <w:pPr>
-        <w:ind w:left="4800" w:hanging="480"/>
-      </w:pPr>
-    </w:lvl>
-    <w:lvl w:ilvl="7">
-      <w:start w:val="1"/>
-      <w:numFmt w:val="decimal"/>
-      <w:lvlText w:val="%8."/>
-      <w:lvlJc w:val="left"/>
-      <w:pPr>
-        <w:tabs>
-          <w:tab w:val="num" w:pos="3240"/>
-        </w:tabs>
-        <w:ind w:left="3240" w:hanging="360"/>
-      </w:pPr>
-    </w:lvl>
-    <w:lvl w:ilvl="8">
-      <w:start w:val="1"/>
-      <w:numFmt w:val="decimal"/>
-      <w:lvlText w:val="%9."/>
-      <w:lvlJc w:val="left"/>
-      <w:pPr>
-        <w:tabs>
-          <w:tab w:val="num" w:pos="3600"/>
-        </w:tabs>
-        <w:ind w:left="3600" w:hanging="360"/>
-      </w:pPr>
-    </w:lvl>
-  </w:abstractNum>
-  <w:abstractNum w:abstractNumId="20">
     <w:lvl w:ilvl="0">
       <w:start w:val="1"/>
       <w:numFmt w:val="none"/>
@@ -6808,12 +6468,6 @@
   </w:num>
   <w:num w:numId="18">
     <w:abstractNumId w:val="18"/>
-  </w:num>
-  <w:num w:numId="19">
-    <w:abstractNumId w:val="19"/>
-  </w:num>
-  <w:num w:numId="20">
-    <w:abstractNumId w:val="20"/>
   </w:num>
 </w:numbering>
 </file>

</xml_diff>

<commit_message>
docx TOC manual page break
</commit_message>
<xml_diff>
--- a/cv/AvrahamBernstein-CV-Abbrev.docx
+++ b/cv/AvrahamBernstein-CV-Abbrev.docx
@@ -8,8 +8,8 @@
         <w:spacing w:before="480" w:after="0"/>
         <w:rPr/>
       </w:pPr>
-      <w:bookmarkStart w:id="0" w:name="avraham-abe-bernstein-abbreviated-professional-cv"/>
-      <w:bookmarkStart w:id="1" w:name="__RefHeading___Toc3105_1938453265"/>
+      <w:bookmarkStart w:id="0" w:name="__RefHeading___Toc3105_1938453265"/>
+      <w:bookmarkStart w:id="1" w:name="avraham-abe-bernstein-abbreviated-professional-cv"/>
       <w:bookmarkEnd w:id="0"/>
       <w:bookmarkEnd w:id="1"/>
       <w:r>
@@ -145,8 +145,8 @@
         <w:pStyle w:val="Heading3"/>
         <w:rPr/>
       </w:pPr>
-      <w:bookmarkStart w:id="2" w:name="contact-info-links"/>
-      <w:bookmarkStart w:id="3" w:name="__RefHeading___Toc3107_1938453265"/>
+      <w:bookmarkStart w:id="2" w:name="__RefHeading___Toc3107_1938453265"/>
+      <w:bookmarkStart w:id="3" w:name="contact-info-links"/>
       <w:bookmarkEnd w:id="2"/>
       <w:bookmarkEnd w:id="3"/>
       <w:r>
@@ -427,11 +427,19 @@
       </w:pPr>
       <w:r>
         <w:rPr/>
-        <w:t xml:space="preserve">0.2 </w:t>
-      </w:r>
-      <w:r>
-        <w:rPr/>
-        <w:t>Table of Contents</w:t>
+      </w:r>
+      <w:r>
+        <w:br w:type="page"/>
+      </w:r>
+    </w:p>
+    <w:p>
+      <w:pPr>
+        <w:pStyle w:val="Heading3"/>
+        <w:rPr/>
+      </w:pPr>
+      <w:r>
+        <w:rPr/>
+        <w:t>0.2 Table of Contents</w:t>
       </w:r>
     </w:p>
     <w:p>
@@ -1211,8 +1219,8 @@
         <w:pStyle w:val="Heading2"/>
         <w:rPr/>
       </w:pPr>
-      <w:bookmarkStart w:id="4" w:name="summary"/>
-      <w:bookmarkStart w:id="5" w:name="__RefHeading___Toc3111_1938453265"/>
+      <w:bookmarkStart w:id="4" w:name="__RefHeading___Toc3111_1938453265"/>
+      <w:bookmarkStart w:id="5" w:name="summary"/>
       <w:bookmarkEnd w:id="4"/>
       <w:bookmarkEnd w:id="5"/>
       <w:r>
@@ -1503,8 +1511,8 @@
         <w:pStyle w:val="Heading2"/>
         <w:rPr/>
       </w:pPr>
-      <w:bookmarkStart w:id="6" w:name="work-experience"/>
-      <w:bookmarkStart w:id="7" w:name="__RefHeading___Toc3113_1938453265"/>
+      <w:bookmarkStart w:id="6" w:name="__RefHeading___Toc3113_1938453265"/>
+      <w:bookmarkStart w:id="7" w:name="work-experience"/>
       <w:bookmarkEnd w:id="6"/>
       <w:bookmarkEnd w:id="7"/>
       <w:r>
@@ -1517,8 +1525,8 @@
         <w:pStyle w:val="Heading3"/>
         <w:rPr/>
       </w:pPr>
-      <w:bookmarkStart w:id="8" w:name="present-consultant-cybersecurity"/>
-      <w:bookmarkStart w:id="9" w:name="__RefHeading___Toc3115_1938453265"/>
+      <w:bookmarkStart w:id="8" w:name="__RefHeading___Toc3115_1938453265"/>
+      <w:bookmarkStart w:id="9" w:name="present-consultant-cybersecurity"/>
       <w:bookmarkEnd w:id="8"/>
       <w:bookmarkEnd w:id="9"/>
       <w:r>
@@ -1645,8 +1653,8 @@
         <w:pStyle w:val="Heading3"/>
         <w:rPr/>
       </w:pPr>
-      <w:bookmarkStart w:id="10" w:name="security-manager-architect-ott-internet-pay-tv-system-secure-player"/>
-      <w:bookmarkStart w:id="11" w:name="__RefHeading___Toc3117_1938453265"/>
+      <w:bookmarkStart w:id="10" w:name="__RefHeading___Toc3117_1938453265"/>
+      <w:bookmarkStart w:id="11" w:name="security-manager-architect-ott-internet-pay-tv-system-secure-player"/>
       <w:bookmarkEnd w:id="10"/>
       <w:bookmarkEnd w:id="11"/>
       <w:r>
@@ -1963,8 +1971,8 @@
         <w:pStyle w:val="Heading3"/>
         <w:rPr/>
       </w:pPr>
-      <w:bookmarkStart w:id="12" w:name="consultant-cybersecurity-protection-of-a-small-business-with-extremely-high-security-concerns"/>
-      <w:bookmarkStart w:id="13" w:name="__RefHeading___Toc3119_1938453265"/>
+      <w:bookmarkStart w:id="12" w:name="__RefHeading___Toc3119_1938453265"/>
+      <w:bookmarkStart w:id="13" w:name="consultant-cybersecurity-protection-of-a-small-business-with-extremely-high-security-concerns"/>
       <w:bookmarkEnd w:id="12"/>
       <w:bookmarkEnd w:id="13"/>
       <w:r>
@@ -1977,8 +1985,8 @@
         <w:pStyle w:val="Heading3"/>
         <w:rPr/>
       </w:pPr>
-      <w:bookmarkStart w:id="14" w:name="part-time-cto-us-agricultural-trading-company-with-nigeria"/>
-      <w:bookmarkStart w:id="15" w:name="__RefHeading___Toc3121_1938453265"/>
+      <w:bookmarkStart w:id="14" w:name="__RefHeading___Toc3121_1938453265"/>
+      <w:bookmarkStart w:id="15" w:name="part-time-cto-us-agricultural-trading-company-with-nigeria"/>
       <w:bookmarkEnd w:id="14"/>
       <w:bookmarkEnd w:id="15"/>
       <w:r>
@@ -1991,8 +1999,8 @@
         <w:pStyle w:val="Heading3"/>
         <w:rPr/>
       </w:pPr>
-      <w:bookmarkStart w:id="16" w:name="vp-rd-urban-traffic-vehicle-route-guidance"/>
-      <w:bookmarkStart w:id="17" w:name="__RefHeading___Toc3123_1938453265"/>
+      <w:bookmarkStart w:id="16" w:name="__RefHeading___Toc3123_1938453265"/>
+      <w:bookmarkStart w:id="17" w:name="vp-rd-urban-traffic-vehicle-route-guidance"/>
       <w:bookmarkEnd w:id="16"/>
       <w:bookmarkEnd w:id="17"/>
       <w:r>
@@ -2111,8 +2119,8 @@
         <w:pStyle w:val="Heading3"/>
         <w:rPr/>
       </w:pPr>
-      <w:bookmarkStart w:id="18" w:name="consultant-transparent-technical-negotiator-of-restricted-hi-tech-trade-with-china"/>
-      <w:bookmarkStart w:id="19" w:name="__RefHeading___Toc3125_1938453265"/>
+      <w:bookmarkStart w:id="18" w:name="__RefHeading___Toc3125_1938453265"/>
+      <w:bookmarkStart w:id="19" w:name="consultant-transparent-technical-negotiator-of-restricted-hi-tech-trade-with-china"/>
       <w:bookmarkEnd w:id="18"/>
       <w:bookmarkEnd w:id="19"/>
       <w:r>
@@ -2125,8 +2133,8 @@
         <w:pStyle w:val="Heading3"/>
         <w:rPr/>
       </w:pPr>
-      <w:bookmarkStart w:id="20" w:name="consultant-bioinformatics-pcr-algorithms"/>
-      <w:bookmarkStart w:id="21" w:name="__RefHeading___Toc3127_1938453265"/>
+      <w:bookmarkStart w:id="20" w:name="__RefHeading___Toc3127_1938453265"/>
+      <w:bookmarkStart w:id="21" w:name="consultant-bioinformatics-pcr-algorithms"/>
       <w:bookmarkEnd w:id="20"/>
       <w:bookmarkEnd w:id="21"/>
       <w:r>
@@ -2305,8 +2313,8 @@
         <w:pStyle w:val="Heading3"/>
         <w:rPr/>
       </w:pPr>
-      <w:bookmarkStart w:id="22" w:name="security-research-business-development"/>
-      <w:bookmarkStart w:id="23" w:name="__RefHeading___Toc3129_1938453265"/>
+      <w:bookmarkStart w:id="22" w:name="__RefHeading___Toc3129_1938453265"/>
+      <w:bookmarkStart w:id="23" w:name="security-research-business-development"/>
       <w:bookmarkEnd w:id="22"/>
       <w:bookmarkEnd w:id="23"/>
       <w:r>
@@ -2618,8 +2626,8 @@
         <w:pStyle w:val="Heading3"/>
         <w:rPr/>
       </w:pPr>
-      <w:bookmarkStart w:id="24" w:name="cto-blind-accessibility-hw-sw-to-enable-viewing-of-digital-images-maps"/>
-      <w:bookmarkStart w:id="25" w:name="__RefHeading___Toc3131_1938453265"/>
+      <w:bookmarkStart w:id="24" w:name="__RefHeading___Toc3131_1938453265"/>
+      <w:bookmarkStart w:id="25" w:name="cto-blind-accessibility-hw-sw-to-enable-viewing-of-digital-images-maps"/>
       <w:bookmarkEnd w:id="24"/>
       <w:bookmarkEnd w:id="25"/>
       <w:r>
@@ -2843,8 +2851,8 @@
         <w:pStyle w:val="Heading3"/>
         <w:rPr/>
       </w:pPr>
-      <w:bookmarkStart w:id="26" w:name="manager-cable-modem-router-network-utilities-sw-development-group"/>
-      <w:bookmarkStart w:id="27" w:name="__RefHeading___Toc3133_1938453265"/>
+      <w:bookmarkStart w:id="26" w:name="__RefHeading___Toc3133_1938453265"/>
+      <w:bookmarkStart w:id="27" w:name="manager-cable-modem-router-network-utilities-sw-development-group"/>
       <w:bookmarkEnd w:id="26"/>
       <w:bookmarkEnd w:id="27"/>
       <w:r>
@@ -2879,8 +2887,8 @@
         <w:pStyle w:val="Heading3"/>
         <w:rPr/>
       </w:pPr>
-      <w:bookmarkStart w:id="28" w:name="consultant-network-management-system-nms-for-fso-devices"/>
-      <w:bookmarkStart w:id="29" w:name="__RefHeading___Toc3135_1938453265"/>
+      <w:bookmarkStart w:id="28" w:name="__RefHeading___Toc3135_1938453265"/>
+      <w:bookmarkStart w:id="29" w:name="consultant-network-management-system-nms-for-fso-devices"/>
       <w:bookmarkEnd w:id="28"/>
       <w:bookmarkEnd w:id="29"/>
       <w:r>
@@ -2893,8 +2901,8 @@
         <w:pStyle w:val="Heading3"/>
         <w:rPr/>
       </w:pPr>
-      <w:bookmarkStart w:id="30" w:name="contract-programmer-win32-asynchronous-network-driver-software-for-a-visualbasic-project"/>
-      <w:bookmarkStart w:id="31" w:name="__RefHeading___Toc3137_1938453265"/>
+      <w:bookmarkStart w:id="30" w:name="__RefHeading___Toc3137_1938453265"/>
+      <w:bookmarkStart w:id="31" w:name="contract-programmer-win32-asynchronous-network-driver-software-for-a-visualbasic-project"/>
       <w:bookmarkEnd w:id="30"/>
       <w:bookmarkEnd w:id="31"/>
       <w:r>
@@ -2907,8 +2915,8 @@
         <w:pStyle w:val="Heading3"/>
         <w:rPr/>
       </w:pPr>
-      <w:bookmarkStart w:id="32" w:name="contract-programmer-gcc-compiler-port-for-a-128-core-stack-machine"/>
-      <w:bookmarkStart w:id="33" w:name="__RefHeading___Toc3139_1938453265"/>
+      <w:bookmarkStart w:id="32" w:name="__RefHeading___Toc3139_1938453265"/>
+      <w:bookmarkStart w:id="33" w:name="contract-programmer-gcc-compiler-port-for-a-128-core-stack-machine"/>
       <w:bookmarkEnd w:id="32"/>
       <w:bookmarkEnd w:id="33"/>
       <w:r>
@@ -2921,8 +2929,8 @@
         <w:pStyle w:val="Heading3"/>
         <w:rPr/>
       </w:pPr>
-      <w:bookmarkStart w:id="34" w:name="contractor-sw-architect-implementation-of-conoscopic-interferometer-workstation"/>
-      <w:bookmarkStart w:id="35" w:name="__RefHeading___Toc3141_1938453265"/>
+      <w:bookmarkStart w:id="34" w:name="__RefHeading___Toc3141_1938453265"/>
+      <w:bookmarkStart w:id="35" w:name="contractor-sw-architect-implementation-of-conoscopic-interferometer-workstation"/>
       <w:bookmarkEnd w:id="34"/>
       <w:bookmarkEnd w:id="35"/>
       <w:r>
@@ -2935,8 +2943,8 @@
         <w:pStyle w:val="Heading3"/>
         <w:rPr/>
       </w:pPr>
-      <w:bookmarkStart w:id="36" w:name="ceo-cto-sw-architect-implementation-of-us-dod-mil-spec-automated-testing-system-night-hawk-fire-control-system"/>
-      <w:bookmarkStart w:id="37" w:name="__RefHeading___Toc3143_1938453265"/>
+      <w:bookmarkStart w:id="36" w:name="__RefHeading___Toc3143_1938453265"/>
+      <w:bookmarkStart w:id="37" w:name="ceo-cto-sw-architect-implementation-of-us-dod-mil-spec-automated-testing-system-night-hawk-fire-control-system"/>
       <w:bookmarkEnd w:id="36"/>
       <w:bookmarkEnd w:id="37"/>
       <w:r>
@@ -2949,8 +2957,8 @@
         <w:pStyle w:val="Heading3"/>
         <w:rPr/>
       </w:pPr>
-      <w:bookmarkStart w:id="38" w:name="ceo-cto-sw-architect-implementation-of-sw-toolchain-for-dspg-pine-cpu"/>
-      <w:bookmarkStart w:id="39" w:name="__RefHeading___Toc3145_1938453265"/>
+      <w:bookmarkStart w:id="38" w:name="__RefHeading___Toc3145_1938453265"/>
+      <w:bookmarkStart w:id="39" w:name="ceo-cto-sw-architect-implementation-of-sw-toolchain-for-dspg-pine-cpu"/>
       <w:bookmarkEnd w:id="38"/>
       <w:bookmarkEnd w:id="39"/>
       <w:r>
@@ -3065,8 +3073,8 @@
         <w:pStyle w:val="Heading3"/>
         <w:rPr/>
       </w:pPr>
-      <w:bookmarkStart w:id="40" w:name="sw-architect-implementation-shop-floor-production-control-sfpc-system-bari-ii"/>
-      <w:bookmarkStart w:id="41" w:name="__RefHeading___Toc3147_1938453265"/>
+      <w:bookmarkStart w:id="40" w:name="__RefHeading___Toc3147_1938453265"/>
+      <w:bookmarkStart w:id="41" w:name="sw-architect-implementation-shop-floor-production-control-sfpc-system-bari-ii"/>
       <w:bookmarkEnd w:id="40"/>
       <w:bookmarkEnd w:id="41"/>
       <w:r>
@@ -3267,8 +3275,8 @@
         <w:pStyle w:val="Heading3"/>
         <w:rPr/>
       </w:pPr>
-      <w:bookmarkStart w:id="42" w:name="sw-architect-implementation-quadriplegic-pc-accessibility"/>
-      <w:bookmarkStart w:id="43" w:name="__RefHeading___Toc3149_1938453265"/>
+      <w:bookmarkStart w:id="42" w:name="__RefHeading___Toc3149_1938453265"/>
+      <w:bookmarkStart w:id="43" w:name="sw-architect-implementation-quadriplegic-pc-accessibility"/>
       <w:bookmarkEnd w:id="42"/>
       <w:bookmarkEnd w:id="43"/>
       <w:r>
@@ -3492,8 +3500,8 @@
         <w:pStyle w:val="Heading3"/>
         <w:rPr/>
       </w:pPr>
-      <w:bookmarkStart w:id="44" w:name="senior-programmer-vaxvms-sysadmin-3d-printer-solider"/>
-      <w:bookmarkStart w:id="45" w:name="__RefHeading___Toc3151_1938453265"/>
+      <w:bookmarkStart w:id="44" w:name="__RefHeading___Toc3151_1938453265"/>
+      <w:bookmarkStart w:id="45" w:name="senior-programmer-vaxvms-sysadmin-3d-printer-solider"/>
       <w:bookmarkEnd w:id="44"/>
       <w:bookmarkEnd w:id="45"/>
       <w:r>
@@ -3506,8 +3514,8 @@
         <w:pStyle w:val="Heading3"/>
         <w:rPr/>
       </w:pPr>
-      <w:bookmarkStart w:id="46" w:name="programmer-automated-leather-sewing-workstation"/>
-      <w:bookmarkStart w:id="47" w:name="__RefHeading___Toc3153_1938453265"/>
+      <w:bookmarkStart w:id="46" w:name="__RefHeading___Toc3153_1938453265"/>
+      <w:bookmarkStart w:id="47" w:name="programmer-automated-leather-sewing-workstation"/>
       <w:bookmarkEnd w:id="46"/>
       <w:bookmarkEnd w:id="47"/>
       <w:r>
@@ -3520,8 +3528,8 @@
         <w:pStyle w:val="Heading3"/>
         <w:rPr/>
       </w:pPr>
-      <w:bookmarkStart w:id="48" w:name="programmer-vaxvms-sysadmin-hebrewenglish-word-processor-glyph"/>
-      <w:bookmarkStart w:id="49" w:name="__RefHeading___Toc3155_1938453265"/>
+      <w:bookmarkStart w:id="48" w:name="__RefHeading___Toc3155_1938453265"/>
+      <w:bookmarkStart w:id="49" w:name="programmer-vaxvms-sysadmin-hebrewenglish-word-processor-glyph"/>
       <w:bookmarkEnd w:id="48"/>
       <w:bookmarkEnd w:id="49"/>
       <w:r>
@@ -3534,8 +3542,8 @@
         <w:pStyle w:val="Heading3"/>
         <w:rPr/>
       </w:pPr>
-      <w:bookmarkStart w:id="50" w:name="programmer-real-time"/>
-      <w:bookmarkStart w:id="51" w:name="__RefHeading___Toc3157_1938453265"/>
+      <w:bookmarkStart w:id="50" w:name="__RefHeading___Toc3157_1938453265"/>
+      <w:bookmarkStart w:id="51" w:name="programmer-real-time"/>
       <w:bookmarkEnd w:id="50"/>
       <w:bookmarkEnd w:id="51"/>
       <w:r>
@@ -3600,8 +3608,8 @@
         <w:pStyle w:val="Heading3"/>
         <w:rPr/>
       </w:pPr>
-      <w:bookmarkStart w:id="52" w:name="programmer-ibm-cpcms-sysadmin"/>
-      <w:bookmarkStart w:id="53" w:name="__RefHeading___Toc3159_1938453265"/>
+      <w:bookmarkStart w:id="52" w:name="__RefHeading___Toc3159_1938453265"/>
+      <w:bookmarkStart w:id="53" w:name="programmer-ibm-cpcms-sysadmin"/>
       <w:bookmarkEnd w:id="52"/>
       <w:bookmarkEnd w:id="53"/>
       <w:r>
@@ -3614,8 +3622,8 @@
         <w:pStyle w:val="Heading3"/>
         <w:rPr/>
       </w:pPr>
-      <w:bookmarkStart w:id="54" w:name="programmereconomist"/>
-      <w:bookmarkStart w:id="55" w:name="__RefHeading___Toc3161_1938453265"/>
+      <w:bookmarkStart w:id="54" w:name="__RefHeading___Toc3161_1938453265"/>
+      <w:bookmarkStart w:id="55" w:name="programmereconomist"/>
       <w:bookmarkEnd w:id="54"/>
       <w:bookmarkEnd w:id="55"/>
       <w:r>
@@ -3628,8 +3636,8 @@
         <w:pStyle w:val="Heading3"/>
         <w:rPr/>
       </w:pPr>
-      <w:bookmarkStart w:id="56" w:name="intervenoreconomist"/>
-      <w:bookmarkStart w:id="57" w:name="__RefHeading___Toc3163_1938453265"/>
+      <w:bookmarkStart w:id="56" w:name="__RefHeading___Toc3163_1938453265"/>
+      <w:bookmarkStart w:id="57" w:name="intervenoreconomist"/>
       <w:bookmarkEnd w:id="56"/>
       <w:bookmarkEnd w:id="57"/>
       <w:r>
@@ -3774,8 +3782,8 @@
         <w:pStyle w:val="Heading2"/>
         <w:rPr/>
       </w:pPr>
-      <w:bookmarkStart w:id="58" w:name="education"/>
-      <w:bookmarkStart w:id="59" w:name="__RefHeading___Toc3165_1938453265"/>
+      <w:bookmarkStart w:id="58" w:name="__RefHeading___Toc3165_1938453265"/>
+      <w:bookmarkStart w:id="59" w:name="education"/>
       <w:bookmarkEnd w:id="58"/>
       <w:bookmarkEnd w:id="59"/>
       <w:r>
@@ -3788,8 +3796,8 @@
         <w:pStyle w:val="Heading3"/>
         <w:rPr/>
       </w:pPr>
-      <w:bookmarkStart w:id="60" w:name="formal-education"/>
-      <w:bookmarkStart w:id="61" w:name="__RefHeading___Toc3167_1938453265"/>
+      <w:bookmarkStart w:id="60" w:name="__RefHeading___Toc3167_1938453265"/>
+      <w:bookmarkStart w:id="61" w:name="formal-education"/>
       <w:bookmarkEnd w:id="60"/>
       <w:bookmarkEnd w:id="61"/>
       <w:r>
@@ -3802,8 +3810,8 @@
         <w:pStyle w:val="Heading4"/>
         <w:rPr/>
       </w:pPr>
-      <w:bookmarkStart w:id="62" w:name="york-university-canada-ma-economics-applied-mathematics"/>
-      <w:bookmarkStart w:id="63" w:name="__RefHeading___Toc3169_1938453265"/>
+      <w:bookmarkStart w:id="62" w:name="__RefHeading___Toc3169_1938453265"/>
+      <w:bookmarkStart w:id="63" w:name="york-university-canada-ma-economics-applied-mathematics"/>
       <w:bookmarkEnd w:id="62"/>
       <w:bookmarkEnd w:id="63"/>
       <w:r>
@@ -3826,8 +3834,8 @@
         <w:pStyle w:val="Heading4"/>
         <w:rPr/>
       </w:pPr>
-      <w:bookmarkStart w:id="64" w:name="university-of-toronto---rotman-school-of-management-mba-program-no-degree"/>
-      <w:bookmarkStart w:id="65" w:name="__RefHeading___Toc3171_1938453265"/>
+      <w:bookmarkStart w:id="64" w:name="__RefHeading___Toc3171_1938453265"/>
+      <w:bookmarkStart w:id="65" w:name="university-of-toronto---rotman-school-of-management-mba-program-no-degree"/>
       <w:bookmarkEnd w:id="64"/>
       <w:bookmarkEnd w:id="65"/>
       <w:r>
@@ -3886,8 +3894,8 @@
         <w:pStyle w:val="Heading4"/>
         <w:rPr/>
       </w:pPr>
-      <w:bookmarkStart w:id="66" w:name="university-of-toronto-ba-economics-applied-mathematics"/>
-      <w:bookmarkStart w:id="67" w:name="__RefHeading___Toc3173_1938453265"/>
+      <w:bookmarkStart w:id="66" w:name="__RefHeading___Toc3173_1938453265"/>
+      <w:bookmarkStart w:id="67" w:name="university-of-toronto-ba-economics-applied-mathematics"/>
       <w:bookmarkEnd w:id="66"/>
       <w:bookmarkEnd w:id="67"/>
       <w:r>
@@ -3944,8 +3952,8 @@
         <w:pStyle w:val="Heading3"/>
         <w:rPr/>
       </w:pPr>
-      <w:bookmarkStart w:id="68" w:name="continuing-education"/>
-      <w:bookmarkStart w:id="69" w:name="__RefHeading___Toc3175_1938453265"/>
+      <w:bookmarkStart w:id="68" w:name="__RefHeading___Toc3175_1938453265"/>
+      <w:bookmarkStart w:id="69" w:name="continuing-education"/>
       <w:bookmarkEnd w:id="68"/>
       <w:bookmarkEnd w:id="69"/>
       <w:r>
@@ -4236,8 +4244,8 @@
         <w:pStyle w:val="Heading2"/>
         <w:rPr/>
       </w:pPr>
-      <w:bookmarkStart w:id="70" w:name="spoken-languages"/>
-      <w:bookmarkStart w:id="71" w:name="__RefHeading___Toc3177_1938453265"/>
+      <w:bookmarkStart w:id="70" w:name="__RefHeading___Toc3177_1938453265"/>
+      <w:bookmarkStart w:id="71" w:name="spoken-languages"/>
       <w:bookmarkEnd w:id="70"/>
       <w:bookmarkEnd w:id="71"/>
       <w:r>
@@ -4292,8 +4300,8 @@
         <w:pStyle w:val="Heading2"/>
         <w:rPr/>
       </w:pPr>
-      <w:bookmarkStart w:id="72" w:name="computer-languages-sdks-and-operating-systems"/>
-      <w:bookmarkStart w:id="73" w:name="__RefHeading___Toc3179_1938453265"/>
+      <w:bookmarkStart w:id="72" w:name="__RefHeading___Toc3179_1938453265"/>
+      <w:bookmarkStart w:id="73" w:name="computer-languages-sdks-and-operating-systems"/>
       <w:bookmarkEnd w:id="72"/>
       <w:bookmarkEnd w:id="73"/>
       <w:r>
@@ -4460,8 +4468,8 @@
         <w:pStyle w:val="Heading2"/>
         <w:rPr/>
       </w:pPr>
-      <w:bookmarkStart w:id="74" w:name="patents-under-development"/>
-      <w:bookmarkStart w:id="75" w:name="__RefHeading___Toc3181_1938453265"/>
+      <w:bookmarkStart w:id="74" w:name="__RefHeading___Toc3181_1938453265"/>
+      <w:bookmarkStart w:id="75" w:name="patents-under-development"/>
       <w:bookmarkEnd w:id="74"/>
       <w:bookmarkEnd w:id="75"/>
       <w:r>
@@ -4590,8 +4598,8 @@
         <w:pStyle w:val="Heading2"/>
         <w:rPr/>
       </w:pPr>
-      <w:bookmarkStart w:id="76" w:name="personal"/>
-      <w:bookmarkStart w:id="77" w:name="__RefHeading___Toc3183_1938453265"/>
+      <w:bookmarkStart w:id="76" w:name="__RefHeading___Toc3183_1938453265"/>
+      <w:bookmarkStart w:id="77" w:name="personal"/>
       <w:bookmarkEnd w:id="76"/>
       <w:bookmarkEnd w:id="77"/>
       <w:r>
@@ -7007,6 +7015,55 @@
   </w:style>
   <w:style w:type="character" w:styleId="ListLabel7">
     <w:name w:val="ListLabel 7"/>
+    <w:qFormat/>
+    <w:rPr>
+      <w:rFonts w:cs="Symbol"/>
+    </w:rPr>
+  </w:style>
+  <w:style w:type="character" w:styleId="ListLabel8">
+    <w:name w:val="ListLabel 8"/>
+    <w:qFormat/>
+    <w:rPr>
+      <w:rFonts w:cs="Symbol"/>
+    </w:rPr>
+  </w:style>
+  <w:style w:type="character" w:styleId="ListLabel9">
+    <w:name w:val="ListLabel 9"/>
+    <w:qFormat/>
+    <w:rPr>
+      <w:rFonts w:cs="Symbol"/>
+    </w:rPr>
+  </w:style>
+  <w:style w:type="character" w:styleId="ListLabel10">
+    <w:name w:val="ListLabel 10"/>
+    <w:qFormat/>
+    <w:rPr>
+      <w:rFonts w:cs="Symbol"/>
+    </w:rPr>
+  </w:style>
+  <w:style w:type="character" w:styleId="ListLabel11">
+    <w:name w:val="ListLabel 11"/>
+    <w:qFormat/>
+    <w:rPr>
+      <w:rFonts w:cs="Symbol"/>
+    </w:rPr>
+  </w:style>
+  <w:style w:type="character" w:styleId="ListLabel12">
+    <w:name w:val="ListLabel 12"/>
+    <w:qFormat/>
+    <w:rPr>
+      <w:rFonts w:cs="Symbol"/>
+    </w:rPr>
+  </w:style>
+  <w:style w:type="character" w:styleId="ListLabel13">
+    <w:name w:val="ListLabel 13"/>
+    <w:qFormat/>
+    <w:rPr>
+      <w:rFonts w:cs="Symbol"/>
+    </w:rPr>
+  </w:style>
+  <w:style w:type="character" w:styleId="ListLabel14">
+    <w:name w:val="ListLabel 14"/>
     <w:qFormat/>
     <w:rPr>
       <w:rFonts w:cs="Symbol"/>

</xml_diff>

<commit_message>
proof read and bioinformatics
</commit_message>
<xml_diff>
--- a/cv/AvrahamBernstein-CV-Abbrev.docx
+++ b/cv/AvrahamBernstein-CV-Abbrev.docx
@@ -8,7 +8,7 @@
         <w:spacing w:before="480" w:after="0"/>
         <w:rPr/>
       </w:pPr>
-      <w:bookmarkStart w:id="0" w:name="__RefHeading___Toc3105_1938453265"/>
+      <w:bookmarkStart w:id="0" w:name="__RefHeading___Toc1113_1605222573"/>
       <w:bookmarkStart w:id="1" w:name="avraham-abe-bernstein-abbreviated-professional-cv"/>
       <w:bookmarkEnd w:id="0"/>
       <w:bookmarkEnd w:id="1"/>
@@ -38,7 +38,7 @@
         <w:rPr>
           <w:i/>
         </w:rPr>
-        <w:t>Last update: 2017-07-26T15:46:03Z</w:t>
+        <w:t>Last update: 2017-07-27T07:02:05Z</w:t>
       </w:r>
     </w:p>
     <w:p>
@@ -145,7 +145,7 @@
         <w:pStyle w:val="Heading3"/>
         <w:rPr/>
       </w:pPr>
-      <w:bookmarkStart w:id="2" w:name="__RefHeading___Toc3107_1938453265"/>
+      <w:bookmarkStart w:id="2" w:name="__RefHeading___Toc1115_1605222573"/>
       <w:bookmarkStart w:id="3" w:name="contact-info-links"/>
       <w:bookmarkEnd w:id="2"/>
       <w:bookmarkEnd w:id="3"/>
@@ -437,6 +437,10 @@
         <w:pStyle w:val="Heading3"/>
         <w:rPr/>
       </w:pPr>
+      <w:bookmarkStart w:id="4" w:name="__RefHeading___Toc1117_1605222573"/>
+      <w:bookmarkStart w:id="5" w:name="table-of-contents"/>
+      <w:bookmarkEnd w:id="4"/>
+      <w:bookmarkEnd w:id="5"/>
       <w:r>
         <w:rPr/>
         <w:t>0.2 Table of Contents</w:t>
@@ -445,6 +449,21 @@
     <w:p>
       <w:pPr>
         <w:pStyle w:val="Contents1"/>
+        <w:rPr>
+          <w:sz w:val="20"/>
+          <w:szCs w:val="20"/>
+        </w:rPr>
+      </w:pPr>
+      <w:r>
+        <w:rPr>
+          <w:sz w:val="20"/>
+          <w:szCs w:val="20"/>
+        </w:rPr>
+      </w:r>
+    </w:p>
+    <w:p>
+      <w:pPr>
+        <w:pStyle w:val="Contents1"/>
         <w:tabs>
           <w:tab w:val="right" w:pos="10466" w:leader="dot"/>
         </w:tabs>
@@ -459,7 +478,7 @@
       <w:r>
         <w:fldChar w:fldCharType="separate"/>
       </w:r>
-      <w:hyperlink w:anchor="__RefHeading___Toc3105_1938453265">
+      <w:hyperlink w:anchor="__RefHeading___Toc1113_1605222573">
         <w:r>
           <w:rPr>
             <w:rStyle w:val="IndexLink"/>
@@ -478,7 +497,7 @@
         </w:tabs>
         <w:rPr/>
       </w:pPr>
-      <w:hyperlink w:anchor="__RefHeading___Toc3107_1938453265">
+      <w:hyperlink w:anchor="__RefHeading___Toc1115_1605222573">
         <w:r>
           <w:rPr>
             <w:rStyle w:val="IndexLink"/>
@@ -497,12 +516,12 @@
         </w:tabs>
         <w:rPr/>
       </w:pPr>
-      <w:hyperlink w:anchor="__RefHeading___Toc3109_1938453265">
+      <w:hyperlink w:anchor="__RefHeading___Toc1117_1605222573">
         <w:r>
           <w:rPr>
             <w:rStyle w:val="IndexLink"/>
           </w:rPr>
-          <w:t>0.2 Table Of Contents</w:t>
+          <w:t>0.2 Table of Contents</w:t>
           <w:tab/>
           <w:t>2</w:t>
         </w:r>
@@ -516,7 +535,7 @@
         </w:tabs>
         <w:rPr/>
       </w:pPr>
-      <w:hyperlink w:anchor="__RefHeading___Toc3111_1938453265">
+      <w:hyperlink w:anchor="__RefHeading___Toc1119_1605222573">
         <w:r>
           <w:rPr>
             <w:rStyle w:val="IndexLink"/>
@@ -535,7 +554,7 @@
         </w:tabs>
         <w:rPr/>
       </w:pPr>
-      <w:hyperlink w:anchor="__RefHeading___Toc3113_1938453265">
+      <w:hyperlink w:anchor="__RefHeading___Toc1121_1605222573">
         <w:r>
           <w:rPr>
             <w:rStyle w:val="IndexLink"/>
@@ -554,7 +573,7 @@
         </w:tabs>
         <w:rPr/>
       </w:pPr>
-      <w:hyperlink w:anchor="__RefHeading___Toc3115_1938453265">
+      <w:hyperlink w:anchor="__RefHeading___Toc1123_1605222573">
         <w:r>
           <w:rPr>
             <w:rStyle w:val="IndexLink"/>
@@ -573,7 +592,7 @@
         </w:tabs>
         <w:rPr/>
       </w:pPr>
-      <w:hyperlink w:anchor="__RefHeading___Toc3117_1938453265">
+      <w:hyperlink w:anchor="__RefHeading___Toc1125_1605222573">
         <w:r>
           <w:rPr>
             <w:rStyle w:val="IndexLink"/>
@@ -592,7 +611,7 @@
         </w:tabs>
         <w:rPr/>
       </w:pPr>
-      <w:hyperlink w:anchor="__RefHeading___Toc3119_1938453265">
+      <w:hyperlink w:anchor="__RefHeading___Toc1127_1605222573">
         <w:r>
           <w:rPr>
             <w:rStyle w:val="IndexLink"/>
@@ -611,7 +630,7 @@
         </w:tabs>
         <w:rPr/>
       </w:pPr>
-      <w:hyperlink w:anchor="__RefHeading___Toc3121_1938453265">
+      <w:hyperlink w:anchor="__RefHeading___Toc1129_1605222573">
         <w:r>
           <w:rPr>
             <w:rStyle w:val="IndexLink"/>
@@ -630,7 +649,7 @@
         </w:tabs>
         <w:rPr/>
       </w:pPr>
-      <w:hyperlink w:anchor="__RefHeading___Toc3123_1938453265">
+      <w:hyperlink w:anchor="__RefHeading___Toc1131_1605222573">
         <w:r>
           <w:rPr>
             <w:rStyle w:val="IndexLink"/>
@@ -649,7 +668,7 @@
         </w:tabs>
         <w:rPr/>
       </w:pPr>
-      <w:hyperlink w:anchor="__RefHeading___Toc3125_1938453265">
+      <w:hyperlink w:anchor="__RefHeading___Toc1133_1605222573">
         <w:r>
           <w:rPr>
             <w:rStyle w:val="IndexLink"/>
@@ -668,7 +687,7 @@
         </w:tabs>
         <w:rPr/>
       </w:pPr>
-      <w:hyperlink w:anchor="__RefHeading___Toc3127_1938453265">
+      <w:hyperlink w:anchor="__RefHeading___Toc1135_1605222573">
         <w:r>
           <w:rPr>
             <w:rStyle w:val="IndexLink"/>
@@ -687,7 +706,7 @@
         </w:tabs>
         <w:rPr/>
       </w:pPr>
-      <w:hyperlink w:anchor="__RefHeading___Toc3129_1938453265">
+      <w:hyperlink w:anchor="__RefHeading___Toc1137_1605222573">
         <w:r>
           <w:rPr>
             <w:rStyle w:val="IndexLink"/>
@@ -706,12 +725,12 @@
         </w:tabs>
         <w:rPr/>
       </w:pPr>
-      <w:hyperlink w:anchor="__RefHeading___Toc3131_1938453265">
+      <w:hyperlink w:anchor="__RefHeading___Toc1139_1605222573">
         <w:r>
           <w:rPr>
             <w:rStyle w:val="IndexLink"/>
           </w:rPr>
-          <w:t>2002-03: CTO: Blind Accessibility H/W &amp; S/W To Enable Viewing of Digital Images &amp; Maps</w:t>
+          <w:t>2002-03: CTO: Blind Accessibility H/W &amp; S/W to Enable Viewing of Digital Images &amp; Maps</w:t>
           <w:tab/>
           <w:t>7</w:t>
         </w:r>
@@ -725,7 +744,7 @@
         </w:tabs>
         <w:rPr/>
       </w:pPr>
-      <w:hyperlink w:anchor="__RefHeading___Toc3133_1938453265">
+      <w:hyperlink w:anchor="__RefHeading___Toc1141_1605222573">
         <w:r>
           <w:rPr>
             <w:rStyle w:val="IndexLink"/>
@@ -744,7 +763,7 @@
         </w:tabs>
         <w:rPr/>
       </w:pPr>
-      <w:hyperlink w:anchor="__RefHeading___Toc3135_1938453265">
+      <w:hyperlink w:anchor="__RefHeading___Toc1143_1605222573">
         <w:r>
           <w:rPr>
             <w:rStyle w:val="IndexLink"/>
@@ -763,12 +782,12 @@
         </w:tabs>
         <w:rPr/>
       </w:pPr>
-      <w:hyperlink w:anchor="__RefHeading___Toc3137_1938453265">
+      <w:hyperlink w:anchor="__RefHeading___Toc1145_1605222573">
         <w:r>
           <w:rPr>
             <w:rStyle w:val="IndexLink"/>
           </w:rPr>
-          <w:t>2000-01: Contract Programmer: Win32 Asynchronous Network Driver Software For A VisualBasic Project</w:t>
+          <w:t>2000-01: Contract Programmer: Win32 Asynchronous Network Driver DLL for a VisualBasic Project</w:t>
           <w:tab/>
           <w:t>8</w:t>
         </w:r>
@@ -782,7 +801,7 @@
         </w:tabs>
         <w:rPr/>
       </w:pPr>
-      <w:hyperlink w:anchor="__RefHeading___Toc3139_1938453265">
+      <w:hyperlink w:anchor="__RefHeading___Toc1147_1605222573">
         <w:r>
           <w:rPr>
             <w:rStyle w:val="IndexLink"/>
@@ -801,7 +820,7 @@
         </w:tabs>
         <w:rPr/>
       </w:pPr>
-      <w:hyperlink w:anchor="__RefHeading___Toc3141_1938453265">
+      <w:hyperlink w:anchor="__RefHeading___Toc1149_1605222573">
         <w:r>
           <w:rPr>
             <w:rStyle w:val="IndexLink"/>
@@ -820,7 +839,7 @@
         </w:tabs>
         <w:rPr/>
       </w:pPr>
-      <w:hyperlink w:anchor="__RefHeading___Toc3143_1938453265">
+      <w:hyperlink w:anchor="__RefHeading___Toc1151_1605222573">
         <w:r>
           <w:rPr>
             <w:rStyle w:val="IndexLink"/>
@@ -839,7 +858,7 @@
         </w:tabs>
         <w:rPr/>
       </w:pPr>
-      <w:hyperlink w:anchor="__RefHeading___Toc3145_1938453265">
+      <w:hyperlink w:anchor="__RefHeading___Toc1153_1605222573">
         <w:r>
           <w:rPr>
             <w:rStyle w:val="IndexLink"/>
@@ -858,7 +877,7 @@
         </w:tabs>
         <w:rPr/>
       </w:pPr>
-      <w:hyperlink w:anchor="__RefHeading___Toc3147_1938453265">
+      <w:hyperlink w:anchor="__RefHeading___Toc1155_1605222573">
         <w:r>
           <w:rPr>
             <w:rStyle w:val="IndexLink"/>
@@ -877,7 +896,7 @@
         </w:tabs>
         <w:rPr/>
       </w:pPr>
-      <w:hyperlink w:anchor="__RefHeading___Toc3149_1938453265">
+      <w:hyperlink w:anchor="__RefHeading___Toc1157_1605222573">
         <w:r>
           <w:rPr>
             <w:rStyle w:val="IndexLink"/>
@@ -896,7 +915,7 @@
         </w:tabs>
         <w:rPr/>
       </w:pPr>
-      <w:hyperlink w:anchor="__RefHeading___Toc3151_1938453265">
+      <w:hyperlink w:anchor="__RefHeading___Toc1159_1605222573">
         <w:r>
           <w:rPr>
             <w:rStyle w:val="IndexLink"/>
@@ -915,7 +934,7 @@
         </w:tabs>
         <w:rPr/>
       </w:pPr>
-      <w:hyperlink w:anchor="__RefHeading___Toc3153_1938453265">
+      <w:hyperlink w:anchor="__RefHeading___Toc1161_1605222573">
         <w:r>
           <w:rPr>
             <w:rStyle w:val="IndexLink"/>
@@ -934,7 +953,7 @@
         </w:tabs>
         <w:rPr/>
       </w:pPr>
-      <w:hyperlink w:anchor="__RefHeading___Toc3155_1938453265">
+      <w:hyperlink w:anchor="__RefHeading___Toc1163_1605222573">
         <w:r>
           <w:rPr>
             <w:rStyle w:val="IndexLink"/>
@@ -953,7 +972,7 @@
         </w:tabs>
         <w:rPr/>
       </w:pPr>
-      <w:hyperlink w:anchor="__RefHeading___Toc3157_1938453265">
+      <w:hyperlink w:anchor="__RefHeading___Toc1165_1605222573">
         <w:r>
           <w:rPr>
             <w:rStyle w:val="IndexLink"/>
@@ -972,7 +991,7 @@
         </w:tabs>
         <w:rPr/>
       </w:pPr>
-      <w:hyperlink w:anchor="__RefHeading___Toc3159_1938453265">
+      <w:hyperlink w:anchor="__RefHeading___Toc1167_1605222573">
         <w:r>
           <w:rPr>
             <w:rStyle w:val="IndexLink"/>
@@ -991,7 +1010,7 @@
         </w:tabs>
         <w:rPr/>
       </w:pPr>
-      <w:hyperlink w:anchor="__RefHeading___Toc3161_1938453265">
+      <w:hyperlink w:anchor="__RefHeading___Toc1169_1605222573">
         <w:r>
           <w:rPr>
             <w:rStyle w:val="IndexLink"/>
@@ -1010,7 +1029,7 @@
         </w:tabs>
         <w:rPr/>
       </w:pPr>
-      <w:hyperlink w:anchor="__RefHeading___Toc3163_1938453265">
+      <w:hyperlink w:anchor="__RefHeading___Toc1171_1605222573">
         <w:r>
           <w:rPr>
             <w:rStyle w:val="IndexLink"/>
@@ -1029,7 +1048,7 @@
         </w:tabs>
         <w:rPr/>
       </w:pPr>
-      <w:hyperlink w:anchor="__RefHeading___Toc3165_1938453265">
+      <w:hyperlink w:anchor="__RefHeading___Toc1173_1605222573">
         <w:r>
           <w:rPr>
             <w:rStyle w:val="IndexLink"/>
@@ -1048,7 +1067,7 @@
         </w:tabs>
         <w:rPr/>
       </w:pPr>
-      <w:hyperlink w:anchor="__RefHeading___Toc3167_1938453265">
+      <w:hyperlink w:anchor="__RefHeading___Toc1175_1605222573">
         <w:r>
           <w:rPr>
             <w:rStyle w:val="IndexLink"/>
@@ -1067,7 +1086,7 @@
         </w:tabs>
         <w:rPr/>
       </w:pPr>
-      <w:hyperlink w:anchor="__RefHeading___Toc3169_1938453265">
+      <w:hyperlink w:anchor="__RefHeading___Toc1177_1605222573">
         <w:r>
           <w:rPr>
             <w:rStyle w:val="IndexLink"/>
@@ -1086,7 +1105,7 @@
         </w:tabs>
         <w:rPr/>
       </w:pPr>
-      <w:hyperlink w:anchor="__RefHeading___Toc3171_1938453265">
+      <w:hyperlink w:anchor="__RefHeading___Toc1179_1605222573">
         <w:r>
           <w:rPr>
             <w:rStyle w:val="IndexLink"/>
@@ -1105,7 +1124,7 @@
         </w:tabs>
         <w:rPr/>
       </w:pPr>
-      <w:hyperlink w:anchor="__RefHeading___Toc3173_1938453265">
+      <w:hyperlink w:anchor="__RefHeading___Toc1181_1605222573">
         <w:r>
           <w:rPr>
             <w:rStyle w:val="IndexLink"/>
@@ -1124,7 +1143,7 @@
         </w:tabs>
         <w:rPr/>
       </w:pPr>
-      <w:hyperlink w:anchor="__RefHeading___Toc3175_1938453265">
+      <w:hyperlink w:anchor="__RefHeading___Toc1183_1605222573">
         <w:r>
           <w:rPr>
             <w:rStyle w:val="IndexLink"/>
@@ -1143,7 +1162,7 @@
         </w:tabs>
         <w:rPr/>
       </w:pPr>
-      <w:hyperlink w:anchor="__RefHeading___Toc3177_1938453265">
+      <w:hyperlink w:anchor="__RefHeading___Toc1185_1605222573">
         <w:r>
           <w:rPr>
             <w:rStyle w:val="IndexLink"/>
@@ -1162,7 +1181,7 @@
         </w:tabs>
         <w:rPr/>
       </w:pPr>
-      <w:hyperlink w:anchor="__RefHeading___Toc3179_1938453265">
+      <w:hyperlink w:anchor="__RefHeading___Toc1187_1605222573">
         <w:r>
           <w:rPr>
             <w:rStyle w:val="IndexLink"/>
@@ -1181,7 +1200,7 @@
         </w:tabs>
         <w:rPr/>
       </w:pPr>
-      <w:hyperlink w:anchor="__RefHeading___Toc3181_1938453265">
+      <w:hyperlink w:anchor="__RefHeading___Toc1189_1605222573">
         <w:r>
           <w:rPr>
             <w:rStyle w:val="IndexLink"/>
@@ -1200,7 +1219,7 @@
         </w:tabs>
         <w:rPr/>
       </w:pPr>
-      <w:hyperlink w:anchor="__RefHeading___Toc3183_1938453265">
+      <w:hyperlink w:anchor="__RefHeading___Toc1191_1605222573">
         <w:r>
           <w:rPr>
             <w:rStyle w:val="IndexLink"/>
@@ -1219,316 +1238,316 @@
         <w:pStyle w:val="Heading2"/>
         <w:rPr/>
       </w:pPr>
-      <w:bookmarkStart w:id="4" w:name="__RefHeading___Toc3111_1938453265"/>
-      <w:bookmarkStart w:id="5" w:name="summary"/>
-      <w:bookmarkEnd w:id="4"/>
-      <w:bookmarkEnd w:id="5"/>
-      <w:r>
-        <w:rPr/>
-        <w:t>1.0 Summary</w:t>
-      </w:r>
-    </w:p>
-    <w:p>
-      <w:pPr>
-        <w:pStyle w:val="FirstParagraph"/>
-        <w:rPr/>
-      </w:pPr>
-      <w:r>
-        <w:rPr/>
-        <w:t>I am a computer scientist and technologist. I work at the CTO level. I am innovative and creative. I have a strong background in economics. I communicate well both orally and in writing.</w:t>
-      </w:r>
-    </w:p>
-    <w:p>
-      <w:pPr>
-        <w:pStyle w:val="TextBody"/>
-        <w:rPr/>
-      </w:pPr>
-      <w:r>
-        <w:rPr/>
-        <w:t xml:space="preserve">I am a master S/W engineer and architect of industrial strength systems. I am “hands-on”. Typically due to the complex and novel nature of the problems that I solve, first I need to build </w:t>
-      </w:r>
-      <w:hyperlink r:id="rId12">
-        <w:r>
-          <w:rPr>
-            <w:rStyle w:val="InternetLink"/>
-          </w:rPr>
-          <w:t>proofs of concept (POC)</w:t>
-        </w:r>
-      </w:hyperlink>
-      <w:r>
-        <w:rPr/>
-        <w:t xml:space="preserve"> before completing architectural and design specifications. After 35 years I still feel it is the most creative profession that I could have chosen.</w:t>
-      </w:r>
-    </w:p>
-    <w:p>
-      <w:pPr>
-        <w:pStyle w:val="TextBody"/>
-        <w:rPr/>
-      </w:pPr>
-      <w:r>
-        <w:rPr/>
-        <w:t xml:space="preserve">For the past 13 years, I worked primarily in the field of cybersecurity with a specialty in </w:t>
-      </w:r>
-      <w:hyperlink r:id="rId13">
-        <w:r>
-          <w:rPr>
-            <w:rStyle w:val="InternetLink"/>
-          </w:rPr>
-          <w:t>S/W obfuscation</w:t>
-        </w:r>
-      </w:hyperlink>
-      <w:r>
-        <w:rPr/>
-        <w:t xml:space="preserve">, i.e. anti-reverse engineering techniques. I have also worked in a broad range of other application domains where I have quickly come up to speed, and functioned at an expert level. These domains include </w:t>
-      </w:r>
-      <w:hyperlink w:anchor="consultant-bioinformatics-pcr-algorithms">
-        <w:r>
-          <w:rPr>
-            <w:rStyle w:val="InternetLink"/>
-          </w:rPr>
-          <w:t>bioinformatics</w:t>
-        </w:r>
-      </w:hyperlink>
-      <w:r>
-        <w:rPr/>
-        <w:t xml:space="preserve">, </w:t>
-      </w:r>
-      <w:hyperlink w:anchor="patents-under-development">
-        <w:r>
-          <w:rPr>
-            <w:rStyle w:val="InternetLink"/>
-          </w:rPr>
-          <w:t>cryptography</w:t>
-        </w:r>
-      </w:hyperlink>
-      <w:r>
-        <w:rPr/>
-        <w:t xml:space="preserve">, </w:t>
-      </w:r>
-      <w:hyperlink w:anchor="vp-rd-urban-traffic-vehicle-route-guidance">
-        <w:r>
-          <w:rPr>
-            <w:rStyle w:val="InternetLink"/>
-          </w:rPr>
-          <w:t>transportation</w:t>
-        </w:r>
-      </w:hyperlink>
-      <w:r>
-        <w:rPr/>
-        <w:t xml:space="preserve">, </w:t>
-      </w:r>
-      <w:hyperlink w:anchor="cto-blind-accessibility-hw-sw-to-enable-viewing-of-digital-images-maps">
-        <w:r>
-          <w:rPr>
-            <w:rStyle w:val="InternetLink"/>
-          </w:rPr>
-          <w:t>blind vision</w:t>
-        </w:r>
-      </w:hyperlink>
-      <w:r>
-        <w:rPr/>
-        <w:t xml:space="preserve">, </w:t>
-      </w:r>
-      <w:hyperlink w:anchor="sw-architect-implementation-quadriplegic-pc-accessibility">
-        <w:r>
-          <w:rPr>
-            <w:rStyle w:val="InternetLink"/>
-          </w:rPr>
-          <w:t>accessibility</w:t>
-        </w:r>
-      </w:hyperlink>
-      <w:r>
-        <w:rPr/>
-        <w:t xml:space="preserve">, </w:t>
-      </w:r>
-      <w:hyperlink w:anchor="ceo-cto-sw-architect-implementation-of-sw-toolchain-for-dspg-pine-cpu">
-        <w:r>
-          <w:rPr>
-            <w:rStyle w:val="InternetLink"/>
-          </w:rPr>
-          <w:t>VLSI CPU design</w:t>
-        </w:r>
-      </w:hyperlink>
-      <w:r>
-        <w:rPr/>
-        <w:t xml:space="preserve">, and </w:t>
-      </w:r>
-      <w:hyperlink w:anchor="sw-architect-implementation-shop-floor-production-control-sfpc-system-bari-ii">
-        <w:r>
-          <w:rPr>
-            <w:rStyle w:val="InternetLink"/>
-          </w:rPr>
-          <w:t>factory automation</w:t>
-        </w:r>
-      </w:hyperlink>
-      <w:r>
-        <w:rPr/>
-        <w:t xml:space="preserve">. For example just a few years ago, after only a few months in the new (for me) field of bioinformatics, I developed a new </w:t>
-      </w:r>
-      <w:hyperlink r:id="rId14">
-        <w:r>
-          <w:rPr>
-            <w:rStyle w:val="InternetLink"/>
-          </w:rPr>
-          <w:t>PCR Ct</w:t>
-        </w:r>
-      </w:hyperlink>
-      <w:r>
-        <w:rPr/>
-        <w:t xml:space="preserve"> calculation algorithm which overcomes the problem of </w:t>
-      </w:r>
-      <w:hyperlink r:id="rId15">
-        <w:r>
-          <w:rPr>
-            <w:rStyle w:val="InternetLink"/>
-          </w:rPr>
-          <w:t>PCR inhibition</w:t>
-        </w:r>
-      </w:hyperlink>
-      <w:r>
-        <w:rPr/>
-        <w:t>. I am in the process of patenting this algorithm. I was fortunate that my mentor was the one who developed the original algorithm - which is the one most cited in this field in Google Scholar.</w:t>
-      </w:r>
-    </w:p>
-    <w:p>
-      <w:pPr>
-        <w:pStyle w:val="TextBody"/>
-        <w:rPr/>
-      </w:pPr>
-      <w:r>
-        <w:rPr/>
-        <w:t xml:space="preserve">Invariably I am able to apply knowledge and </w:t>
-      </w:r>
-      <w:hyperlink r:id="rId16">
-        <w:r>
-          <w:rPr>
-            <w:rStyle w:val="InternetLink"/>
-          </w:rPr>
-          <w:t>meta-knowledge</w:t>
-        </w:r>
-      </w:hyperlink>
-      <w:r>
-        <w:rPr/>
-        <w:t xml:space="preserve"> that I have acquired from other fields, and apply it to the new one. A common technique that I use is to create a </w:t>
-      </w:r>
-      <w:hyperlink r:id="rId17">
-        <w:r>
-          <w:rPr>
-            <w:rStyle w:val="InternetLink"/>
-          </w:rPr>
-          <w:t>domain specific language (DSL)</w:t>
-        </w:r>
-      </w:hyperlink>
-      <w:r>
-        <w:rPr/>
-        <w:t xml:space="preserve"> that allows me to write a formal specification of a problem. With a little ingenuity the DSL can be used to create a working command line application, and it usually forms the basis of an automated testing framework. I successfully used a DSL to describe a </w:t>
-      </w:r>
-      <w:hyperlink w:anchor="sw-architect-implementation-shop-floor-production-control-sfpc-system-bari-ii">
-        <w:r>
-          <w:rPr>
-            <w:rStyle w:val="InternetLink"/>
-          </w:rPr>
-          <w:t>shop floor production control system</w:t>
-        </w:r>
-      </w:hyperlink>
-      <w:r>
-        <w:rPr/>
-        <w:t xml:space="preserve">, along with a compiler that executed/implemented the shop floor. And I used a DSL to describe a </w:t>
-      </w:r>
-      <w:hyperlink w:anchor="ceo-cto-sw-architect-implementation-of-sw-toolchain-for-dspg-pine-cpu">
-        <w:r>
-          <w:rPr>
-            <w:rStyle w:val="InternetLink"/>
-          </w:rPr>
-          <w:t>CPU architecture</w:t>
-        </w:r>
-      </w:hyperlink>
-      <w:r>
-        <w:rPr/>
-        <w:t xml:space="preserve">, along with a compiler that automatically generated a simulator/debugger, assembler, and C compiler. A common programming technique that I use is </w:t>
-      </w:r>
-      <w:hyperlink r:id="rId18">
-        <w:r>
-          <w:rPr>
-            <w:rStyle w:val="InternetLink"/>
-          </w:rPr>
-          <w:t>metaprogramming</w:t>
-        </w:r>
-      </w:hyperlink>
-      <w:r>
-        <w:rPr/>
-        <w:t xml:space="preserve"> with templates that allows me to automatically generate code by creating intelligent macros regardless of the underlying target programming language.</w:t>
-      </w:r>
-    </w:p>
-    <w:p>
-      <w:pPr>
-        <w:pStyle w:val="TextBody"/>
-        <w:rPr/>
-      </w:pPr>
-      <w:r>
-        <w:rPr/>
-        <w:t xml:space="preserve">I am an </w:t>
-      </w:r>
-      <w:hyperlink r:id="rId19">
-        <w:r>
-          <w:rPr>
-            <w:rStyle w:val="InternetLink"/>
-          </w:rPr>
-          <w:t>expert generalist</w:t>
-        </w:r>
-      </w:hyperlink>
-      <w:r>
-        <w:rPr/>
-        <w:t xml:space="preserve">, and an </w:t>
-      </w:r>
-      <w:hyperlink r:id="rId20">
-        <w:r>
-          <w:rPr>
-            <w:rStyle w:val="InternetLink"/>
-          </w:rPr>
-          <w:t>autodidact polymath</w:t>
-        </w:r>
-      </w:hyperlink>
-      <w:r>
-        <w:rPr/>
-        <w:t xml:space="preserve">, i.e. a self-learner in new fields who achieves expertise quickly. I know how to find and utilize mentors who are experts in the new field. I am also a good mentor myself. I slavishly attend to my </w:t>
-      </w:r>
-      <w:hyperlink w:anchor="continuing-education">
-        <w:r>
-          <w:rPr>
-            <w:rStyle w:val="InternetLink"/>
-          </w:rPr>
-          <w:t>continuing education</w:t>
-        </w:r>
-      </w:hyperlink>
-      <w:r>
-        <w:rPr/>
-        <w:t>.</w:t>
-      </w:r>
-    </w:p>
-    <w:p>
-      <w:pPr>
-        <w:pStyle w:val="Heading2"/>
-        <w:rPr/>
-      </w:pPr>
-      <w:bookmarkStart w:id="6" w:name="__RefHeading___Toc3113_1938453265"/>
-      <w:bookmarkStart w:id="7" w:name="work-experience"/>
+      <w:bookmarkStart w:id="6" w:name="__RefHeading___Toc1119_1605222573"/>
+      <w:bookmarkStart w:id="7" w:name="summary"/>
       <w:bookmarkEnd w:id="6"/>
       <w:bookmarkEnd w:id="7"/>
       <w:r>
         <w:rPr/>
-        <w:t>2.0 Work Experience</w:t>
-      </w:r>
-    </w:p>
-    <w:p>
-      <w:pPr>
-        <w:pStyle w:val="Heading3"/>
-        <w:rPr/>
-      </w:pPr>
-      <w:bookmarkStart w:id="8" w:name="__RefHeading___Toc3115_1938453265"/>
-      <w:bookmarkStart w:id="9" w:name="present-consultant-cybersecurity"/>
+        <w:t>1.0 Summary</w:t>
+      </w:r>
+    </w:p>
+    <w:p>
+      <w:pPr>
+        <w:pStyle w:val="FirstParagraph"/>
+        <w:rPr/>
+      </w:pPr>
+      <w:r>
+        <w:rPr/>
+        <w:t>I am a computer scientist and technologist. I work at the CTO level. I am innovative and creative. I have a strong background in economics. I communicate well both orally and in writing.</w:t>
+      </w:r>
+    </w:p>
+    <w:p>
+      <w:pPr>
+        <w:pStyle w:val="TextBody"/>
+        <w:rPr/>
+      </w:pPr>
+      <w:r>
+        <w:rPr/>
+        <w:t xml:space="preserve">I am a master S/W engineer and architect of industrial strength systems. I am “hands-on”. Typically due to the complex and novel nature of the problems that I solve, first I need to build </w:t>
+      </w:r>
+      <w:hyperlink r:id="rId12">
+        <w:r>
+          <w:rPr>
+            <w:rStyle w:val="InternetLink"/>
+          </w:rPr>
+          <w:t>proofs of concept (POC)</w:t>
+        </w:r>
+      </w:hyperlink>
+      <w:r>
+        <w:rPr/>
+        <w:t xml:space="preserve"> before completing architectural and design specifications. After 35 years I still feel it is the most creative profession that I could have chosen.</w:t>
+      </w:r>
+    </w:p>
+    <w:p>
+      <w:pPr>
+        <w:pStyle w:val="TextBody"/>
+        <w:rPr/>
+      </w:pPr>
+      <w:r>
+        <w:rPr/>
+        <w:t xml:space="preserve">For the past 13 years, I worked primarily in the field of cybersecurity with a specialty in </w:t>
+      </w:r>
+      <w:hyperlink r:id="rId13">
+        <w:r>
+          <w:rPr>
+            <w:rStyle w:val="InternetLink"/>
+          </w:rPr>
+          <w:t>S/W obfuscation</w:t>
+        </w:r>
+      </w:hyperlink>
+      <w:r>
+        <w:rPr/>
+        <w:t xml:space="preserve">, i.e. anti-reverse engineering techniques. I have also worked in a broad range of other application domains where I have quickly come up to speed, and functioned at an expert level. These domains include </w:t>
+      </w:r>
+      <w:hyperlink w:anchor="consultant-bioinformatics-pcr-algorithms">
+        <w:r>
+          <w:rPr>
+            <w:rStyle w:val="InternetLink"/>
+          </w:rPr>
+          <w:t>bioinformatics</w:t>
+        </w:r>
+      </w:hyperlink>
+      <w:r>
+        <w:rPr/>
+        <w:t xml:space="preserve">, </w:t>
+      </w:r>
+      <w:hyperlink w:anchor="patents-under-development">
+        <w:r>
+          <w:rPr>
+            <w:rStyle w:val="InternetLink"/>
+          </w:rPr>
+          <w:t>cryptography</w:t>
+        </w:r>
+      </w:hyperlink>
+      <w:r>
+        <w:rPr/>
+        <w:t xml:space="preserve">, </w:t>
+      </w:r>
+      <w:hyperlink w:anchor="vp-rd-urban-traffic-vehicle-route-guidance">
+        <w:r>
+          <w:rPr>
+            <w:rStyle w:val="InternetLink"/>
+          </w:rPr>
+          <w:t>transportation</w:t>
+        </w:r>
+      </w:hyperlink>
+      <w:r>
+        <w:rPr/>
+        <w:t xml:space="preserve">, </w:t>
+      </w:r>
+      <w:hyperlink w:anchor="cto-blind-accessibility-hw-sw-to-enable-viewing-of-digital-images-maps">
+        <w:r>
+          <w:rPr>
+            <w:rStyle w:val="InternetLink"/>
+          </w:rPr>
+          <w:t>blind vision</w:t>
+        </w:r>
+      </w:hyperlink>
+      <w:r>
+        <w:rPr/>
+        <w:t xml:space="preserve">, </w:t>
+      </w:r>
+      <w:hyperlink w:anchor="sw-architect-implementation-quadriplegic-pc-accessibility">
+        <w:r>
+          <w:rPr>
+            <w:rStyle w:val="InternetLink"/>
+          </w:rPr>
+          <w:t>accessibility</w:t>
+        </w:r>
+      </w:hyperlink>
+      <w:r>
+        <w:rPr/>
+        <w:t xml:space="preserve">, </w:t>
+      </w:r>
+      <w:hyperlink w:anchor="ceo-cto-sw-architect-implementation-of-sw-toolchain-for-dspg-pine-cpu">
+        <w:r>
+          <w:rPr>
+            <w:rStyle w:val="InternetLink"/>
+          </w:rPr>
+          <w:t>VLSI CPU design</w:t>
+        </w:r>
+      </w:hyperlink>
+      <w:r>
+        <w:rPr/>
+        <w:t xml:space="preserve">, and </w:t>
+      </w:r>
+      <w:hyperlink w:anchor="sw-architect-implementation-shop-floor-production-control-sfpc-system-bari-ii">
+        <w:r>
+          <w:rPr>
+            <w:rStyle w:val="InternetLink"/>
+          </w:rPr>
+          <w:t>factory automation</w:t>
+        </w:r>
+      </w:hyperlink>
+      <w:r>
+        <w:rPr/>
+        <w:t xml:space="preserve">. For example just a few years ago, after only a few months in the new (for me) field of bioinformatics, I developed a new </w:t>
+      </w:r>
+      <w:hyperlink r:id="rId14">
+        <w:r>
+          <w:rPr>
+            <w:rStyle w:val="InternetLink"/>
+          </w:rPr>
+          <w:t>PCR Ct</w:t>
+        </w:r>
+      </w:hyperlink>
+      <w:r>
+        <w:rPr/>
+        <w:t xml:space="preserve"> calculation algorithm which overcomes the problem of </w:t>
+      </w:r>
+      <w:hyperlink r:id="rId15">
+        <w:r>
+          <w:rPr>
+            <w:rStyle w:val="InternetLink"/>
+          </w:rPr>
+          <w:t>PCR inhibition</w:t>
+        </w:r>
+      </w:hyperlink>
+      <w:r>
+        <w:rPr/>
+        <w:t>. I am in the process of patenting this algorithm. I was fortunate that my mentor was the one who developed the original algorithm - which is the one most cited in this field in Google Scholar.</w:t>
+      </w:r>
+    </w:p>
+    <w:p>
+      <w:pPr>
+        <w:pStyle w:val="TextBody"/>
+        <w:rPr/>
+      </w:pPr>
+      <w:r>
+        <w:rPr/>
+        <w:t xml:space="preserve">Invariably I am able to apply knowledge and </w:t>
+      </w:r>
+      <w:hyperlink r:id="rId16">
+        <w:r>
+          <w:rPr>
+            <w:rStyle w:val="InternetLink"/>
+          </w:rPr>
+          <w:t>meta-knowledge</w:t>
+        </w:r>
+      </w:hyperlink>
+      <w:r>
+        <w:rPr/>
+        <w:t xml:space="preserve"> that I have acquired from other fields, and apply it to the new one. A common technique that I use is to create a </w:t>
+      </w:r>
+      <w:hyperlink r:id="rId17">
+        <w:r>
+          <w:rPr>
+            <w:rStyle w:val="InternetLink"/>
+          </w:rPr>
+          <w:t>domain specific language (DSL)</w:t>
+        </w:r>
+      </w:hyperlink>
+      <w:r>
+        <w:rPr/>
+        <w:t xml:space="preserve"> that allows me to write a formal specification of a problem. With a little ingenuity the DSL can be used to create a working command line application, and it usually forms the basis of an automated testing framework. I successfully used a DSL to describe a </w:t>
+      </w:r>
+      <w:hyperlink w:anchor="sw-architect-implementation-shop-floor-production-control-sfpc-system-bari-ii">
+        <w:r>
+          <w:rPr>
+            <w:rStyle w:val="InternetLink"/>
+          </w:rPr>
+          <w:t>shop floor production control system</w:t>
+        </w:r>
+      </w:hyperlink>
+      <w:r>
+        <w:rPr/>
+        <w:t xml:space="preserve">, along with a compiler that executed/implemented the shop floor. And I used a DSL to describe a </w:t>
+      </w:r>
+      <w:hyperlink w:anchor="ceo-cto-sw-architect-implementation-of-sw-toolchain-for-dspg-pine-cpu">
+        <w:r>
+          <w:rPr>
+            <w:rStyle w:val="InternetLink"/>
+          </w:rPr>
+          <w:t>CPU architecture</w:t>
+        </w:r>
+      </w:hyperlink>
+      <w:r>
+        <w:rPr/>
+        <w:t xml:space="preserve">, along with a compiler that automatically generated a simulator/debugger, assembler, and C compiler. A common programming technique that I use is </w:t>
+      </w:r>
+      <w:hyperlink r:id="rId18">
+        <w:r>
+          <w:rPr>
+            <w:rStyle w:val="InternetLink"/>
+          </w:rPr>
+          <w:t>metaprogramming</w:t>
+        </w:r>
+      </w:hyperlink>
+      <w:r>
+        <w:rPr/>
+        <w:t xml:space="preserve"> with templates that allows me to automatically generate code by creating intelligent macros regardless of the underlying target programming language.</w:t>
+      </w:r>
+    </w:p>
+    <w:p>
+      <w:pPr>
+        <w:pStyle w:val="TextBody"/>
+        <w:rPr/>
+      </w:pPr>
+      <w:r>
+        <w:rPr/>
+        <w:t xml:space="preserve">I am an </w:t>
+      </w:r>
+      <w:hyperlink r:id="rId19">
+        <w:r>
+          <w:rPr>
+            <w:rStyle w:val="InternetLink"/>
+          </w:rPr>
+          <w:t>expert generalist</w:t>
+        </w:r>
+      </w:hyperlink>
+      <w:r>
+        <w:rPr/>
+        <w:t xml:space="preserve">, and an </w:t>
+      </w:r>
+      <w:hyperlink r:id="rId20">
+        <w:r>
+          <w:rPr>
+            <w:rStyle w:val="InternetLink"/>
+          </w:rPr>
+          <w:t>autodidact polymath</w:t>
+        </w:r>
+      </w:hyperlink>
+      <w:r>
+        <w:rPr/>
+        <w:t xml:space="preserve">, i.e. a self-learner in new fields who achieves expertise quickly. I know how to find and utilize mentors who are experts in the new field. I am also a good mentor myself. I slavishly attend to my </w:t>
+      </w:r>
+      <w:hyperlink w:anchor="continuing-education">
+        <w:r>
+          <w:rPr>
+            <w:rStyle w:val="InternetLink"/>
+          </w:rPr>
+          <w:t>continuing education</w:t>
+        </w:r>
+      </w:hyperlink>
+      <w:r>
+        <w:rPr/>
+        <w:t>.</w:t>
+      </w:r>
+    </w:p>
+    <w:p>
+      <w:pPr>
+        <w:pStyle w:val="Heading2"/>
+        <w:rPr/>
+      </w:pPr>
+      <w:bookmarkStart w:id="8" w:name="__RefHeading___Toc1121_1605222573"/>
+      <w:bookmarkStart w:id="9" w:name="work-experience"/>
       <w:bookmarkEnd w:id="8"/>
       <w:bookmarkEnd w:id="9"/>
+      <w:r>
+        <w:rPr/>
+        <w:t>2.0 Work Experience</w:t>
+      </w:r>
+    </w:p>
+    <w:p>
+      <w:pPr>
+        <w:pStyle w:val="Heading3"/>
+        <w:rPr/>
+      </w:pPr>
+      <w:bookmarkStart w:id="10" w:name="__RefHeading___Toc1123_1605222573"/>
+      <w:bookmarkStart w:id="11" w:name="present-consultant-cybersecurity"/>
+      <w:bookmarkEnd w:id="10"/>
+      <w:bookmarkEnd w:id="11"/>
       <w:r>
         <w:rPr/>
         <w:t>2017 - present: Consultant: Cybersecurity</w:t>
@@ -1653,10 +1672,10 @@
         <w:pStyle w:val="Heading3"/>
         <w:rPr/>
       </w:pPr>
-      <w:bookmarkStart w:id="10" w:name="__RefHeading___Toc3117_1938453265"/>
-      <w:bookmarkStart w:id="11" w:name="security-manager-architect-ott-internet-pay-tv-system-secure-player"/>
-      <w:bookmarkEnd w:id="10"/>
-      <w:bookmarkEnd w:id="11"/>
+      <w:bookmarkStart w:id="12" w:name="__RefHeading___Toc1125_1605222573"/>
+      <w:bookmarkStart w:id="13" w:name="security-manager-architect-ott-internet-pay-tv-system-secure-player"/>
+      <w:bookmarkEnd w:id="12"/>
+      <w:bookmarkEnd w:id="13"/>
       <w:r>
         <w:rPr/>
         <w:t>2011-17: Security Manager &amp; Architect: OTT Internet Pay TV System: Secure Player</w:t>
@@ -1971,27 +1990,13 @@
         <w:pStyle w:val="Heading3"/>
         <w:rPr/>
       </w:pPr>
-      <w:bookmarkStart w:id="12" w:name="__RefHeading___Toc3119_1938453265"/>
-      <w:bookmarkStart w:id="13" w:name="consultant-cybersecurity-protection-of-a-small-business-with-extremely-high-security-concerns"/>
-      <w:bookmarkEnd w:id="12"/>
-      <w:bookmarkEnd w:id="13"/>
-      <w:r>
-        <w:rPr/>
-        <w:t>2016-16: Consultant: Cybersecurity Protection of a Small Business With Extremely High Security Concerns</w:t>
-      </w:r>
-    </w:p>
-    <w:p>
-      <w:pPr>
-        <w:pStyle w:val="Heading3"/>
-        <w:rPr/>
-      </w:pPr>
-      <w:bookmarkStart w:id="14" w:name="__RefHeading___Toc3121_1938453265"/>
-      <w:bookmarkStart w:id="15" w:name="part-time-cto-us-agricultural-trading-company-with-nigeria"/>
+      <w:bookmarkStart w:id="14" w:name="__RefHeading___Toc1127_1605222573"/>
+      <w:bookmarkStart w:id="15" w:name="consultant-cybersecurity-protection-of-a-small-business-with-extremely-high-security-concerns"/>
       <w:bookmarkEnd w:id="14"/>
       <w:bookmarkEnd w:id="15"/>
       <w:r>
         <w:rPr/>
-        <w:t>2010-12: Part-time CTO: US Agricultural Trading Company with Nigeria</w:t>
+        <w:t>2016-16: Consultant: Cybersecurity Protection of a Small Business With Extremely High Security Concerns</w:t>
       </w:r>
     </w:p>
     <w:p>
@@ -1999,10 +2004,24 @@
         <w:pStyle w:val="Heading3"/>
         <w:rPr/>
       </w:pPr>
-      <w:bookmarkStart w:id="16" w:name="__RefHeading___Toc3123_1938453265"/>
-      <w:bookmarkStart w:id="17" w:name="vp-rd-urban-traffic-vehicle-route-guidance"/>
+      <w:bookmarkStart w:id="16" w:name="__RefHeading___Toc1129_1605222573"/>
+      <w:bookmarkStart w:id="17" w:name="part-time-cto-us-agricultural-trading-company-with-nigeria"/>
       <w:bookmarkEnd w:id="16"/>
       <w:bookmarkEnd w:id="17"/>
+      <w:r>
+        <w:rPr/>
+        <w:t>2010-12: Part-time CTO: US Agricultural Trading Company with Nigeria</w:t>
+      </w:r>
+    </w:p>
+    <w:p>
+      <w:pPr>
+        <w:pStyle w:val="Heading3"/>
+        <w:rPr/>
+      </w:pPr>
+      <w:bookmarkStart w:id="18" w:name="__RefHeading___Toc1131_1605222573"/>
+      <w:bookmarkStart w:id="19" w:name="vp-rd-urban-traffic-vehicle-route-guidance"/>
+      <w:bookmarkEnd w:id="18"/>
+      <w:bookmarkEnd w:id="19"/>
       <w:r>
         <w:rPr/>
         <w:t>2010-11: VP R&amp;D: Urban Traffic Vehicle Route Guidance</w:t>
@@ -2119,24 +2138,24 @@
         <w:pStyle w:val="Heading3"/>
         <w:rPr/>
       </w:pPr>
-      <w:bookmarkStart w:id="18" w:name="__RefHeading___Toc3125_1938453265"/>
-      <w:bookmarkStart w:id="19" w:name="consultant-transparent-technical-negotiator-of-restricted-hi-tech-trade-with-china"/>
-      <w:bookmarkEnd w:id="18"/>
-      <w:bookmarkEnd w:id="19"/>
-      <w:r>
-        <w:rPr/>
-        <w:t>2010-10: Consultant: Transparent Technical Negotiator of Restricted Hi-Tech Trade with China</w:t>
-      </w:r>
-    </w:p>
-    <w:p>
-      <w:pPr>
-        <w:pStyle w:val="Heading3"/>
-        <w:rPr/>
-      </w:pPr>
-      <w:bookmarkStart w:id="20" w:name="__RefHeading___Toc3127_1938453265"/>
-      <w:bookmarkStart w:id="21" w:name="consultant-bioinformatics-pcr-algorithms"/>
+      <w:bookmarkStart w:id="20" w:name="__RefHeading___Toc1133_1605222573"/>
+      <w:bookmarkStart w:id="21" w:name="consultant-transparent-technical-negotiator-of-restricted-hi-tech-trade-with-china"/>
       <w:bookmarkEnd w:id="20"/>
       <w:bookmarkEnd w:id="21"/>
+      <w:r>
+        <w:rPr/>
+        <w:t>2010-10: Consultant: Transparent Technical Negotiator of Restricted Hi-Tech Trade with China</w:t>
+      </w:r>
+    </w:p>
+    <w:p>
+      <w:pPr>
+        <w:pStyle w:val="Heading3"/>
+        <w:rPr/>
+      </w:pPr>
+      <w:bookmarkStart w:id="22" w:name="__RefHeading___Toc1135_1605222573"/>
+      <w:bookmarkStart w:id="23" w:name="consultant-bioinformatics-pcr-algorithms"/>
+      <w:bookmarkEnd w:id="22"/>
+      <w:bookmarkEnd w:id="23"/>
       <w:r>
         <w:rPr/>
         <w:t>2009-09: Consultant: Bioinformatics PCR Algorithms</w:t>
@@ -2313,10 +2332,10 @@
         <w:pStyle w:val="Heading3"/>
         <w:rPr/>
       </w:pPr>
-      <w:bookmarkStart w:id="22" w:name="__RefHeading___Toc3129_1938453265"/>
-      <w:bookmarkStart w:id="23" w:name="security-research-business-development"/>
-      <w:bookmarkEnd w:id="22"/>
-      <w:bookmarkEnd w:id="23"/>
+      <w:bookmarkStart w:id="24" w:name="__RefHeading___Toc1137_1605222573"/>
+      <w:bookmarkStart w:id="25" w:name="security-research-business-development"/>
+      <w:bookmarkEnd w:id="24"/>
+      <w:bookmarkEnd w:id="25"/>
       <w:r>
         <w:rPr/>
         <w:t>2004-09: Security Research &amp; Business Development</w:t>
@@ -2626,13 +2645,13 @@
         <w:pStyle w:val="Heading3"/>
         <w:rPr/>
       </w:pPr>
-      <w:bookmarkStart w:id="24" w:name="__RefHeading___Toc3131_1938453265"/>
-      <w:bookmarkStart w:id="25" w:name="cto-blind-accessibility-hw-sw-to-enable-viewing-of-digital-images-maps"/>
-      <w:bookmarkEnd w:id="24"/>
-      <w:bookmarkEnd w:id="25"/>
-      <w:r>
-        <w:rPr/>
-        <w:t>2002-03: CTO: Blind Accessibility H/W &amp; S/W To Enable Viewing of Digital Images &amp; Maps</w:t>
+      <w:bookmarkStart w:id="26" w:name="__RefHeading___Toc1139_1605222573"/>
+      <w:bookmarkStart w:id="27" w:name="cto-blind-accessibility-hw-sw-to-enable-viewing-of-digital-images-maps"/>
+      <w:bookmarkEnd w:id="26"/>
+      <w:bookmarkEnd w:id="27"/>
+      <w:r>
+        <w:rPr/>
+        <w:t>2002-03: CTO: Blind Accessibility H/W &amp; S/W to Enable Viewing of Digital Images &amp; Maps</w:t>
       </w:r>
     </w:p>
     <w:p>
@@ -2851,10 +2870,10 @@
         <w:pStyle w:val="Heading3"/>
         <w:rPr/>
       </w:pPr>
-      <w:bookmarkStart w:id="26" w:name="__RefHeading___Toc3133_1938453265"/>
-      <w:bookmarkStart w:id="27" w:name="manager-cable-modem-router-network-utilities-sw-development-group"/>
-      <w:bookmarkEnd w:id="26"/>
-      <w:bookmarkEnd w:id="27"/>
+      <w:bookmarkStart w:id="28" w:name="__RefHeading___Toc1141_1605222573"/>
+      <w:bookmarkStart w:id="29" w:name="manager-cable-modem-router-network-utilities-sw-development-group"/>
+      <w:bookmarkEnd w:id="28"/>
+      <w:bookmarkEnd w:id="29"/>
       <w:r>
         <w:rPr/>
         <w:t>1999-02: Manager Cable Modem &amp; Router Network Utilities S/W Development Group</w:t>
@@ -2887,27 +2906,13 @@
         <w:pStyle w:val="Heading3"/>
         <w:rPr/>
       </w:pPr>
-      <w:bookmarkStart w:id="28" w:name="__RefHeading___Toc3135_1938453265"/>
-      <w:bookmarkStart w:id="29" w:name="consultant-network-management-system-nms-for-fso-devices"/>
-      <w:bookmarkEnd w:id="28"/>
-      <w:bookmarkEnd w:id="29"/>
-      <w:r>
-        <w:rPr/>
-        <w:t>2001-01: Consultant: Network Management System (NMS) for FSO Devices</w:t>
-      </w:r>
-    </w:p>
-    <w:p>
-      <w:pPr>
-        <w:pStyle w:val="Heading3"/>
-        <w:rPr/>
-      </w:pPr>
-      <w:bookmarkStart w:id="30" w:name="__RefHeading___Toc3137_1938453265"/>
-      <w:bookmarkStart w:id="31" w:name="contract-programmer-win32-asynchronous-network-driver-software-for-a-visualbasic-project"/>
+      <w:bookmarkStart w:id="30" w:name="__RefHeading___Toc1143_1605222573"/>
+      <w:bookmarkStart w:id="31" w:name="consultant-network-management-system-nms-for-fso-devices"/>
       <w:bookmarkEnd w:id="30"/>
       <w:bookmarkEnd w:id="31"/>
       <w:r>
         <w:rPr/>
-        <w:t>2000-01: Contract Programmer: Win32 Asynchronous Network Driver Software For A VisualBasic Project</w:t>
+        <w:t>2001-01: Consultant: Network Management System (NMS) for FSO Devices</w:t>
       </w:r>
     </w:p>
     <w:p>
@@ -2915,13 +2920,13 @@
         <w:pStyle w:val="Heading3"/>
         <w:rPr/>
       </w:pPr>
-      <w:bookmarkStart w:id="32" w:name="__RefHeading___Toc3139_1938453265"/>
-      <w:bookmarkStart w:id="33" w:name="contract-programmer-gcc-compiler-port-for-a-128-core-stack-machine"/>
+      <w:bookmarkStart w:id="32" w:name="__RefHeading___Toc1145_1605222573"/>
+      <w:bookmarkStart w:id="33" w:name="contract-programmer-win32-asynchronous-network-driver-dll-for-a-visualbasic-project"/>
       <w:bookmarkEnd w:id="32"/>
       <w:bookmarkEnd w:id="33"/>
       <w:r>
         <w:rPr/>
-        <w:t>1998-99: Contract Programmer: GCC Compiler Port for a 128-Core Stack Machine</w:t>
+        <w:t>2000-01: Contract Programmer: Win32 Asynchronous Network Driver DLL for a VisualBasic Project</w:t>
       </w:r>
     </w:p>
     <w:p>
@@ -2929,13 +2934,13 @@
         <w:pStyle w:val="Heading3"/>
         <w:rPr/>
       </w:pPr>
-      <w:bookmarkStart w:id="34" w:name="__RefHeading___Toc3141_1938453265"/>
-      <w:bookmarkStart w:id="35" w:name="contractor-sw-architect-implementation-of-conoscopic-interferometer-workstation"/>
+      <w:bookmarkStart w:id="34" w:name="__RefHeading___Toc1147_1605222573"/>
+      <w:bookmarkStart w:id="35" w:name="contract-programmer-gcc-compiler-port-for-a-128-core-stack-machine"/>
       <w:bookmarkEnd w:id="34"/>
       <w:bookmarkEnd w:id="35"/>
       <w:r>
         <w:rPr/>
-        <w:t>1997-98: Contractor: S/W Architect &amp; Implementation of Conoscopic Interferometer Workstation</w:t>
+        <w:t>1998-99: Contract Programmer: GCC Compiler Port for a 128-Core Stack Machine</w:t>
       </w:r>
     </w:p>
     <w:p>
@@ -2943,13 +2948,13 @@
         <w:pStyle w:val="Heading3"/>
         <w:rPr/>
       </w:pPr>
-      <w:bookmarkStart w:id="36" w:name="__RefHeading___Toc3143_1938453265"/>
-      <w:bookmarkStart w:id="37" w:name="ceo-cto-sw-architect-implementation-of-us-dod-mil-spec-automated-testing-system-night-hawk-fire-control-system"/>
+      <w:bookmarkStart w:id="36" w:name="__RefHeading___Toc1149_1605222573"/>
+      <w:bookmarkStart w:id="37" w:name="contractor-sw-architect-implementation-of-conoscopic-interferometer-workstation"/>
       <w:bookmarkEnd w:id="36"/>
       <w:bookmarkEnd w:id="37"/>
       <w:r>
         <w:rPr/>
-        <w:t>1995-96: CEO &amp; CTO: S/W Architect &amp; Implementation of US DOD Mil-Spec Automated Testing System: Night Hawk Fire Control System</w:t>
+        <w:t>1997-98: Contractor: S/W Architect &amp; Implementation of Conoscopic Interferometer Workstation</w:t>
       </w:r>
     </w:p>
     <w:p>
@@ -2957,10 +2962,24 @@
         <w:pStyle w:val="Heading3"/>
         <w:rPr/>
       </w:pPr>
-      <w:bookmarkStart w:id="38" w:name="__RefHeading___Toc3145_1938453265"/>
-      <w:bookmarkStart w:id="39" w:name="ceo-cto-sw-architect-implementation-of-sw-toolchain-for-dspg-pine-cpu"/>
+      <w:bookmarkStart w:id="38" w:name="__RefHeading___Toc1151_1605222573"/>
+      <w:bookmarkStart w:id="39" w:name="ceo-cto-sw-architect-implementation-of-us-dod-mil-spec-automated-testing-system-night-hawk-fire-control-system"/>
       <w:bookmarkEnd w:id="38"/>
       <w:bookmarkEnd w:id="39"/>
+      <w:r>
+        <w:rPr/>
+        <w:t>1995-96: CEO &amp; CTO: S/W Architect &amp; Implementation of US DOD Mil-Spec Automated Testing System: Night Hawk Fire Control System</w:t>
+      </w:r>
+    </w:p>
+    <w:p>
+      <w:pPr>
+        <w:pStyle w:val="Heading3"/>
+        <w:rPr/>
+      </w:pPr>
+      <w:bookmarkStart w:id="40" w:name="__RefHeading___Toc1153_1605222573"/>
+      <w:bookmarkStart w:id="41" w:name="ceo-cto-sw-architect-implementation-of-sw-toolchain-for-dspg-pine-cpu"/>
+      <w:bookmarkEnd w:id="40"/>
+      <w:bookmarkEnd w:id="41"/>
       <w:r>
         <w:rPr/>
         <w:t>1991-94: CEO &amp; CTO: S/W Architect &amp; Implementation of S/W Toolchain For DSPG PINE CPU</w:t>
@@ -3073,10 +3092,10 @@
         <w:pStyle w:val="Heading3"/>
         <w:rPr/>
       </w:pPr>
-      <w:bookmarkStart w:id="40" w:name="__RefHeading___Toc3147_1938453265"/>
-      <w:bookmarkStart w:id="41" w:name="sw-architect-implementation-shop-floor-production-control-sfpc-system-bari-ii"/>
-      <w:bookmarkEnd w:id="40"/>
-      <w:bookmarkEnd w:id="41"/>
+      <w:bookmarkStart w:id="42" w:name="__RefHeading___Toc1155_1605222573"/>
+      <w:bookmarkStart w:id="43" w:name="sw-architect-implementation-shop-floor-production-control-sfpc-system-bari-ii"/>
+      <w:bookmarkEnd w:id="42"/>
+      <w:bookmarkEnd w:id="43"/>
       <w:r>
         <w:rPr/>
         <w:t>1989-91: S/W Architect &amp; Implementation: Shop Floor Production Control (SFPC) System: BARI II</w:t>
@@ -3275,10 +3294,10 @@
         <w:pStyle w:val="Heading3"/>
         <w:rPr/>
       </w:pPr>
-      <w:bookmarkStart w:id="42" w:name="__RefHeading___Toc3149_1938453265"/>
-      <w:bookmarkStart w:id="43" w:name="sw-architect-implementation-quadriplegic-pc-accessibility"/>
-      <w:bookmarkEnd w:id="42"/>
-      <w:bookmarkEnd w:id="43"/>
+      <w:bookmarkStart w:id="44" w:name="__RefHeading___Toc1157_1605222573"/>
+      <w:bookmarkStart w:id="45" w:name="sw-architect-implementation-quadriplegic-pc-accessibility"/>
+      <w:bookmarkEnd w:id="44"/>
+      <w:bookmarkEnd w:id="45"/>
       <w:r>
         <w:rPr/>
         <w:t>1988-88: S/W Architect &amp; Implementation: Quadriplegic PC Accessibility</w:t>
@@ -3500,27 +3519,13 @@
         <w:pStyle w:val="Heading3"/>
         <w:rPr/>
       </w:pPr>
-      <w:bookmarkStart w:id="44" w:name="__RefHeading___Toc3151_1938453265"/>
-      <w:bookmarkStart w:id="45" w:name="senior-programmer-vaxvms-sysadmin-3d-printer-solider"/>
-      <w:bookmarkEnd w:id="44"/>
-      <w:bookmarkEnd w:id="45"/>
-      <w:r>
-        <w:rPr/>
-        <w:t>1987-88: Senior Programmer &amp; VAX/VMS Sysadmin: 3D Printer: Solider</w:t>
-      </w:r>
-    </w:p>
-    <w:p>
-      <w:pPr>
-        <w:pStyle w:val="Heading3"/>
-        <w:rPr/>
-      </w:pPr>
-      <w:bookmarkStart w:id="46" w:name="__RefHeading___Toc3153_1938453265"/>
-      <w:bookmarkStart w:id="47" w:name="programmer-automated-leather-sewing-workstation"/>
+      <w:bookmarkStart w:id="46" w:name="__RefHeading___Toc1159_1605222573"/>
+      <w:bookmarkStart w:id="47" w:name="senior-programmer-vaxvms-sysadmin-3d-printer-solider"/>
       <w:bookmarkEnd w:id="46"/>
       <w:bookmarkEnd w:id="47"/>
       <w:r>
         <w:rPr/>
-        <w:t>1986-86: Programmer: Automated Leather Sewing Workstation</w:t>
+        <w:t>1987-88: Senior Programmer &amp; VAX/VMS Sysadmin: 3D Printer: Solider</w:t>
       </w:r>
     </w:p>
     <w:p>
@@ -3528,13 +3533,13 @@
         <w:pStyle w:val="Heading3"/>
         <w:rPr/>
       </w:pPr>
-      <w:bookmarkStart w:id="48" w:name="__RefHeading___Toc3155_1938453265"/>
-      <w:bookmarkStart w:id="49" w:name="programmer-vaxvms-sysadmin-hebrewenglish-word-processor-glyph"/>
+      <w:bookmarkStart w:id="48" w:name="__RefHeading___Toc1161_1605222573"/>
+      <w:bookmarkStart w:id="49" w:name="programmer-automated-leather-sewing-workstation"/>
       <w:bookmarkEnd w:id="48"/>
       <w:bookmarkEnd w:id="49"/>
       <w:r>
         <w:rPr/>
-        <w:t>1984-85: Programmer &amp; VAX/VMS Sysadmin: Hebrew/English Word Processor: Glyph</w:t>
+        <w:t>1986-86: Programmer: Automated Leather Sewing Workstation</w:t>
       </w:r>
     </w:p>
     <w:p>
@@ -3542,10 +3547,24 @@
         <w:pStyle w:val="Heading3"/>
         <w:rPr/>
       </w:pPr>
-      <w:bookmarkStart w:id="50" w:name="__RefHeading___Toc3157_1938453265"/>
-      <w:bookmarkStart w:id="51" w:name="programmer-real-time"/>
+      <w:bookmarkStart w:id="50" w:name="__RefHeading___Toc1163_1605222573"/>
+      <w:bookmarkStart w:id="51" w:name="programmer-vaxvms-sysadmin-hebrewenglish-word-processor-glyph"/>
       <w:bookmarkEnd w:id="50"/>
       <w:bookmarkEnd w:id="51"/>
+      <w:r>
+        <w:rPr/>
+        <w:t>1984-85: Programmer &amp; VAX/VMS Sysadmin: Hebrew/English Word Processor: Glyph</w:t>
+      </w:r>
+    </w:p>
+    <w:p>
+      <w:pPr>
+        <w:pStyle w:val="Heading3"/>
+        <w:rPr/>
+      </w:pPr>
+      <w:bookmarkStart w:id="52" w:name="__RefHeading___Toc1165_1605222573"/>
+      <w:bookmarkStart w:id="53" w:name="programmer-real-time"/>
+      <w:bookmarkEnd w:id="52"/>
+      <w:bookmarkEnd w:id="53"/>
       <w:r>
         <w:rPr/>
         <w:t>1983-84: Programmer: Real-Time</w:t>
@@ -3608,27 +3627,13 @@
         <w:pStyle w:val="Heading3"/>
         <w:rPr/>
       </w:pPr>
-      <w:bookmarkStart w:id="52" w:name="__RefHeading___Toc3159_1938453265"/>
-      <w:bookmarkStart w:id="53" w:name="programmer-ibm-cpcms-sysadmin"/>
-      <w:bookmarkEnd w:id="52"/>
-      <w:bookmarkEnd w:id="53"/>
-      <w:r>
-        <w:rPr/>
-        <w:t>1981-83: Programmer &amp; IBM CP/CMS Sysadmin</w:t>
-      </w:r>
-    </w:p>
-    <w:p>
-      <w:pPr>
-        <w:pStyle w:val="Heading3"/>
-        <w:rPr/>
-      </w:pPr>
-      <w:bookmarkStart w:id="54" w:name="__RefHeading___Toc3161_1938453265"/>
-      <w:bookmarkStart w:id="55" w:name="programmereconomist"/>
+      <w:bookmarkStart w:id="54" w:name="__RefHeading___Toc1167_1605222573"/>
+      <w:bookmarkStart w:id="55" w:name="programmer-ibm-cpcms-sysadmin"/>
       <w:bookmarkEnd w:id="54"/>
       <w:bookmarkEnd w:id="55"/>
       <w:r>
         <w:rPr/>
-        <w:t>1979-80: Programmer/Economist</w:t>
+        <w:t>1981-83: Programmer &amp; IBM CP/CMS Sysadmin</w:t>
       </w:r>
     </w:p>
     <w:p>
@@ -3636,10 +3641,24 @@
         <w:pStyle w:val="Heading3"/>
         <w:rPr/>
       </w:pPr>
-      <w:bookmarkStart w:id="56" w:name="__RefHeading___Toc3163_1938453265"/>
-      <w:bookmarkStart w:id="57" w:name="intervenoreconomist"/>
+      <w:bookmarkStart w:id="56" w:name="__RefHeading___Toc1169_1605222573"/>
+      <w:bookmarkStart w:id="57" w:name="programmereconomist"/>
       <w:bookmarkEnd w:id="56"/>
       <w:bookmarkEnd w:id="57"/>
+      <w:r>
+        <w:rPr/>
+        <w:t>1979-80: Programmer/Economist</w:t>
+      </w:r>
+    </w:p>
+    <w:p>
+      <w:pPr>
+        <w:pStyle w:val="Heading3"/>
+        <w:rPr/>
+      </w:pPr>
+      <w:bookmarkStart w:id="58" w:name="__RefHeading___Toc1171_1605222573"/>
+      <w:bookmarkStart w:id="59" w:name="intervenoreconomist"/>
+      <w:bookmarkEnd w:id="58"/>
+      <w:bookmarkEnd w:id="59"/>
       <w:r>
         <w:rPr/>
         <w:t>1977-78: Intervenor/Economist</w:t>
@@ -3782,51 +3801,27 @@
         <w:pStyle w:val="Heading2"/>
         <w:rPr/>
       </w:pPr>
-      <w:bookmarkStart w:id="58" w:name="__RefHeading___Toc3165_1938453265"/>
-      <w:bookmarkStart w:id="59" w:name="education"/>
-      <w:bookmarkEnd w:id="58"/>
-      <w:bookmarkEnd w:id="59"/>
-      <w:r>
-        <w:rPr/>
-        <w:t>4.0 Education</w:t>
-      </w:r>
-    </w:p>
-    <w:p>
-      <w:pPr>
-        <w:pStyle w:val="Heading3"/>
-        <w:rPr/>
-      </w:pPr>
-      <w:bookmarkStart w:id="60" w:name="__RefHeading___Toc3167_1938453265"/>
-      <w:bookmarkStart w:id="61" w:name="formal-education"/>
+      <w:bookmarkStart w:id="60" w:name="__RefHeading___Toc1173_1605222573"/>
+      <w:bookmarkStart w:id="61" w:name="education"/>
       <w:bookmarkEnd w:id="60"/>
       <w:bookmarkEnd w:id="61"/>
       <w:r>
         <w:rPr/>
-        <w:t>4.1 Formal Education</w:t>
-      </w:r>
-    </w:p>
-    <w:p>
-      <w:pPr>
-        <w:pStyle w:val="Heading4"/>
-        <w:rPr/>
-      </w:pPr>
-      <w:bookmarkStart w:id="62" w:name="__RefHeading___Toc3169_1938453265"/>
-      <w:bookmarkStart w:id="63" w:name="york-university-canada-ma-economics-applied-mathematics"/>
+        <w:t>4.0 Education</w:t>
+      </w:r>
+    </w:p>
+    <w:p>
+      <w:pPr>
+        <w:pStyle w:val="Heading3"/>
+        <w:rPr/>
+      </w:pPr>
+      <w:bookmarkStart w:id="62" w:name="__RefHeading___Toc1175_1605222573"/>
+      <w:bookmarkStart w:id="63" w:name="formal-education"/>
       <w:bookmarkEnd w:id="62"/>
       <w:bookmarkEnd w:id="63"/>
       <w:r>
         <w:rPr/>
-        <w:t>1979: York University, Canada: MA Economics &amp; Applied Mathematics</w:t>
-      </w:r>
-    </w:p>
-    <w:p>
-      <w:pPr>
-        <w:pStyle w:val="FirstParagraph"/>
-        <w:rPr/>
-      </w:pPr>
-      <w:r>
-        <w:rPr/>
-        <w:t>I passed my final examinations in economic theory before I even started the program, so in order to achieve my required course credits the faculty agreed to allow me to be a special student at the Univ. of Toronto graduate faculty of engineering, where I took the majority of my courses. My major project was a computer simulation in Fortran how to cost efficiently operate a hydro-electric dam. I was mentored by an economist from Ontario Hydro (i.e. at that time the name of Ontario’s electric generation and transmission utility).</w:t>
+        <w:t>4.1 Formal Education</w:t>
       </w:r>
     </w:p>
     <w:p>
@@ -3834,13 +3829,13 @@
         <w:pStyle w:val="Heading4"/>
         <w:rPr/>
       </w:pPr>
-      <w:bookmarkStart w:id="64" w:name="__RefHeading___Toc3171_1938453265"/>
-      <w:bookmarkStart w:id="65" w:name="university-of-toronto---rotman-school-of-management-mba-program-no-degree"/>
+      <w:bookmarkStart w:id="64" w:name="__RefHeading___Toc1177_1605222573"/>
+      <w:bookmarkStart w:id="65" w:name="york-university-canada-ma-economics-applied-mathematics"/>
       <w:bookmarkEnd w:id="64"/>
       <w:bookmarkEnd w:id="65"/>
       <w:r>
         <w:rPr/>
-        <w:t>1977: University of Toronto - Rotman School of Management (MBA Program): No Degree</w:t>
+        <w:t>1979: York University, Canada: MA Economics &amp; Applied Mathematics</w:t>
       </w:r>
     </w:p>
     <w:p>
@@ -3850,43 +3845,7 @@
       </w:pPr>
       <w:r>
         <w:rPr/>
-        <w:t xml:space="preserve">I “dropped out” of school in the middle of the year after taking an advanced micro-economic theory course which analyzed the Ontario Hydro </w:t>
-      </w:r>
-      <w:hyperlink r:id="rId69">
-        <w:r>
-          <w:rPr>
-            <w:rStyle w:val="InternetLink"/>
-          </w:rPr>
-          <w:t>marginal cost pricing</w:t>
-        </w:r>
-      </w:hyperlink>
-      <w:r>
-        <w:rPr/>
-        <w:t xml:space="preserve"> submission to the Ontario Energy Board (OEB), in order to take advantage of the unusual opportunity to present Ontario Hydro’s case for them, which they were forced to drop for political reasons (</w:t>
-      </w:r>
-      <w:hyperlink w:anchor="intervenoreconomist">
-        <w:r>
-          <w:rPr>
-            <w:rStyle w:val="InternetLink"/>
-          </w:rPr>
-          <w:t>see above</w:t>
-        </w:r>
-      </w:hyperlink>
-      <w:r>
-        <w:rPr/>
-        <w:t>). The following year I was able to apply my course credits to an MA Economics program at York Univ (</w:t>
-      </w:r>
-      <w:hyperlink w:anchor="york-university-canada-ma-economics-applied-mathematics">
-        <w:r>
-          <w:rPr>
-            <w:rStyle w:val="InternetLink"/>
-          </w:rPr>
-          <w:t>see above</w:t>
-        </w:r>
-      </w:hyperlink>
-      <w:r>
-        <w:rPr/>
-        <w:t>).</w:t>
+        <w:t>I passed my final examinations in economic theory before I even started the program, so in order to achieve my required course credits the faculty agreed to allow me to be a special student at the Univ. of Toronto graduate faculty of engineering, where I took the majority of my courses. My major project was a computer simulation in Fortran how to cost efficiently operate a hydro-electric dam. I was mentored by an economist from Ontario Hydro (i.e. at that time the name of Ontario’s electric generation and transmission utility).</w:t>
       </w:r>
     </w:p>
     <w:p>
@@ -3894,13 +3853,13 @@
         <w:pStyle w:val="Heading4"/>
         <w:rPr/>
       </w:pPr>
-      <w:bookmarkStart w:id="66" w:name="__RefHeading___Toc3173_1938453265"/>
-      <w:bookmarkStart w:id="67" w:name="university-of-toronto-ba-economics-applied-mathematics"/>
+      <w:bookmarkStart w:id="66" w:name="__RefHeading___Toc1179_1605222573"/>
+      <w:bookmarkStart w:id="67" w:name="university-of-toronto---rotman-school-of-management-mba-program-no-degree"/>
       <w:bookmarkEnd w:id="66"/>
       <w:bookmarkEnd w:id="67"/>
       <w:r>
         <w:rPr/>
-        <w:t>1976: University of Toronto: BA Economics &amp; Applied Mathematics</w:t>
+        <w:t>1977: University of Toronto - Rotman School of Management (MBA Program): No Degree</w:t>
       </w:r>
     </w:p>
     <w:p>
@@ -3910,389 +3869,379 @@
       </w:pPr>
       <w:r>
         <w:rPr/>
-        <w:t>The most memorable and still useful courses I took were in statistics, experimental design, game theory, advanced calculus, and microeconomics.</w:t>
-      </w:r>
-    </w:p>
-    <w:p>
-      <w:pPr>
-        <w:pStyle w:val="TextBody"/>
-        <w:rPr/>
-      </w:pPr>
-      <w:r>
-        <w:rPr/>
-        <w:t xml:space="preserve">In 1971 at the age of 15, for a highschool computer science course, I wrote a computer program to play a perfect game of 3D 4x4x4 </w:t>
-      </w:r>
-      <w:hyperlink r:id="rId70">
-        <w:r>
-          <w:rPr>
-            <w:rStyle w:val="InternetLink"/>
-          </w:rPr>
-          <w:t>tic-tac-toe</w:t>
-        </w:r>
-      </w:hyperlink>
-      <w:r>
-        <w:rPr/>
-        <w:t xml:space="preserve"> in Fortran on an </w:t>
-      </w:r>
-      <w:hyperlink r:id="rId71">
-        <w:r>
-          <w:rPr>
-            <w:rStyle w:val="InternetLink"/>
-          </w:rPr>
-          <w:t>IBM 1130</w:t>
-        </w:r>
-      </w:hyperlink>
-      <w:r>
-        <w:rPr/>
-        <w:t>. The computer had 16 KB RAM, and was the size of a refrigerator. It was arguably my most formative learning experience from which I received the computer programming “bug” which I carry with me to the present day.</w:t>
-      </w:r>
-    </w:p>
-    <w:p>
-      <w:pPr>
-        <w:pStyle w:val="Heading3"/>
-        <w:rPr/>
-      </w:pPr>
-      <w:bookmarkStart w:id="68" w:name="__RefHeading___Toc3175_1938453265"/>
-      <w:bookmarkStart w:id="69" w:name="continuing-education"/>
+        <w:t xml:space="preserve">I “dropped out” of school in the middle of the year after taking an advanced micro-economic theory course which analyzed the Ontario Hydro </w:t>
+      </w:r>
+      <w:hyperlink r:id="rId69">
+        <w:r>
+          <w:rPr>
+            <w:rStyle w:val="InternetLink"/>
+          </w:rPr>
+          <w:t>marginal cost pricing</w:t>
+        </w:r>
+      </w:hyperlink>
+      <w:r>
+        <w:rPr/>
+        <w:t xml:space="preserve"> submission to the Ontario Energy Board (OEB), in order to take advantage of the unusual opportunity to present Ontario Hydro’s case for them, which they were forced to drop for political reasons (</w:t>
+      </w:r>
+      <w:hyperlink w:anchor="intervenoreconomist">
+        <w:r>
+          <w:rPr>
+            <w:rStyle w:val="InternetLink"/>
+          </w:rPr>
+          <w:t>see above</w:t>
+        </w:r>
+      </w:hyperlink>
+      <w:r>
+        <w:rPr/>
+        <w:t>). The following year I was able to apply my course credits to an MA Economics program at York Univ (</w:t>
+      </w:r>
+      <w:hyperlink w:anchor="york-university-canada-ma-economics-applied-mathematics">
+        <w:r>
+          <w:rPr>
+            <w:rStyle w:val="InternetLink"/>
+          </w:rPr>
+          <w:t>see above</w:t>
+        </w:r>
+      </w:hyperlink>
+      <w:r>
+        <w:rPr/>
+        <w:t>).</w:t>
+      </w:r>
+    </w:p>
+    <w:p>
+      <w:pPr>
+        <w:pStyle w:val="Heading4"/>
+        <w:rPr/>
+      </w:pPr>
+      <w:bookmarkStart w:id="68" w:name="__RefHeading___Toc1181_1605222573"/>
+      <w:bookmarkStart w:id="69" w:name="university-of-toronto-ba-economics-applied-mathematics"/>
       <w:bookmarkEnd w:id="68"/>
       <w:bookmarkEnd w:id="69"/>
       <w:r>
         <w:rPr/>
-        <w:t>4.2 Continuing Education</w:t>
-      </w:r>
-    </w:p>
-    <w:p>
-      <w:pPr>
-        <w:pStyle w:val="Compact"/>
-        <w:numPr>
-          <w:ilvl w:val="0"/>
-          <w:numId w:val="13"/>
-        </w:numPr>
-        <w:rPr/>
-      </w:pPr>
-      <w:r>
-        <w:rPr/>
-        <w:t>Today the field of computer science is changing so rapidly, that without ongoing self-study, one’s formal education becomes obsolete within 5 years.</w:t>
-      </w:r>
-    </w:p>
-    <w:p>
-      <w:pPr>
-        <w:pStyle w:val="Compact"/>
-        <w:numPr>
-          <w:ilvl w:val="0"/>
-          <w:numId w:val="13"/>
-        </w:numPr>
-        <w:rPr/>
-      </w:pPr>
-      <w:r>
-        <w:rPr/>
-        <w:t>From 1991-96, while I was CEO &amp; CTO of Pitkha Outsourcing, I used to spend one afternoon per week reading at the Hebrew University Jerusalem (HUJI) computer science library.</w:t>
-      </w:r>
-    </w:p>
-    <w:p>
-      <w:pPr>
-        <w:pStyle w:val="Compact"/>
-        <w:numPr>
-          <w:ilvl w:val="0"/>
-          <w:numId w:val="13"/>
-        </w:numPr>
-        <w:rPr/>
-      </w:pPr>
-      <w:r>
-        <w:rPr/>
-        <w:t>Afterwards with the advent of the Internet, more up-to-date computer science topics were available on the Internet, so going to the library was no longer the most efficient way to keep updated.</w:t>
-      </w:r>
-    </w:p>
-    <w:p>
-      <w:pPr>
-        <w:pStyle w:val="Compact"/>
-        <w:numPr>
-          <w:ilvl w:val="0"/>
-          <w:numId w:val="13"/>
-        </w:numPr>
-        <w:rPr/>
-      </w:pPr>
-      <w:r>
-        <w:rPr/>
-        <w:t xml:space="preserve">Since 2005, I have maintained a subscription to the </w:t>
-      </w:r>
-      <w:hyperlink r:id="rId72">
-        <w:r>
-          <w:rPr>
-            <w:rStyle w:val="InternetLink"/>
-          </w:rPr>
-          <w:t>O’Reilly Safari</w:t>
-        </w:r>
-      </w:hyperlink>
-      <w:r>
-        <w:rPr/>
-        <w:t xml:space="preserve"> on-line tech library.</w:t>
-      </w:r>
-    </w:p>
-    <w:p>
-      <w:pPr>
-        <w:pStyle w:val="Compact"/>
-        <w:numPr>
-          <w:ilvl w:val="0"/>
-          <w:numId w:val="13"/>
-        </w:numPr>
-        <w:rPr/>
-      </w:pPr>
-      <w:r>
-        <w:rPr/>
-        <w:t xml:space="preserve">My daily dose of tech news comes from </w:t>
-      </w:r>
-      <w:hyperlink r:id="rId73">
-        <w:r>
-          <w:rPr>
-            <w:rStyle w:val="InternetLink"/>
-          </w:rPr>
-          <w:t>Slashdot</w:t>
-        </w:r>
-      </w:hyperlink>
-      <w:r>
-        <w:rPr/>
-        <w:t>.</w:t>
-      </w:r>
-    </w:p>
-    <w:p>
-      <w:pPr>
-        <w:pStyle w:val="Compact"/>
-        <w:numPr>
-          <w:ilvl w:val="0"/>
-          <w:numId w:val="13"/>
-        </w:numPr>
-        <w:rPr/>
-      </w:pPr>
-      <w:r>
-        <w:rPr/>
-        <w:t xml:space="preserve">I regularly watch </w:t>
-      </w:r>
-      <w:hyperlink r:id="rId74">
-        <w:r>
-          <w:rPr>
-            <w:rStyle w:val="InternetLink"/>
-          </w:rPr>
-          <w:t>TedX</w:t>
-        </w:r>
-      </w:hyperlink>
-      <w:r>
-        <w:rPr/>
-        <w:t xml:space="preserve"> and </w:t>
-      </w:r>
-      <w:hyperlink r:id="rId75">
-        <w:r>
-          <w:rPr>
-            <w:rStyle w:val="InternetLink"/>
-          </w:rPr>
-          <w:t>Talks At Google</w:t>
-        </w:r>
-      </w:hyperlink>
-      <w:r>
-        <w:rPr/>
-        <w:t xml:space="preserve"> video seminars.</w:t>
-      </w:r>
-    </w:p>
-    <w:p>
-      <w:pPr>
-        <w:pStyle w:val="Compact"/>
-        <w:numPr>
-          <w:ilvl w:val="0"/>
-          <w:numId w:val="13"/>
-        </w:numPr>
-        <w:rPr/>
-      </w:pPr>
-      <w:r>
-        <w:rPr/>
-        <w:t>The most fascinating feature of TedX talks is to watch how world class experts in a wide range of fields are able to distill what is so special about their area of expertise to intelligent laymen in only 18 minutes.</w:t>
-      </w:r>
-    </w:p>
-    <w:p>
-      <w:pPr>
-        <w:pStyle w:val="Compact"/>
-        <w:numPr>
-          <w:ilvl w:val="0"/>
-          <w:numId w:val="13"/>
-        </w:numPr>
-        <w:rPr/>
-      </w:pPr>
-      <w:r>
-        <w:rPr/>
-        <w:t>Whenever I speak, I try to emulate the TedX format.</w:t>
-      </w:r>
-    </w:p>
-    <w:p>
-      <w:pPr>
-        <w:pStyle w:val="Compact"/>
-        <w:numPr>
-          <w:ilvl w:val="0"/>
-          <w:numId w:val="13"/>
-        </w:numPr>
-        <w:rPr/>
-      </w:pPr>
-      <w:r>
-        <w:rPr/>
-        <w:t xml:space="preserve">I regularly read the tech sections of the Israeli business newspapers </w:t>
-      </w:r>
-      <w:hyperlink r:id="rId76">
-        <w:r>
-          <w:rPr>
-            <w:rStyle w:val="InternetLink"/>
-          </w:rPr>
-          <w:t>Globes</w:t>
-        </w:r>
-      </w:hyperlink>
-      <w:r>
-        <w:rPr/>
-        <w:t xml:space="preserve"> and </w:t>
-      </w:r>
-      <w:hyperlink r:id="rId77">
-        <w:r>
-          <w:rPr>
-            <w:rStyle w:val="InternetLink"/>
-          </w:rPr>
-          <w:t>The Times of Israel</w:t>
-        </w:r>
-      </w:hyperlink>
-      <w:r>
-        <w:rPr/>
-        <w:t>.</w:t>
-      </w:r>
-    </w:p>
-    <w:p>
-      <w:pPr>
-        <w:pStyle w:val="Compact"/>
-        <w:numPr>
-          <w:ilvl w:val="0"/>
-          <w:numId w:val="13"/>
-        </w:numPr>
-        <w:rPr/>
-      </w:pPr>
-      <w:r>
-        <w:rPr/>
-        <w:t>I have ecclectic interests.</w:t>
-      </w:r>
-    </w:p>
-    <w:p>
-      <w:pPr>
-        <w:pStyle w:val="Compact"/>
-        <w:numPr>
-          <w:ilvl w:val="0"/>
-          <w:numId w:val="13"/>
-        </w:numPr>
-        <w:rPr/>
-      </w:pPr>
-      <w:r>
-        <w:rPr/>
-        <w:t>I regularly research new topics in depth.</w:t>
-      </w:r>
-    </w:p>
-    <w:p>
-      <w:pPr>
-        <w:pStyle w:val="Compact"/>
-        <w:numPr>
-          <w:ilvl w:val="0"/>
-          <w:numId w:val="13"/>
-        </w:numPr>
-        <w:rPr/>
-      </w:pPr>
-      <w:r>
-        <w:rPr/>
-        <w:t>My browser bookmarks are my most important professional store of my knowledge. I use Firefox because it has the best built-in bookmarking feature, because it uses tags/labels. I have a well honed tag taxonomy.</w:t>
-      </w:r>
-    </w:p>
-    <w:p>
-      <w:pPr>
-        <w:pStyle w:val="Compact"/>
-        <w:numPr>
-          <w:ilvl w:val="0"/>
-          <w:numId w:val="13"/>
-        </w:numPr>
-        <w:rPr/>
-      </w:pPr>
-      <w:r>
-        <w:rPr/>
-        <w:t xml:space="preserve">Therefore I really am an </w:t>
-      </w:r>
-      <w:hyperlink r:id="rId78">
-        <w:r>
-          <w:rPr>
-            <w:rStyle w:val="InternetLink"/>
-          </w:rPr>
-          <w:t>expert generalist</w:t>
-        </w:r>
-      </w:hyperlink>
-      <w:r>
-        <w:rPr/>
-        <w:t xml:space="preserve">, and an </w:t>
-      </w:r>
-      <w:hyperlink r:id="rId79">
-        <w:r>
-          <w:rPr>
-            <w:rStyle w:val="InternetLink"/>
-          </w:rPr>
-          <w:t>autodidact polymath</w:t>
-        </w:r>
-      </w:hyperlink>
-      <w:r>
-        <w:rPr/>
-        <w:t>, i.e. a self-learner in new fields who achieves expertise quickly.</w:t>
-      </w:r>
-    </w:p>
-    <w:p>
-      <w:pPr>
-        <w:pStyle w:val="Heading2"/>
-        <w:rPr/>
-      </w:pPr>
-      <w:bookmarkStart w:id="70" w:name="__RefHeading___Toc3177_1938453265"/>
-      <w:bookmarkStart w:id="71" w:name="spoken-languages"/>
+        <w:t>1976: University of Toronto: BA Economics &amp; Applied Mathematics</w:t>
+      </w:r>
+    </w:p>
+    <w:p>
+      <w:pPr>
+        <w:pStyle w:val="FirstParagraph"/>
+        <w:rPr/>
+      </w:pPr>
+      <w:r>
+        <w:rPr/>
+        <w:t>The most memorable and still useful courses I took were in statistics, experimental design, game theory, advanced calculus, and microeconomics.</w:t>
+      </w:r>
+    </w:p>
+    <w:p>
+      <w:pPr>
+        <w:pStyle w:val="TextBody"/>
+        <w:rPr/>
+      </w:pPr>
+      <w:r>
+        <w:rPr/>
+        <w:t xml:space="preserve">In 1971 at the age of 15, for a highschool computer science course, I wrote a computer program to play a perfect game of 3D 4x4x4 </w:t>
+      </w:r>
+      <w:hyperlink r:id="rId70">
+        <w:r>
+          <w:rPr>
+            <w:rStyle w:val="InternetLink"/>
+          </w:rPr>
+          <w:t>tic-tac-toe</w:t>
+        </w:r>
+      </w:hyperlink>
+      <w:r>
+        <w:rPr/>
+        <w:t xml:space="preserve"> in Fortran on an </w:t>
+      </w:r>
+      <w:hyperlink r:id="rId71">
+        <w:r>
+          <w:rPr>
+            <w:rStyle w:val="InternetLink"/>
+          </w:rPr>
+          <w:t>IBM 1130</w:t>
+        </w:r>
+      </w:hyperlink>
+      <w:r>
+        <w:rPr/>
+        <w:t>. The computer had 16 KB RAM, and was the size of a refrigerator. It was arguably my most formative learning experience from which I received the computer programming “bug” which I carry with me to the present day.</w:t>
+      </w:r>
+    </w:p>
+    <w:p>
+      <w:pPr>
+        <w:pStyle w:val="Heading3"/>
+        <w:rPr/>
+      </w:pPr>
+      <w:bookmarkStart w:id="70" w:name="__RefHeading___Toc1183_1605222573"/>
+      <w:bookmarkStart w:id="71" w:name="continuing-education"/>
       <w:bookmarkEnd w:id="70"/>
       <w:bookmarkEnd w:id="71"/>
       <w:r>
         <w:rPr/>
-        <w:t>5.0 Spoken Languages</w:t>
-      </w:r>
-    </w:p>
-    <w:p>
-      <w:pPr>
-        <w:pStyle w:val="Compact"/>
-        <w:numPr>
-          <w:ilvl w:val="0"/>
-          <w:numId w:val="14"/>
-        </w:numPr>
-        <w:rPr/>
-      </w:pPr>
-      <w:r>
-        <w:rPr/>
-        <w:t>English (5/5)</w:t>
-      </w:r>
-    </w:p>
-    <w:p>
-      <w:pPr>
-        <w:pStyle w:val="Compact"/>
-        <w:numPr>
-          <w:ilvl w:val="0"/>
-          <w:numId w:val="14"/>
-        </w:numPr>
-        <w:rPr/>
-      </w:pPr>
-      <w:r>
-        <w:rPr/>
-        <w:t>Hebrew (4/5)</w:t>
-      </w:r>
-    </w:p>
-    <w:p>
-      <w:pPr>
-        <w:pStyle w:val="Compact"/>
-        <w:numPr>
-          <w:ilvl w:val="0"/>
-          <w:numId w:val="14"/>
-        </w:numPr>
-        <w:rPr/>
-      </w:pPr>
-      <w:r>
-        <w:rPr/>
-        <w:t>French (2/5)</w:t>
+        <w:t>4.2 Continuing Education</w:t>
+      </w:r>
+    </w:p>
+    <w:p>
+      <w:pPr>
+        <w:pStyle w:val="Compact"/>
+        <w:numPr>
+          <w:ilvl w:val="0"/>
+          <w:numId w:val="13"/>
+        </w:numPr>
+        <w:rPr/>
+      </w:pPr>
+      <w:r>
+        <w:rPr/>
+        <w:t>Today the field of computer science is changing so rapidly, that without ongoing self-study, one’s formal education becomes obsolete within 5 years.</w:t>
+      </w:r>
+    </w:p>
+    <w:p>
+      <w:pPr>
+        <w:pStyle w:val="Compact"/>
+        <w:numPr>
+          <w:ilvl w:val="0"/>
+          <w:numId w:val="13"/>
+        </w:numPr>
+        <w:rPr/>
+      </w:pPr>
+      <w:r>
+        <w:rPr/>
+        <w:t>From 1991-96, while I was CEO &amp; CTO of Pitkha Outsourcing, I used to spend one afternoon per week reading at the Hebrew University Jerusalem (HUJI) computer science library.</w:t>
+      </w:r>
+    </w:p>
+    <w:p>
+      <w:pPr>
+        <w:pStyle w:val="Compact"/>
+        <w:numPr>
+          <w:ilvl w:val="0"/>
+          <w:numId w:val="13"/>
+        </w:numPr>
+        <w:rPr/>
+      </w:pPr>
+      <w:r>
+        <w:rPr/>
+        <w:t>Afterwards with the advent of the Internet, more up-to-date computer science topics were available on the Internet, so going to the library was no longer the most efficient way to keep updated.</w:t>
+      </w:r>
+    </w:p>
+    <w:p>
+      <w:pPr>
+        <w:pStyle w:val="Compact"/>
+        <w:numPr>
+          <w:ilvl w:val="0"/>
+          <w:numId w:val="13"/>
+        </w:numPr>
+        <w:rPr/>
+      </w:pPr>
+      <w:r>
+        <w:rPr/>
+        <w:t xml:space="preserve">Since 2005, I have maintained a subscription to the </w:t>
+      </w:r>
+      <w:hyperlink r:id="rId72">
+        <w:r>
+          <w:rPr>
+            <w:rStyle w:val="InternetLink"/>
+          </w:rPr>
+          <w:t>O’Reilly Safari</w:t>
+        </w:r>
+      </w:hyperlink>
+      <w:r>
+        <w:rPr/>
+        <w:t xml:space="preserve"> on-line tech library.</w:t>
+      </w:r>
+    </w:p>
+    <w:p>
+      <w:pPr>
+        <w:pStyle w:val="Compact"/>
+        <w:numPr>
+          <w:ilvl w:val="0"/>
+          <w:numId w:val="13"/>
+        </w:numPr>
+        <w:rPr/>
+      </w:pPr>
+      <w:r>
+        <w:rPr/>
+        <w:t xml:space="preserve">My daily dose of tech news comes from </w:t>
+      </w:r>
+      <w:hyperlink r:id="rId73">
+        <w:r>
+          <w:rPr>
+            <w:rStyle w:val="InternetLink"/>
+          </w:rPr>
+          <w:t>Slashdot</w:t>
+        </w:r>
+      </w:hyperlink>
+      <w:r>
+        <w:rPr/>
+        <w:t>.</w:t>
+      </w:r>
+    </w:p>
+    <w:p>
+      <w:pPr>
+        <w:pStyle w:val="Compact"/>
+        <w:numPr>
+          <w:ilvl w:val="0"/>
+          <w:numId w:val="13"/>
+        </w:numPr>
+        <w:rPr/>
+      </w:pPr>
+      <w:r>
+        <w:rPr/>
+        <w:t xml:space="preserve">I regularly watch </w:t>
+      </w:r>
+      <w:hyperlink r:id="rId74">
+        <w:r>
+          <w:rPr>
+            <w:rStyle w:val="InternetLink"/>
+          </w:rPr>
+          <w:t>TedX</w:t>
+        </w:r>
+      </w:hyperlink>
+      <w:r>
+        <w:rPr/>
+        <w:t xml:space="preserve"> and </w:t>
+      </w:r>
+      <w:hyperlink r:id="rId75">
+        <w:r>
+          <w:rPr>
+            <w:rStyle w:val="InternetLink"/>
+          </w:rPr>
+          <w:t>Talks At Google</w:t>
+        </w:r>
+      </w:hyperlink>
+      <w:r>
+        <w:rPr/>
+        <w:t xml:space="preserve"> video seminars.</w:t>
+      </w:r>
+    </w:p>
+    <w:p>
+      <w:pPr>
+        <w:pStyle w:val="Compact"/>
+        <w:numPr>
+          <w:ilvl w:val="0"/>
+          <w:numId w:val="13"/>
+        </w:numPr>
+        <w:rPr/>
+      </w:pPr>
+      <w:r>
+        <w:rPr/>
+        <w:t>The most fascinating feature of TedX talks is to watch and learn how world class experts in a wide range of fields are able to distill what their special area of expertise to intelligent laymen in only 18 minutes. Whenever I speak, I attempt to emulate the best TedX speakers.</w:t>
+      </w:r>
+    </w:p>
+    <w:p>
+      <w:pPr>
+        <w:pStyle w:val="Compact"/>
+        <w:numPr>
+          <w:ilvl w:val="0"/>
+          <w:numId w:val="13"/>
+        </w:numPr>
+        <w:rPr/>
+      </w:pPr>
+      <w:r>
+        <w:rPr/>
+        <w:t xml:space="preserve">I regularly read the tech sections of the Israeli business newspapers </w:t>
+      </w:r>
+      <w:hyperlink r:id="rId76">
+        <w:r>
+          <w:rPr>
+            <w:rStyle w:val="InternetLink"/>
+          </w:rPr>
+          <w:t>Globes</w:t>
+        </w:r>
+      </w:hyperlink>
+      <w:r>
+        <w:rPr/>
+        <w:t xml:space="preserve"> and </w:t>
+      </w:r>
+      <w:hyperlink r:id="rId77">
+        <w:r>
+          <w:rPr>
+            <w:rStyle w:val="InternetLink"/>
+          </w:rPr>
+          <w:t>The Times of Israel</w:t>
+        </w:r>
+      </w:hyperlink>
+      <w:r>
+        <w:rPr/>
+        <w:t>.</w:t>
+      </w:r>
+    </w:p>
+    <w:p>
+      <w:pPr>
+        <w:pStyle w:val="Compact"/>
+        <w:numPr>
+          <w:ilvl w:val="0"/>
+          <w:numId w:val="13"/>
+        </w:numPr>
+        <w:rPr/>
+      </w:pPr>
+      <w:r>
+        <w:rPr/>
+        <w:t>I have ecclectic interests.</w:t>
+      </w:r>
+    </w:p>
+    <w:p>
+      <w:pPr>
+        <w:pStyle w:val="Compact"/>
+        <w:numPr>
+          <w:ilvl w:val="0"/>
+          <w:numId w:val="13"/>
+        </w:numPr>
+        <w:rPr/>
+      </w:pPr>
+      <w:r>
+        <w:rPr/>
+        <w:t>I regularly research new topics in depth.</w:t>
+      </w:r>
+    </w:p>
+    <w:p>
+      <w:pPr>
+        <w:pStyle w:val="Compact"/>
+        <w:numPr>
+          <w:ilvl w:val="0"/>
+          <w:numId w:val="13"/>
+        </w:numPr>
+        <w:rPr/>
+      </w:pPr>
+      <w:r>
+        <w:rPr/>
+        <w:t>My browser bookmarks are my most important professional store of my knowledge. I use Firefox because it has the best built-in bookmarking feature, because it uses tags/labels. I have a well honed tag taxonomy.</w:t>
+      </w:r>
+    </w:p>
+    <w:p>
+      <w:pPr>
+        <w:pStyle w:val="Compact"/>
+        <w:numPr>
+          <w:ilvl w:val="0"/>
+          <w:numId w:val="13"/>
+        </w:numPr>
+        <w:rPr/>
+      </w:pPr>
+      <w:r>
+        <w:rPr/>
+        <w:t xml:space="preserve">Therefore I really am an </w:t>
+      </w:r>
+      <w:hyperlink r:id="rId78">
+        <w:r>
+          <w:rPr>
+            <w:rStyle w:val="InternetLink"/>
+          </w:rPr>
+          <w:t>expert generalist</w:t>
+        </w:r>
+      </w:hyperlink>
+      <w:r>
+        <w:rPr/>
+        <w:t xml:space="preserve">, and an </w:t>
+      </w:r>
+      <w:hyperlink r:id="rId79">
+        <w:r>
+          <w:rPr>
+            <w:rStyle w:val="InternetLink"/>
+          </w:rPr>
+          <w:t>autodidact polymath</w:t>
+        </w:r>
+      </w:hyperlink>
+      <w:r>
+        <w:rPr/>
+        <w:t>, i.e. a self-learner in new fields who achieves expertise quickly.</w:t>
       </w:r>
     </w:p>
     <w:p>
@@ -4300,167 +4249,55 @@
         <w:pStyle w:val="Heading2"/>
         <w:rPr/>
       </w:pPr>
-      <w:bookmarkStart w:id="72" w:name="__RefHeading___Toc3179_1938453265"/>
-      <w:bookmarkStart w:id="73" w:name="computer-languages-sdks-and-operating-systems"/>
+      <w:bookmarkStart w:id="72" w:name="__RefHeading___Toc1185_1605222573"/>
+      <w:bookmarkStart w:id="73" w:name="spoken-languages"/>
       <w:bookmarkEnd w:id="72"/>
       <w:bookmarkEnd w:id="73"/>
       <w:r>
         <w:rPr/>
-        <w:t>6.0 Computer Languages, SDKs, and Operating Systems</w:t>
-      </w:r>
-    </w:p>
-    <w:p>
-      <w:pPr>
-        <w:pStyle w:val="FirstParagraph"/>
-        <w:rPr/>
-      </w:pPr>
-      <w:r>
-        <w:rPr/>
-        <w:t>Language knowledge in order of expertise, based upon my current frequency of usage:</w:t>
-      </w:r>
-    </w:p>
-    <w:p>
-      <w:pPr>
-        <w:pStyle w:val="Compact"/>
-        <w:numPr>
-          <w:ilvl w:val="0"/>
-          <w:numId w:val="15"/>
-        </w:numPr>
-        <w:rPr/>
-      </w:pPr>
-      <w:r>
-        <w:rPr/>
-        <w:t>C, TCL, bash + posix text utilities, e.g. awk, sed, etc.</w:t>
-      </w:r>
-    </w:p>
-    <w:p>
-      <w:pPr>
-        <w:pStyle w:val="Compact"/>
-        <w:numPr>
-          <w:ilvl w:val="0"/>
-          <w:numId w:val="15"/>
-        </w:numPr>
-        <w:rPr/>
-      </w:pPr>
-      <w:r>
-        <w:rPr/>
-        <w:t>C++, python, make, html5, css, markdown, pandoc, jinja2</w:t>
-      </w:r>
-    </w:p>
-    <w:p>
-      <w:pPr>
-        <w:pStyle w:val="Compact"/>
-        <w:numPr>
-          <w:ilvl w:val="0"/>
-          <w:numId w:val="15"/>
-        </w:numPr>
-        <w:rPr/>
-      </w:pPr>
-      <w:r>
-        <w:rPr/>
-        <w:t>flex, bison, llvm, javascript, java, yaml, json, go</w:t>
-      </w:r>
-    </w:p>
-    <w:p>
-      <w:pPr>
-        <w:pStyle w:val="Compact"/>
-        <w:numPr>
-          <w:ilvl w:val="0"/>
-          <w:numId w:val="15"/>
-        </w:numPr>
-        <w:rPr/>
-      </w:pPr>
-      <w:r>
-        <w:rPr/>
-        <w:t>forth, lisp, prolog, apl, fortran, opengl, svg, xml schema, relax ng, xslt, perl, C#</w:t>
-      </w:r>
-    </w:p>
-    <w:p>
-      <w:pPr>
-        <w:pStyle w:val="FirstParagraph"/>
-        <w:rPr/>
-      </w:pPr>
-      <w:r>
-        <w:rPr/>
-        <w:t xml:space="preserve">Note that I write compilers and </w:t>
-      </w:r>
-      <w:hyperlink r:id="rId80">
-        <w:r>
-          <w:rPr>
-            <w:rStyle w:val="InternetLink"/>
-          </w:rPr>
-          <w:t>Domain Specific Languages (DSL)</w:t>
-        </w:r>
-      </w:hyperlink>
-      <w:r>
-        <w:rPr/>
-        <w:t>, so learning a new language takes me only a few days.</w:t>
-      </w:r>
-    </w:p>
-    <w:p>
-      <w:pPr>
-        <w:pStyle w:val="TextBody"/>
-        <w:rPr/>
-      </w:pPr>
-      <w:r>
-        <w:rPr/>
-        <w:t>O/S knowledge in order of expertise, based upon my current frequency of usage:</w:t>
-      </w:r>
-    </w:p>
-    <w:p>
-      <w:pPr>
-        <w:pStyle w:val="Compact"/>
-        <w:numPr>
-          <w:ilvl w:val="0"/>
-          <w:numId w:val="16"/>
-        </w:numPr>
-        <w:rPr/>
-      </w:pPr>
-      <w:r>
-        <w:rPr/>
-        <w:t>Linux</w:t>
-      </w:r>
-    </w:p>
-    <w:p>
-      <w:pPr>
-        <w:pStyle w:val="Compact"/>
-        <w:numPr>
-          <w:ilvl w:val="0"/>
-          <w:numId w:val="16"/>
-        </w:numPr>
-        <w:rPr/>
-      </w:pPr>
-      <w:r>
-        <w:rPr/>
-        <w:t>Android</w:t>
-      </w:r>
-    </w:p>
-    <w:p>
-      <w:pPr>
-        <w:pStyle w:val="Compact"/>
-        <w:numPr>
-          <w:ilvl w:val="0"/>
-          <w:numId w:val="16"/>
-        </w:numPr>
-        <w:rPr/>
-      </w:pPr>
-      <w:r>
-        <w:rPr/>
-        <w:t>IOS</w:t>
-      </w:r>
-    </w:p>
-    <w:p>
-      <w:pPr>
-        <w:pStyle w:val="Compact"/>
-        <w:numPr>
-          <w:ilvl w:val="0"/>
-          <w:numId w:val="16"/>
-        </w:numPr>
-        <w:rPr/>
-      </w:pPr>
-      <w:r>
-        <w:rPr/>
-        <w:t>Win32</w:t>
+        <w:t>5.0 Spoken Languages</w:t>
+      </w:r>
+    </w:p>
+    <w:p>
+      <w:pPr>
+        <w:pStyle w:val="Compact"/>
+        <w:numPr>
+          <w:ilvl w:val="0"/>
+          <w:numId w:val="14"/>
+        </w:numPr>
+        <w:rPr/>
+      </w:pPr>
+      <w:r>
+        <w:rPr/>
+        <w:t>English (5/5)</w:t>
+      </w:r>
+    </w:p>
+    <w:p>
+      <w:pPr>
+        <w:pStyle w:val="Compact"/>
+        <w:numPr>
+          <w:ilvl w:val="0"/>
+          <w:numId w:val="14"/>
+        </w:numPr>
+        <w:rPr/>
+      </w:pPr>
+      <w:r>
+        <w:rPr/>
+        <w:t>Hebrew (4/5)</w:t>
+      </w:r>
+    </w:p>
+    <w:p>
+      <w:pPr>
+        <w:pStyle w:val="Compact"/>
+        <w:numPr>
+          <w:ilvl w:val="0"/>
+          <w:numId w:val="14"/>
+        </w:numPr>
+        <w:rPr/>
+      </w:pPr>
+      <w:r>
+        <w:rPr/>
+        <w:t>French (2/5)</w:t>
       </w:r>
     </w:p>
     <w:p>
@@ -4468,129 +4305,167 @@
         <w:pStyle w:val="Heading2"/>
         <w:rPr/>
       </w:pPr>
-      <w:bookmarkStart w:id="74" w:name="__RefHeading___Toc3181_1938453265"/>
-      <w:bookmarkStart w:id="75" w:name="patents-under-development"/>
+      <w:bookmarkStart w:id="74" w:name="__RefHeading___Toc1187_1605222573"/>
+      <w:bookmarkStart w:id="75" w:name="computer-languages-sdks-and-operating-systems"/>
       <w:bookmarkEnd w:id="74"/>
       <w:bookmarkEnd w:id="75"/>
       <w:r>
         <w:rPr/>
-        <w:t>7.0 Patents Under Development</w:t>
-      </w:r>
-    </w:p>
-    <w:p>
-      <w:pPr>
-        <w:pStyle w:val="Compact"/>
-        <w:numPr>
-          <w:ilvl w:val="0"/>
-          <w:numId w:val="17"/>
-        </w:numPr>
-        <w:rPr/>
-      </w:pPr>
-      <w:hyperlink r:id="rId81">
-        <w:r>
-          <w:rPr>
-            <w:rStyle w:val="InternetLink"/>
-          </w:rPr>
-          <w:t>Bioinformatics</w:t>
-        </w:r>
-      </w:hyperlink>
-      <w:r>
-        <w:rPr/>
-        <w:t xml:space="preserve">: (a) An extremely accurate and simple noise reduction and normalization algorithm to improve the accuracy of the standard </w:t>
-      </w:r>
-      <w:hyperlink r:id="rId82">
-        <w:r>
-          <w:rPr>
-            <w:rStyle w:val="InternetLink"/>
-          </w:rPr>
-          <w:t>PCR Ct</w:t>
-        </w:r>
-      </w:hyperlink>
-      <w:r>
-        <w:rPr/>
-        <w:t xml:space="preserve"> calculation, and (b) a new non-function analytical PCR Ct calculation algorithm in the face of </w:t>
-      </w:r>
-      <w:hyperlink r:id="rId83">
-        <w:r>
-          <w:rPr>
-            <w:rStyle w:val="InternetLink"/>
-          </w:rPr>
-          <w:t>inhibition</w:t>
-        </w:r>
-      </w:hyperlink>
-      <w:r>
-        <w:rPr/>
-        <w:t xml:space="preserve"> when the standard algorithm fails because the high level of noise makes it impossible to make an analytic estimation of the underlying flat “S” curve, and instead uses </w:t>
-      </w:r>
-      <w:hyperlink r:id="rId84">
-        <w:r>
-          <w:rPr>
-            <w:rStyle w:val="InternetLink"/>
-          </w:rPr>
-          <w:t>Artificial Intelligence (AI)</w:t>
-        </w:r>
-      </w:hyperlink>
-      <w:r>
-        <w:rPr/>
-        <w:t xml:space="preserve"> techniques.</w:t>
-      </w:r>
-    </w:p>
-    <w:p>
-      <w:pPr>
-        <w:pStyle w:val="Compact"/>
-        <w:numPr>
-          <w:ilvl w:val="0"/>
-          <w:numId w:val="17"/>
-        </w:numPr>
-        <w:rPr/>
-      </w:pPr>
-      <w:hyperlink r:id="rId85">
-        <w:r>
-          <w:rPr>
-            <w:rStyle w:val="InternetLink"/>
-          </w:rPr>
-          <w:t>Cryptography</w:t>
-        </w:r>
-      </w:hyperlink>
-      <w:r>
-        <w:rPr/>
-        <w:t xml:space="preserve">: A set of non-linear cryptographic primitives using </w:t>
-      </w:r>
-      <w:hyperlink r:id="rId86">
-        <w:r>
-          <w:rPr>
-            <w:rStyle w:val="InternetLink"/>
-          </w:rPr>
-          <w:t>Hamming weight</w:t>
-        </w:r>
-      </w:hyperlink>
-      <w:r>
-        <w:rPr/>
-        <w:t xml:space="preserve">-like </w:t>
-      </w:r>
-      <w:hyperlink r:id="rId87">
-        <w:r>
-          <w:rPr>
-            <w:rStyle w:val="InternetLink"/>
-          </w:rPr>
-          <w:t>data dependent permutations</w:t>
-        </w:r>
-      </w:hyperlink>
-      <w:r>
-        <w:rPr/>
-        <w:t xml:space="preserve"> which overcomes the well known limitation of using Hamming weights because they have a </w:t>
-      </w:r>
-      <w:hyperlink r:id="rId88">
-        <w:r>
-          <w:rPr>
-            <w:rStyle w:val="InternetLink"/>
-          </w:rPr>
-          <w:t>binomial distribution</w:t>
-        </w:r>
-      </w:hyperlink>
-      <w:r>
-        <w:rPr/>
-        <w:t>.</w:t>
+        <w:t>6.0 Computer Languages, SDKs, and Operating Systems</w:t>
+      </w:r>
+    </w:p>
+    <w:p>
+      <w:pPr>
+        <w:pStyle w:val="FirstParagraph"/>
+        <w:rPr/>
+      </w:pPr>
+      <w:r>
+        <w:rPr/>
+        <w:t>Language knowledge in order of expertise, based upon my current frequency of usage:</w:t>
+      </w:r>
+    </w:p>
+    <w:p>
+      <w:pPr>
+        <w:pStyle w:val="Compact"/>
+        <w:numPr>
+          <w:ilvl w:val="0"/>
+          <w:numId w:val="15"/>
+        </w:numPr>
+        <w:rPr/>
+      </w:pPr>
+      <w:r>
+        <w:rPr/>
+        <w:t>C, TCL, bash + posix text utilities, e.g. awk, sed, etc.</w:t>
+      </w:r>
+    </w:p>
+    <w:p>
+      <w:pPr>
+        <w:pStyle w:val="Compact"/>
+        <w:numPr>
+          <w:ilvl w:val="0"/>
+          <w:numId w:val="15"/>
+        </w:numPr>
+        <w:rPr/>
+      </w:pPr>
+      <w:r>
+        <w:rPr/>
+        <w:t>C++, python, make, html5, css, markdown, pandoc, jinja2</w:t>
+      </w:r>
+    </w:p>
+    <w:p>
+      <w:pPr>
+        <w:pStyle w:val="Compact"/>
+        <w:numPr>
+          <w:ilvl w:val="0"/>
+          <w:numId w:val="15"/>
+        </w:numPr>
+        <w:rPr/>
+      </w:pPr>
+      <w:r>
+        <w:rPr/>
+        <w:t>flex, bison, llvm, javascript, java, yaml, json, go</w:t>
+      </w:r>
+    </w:p>
+    <w:p>
+      <w:pPr>
+        <w:pStyle w:val="Compact"/>
+        <w:numPr>
+          <w:ilvl w:val="0"/>
+          <w:numId w:val="15"/>
+        </w:numPr>
+        <w:rPr/>
+      </w:pPr>
+      <w:r>
+        <w:rPr/>
+        <w:t>forth, lisp, prolog, apl, fortran, opengl, svg, xml schema, relax ng, xslt, perl, C#</w:t>
+      </w:r>
+    </w:p>
+    <w:p>
+      <w:pPr>
+        <w:pStyle w:val="FirstParagraph"/>
+        <w:rPr/>
+      </w:pPr>
+      <w:r>
+        <w:rPr/>
+        <w:t xml:space="preserve">Note that I write compilers and </w:t>
+      </w:r>
+      <w:hyperlink r:id="rId80">
+        <w:r>
+          <w:rPr>
+            <w:rStyle w:val="InternetLink"/>
+          </w:rPr>
+          <w:t>Domain Specific Languages (DSL)</w:t>
+        </w:r>
+      </w:hyperlink>
+      <w:r>
+        <w:rPr/>
+        <w:t>, so learning a new language takes me only a few days.</w:t>
+      </w:r>
+    </w:p>
+    <w:p>
+      <w:pPr>
+        <w:pStyle w:val="TextBody"/>
+        <w:rPr/>
+      </w:pPr>
+      <w:r>
+        <w:rPr/>
+        <w:t>O/S knowledge in order of expertise, based upon my current frequency of usage:</w:t>
+      </w:r>
+    </w:p>
+    <w:p>
+      <w:pPr>
+        <w:pStyle w:val="Compact"/>
+        <w:numPr>
+          <w:ilvl w:val="0"/>
+          <w:numId w:val="16"/>
+        </w:numPr>
+        <w:rPr/>
+      </w:pPr>
+      <w:r>
+        <w:rPr/>
+        <w:t>Linux</w:t>
+      </w:r>
+    </w:p>
+    <w:p>
+      <w:pPr>
+        <w:pStyle w:val="Compact"/>
+        <w:numPr>
+          <w:ilvl w:val="0"/>
+          <w:numId w:val="16"/>
+        </w:numPr>
+        <w:rPr/>
+      </w:pPr>
+      <w:r>
+        <w:rPr/>
+        <w:t>Android</w:t>
+      </w:r>
+    </w:p>
+    <w:p>
+      <w:pPr>
+        <w:pStyle w:val="Compact"/>
+        <w:numPr>
+          <w:ilvl w:val="0"/>
+          <w:numId w:val="16"/>
+        </w:numPr>
+        <w:rPr/>
+      </w:pPr>
+      <w:r>
+        <w:rPr/>
+        <w:t>IOS</w:t>
+      </w:r>
+    </w:p>
+    <w:p>
+      <w:pPr>
+        <w:pStyle w:val="Compact"/>
+        <w:numPr>
+          <w:ilvl w:val="0"/>
+          <w:numId w:val="16"/>
+        </w:numPr>
+        <w:rPr/>
+      </w:pPr>
+      <w:r>
+        <w:rPr/>
+        <w:t>Win32</w:t>
       </w:r>
     </w:p>
     <w:p>
@@ -4598,10 +4473,152 @@
         <w:pStyle w:val="Heading2"/>
         <w:rPr/>
       </w:pPr>
-      <w:bookmarkStart w:id="76" w:name="__RefHeading___Toc3183_1938453265"/>
-      <w:bookmarkStart w:id="77" w:name="personal"/>
+      <w:bookmarkStart w:id="76" w:name="__RefHeading___Toc1189_1605222573"/>
+      <w:bookmarkStart w:id="77" w:name="patents-under-development"/>
       <w:bookmarkEnd w:id="76"/>
       <w:bookmarkEnd w:id="77"/>
+      <w:r>
+        <w:rPr/>
+        <w:t>7.0 Patents Under Development</w:t>
+      </w:r>
+    </w:p>
+    <w:p>
+      <w:pPr>
+        <w:pStyle w:val="Compact"/>
+        <w:numPr>
+          <w:ilvl w:val="0"/>
+          <w:numId w:val="17"/>
+        </w:numPr>
+        <w:rPr/>
+      </w:pPr>
+      <w:hyperlink r:id="rId81">
+        <w:r>
+          <w:rPr>
+            <w:rStyle w:val="InternetLink"/>
+          </w:rPr>
+          <w:t>Bioinformatics</w:t>
+        </w:r>
+      </w:hyperlink>
+      <w:r>
+        <w:rPr/>
+        <w:t xml:space="preserve">: (a) An extremely accurate and simple noise reduction and normalization algorithm to improve the accuracy of the standard </w:t>
+      </w:r>
+      <w:hyperlink r:id="rId82">
+        <w:r>
+          <w:rPr>
+            <w:rStyle w:val="InternetLink"/>
+          </w:rPr>
+          <w:t>PCR Ct</w:t>
+        </w:r>
+      </w:hyperlink>
+      <w:r>
+        <w:rPr/>
+        <w:t xml:space="preserve"> calculation, and (b) an </w:t>
+      </w:r>
+      <w:hyperlink r:id="rId83">
+        <w:r>
+          <w:rPr>
+            <w:rStyle w:val="InternetLink"/>
+          </w:rPr>
+          <w:t>Artificial Intelligence (AI)</w:t>
+        </w:r>
+      </w:hyperlink>
+      <w:r>
+        <w:rPr/>
+        <w:t xml:space="preserve"> methodology for measuring the quantity of DNA in a bioassay where </w:t>
+      </w:r>
+      <w:hyperlink r:id="rId84">
+        <w:r>
+          <w:rPr>
+            <w:rStyle w:val="InternetLink"/>
+          </w:rPr>
+          <w:t>inhibition</w:t>
+        </w:r>
+      </w:hyperlink>
+      <w:r>
+        <w:rPr/>
+        <w:t xml:space="preserve"> makes it impossible to estimate the Ct because no underlying </w:t>
+      </w:r>
+      <w:hyperlink r:id="rId85">
+        <w:r>
+          <w:rPr>
+            <w:rStyle w:val="InternetLink"/>
+          </w:rPr>
+          <w:t>logistic function</w:t>
+        </w:r>
+      </w:hyperlink>
+      <w:r>
+        <w:rPr/>
+        <w:t xml:space="preserve"> (= a flat “S” shaped curve) exists.</w:t>
+      </w:r>
+    </w:p>
+    <w:p>
+      <w:pPr>
+        <w:pStyle w:val="Compact"/>
+        <w:numPr>
+          <w:ilvl w:val="0"/>
+          <w:numId w:val="17"/>
+        </w:numPr>
+        <w:rPr/>
+      </w:pPr>
+      <w:hyperlink r:id="rId86">
+        <w:r>
+          <w:rPr>
+            <w:rStyle w:val="InternetLink"/>
+          </w:rPr>
+          <w:t>Cryptography</w:t>
+        </w:r>
+      </w:hyperlink>
+      <w:r>
+        <w:rPr/>
+        <w:t xml:space="preserve">: A set of non-linear cryptographic primitives using </w:t>
+      </w:r>
+      <w:hyperlink r:id="rId87">
+        <w:r>
+          <w:rPr>
+            <w:rStyle w:val="InternetLink"/>
+          </w:rPr>
+          <w:t>Hamming weight</w:t>
+        </w:r>
+      </w:hyperlink>
+      <w:r>
+        <w:rPr/>
+        <w:t xml:space="preserve">-like </w:t>
+      </w:r>
+      <w:hyperlink r:id="rId88">
+        <w:r>
+          <w:rPr>
+            <w:rStyle w:val="InternetLink"/>
+          </w:rPr>
+          <w:t>data dependent permutations</w:t>
+        </w:r>
+      </w:hyperlink>
+      <w:r>
+        <w:rPr/>
+        <w:t xml:space="preserve"> which overcomes the well known limitation of using Hamming weights because they have a </w:t>
+      </w:r>
+      <w:hyperlink r:id="rId89">
+        <w:r>
+          <w:rPr>
+            <w:rStyle w:val="InternetLink"/>
+          </w:rPr>
+          <w:t>binomial distribution</w:t>
+        </w:r>
+      </w:hyperlink>
+      <w:r>
+        <w:rPr/>
+        <w:t>.</w:t>
+      </w:r>
+    </w:p>
+    <w:p>
+      <w:pPr>
+        <w:pStyle w:val="Heading2"/>
+        <w:rPr/>
+      </w:pPr>
+      <w:bookmarkStart w:id="78" w:name="__RefHeading___Toc1191_1605222573"/>
+      <w:bookmarkStart w:id="79" w:name="personal"/>
+      <w:bookmarkEnd w:id="78"/>
+      <w:bookmarkEnd w:id="79"/>
       <w:r>
         <w:rPr/>
         <w:t>8.0 Personal</w:t>

</xml_diff>

<commit_message>
proofing of sec continuing education
</commit_message>
<xml_diff>
--- a/cv/AvrahamBernstein-CV-Abbrev.docx
+++ b/cv/AvrahamBernstein-CV-Abbrev.docx
@@ -9,7 +9,7 @@
         <w:rPr/>
       </w:pPr>
       <w:bookmarkStart w:id="0" w:name="avraham-abe-bernstein-abbreviated-professional-cv"/>
-      <w:bookmarkStart w:id="1" w:name="__RefHeading___Toc1113_37418751"/>
+      <w:bookmarkStart w:id="1" w:name="__RefHeading___Toc1118_952168118"/>
       <w:bookmarkEnd w:id="0"/>
       <w:bookmarkEnd w:id="1"/>
       <w:r>
@@ -38,7 +38,7 @@
         <w:rPr>
           <w:i/>
         </w:rPr>
-        <w:t>Last update: 2017-07-27T07:24:14Z</w:t>
+        <w:t>Last update: 2017-07-27T08:28:51Z</w:t>
       </w:r>
     </w:p>
     <w:p>
@@ -146,7 +146,7 @@
         <w:rPr/>
       </w:pPr>
       <w:bookmarkStart w:id="2" w:name="contact-info-links"/>
-      <w:bookmarkStart w:id="3" w:name="__RefHeading___Toc1115_37418751"/>
+      <w:bookmarkStart w:id="3" w:name="__RefHeading___Toc1120_952168118"/>
       <w:bookmarkEnd w:id="2"/>
       <w:bookmarkEnd w:id="3"/>
       <w:r>
@@ -438,7 +438,7 @@
         <w:rPr/>
       </w:pPr>
       <w:bookmarkStart w:id="4" w:name="table-of-contents"/>
-      <w:bookmarkStart w:id="5" w:name="__RefHeading___Toc1117_37418751"/>
+      <w:bookmarkStart w:id="5" w:name="__RefHeading___Toc1122_952168118"/>
       <w:bookmarkEnd w:id="4"/>
       <w:bookmarkEnd w:id="5"/>
       <w:r>
@@ -463,7 +463,7 @@
       <w:r>
         <w:fldChar w:fldCharType="separate"/>
       </w:r>
-      <w:hyperlink w:anchor="__RefHeading___Toc1113_37418751">
+      <w:hyperlink w:anchor="__RefHeading___Toc1118_952168118">
         <w:r>
           <w:rPr>
             <w:rStyle w:val="IndexLink"/>
@@ -482,7 +482,7 @@
         </w:tabs>
         <w:rPr/>
       </w:pPr>
-      <w:hyperlink w:anchor="__RefHeading___Toc1115_37418751">
+      <w:hyperlink w:anchor="__RefHeading___Toc1120_952168118">
         <w:r>
           <w:rPr>
             <w:rStyle w:val="IndexLink"/>
@@ -501,7 +501,7 @@
         </w:tabs>
         <w:rPr/>
       </w:pPr>
-      <w:hyperlink w:anchor="__RefHeading___Toc1117_37418751">
+      <w:hyperlink w:anchor="__RefHeading___Toc1122_952168118">
         <w:r>
           <w:rPr>
             <w:rStyle w:val="IndexLink"/>
@@ -520,7 +520,7 @@
         </w:tabs>
         <w:rPr/>
       </w:pPr>
-      <w:hyperlink w:anchor="__RefHeading___Toc1119_37418751">
+      <w:hyperlink w:anchor="__RefHeading___Toc1124_952168118">
         <w:r>
           <w:rPr>
             <w:rStyle w:val="IndexLink"/>
@@ -539,7 +539,7 @@
         </w:tabs>
         <w:rPr/>
       </w:pPr>
-      <w:hyperlink w:anchor="__RefHeading___Toc1121_37418751">
+      <w:hyperlink w:anchor="__RefHeading___Toc1126_952168118">
         <w:r>
           <w:rPr>
             <w:rStyle w:val="IndexLink"/>
@@ -558,7 +558,7 @@
         </w:tabs>
         <w:rPr/>
       </w:pPr>
-      <w:hyperlink w:anchor="__RefHeading___Toc1123_37418751">
+      <w:hyperlink w:anchor="__RefHeading___Toc1128_952168118">
         <w:r>
           <w:rPr>
             <w:rStyle w:val="IndexLink"/>
@@ -577,7 +577,7 @@
         </w:tabs>
         <w:rPr/>
       </w:pPr>
-      <w:hyperlink w:anchor="__RefHeading___Toc1125_37418751">
+      <w:hyperlink w:anchor="__RefHeading___Toc1130_952168118">
         <w:r>
           <w:rPr>
             <w:rStyle w:val="IndexLink"/>
@@ -596,7 +596,7 @@
         </w:tabs>
         <w:rPr/>
       </w:pPr>
-      <w:hyperlink w:anchor="__RefHeading___Toc1127_37418751">
+      <w:hyperlink w:anchor="__RefHeading___Toc1132_952168118">
         <w:r>
           <w:rPr>
             <w:rStyle w:val="IndexLink"/>
@@ -615,7 +615,7 @@
         </w:tabs>
         <w:rPr/>
       </w:pPr>
-      <w:hyperlink w:anchor="__RefHeading___Toc1129_37418751">
+      <w:hyperlink w:anchor="__RefHeading___Toc1134_952168118">
         <w:r>
           <w:rPr>
             <w:rStyle w:val="IndexLink"/>
@@ -634,7 +634,7 @@
         </w:tabs>
         <w:rPr/>
       </w:pPr>
-      <w:hyperlink w:anchor="__RefHeading___Toc1131_37418751">
+      <w:hyperlink w:anchor="__RefHeading___Toc1136_952168118">
         <w:r>
           <w:rPr>
             <w:rStyle w:val="IndexLink"/>
@@ -653,7 +653,7 @@
         </w:tabs>
         <w:rPr/>
       </w:pPr>
-      <w:hyperlink w:anchor="__RefHeading___Toc1133_37418751">
+      <w:hyperlink w:anchor="__RefHeading___Toc1138_952168118">
         <w:r>
           <w:rPr>
             <w:rStyle w:val="IndexLink"/>
@@ -672,7 +672,7 @@
         </w:tabs>
         <w:rPr/>
       </w:pPr>
-      <w:hyperlink w:anchor="__RefHeading___Toc1135_37418751">
+      <w:hyperlink w:anchor="__RefHeading___Toc1140_952168118">
         <w:r>
           <w:rPr>
             <w:rStyle w:val="IndexLink"/>
@@ -691,7 +691,7 @@
         </w:tabs>
         <w:rPr/>
       </w:pPr>
-      <w:hyperlink w:anchor="__RefHeading___Toc1137_37418751">
+      <w:hyperlink w:anchor="__RefHeading___Toc1142_952168118">
         <w:r>
           <w:rPr>
             <w:rStyle w:val="IndexLink"/>
@@ -710,7 +710,7 @@
         </w:tabs>
         <w:rPr/>
       </w:pPr>
-      <w:hyperlink w:anchor="__RefHeading___Toc1139_37418751">
+      <w:hyperlink w:anchor="__RefHeading___Toc1144_952168118">
         <w:r>
           <w:rPr>
             <w:rStyle w:val="IndexLink"/>
@@ -729,7 +729,7 @@
         </w:tabs>
         <w:rPr/>
       </w:pPr>
-      <w:hyperlink w:anchor="__RefHeading___Toc1141_37418751">
+      <w:hyperlink w:anchor="__RefHeading___Toc1146_952168118">
         <w:r>
           <w:rPr>
             <w:rStyle w:val="IndexLink"/>
@@ -748,7 +748,7 @@
         </w:tabs>
         <w:rPr/>
       </w:pPr>
-      <w:hyperlink w:anchor="__RefHeading___Toc1143_37418751">
+      <w:hyperlink w:anchor="__RefHeading___Toc1148_952168118">
         <w:r>
           <w:rPr>
             <w:rStyle w:val="IndexLink"/>
@@ -767,7 +767,7 @@
         </w:tabs>
         <w:rPr/>
       </w:pPr>
-      <w:hyperlink w:anchor="__RefHeading___Toc1145_37418751">
+      <w:hyperlink w:anchor="__RefHeading___Toc1150_952168118">
         <w:r>
           <w:rPr>
             <w:rStyle w:val="IndexLink"/>
@@ -786,7 +786,7 @@
         </w:tabs>
         <w:rPr/>
       </w:pPr>
-      <w:hyperlink w:anchor="__RefHeading___Toc1147_37418751">
+      <w:hyperlink w:anchor="__RefHeading___Toc1152_952168118">
         <w:r>
           <w:rPr>
             <w:rStyle w:val="IndexLink"/>
@@ -805,7 +805,7 @@
         </w:tabs>
         <w:rPr/>
       </w:pPr>
-      <w:hyperlink w:anchor="__RefHeading___Toc1149_37418751">
+      <w:hyperlink w:anchor="__RefHeading___Toc1154_952168118">
         <w:r>
           <w:rPr>
             <w:rStyle w:val="IndexLink"/>
@@ -824,7 +824,7 @@
         </w:tabs>
         <w:rPr/>
       </w:pPr>
-      <w:hyperlink w:anchor="__RefHeading___Toc1151_37418751">
+      <w:hyperlink w:anchor="__RefHeading___Toc1156_952168118">
         <w:r>
           <w:rPr>
             <w:rStyle w:val="IndexLink"/>
@@ -843,7 +843,7 @@
         </w:tabs>
         <w:rPr/>
       </w:pPr>
-      <w:hyperlink w:anchor="__RefHeading___Toc1153_37418751">
+      <w:hyperlink w:anchor="__RefHeading___Toc1158_952168118">
         <w:r>
           <w:rPr>
             <w:rStyle w:val="IndexLink"/>
@@ -862,7 +862,7 @@
         </w:tabs>
         <w:rPr/>
       </w:pPr>
-      <w:hyperlink w:anchor="__RefHeading___Toc1155_37418751">
+      <w:hyperlink w:anchor="__RefHeading___Toc1160_952168118">
         <w:r>
           <w:rPr>
             <w:rStyle w:val="IndexLink"/>
@@ -881,7 +881,7 @@
         </w:tabs>
         <w:rPr/>
       </w:pPr>
-      <w:hyperlink w:anchor="__RefHeading___Toc1157_37418751">
+      <w:hyperlink w:anchor="__RefHeading___Toc1162_952168118">
         <w:r>
           <w:rPr>
             <w:rStyle w:val="IndexLink"/>
@@ -900,7 +900,7 @@
         </w:tabs>
         <w:rPr/>
       </w:pPr>
-      <w:hyperlink w:anchor="__RefHeading___Toc1159_37418751">
+      <w:hyperlink w:anchor="__RefHeading___Toc1164_952168118">
         <w:r>
           <w:rPr>
             <w:rStyle w:val="IndexLink"/>
@@ -919,7 +919,7 @@
         </w:tabs>
         <w:rPr/>
       </w:pPr>
-      <w:hyperlink w:anchor="__RefHeading___Toc1161_37418751">
+      <w:hyperlink w:anchor="__RefHeading___Toc1166_952168118">
         <w:r>
           <w:rPr>
             <w:rStyle w:val="IndexLink"/>
@@ -938,7 +938,7 @@
         </w:tabs>
         <w:rPr/>
       </w:pPr>
-      <w:hyperlink w:anchor="__RefHeading___Toc1163_37418751">
+      <w:hyperlink w:anchor="__RefHeading___Toc1168_952168118">
         <w:r>
           <w:rPr>
             <w:rStyle w:val="IndexLink"/>
@@ -957,7 +957,7 @@
         </w:tabs>
         <w:rPr/>
       </w:pPr>
-      <w:hyperlink w:anchor="__RefHeading___Toc1165_37418751">
+      <w:hyperlink w:anchor="__RefHeading___Toc1170_952168118">
         <w:r>
           <w:rPr>
             <w:rStyle w:val="IndexLink"/>
@@ -976,7 +976,7 @@
         </w:tabs>
         <w:rPr/>
       </w:pPr>
-      <w:hyperlink w:anchor="__RefHeading___Toc1167_37418751">
+      <w:hyperlink w:anchor="__RefHeading___Toc1172_952168118">
         <w:r>
           <w:rPr>
             <w:rStyle w:val="IndexLink"/>
@@ -995,7 +995,7 @@
         </w:tabs>
         <w:rPr/>
       </w:pPr>
-      <w:hyperlink w:anchor="__RefHeading___Toc1169_37418751">
+      <w:hyperlink w:anchor="__RefHeading___Toc1174_952168118">
         <w:r>
           <w:rPr>
             <w:rStyle w:val="IndexLink"/>
@@ -1014,7 +1014,7 @@
         </w:tabs>
         <w:rPr/>
       </w:pPr>
-      <w:hyperlink w:anchor="__RefHeading___Toc1171_37418751">
+      <w:hyperlink w:anchor="__RefHeading___Toc1176_952168118">
         <w:r>
           <w:rPr>
             <w:rStyle w:val="IndexLink"/>
@@ -1033,7 +1033,7 @@
         </w:tabs>
         <w:rPr/>
       </w:pPr>
-      <w:hyperlink w:anchor="__RefHeading___Toc1173_37418751">
+      <w:hyperlink w:anchor="__RefHeading___Toc1178_952168118">
         <w:r>
           <w:rPr>
             <w:rStyle w:val="IndexLink"/>
@@ -1052,7 +1052,7 @@
         </w:tabs>
         <w:rPr/>
       </w:pPr>
-      <w:hyperlink w:anchor="__RefHeading___Toc1175_37418751">
+      <w:hyperlink w:anchor="__RefHeading___Toc1180_952168118">
         <w:r>
           <w:rPr>
             <w:rStyle w:val="IndexLink"/>
@@ -1071,7 +1071,7 @@
         </w:tabs>
         <w:rPr/>
       </w:pPr>
-      <w:hyperlink w:anchor="__RefHeading___Toc1177_37418751">
+      <w:hyperlink w:anchor="__RefHeading___Toc1182_952168118">
         <w:r>
           <w:rPr>
             <w:rStyle w:val="IndexLink"/>
@@ -1090,7 +1090,7 @@
         </w:tabs>
         <w:rPr/>
       </w:pPr>
-      <w:hyperlink w:anchor="__RefHeading___Toc1179_37418751">
+      <w:hyperlink w:anchor="__RefHeading___Toc1184_952168118">
         <w:r>
           <w:rPr>
             <w:rStyle w:val="IndexLink"/>
@@ -1109,7 +1109,7 @@
         </w:tabs>
         <w:rPr/>
       </w:pPr>
-      <w:hyperlink w:anchor="__RefHeading___Toc1181_37418751">
+      <w:hyperlink w:anchor="__RefHeading___Toc1186_952168118">
         <w:r>
           <w:rPr>
             <w:rStyle w:val="IndexLink"/>
@@ -1128,7 +1128,7 @@
         </w:tabs>
         <w:rPr/>
       </w:pPr>
-      <w:hyperlink w:anchor="__RefHeading___Toc1183_37418751">
+      <w:hyperlink w:anchor="__RefHeading___Toc1188_952168118">
         <w:r>
           <w:rPr>
             <w:rStyle w:val="IndexLink"/>
@@ -1147,7 +1147,7 @@
         </w:tabs>
         <w:rPr/>
       </w:pPr>
-      <w:hyperlink w:anchor="__RefHeading___Toc1185_37418751">
+      <w:hyperlink w:anchor="__RefHeading___Toc1190_952168118">
         <w:r>
           <w:rPr>
             <w:rStyle w:val="IndexLink"/>
@@ -1166,7 +1166,7 @@
         </w:tabs>
         <w:rPr/>
       </w:pPr>
-      <w:hyperlink w:anchor="__RefHeading___Toc1187_37418751">
+      <w:hyperlink w:anchor="__RefHeading___Toc1192_952168118">
         <w:r>
           <w:rPr>
             <w:rStyle w:val="IndexLink"/>
@@ -1185,7 +1185,7 @@
         </w:tabs>
         <w:rPr/>
       </w:pPr>
-      <w:hyperlink w:anchor="__RefHeading___Toc1189_37418751">
+      <w:hyperlink w:anchor="__RefHeading___Toc1194_952168118">
         <w:r>
           <w:rPr>
             <w:rStyle w:val="IndexLink"/>
@@ -1204,7 +1204,7 @@
         </w:tabs>
         <w:rPr/>
       </w:pPr>
-      <w:hyperlink w:anchor="__RefHeading___Toc1191_37418751">
+      <w:hyperlink w:anchor="__RefHeading___Toc1196_952168118">
         <w:r>
           <w:rPr>
             <w:rStyle w:val="IndexLink"/>
@@ -1224,7 +1224,7 @@
         <w:rPr/>
       </w:pPr>
       <w:bookmarkStart w:id="6" w:name="summary"/>
-      <w:bookmarkStart w:id="7" w:name="__RefHeading___Toc1119_37418751"/>
+      <w:bookmarkStart w:id="7" w:name="__RefHeading___Toc1124_952168118"/>
       <w:bookmarkEnd w:id="6"/>
       <w:bookmarkEnd w:id="7"/>
       <w:r>
@@ -1516,7 +1516,7 @@
         <w:rPr/>
       </w:pPr>
       <w:bookmarkStart w:id="8" w:name="work-experience"/>
-      <w:bookmarkStart w:id="9" w:name="__RefHeading___Toc1121_37418751"/>
+      <w:bookmarkStart w:id="9" w:name="__RefHeading___Toc1126_952168118"/>
       <w:bookmarkEnd w:id="8"/>
       <w:bookmarkEnd w:id="9"/>
       <w:r>
@@ -1530,7 +1530,7 @@
         <w:rPr/>
       </w:pPr>
       <w:bookmarkStart w:id="10" w:name="present-consultant-cybersecurity"/>
-      <w:bookmarkStart w:id="11" w:name="__RefHeading___Toc1123_37418751"/>
+      <w:bookmarkStart w:id="11" w:name="__RefHeading___Toc1128_952168118"/>
       <w:bookmarkEnd w:id="10"/>
       <w:bookmarkEnd w:id="11"/>
       <w:r>
@@ -1658,7 +1658,7 @@
         <w:rPr/>
       </w:pPr>
       <w:bookmarkStart w:id="12" w:name="security-manager-architect-ott-internet-pay-tv-system-secure-player"/>
-      <w:bookmarkStart w:id="13" w:name="__RefHeading___Toc1125_37418751"/>
+      <w:bookmarkStart w:id="13" w:name="__RefHeading___Toc1130_952168118"/>
       <w:bookmarkEnd w:id="12"/>
       <w:bookmarkEnd w:id="13"/>
       <w:r>
@@ -1976,7 +1976,7 @@
         <w:rPr/>
       </w:pPr>
       <w:bookmarkStart w:id="14" w:name="consultant-cybersecurity-protection-of-a-small-business-with-extremely-high-security-concerns"/>
-      <w:bookmarkStart w:id="15" w:name="__RefHeading___Toc1127_37418751"/>
+      <w:bookmarkStart w:id="15" w:name="__RefHeading___Toc1132_952168118"/>
       <w:bookmarkEnd w:id="14"/>
       <w:bookmarkEnd w:id="15"/>
       <w:r>
@@ -1990,7 +1990,7 @@
         <w:rPr/>
       </w:pPr>
       <w:bookmarkStart w:id="16" w:name="part-time-cto-us-agricultural-trading-company-with-nigeria"/>
-      <w:bookmarkStart w:id="17" w:name="__RefHeading___Toc1129_37418751"/>
+      <w:bookmarkStart w:id="17" w:name="__RefHeading___Toc1134_952168118"/>
       <w:bookmarkEnd w:id="16"/>
       <w:bookmarkEnd w:id="17"/>
       <w:r>
@@ -2004,7 +2004,7 @@
         <w:rPr/>
       </w:pPr>
       <w:bookmarkStart w:id="18" w:name="vp-rd-urban-traffic-vehicle-route-guidance"/>
-      <w:bookmarkStart w:id="19" w:name="__RefHeading___Toc1131_37418751"/>
+      <w:bookmarkStart w:id="19" w:name="__RefHeading___Toc1136_952168118"/>
       <w:bookmarkEnd w:id="18"/>
       <w:bookmarkEnd w:id="19"/>
       <w:r>
@@ -2124,7 +2124,7 @@
         <w:rPr/>
       </w:pPr>
       <w:bookmarkStart w:id="20" w:name="consultant-transparent-technical-negotiator-of-restricted-hi-tech-trade-with-china"/>
-      <w:bookmarkStart w:id="21" w:name="__RefHeading___Toc1133_37418751"/>
+      <w:bookmarkStart w:id="21" w:name="__RefHeading___Toc1138_952168118"/>
       <w:bookmarkEnd w:id="20"/>
       <w:bookmarkEnd w:id="21"/>
       <w:r>
@@ -2138,7 +2138,7 @@
         <w:rPr/>
       </w:pPr>
       <w:bookmarkStart w:id="22" w:name="consultant-bioinformatics-pcr-algorithms"/>
-      <w:bookmarkStart w:id="23" w:name="__RefHeading___Toc1135_37418751"/>
+      <w:bookmarkStart w:id="23" w:name="__RefHeading___Toc1140_952168118"/>
       <w:bookmarkEnd w:id="22"/>
       <w:bookmarkEnd w:id="23"/>
       <w:r>
@@ -2318,7 +2318,7 @@
         <w:rPr/>
       </w:pPr>
       <w:bookmarkStart w:id="24" w:name="security-research-business-development"/>
-      <w:bookmarkStart w:id="25" w:name="__RefHeading___Toc1137_37418751"/>
+      <w:bookmarkStart w:id="25" w:name="__RefHeading___Toc1142_952168118"/>
       <w:bookmarkEnd w:id="24"/>
       <w:bookmarkEnd w:id="25"/>
       <w:r>
@@ -2631,7 +2631,7 @@
         <w:rPr/>
       </w:pPr>
       <w:bookmarkStart w:id="26" w:name="cto-blind-accessibility-hw-sw-to-enable-viewing-of-digital-images-maps"/>
-      <w:bookmarkStart w:id="27" w:name="__RefHeading___Toc1139_37418751"/>
+      <w:bookmarkStart w:id="27" w:name="__RefHeading___Toc1144_952168118"/>
       <w:bookmarkEnd w:id="26"/>
       <w:bookmarkEnd w:id="27"/>
       <w:r>
@@ -2856,7 +2856,7 @@
         <w:rPr/>
       </w:pPr>
       <w:bookmarkStart w:id="28" w:name="manager-cable-modem-router-network-utilities-sw-development-group"/>
-      <w:bookmarkStart w:id="29" w:name="__RefHeading___Toc1141_37418751"/>
+      <w:bookmarkStart w:id="29" w:name="__RefHeading___Toc1146_952168118"/>
       <w:bookmarkEnd w:id="28"/>
       <w:bookmarkEnd w:id="29"/>
       <w:r>
@@ -2892,7 +2892,7 @@
         <w:rPr/>
       </w:pPr>
       <w:bookmarkStart w:id="30" w:name="consultant-network-management-system-nms-for-fso-devices"/>
-      <w:bookmarkStart w:id="31" w:name="__RefHeading___Toc1143_37418751"/>
+      <w:bookmarkStart w:id="31" w:name="__RefHeading___Toc1148_952168118"/>
       <w:bookmarkEnd w:id="30"/>
       <w:bookmarkEnd w:id="31"/>
       <w:r>
@@ -2906,7 +2906,7 @@
         <w:rPr/>
       </w:pPr>
       <w:bookmarkStart w:id="32" w:name="contract-programmer-win32-asynchronous-network-driver-dll-for-a-visualbasic-project"/>
-      <w:bookmarkStart w:id="33" w:name="__RefHeading___Toc1145_37418751"/>
+      <w:bookmarkStart w:id="33" w:name="__RefHeading___Toc1150_952168118"/>
       <w:bookmarkEnd w:id="32"/>
       <w:bookmarkEnd w:id="33"/>
       <w:r>
@@ -2920,7 +2920,7 @@
         <w:rPr/>
       </w:pPr>
       <w:bookmarkStart w:id="34" w:name="contract-programmer-gcc-compiler-port-for-a-128-core-stack-machine"/>
-      <w:bookmarkStart w:id="35" w:name="__RefHeading___Toc1147_37418751"/>
+      <w:bookmarkStart w:id="35" w:name="__RefHeading___Toc1152_952168118"/>
       <w:bookmarkEnd w:id="34"/>
       <w:bookmarkEnd w:id="35"/>
       <w:r>
@@ -2934,7 +2934,7 @@
         <w:rPr/>
       </w:pPr>
       <w:bookmarkStart w:id="36" w:name="contractor-sw-architect-implementation-of-conoscopic-interferometer-workstation"/>
-      <w:bookmarkStart w:id="37" w:name="__RefHeading___Toc1149_37418751"/>
+      <w:bookmarkStart w:id="37" w:name="__RefHeading___Toc1154_952168118"/>
       <w:bookmarkEnd w:id="36"/>
       <w:bookmarkEnd w:id="37"/>
       <w:r>
@@ -2948,7 +2948,7 @@
         <w:rPr/>
       </w:pPr>
       <w:bookmarkStart w:id="38" w:name="ceo-cto-sw-architect-implementation-of-us-dod-mil-spec-automated-testing-system-night-hawk-fire-control-system"/>
-      <w:bookmarkStart w:id="39" w:name="__RefHeading___Toc1151_37418751"/>
+      <w:bookmarkStart w:id="39" w:name="__RefHeading___Toc1156_952168118"/>
       <w:bookmarkEnd w:id="38"/>
       <w:bookmarkEnd w:id="39"/>
       <w:r>
@@ -2962,7 +2962,7 @@
         <w:rPr/>
       </w:pPr>
       <w:bookmarkStart w:id="40" w:name="ceo-cto-sw-architect-implementation-of-sw-toolchain-for-dspg-pine-cpu"/>
-      <w:bookmarkStart w:id="41" w:name="__RefHeading___Toc1153_37418751"/>
+      <w:bookmarkStart w:id="41" w:name="__RefHeading___Toc1158_952168118"/>
       <w:bookmarkEnd w:id="40"/>
       <w:bookmarkEnd w:id="41"/>
       <w:r>
@@ -3078,7 +3078,7 @@
         <w:rPr/>
       </w:pPr>
       <w:bookmarkStart w:id="42" w:name="sw-architect-implementation-shop-floor-production-control-sfpc-system-bari-ii"/>
-      <w:bookmarkStart w:id="43" w:name="__RefHeading___Toc1155_37418751"/>
+      <w:bookmarkStart w:id="43" w:name="__RefHeading___Toc1160_952168118"/>
       <w:bookmarkEnd w:id="42"/>
       <w:bookmarkEnd w:id="43"/>
       <w:r>
@@ -3280,7 +3280,7 @@
         <w:rPr/>
       </w:pPr>
       <w:bookmarkStart w:id="44" w:name="sw-architect-implementation-quadriplegic-pc-accessibility"/>
-      <w:bookmarkStart w:id="45" w:name="__RefHeading___Toc1157_37418751"/>
+      <w:bookmarkStart w:id="45" w:name="__RefHeading___Toc1162_952168118"/>
       <w:bookmarkEnd w:id="44"/>
       <w:bookmarkEnd w:id="45"/>
       <w:r>
@@ -3505,7 +3505,7 @@
         <w:rPr/>
       </w:pPr>
       <w:bookmarkStart w:id="46" w:name="senior-programmer-vaxvms-sysadmin-3d-printer-solider"/>
-      <w:bookmarkStart w:id="47" w:name="__RefHeading___Toc1159_37418751"/>
+      <w:bookmarkStart w:id="47" w:name="__RefHeading___Toc1164_952168118"/>
       <w:bookmarkEnd w:id="46"/>
       <w:bookmarkEnd w:id="47"/>
       <w:r>
@@ -3519,7 +3519,7 @@
         <w:rPr/>
       </w:pPr>
       <w:bookmarkStart w:id="48" w:name="programmer-automated-leather-sewing-workstation"/>
-      <w:bookmarkStart w:id="49" w:name="__RefHeading___Toc1161_37418751"/>
+      <w:bookmarkStart w:id="49" w:name="__RefHeading___Toc1166_952168118"/>
       <w:bookmarkEnd w:id="48"/>
       <w:bookmarkEnd w:id="49"/>
       <w:r>
@@ -3533,7 +3533,7 @@
         <w:rPr/>
       </w:pPr>
       <w:bookmarkStart w:id="50" w:name="programmer-vaxvms-sysadmin-hebrewenglish-word-processor-glyph"/>
-      <w:bookmarkStart w:id="51" w:name="__RefHeading___Toc1163_37418751"/>
+      <w:bookmarkStart w:id="51" w:name="__RefHeading___Toc1168_952168118"/>
       <w:bookmarkEnd w:id="50"/>
       <w:bookmarkEnd w:id="51"/>
       <w:r>
@@ -3547,7 +3547,7 @@
         <w:rPr/>
       </w:pPr>
       <w:bookmarkStart w:id="52" w:name="programmer-real-time"/>
-      <w:bookmarkStart w:id="53" w:name="__RefHeading___Toc1165_37418751"/>
+      <w:bookmarkStart w:id="53" w:name="__RefHeading___Toc1170_952168118"/>
       <w:bookmarkEnd w:id="52"/>
       <w:bookmarkEnd w:id="53"/>
       <w:r>
@@ -3613,7 +3613,7 @@
         <w:rPr/>
       </w:pPr>
       <w:bookmarkStart w:id="54" w:name="programmer-ibm-cpcms-sysadmin"/>
-      <w:bookmarkStart w:id="55" w:name="__RefHeading___Toc1167_37418751"/>
+      <w:bookmarkStart w:id="55" w:name="__RefHeading___Toc1172_952168118"/>
       <w:bookmarkEnd w:id="54"/>
       <w:bookmarkEnd w:id="55"/>
       <w:r>
@@ -3627,7 +3627,7 @@
         <w:rPr/>
       </w:pPr>
       <w:bookmarkStart w:id="56" w:name="programmereconomist"/>
-      <w:bookmarkStart w:id="57" w:name="__RefHeading___Toc1169_37418751"/>
+      <w:bookmarkStart w:id="57" w:name="__RefHeading___Toc1174_952168118"/>
       <w:bookmarkEnd w:id="56"/>
       <w:bookmarkEnd w:id="57"/>
       <w:r>
@@ -3641,7 +3641,7 @@
         <w:rPr/>
       </w:pPr>
       <w:bookmarkStart w:id="58" w:name="intervenoreconomist"/>
-      <w:bookmarkStart w:id="59" w:name="__RefHeading___Toc1171_37418751"/>
+      <w:bookmarkStart w:id="59" w:name="__RefHeading___Toc1176_952168118"/>
       <w:bookmarkEnd w:id="58"/>
       <w:bookmarkEnd w:id="59"/>
       <w:r>
@@ -3787,7 +3787,7 @@
         <w:rPr/>
       </w:pPr>
       <w:bookmarkStart w:id="60" w:name="education"/>
-      <w:bookmarkStart w:id="61" w:name="__RefHeading___Toc1173_37418751"/>
+      <w:bookmarkStart w:id="61" w:name="__RefHeading___Toc1178_952168118"/>
       <w:bookmarkEnd w:id="60"/>
       <w:bookmarkEnd w:id="61"/>
       <w:r>
@@ -3801,7 +3801,7 @@
         <w:rPr/>
       </w:pPr>
       <w:bookmarkStart w:id="62" w:name="formal-education"/>
-      <w:bookmarkStart w:id="63" w:name="__RefHeading___Toc1175_37418751"/>
+      <w:bookmarkStart w:id="63" w:name="__RefHeading___Toc1180_952168118"/>
       <w:bookmarkEnd w:id="62"/>
       <w:bookmarkEnd w:id="63"/>
       <w:r>
@@ -3815,7 +3815,7 @@
         <w:rPr/>
       </w:pPr>
       <w:bookmarkStart w:id="64" w:name="york-university-canada-ma-economics-applied-mathematics"/>
-      <w:bookmarkStart w:id="65" w:name="__RefHeading___Toc1177_37418751"/>
+      <w:bookmarkStart w:id="65" w:name="__RefHeading___Toc1182_952168118"/>
       <w:bookmarkEnd w:id="64"/>
       <w:bookmarkEnd w:id="65"/>
       <w:r>
@@ -3839,7 +3839,7 @@
         <w:rPr/>
       </w:pPr>
       <w:bookmarkStart w:id="66" w:name="university-of-toronto---rotman-school-of-management-mba-program-no-degree"/>
-      <w:bookmarkStart w:id="67" w:name="__RefHeading___Toc1179_37418751"/>
+      <w:bookmarkStart w:id="67" w:name="__RefHeading___Toc1184_952168118"/>
       <w:bookmarkEnd w:id="66"/>
       <w:bookmarkEnd w:id="67"/>
       <w:r>
@@ -3899,7 +3899,7 @@
         <w:rPr/>
       </w:pPr>
       <w:bookmarkStart w:id="68" w:name="university-of-toronto-ba-economics-applied-mathematics"/>
-      <w:bookmarkStart w:id="69" w:name="__RefHeading___Toc1181_37418751"/>
+      <w:bookmarkStart w:id="69" w:name="__RefHeading___Toc1186_952168118"/>
       <w:bookmarkEnd w:id="68"/>
       <w:bookmarkEnd w:id="69"/>
       <w:r>
@@ -3957,7 +3957,7 @@
         <w:rPr/>
       </w:pPr>
       <w:bookmarkStart w:id="70" w:name="continuing-education"/>
-      <w:bookmarkStart w:id="71" w:name="__RefHeading___Toc1183_37418751"/>
+      <w:bookmarkStart w:id="71" w:name="__RefHeading___Toc1188_952168118"/>
       <w:bookmarkEnd w:id="70"/>
       <w:bookmarkEnd w:id="71"/>
       <w:r>
@@ -4108,7 +4108,19 @@
       </w:pPr>
       <w:r>
         <w:rPr/>
-        <w:t>The most fascinating feature of TedX talks is to watch and learn how world class experts in a wide range of fields are able to distill what their special area of expertise to intelligent laymen in only 18 minutes. Whenever I speak, I attempt to emulate the best TedX speakers.</w:t>
+        <w:t xml:space="preserve">The most fascinating feature of TedX talks is to watch and learn how world class experts in a wide range of fields are able to distill their special area of knowledge to intelligent laymen in just 18 minutes. Whenever I make a presentation, I attempt to emulate the best TedX speakers. Also I attempt to write presentations which emulate this TedX </w:t>
+      </w:r>
+      <w:hyperlink r:id="rId76">
+        <w:r>
+          <w:rPr>
+            <w:rStyle w:val="InternetLink"/>
+          </w:rPr>
+          <w:t>Art of Innovation Top 10 Format</w:t>
+        </w:r>
+      </w:hyperlink>
+      <w:r>
+        <w:rPr/>
+        <w:t>.</w:t>
       </w:r>
     </w:p>
     <w:p>
@@ -4124,7 +4136,7 @@
         <w:rPr/>
         <w:t xml:space="preserve">I regularly read the tech sections of the Israeli business newspapers </w:t>
       </w:r>
-      <w:hyperlink r:id="rId76">
+      <w:hyperlink r:id="rId77">
         <w:r>
           <w:rPr>
             <w:rStyle w:val="InternetLink"/>
@@ -4136,7 +4148,7 @@
         <w:rPr/>
         <w:t xml:space="preserve"> and </w:t>
       </w:r>
-      <w:hyperlink r:id="rId77">
+      <w:hyperlink r:id="rId78">
         <w:r>
           <w:rPr>
             <w:rStyle w:val="InternetLink"/>
@@ -4204,7 +4216,7 @@
         <w:rPr/>
         <w:t xml:space="preserve">Therefore I really am an </w:t>
       </w:r>
-      <w:hyperlink r:id="rId78">
+      <w:hyperlink r:id="rId79">
         <w:r>
           <w:rPr>
             <w:rStyle w:val="InternetLink"/>
@@ -4216,7 +4228,7 @@
         <w:rPr/>
         <w:t xml:space="preserve">, and an </w:t>
       </w:r>
-      <w:hyperlink r:id="rId79">
+      <w:hyperlink r:id="rId80">
         <w:r>
           <w:rPr>
             <w:rStyle w:val="InternetLink"/>
@@ -4235,7 +4247,7 @@
         <w:rPr/>
       </w:pPr>
       <w:bookmarkStart w:id="72" w:name="spoken-languages"/>
-      <w:bookmarkStart w:id="73" w:name="__RefHeading___Toc1185_37418751"/>
+      <w:bookmarkStart w:id="73" w:name="__RefHeading___Toc1190_952168118"/>
       <w:bookmarkEnd w:id="72"/>
       <w:bookmarkEnd w:id="73"/>
       <w:r>
@@ -4291,7 +4303,7 @@
         <w:rPr/>
       </w:pPr>
       <w:bookmarkStart w:id="74" w:name="computer-languages-sdks-and-operating-systems"/>
-      <w:bookmarkStart w:id="75" w:name="__RefHeading___Toc1187_37418751"/>
+      <w:bookmarkStart w:id="75" w:name="__RefHeading___Toc1192_952168118"/>
       <w:bookmarkEnd w:id="74"/>
       <w:bookmarkEnd w:id="75"/>
       <w:r>
@@ -4374,7 +4386,7 @@
         <w:rPr/>
         <w:t xml:space="preserve">Note that I write compilers and </w:t>
       </w:r>
-      <w:hyperlink r:id="rId80">
+      <w:hyperlink r:id="rId81">
         <w:r>
           <w:rPr>
             <w:rStyle w:val="InternetLink"/>
@@ -4459,7 +4471,7 @@
         <w:rPr/>
       </w:pPr>
       <w:bookmarkStart w:id="76" w:name="patents-under-development"/>
-      <w:bookmarkStart w:id="77" w:name="__RefHeading___Toc1189_37418751"/>
+      <w:bookmarkStart w:id="77" w:name="__RefHeading___Toc1194_952168118"/>
       <w:bookmarkEnd w:id="76"/>
       <w:bookmarkEnd w:id="77"/>
       <w:r>
@@ -4476,7 +4488,7 @@
         </w:numPr>
         <w:rPr/>
       </w:pPr>
-      <w:hyperlink r:id="rId81">
+      <w:hyperlink r:id="rId82">
         <w:r>
           <w:rPr>
             <w:rStyle w:val="InternetLink"/>
@@ -4488,7 +4500,7 @@
         <w:rPr/>
         <w:t xml:space="preserve">: (a) An extremely accurate and simple noise reduction and normalization algorithm to improve the accuracy of the standard </w:t>
       </w:r>
-      <w:hyperlink r:id="rId82">
+      <w:hyperlink r:id="rId83">
         <w:r>
           <w:rPr>
             <w:rStyle w:val="InternetLink"/>
@@ -4500,7 +4512,7 @@
         <w:rPr/>
         <w:t xml:space="preserve"> calculation, and (b) an </w:t>
       </w:r>
-      <w:hyperlink r:id="rId83">
+      <w:hyperlink r:id="rId84">
         <w:r>
           <w:rPr>
             <w:rStyle w:val="InternetLink"/>
@@ -4512,7 +4524,7 @@
         <w:rPr/>
         <w:t xml:space="preserve"> methodology for measuring the quantity of DNA in a bioassay where </w:t>
       </w:r>
-      <w:hyperlink r:id="rId84">
+      <w:hyperlink r:id="rId85">
         <w:r>
           <w:rPr>
             <w:rStyle w:val="InternetLink"/>
@@ -4524,7 +4536,7 @@
         <w:rPr/>
         <w:t xml:space="preserve"> makes it impossible to estimate the Ct because no underlying </w:t>
       </w:r>
-      <w:hyperlink r:id="rId85">
+      <w:hyperlink r:id="rId86">
         <w:r>
           <w:rPr>
             <w:rStyle w:val="InternetLink"/>
@@ -4546,7 +4558,7 @@
         </w:numPr>
         <w:rPr/>
       </w:pPr>
-      <w:hyperlink r:id="rId86">
+      <w:hyperlink r:id="rId87">
         <w:r>
           <w:rPr>
             <w:rStyle w:val="InternetLink"/>
@@ -4558,7 +4570,7 @@
         <w:rPr/>
         <w:t xml:space="preserve">: A set of non-linear cryptographic primitives using </w:t>
       </w:r>
-      <w:hyperlink r:id="rId87">
+      <w:hyperlink r:id="rId88">
         <w:r>
           <w:rPr>
             <w:rStyle w:val="InternetLink"/>
@@ -4570,7 +4582,7 @@
         <w:rPr/>
         <w:t xml:space="preserve">-like </w:t>
       </w:r>
-      <w:hyperlink r:id="rId88">
+      <w:hyperlink r:id="rId89">
         <w:r>
           <w:rPr>
             <w:rStyle w:val="InternetLink"/>
@@ -4582,7 +4594,7 @@
         <w:rPr/>
         <w:t xml:space="preserve"> which overcomes the well known limitation of using Hamming weights because they have a </w:t>
       </w:r>
-      <w:hyperlink r:id="rId89">
+      <w:hyperlink r:id="rId90">
         <w:r>
           <w:rPr>
             <w:rStyle w:val="InternetLink"/>
@@ -4601,7 +4613,7 @@
         <w:rPr/>
       </w:pPr>
       <w:bookmarkStart w:id="78" w:name="personal"/>
-      <w:bookmarkStart w:id="79" w:name="__RefHeading___Toc1191_37418751"/>
+      <w:bookmarkStart w:id="79" w:name="__RefHeading___Toc1196_952168118"/>
       <w:bookmarkEnd w:id="78"/>
       <w:bookmarkEnd w:id="79"/>
       <w:r>

</xml_diff>

<commit_message>
update summary obfuscation link
</commit_message>
<xml_diff>
--- a/cv/AvrahamBernstein-CV-Abbrev.docx
+++ b/cv/AvrahamBernstein-CV-Abbrev.docx
@@ -9,7 +9,7 @@
         <w:rPr/>
       </w:pPr>
       <w:bookmarkStart w:id="0" w:name="avraham-abe-bernstein-abbreviated-professional-cv"/>
-      <w:bookmarkStart w:id="1" w:name="__RefHeading___Toc1097_159064759"/>
+      <w:bookmarkStart w:id="1" w:name="__RefHeading___Toc1102_870576522"/>
       <w:bookmarkEnd w:id="0"/>
       <w:bookmarkEnd w:id="1"/>
       <w:r>
@@ -38,7 +38,7 @@
         <w:rPr>
           <w:i/>
         </w:rPr>
-        <w:t>Last update: 2017-08-06T10:28:41Z</w:t>
+        <w:t>Last update: 2017-08-06T11:23:37Z</w:t>
       </w:r>
     </w:p>
     <w:p>
@@ -146,7 +146,7 @@
         <w:rPr/>
       </w:pPr>
       <w:bookmarkStart w:id="2" w:name="contact-info-links"/>
-      <w:bookmarkStart w:id="3" w:name="__RefHeading___Toc1099_159064759"/>
+      <w:bookmarkStart w:id="3" w:name="__RefHeading___Toc1104_870576522"/>
       <w:bookmarkEnd w:id="2"/>
       <w:bookmarkEnd w:id="3"/>
       <w:r>
@@ -438,7 +438,7 @@
         <w:rPr/>
       </w:pPr>
       <w:bookmarkStart w:id="4" w:name="table-of-contents"/>
-      <w:bookmarkStart w:id="5" w:name="__RefHeading___Toc1101_159064759"/>
+      <w:bookmarkStart w:id="5" w:name="__RefHeading___Toc1106_870576522"/>
       <w:bookmarkEnd w:id="4"/>
       <w:bookmarkEnd w:id="5"/>
       <w:r>
@@ -463,7 +463,7 @@
       <w:r>
         <w:fldChar w:fldCharType="separate"/>
       </w:r>
-      <w:hyperlink w:anchor="__RefHeading___Toc1097_159064759">
+      <w:hyperlink w:anchor="__RefHeading___Toc1102_870576522">
         <w:r>
           <w:rPr>
             <w:rStyle w:val="IndexLink"/>
@@ -482,7 +482,7 @@
         </w:tabs>
         <w:rPr/>
       </w:pPr>
-      <w:hyperlink w:anchor="__RefHeading___Toc1099_159064759">
+      <w:hyperlink w:anchor="__RefHeading___Toc1104_870576522">
         <w:r>
           <w:rPr>
             <w:rStyle w:val="IndexLink"/>
@@ -501,7 +501,7 @@
         </w:tabs>
         <w:rPr/>
       </w:pPr>
-      <w:hyperlink w:anchor="__RefHeading___Toc1101_159064759">
+      <w:hyperlink w:anchor="__RefHeading___Toc1106_870576522">
         <w:r>
           <w:rPr>
             <w:rStyle w:val="IndexLink"/>
@@ -520,7 +520,7 @@
         </w:tabs>
         <w:rPr/>
       </w:pPr>
-      <w:hyperlink w:anchor="__RefHeading___Toc1103_159064759">
+      <w:hyperlink w:anchor="__RefHeading___Toc1108_870576522">
         <w:r>
           <w:rPr>
             <w:rStyle w:val="IndexLink"/>
@@ -539,7 +539,7 @@
         </w:tabs>
         <w:rPr/>
       </w:pPr>
-      <w:hyperlink w:anchor="__RefHeading___Toc1105_159064759">
+      <w:hyperlink w:anchor="__RefHeading___Toc1110_870576522">
         <w:r>
           <w:rPr>
             <w:rStyle w:val="IndexLink"/>
@@ -558,7 +558,7 @@
         </w:tabs>
         <w:rPr/>
       </w:pPr>
-      <w:hyperlink w:anchor="__RefHeading___Toc1107_159064759">
+      <w:hyperlink w:anchor="__RefHeading___Toc1112_870576522">
         <w:r>
           <w:rPr>
             <w:rStyle w:val="IndexLink"/>
@@ -577,7 +577,7 @@
         </w:tabs>
         <w:rPr/>
       </w:pPr>
-      <w:hyperlink w:anchor="__RefHeading___Toc1109_159064759">
+      <w:hyperlink w:anchor="__RefHeading___Toc1114_870576522">
         <w:r>
           <w:rPr>
             <w:rStyle w:val="IndexLink"/>
@@ -596,7 +596,7 @@
         </w:tabs>
         <w:rPr/>
       </w:pPr>
-      <w:hyperlink w:anchor="__RefHeading___Toc1111_159064759">
+      <w:hyperlink w:anchor="__RefHeading___Toc1116_870576522">
         <w:r>
           <w:rPr>
             <w:rStyle w:val="IndexLink"/>
@@ -615,7 +615,7 @@
         </w:tabs>
         <w:rPr/>
       </w:pPr>
-      <w:hyperlink w:anchor="__RefHeading___Toc1113_159064759">
+      <w:hyperlink w:anchor="__RefHeading___Toc1118_870576522">
         <w:r>
           <w:rPr>
             <w:rStyle w:val="IndexLink"/>
@@ -634,7 +634,7 @@
         </w:tabs>
         <w:rPr/>
       </w:pPr>
-      <w:hyperlink w:anchor="__RefHeading___Toc1115_159064759">
+      <w:hyperlink w:anchor="__RefHeading___Toc1120_870576522">
         <w:r>
           <w:rPr>
             <w:rStyle w:val="IndexLink"/>
@@ -653,7 +653,7 @@
         </w:tabs>
         <w:rPr/>
       </w:pPr>
-      <w:hyperlink w:anchor="__RefHeading___Toc1117_159064759">
+      <w:hyperlink w:anchor="__RefHeading___Toc1122_870576522">
         <w:r>
           <w:rPr>
             <w:rStyle w:val="IndexLink"/>
@@ -672,7 +672,7 @@
         </w:tabs>
         <w:rPr/>
       </w:pPr>
-      <w:hyperlink w:anchor="__RefHeading___Toc1119_159064759">
+      <w:hyperlink w:anchor="__RefHeading___Toc1124_870576522">
         <w:r>
           <w:rPr>
             <w:rStyle w:val="IndexLink"/>
@@ -691,7 +691,7 @@
         </w:tabs>
         <w:rPr/>
       </w:pPr>
-      <w:hyperlink w:anchor="__RefHeading___Toc1121_159064759">
+      <w:hyperlink w:anchor="__RefHeading___Toc1126_870576522">
         <w:r>
           <w:rPr>
             <w:rStyle w:val="IndexLink"/>
@@ -710,7 +710,7 @@
         </w:tabs>
         <w:rPr/>
       </w:pPr>
-      <w:hyperlink w:anchor="__RefHeading___Toc1123_159064759">
+      <w:hyperlink w:anchor="__RefHeading___Toc1128_870576522">
         <w:r>
           <w:rPr>
             <w:rStyle w:val="IndexLink"/>
@@ -729,7 +729,7 @@
         </w:tabs>
         <w:rPr/>
       </w:pPr>
-      <w:hyperlink w:anchor="__RefHeading___Toc1125_159064759">
+      <w:hyperlink w:anchor="__RefHeading___Toc1130_870576522">
         <w:r>
           <w:rPr>
             <w:rStyle w:val="IndexLink"/>
@@ -748,7 +748,7 @@
         </w:tabs>
         <w:rPr/>
       </w:pPr>
-      <w:hyperlink w:anchor="__RefHeading___Toc1127_159064759">
+      <w:hyperlink w:anchor="__RefHeading___Toc1132_870576522">
         <w:r>
           <w:rPr>
             <w:rStyle w:val="IndexLink"/>
@@ -767,7 +767,7 @@
         </w:tabs>
         <w:rPr/>
       </w:pPr>
-      <w:hyperlink w:anchor="__RefHeading___Toc1129_159064759">
+      <w:hyperlink w:anchor="__RefHeading___Toc1134_870576522">
         <w:r>
           <w:rPr>
             <w:rStyle w:val="IndexLink"/>
@@ -786,7 +786,7 @@
         </w:tabs>
         <w:rPr/>
       </w:pPr>
-      <w:hyperlink w:anchor="__RefHeading___Toc1131_159064759">
+      <w:hyperlink w:anchor="__RefHeading___Toc1136_870576522">
         <w:r>
           <w:rPr>
             <w:rStyle w:val="IndexLink"/>
@@ -805,7 +805,7 @@
         </w:tabs>
         <w:rPr/>
       </w:pPr>
-      <w:hyperlink w:anchor="__RefHeading___Toc1133_159064759">
+      <w:hyperlink w:anchor="__RefHeading___Toc1138_870576522">
         <w:r>
           <w:rPr>
             <w:rStyle w:val="IndexLink"/>
@@ -824,7 +824,7 @@
         </w:tabs>
         <w:rPr/>
       </w:pPr>
-      <w:hyperlink w:anchor="__RefHeading___Toc1135_159064759">
+      <w:hyperlink w:anchor="__RefHeading___Toc1140_870576522">
         <w:r>
           <w:rPr>
             <w:rStyle w:val="IndexLink"/>
@@ -843,7 +843,7 @@
         </w:tabs>
         <w:rPr/>
       </w:pPr>
-      <w:hyperlink w:anchor="__RefHeading___Toc1137_159064759">
+      <w:hyperlink w:anchor="__RefHeading___Toc1142_870576522">
         <w:r>
           <w:rPr>
             <w:rStyle w:val="IndexLink"/>
@@ -862,7 +862,7 @@
         </w:tabs>
         <w:rPr/>
       </w:pPr>
-      <w:hyperlink w:anchor="__RefHeading___Toc1139_159064759">
+      <w:hyperlink w:anchor="__RefHeading___Toc1144_870576522">
         <w:r>
           <w:rPr>
             <w:rStyle w:val="IndexLink"/>
@@ -881,7 +881,7 @@
         </w:tabs>
         <w:rPr/>
       </w:pPr>
-      <w:hyperlink w:anchor="__RefHeading___Toc1141_159064759">
+      <w:hyperlink w:anchor="__RefHeading___Toc1146_870576522">
         <w:r>
           <w:rPr>
             <w:rStyle w:val="IndexLink"/>
@@ -900,7 +900,7 @@
         </w:tabs>
         <w:rPr/>
       </w:pPr>
-      <w:hyperlink w:anchor="__RefHeading___Toc1143_159064759">
+      <w:hyperlink w:anchor="__RefHeading___Toc1148_870576522">
         <w:r>
           <w:rPr>
             <w:rStyle w:val="IndexLink"/>
@@ -919,7 +919,7 @@
         </w:tabs>
         <w:rPr/>
       </w:pPr>
-      <w:hyperlink w:anchor="__RefHeading___Toc1145_159064759">
+      <w:hyperlink w:anchor="__RefHeading___Toc1150_870576522">
         <w:r>
           <w:rPr>
             <w:rStyle w:val="IndexLink"/>
@@ -938,7 +938,7 @@
         </w:tabs>
         <w:rPr/>
       </w:pPr>
-      <w:hyperlink w:anchor="__RefHeading___Toc1147_159064759">
+      <w:hyperlink w:anchor="__RefHeading___Toc1152_870576522">
         <w:r>
           <w:rPr>
             <w:rStyle w:val="IndexLink"/>
@@ -957,7 +957,7 @@
         </w:tabs>
         <w:rPr/>
       </w:pPr>
-      <w:hyperlink w:anchor="__RefHeading___Toc1149_159064759">
+      <w:hyperlink w:anchor="__RefHeading___Toc1154_870576522">
         <w:r>
           <w:rPr>
             <w:rStyle w:val="IndexLink"/>
@@ -976,7 +976,7 @@
         </w:tabs>
         <w:rPr/>
       </w:pPr>
-      <w:hyperlink w:anchor="__RefHeading___Toc1151_159064759">
+      <w:hyperlink w:anchor="__RefHeading___Toc1156_870576522">
         <w:r>
           <w:rPr>
             <w:rStyle w:val="IndexLink"/>
@@ -995,7 +995,7 @@
         </w:tabs>
         <w:rPr/>
       </w:pPr>
-      <w:hyperlink w:anchor="__RefHeading___Toc1153_159064759">
+      <w:hyperlink w:anchor="__RefHeading___Toc1158_870576522">
         <w:r>
           <w:rPr>
             <w:rStyle w:val="IndexLink"/>
@@ -1014,7 +1014,7 @@
         </w:tabs>
         <w:rPr/>
       </w:pPr>
-      <w:hyperlink w:anchor="__RefHeading___Toc1155_159064759">
+      <w:hyperlink w:anchor="__RefHeading___Toc1160_870576522">
         <w:r>
           <w:rPr>
             <w:rStyle w:val="IndexLink"/>
@@ -1033,7 +1033,7 @@
         </w:tabs>
         <w:rPr/>
       </w:pPr>
-      <w:hyperlink w:anchor="__RefHeading___Toc1157_159064759">
+      <w:hyperlink w:anchor="__RefHeading___Toc1162_870576522">
         <w:r>
           <w:rPr>
             <w:rStyle w:val="IndexLink"/>
@@ -1052,7 +1052,7 @@
         </w:tabs>
         <w:rPr/>
       </w:pPr>
-      <w:hyperlink w:anchor="__RefHeading___Toc1159_159064759">
+      <w:hyperlink w:anchor="__RefHeading___Toc1164_870576522">
         <w:r>
           <w:rPr>
             <w:rStyle w:val="IndexLink"/>
@@ -1071,7 +1071,7 @@
         </w:tabs>
         <w:rPr/>
       </w:pPr>
-      <w:hyperlink w:anchor="__RefHeading___Toc1161_159064759">
+      <w:hyperlink w:anchor="__RefHeading___Toc1166_870576522">
         <w:r>
           <w:rPr>
             <w:rStyle w:val="IndexLink"/>
@@ -1090,7 +1090,7 @@
         </w:tabs>
         <w:rPr/>
       </w:pPr>
-      <w:hyperlink w:anchor="__RefHeading___Toc1163_159064759">
+      <w:hyperlink w:anchor="__RefHeading___Toc1168_870576522">
         <w:r>
           <w:rPr>
             <w:rStyle w:val="IndexLink"/>
@@ -1109,7 +1109,7 @@
         </w:tabs>
         <w:rPr/>
       </w:pPr>
-      <w:hyperlink w:anchor="__RefHeading___Toc1165_159064759">
+      <w:hyperlink w:anchor="__RefHeading___Toc1170_870576522">
         <w:r>
           <w:rPr>
             <w:rStyle w:val="IndexLink"/>
@@ -1128,7 +1128,7 @@
         </w:tabs>
         <w:rPr/>
       </w:pPr>
-      <w:hyperlink w:anchor="__RefHeading___Toc1167_159064759">
+      <w:hyperlink w:anchor="__RefHeading___Toc1172_870576522">
         <w:r>
           <w:rPr>
             <w:rStyle w:val="IndexLink"/>
@@ -1147,7 +1147,7 @@
         </w:tabs>
         <w:rPr/>
       </w:pPr>
-      <w:hyperlink w:anchor="__RefHeading___Toc1169_159064759">
+      <w:hyperlink w:anchor="__RefHeading___Toc1174_870576522">
         <w:r>
           <w:rPr>
             <w:rStyle w:val="IndexLink"/>
@@ -1166,7 +1166,7 @@
         </w:tabs>
         <w:rPr/>
       </w:pPr>
-      <w:hyperlink w:anchor="__RefHeading___Toc1171_159064759">
+      <w:hyperlink w:anchor="__RefHeading___Toc1176_870576522">
         <w:r>
           <w:rPr>
             <w:rStyle w:val="IndexLink"/>
@@ -1185,7 +1185,7 @@
         </w:tabs>
         <w:rPr/>
       </w:pPr>
-      <w:hyperlink w:anchor="__RefHeading___Toc1173_159064759">
+      <w:hyperlink w:anchor="__RefHeading___Toc1178_870576522">
         <w:r>
           <w:rPr>
             <w:rStyle w:val="IndexLink"/>
@@ -1204,7 +1204,7 @@
         </w:tabs>
         <w:rPr/>
       </w:pPr>
-      <w:hyperlink w:anchor="__RefHeading___Toc1175_159064759">
+      <w:hyperlink w:anchor="__RefHeading___Toc1180_870576522">
         <w:r>
           <w:rPr>
             <w:rStyle w:val="IndexLink"/>
@@ -1224,7 +1224,7 @@
         <w:rPr/>
       </w:pPr>
       <w:bookmarkStart w:id="6" w:name="summary"/>
-      <w:bookmarkStart w:id="7" w:name="__RefHeading___Toc1103_159064759"/>
+      <w:bookmarkStart w:id="7" w:name="__RefHeading___Toc1108_870576522"/>
       <w:bookmarkEnd w:id="6"/>
       <w:bookmarkEnd w:id="7"/>
       <w:r>
@@ -1261,7 +1261,19 @@
       </w:pPr>
       <w:r>
         <w:rPr/>
-        <w:t>For the past 13 years, I worked primarily in the field of cybersecurity with a specialty in S/W obfuscation, i.e. anti-reverse engineering techniques. The target O/S were Android and IOS.</w:t>
+        <w:t xml:space="preserve">For the past 13 years, I worked primarily in the field of cybersecurity with a specialty in </w:t>
+      </w:r>
+      <w:hyperlink r:id="rId13">
+        <w:r>
+          <w:rPr>
+            <w:rStyle w:val="InternetLink"/>
+          </w:rPr>
+          <w:t>S/W obfuscation</w:t>
+        </w:r>
+      </w:hyperlink>
+      <w:r>
+        <w:rPr/>
+        <w:t>, i.e. anti-reverse engineering techniques. The target O/S were Android and IOS.</w:t>
       </w:r>
     </w:p>
     <w:p>
@@ -1293,7 +1305,7 @@
         <w:rPr/>
         <w:t xml:space="preserve">Usually I am able to apply knowledge and </w:t>
       </w:r>
-      <w:hyperlink r:id="rId13">
+      <w:hyperlink r:id="rId14">
         <w:r>
           <w:rPr>
             <w:rStyle w:val="InternetLink"/>
@@ -1305,7 +1317,7 @@
         <w:rPr/>
         <w:t xml:space="preserve"> that I have acquired from other fields, and apply it to the new one - what educational psychologists refer to as </w:t>
       </w:r>
-      <w:hyperlink r:id="rId14">
+      <w:hyperlink r:id="rId15">
         <w:r>
           <w:rPr>
             <w:rStyle w:val="InternetLink"/>
@@ -1317,7 +1329,7 @@
         <w:rPr/>
         <w:t xml:space="preserve">. A common technique that I use is to create a </w:t>
       </w:r>
-      <w:hyperlink r:id="rId15">
+      <w:hyperlink r:id="rId16">
         <w:r>
           <w:rPr>
             <w:rStyle w:val="InternetLink"/>
@@ -1353,7 +1365,7 @@
         <w:rPr/>
         <w:t xml:space="preserve">, along with a compiler that automatically generated a simulator/debugger, assembler, and C compiler. A common programming technique that I use is </w:t>
       </w:r>
-      <w:hyperlink r:id="rId16">
+      <w:hyperlink r:id="rId17">
         <w:r>
           <w:rPr>
             <w:rStyle w:val="InternetLink"/>
@@ -1375,7 +1387,7 @@
         <w:rPr/>
         <w:t xml:space="preserve">I am an </w:t>
       </w:r>
-      <w:hyperlink r:id="rId17">
+      <w:hyperlink r:id="rId18">
         <w:r>
           <w:rPr>
             <w:rStyle w:val="InternetLink"/>
@@ -1387,7 +1399,7 @@
         <w:rPr/>
         <w:t xml:space="preserve">, and an </w:t>
       </w:r>
-      <w:hyperlink r:id="rId18">
+      <w:hyperlink r:id="rId19">
         <w:r>
           <w:rPr>
             <w:rStyle w:val="InternetLink"/>
@@ -1430,7 +1442,7 @@
         <w:rPr/>
         <w:t xml:space="preserve">My CV is long because (1) I have 35 years of experience, (2) I have shown how I am able to apply my expertise to many different application domains, and (3) I mention details of projects that I did over 30 years ago which are still highly relevant today. Even though technology is progressing exponentially, some of these older projects were conceptual building blocks that are still a critically important component of my professional </w:t>
       </w:r>
-      <w:hyperlink r:id="rId19">
+      <w:hyperlink r:id="rId20">
         <w:r>
           <w:rPr>
             <w:rStyle w:val="InternetLink"/>
@@ -1442,7 +1454,7 @@
         <w:rPr/>
         <w:t xml:space="preserve">. For example, the first serious S/W algorithm that I developed was at the age of 15 in a high school computer science course when I designed a perfect game of 3D 4x4x4 tic-tac-toe in Fortran on the defunct </w:t>
       </w:r>
-      <w:hyperlink r:id="rId20">
+      <w:hyperlink r:id="rId21">
         <w:r>
           <w:rPr>
             <w:rStyle w:val="InternetLink"/>
@@ -1464,7 +1476,7 @@
         <w:rPr/>
         <w:t xml:space="preserve"> been subsequently involved in </w:t>
       </w:r>
-      <w:hyperlink r:id="rId21">
+      <w:hyperlink r:id="rId22">
         <w:r>
           <w:rPr>
             <w:rStyle w:val="InternetLink"/>
@@ -1503,7 +1515,7 @@
         <w:rPr/>
       </w:pPr>
       <w:bookmarkStart w:id="8" w:name="work-experience"/>
-      <w:bookmarkStart w:id="9" w:name="__RefHeading___Toc1105_159064759"/>
+      <w:bookmarkStart w:id="9" w:name="__RefHeading___Toc1110_870576522"/>
       <w:bookmarkEnd w:id="8"/>
       <w:bookmarkEnd w:id="9"/>
       <w:r>
@@ -1517,7 +1529,7 @@
         <w:rPr/>
       </w:pPr>
       <w:bookmarkStart w:id="10" w:name="present-consultant-cybersecurity"/>
-      <w:bookmarkStart w:id="11" w:name="__RefHeading___Toc1107_159064759"/>
+      <w:bookmarkStart w:id="11" w:name="__RefHeading___Toc1112_870576522"/>
       <w:bookmarkEnd w:id="10"/>
       <w:bookmarkEnd w:id="11"/>
       <w:r>
@@ -1550,7 +1562,7 @@
         <w:rPr/>
         <w:t xml:space="preserve">Developing my own </w:t>
       </w:r>
-      <w:hyperlink r:id="rId22">
+      <w:hyperlink r:id="rId23">
         <w:r>
           <w:rPr>
             <w:rStyle w:val="InternetLink"/>
@@ -1562,7 +1574,7 @@
         <w:rPr/>
         <w:t xml:space="preserve"> </w:t>
       </w:r>
-      <w:hyperlink r:id="rId23">
+      <w:hyperlink r:id="rId24">
         <w:r>
           <w:rPr>
             <w:rStyle w:val="InternetLink"/>
@@ -1574,7 +1586,7 @@
         <w:rPr/>
         <w:t xml:space="preserve"> for C/C++ and for </w:t>
       </w:r>
-      <w:hyperlink r:id="rId24">
+      <w:hyperlink r:id="rId25">
         <w:r>
           <w:rPr>
             <w:rStyle w:val="InternetLink"/>
@@ -1600,7 +1612,7 @@
         <w:rPr/>
         <w:t xml:space="preserve">Collaborating with the compiler company Semantic Designs </w:t>
       </w:r>
-      <w:hyperlink r:id="rId25">
+      <w:hyperlink r:id="rId26">
         <w:r>
           <w:rPr>
             <w:rStyle w:val="InternetLink"/>
@@ -1626,7 +1638,7 @@
         <w:rPr/>
         <w:t xml:space="preserve">I am a mentor for the Jerusalem </w:t>
       </w:r>
-      <w:hyperlink r:id="rId26">
+      <w:hyperlink r:id="rId27">
         <w:r>
           <w:rPr>
             <w:rStyle w:val="InternetLink"/>
@@ -1645,7 +1657,7 @@
         <w:rPr/>
       </w:pPr>
       <w:bookmarkStart w:id="12" w:name="security-manager-architect-ott-internet-pay-tv-system-secure-player"/>
-      <w:bookmarkStart w:id="13" w:name="__RefHeading___Toc1109_159064759"/>
+      <w:bookmarkStart w:id="13" w:name="__RefHeading___Toc1114_870576522"/>
       <w:bookmarkEnd w:id="12"/>
       <w:bookmarkEnd w:id="13"/>
       <w:r>
@@ -1678,7 +1690,7 @@
         <w:rPr/>
         <w:t xml:space="preserve">I was head of security for their </w:t>
       </w:r>
-      <w:hyperlink r:id="rId27">
+      <w:hyperlink r:id="rId28">
         <w:r>
           <w:rPr>
             <w:rStyle w:val="InternetLink"/>
@@ -1732,7 +1744,7 @@
         <w:rPr/>
         <w:t xml:space="preserve">We supplied a reference application to our customers who were our </w:t>
       </w:r>
-      <w:hyperlink r:id="rId28">
+      <w:hyperlink r:id="rId29">
         <w:r>
           <w:rPr>
             <w:rStyle w:val="InternetLink"/>
@@ -1744,7 +1756,7 @@
         <w:rPr/>
         <w:t xml:space="preserve"> broadcaster/operator customers who needed to provide an </w:t>
       </w:r>
-      <w:hyperlink r:id="rId29">
+      <w:hyperlink r:id="rId30">
         <w:r>
           <w:rPr>
             <w:rStyle w:val="InternetLink"/>
@@ -1770,7 +1782,7 @@
         <w:rPr/>
         <w:t xml:space="preserve">The original </w:t>
       </w:r>
-      <w:hyperlink r:id="rId30">
+      <w:hyperlink r:id="rId31">
         <w:r>
           <w:rPr>
             <w:rStyle w:val="InternetLink"/>
@@ -1782,7 +1794,7 @@
         <w:rPr/>
         <w:t xml:space="preserve"> was </w:t>
       </w:r>
-      <w:hyperlink r:id="rId31">
+      <w:hyperlink r:id="rId32">
         <w:r>
           <w:rPr>
             <w:rStyle w:val="InternetLink"/>
@@ -1794,7 +1806,7 @@
         <w:rPr/>
         <w:t xml:space="preserve">. Later we supported Google </w:t>
       </w:r>
-      <w:hyperlink r:id="rId32">
+      <w:hyperlink r:id="rId33">
         <w:r>
           <w:rPr>
             <w:rStyle w:val="InternetLink"/>
@@ -1806,7 +1818,7 @@
         <w:rPr/>
         <w:t xml:space="preserve">, and the </w:t>
       </w:r>
-      <w:hyperlink r:id="rId33">
+      <w:hyperlink r:id="rId34">
         <w:r>
           <w:rPr>
             <w:rStyle w:val="InternetLink"/>
@@ -1846,7 +1858,7 @@
         <w:rPr/>
         <w:t xml:space="preserve">Some S/W security tools we purchased, namely the </w:t>
       </w:r>
-      <w:hyperlink r:id="rId34">
+      <w:hyperlink r:id="rId35">
         <w:r>
           <w:rPr>
             <w:rStyle w:val="InternetLink"/>
@@ -1858,7 +1870,7 @@
         <w:rPr/>
         <w:t xml:space="preserve"> </w:t>
       </w:r>
-      <w:hyperlink r:id="rId35">
+      <w:hyperlink r:id="rId36">
         <w:r>
           <w:rPr>
             <w:rStyle w:val="InternetLink"/>
@@ -1908,7 +1920,7 @@
         <w:rPr/>
         <w:t xml:space="preserve"> </w:t>
       </w:r>
-      <w:hyperlink r:id="rId36">
+      <w:hyperlink r:id="rId37">
         <w:r>
           <w:rPr>
             <w:rStyle w:val="InternetLink"/>
@@ -1930,7 +1942,7 @@
         <w:rPr/>
         <w:t xml:space="preserve"> reverse engineering tools such as the </w:t>
       </w:r>
-      <w:hyperlink r:id="rId37">
+      <w:hyperlink r:id="rId38">
         <w:r>
           <w:rPr>
             <w:rStyle w:val="InternetLink"/>
@@ -1963,7 +1975,7 @@
         <w:rPr/>
       </w:pPr>
       <w:bookmarkStart w:id="14" w:name="consultant-cybersecurity-protection-of-a-small-business-with-extremely-high-security-concerns"/>
-      <w:bookmarkStart w:id="15" w:name="__RefHeading___Toc1111_159064759"/>
+      <w:bookmarkStart w:id="15" w:name="__RefHeading___Toc1116_870576522"/>
       <w:bookmarkEnd w:id="14"/>
       <w:bookmarkEnd w:id="15"/>
       <w:r>
@@ -1977,7 +1989,7 @@
         <w:rPr/>
       </w:pPr>
       <w:bookmarkStart w:id="16" w:name="part-time-cto-us-agricultural-trading-company-with-nigeria"/>
-      <w:bookmarkStart w:id="17" w:name="__RefHeading___Toc1113_159064759"/>
+      <w:bookmarkStart w:id="17" w:name="__RefHeading___Toc1118_870576522"/>
       <w:bookmarkEnd w:id="16"/>
       <w:bookmarkEnd w:id="17"/>
       <w:r>
@@ -1991,7 +2003,7 @@
         <w:rPr/>
       </w:pPr>
       <w:bookmarkStart w:id="18" w:name="vp-rd-urban-traffic-vehicle-route-guidance"/>
-      <w:bookmarkStart w:id="19" w:name="__RefHeading___Toc1115_159064759"/>
+      <w:bookmarkStart w:id="19" w:name="__RefHeading___Toc1120_870576522"/>
       <w:bookmarkEnd w:id="18"/>
       <w:bookmarkEnd w:id="19"/>
       <w:r>
@@ -2024,7 +2036,7 @@
         <w:rPr/>
         <w:t xml:space="preserve">I designed algorithms and a computational infrastructure similar to what </w:t>
       </w:r>
-      <w:hyperlink r:id="rId38">
+      <w:hyperlink r:id="rId39">
         <w:r>
           <w:rPr>
             <w:rStyle w:val="InternetLink"/>
@@ -2064,7 +2076,7 @@
         <w:rPr/>
         <w:t xml:space="preserve">I built </w:t>
       </w:r>
-      <w:hyperlink r:id="rId39">
+      <w:hyperlink r:id="rId40">
         <w:r>
           <w:rPr>
             <w:rStyle w:val="InternetLink"/>
@@ -2111,7 +2123,7 @@
         <w:rPr/>
       </w:pPr>
       <w:bookmarkStart w:id="20" w:name="consultant-transparent-technical-negotiator-of-restricted-hi-tech-trade-with-china"/>
-      <w:bookmarkStart w:id="21" w:name="__RefHeading___Toc1117_159064759"/>
+      <w:bookmarkStart w:id="21" w:name="__RefHeading___Toc1122_870576522"/>
       <w:bookmarkEnd w:id="20"/>
       <w:bookmarkEnd w:id="21"/>
       <w:r>
@@ -2125,7 +2137,7 @@
         <w:rPr/>
       </w:pPr>
       <w:bookmarkStart w:id="22" w:name="consultant-bioinformatics-pcr-algorithms"/>
-      <w:bookmarkStart w:id="23" w:name="__RefHeading___Toc1119_159064759"/>
+      <w:bookmarkStart w:id="23" w:name="__RefHeading___Toc1124_870576522"/>
       <w:bookmarkEnd w:id="22"/>
       <w:bookmarkEnd w:id="23"/>
       <w:r>
@@ -2158,7 +2170,7 @@
         <w:rPr/>
         <w:t xml:space="preserve">Within 3 months of joining the company and quickly learning the basics of bioinformatics, I discovered a new algorithm using Artificial Intelligence (AI) and Data Science techniques for handling </w:t>
       </w:r>
-      <w:hyperlink r:id="rId40">
+      <w:hyperlink r:id="rId41">
         <w:r>
           <w:rPr>
             <w:rStyle w:val="InternetLink"/>
@@ -2196,7 +2208,7 @@
         <w:rPr/>
         <w:t xml:space="preserve">The client’s product was a </w:t>
       </w:r>
-      <w:hyperlink r:id="rId41">
+      <w:hyperlink r:id="rId42">
         <w:r>
           <w:rPr>
             <w:rStyle w:val="InternetLink"/>
@@ -2208,7 +2220,7 @@
         <w:rPr/>
         <w:t xml:space="preserve"> (= a lethal staphylococcus bacteria that is antibiotic resistant and thrives in hospitals) </w:t>
       </w:r>
-      <w:hyperlink r:id="rId42">
+      <w:hyperlink r:id="rId43">
         <w:r>
           <w:rPr>
             <w:rStyle w:val="InternetLink"/>
@@ -2220,7 +2232,7 @@
         <w:rPr/>
         <w:t xml:space="preserve"> (= DNA amplification/duplication technology) detection kit. Typically the kit would be used in hospitals to determine whether a newly admitted patient was a MRSA carrier. A PCR test can return results within 2 hours, whereas the “gold standard” </w:t>
       </w:r>
-      <w:hyperlink r:id="rId43">
+      <w:hyperlink r:id="rId44">
         <w:r>
           <w:rPr>
             <w:rStyle w:val="InternetLink"/>
@@ -2274,7 +2286,7 @@
         <w:rPr/>
         <w:t xml:space="preserve">I stood on the shoulders of the person who developed the original </w:t>
       </w:r>
-      <w:hyperlink r:id="rId44">
+      <w:hyperlink r:id="rId45">
         <w:r>
           <w:rPr>
             <w:rStyle w:val="InternetLink"/>
@@ -2286,7 +2298,7 @@
         <w:rPr/>
         <w:t xml:space="preserve"> function analytical detection algorithm, </w:t>
       </w:r>
-      <w:hyperlink r:id="rId45">
+      <w:hyperlink r:id="rId46">
         <w:r>
           <w:rPr>
             <w:rStyle w:val="InternetLink"/>
@@ -2305,7 +2317,7 @@
         <w:rPr/>
       </w:pPr>
       <w:bookmarkStart w:id="24" w:name="security-research-business-development"/>
-      <w:bookmarkStart w:id="25" w:name="__RefHeading___Toc1121_159064759"/>
+      <w:bookmarkStart w:id="25" w:name="__RefHeading___Toc1126_870576522"/>
       <w:bookmarkEnd w:id="24"/>
       <w:bookmarkEnd w:id="25"/>
       <w:r>
@@ -2324,7 +2336,7 @@
         </w:rPr>
         <w:t xml:space="preserve">@Cisco-NDS, Jerusalem: NDS primary business was providing </w:t>
       </w:r>
-      <w:hyperlink r:id="rId46">
+      <w:hyperlink r:id="rId47">
         <w:r>
           <w:rPr>
             <w:rStyle w:val="InternetLink"/>
@@ -2353,7 +2365,7 @@
         <w:rPr/>
         <w:t xml:space="preserve">I worked on a wide variety of security related projects. My background task was to do code security reviews. Typically secure coding is achieved by </w:t>
       </w:r>
-      <w:hyperlink r:id="rId47">
+      <w:hyperlink r:id="rId48">
         <w:r>
           <w:rPr>
             <w:rStyle w:val="InternetLink"/>
@@ -2379,7 +2391,7 @@
         <w:rPr/>
         <w:t xml:space="preserve">I was a member of the architecture team for their in-house </w:t>
       </w:r>
-      <w:hyperlink r:id="rId48">
+      <w:hyperlink r:id="rId49">
         <w:r>
           <w:rPr>
             <w:rStyle w:val="InternetLink"/>
@@ -2391,7 +2403,7 @@
         <w:rPr/>
         <w:t xml:space="preserve"> </w:t>
       </w:r>
-      <w:hyperlink r:id="rId49">
+      <w:hyperlink r:id="rId50">
         <w:r>
           <w:rPr>
             <w:rStyle w:val="InternetLink"/>
@@ -2417,7 +2429,7 @@
         <w:rPr/>
         <w:t xml:space="preserve">I developed techniques using Virtual Machine (VM) technology to crack </w:t>
       </w:r>
-      <w:hyperlink r:id="rId50">
+      <w:hyperlink r:id="rId51">
         <w:r>
           <w:rPr>
             <w:rStyle w:val="InternetLink"/>
@@ -2513,7 +2525,7 @@
         <w:rPr/>
         <w:t xml:space="preserve">I did a very interesting and important non-security related project for senior management, by </w:t>
       </w:r>
-      <w:hyperlink r:id="rId51">
+      <w:hyperlink r:id="rId52">
         <w:r>
           <w:rPr>
             <w:rStyle w:val="InternetLink"/>
@@ -2539,7 +2551,7 @@
         <w:rPr/>
         <w:t xml:space="preserve">I designed a hybrid simulator/emulator debugger for legacy </w:t>
       </w:r>
-      <w:hyperlink r:id="rId52">
+      <w:hyperlink r:id="rId53">
         <w:r>
           <w:rPr>
             <w:rStyle w:val="InternetLink"/>
@@ -2561,7 +2573,7 @@
         <w:rPr/>
         <w:t xml:space="preserve"> statements to log files. My new debugger allowed source code on the PC to be debugged using the </w:t>
       </w:r>
-      <w:hyperlink r:id="rId53">
+      <w:hyperlink r:id="rId54">
         <w:r>
           <w:rPr>
             <w:rStyle w:val="InternetLink"/>
@@ -2573,7 +2585,7 @@
         <w:rPr/>
         <w:t xml:space="preserve"> debugger while still viewing the results on the STB. Implementation was accomplished by reverse engineering the STB middleware API. 80% of the middleware ran natively on the PC, while the STB low level H/W specific portions were implemented via an agent on the STB that was accessed via API calls that were implemented as </w:t>
       </w:r>
-      <w:hyperlink r:id="rId54">
+      <w:hyperlink r:id="rId55">
         <w:r>
           <w:rPr>
             <w:rStyle w:val="InternetLink"/>
@@ -2599,7 +2611,7 @@
         <w:rPr/>
         <w:t xml:space="preserve">I wrote an automated testing system for a satellite content delivery system for huge content, e.g. delivering ultra high definition movies to cinemas, and print newspapers for remote publishing. I created a </w:t>
       </w:r>
-      <w:hyperlink r:id="rId55">
+      <w:hyperlink r:id="rId56">
         <w:r>
           <w:rPr>
             <w:rStyle w:val="InternetLink"/>
@@ -2618,7 +2630,7 @@
         <w:rPr/>
       </w:pPr>
       <w:bookmarkStart w:id="26" w:name="cto-blind-accessibility-hw-sw-to-enable-viewing-of-digital-images-maps"/>
-      <w:bookmarkStart w:id="27" w:name="__RefHeading___Toc1123_159064759"/>
+      <w:bookmarkStart w:id="27" w:name="__RefHeading___Toc1128_870576522"/>
       <w:bookmarkEnd w:id="26"/>
       <w:bookmarkEnd w:id="27"/>
       <w:r>
@@ -2680,7 +2692,7 @@
         <w:rPr/>
         <w:t xml:space="preserve">Previously the company had developed a </w:t>
       </w:r>
-      <w:hyperlink r:id="rId56">
+      <w:hyperlink r:id="rId57">
         <w:r>
           <w:rPr>
             <w:rStyle w:val="InternetLink"/>
@@ -2720,7 +2732,7 @@
         <w:rPr/>
         <w:t xml:space="preserve">I developed new algorithms that allowed the blind to read </w:t>
       </w:r>
-      <w:hyperlink r:id="rId57">
+      <w:hyperlink r:id="rId58">
         <w:r>
           <w:rPr>
             <w:rStyle w:val="InternetLink"/>
@@ -2843,7 +2855,7 @@
         <w:rPr/>
       </w:pPr>
       <w:bookmarkStart w:id="28" w:name="manager-cable-modem-router-network-utilities-sw-development-group"/>
-      <w:bookmarkStart w:id="29" w:name="__RefHeading___Toc1125_159064759"/>
+      <w:bookmarkStart w:id="29" w:name="__RefHeading___Toc1130_870576522"/>
       <w:bookmarkEnd w:id="28"/>
       <w:bookmarkEnd w:id="29"/>
       <w:r>
@@ -2879,7 +2891,7 @@
         <w:rPr/>
       </w:pPr>
       <w:bookmarkStart w:id="30" w:name="consultant-network-management-system-nms-for-fso-devices"/>
-      <w:bookmarkStart w:id="31" w:name="__RefHeading___Toc1127_159064759"/>
+      <w:bookmarkStart w:id="31" w:name="__RefHeading___Toc1132_870576522"/>
       <w:bookmarkEnd w:id="30"/>
       <w:bookmarkEnd w:id="31"/>
       <w:r>
@@ -2893,7 +2905,7 @@
         <w:rPr/>
       </w:pPr>
       <w:bookmarkStart w:id="32" w:name="contract-programmer-win32-asynchronous-network-driver-dll-for-a-visualbasic-project"/>
-      <w:bookmarkStart w:id="33" w:name="__RefHeading___Toc1129_159064759"/>
+      <w:bookmarkStart w:id="33" w:name="__RefHeading___Toc1134_870576522"/>
       <w:bookmarkEnd w:id="32"/>
       <w:bookmarkEnd w:id="33"/>
       <w:r>
@@ -2907,7 +2919,7 @@
         <w:rPr/>
       </w:pPr>
       <w:bookmarkStart w:id="34" w:name="contract-programmer-gcc-compiler-port-for-a-128-core-stack-machine"/>
-      <w:bookmarkStart w:id="35" w:name="__RefHeading___Toc1131_159064759"/>
+      <w:bookmarkStart w:id="35" w:name="__RefHeading___Toc1136_870576522"/>
       <w:bookmarkEnd w:id="34"/>
       <w:bookmarkEnd w:id="35"/>
       <w:r>
@@ -2921,7 +2933,7 @@
         <w:rPr/>
       </w:pPr>
       <w:bookmarkStart w:id="36" w:name="contractor-sw-architect-implementation-of-conoscopic-interferometer-workstation"/>
-      <w:bookmarkStart w:id="37" w:name="__RefHeading___Toc1133_159064759"/>
+      <w:bookmarkStart w:id="37" w:name="__RefHeading___Toc1138_870576522"/>
       <w:bookmarkEnd w:id="36"/>
       <w:bookmarkEnd w:id="37"/>
       <w:r>
@@ -2935,7 +2947,7 @@
         <w:rPr/>
       </w:pPr>
       <w:bookmarkStart w:id="38" w:name="ceo-cto-sw-architect-implementation-of-us-dod-mil-spec-automated-testing-system-night-hawk-fire-control-system"/>
-      <w:bookmarkStart w:id="39" w:name="__RefHeading___Toc1135_159064759"/>
+      <w:bookmarkStart w:id="39" w:name="__RefHeading___Toc1140_870576522"/>
       <w:bookmarkEnd w:id="38"/>
       <w:bookmarkEnd w:id="39"/>
       <w:r>
@@ -2949,7 +2961,7 @@
         <w:rPr/>
       </w:pPr>
       <w:bookmarkStart w:id="40" w:name="ceo-cto-sw-architect-implementation-of-sw-toolchain-for-dspg-pine-cpu"/>
-      <w:bookmarkStart w:id="41" w:name="__RefHeading___Toc1137_159064759"/>
+      <w:bookmarkStart w:id="41" w:name="__RefHeading___Toc1142_870576522"/>
       <w:bookmarkEnd w:id="40"/>
       <w:bookmarkEnd w:id="41"/>
       <w:r>
@@ -3020,7 +3032,7 @@
         <w:rPr/>
         <w:t xml:space="preserve">The technological breakthrough was my design of a </w:t>
       </w:r>
-      <w:hyperlink r:id="rId58">
+      <w:hyperlink r:id="rId59">
         <w:r>
           <w:rPr>
             <w:rStyle w:val="InternetLink"/>
@@ -3032,7 +3044,7 @@
         <w:rPr/>
         <w:t xml:space="preserve"> implemented in </w:t>
       </w:r>
-      <w:hyperlink r:id="rId59">
+      <w:hyperlink r:id="rId60">
         <w:r>
           <w:rPr>
             <w:rStyle w:val="InternetLink"/>
@@ -3065,7 +3077,7 @@
         <w:rPr/>
       </w:pPr>
       <w:bookmarkStart w:id="42" w:name="sw-architect-implementation-shop-floor-production-control-sfpc-system-bari-ii"/>
-      <w:bookmarkStart w:id="43" w:name="__RefHeading___Toc1139_159064759"/>
+      <w:bookmarkStart w:id="43" w:name="__RefHeading___Toc1144_870576522"/>
       <w:bookmarkEnd w:id="42"/>
       <w:bookmarkEnd w:id="43"/>
       <w:r>
@@ -3178,7 +3190,7 @@
         <w:rPr/>
         <w:t xml:space="preserve">, </w:t>
       </w:r>
-      <w:hyperlink r:id="rId60">
+      <w:hyperlink r:id="rId61">
         <w:r>
           <w:rPr>
             <w:rStyle w:val="InternetLink"/>
@@ -3267,7 +3279,7 @@
         <w:rPr/>
       </w:pPr>
       <w:bookmarkStart w:id="44" w:name="sw-architect-implementation-quadriplegic-pc-accessibility"/>
-      <w:bookmarkStart w:id="45" w:name="__RefHeading___Toc1141_159064759"/>
+      <w:bookmarkStart w:id="45" w:name="__RefHeading___Toc1146_870576522"/>
       <w:bookmarkEnd w:id="44"/>
       <w:bookmarkEnd w:id="45"/>
       <w:r>
@@ -3286,7 +3298,7 @@
         </w:rPr>
         <w:t xml:space="preserve">@Cubital, Herzliya - a charity project funded by the company and the CEO </w:t>
       </w:r>
-      <w:hyperlink r:id="rId61">
+      <w:hyperlink r:id="rId62">
         <w:r>
           <w:rPr>
             <w:rStyle w:val="InternetLink"/>
@@ -3343,7 +3355,7 @@
         <w:rPr/>
         <w:t xml:space="preserve">A </w:t>
       </w:r>
-      <w:hyperlink r:id="rId62">
+      <w:hyperlink r:id="rId63">
         <w:r>
           <w:rPr>
             <w:rStyle w:val="InternetLink"/>
@@ -3369,7 +3381,7 @@
         <w:rPr/>
         <w:t xml:space="preserve">A standard accessibility </w:t>
       </w:r>
-      <w:hyperlink r:id="rId63">
+      <w:hyperlink r:id="rId64">
         <w:r>
           <w:rPr>
             <w:rStyle w:val="InternetLink"/>
@@ -3492,7 +3504,7 @@
         <w:rPr/>
       </w:pPr>
       <w:bookmarkStart w:id="46" w:name="senior-programmer-vaxvms-sysadmin-3d-printer-solider"/>
-      <w:bookmarkStart w:id="47" w:name="__RefHeading___Toc1143_159064759"/>
+      <w:bookmarkStart w:id="47" w:name="__RefHeading___Toc1148_870576522"/>
       <w:bookmarkEnd w:id="46"/>
       <w:bookmarkEnd w:id="47"/>
       <w:r>
@@ -3506,7 +3518,7 @@
         <w:rPr/>
       </w:pPr>
       <w:bookmarkStart w:id="48" w:name="programmer-automated-leather-sewing-workstation"/>
-      <w:bookmarkStart w:id="49" w:name="__RefHeading___Toc1145_159064759"/>
+      <w:bookmarkStart w:id="49" w:name="__RefHeading___Toc1150_870576522"/>
       <w:bookmarkEnd w:id="48"/>
       <w:bookmarkEnd w:id="49"/>
       <w:r>
@@ -3520,7 +3532,7 @@
         <w:rPr/>
       </w:pPr>
       <w:bookmarkStart w:id="50" w:name="programmer-vaxvms-sysadmin-hebrewenglish-word-processor-glyph"/>
-      <w:bookmarkStart w:id="51" w:name="__RefHeading___Toc1147_159064759"/>
+      <w:bookmarkStart w:id="51" w:name="__RefHeading___Toc1152_870576522"/>
       <w:bookmarkEnd w:id="50"/>
       <w:bookmarkEnd w:id="51"/>
       <w:r>
@@ -3534,7 +3546,7 @@
         <w:rPr/>
       </w:pPr>
       <w:bookmarkStart w:id="52" w:name="programmer-real-time"/>
-      <w:bookmarkStart w:id="53" w:name="__RefHeading___Toc1149_159064759"/>
+      <w:bookmarkStart w:id="53" w:name="__RefHeading___Toc1154_870576522"/>
       <w:bookmarkEnd w:id="52"/>
       <w:bookmarkEnd w:id="53"/>
       <w:r>
@@ -3557,7 +3569,7 @@
         <w:rPr/>
         <w:t xml:space="preserve"> This was my first job upon making </w:t>
       </w:r>
-      <w:hyperlink r:id="rId64">
+      <w:hyperlink r:id="rId65">
         <w:r>
           <w:rPr>
             <w:rStyle w:val="InternetLink"/>
@@ -3569,7 +3581,7 @@
         <w:rPr/>
         <w:t xml:space="preserve"> to Israel. Before receiving my security clearance, I worked on the development of a data collection system. I wrote a </w:t>
       </w:r>
-      <w:hyperlink r:id="rId65">
+      <w:hyperlink r:id="rId66">
         <w:r>
           <w:rPr>
             <w:rStyle w:val="InternetLink"/>
@@ -3581,7 +3593,7 @@
         <w:rPr/>
         <w:t xml:space="preserve"> kernel for the 8080 CPU because at the time no off-the-shelf alternative was available. My mentor was Menachem Malkosh. It was a formative learning experience. After receiving my clearance, I worked on the radar system for the </w:t>
       </w:r>
-      <w:hyperlink r:id="rId66">
+      <w:hyperlink r:id="rId67">
         <w:r>
           <w:rPr>
             <w:rStyle w:val="InternetLink"/>
@@ -3600,7 +3612,7 @@
         <w:rPr/>
       </w:pPr>
       <w:bookmarkStart w:id="54" w:name="programmer-ibm-cpcms-sysadmin"/>
-      <w:bookmarkStart w:id="55" w:name="__RefHeading___Toc1151_159064759"/>
+      <w:bookmarkStart w:id="55" w:name="__RefHeading___Toc1156_870576522"/>
       <w:bookmarkEnd w:id="54"/>
       <w:bookmarkEnd w:id="55"/>
       <w:r>
@@ -3614,7 +3626,7 @@
         <w:rPr/>
       </w:pPr>
       <w:bookmarkStart w:id="56" w:name="programmereconomist"/>
-      <w:bookmarkStart w:id="57" w:name="__RefHeading___Toc1153_159064759"/>
+      <w:bookmarkStart w:id="57" w:name="__RefHeading___Toc1158_870576522"/>
       <w:bookmarkEnd w:id="56"/>
       <w:bookmarkEnd w:id="57"/>
       <w:r>
@@ -3628,7 +3640,7 @@
         <w:rPr/>
       </w:pPr>
       <w:bookmarkStart w:id="58" w:name="intervenoreconomist"/>
-      <w:bookmarkStart w:id="59" w:name="__RefHeading___Toc1155_159064759"/>
+      <w:bookmarkStart w:id="59" w:name="__RefHeading___Toc1160_870576522"/>
       <w:bookmarkEnd w:id="58"/>
       <w:bookmarkEnd w:id="59"/>
       <w:r>
@@ -3661,7 +3673,7 @@
         <w:rPr/>
         <w:t xml:space="preserve">I was an </w:t>
       </w:r>
-      <w:hyperlink r:id="rId67">
+      <w:hyperlink r:id="rId68">
         <w:r>
           <w:rPr>
             <w:rStyle w:val="InternetLink"/>
@@ -3701,7 +3713,7 @@
         <w:rPr/>
         <w:t xml:space="preserve">I took over the </w:t>
       </w:r>
-      <w:hyperlink r:id="rId68">
+      <w:hyperlink r:id="rId69">
         <w:r>
           <w:rPr>
             <w:rStyle w:val="InternetLink"/>
@@ -3755,7 +3767,7 @@
         <w:rPr/>
         <w:t xml:space="preserve">I published an op-ed in </w:t>
       </w:r>
-      <w:hyperlink r:id="rId69">
+      <w:hyperlink r:id="rId70">
         <w:r>
           <w:rPr>
             <w:rStyle w:val="InternetLink"/>
@@ -3774,7 +3786,7 @@
         <w:rPr/>
       </w:pPr>
       <w:bookmarkStart w:id="60" w:name="education"/>
-      <w:bookmarkStart w:id="61" w:name="__RefHeading___Toc1157_159064759"/>
+      <w:bookmarkStart w:id="61" w:name="__RefHeading___Toc1162_870576522"/>
       <w:bookmarkEnd w:id="60"/>
       <w:bookmarkEnd w:id="61"/>
       <w:r>
@@ -3788,7 +3800,7 @@
         <w:rPr/>
       </w:pPr>
       <w:bookmarkStart w:id="62" w:name="formal-education"/>
-      <w:bookmarkStart w:id="63" w:name="__RefHeading___Toc1159_159064759"/>
+      <w:bookmarkStart w:id="63" w:name="__RefHeading___Toc1164_870576522"/>
       <w:bookmarkEnd w:id="62"/>
       <w:bookmarkEnd w:id="63"/>
       <w:r>
@@ -3802,7 +3814,7 @@
         <w:rPr/>
       </w:pPr>
       <w:bookmarkStart w:id="64" w:name="york-university-canada-ma-economics-applied-mathematics"/>
-      <w:bookmarkStart w:id="65" w:name="__RefHeading___Toc1161_159064759"/>
+      <w:bookmarkStart w:id="65" w:name="__RefHeading___Toc1166_870576522"/>
       <w:bookmarkEnd w:id="64"/>
       <w:bookmarkEnd w:id="65"/>
       <w:r>
@@ -3826,7 +3838,7 @@
         <w:rPr/>
       </w:pPr>
       <w:bookmarkStart w:id="66" w:name="university-of-toronto---rotman-school-of-management-mba-program-no-degree"/>
-      <w:bookmarkStart w:id="67" w:name="__RefHeading___Toc1163_159064759"/>
+      <w:bookmarkStart w:id="67" w:name="__RefHeading___Toc1168_870576522"/>
       <w:bookmarkEnd w:id="66"/>
       <w:bookmarkEnd w:id="67"/>
       <w:r>
@@ -3843,7 +3855,7 @@
         <w:rPr/>
         <w:t xml:space="preserve">I “dropped out” of school in the middle of the year after taking an advanced micro-economic theory course which analyzed the Ontario Hydro </w:t>
       </w:r>
-      <w:hyperlink r:id="rId70">
+      <w:hyperlink r:id="rId71">
         <w:r>
           <w:rPr>
             <w:rStyle w:val="InternetLink"/>
@@ -3886,7 +3898,7 @@
         <w:rPr/>
       </w:pPr>
       <w:bookmarkStart w:id="68" w:name="university-of-toronto-ba-economics-applied-mathematics"/>
-      <w:bookmarkStart w:id="69" w:name="__RefHeading___Toc1165_159064759"/>
+      <w:bookmarkStart w:id="69" w:name="__RefHeading___Toc1170_870576522"/>
       <w:bookmarkEnd w:id="68"/>
       <w:bookmarkEnd w:id="69"/>
       <w:r>
@@ -3913,7 +3925,7 @@
         <w:rPr/>
         <w:t xml:space="preserve">In 1971 at the age of 15, for a highschool computer science course, I wrote a computer program to play a perfect game of 3D 4x4x4 </w:t>
       </w:r>
-      <w:hyperlink r:id="rId71">
+      <w:hyperlink r:id="rId72">
         <w:r>
           <w:rPr>
             <w:rStyle w:val="InternetLink"/>
@@ -3925,7 +3937,7 @@
         <w:rPr/>
         <w:t xml:space="preserve"> in Fortran on an </w:t>
       </w:r>
-      <w:hyperlink r:id="rId72">
+      <w:hyperlink r:id="rId73">
         <w:r>
           <w:rPr>
             <w:rStyle w:val="InternetLink"/>
@@ -3944,7 +3956,7 @@
         <w:rPr/>
       </w:pPr>
       <w:bookmarkStart w:id="70" w:name="continuing-education"/>
-      <w:bookmarkStart w:id="71" w:name="__RefHeading___Toc1167_159064759"/>
+      <w:bookmarkStart w:id="71" w:name="__RefHeading___Toc1172_870576522"/>
       <w:bookmarkEnd w:id="70"/>
       <w:bookmarkEnd w:id="71"/>
       <w:r>
@@ -4007,7 +4019,7 @@
         <w:rPr/>
         <w:t xml:space="preserve">Since 2005, I have maintained a subscription to the </w:t>
       </w:r>
-      <w:hyperlink r:id="rId73">
+      <w:hyperlink r:id="rId74">
         <w:r>
           <w:rPr>
             <w:rStyle w:val="InternetLink"/>
@@ -4033,7 +4045,7 @@
         <w:rPr/>
         <w:t xml:space="preserve">My daily dose of tech news comes from </w:t>
       </w:r>
-      <w:hyperlink r:id="rId74">
+      <w:hyperlink r:id="rId75">
         <w:r>
           <w:rPr>
             <w:rStyle w:val="InternetLink"/>
@@ -4059,7 +4071,7 @@
         <w:rPr/>
         <w:t xml:space="preserve">I regularly watch </w:t>
       </w:r>
-      <w:hyperlink r:id="rId75">
+      <w:hyperlink r:id="rId76">
         <w:r>
           <w:rPr>
             <w:rStyle w:val="InternetLink"/>
@@ -4071,7 +4083,7 @@
         <w:rPr/>
         <w:t xml:space="preserve"> and </w:t>
       </w:r>
-      <w:hyperlink r:id="rId76">
+      <w:hyperlink r:id="rId77">
         <w:r>
           <w:rPr>
             <w:rStyle w:val="InternetLink"/>
@@ -4097,7 +4109,7 @@
         <w:rPr/>
         <w:t xml:space="preserve">The most fascinating feature of TedX talks is to watch and learn how world class experts in a wide range of fields are able to distill their special area of knowledge to intelligent laymen in just 18 minutes. Whenever I make a presentation, I attempt to emulate the best TedX speakers. Also I attempt to write presentations which emulate this TedX </w:t>
       </w:r>
-      <w:hyperlink r:id="rId77">
+      <w:hyperlink r:id="rId78">
         <w:r>
           <w:rPr>
             <w:rStyle w:val="InternetLink"/>
@@ -4123,7 +4135,7 @@
         <w:rPr/>
         <w:t xml:space="preserve">I regularly read the tech sections of the Israeli business newspapers </w:t>
       </w:r>
-      <w:hyperlink r:id="rId78">
+      <w:hyperlink r:id="rId79">
         <w:r>
           <w:rPr>
             <w:rStyle w:val="InternetLink"/>
@@ -4135,7 +4147,7 @@
         <w:rPr/>
         <w:t xml:space="preserve"> and </w:t>
       </w:r>
-      <w:hyperlink r:id="rId79">
+      <w:hyperlink r:id="rId80">
         <w:r>
           <w:rPr>
             <w:rStyle w:val="InternetLink"/>
@@ -4203,7 +4215,7 @@
         <w:rPr/>
         <w:t xml:space="preserve">Therefore I really am an </w:t>
       </w:r>
-      <w:hyperlink r:id="rId80">
+      <w:hyperlink r:id="rId81">
         <w:r>
           <w:rPr>
             <w:rStyle w:val="InternetLink"/>
@@ -4215,7 +4227,7 @@
         <w:rPr/>
         <w:t xml:space="preserve">, and an </w:t>
       </w:r>
-      <w:hyperlink r:id="rId81">
+      <w:hyperlink r:id="rId82">
         <w:r>
           <w:rPr>
             <w:rStyle w:val="InternetLink"/>
@@ -4234,7 +4246,7 @@
         <w:rPr/>
       </w:pPr>
       <w:bookmarkStart w:id="72" w:name="spoken-languages"/>
-      <w:bookmarkStart w:id="73" w:name="__RefHeading___Toc1169_159064759"/>
+      <w:bookmarkStart w:id="73" w:name="__RefHeading___Toc1174_870576522"/>
       <w:bookmarkEnd w:id="72"/>
       <w:bookmarkEnd w:id="73"/>
       <w:r>
@@ -4290,7 +4302,7 @@
         <w:rPr/>
       </w:pPr>
       <w:bookmarkStart w:id="74" w:name="computer-languages-sdks-and-operating-systems"/>
-      <w:bookmarkStart w:id="75" w:name="__RefHeading___Toc1171_159064759"/>
+      <w:bookmarkStart w:id="75" w:name="__RefHeading___Toc1176_870576522"/>
       <w:bookmarkEnd w:id="74"/>
       <w:bookmarkEnd w:id="75"/>
       <w:r>
@@ -4373,7 +4385,7 @@
         <w:rPr/>
         <w:t xml:space="preserve">Note that I write compilers and </w:t>
       </w:r>
-      <w:hyperlink r:id="rId82">
+      <w:hyperlink r:id="rId83">
         <w:r>
           <w:rPr>
             <w:rStyle w:val="InternetLink"/>
@@ -4458,7 +4470,7 @@
         <w:rPr/>
       </w:pPr>
       <w:bookmarkStart w:id="76" w:name="patents-under-development"/>
-      <w:bookmarkStart w:id="77" w:name="__RefHeading___Toc1173_159064759"/>
+      <w:bookmarkStart w:id="77" w:name="__RefHeading___Toc1178_870576522"/>
       <w:bookmarkEnd w:id="76"/>
       <w:bookmarkEnd w:id="77"/>
       <w:r>
@@ -4475,7 +4487,7 @@
         </w:numPr>
         <w:rPr/>
       </w:pPr>
-      <w:hyperlink r:id="rId83">
+      <w:hyperlink r:id="rId84">
         <w:r>
           <w:rPr>
             <w:rStyle w:val="InternetLink"/>
@@ -4487,7 +4499,7 @@
         <w:rPr/>
         <w:t xml:space="preserve">: (a) An extremely accurate and simple noise reduction and normalization algorithm to improve the accuracy of the standard </w:t>
       </w:r>
-      <w:hyperlink r:id="rId84">
+      <w:hyperlink r:id="rId85">
         <w:r>
           <w:rPr>
             <w:rStyle w:val="InternetLink"/>
@@ -4499,7 +4511,7 @@
         <w:rPr/>
         <w:t xml:space="preserve"> calculation, and (b) an </w:t>
       </w:r>
-      <w:hyperlink r:id="rId85">
+      <w:hyperlink r:id="rId86">
         <w:r>
           <w:rPr>
             <w:rStyle w:val="InternetLink"/>
@@ -4511,7 +4523,7 @@
         <w:rPr/>
         <w:t xml:space="preserve"> methodology for measuring the quantity of DNA in a bioassay where </w:t>
       </w:r>
-      <w:hyperlink r:id="rId86">
+      <w:hyperlink r:id="rId87">
         <w:r>
           <w:rPr>
             <w:rStyle w:val="InternetLink"/>
@@ -4523,7 +4535,7 @@
         <w:rPr/>
         <w:t xml:space="preserve"> makes it impossible to estimate the Ct because no underlying </w:t>
       </w:r>
-      <w:hyperlink r:id="rId87">
+      <w:hyperlink r:id="rId88">
         <w:r>
           <w:rPr>
             <w:rStyle w:val="InternetLink"/>
@@ -4545,7 +4557,7 @@
         </w:numPr>
         <w:rPr/>
       </w:pPr>
-      <w:hyperlink r:id="rId88">
+      <w:hyperlink r:id="rId89">
         <w:r>
           <w:rPr>
             <w:rStyle w:val="InternetLink"/>
@@ -4557,7 +4569,7 @@
         <w:rPr/>
         <w:t xml:space="preserve">: A set of non-linear cryptographic primitives using </w:t>
       </w:r>
-      <w:hyperlink r:id="rId89">
+      <w:hyperlink r:id="rId90">
         <w:r>
           <w:rPr>
             <w:rStyle w:val="InternetLink"/>
@@ -4569,7 +4581,7 @@
         <w:rPr/>
         <w:t xml:space="preserve">-like </w:t>
       </w:r>
-      <w:hyperlink r:id="rId90">
+      <w:hyperlink r:id="rId91">
         <w:r>
           <w:rPr>
             <w:rStyle w:val="InternetLink"/>
@@ -4581,7 +4593,7 @@
         <w:rPr/>
         <w:t xml:space="preserve"> which overcomes the well known limitation of using Hamming weights because they have a </w:t>
       </w:r>
-      <w:hyperlink r:id="rId91">
+      <w:hyperlink r:id="rId92">
         <w:r>
           <w:rPr>
             <w:rStyle w:val="InternetLink"/>
@@ -4600,7 +4612,7 @@
         <w:rPr/>
       </w:pPr>
       <w:bookmarkStart w:id="78" w:name="personal"/>
-      <w:bookmarkStart w:id="79" w:name="__RefHeading___Toc1175_159064759"/>
+      <w:bookmarkStart w:id="79" w:name="__RefHeading___Toc1180_870576522"/>
       <w:bookmarkEnd w:id="78"/>
       <w:bookmarkEnd w:id="79"/>
       <w:r>

</xml_diff>

<commit_message>
updated all internal links using pandoc extension
</commit_message>
<xml_diff>
--- a/cv/AvrahamBernstein-CV-Abbrev.docx
+++ b/cv/AvrahamBernstein-CV-Abbrev.docx
@@ -9,7 +9,7 @@
         <w:rPr/>
       </w:pPr>
       <w:bookmarkStart w:id="0" w:name="avraham-abe-bernstein-abbreviated-professional-cv"/>
-      <w:bookmarkStart w:id="1" w:name="__RefHeading___Toc1102_870576522"/>
+      <w:bookmarkStart w:id="1" w:name="__RefHeading___Toc1150_115029621"/>
       <w:bookmarkEnd w:id="0"/>
       <w:bookmarkEnd w:id="1"/>
       <w:r>
@@ -38,7 +38,7 @@
         <w:rPr>
           <w:i/>
         </w:rPr>
-        <w:t>Last update: 2017-08-06T11:23:37Z</w:t>
+        <w:t>Last update: 2017-08-06T13:37:35Z</w:t>
       </w:r>
     </w:p>
     <w:p>
@@ -146,7 +146,7 @@
         <w:rPr/>
       </w:pPr>
       <w:bookmarkStart w:id="2" w:name="contact-info-links"/>
-      <w:bookmarkStart w:id="3" w:name="__RefHeading___Toc1104_870576522"/>
+      <w:bookmarkStart w:id="3" w:name="__RefHeading___Toc1152_115029621"/>
       <w:bookmarkEnd w:id="2"/>
       <w:bookmarkEnd w:id="3"/>
       <w:r>
@@ -438,7 +438,7 @@
         <w:rPr/>
       </w:pPr>
       <w:bookmarkStart w:id="4" w:name="table-of-contents"/>
-      <w:bookmarkStart w:id="5" w:name="__RefHeading___Toc1106_870576522"/>
+      <w:bookmarkStart w:id="5" w:name="__RefHeading___Toc1154_115029621"/>
       <w:bookmarkEnd w:id="4"/>
       <w:bookmarkEnd w:id="5"/>
       <w:r>
@@ -463,7 +463,7 @@
       <w:r>
         <w:fldChar w:fldCharType="separate"/>
       </w:r>
-      <w:hyperlink w:anchor="__RefHeading___Toc1102_870576522">
+      <w:hyperlink w:anchor="__RefHeading___Toc1150_115029621">
         <w:r>
           <w:rPr>
             <w:rStyle w:val="IndexLink"/>
@@ -482,7 +482,7 @@
         </w:tabs>
         <w:rPr/>
       </w:pPr>
-      <w:hyperlink w:anchor="__RefHeading___Toc1104_870576522">
+      <w:hyperlink w:anchor="__RefHeading___Toc1152_115029621">
         <w:r>
           <w:rPr>
             <w:rStyle w:val="IndexLink"/>
@@ -501,7 +501,7 @@
         </w:tabs>
         <w:rPr/>
       </w:pPr>
-      <w:hyperlink w:anchor="__RefHeading___Toc1106_870576522">
+      <w:hyperlink w:anchor="__RefHeading___Toc1154_115029621">
         <w:r>
           <w:rPr>
             <w:rStyle w:val="IndexLink"/>
@@ -520,7 +520,7 @@
         </w:tabs>
         <w:rPr/>
       </w:pPr>
-      <w:hyperlink w:anchor="__RefHeading___Toc1108_870576522">
+      <w:hyperlink w:anchor="__RefHeading___Toc1156_115029621">
         <w:r>
           <w:rPr>
             <w:rStyle w:val="IndexLink"/>
@@ -539,7 +539,7 @@
         </w:tabs>
         <w:rPr/>
       </w:pPr>
-      <w:hyperlink w:anchor="__RefHeading___Toc1110_870576522">
+      <w:hyperlink w:anchor="__RefHeading___Toc1158_115029621">
         <w:r>
           <w:rPr>
             <w:rStyle w:val="IndexLink"/>
@@ -558,7 +558,7 @@
         </w:tabs>
         <w:rPr/>
       </w:pPr>
-      <w:hyperlink w:anchor="__RefHeading___Toc1112_870576522">
+      <w:hyperlink w:anchor="__RefHeading___Toc1160_115029621">
         <w:r>
           <w:rPr>
             <w:rStyle w:val="IndexLink"/>
@@ -577,7 +577,7 @@
         </w:tabs>
         <w:rPr/>
       </w:pPr>
-      <w:hyperlink w:anchor="__RefHeading___Toc1114_870576522">
+      <w:hyperlink w:anchor="__RefHeading___Toc1162_115029621">
         <w:r>
           <w:rPr>
             <w:rStyle w:val="IndexLink"/>
@@ -596,7 +596,7 @@
         </w:tabs>
         <w:rPr/>
       </w:pPr>
-      <w:hyperlink w:anchor="__RefHeading___Toc1116_870576522">
+      <w:hyperlink w:anchor="__RefHeading___Toc1164_115029621">
         <w:r>
           <w:rPr>
             <w:rStyle w:val="IndexLink"/>
@@ -615,7 +615,7 @@
         </w:tabs>
         <w:rPr/>
       </w:pPr>
-      <w:hyperlink w:anchor="__RefHeading___Toc1118_870576522">
+      <w:hyperlink w:anchor="__RefHeading___Toc1166_115029621">
         <w:r>
           <w:rPr>
             <w:rStyle w:val="IndexLink"/>
@@ -634,7 +634,7 @@
         </w:tabs>
         <w:rPr/>
       </w:pPr>
-      <w:hyperlink w:anchor="__RefHeading___Toc1120_870576522">
+      <w:hyperlink w:anchor="__RefHeading___Toc1168_115029621">
         <w:r>
           <w:rPr>
             <w:rStyle w:val="IndexLink"/>
@@ -653,7 +653,7 @@
         </w:tabs>
         <w:rPr/>
       </w:pPr>
-      <w:hyperlink w:anchor="__RefHeading___Toc1122_870576522">
+      <w:hyperlink w:anchor="__RefHeading___Toc1170_115029621">
         <w:r>
           <w:rPr>
             <w:rStyle w:val="IndexLink"/>
@@ -672,7 +672,7 @@
         </w:tabs>
         <w:rPr/>
       </w:pPr>
-      <w:hyperlink w:anchor="__RefHeading___Toc1124_870576522">
+      <w:hyperlink w:anchor="__RefHeading___Toc1172_115029621">
         <w:r>
           <w:rPr>
             <w:rStyle w:val="IndexLink"/>
@@ -691,7 +691,7 @@
         </w:tabs>
         <w:rPr/>
       </w:pPr>
-      <w:hyperlink w:anchor="__RefHeading___Toc1126_870576522">
+      <w:hyperlink w:anchor="__RefHeading___Toc1174_115029621">
         <w:r>
           <w:rPr>
             <w:rStyle w:val="IndexLink"/>
@@ -710,7 +710,7 @@
         </w:tabs>
         <w:rPr/>
       </w:pPr>
-      <w:hyperlink w:anchor="__RefHeading___Toc1128_870576522">
+      <w:hyperlink w:anchor="__RefHeading___Toc1176_115029621">
         <w:r>
           <w:rPr>
             <w:rStyle w:val="IndexLink"/>
@@ -729,7 +729,7 @@
         </w:tabs>
         <w:rPr/>
       </w:pPr>
-      <w:hyperlink w:anchor="__RefHeading___Toc1130_870576522">
+      <w:hyperlink w:anchor="__RefHeading___Toc1178_115029621">
         <w:r>
           <w:rPr>
             <w:rStyle w:val="IndexLink"/>
@@ -748,7 +748,7 @@
         </w:tabs>
         <w:rPr/>
       </w:pPr>
-      <w:hyperlink w:anchor="__RefHeading___Toc1132_870576522">
+      <w:hyperlink w:anchor="__RefHeading___Toc1180_115029621">
         <w:r>
           <w:rPr>
             <w:rStyle w:val="IndexLink"/>
@@ -767,7 +767,7 @@
         </w:tabs>
         <w:rPr/>
       </w:pPr>
-      <w:hyperlink w:anchor="__RefHeading___Toc1134_870576522">
+      <w:hyperlink w:anchor="__RefHeading___Toc1182_115029621">
         <w:r>
           <w:rPr>
             <w:rStyle w:val="IndexLink"/>
@@ -786,7 +786,7 @@
         </w:tabs>
         <w:rPr/>
       </w:pPr>
-      <w:hyperlink w:anchor="__RefHeading___Toc1136_870576522">
+      <w:hyperlink w:anchor="__RefHeading___Toc1184_115029621">
         <w:r>
           <w:rPr>
             <w:rStyle w:val="IndexLink"/>
@@ -805,7 +805,7 @@
         </w:tabs>
         <w:rPr/>
       </w:pPr>
-      <w:hyperlink w:anchor="__RefHeading___Toc1138_870576522">
+      <w:hyperlink w:anchor="__RefHeading___Toc1186_115029621">
         <w:r>
           <w:rPr>
             <w:rStyle w:val="IndexLink"/>
@@ -824,7 +824,7 @@
         </w:tabs>
         <w:rPr/>
       </w:pPr>
-      <w:hyperlink w:anchor="__RefHeading___Toc1140_870576522">
+      <w:hyperlink w:anchor="__RefHeading___Toc1188_115029621">
         <w:r>
           <w:rPr>
             <w:rStyle w:val="IndexLink"/>
@@ -843,7 +843,7 @@
         </w:tabs>
         <w:rPr/>
       </w:pPr>
-      <w:hyperlink w:anchor="__RefHeading___Toc1142_870576522">
+      <w:hyperlink w:anchor="__RefHeading___Toc1190_115029621">
         <w:r>
           <w:rPr>
             <w:rStyle w:val="IndexLink"/>
@@ -862,7 +862,7 @@
         </w:tabs>
         <w:rPr/>
       </w:pPr>
-      <w:hyperlink w:anchor="__RefHeading___Toc1144_870576522">
+      <w:hyperlink w:anchor="__RefHeading___Toc1192_115029621">
         <w:r>
           <w:rPr>
             <w:rStyle w:val="IndexLink"/>
@@ -881,7 +881,7 @@
         </w:tabs>
         <w:rPr/>
       </w:pPr>
-      <w:hyperlink w:anchor="__RefHeading___Toc1146_870576522">
+      <w:hyperlink w:anchor="__RefHeading___Toc1194_115029621">
         <w:r>
           <w:rPr>
             <w:rStyle w:val="IndexLink"/>
@@ -900,7 +900,7 @@
         </w:tabs>
         <w:rPr/>
       </w:pPr>
-      <w:hyperlink w:anchor="__RefHeading___Toc1148_870576522">
+      <w:hyperlink w:anchor="__RefHeading___Toc1196_115029621">
         <w:r>
           <w:rPr>
             <w:rStyle w:val="IndexLink"/>
@@ -919,7 +919,7 @@
         </w:tabs>
         <w:rPr/>
       </w:pPr>
-      <w:hyperlink w:anchor="__RefHeading___Toc1150_870576522">
+      <w:hyperlink w:anchor="__RefHeading___Toc1198_115029621">
         <w:r>
           <w:rPr>
             <w:rStyle w:val="IndexLink"/>
@@ -938,7 +938,7 @@
         </w:tabs>
         <w:rPr/>
       </w:pPr>
-      <w:hyperlink w:anchor="__RefHeading___Toc1152_870576522">
+      <w:hyperlink w:anchor="__RefHeading___Toc1200_115029621">
         <w:r>
           <w:rPr>
             <w:rStyle w:val="IndexLink"/>
@@ -957,7 +957,7 @@
         </w:tabs>
         <w:rPr/>
       </w:pPr>
-      <w:hyperlink w:anchor="__RefHeading___Toc1154_870576522">
+      <w:hyperlink w:anchor="__RefHeading___Toc1202_115029621">
         <w:r>
           <w:rPr>
             <w:rStyle w:val="IndexLink"/>
@@ -976,7 +976,7 @@
         </w:tabs>
         <w:rPr/>
       </w:pPr>
-      <w:hyperlink w:anchor="__RefHeading___Toc1156_870576522">
+      <w:hyperlink w:anchor="__RefHeading___Toc1204_115029621">
         <w:r>
           <w:rPr>
             <w:rStyle w:val="IndexLink"/>
@@ -995,7 +995,7 @@
         </w:tabs>
         <w:rPr/>
       </w:pPr>
-      <w:hyperlink w:anchor="__RefHeading___Toc1158_870576522">
+      <w:hyperlink w:anchor="__RefHeading___Toc1206_115029621">
         <w:r>
           <w:rPr>
             <w:rStyle w:val="IndexLink"/>
@@ -1014,7 +1014,7 @@
         </w:tabs>
         <w:rPr/>
       </w:pPr>
-      <w:hyperlink w:anchor="__RefHeading___Toc1160_870576522">
+      <w:hyperlink w:anchor="__RefHeading___Toc1208_115029621">
         <w:r>
           <w:rPr>
             <w:rStyle w:val="IndexLink"/>
@@ -1033,7 +1033,7 @@
         </w:tabs>
         <w:rPr/>
       </w:pPr>
-      <w:hyperlink w:anchor="__RefHeading___Toc1162_870576522">
+      <w:hyperlink w:anchor="__RefHeading___Toc1210_115029621">
         <w:r>
           <w:rPr>
             <w:rStyle w:val="IndexLink"/>
@@ -1052,7 +1052,7 @@
         </w:tabs>
         <w:rPr/>
       </w:pPr>
-      <w:hyperlink w:anchor="__RefHeading___Toc1164_870576522">
+      <w:hyperlink w:anchor="__RefHeading___Toc1212_115029621">
         <w:r>
           <w:rPr>
             <w:rStyle w:val="IndexLink"/>
@@ -1071,7 +1071,7 @@
         </w:tabs>
         <w:rPr/>
       </w:pPr>
-      <w:hyperlink w:anchor="__RefHeading___Toc1166_870576522">
+      <w:hyperlink w:anchor="__RefHeading___Toc1214_115029621">
         <w:r>
           <w:rPr>
             <w:rStyle w:val="IndexLink"/>
@@ -1090,7 +1090,7 @@
         </w:tabs>
         <w:rPr/>
       </w:pPr>
-      <w:hyperlink w:anchor="__RefHeading___Toc1168_870576522">
+      <w:hyperlink w:anchor="__RefHeading___Toc1216_115029621">
         <w:r>
           <w:rPr>
             <w:rStyle w:val="IndexLink"/>
@@ -1109,7 +1109,7 @@
         </w:tabs>
         <w:rPr/>
       </w:pPr>
-      <w:hyperlink w:anchor="__RefHeading___Toc1170_870576522">
+      <w:hyperlink w:anchor="__RefHeading___Toc1218_115029621">
         <w:r>
           <w:rPr>
             <w:rStyle w:val="IndexLink"/>
@@ -1128,7 +1128,7 @@
         </w:tabs>
         <w:rPr/>
       </w:pPr>
-      <w:hyperlink w:anchor="__RefHeading___Toc1172_870576522">
+      <w:hyperlink w:anchor="__RefHeading___Toc1220_115029621">
         <w:r>
           <w:rPr>
             <w:rStyle w:val="IndexLink"/>
@@ -1147,7 +1147,7 @@
         </w:tabs>
         <w:rPr/>
       </w:pPr>
-      <w:hyperlink w:anchor="__RefHeading___Toc1174_870576522">
+      <w:hyperlink w:anchor="__RefHeading___Toc1222_115029621">
         <w:r>
           <w:rPr>
             <w:rStyle w:val="IndexLink"/>
@@ -1166,7 +1166,7 @@
         </w:tabs>
         <w:rPr/>
       </w:pPr>
-      <w:hyperlink w:anchor="__RefHeading___Toc1176_870576522">
+      <w:hyperlink w:anchor="__RefHeading___Toc1224_115029621">
         <w:r>
           <w:rPr>
             <w:rStyle w:val="IndexLink"/>
@@ -1185,7 +1185,7 @@
         </w:tabs>
         <w:rPr/>
       </w:pPr>
-      <w:hyperlink w:anchor="__RefHeading___Toc1178_870576522">
+      <w:hyperlink w:anchor="__RefHeading___Toc1226_115029621">
         <w:r>
           <w:rPr>
             <w:rStyle w:val="IndexLink"/>
@@ -1204,7 +1204,7 @@
         </w:tabs>
         <w:rPr/>
       </w:pPr>
-      <w:hyperlink w:anchor="__RefHeading___Toc1180_870576522">
+      <w:hyperlink w:anchor="__RefHeading___Toc1228_115029621">
         <w:r>
           <w:rPr>
             <w:rStyle w:val="IndexLink"/>
@@ -1224,7 +1224,7 @@
         <w:rPr/>
       </w:pPr>
       <w:bookmarkStart w:id="6" w:name="summary"/>
-      <w:bookmarkStart w:id="7" w:name="__RefHeading___Toc1108_870576522"/>
+      <w:bookmarkStart w:id="7" w:name="__RefHeading___Toc1156_115029621"/>
       <w:bookmarkEnd w:id="6"/>
       <w:bookmarkEnd w:id="7"/>
       <w:r>
@@ -1239,7 +1239,103 @@
       </w:pPr>
       <w:r>
         <w:rPr/>
-        <w:t xml:space="preserve">I am an experienced computer scientist and S/W architect. I have devised innovative solutions to many software problems for a wide range of fields, including cybersecurity, cryptography, bioinformatics, computer languages, factory automation, telecommunications, and blind vision. I have worked at executive level for a number of organizations, large and small, and helped them realize improvements in their product performance, often putting them in the front rank in their field. I have acquired expert knowledge in a number of fields, often liasing with noted experts, and have been able to quickly apply this knowledge to improve the position of companies and products. I have a keen interest in computer languages, in particular, both practical and theoretical, and have </w:t>
+        <w:t xml:space="preserve">I am an experienced computer scientist and S/W architect. I have devised innovative solutions to many software problems for a wide range of fields, including </w:t>
+      </w:r>
+      <w:hyperlink w:anchor="viaccess">
+        <w:r>
+          <w:rPr>
+            <w:rStyle w:val="InternetLink"/>
+          </w:rPr>
+          <w:t>cybersecurity</w:t>
+        </w:r>
+      </w:hyperlink>
+      <w:r>
+        <w:rPr/>
+        <w:t xml:space="preserve">, </w:t>
+      </w:r>
+      <w:hyperlink w:anchor="patents">
+        <w:r>
+          <w:rPr>
+            <w:rStyle w:val="InternetLink"/>
+          </w:rPr>
+          <w:t>cryptography</w:t>
+        </w:r>
+      </w:hyperlink>
+      <w:r>
+        <w:rPr/>
+        <w:t xml:space="preserve">, </w:t>
+      </w:r>
+      <w:hyperlink w:anchor="syntezza">
+        <w:r>
+          <w:rPr>
+            <w:rStyle w:val="InternetLink"/>
+          </w:rPr>
+          <w:t>bioinformatics</w:t>
+        </w:r>
+      </w:hyperlink>
+      <w:r>
+        <w:rPr/>
+        <w:t xml:space="preserve">, computer languages, </w:t>
+      </w:r>
+      <w:hyperlink w:anchor="sfpc">
+        <w:r>
+          <w:rPr>
+            <w:rStyle w:val="InternetLink"/>
+          </w:rPr>
+          <w:t>factory automation</w:t>
+        </w:r>
+      </w:hyperlink>
+      <w:r>
+        <w:rPr/>
+        <w:t xml:space="preserve">, </w:t>
+      </w:r>
+      <w:hyperlink w:anchor="vyyo">
+        <w:r>
+          <w:rPr>
+            <w:rStyle w:val="InternetLink"/>
+          </w:rPr>
+          <w:t>telecommunications</w:t>
+        </w:r>
+      </w:hyperlink>
+      <w:r>
+        <w:rPr/>
+        <w:t xml:space="preserve">, </w:t>
+      </w:r>
+      <w:hyperlink w:anchor="virtouch">
+        <w:r>
+          <w:rPr>
+            <w:rStyle w:val="InternetLink"/>
+          </w:rPr>
+          <w:t>blind vision</w:t>
+        </w:r>
+      </w:hyperlink>
+      <w:r>
+        <w:rPr/>
+        <w:t xml:space="preserve">, </w:t>
+      </w:r>
+      <w:hyperlink w:anchor="light-pen">
+        <w:r>
+          <w:rPr>
+            <w:rStyle w:val="InternetLink"/>
+          </w:rPr>
+          <w:t>accessibility</w:t>
+        </w:r>
+      </w:hyperlink>
+      <w:r>
+        <w:rPr/>
+        <w:t xml:space="preserve">, and </w:t>
+      </w:r>
+      <w:hyperlink w:anchor="elop">
+        <w:r>
+          <w:rPr>
+            <w:rStyle w:val="InternetLink"/>
+          </w:rPr>
+          <w:t>test automation</w:t>
+        </w:r>
+      </w:hyperlink>
+      <w:r>
+        <w:rPr/>
+        <w:t xml:space="preserve">. I have worked at executive level for a number of organizations, large and small, and helped them realize improvements in their product performance, often putting them in the front rank in their field. I have acquired expert knowledge in a number of fields, often liasing with noted experts, and have been able to quickly apply this knowledge to improve the position of companies and products. I have a keen interest in computer languages, in particular, both practical and theoretical, and have </w:t>
       </w:r>
       <w:hyperlink r:id="rId12">
         <w:r>
@@ -1341,19 +1437,19 @@
         <w:rPr/>
         <w:t xml:space="preserve"> that allows me to write a formal specification of a problem. With a little ingenuity the DSL can be used to create a working command line application, and it usually forms the basis of an automated testing framework. I successfully used a DSL to describe a </w:t>
       </w:r>
-      <w:hyperlink w:anchor="sw-architect-implementation-shop-floor-production-control-sfpc-system-bari-ii">
-        <w:r>
-          <w:rPr>
-            <w:rStyle w:val="InternetLink"/>
-          </w:rPr>
-          <w:t>shop floor production control system</w:t>
-        </w:r>
-      </w:hyperlink>
-      <w:r>
-        <w:rPr/>
-        <w:t xml:space="preserve">, along with a compiler that executed/implemented the shop floor. And I used a DSL to describe a </w:t>
-      </w:r>
-      <w:hyperlink w:anchor="ceo-cto-sw-architect-implementation-of-sw-toolchain-for-dspg-pine-cpu">
+      <w:hyperlink w:anchor="sfpc">
+        <w:r>
+          <w:rPr>
+            <w:rStyle w:val="InternetLink"/>
+          </w:rPr>
+          <w:t>shop floor production control</w:t>
+        </w:r>
+      </w:hyperlink>
+      <w:r>
+        <w:rPr/>
+        <w:t xml:space="preserve"> system, along with a compiler that executed/implemented the shop floor. And I used a DSL to describe a </w:t>
+      </w:r>
+      <w:hyperlink w:anchor="dspg">
         <w:r>
           <w:rPr>
             <w:rStyle w:val="InternetLink"/>
@@ -1417,7 +1513,7 @@
         </w:rPr>
         <w:t xml:space="preserve">I slavishly attend to my own </w:t>
       </w:r>
-      <w:hyperlink w:anchor="continuing-education">
+      <w:hyperlink w:anchor="continuing-ed">
         <w:r>
           <w:rPr>
             <w:rStyle w:val="InternetLink"/>
@@ -1452,7 +1548,19 @@
       </w:hyperlink>
       <w:r>
         <w:rPr/>
-        <w:t xml:space="preserve">. For example, the first serious S/W algorithm that I developed was at the age of 15 in a high school computer science course when I designed a perfect game of 3D 4x4x4 tic-tac-toe in Fortran on the defunct </w:t>
+        <w:t xml:space="preserve">. For example, the first serious S/W algorithm that I developed was at the age of 15 in a high school computer science course when I designed a perfect game of </w:t>
+      </w:r>
+      <w:hyperlink w:anchor="univ-toronto">
+        <w:r>
+          <w:rPr>
+            <w:rStyle w:val="InternetLink"/>
+          </w:rPr>
+          <w:t>3D 4x4x4 tic-tac-toe</w:t>
+        </w:r>
+      </w:hyperlink>
+      <w:r>
+        <w:rPr/>
+        <w:t xml:space="preserve"> in Fortran on the defunct </w:t>
       </w:r>
       <w:hyperlink r:id="rId21">
         <w:r>
@@ -1464,7 +1572,19 @@
       </w:hyperlink>
       <w:r>
         <w:rPr/>
-        <w:t xml:space="preserve"> with 16KB RAM. And in 1983 I wrote a RTOS (real-time operating system) kernel for the defunct 8080 CPU using an ICE (in circuit emulator). These were profoundly formative learning experiences in spite of the fact that the H/W platforms are ancient by today’s standards. Consequently I have a deep understanding of operating systems and real-time programming. Even though for the rest of my career I have </w:t>
+        <w:t xml:space="preserve"> with 16KB RAM. And in 1983 I wrote a </w:t>
+      </w:r>
+      <w:hyperlink w:anchor="elta">
+        <w:r>
+          <w:rPr>
+            <w:rStyle w:val="InternetLink"/>
+          </w:rPr>
+          <w:t>RTOS (real-time operating system) kernel</w:t>
+        </w:r>
+      </w:hyperlink>
+      <w:r>
+        <w:rPr/>
+        <w:t xml:space="preserve"> for the defunct 8080 CPU using an ICE (in circuit emulator). These were profoundly formative learning experiences in spite of the fact that the H/W platforms are ancient by today’s standards. Consequently I have a deep understanding of operating systems and real-time programming. Even though for the rest of my career I have </w:t>
       </w:r>
       <w:r>
         <w:rPr>
@@ -1506,7 +1626,19 @@
       </w:r>
       <w:r>
         <w:rPr/>
-        <w:t>. Similarly I mention my military leadership experience that I acquired in my young adulthood which was a core personality growth experience that permeated the rest of my life which is completely unrelated to the fact that current military H/W is more advanced than when I served in the army.</w:t>
+        <w:t xml:space="preserve">. Similarly I mention my </w:t>
+      </w:r>
+      <w:hyperlink w:anchor="personal">
+        <w:r>
+          <w:rPr>
+            <w:rStyle w:val="InternetLink"/>
+          </w:rPr>
+          <w:t>military leadership experience</w:t>
+        </w:r>
+      </w:hyperlink>
+      <w:r>
+        <w:rPr/>
+        <w:t xml:space="preserve"> that I acquired in my young adulthood which was a core personality growth experience that permeated the rest of my life which is completely unrelated to the fact that current military H/W is more advanced than when I served in the army.</w:t>
       </w:r>
     </w:p>
     <w:p>
@@ -1515,7 +1647,7 @@
         <w:rPr/>
       </w:pPr>
       <w:bookmarkStart w:id="8" w:name="work-experience"/>
-      <w:bookmarkStart w:id="9" w:name="__RefHeading___Toc1110_870576522"/>
+      <w:bookmarkStart w:id="9" w:name="__RefHeading___Toc1158_115029621"/>
       <w:bookmarkEnd w:id="8"/>
       <w:bookmarkEnd w:id="9"/>
       <w:r>
@@ -1529,7 +1661,7 @@
         <w:rPr/>
       </w:pPr>
       <w:bookmarkStart w:id="10" w:name="present-consultant-cybersecurity"/>
-      <w:bookmarkStart w:id="11" w:name="__RefHeading___Toc1112_870576522"/>
+      <w:bookmarkStart w:id="11" w:name="__RefHeading___Toc1160_115029621"/>
       <w:bookmarkEnd w:id="10"/>
       <w:bookmarkEnd w:id="11"/>
       <w:r>
@@ -1656,8 +1788,8 @@
         <w:pStyle w:val="Heading3"/>
         <w:rPr/>
       </w:pPr>
-      <w:bookmarkStart w:id="12" w:name="security-manager-architect-ott-internet-pay-tv-system-secure-player"/>
-      <w:bookmarkStart w:id="13" w:name="__RefHeading___Toc1114_870576522"/>
+      <w:bookmarkStart w:id="12" w:name="viaccess"/>
+      <w:bookmarkStart w:id="13" w:name="__RefHeading___Toc1162_115029621"/>
       <w:bookmarkEnd w:id="12"/>
       <w:bookmarkEnd w:id="13"/>
       <w:r>
@@ -1975,7 +2107,7 @@
         <w:rPr/>
       </w:pPr>
       <w:bookmarkStart w:id="14" w:name="consultant-cybersecurity-protection-of-a-small-business-with-extremely-high-security-concerns"/>
-      <w:bookmarkStart w:id="15" w:name="__RefHeading___Toc1116_870576522"/>
+      <w:bookmarkStart w:id="15" w:name="__RefHeading___Toc1164_115029621"/>
       <w:bookmarkEnd w:id="14"/>
       <w:bookmarkEnd w:id="15"/>
       <w:r>
@@ -1989,7 +2121,7 @@
         <w:rPr/>
       </w:pPr>
       <w:bookmarkStart w:id="16" w:name="part-time-cto-us-agricultural-trading-company-with-nigeria"/>
-      <w:bookmarkStart w:id="17" w:name="__RefHeading___Toc1118_870576522"/>
+      <w:bookmarkStart w:id="17" w:name="__RefHeading___Toc1166_115029621"/>
       <w:bookmarkEnd w:id="16"/>
       <w:bookmarkEnd w:id="17"/>
       <w:r>
@@ -2003,7 +2135,7 @@
         <w:rPr/>
       </w:pPr>
       <w:bookmarkStart w:id="18" w:name="vp-rd-urban-traffic-vehicle-route-guidance"/>
-      <w:bookmarkStart w:id="19" w:name="__RefHeading___Toc1120_870576522"/>
+      <w:bookmarkStart w:id="19" w:name="__RefHeading___Toc1168_115029621"/>
       <w:bookmarkEnd w:id="18"/>
       <w:bookmarkEnd w:id="19"/>
       <w:r>
@@ -2123,7 +2255,7 @@
         <w:rPr/>
       </w:pPr>
       <w:bookmarkStart w:id="20" w:name="consultant-transparent-technical-negotiator-of-restricted-hi-tech-trade-with-china"/>
-      <w:bookmarkStart w:id="21" w:name="__RefHeading___Toc1122_870576522"/>
+      <w:bookmarkStart w:id="21" w:name="__RefHeading___Toc1170_115029621"/>
       <w:bookmarkEnd w:id="20"/>
       <w:bookmarkEnd w:id="21"/>
       <w:r>
@@ -2136,8 +2268,8 @@
         <w:pStyle w:val="Heading3"/>
         <w:rPr/>
       </w:pPr>
-      <w:bookmarkStart w:id="22" w:name="consultant-bioinformatics-pcr-algorithms"/>
-      <w:bookmarkStart w:id="23" w:name="__RefHeading___Toc1124_870576522"/>
+      <w:bookmarkStart w:id="22" w:name="syntezza"/>
+      <w:bookmarkStart w:id="23" w:name="__RefHeading___Toc1172_115029621"/>
       <w:bookmarkEnd w:id="22"/>
       <w:bookmarkEnd w:id="23"/>
       <w:r>
@@ -2182,7 +2314,7 @@
         <w:rPr/>
         <w:t xml:space="preserve"> - which I am in the process of </w:t>
       </w:r>
-      <w:hyperlink w:anchor="patents-under-development">
+      <w:hyperlink w:anchor="patents">
         <w:r>
           <w:rPr>
             <w:rStyle w:val="InternetLink"/>
@@ -2317,7 +2449,7 @@
         <w:rPr/>
       </w:pPr>
       <w:bookmarkStart w:id="24" w:name="security-research-business-development"/>
-      <w:bookmarkStart w:id="25" w:name="__RefHeading___Toc1126_870576522"/>
+      <w:bookmarkStart w:id="25" w:name="__RefHeading___Toc1174_115029621"/>
       <w:bookmarkEnd w:id="24"/>
       <w:bookmarkEnd w:id="25"/>
       <w:r>
@@ -2629,8 +2761,8 @@
         <w:pStyle w:val="Heading3"/>
         <w:rPr/>
       </w:pPr>
-      <w:bookmarkStart w:id="26" w:name="cto-blind-accessibility-hw-sw-to-enable-viewing-of-digital-images-maps"/>
-      <w:bookmarkStart w:id="27" w:name="__RefHeading___Toc1128_870576522"/>
+      <w:bookmarkStart w:id="26" w:name="virtouch"/>
+      <w:bookmarkStart w:id="27" w:name="__RefHeading___Toc1176_115029621"/>
       <w:bookmarkEnd w:id="26"/>
       <w:bookmarkEnd w:id="27"/>
       <w:r>
@@ -2854,8 +2986,8 @@
         <w:pStyle w:val="Heading3"/>
         <w:rPr/>
       </w:pPr>
-      <w:bookmarkStart w:id="28" w:name="manager-cable-modem-router-network-utilities-sw-development-group"/>
-      <w:bookmarkStart w:id="29" w:name="__RefHeading___Toc1130_870576522"/>
+      <w:bookmarkStart w:id="28" w:name="vyyo"/>
+      <w:bookmarkStart w:id="29" w:name="__RefHeading___Toc1178_115029621"/>
       <w:bookmarkEnd w:id="28"/>
       <w:bookmarkEnd w:id="29"/>
       <w:r>
@@ -2891,7 +3023,7 @@
         <w:rPr/>
       </w:pPr>
       <w:bookmarkStart w:id="30" w:name="consultant-network-management-system-nms-for-fso-devices"/>
-      <w:bookmarkStart w:id="31" w:name="__RefHeading___Toc1132_870576522"/>
+      <w:bookmarkStart w:id="31" w:name="__RefHeading___Toc1180_115029621"/>
       <w:bookmarkEnd w:id="30"/>
       <w:bookmarkEnd w:id="31"/>
       <w:r>
@@ -2905,7 +3037,7 @@
         <w:rPr/>
       </w:pPr>
       <w:bookmarkStart w:id="32" w:name="contract-programmer-win32-asynchronous-network-driver-dll-for-a-visualbasic-project"/>
-      <w:bookmarkStart w:id="33" w:name="__RefHeading___Toc1134_870576522"/>
+      <w:bookmarkStart w:id="33" w:name="__RefHeading___Toc1182_115029621"/>
       <w:bookmarkEnd w:id="32"/>
       <w:bookmarkEnd w:id="33"/>
       <w:r>
@@ -2919,7 +3051,7 @@
         <w:rPr/>
       </w:pPr>
       <w:bookmarkStart w:id="34" w:name="contract-programmer-gcc-compiler-port-for-a-128-core-stack-machine"/>
-      <w:bookmarkStart w:id="35" w:name="__RefHeading___Toc1136_870576522"/>
+      <w:bookmarkStart w:id="35" w:name="__RefHeading___Toc1184_115029621"/>
       <w:bookmarkEnd w:id="34"/>
       <w:bookmarkEnd w:id="35"/>
       <w:r>
@@ -2933,7 +3065,7 @@
         <w:rPr/>
       </w:pPr>
       <w:bookmarkStart w:id="36" w:name="contractor-sw-architect-implementation-of-conoscopic-interferometer-workstation"/>
-      <w:bookmarkStart w:id="37" w:name="__RefHeading___Toc1138_870576522"/>
+      <w:bookmarkStart w:id="37" w:name="__RefHeading___Toc1186_115029621"/>
       <w:bookmarkEnd w:id="36"/>
       <w:bookmarkEnd w:id="37"/>
       <w:r>
@@ -2946,8 +3078,8 @@
         <w:pStyle w:val="Heading3"/>
         <w:rPr/>
       </w:pPr>
-      <w:bookmarkStart w:id="38" w:name="ceo-cto-sw-architect-implementation-of-us-dod-mil-spec-automated-testing-system-night-hawk-fire-control-system"/>
-      <w:bookmarkStart w:id="39" w:name="__RefHeading___Toc1140_870576522"/>
+      <w:bookmarkStart w:id="38" w:name="elop"/>
+      <w:bookmarkStart w:id="39" w:name="__RefHeading___Toc1188_115029621"/>
       <w:bookmarkEnd w:id="38"/>
       <w:bookmarkEnd w:id="39"/>
       <w:r>
@@ -2960,8 +3092,8 @@
         <w:pStyle w:val="Heading3"/>
         <w:rPr/>
       </w:pPr>
-      <w:bookmarkStart w:id="40" w:name="ceo-cto-sw-architect-implementation-of-sw-toolchain-for-dspg-pine-cpu"/>
-      <w:bookmarkStart w:id="41" w:name="__RefHeading___Toc1142_870576522"/>
+      <w:bookmarkStart w:id="40" w:name="dspg"/>
+      <w:bookmarkStart w:id="41" w:name="__RefHeading___Toc1190_115029621"/>
       <w:bookmarkEnd w:id="40"/>
       <w:bookmarkEnd w:id="41"/>
       <w:r>
@@ -3076,8 +3208,8 @@
         <w:pStyle w:val="Heading3"/>
         <w:rPr/>
       </w:pPr>
-      <w:bookmarkStart w:id="42" w:name="sw-architect-implementation-shop-floor-production-control-sfpc-system-bari-ii"/>
-      <w:bookmarkStart w:id="43" w:name="__RefHeading___Toc1144_870576522"/>
+      <w:bookmarkStart w:id="42" w:name="sfpc"/>
+      <w:bookmarkStart w:id="43" w:name="__RefHeading___Toc1192_115029621"/>
       <w:bookmarkEnd w:id="42"/>
       <w:bookmarkEnd w:id="43"/>
       <w:r>
@@ -3278,8 +3410,8 @@
         <w:pStyle w:val="Heading3"/>
         <w:rPr/>
       </w:pPr>
-      <w:bookmarkStart w:id="44" w:name="sw-architect-implementation-quadriplegic-pc-accessibility"/>
-      <w:bookmarkStart w:id="45" w:name="__RefHeading___Toc1146_870576522"/>
+      <w:bookmarkStart w:id="44" w:name="light-pen"/>
+      <w:bookmarkStart w:id="45" w:name="__RefHeading___Toc1194_115029621"/>
       <w:bookmarkEnd w:id="44"/>
       <w:bookmarkEnd w:id="45"/>
       <w:r>
@@ -3504,7 +3636,7 @@
         <w:rPr/>
       </w:pPr>
       <w:bookmarkStart w:id="46" w:name="senior-programmer-vaxvms-sysadmin-3d-printer-solider"/>
-      <w:bookmarkStart w:id="47" w:name="__RefHeading___Toc1148_870576522"/>
+      <w:bookmarkStart w:id="47" w:name="__RefHeading___Toc1196_115029621"/>
       <w:bookmarkEnd w:id="46"/>
       <w:bookmarkEnd w:id="47"/>
       <w:r>
@@ -3518,7 +3650,7 @@
         <w:rPr/>
       </w:pPr>
       <w:bookmarkStart w:id="48" w:name="programmer-automated-leather-sewing-workstation"/>
-      <w:bookmarkStart w:id="49" w:name="__RefHeading___Toc1150_870576522"/>
+      <w:bookmarkStart w:id="49" w:name="__RefHeading___Toc1198_115029621"/>
       <w:bookmarkEnd w:id="48"/>
       <w:bookmarkEnd w:id="49"/>
       <w:r>
@@ -3532,7 +3664,7 @@
         <w:rPr/>
       </w:pPr>
       <w:bookmarkStart w:id="50" w:name="programmer-vaxvms-sysadmin-hebrewenglish-word-processor-glyph"/>
-      <w:bookmarkStart w:id="51" w:name="__RefHeading___Toc1152_870576522"/>
+      <w:bookmarkStart w:id="51" w:name="__RefHeading___Toc1200_115029621"/>
       <w:bookmarkEnd w:id="50"/>
       <w:bookmarkEnd w:id="51"/>
       <w:r>
@@ -3545,8 +3677,8 @@
         <w:pStyle w:val="Heading3"/>
         <w:rPr/>
       </w:pPr>
-      <w:bookmarkStart w:id="52" w:name="programmer-real-time"/>
-      <w:bookmarkStart w:id="53" w:name="__RefHeading___Toc1154_870576522"/>
+      <w:bookmarkStart w:id="52" w:name="elta"/>
+      <w:bookmarkStart w:id="53" w:name="__RefHeading___Toc1202_115029621"/>
       <w:bookmarkEnd w:id="52"/>
       <w:bookmarkEnd w:id="53"/>
       <w:r>
@@ -3612,7 +3744,7 @@
         <w:rPr/>
       </w:pPr>
       <w:bookmarkStart w:id="54" w:name="programmer-ibm-cpcms-sysadmin"/>
-      <w:bookmarkStart w:id="55" w:name="__RefHeading___Toc1156_870576522"/>
+      <w:bookmarkStart w:id="55" w:name="__RefHeading___Toc1204_115029621"/>
       <w:bookmarkEnd w:id="54"/>
       <w:bookmarkEnd w:id="55"/>
       <w:r>
@@ -3626,7 +3758,7 @@
         <w:rPr/>
       </w:pPr>
       <w:bookmarkStart w:id="56" w:name="programmereconomist"/>
-      <w:bookmarkStart w:id="57" w:name="__RefHeading___Toc1158_870576522"/>
+      <w:bookmarkStart w:id="57" w:name="__RefHeading___Toc1206_115029621"/>
       <w:bookmarkEnd w:id="56"/>
       <w:bookmarkEnd w:id="57"/>
       <w:r>
@@ -3639,8 +3771,8 @@
         <w:pStyle w:val="Heading3"/>
         <w:rPr/>
       </w:pPr>
-      <w:bookmarkStart w:id="58" w:name="intervenoreconomist"/>
-      <w:bookmarkStart w:id="59" w:name="__RefHeading___Toc1160_870576522"/>
+      <w:bookmarkStart w:id="58" w:name="oeb"/>
+      <w:bookmarkStart w:id="59" w:name="__RefHeading___Toc1208_115029621"/>
       <w:bookmarkEnd w:id="58"/>
       <w:bookmarkEnd w:id="59"/>
       <w:r>
@@ -3786,7 +3918,7 @@
         <w:rPr/>
       </w:pPr>
       <w:bookmarkStart w:id="60" w:name="education"/>
-      <w:bookmarkStart w:id="61" w:name="__RefHeading___Toc1162_870576522"/>
+      <w:bookmarkStart w:id="61" w:name="__RefHeading___Toc1210_115029621"/>
       <w:bookmarkEnd w:id="60"/>
       <w:bookmarkEnd w:id="61"/>
       <w:r>
@@ -3800,7 +3932,7 @@
         <w:rPr/>
       </w:pPr>
       <w:bookmarkStart w:id="62" w:name="formal-education"/>
-      <w:bookmarkStart w:id="63" w:name="__RefHeading___Toc1164_870576522"/>
+      <w:bookmarkStart w:id="63" w:name="__RefHeading___Toc1212_115029621"/>
       <w:bookmarkEnd w:id="62"/>
       <w:bookmarkEnd w:id="63"/>
       <w:r>
@@ -3813,8 +3945,8 @@
         <w:pStyle w:val="Heading4"/>
         <w:rPr/>
       </w:pPr>
-      <w:bookmarkStart w:id="64" w:name="york-university-canada-ma-economics-applied-mathematics"/>
-      <w:bookmarkStart w:id="65" w:name="__RefHeading___Toc1166_870576522"/>
+      <w:bookmarkStart w:id="64" w:name="york-univ"/>
+      <w:bookmarkStart w:id="65" w:name="__RefHeading___Toc1214_115029621"/>
       <w:bookmarkEnd w:id="64"/>
       <w:bookmarkEnd w:id="65"/>
       <w:r>
@@ -3838,7 +3970,7 @@
         <w:rPr/>
       </w:pPr>
       <w:bookmarkStart w:id="66" w:name="university-of-toronto---rotman-school-of-management-mba-program-no-degree"/>
-      <w:bookmarkStart w:id="67" w:name="__RefHeading___Toc1168_870576522"/>
+      <w:bookmarkStart w:id="67" w:name="__RefHeading___Toc1216_115029621"/>
       <w:bookmarkEnd w:id="66"/>
       <w:bookmarkEnd w:id="67"/>
       <w:r>
@@ -3867,7 +3999,7 @@
         <w:rPr/>
         <w:t xml:space="preserve"> submission to the Ontario Energy Board (OEB), in order to take advantage of the unusual opportunity to present Ontario Hydro’s case for them, which they were forced to drop for political reasons (</w:t>
       </w:r>
-      <w:hyperlink w:anchor="intervenoreconomist">
+      <w:hyperlink w:anchor="oeb">
         <w:r>
           <w:rPr>
             <w:rStyle w:val="InternetLink"/>
@@ -3879,7 +4011,7 @@
         <w:rPr/>
         <w:t>). The following year I was able to apply my course credits to an MA Economics program at York Univ (</w:t>
       </w:r>
-      <w:hyperlink w:anchor="york-university-canada-ma-economics-applied-mathematics">
+      <w:hyperlink w:anchor="york-univ">
         <w:r>
           <w:rPr>
             <w:rStyle w:val="InternetLink"/>
@@ -3897,8 +4029,8 @@
         <w:pStyle w:val="Heading4"/>
         <w:rPr/>
       </w:pPr>
-      <w:bookmarkStart w:id="68" w:name="university-of-toronto-ba-economics-applied-mathematics"/>
-      <w:bookmarkStart w:id="69" w:name="__RefHeading___Toc1170_870576522"/>
+      <w:bookmarkStart w:id="68" w:name="univ-toronto"/>
+      <w:bookmarkStart w:id="69" w:name="__RefHeading___Toc1218_115029621"/>
       <w:bookmarkEnd w:id="68"/>
       <w:bookmarkEnd w:id="69"/>
       <w:r>
@@ -3955,8 +4087,8 @@
         <w:pStyle w:val="Heading3"/>
         <w:rPr/>
       </w:pPr>
-      <w:bookmarkStart w:id="70" w:name="continuing-education"/>
-      <w:bookmarkStart w:id="71" w:name="__RefHeading___Toc1172_870576522"/>
+      <w:bookmarkStart w:id="70" w:name="continuing-ed"/>
+      <w:bookmarkStart w:id="71" w:name="__RefHeading___Toc1220_115029621"/>
       <w:bookmarkEnd w:id="70"/>
       <w:bookmarkEnd w:id="71"/>
       <w:r>
@@ -4246,7 +4378,7 @@
         <w:rPr/>
       </w:pPr>
       <w:bookmarkStart w:id="72" w:name="spoken-languages"/>
-      <w:bookmarkStart w:id="73" w:name="__RefHeading___Toc1174_870576522"/>
+      <w:bookmarkStart w:id="73" w:name="__RefHeading___Toc1222_115029621"/>
       <w:bookmarkEnd w:id="72"/>
       <w:bookmarkEnd w:id="73"/>
       <w:r>
@@ -4302,7 +4434,7 @@
         <w:rPr/>
       </w:pPr>
       <w:bookmarkStart w:id="74" w:name="computer-languages-sdks-and-operating-systems"/>
-      <w:bookmarkStart w:id="75" w:name="__RefHeading___Toc1176_870576522"/>
+      <w:bookmarkStart w:id="75" w:name="__RefHeading___Toc1224_115029621"/>
       <w:bookmarkEnd w:id="74"/>
       <w:bookmarkEnd w:id="75"/>
       <w:r>
@@ -4469,8 +4601,8 @@
         <w:pStyle w:val="Heading2"/>
         <w:rPr/>
       </w:pPr>
-      <w:bookmarkStart w:id="76" w:name="patents-under-development"/>
-      <w:bookmarkStart w:id="77" w:name="__RefHeading___Toc1178_870576522"/>
+      <w:bookmarkStart w:id="76" w:name="patents"/>
+      <w:bookmarkStart w:id="77" w:name="__RefHeading___Toc1226_115029621"/>
       <w:bookmarkEnd w:id="76"/>
       <w:bookmarkEnd w:id="77"/>
       <w:r>
@@ -4612,7 +4744,7 @@
         <w:rPr/>
       </w:pPr>
       <w:bookmarkStart w:id="78" w:name="personal"/>
-      <w:bookmarkStart w:id="79" w:name="__RefHeading___Toc1180_870576522"/>
+      <w:bookmarkStart w:id="79" w:name="__RefHeading___Toc1228_115029621"/>
       <w:bookmarkEnd w:id="78"/>
       <w:bookmarkEnd w:id="79"/>
       <w:r>

</xml_diff>

<commit_message>
updated summary 1st paragraph
</commit_message>
<xml_diff>
--- a/cv/AvrahamBernstein-CV-Abbrev.docx
+++ b/cv/AvrahamBernstein-CV-Abbrev.docx
@@ -9,7 +9,7 @@
         <w:rPr/>
       </w:pPr>
       <w:bookmarkStart w:id="0" w:name="avraham-abe-bernstein-abbreviated-professional-cv"/>
-      <w:bookmarkStart w:id="1" w:name="__RefHeading___Toc1150_115029621"/>
+      <w:bookmarkStart w:id="1" w:name="__RefHeading___Toc1150_327056841"/>
       <w:bookmarkEnd w:id="0"/>
       <w:bookmarkEnd w:id="1"/>
       <w:r>
@@ -38,7 +38,7 @@
         <w:rPr>
           <w:i/>
         </w:rPr>
-        <w:t>Last update: 2017-08-06T13:37:35Z</w:t>
+        <w:t>Last update: 2017-08-06T15:53:45Z</w:t>
       </w:r>
     </w:p>
     <w:p>
@@ -146,7 +146,7 @@
         <w:rPr/>
       </w:pPr>
       <w:bookmarkStart w:id="2" w:name="contact-info-links"/>
-      <w:bookmarkStart w:id="3" w:name="__RefHeading___Toc1152_115029621"/>
+      <w:bookmarkStart w:id="3" w:name="__RefHeading___Toc1152_327056841"/>
       <w:bookmarkEnd w:id="2"/>
       <w:bookmarkEnd w:id="3"/>
       <w:r>
@@ -438,7 +438,7 @@
         <w:rPr/>
       </w:pPr>
       <w:bookmarkStart w:id="4" w:name="table-of-contents"/>
-      <w:bookmarkStart w:id="5" w:name="__RefHeading___Toc1154_115029621"/>
+      <w:bookmarkStart w:id="5" w:name="__RefHeading___Toc1154_327056841"/>
       <w:bookmarkEnd w:id="4"/>
       <w:bookmarkEnd w:id="5"/>
       <w:r>
@@ -463,7 +463,7 @@
       <w:r>
         <w:fldChar w:fldCharType="separate"/>
       </w:r>
-      <w:hyperlink w:anchor="__RefHeading___Toc1150_115029621">
+      <w:hyperlink w:anchor="__RefHeading___Toc1150_327056841">
         <w:r>
           <w:rPr>
             <w:rStyle w:val="IndexLink"/>
@@ -482,7 +482,7 @@
         </w:tabs>
         <w:rPr/>
       </w:pPr>
-      <w:hyperlink w:anchor="__RefHeading___Toc1152_115029621">
+      <w:hyperlink w:anchor="__RefHeading___Toc1152_327056841">
         <w:r>
           <w:rPr>
             <w:rStyle w:val="IndexLink"/>
@@ -501,7 +501,7 @@
         </w:tabs>
         <w:rPr/>
       </w:pPr>
-      <w:hyperlink w:anchor="__RefHeading___Toc1154_115029621">
+      <w:hyperlink w:anchor="__RefHeading___Toc1154_327056841">
         <w:r>
           <w:rPr>
             <w:rStyle w:val="IndexLink"/>
@@ -520,7 +520,7 @@
         </w:tabs>
         <w:rPr/>
       </w:pPr>
-      <w:hyperlink w:anchor="__RefHeading___Toc1156_115029621">
+      <w:hyperlink w:anchor="__RefHeading___Toc1156_327056841">
         <w:r>
           <w:rPr>
             <w:rStyle w:val="IndexLink"/>
@@ -539,7 +539,7 @@
         </w:tabs>
         <w:rPr/>
       </w:pPr>
-      <w:hyperlink w:anchor="__RefHeading___Toc1158_115029621">
+      <w:hyperlink w:anchor="__RefHeading___Toc1158_327056841">
         <w:r>
           <w:rPr>
             <w:rStyle w:val="IndexLink"/>
@@ -558,7 +558,7 @@
         </w:tabs>
         <w:rPr/>
       </w:pPr>
-      <w:hyperlink w:anchor="__RefHeading___Toc1160_115029621">
+      <w:hyperlink w:anchor="__RefHeading___Toc1160_327056841">
         <w:r>
           <w:rPr>
             <w:rStyle w:val="IndexLink"/>
@@ -577,7 +577,7 @@
         </w:tabs>
         <w:rPr/>
       </w:pPr>
-      <w:hyperlink w:anchor="__RefHeading___Toc1162_115029621">
+      <w:hyperlink w:anchor="__RefHeading___Toc1162_327056841">
         <w:r>
           <w:rPr>
             <w:rStyle w:val="IndexLink"/>
@@ -596,7 +596,7 @@
         </w:tabs>
         <w:rPr/>
       </w:pPr>
-      <w:hyperlink w:anchor="__RefHeading___Toc1164_115029621">
+      <w:hyperlink w:anchor="__RefHeading___Toc1164_327056841">
         <w:r>
           <w:rPr>
             <w:rStyle w:val="IndexLink"/>
@@ -615,7 +615,7 @@
         </w:tabs>
         <w:rPr/>
       </w:pPr>
-      <w:hyperlink w:anchor="__RefHeading___Toc1166_115029621">
+      <w:hyperlink w:anchor="__RefHeading___Toc1166_327056841">
         <w:r>
           <w:rPr>
             <w:rStyle w:val="IndexLink"/>
@@ -634,7 +634,7 @@
         </w:tabs>
         <w:rPr/>
       </w:pPr>
-      <w:hyperlink w:anchor="__RefHeading___Toc1168_115029621">
+      <w:hyperlink w:anchor="__RefHeading___Toc1168_327056841">
         <w:r>
           <w:rPr>
             <w:rStyle w:val="IndexLink"/>
@@ -653,7 +653,7 @@
         </w:tabs>
         <w:rPr/>
       </w:pPr>
-      <w:hyperlink w:anchor="__RefHeading___Toc1170_115029621">
+      <w:hyperlink w:anchor="__RefHeading___Toc1170_327056841">
         <w:r>
           <w:rPr>
             <w:rStyle w:val="IndexLink"/>
@@ -672,7 +672,7 @@
         </w:tabs>
         <w:rPr/>
       </w:pPr>
-      <w:hyperlink w:anchor="__RefHeading___Toc1172_115029621">
+      <w:hyperlink w:anchor="__RefHeading___Toc1172_327056841">
         <w:r>
           <w:rPr>
             <w:rStyle w:val="IndexLink"/>
@@ -691,7 +691,7 @@
         </w:tabs>
         <w:rPr/>
       </w:pPr>
-      <w:hyperlink w:anchor="__RefHeading___Toc1174_115029621">
+      <w:hyperlink w:anchor="__RefHeading___Toc1174_327056841">
         <w:r>
           <w:rPr>
             <w:rStyle w:val="IndexLink"/>
@@ -710,7 +710,7 @@
         </w:tabs>
         <w:rPr/>
       </w:pPr>
-      <w:hyperlink w:anchor="__RefHeading___Toc1176_115029621">
+      <w:hyperlink w:anchor="__RefHeading___Toc1176_327056841">
         <w:r>
           <w:rPr>
             <w:rStyle w:val="IndexLink"/>
@@ -729,7 +729,7 @@
         </w:tabs>
         <w:rPr/>
       </w:pPr>
-      <w:hyperlink w:anchor="__RefHeading___Toc1178_115029621">
+      <w:hyperlink w:anchor="__RefHeading___Toc1178_327056841">
         <w:r>
           <w:rPr>
             <w:rStyle w:val="IndexLink"/>
@@ -748,7 +748,7 @@
         </w:tabs>
         <w:rPr/>
       </w:pPr>
-      <w:hyperlink w:anchor="__RefHeading___Toc1180_115029621">
+      <w:hyperlink w:anchor="__RefHeading___Toc1180_327056841">
         <w:r>
           <w:rPr>
             <w:rStyle w:val="IndexLink"/>
@@ -767,7 +767,7 @@
         </w:tabs>
         <w:rPr/>
       </w:pPr>
-      <w:hyperlink w:anchor="__RefHeading___Toc1182_115029621">
+      <w:hyperlink w:anchor="__RefHeading___Toc1182_327056841">
         <w:r>
           <w:rPr>
             <w:rStyle w:val="IndexLink"/>
@@ -786,7 +786,7 @@
         </w:tabs>
         <w:rPr/>
       </w:pPr>
-      <w:hyperlink w:anchor="__RefHeading___Toc1184_115029621">
+      <w:hyperlink w:anchor="__RefHeading___Toc1184_327056841">
         <w:r>
           <w:rPr>
             <w:rStyle w:val="IndexLink"/>
@@ -805,7 +805,7 @@
         </w:tabs>
         <w:rPr/>
       </w:pPr>
-      <w:hyperlink w:anchor="__RefHeading___Toc1186_115029621">
+      <w:hyperlink w:anchor="__RefHeading___Toc1186_327056841">
         <w:r>
           <w:rPr>
             <w:rStyle w:val="IndexLink"/>
@@ -824,7 +824,7 @@
         </w:tabs>
         <w:rPr/>
       </w:pPr>
-      <w:hyperlink w:anchor="__RefHeading___Toc1188_115029621">
+      <w:hyperlink w:anchor="__RefHeading___Toc1188_327056841">
         <w:r>
           <w:rPr>
             <w:rStyle w:val="IndexLink"/>
@@ -843,7 +843,7 @@
         </w:tabs>
         <w:rPr/>
       </w:pPr>
-      <w:hyperlink w:anchor="__RefHeading___Toc1190_115029621">
+      <w:hyperlink w:anchor="__RefHeading___Toc1190_327056841">
         <w:r>
           <w:rPr>
             <w:rStyle w:val="IndexLink"/>
@@ -862,7 +862,7 @@
         </w:tabs>
         <w:rPr/>
       </w:pPr>
-      <w:hyperlink w:anchor="__RefHeading___Toc1192_115029621">
+      <w:hyperlink w:anchor="__RefHeading___Toc1192_327056841">
         <w:r>
           <w:rPr>
             <w:rStyle w:val="IndexLink"/>
@@ -881,7 +881,7 @@
         </w:tabs>
         <w:rPr/>
       </w:pPr>
-      <w:hyperlink w:anchor="__RefHeading___Toc1194_115029621">
+      <w:hyperlink w:anchor="__RefHeading___Toc1194_327056841">
         <w:r>
           <w:rPr>
             <w:rStyle w:val="IndexLink"/>
@@ -900,7 +900,7 @@
         </w:tabs>
         <w:rPr/>
       </w:pPr>
-      <w:hyperlink w:anchor="__RefHeading___Toc1196_115029621">
+      <w:hyperlink w:anchor="__RefHeading___Toc1196_327056841">
         <w:r>
           <w:rPr>
             <w:rStyle w:val="IndexLink"/>
@@ -919,7 +919,7 @@
         </w:tabs>
         <w:rPr/>
       </w:pPr>
-      <w:hyperlink w:anchor="__RefHeading___Toc1198_115029621">
+      <w:hyperlink w:anchor="__RefHeading___Toc1198_327056841">
         <w:r>
           <w:rPr>
             <w:rStyle w:val="IndexLink"/>
@@ -938,7 +938,7 @@
         </w:tabs>
         <w:rPr/>
       </w:pPr>
-      <w:hyperlink w:anchor="__RefHeading___Toc1200_115029621">
+      <w:hyperlink w:anchor="__RefHeading___Toc1200_327056841">
         <w:r>
           <w:rPr>
             <w:rStyle w:val="IndexLink"/>
@@ -957,7 +957,7 @@
         </w:tabs>
         <w:rPr/>
       </w:pPr>
-      <w:hyperlink w:anchor="__RefHeading___Toc1202_115029621">
+      <w:hyperlink w:anchor="__RefHeading___Toc1202_327056841">
         <w:r>
           <w:rPr>
             <w:rStyle w:val="IndexLink"/>
@@ -976,7 +976,7 @@
         </w:tabs>
         <w:rPr/>
       </w:pPr>
-      <w:hyperlink w:anchor="__RefHeading___Toc1204_115029621">
+      <w:hyperlink w:anchor="__RefHeading___Toc1204_327056841">
         <w:r>
           <w:rPr>
             <w:rStyle w:val="IndexLink"/>
@@ -995,7 +995,7 @@
         </w:tabs>
         <w:rPr/>
       </w:pPr>
-      <w:hyperlink w:anchor="__RefHeading___Toc1206_115029621">
+      <w:hyperlink w:anchor="__RefHeading___Toc1206_327056841">
         <w:r>
           <w:rPr>
             <w:rStyle w:val="IndexLink"/>
@@ -1014,7 +1014,7 @@
         </w:tabs>
         <w:rPr/>
       </w:pPr>
-      <w:hyperlink w:anchor="__RefHeading___Toc1208_115029621">
+      <w:hyperlink w:anchor="__RefHeading___Toc1208_327056841">
         <w:r>
           <w:rPr>
             <w:rStyle w:val="IndexLink"/>
@@ -1033,7 +1033,7 @@
         </w:tabs>
         <w:rPr/>
       </w:pPr>
-      <w:hyperlink w:anchor="__RefHeading___Toc1210_115029621">
+      <w:hyperlink w:anchor="__RefHeading___Toc1210_327056841">
         <w:r>
           <w:rPr>
             <w:rStyle w:val="IndexLink"/>
@@ -1052,7 +1052,7 @@
         </w:tabs>
         <w:rPr/>
       </w:pPr>
-      <w:hyperlink w:anchor="__RefHeading___Toc1212_115029621">
+      <w:hyperlink w:anchor="__RefHeading___Toc1212_327056841">
         <w:r>
           <w:rPr>
             <w:rStyle w:val="IndexLink"/>
@@ -1071,7 +1071,7 @@
         </w:tabs>
         <w:rPr/>
       </w:pPr>
-      <w:hyperlink w:anchor="__RefHeading___Toc1214_115029621">
+      <w:hyperlink w:anchor="__RefHeading___Toc1214_327056841">
         <w:r>
           <w:rPr>
             <w:rStyle w:val="IndexLink"/>
@@ -1090,7 +1090,7 @@
         </w:tabs>
         <w:rPr/>
       </w:pPr>
-      <w:hyperlink w:anchor="__RefHeading___Toc1216_115029621">
+      <w:hyperlink w:anchor="__RefHeading___Toc1216_327056841">
         <w:r>
           <w:rPr>
             <w:rStyle w:val="IndexLink"/>
@@ -1109,7 +1109,7 @@
         </w:tabs>
         <w:rPr/>
       </w:pPr>
-      <w:hyperlink w:anchor="__RefHeading___Toc1218_115029621">
+      <w:hyperlink w:anchor="__RefHeading___Toc1218_327056841">
         <w:r>
           <w:rPr>
             <w:rStyle w:val="IndexLink"/>
@@ -1128,7 +1128,7 @@
         </w:tabs>
         <w:rPr/>
       </w:pPr>
-      <w:hyperlink w:anchor="__RefHeading___Toc1220_115029621">
+      <w:hyperlink w:anchor="__RefHeading___Toc1220_327056841">
         <w:r>
           <w:rPr>
             <w:rStyle w:val="IndexLink"/>
@@ -1147,7 +1147,7 @@
         </w:tabs>
         <w:rPr/>
       </w:pPr>
-      <w:hyperlink w:anchor="__RefHeading___Toc1222_115029621">
+      <w:hyperlink w:anchor="__RefHeading___Toc1222_327056841">
         <w:r>
           <w:rPr>
             <w:rStyle w:val="IndexLink"/>
@@ -1166,7 +1166,7 @@
         </w:tabs>
         <w:rPr/>
       </w:pPr>
-      <w:hyperlink w:anchor="__RefHeading___Toc1224_115029621">
+      <w:hyperlink w:anchor="__RefHeading___Toc1224_327056841">
         <w:r>
           <w:rPr>
             <w:rStyle w:val="IndexLink"/>
@@ -1185,7 +1185,7 @@
         </w:tabs>
         <w:rPr/>
       </w:pPr>
-      <w:hyperlink w:anchor="__RefHeading___Toc1226_115029621">
+      <w:hyperlink w:anchor="__RefHeading___Toc1226_327056841">
         <w:r>
           <w:rPr>
             <w:rStyle w:val="IndexLink"/>
@@ -1204,7 +1204,7 @@
         </w:tabs>
         <w:rPr/>
       </w:pPr>
-      <w:hyperlink w:anchor="__RefHeading___Toc1228_115029621">
+      <w:hyperlink w:anchor="__RefHeading___Toc1228_327056841">
         <w:r>
           <w:rPr>
             <w:rStyle w:val="IndexLink"/>
@@ -1224,7 +1224,7 @@
         <w:rPr/>
       </w:pPr>
       <w:bookmarkStart w:id="6" w:name="summary"/>
-      <w:bookmarkStart w:id="7" w:name="__RefHeading___Toc1156_115029621"/>
+      <w:bookmarkStart w:id="7" w:name="__RefHeading___Toc1156_327056841"/>
       <w:bookmarkEnd w:id="6"/>
       <w:bookmarkEnd w:id="7"/>
       <w:r>
@@ -1239,7 +1239,7 @@
       </w:pPr>
       <w:r>
         <w:rPr/>
-        <w:t xml:space="preserve">I am an experienced computer scientist and S/W architect. I have devised innovative solutions to many software problems for a wide range of fields, including </w:t>
+        <w:t xml:space="preserve">I am an experienced computer scientist and S/W architect. I have devised innovative solutions to many S/W problems for a wide range of fields, including </w:t>
       </w:r>
       <w:hyperlink w:anchor="viaccess">
         <w:r>
@@ -1335,7 +1335,7 @@
       </w:hyperlink>
       <w:r>
         <w:rPr/>
-        <w:t xml:space="preserve">. I have worked at executive level for a number of organizations, large and small, and helped them realize improvements in their product performance, often putting them in the front rank in their field. I have acquired expert knowledge in a number of fields, often liasing with noted experts, and have been able to quickly apply this knowledge to improve the position of companies and products. I have a keen interest in computer languages, in particular, both practical and theoretical, and have </w:t>
+        <w:t xml:space="preserve">. I have worked at executive level for a number of organizations, large and small, and helped them realize improvements in their product performance, often putting them in the front rank in their field. I have acquired expert knowledge in a number of fields, often liasing with noted experts, and have been able to quickly apply this knowledge to improve the position of companies and products. I have a keen interest in computer languages, both practical and theoretical. I have created a number of </w:t>
       </w:r>
       <w:hyperlink r:id="rId12">
         <w:r>
@@ -1347,7 +1347,7 @@
       </w:hyperlink>
       <w:r>
         <w:rPr/>
-        <w:t xml:space="preserve"> for a number of problems</w:t>
+        <w:t xml:space="preserve"> that were instrumental in greatly simplifying a number of seemingly intractable problems.</w:t>
       </w:r>
     </w:p>
     <w:p>
@@ -1647,7 +1647,7 @@
         <w:rPr/>
       </w:pPr>
       <w:bookmarkStart w:id="8" w:name="work-experience"/>
-      <w:bookmarkStart w:id="9" w:name="__RefHeading___Toc1158_115029621"/>
+      <w:bookmarkStart w:id="9" w:name="__RefHeading___Toc1158_327056841"/>
       <w:bookmarkEnd w:id="8"/>
       <w:bookmarkEnd w:id="9"/>
       <w:r>
@@ -1661,7 +1661,7 @@
         <w:rPr/>
       </w:pPr>
       <w:bookmarkStart w:id="10" w:name="present-consultant-cybersecurity"/>
-      <w:bookmarkStart w:id="11" w:name="__RefHeading___Toc1160_115029621"/>
+      <w:bookmarkStart w:id="11" w:name="__RefHeading___Toc1160_327056841"/>
       <w:bookmarkEnd w:id="10"/>
       <w:bookmarkEnd w:id="11"/>
       <w:r>
@@ -1789,7 +1789,7 @@
         <w:rPr/>
       </w:pPr>
       <w:bookmarkStart w:id="12" w:name="viaccess"/>
-      <w:bookmarkStart w:id="13" w:name="__RefHeading___Toc1162_115029621"/>
+      <w:bookmarkStart w:id="13" w:name="__RefHeading___Toc1162_327056841"/>
       <w:bookmarkEnd w:id="12"/>
       <w:bookmarkEnd w:id="13"/>
       <w:r>
@@ -2107,7 +2107,7 @@
         <w:rPr/>
       </w:pPr>
       <w:bookmarkStart w:id="14" w:name="consultant-cybersecurity-protection-of-a-small-business-with-extremely-high-security-concerns"/>
-      <w:bookmarkStart w:id="15" w:name="__RefHeading___Toc1164_115029621"/>
+      <w:bookmarkStart w:id="15" w:name="__RefHeading___Toc1164_327056841"/>
       <w:bookmarkEnd w:id="14"/>
       <w:bookmarkEnd w:id="15"/>
       <w:r>
@@ -2121,7 +2121,7 @@
         <w:rPr/>
       </w:pPr>
       <w:bookmarkStart w:id="16" w:name="part-time-cto-us-agricultural-trading-company-with-nigeria"/>
-      <w:bookmarkStart w:id="17" w:name="__RefHeading___Toc1166_115029621"/>
+      <w:bookmarkStart w:id="17" w:name="__RefHeading___Toc1166_327056841"/>
       <w:bookmarkEnd w:id="16"/>
       <w:bookmarkEnd w:id="17"/>
       <w:r>
@@ -2135,7 +2135,7 @@
         <w:rPr/>
       </w:pPr>
       <w:bookmarkStart w:id="18" w:name="vp-rd-urban-traffic-vehicle-route-guidance"/>
-      <w:bookmarkStart w:id="19" w:name="__RefHeading___Toc1168_115029621"/>
+      <w:bookmarkStart w:id="19" w:name="__RefHeading___Toc1168_327056841"/>
       <w:bookmarkEnd w:id="18"/>
       <w:bookmarkEnd w:id="19"/>
       <w:r>
@@ -2255,7 +2255,7 @@
         <w:rPr/>
       </w:pPr>
       <w:bookmarkStart w:id="20" w:name="consultant-transparent-technical-negotiator-of-restricted-hi-tech-trade-with-china"/>
-      <w:bookmarkStart w:id="21" w:name="__RefHeading___Toc1170_115029621"/>
+      <w:bookmarkStart w:id="21" w:name="__RefHeading___Toc1170_327056841"/>
       <w:bookmarkEnd w:id="20"/>
       <w:bookmarkEnd w:id="21"/>
       <w:r>
@@ -2269,7 +2269,7 @@
         <w:rPr/>
       </w:pPr>
       <w:bookmarkStart w:id="22" w:name="syntezza"/>
-      <w:bookmarkStart w:id="23" w:name="__RefHeading___Toc1172_115029621"/>
+      <w:bookmarkStart w:id="23" w:name="__RefHeading___Toc1172_327056841"/>
       <w:bookmarkEnd w:id="22"/>
       <w:bookmarkEnd w:id="23"/>
       <w:r>
@@ -2449,7 +2449,7 @@
         <w:rPr/>
       </w:pPr>
       <w:bookmarkStart w:id="24" w:name="security-research-business-development"/>
-      <w:bookmarkStart w:id="25" w:name="__RefHeading___Toc1174_115029621"/>
+      <w:bookmarkStart w:id="25" w:name="__RefHeading___Toc1174_327056841"/>
       <w:bookmarkEnd w:id="24"/>
       <w:bookmarkEnd w:id="25"/>
       <w:r>
@@ -2762,7 +2762,7 @@
         <w:rPr/>
       </w:pPr>
       <w:bookmarkStart w:id="26" w:name="virtouch"/>
-      <w:bookmarkStart w:id="27" w:name="__RefHeading___Toc1176_115029621"/>
+      <w:bookmarkStart w:id="27" w:name="__RefHeading___Toc1176_327056841"/>
       <w:bookmarkEnd w:id="26"/>
       <w:bookmarkEnd w:id="27"/>
       <w:r>
@@ -2987,7 +2987,7 @@
         <w:rPr/>
       </w:pPr>
       <w:bookmarkStart w:id="28" w:name="vyyo"/>
-      <w:bookmarkStart w:id="29" w:name="__RefHeading___Toc1178_115029621"/>
+      <w:bookmarkStart w:id="29" w:name="__RefHeading___Toc1178_327056841"/>
       <w:bookmarkEnd w:id="28"/>
       <w:bookmarkEnd w:id="29"/>
       <w:r>
@@ -3023,7 +3023,7 @@
         <w:rPr/>
       </w:pPr>
       <w:bookmarkStart w:id="30" w:name="consultant-network-management-system-nms-for-fso-devices"/>
-      <w:bookmarkStart w:id="31" w:name="__RefHeading___Toc1180_115029621"/>
+      <w:bookmarkStart w:id="31" w:name="__RefHeading___Toc1180_327056841"/>
       <w:bookmarkEnd w:id="30"/>
       <w:bookmarkEnd w:id="31"/>
       <w:r>
@@ -3037,7 +3037,7 @@
         <w:rPr/>
       </w:pPr>
       <w:bookmarkStart w:id="32" w:name="contract-programmer-win32-asynchronous-network-driver-dll-for-a-visualbasic-project"/>
-      <w:bookmarkStart w:id="33" w:name="__RefHeading___Toc1182_115029621"/>
+      <w:bookmarkStart w:id="33" w:name="__RefHeading___Toc1182_327056841"/>
       <w:bookmarkEnd w:id="32"/>
       <w:bookmarkEnd w:id="33"/>
       <w:r>
@@ -3051,7 +3051,7 @@
         <w:rPr/>
       </w:pPr>
       <w:bookmarkStart w:id="34" w:name="contract-programmer-gcc-compiler-port-for-a-128-core-stack-machine"/>
-      <w:bookmarkStart w:id="35" w:name="__RefHeading___Toc1184_115029621"/>
+      <w:bookmarkStart w:id="35" w:name="__RefHeading___Toc1184_327056841"/>
       <w:bookmarkEnd w:id="34"/>
       <w:bookmarkEnd w:id="35"/>
       <w:r>
@@ -3065,7 +3065,7 @@
         <w:rPr/>
       </w:pPr>
       <w:bookmarkStart w:id="36" w:name="contractor-sw-architect-implementation-of-conoscopic-interferometer-workstation"/>
-      <w:bookmarkStart w:id="37" w:name="__RefHeading___Toc1186_115029621"/>
+      <w:bookmarkStart w:id="37" w:name="__RefHeading___Toc1186_327056841"/>
       <w:bookmarkEnd w:id="36"/>
       <w:bookmarkEnd w:id="37"/>
       <w:r>
@@ -3079,7 +3079,7 @@
         <w:rPr/>
       </w:pPr>
       <w:bookmarkStart w:id="38" w:name="elop"/>
-      <w:bookmarkStart w:id="39" w:name="__RefHeading___Toc1188_115029621"/>
+      <w:bookmarkStart w:id="39" w:name="__RefHeading___Toc1188_327056841"/>
       <w:bookmarkEnd w:id="38"/>
       <w:bookmarkEnd w:id="39"/>
       <w:r>
@@ -3093,7 +3093,7 @@
         <w:rPr/>
       </w:pPr>
       <w:bookmarkStart w:id="40" w:name="dspg"/>
-      <w:bookmarkStart w:id="41" w:name="__RefHeading___Toc1190_115029621"/>
+      <w:bookmarkStart w:id="41" w:name="__RefHeading___Toc1190_327056841"/>
       <w:bookmarkEnd w:id="40"/>
       <w:bookmarkEnd w:id="41"/>
       <w:r>
@@ -3209,7 +3209,7 @@
         <w:rPr/>
       </w:pPr>
       <w:bookmarkStart w:id="42" w:name="sfpc"/>
-      <w:bookmarkStart w:id="43" w:name="__RefHeading___Toc1192_115029621"/>
+      <w:bookmarkStart w:id="43" w:name="__RefHeading___Toc1192_327056841"/>
       <w:bookmarkEnd w:id="42"/>
       <w:bookmarkEnd w:id="43"/>
       <w:r>
@@ -3411,7 +3411,7 @@
         <w:rPr/>
       </w:pPr>
       <w:bookmarkStart w:id="44" w:name="light-pen"/>
-      <w:bookmarkStart w:id="45" w:name="__RefHeading___Toc1194_115029621"/>
+      <w:bookmarkStart w:id="45" w:name="__RefHeading___Toc1194_327056841"/>
       <w:bookmarkEnd w:id="44"/>
       <w:bookmarkEnd w:id="45"/>
       <w:r>
@@ -3636,7 +3636,7 @@
         <w:rPr/>
       </w:pPr>
       <w:bookmarkStart w:id="46" w:name="senior-programmer-vaxvms-sysadmin-3d-printer-solider"/>
-      <w:bookmarkStart w:id="47" w:name="__RefHeading___Toc1196_115029621"/>
+      <w:bookmarkStart w:id="47" w:name="__RefHeading___Toc1196_327056841"/>
       <w:bookmarkEnd w:id="46"/>
       <w:bookmarkEnd w:id="47"/>
       <w:r>
@@ -3650,7 +3650,7 @@
         <w:rPr/>
       </w:pPr>
       <w:bookmarkStart w:id="48" w:name="programmer-automated-leather-sewing-workstation"/>
-      <w:bookmarkStart w:id="49" w:name="__RefHeading___Toc1198_115029621"/>
+      <w:bookmarkStart w:id="49" w:name="__RefHeading___Toc1198_327056841"/>
       <w:bookmarkEnd w:id="48"/>
       <w:bookmarkEnd w:id="49"/>
       <w:r>
@@ -3664,7 +3664,7 @@
         <w:rPr/>
       </w:pPr>
       <w:bookmarkStart w:id="50" w:name="programmer-vaxvms-sysadmin-hebrewenglish-word-processor-glyph"/>
-      <w:bookmarkStart w:id="51" w:name="__RefHeading___Toc1200_115029621"/>
+      <w:bookmarkStart w:id="51" w:name="__RefHeading___Toc1200_327056841"/>
       <w:bookmarkEnd w:id="50"/>
       <w:bookmarkEnd w:id="51"/>
       <w:r>
@@ -3678,7 +3678,7 @@
         <w:rPr/>
       </w:pPr>
       <w:bookmarkStart w:id="52" w:name="elta"/>
-      <w:bookmarkStart w:id="53" w:name="__RefHeading___Toc1202_115029621"/>
+      <w:bookmarkStart w:id="53" w:name="__RefHeading___Toc1202_327056841"/>
       <w:bookmarkEnd w:id="52"/>
       <w:bookmarkEnd w:id="53"/>
       <w:r>
@@ -3744,7 +3744,7 @@
         <w:rPr/>
       </w:pPr>
       <w:bookmarkStart w:id="54" w:name="programmer-ibm-cpcms-sysadmin"/>
-      <w:bookmarkStart w:id="55" w:name="__RefHeading___Toc1204_115029621"/>
+      <w:bookmarkStart w:id="55" w:name="__RefHeading___Toc1204_327056841"/>
       <w:bookmarkEnd w:id="54"/>
       <w:bookmarkEnd w:id="55"/>
       <w:r>
@@ -3758,7 +3758,7 @@
         <w:rPr/>
       </w:pPr>
       <w:bookmarkStart w:id="56" w:name="programmereconomist"/>
-      <w:bookmarkStart w:id="57" w:name="__RefHeading___Toc1206_115029621"/>
+      <w:bookmarkStart w:id="57" w:name="__RefHeading___Toc1206_327056841"/>
       <w:bookmarkEnd w:id="56"/>
       <w:bookmarkEnd w:id="57"/>
       <w:r>
@@ -3772,7 +3772,7 @@
         <w:rPr/>
       </w:pPr>
       <w:bookmarkStart w:id="58" w:name="oeb"/>
-      <w:bookmarkStart w:id="59" w:name="__RefHeading___Toc1208_115029621"/>
+      <w:bookmarkStart w:id="59" w:name="__RefHeading___Toc1208_327056841"/>
       <w:bookmarkEnd w:id="58"/>
       <w:bookmarkEnd w:id="59"/>
       <w:r>
@@ -3918,7 +3918,7 @@
         <w:rPr/>
       </w:pPr>
       <w:bookmarkStart w:id="60" w:name="education"/>
-      <w:bookmarkStart w:id="61" w:name="__RefHeading___Toc1210_115029621"/>
+      <w:bookmarkStart w:id="61" w:name="__RefHeading___Toc1210_327056841"/>
       <w:bookmarkEnd w:id="60"/>
       <w:bookmarkEnd w:id="61"/>
       <w:r>
@@ -3932,7 +3932,7 @@
         <w:rPr/>
       </w:pPr>
       <w:bookmarkStart w:id="62" w:name="formal-education"/>
-      <w:bookmarkStart w:id="63" w:name="__RefHeading___Toc1212_115029621"/>
+      <w:bookmarkStart w:id="63" w:name="__RefHeading___Toc1212_327056841"/>
       <w:bookmarkEnd w:id="62"/>
       <w:bookmarkEnd w:id="63"/>
       <w:r>
@@ -3946,7 +3946,7 @@
         <w:rPr/>
       </w:pPr>
       <w:bookmarkStart w:id="64" w:name="york-univ"/>
-      <w:bookmarkStart w:id="65" w:name="__RefHeading___Toc1214_115029621"/>
+      <w:bookmarkStart w:id="65" w:name="__RefHeading___Toc1214_327056841"/>
       <w:bookmarkEnd w:id="64"/>
       <w:bookmarkEnd w:id="65"/>
       <w:r>
@@ -3970,7 +3970,7 @@
         <w:rPr/>
       </w:pPr>
       <w:bookmarkStart w:id="66" w:name="university-of-toronto---rotman-school-of-management-mba-program-no-degree"/>
-      <w:bookmarkStart w:id="67" w:name="__RefHeading___Toc1216_115029621"/>
+      <w:bookmarkStart w:id="67" w:name="__RefHeading___Toc1216_327056841"/>
       <w:bookmarkEnd w:id="66"/>
       <w:bookmarkEnd w:id="67"/>
       <w:r>
@@ -4030,7 +4030,7 @@
         <w:rPr/>
       </w:pPr>
       <w:bookmarkStart w:id="68" w:name="univ-toronto"/>
-      <w:bookmarkStart w:id="69" w:name="__RefHeading___Toc1218_115029621"/>
+      <w:bookmarkStart w:id="69" w:name="__RefHeading___Toc1218_327056841"/>
       <w:bookmarkEnd w:id="68"/>
       <w:bookmarkEnd w:id="69"/>
       <w:r>
@@ -4088,7 +4088,7 @@
         <w:rPr/>
       </w:pPr>
       <w:bookmarkStart w:id="70" w:name="continuing-ed"/>
-      <w:bookmarkStart w:id="71" w:name="__RefHeading___Toc1220_115029621"/>
+      <w:bookmarkStart w:id="71" w:name="__RefHeading___Toc1220_327056841"/>
       <w:bookmarkEnd w:id="70"/>
       <w:bookmarkEnd w:id="71"/>
       <w:r>
@@ -4378,7 +4378,7 @@
         <w:rPr/>
       </w:pPr>
       <w:bookmarkStart w:id="72" w:name="spoken-languages"/>
-      <w:bookmarkStart w:id="73" w:name="__RefHeading___Toc1222_115029621"/>
+      <w:bookmarkStart w:id="73" w:name="__RefHeading___Toc1222_327056841"/>
       <w:bookmarkEnd w:id="72"/>
       <w:bookmarkEnd w:id="73"/>
       <w:r>
@@ -4434,7 +4434,7 @@
         <w:rPr/>
       </w:pPr>
       <w:bookmarkStart w:id="74" w:name="computer-languages-sdks-and-operating-systems"/>
-      <w:bookmarkStart w:id="75" w:name="__RefHeading___Toc1224_115029621"/>
+      <w:bookmarkStart w:id="75" w:name="__RefHeading___Toc1224_327056841"/>
       <w:bookmarkEnd w:id="74"/>
       <w:bookmarkEnd w:id="75"/>
       <w:r>
@@ -4602,7 +4602,7 @@
         <w:rPr/>
       </w:pPr>
       <w:bookmarkStart w:id="76" w:name="patents"/>
-      <w:bookmarkStart w:id="77" w:name="__RefHeading___Toc1226_115029621"/>
+      <w:bookmarkStart w:id="77" w:name="__RefHeading___Toc1226_327056841"/>
       <w:bookmarkEnd w:id="76"/>
       <w:bookmarkEnd w:id="77"/>
       <w:r>
@@ -4744,7 +4744,7 @@
         <w:rPr/>
       </w:pPr>
       <w:bookmarkStart w:id="78" w:name="personal"/>
-      <w:bookmarkStart w:id="79" w:name="__RefHeading___Toc1228_115029621"/>
+      <w:bookmarkStart w:id="79" w:name="__RefHeading___Toc1228_327056841"/>
       <w:bookmarkEnd w:id="78"/>
       <w:bookmarkEnd w:id="79"/>
       <w:r>

</xml_diff>

<commit_message>
more changes to summary section
</commit_message>
<xml_diff>
--- a/cv/AvrahamBernstein-CV-Abbrev.docx
+++ b/cv/AvrahamBernstein-CV-Abbrev.docx
@@ -9,7 +9,7 @@
         <w:rPr/>
       </w:pPr>
       <w:bookmarkStart w:id="0" w:name="avraham-abe-bernstein-abbreviated-professional-cv"/>
-      <w:bookmarkStart w:id="1" w:name="__RefHeading___Toc1150_327056841"/>
+      <w:bookmarkStart w:id="1" w:name="__RefHeading___Toc1154_204851872"/>
       <w:bookmarkEnd w:id="0"/>
       <w:bookmarkEnd w:id="1"/>
       <w:r>
@@ -38,7 +38,7 @@
         <w:rPr>
           <w:i/>
         </w:rPr>
-        <w:t>Last update: 2017-08-06T15:53:45Z</w:t>
+        <w:t>Last update: 2017-08-06T16:45:56Z</w:t>
       </w:r>
     </w:p>
     <w:p>
@@ -146,7 +146,7 @@
         <w:rPr/>
       </w:pPr>
       <w:bookmarkStart w:id="2" w:name="contact-info-links"/>
-      <w:bookmarkStart w:id="3" w:name="__RefHeading___Toc1152_327056841"/>
+      <w:bookmarkStart w:id="3" w:name="__RefHeading___Toc1156_204851872"/>
       <w:bookmarkEnd w:id="2"/>
       <w:bookmarkEnd w:id="3"/>
       <w:r>
@@ -438,7 +438,7 @@
         <w:rPr/>
       </w:pPr>
       <w:bookmarkStart w:id="4" w:name="table-of-contents"/>
-      <w:bookmarkStart w:id="5" w:name="__RefHeading___Toc1154_327056841"/>
+      <w:bookmarkStart w:id="5" w:name="__RefHeading___Toc1158_204851872"/>
       <w:bookmarkEnd w:id="4"/>
       <w:bookmarkEnd w:id="5"/>
       <w:r>
@@ -463,7 +463,7 @@
       <w:r>
         <w:fldChar w:fldCharType="separate"/>
       </w:r>
-      <w:hyperlink w:anchor="__RefHeading___Toc1150_327056841">
+      <w:hyperlink w:anchor="__RefHeading___Toc1154_204851872">
         <w:r>
           <w:rPr>
             <w:rStyle w:val="IndexLink"/>
@@ -482,7 +482,7 @@
         </w:tabs>
         <w:rPr/>
       </w:pPr>
-      <w:hyperlink w:anchor="__RefHeading___Toc1152_327056841">
+      <w:hyperlink w:anchor="__RefHeading___Toc1156_204851872">
         <w:r>
           <w:rPr>
             <w:rStyle w:val="IndexLink"/>
@@ -501,7 +501,7 @@
         </w:tabs>
         <w:rPr/>
       </w:pPr>
-      <w:hyperlink w:anchor="__RefHeading___Toc1154_327056841">
+      <w:hyperlink w:anchor="__RefHeading___Toc1158_204851872">
         <w:r>
           <w:rPr>
             <w:rStyle w:val="IndexLink"/>
@@ -520,7 +520,7 @@
         </w:tabs>
         <w:rPr/>
       </w:pPr>
-      <w:hyperlink w:anchor="__RefHeading___Toc1156_327056841">
+      <w:hyperlink w:anchor="__RefHeading___Toc1160_204851872">
         <w:r>
           <w:rPr>
             <w:rStyle w:val="IndexLink"/>
@@ -539,7 +539,7 @@
         </w:tabs>
         <w:rPr/>
       </w:pPr>
-      <w:hyperlink w:anchor="__RefHeading___Toc1158_327056841">
+      <w:hyperlink w:anchor="__RefHeading___Toc1162_204851872">
         <w:r>
           <w:rPr>
             <w:rStyle w:val="IndexLink"/>
@@ -558,7 +558,7 @@
         </w:tabs>
         <w:rPr/>
       </w:pPr>
-      <w:hyperlink w:anchor="__RefHeading___Toc1160_327056841">
+      <w:hyperlink w:anchor="__RefHeading___Toc1164_204851872">
         <w:r>
           <w:rPr>
             <w:rStyle w:val="IndexLink"/>
@@ -577,7 +577,7 @@
         </w:tabs>
         <w:rPr/>
       </w:pPr>
-      <w:hyperlink w:anchor="__RefHeading___Toc1162_327056841">
+      <w:hyperlink w:anchor="__RefHeading___Toc1166_204851872">
         <w:r>
           <w:rPr>
             <w:rStyle w:val="IndexLink"/>
@@ -596,7 +596,7 @@
         </w:tabs>
         <w:rPr/>
       </w:pPr>
-      <w:hyperlink w:anchor="__RefHeading___Toc1164_327056841">
+      <w:hyperlink w:anchor="__RefHeading___Toc1168_204851872">
         <w:r>
           <w:rPr>
             <w:rStyle w:val="IndexLink"/>
@@ -615,7 +615,7 @@
         </w:tabs>
         <w:rPr/>
       </w:pPr>
-      <w:hyperlink w:anchor="__RefHeading___Toc1166_327056841">
+      <w:hyperlink w:anchor="__RefHeading___Toc1170_204851872">
         <w:r>
           <w:rPr>
             <w:rStyle w:val="IndexLink"/>
@@ -634,7 +634,7 @@
         </w:tabs>
         <w:rPr/>
       </w:pPr>
-      <w:hyperlink w:anchor="__RefHeading___Toc1168_327056841">
+      <w:hyperlink w:anchor="__RefHeading___Toc1172_204851872">
         <w:r>
           <w:rPr>
             <w:rStyle w:val="IndexLink"/>
@@ -653,7 +653,7 @@
         </w:tabs>
         <w:rPr/>
       </w:pPr>
-      <w:hyperlink w:anchor="__RefHeading___Toc1170_327056841">
+      <w:hyperlink w:anchor="__RefHeading___Toc1174_204851872">
         <w:r>
           <w:rPr>
             <w:rStyle w:val="IndexLink"/>
@@ -672,7 +672,7 @@
         </w:tabs>
         <w:rPr/>
       </w:pPr>
-      <w:hyperlink w:anchor="__RefHeading___Toc1172_327056841">
+      <w:hyperlink w:anchor="__RefHeading___Toc1176_204851872">
         <w:r>
           <w:rPr>
             <w:rStyle w:val="IndexLink"/>
@@ -691,7 +691,7 @@
         </w:tabs>
         <w:rPr/>
       </w:pPr>
-      <w:hyperlink w:anchor="__RefHeading___Toc1174_327056841">
+      <w:hyperlink w:anchor="__RefHeading___Toc1178_204851872">
         <w:r>
           <w:rPr>
             <w:rStyle w:val="IndexLink"/>
@@ -710,7 +710,7 @@
         </w:tabs>
         <w:rPr/>
       </w:pPr>
-      <w:hyperlink w:anchor="__RefHeading___Toc1176_327056841">
+      <w:hyperlink w:anchor="__RefHeading___Toc1180_204851872">
         <w:r>
           <w:rPr>
             <w:rStyle w:val="IndexLink"/>
@@ -729,7 +729,7 @@
         </w:tabs>
         <w:rPr/>
       </w:pPr>
-      <w:hyperlink w:anchor="__RefHeading___Toc1178_327056841">
+      <w:hyperlink w:anchor="__RefHeading___Toc1182_204851872">
         <w:r>
           <w:rPr>
             <w:rStyle w:val="IndexLink"/>
@@ -748,7 +748,7 @@
         </w:tabs>
         <w:rPr/>
       </w:pPr>
-      <w:hyperlink w:anchor="__RefHeading___Toc1180_327056841">
+      <w:hyperlink w:anchor="__RefHeading___Toc1184_204851872">
         <w:r>
           <w:rPr>
             <w:rStyle w:val="IndexLink"/>
@@ -767,7 +767,7 @@
         </w:tabs>
         <w:rPr/>
       </w:pPr>
-      <w:hyperlink w:anchor="__RefHeading___Toc1182_327056841">
+      <w:hyperlink w:anchor="__RefHeading___Toc1186_204851872">
         <w:r>
           <w:rPr>
             <w:rStyle w:val="IndexLink"/>
@@ -786,7 +786,7 @@
         </w:tabs>
         <w:rPr/>
       </w:pPr>
-      <w:hyperlink w:anchor="__RefHeading___Toc1184_327056841">
+      <w:hyperlink w:anchor="__RefHeading___Toc1188_204851872">
         <w:r>
           <w:rPr>
             <w:rStyle w:val="IndexLink"/>
@@ -805,7 +805,7 @@
         </w:tabs>
         <w:rPr/>
       </w:pPr>
-      <w:hyperlink w:anchor="__RefHeading___Toc1186_327056841">
+      <w:hyperlink w:anchor="__RefHeading___Toc1190_204851872">
         <w:r>
           <w:rPr>
             <w:rStyle w:val="IndexLink"/>
@@ -824,7 +824,7 @@
         </w:tabs>
         <w:rPr/>
       </w:pPr>
-      <w:hyperlink w:anchor="__RefHeading___Toc1188_327056841">
+      <w:hyperlink w:anchor="__RefHeading___Toc1192_204851872">
         <w:r>
           <w:rPr>
             <w:rStyle w:val="IndexLink"/>
@@ -843,7 +843,7 @@
         </w:tabs>
         <w:rPr/>
       </w:pPr>
-      <w:hyperlink w:anchor="__RefHeading___Toc1190_327056841">
+      <w:hyperlink w:anchor="__RefHeading___Toc1194_204851872">
         <w:r>
           <w:rPr>
             <w:rStyle w:val="IndexLink"/>
@@ -862,7 +862,7 @@
         </w:tabs>
         <w:rPr/>
       </w:pPr>
-      <w:hyperlink w:anchor="__RefHeading___Toc1192_327056841">
+      <w:hyperlink w:anchor="__RefHeading___Toc1196_204851872">
         <w:r>
           <w:rPr>
             <w:rStyle w:val="IndexLink"/>
@@ -881,7 +881,7 @@
         </w:tabs>
         <w:rPr/>
       </w:pPr>
-      <w:hyperlink w:anchor="__RefHeading___Toc1194_327056841">
+      <w:hyperlink w:anchor="__RefHeading___Toc1198_204851872">
         <w:r>
           <w:rPr>
             <w:rStyle w:val="IndexLink"/>
@@ -900,7 +900,7 @@
         </w:tabs>
         <w:rPr/>
       </w:pPr>
-      <w:hyperlink w:anchor="__RefHeading___Toc1196_327056841">
+      <w:hyperlink w:anchor="__RefHeading___Toc1200_204851872">
         <w:r>
           <w:rPr>
             <w:rStyle w:val="IndexLink"/>
@@ -919,7 +919,7 @@
         </w:tabs>
         <w:rPr/>
       </w:pPr>
-      <w:hyperlink w:anchor="__RefHeading___Toc1198_327056841">
+      <w:hyperlink w:anchor="__RefHeading___Toc1202_204851872">
         <w:r>
           <w:rPr>
             <w:rStyle w:val="IndexLink"/>
@@ -938,7 +938,7 @@
         </w:tabs>
         <w:rPr/>
       </w:pPr>
-      <w:hyperlink w:anchor="__RefHeading___Toc1200_327056841">
+      <w:hyperlink w:anchor="__RefHeading___Toc1204_204851872">
         <w:r>
           <w:rPr>
             <w:rStyle w:val="IndexLink"/>
@@ -957,7 +957,7 @@
         </w:tabs>
         <w:rPr/>
       </w:pPr>
-      <w:hyperlink w:anchor="__RefHeading___Toc1202_327056841">
+      <w:hyperlink w:anchor="__RefHeading___Toc1206_204851872">
         <w:r>
           <w:rPr>
             <w:rStyle w:val="IndexLink"/>
@@ -976,7 +976,7 @@
         </w:tabs>
         <w:rPr/>
       </w:pPr>
-      <w:hyperlink w:anchor="__RefHeading___Toc1204_327056841">
+      <w:hyperlink w:anchor="__RefHeading___Toc1208_204851872">
         <w:r>
           <w:rPr>
             <w:rStyle w:val="IndexLink"/>
@@ -995,7 +995,7 @@
         </w:tabs>
         <w:rPr/>
       </w:pPr>
-      <w:hyperlink w:anchor="__RefHeading___Toc1206_327056841">
+      <w:hyperlink w:anchor="__RefHeading___Toc1210_204851872">
         <w:r>
           <w:rPr>
             <w:rStyle w:val="IndexLink"/>
@@ -1014,7 +1014,7 @@
         </w:tabs>
         <w:rPr/>
       </w:pPr>
-      <w:hyperlink w:anchor="__RefHeading___Toc1208_327056841">
+      <w:hyperlink w:anchor="__RefHeading___Toc1212_204851872">
         <w:r>
           <w:rPr>
             <w:rStyle w:val="IndexLink"/>
@@ -1033,7 +1033,7 @@
         </w:tabs>
         <w:rPr/>
       </w:pPr>
-      <w:hyperlink w:anchor="__RefHeading___Toc1210_327056841">
+      <w:hyperlink w:anchor="__RefHeading___Toc1214_204851872">
         <w:r>
           <w:rPr>
             <w:rStyle w:val="IndexLink"/>
@@ -1052,7 +1052,7 @@
         </w:tabs>
         <w:rPr/>
       </w:pPr>
-      <w:hyperlink w:anchor="__RefHeading___Toc1212_327056841">
+      <w:hyperlink w:anchor="__RefHeading___Toc1216_204851872">
         <w:r>
           <w:rPr>
             <w:rStyle w:val="IndexLink"/>
@@ -1071,7 +1071,7 @@
         </w:tabs>
         <w:rPr/>
       </w:pPr>
-      <w:hyperlink w:anchor="__RefHeading___Toc1214_327056841">
+      <w:hyperlink w:anchor="__RefHeading___Toc1218_204851872">
         <w:r>
           <w:rPr>
             <w:rStyle w:val="IndexLink"/>
@@ -1090,7 +1090,7 @@
         </w:tabs>
         <w:rPr/>
       </w:pPr>
-      <w:hyperlink w:anchor="__RefHeading___Toc1216_327056841">
+      <w:hyperlink w:anchor="__RefHeading___Toc1220_204851872">
         <w:r>
           <w:rPr>
             <w:rStyle w:val="IndexLink"/>
@@ -1109,7 +1109,7 @@
         </w:tabs>
         <w:rPr/>
       </w:pPr>
-      <w:hyperlink w:anchor="__RefHeading___Toc1218_327056841">
+      <w:hyperlink w:anchor="__RefHeading___Toc1222_204851872">
         <w:r>
           <w:rPr>
             <w:rStyle w:val="IndexLink"/>
@@ -1128,7 +1128,7 @@
         </w:tabs>
         <w:rPr/>
       </w:pPr>
-      <w:hyperlink w:anchor="__RefHeading___Toc1220_327056841">
+      <w:hyperlink w:anchor="__RefHeading___Toc1224_204851872">
         <w:r>
           <w:rPr>
             <w:rStyle w:val="IndexLink"/>
@@ -1147,7 +1147,7 @@
         </w:tabs>
         <w:rPr/>
       </w:pPr>
-      <w:hyperlink w:anchor="__RefHeading___Toc1222_327056841">
+      <w:hyperlink w:anchor="__RefHeading___Toc1226_204851872">
         <w:r>
           <w:rPr>
             <w:rStyle w:val="IndexLink"/>
@@ -1166,7 +1166,7 @@
         </w:tabs>
         <w:rPr/>
       </w:pPr>
-      <w:hyperlink w:anchor="__RefHeading___Toc1224_327056841">
+      <w:hyperlink w:anchor="__RefHeading___Toc1228_204851872">
         <w:r>
           <w:rPr>
             <w:rStyle w:val="IndexLink"/>
@@ -1185,7 +1185,7 @@
         </w:tabs>
         <w:rPr/>
       </w:pPr>
-      <w:hyperlink w:anchor="__RefHeading___Toc1226_327056841">
+      <w:hyperlink w:anchor="__RefHeading___Toc1230_204851872">
         <w:r>
           <w:rPr>
             <w:rStyle w:val="IndexLink"/>
@@ -1204,7 +1204,7 @@
         </w:tabs>
         <w:rPr/>
       </w:pPr>
-      <w:hyperlink w:anchor="__RefHeading___Toc1228_327056841">
+      <w:hyperlink w:anchor="__RefHeading___Toc1232_204851872">
         <w:r>
           <w:rPr>
             <w:rStyle w:val="IndexLink"/>
@@ -1224,7 +1224,7 @@
         <w:rPr/>
       </w:pPr>
       <w:bookmarkStart w:id="6" w:name="summary"/>
-      <w:bookmarkStart w:id="7" w:name="__RefHeading___Toc1156_327056841"/>
+      <w:bookmarkStart w:id="7" w:name="__RefHeading___Toc1160_204851872"/>
       <w:bookmarkEnd w:id="6"/>
       <w:bookmarkEnd w:id="7"/>
       <w:r>
@@ -1323,6 +1323,18 @@
       </w:hyperlink>
       <w:r>
         <w:rPr/>
+        <w:t xml:space="preserve">, </w:t>
+      </w:r>
+      <w:hyperlink w:anchor="telequest">
+        <w:r>
+          <w:rPr>
+            <w:rStyle w:val="InternetLink"/>
+          </w:rPr>
+          <w:t>transportation route guidance</w:t>
+        </w:r>
+      </w:hyperlink>
+      <w:r>
+        <w:rPr/>
         <w:t xml:space="preserve">, and </w:t>
       </w:r>
       <w:hyperlink w:anchor="elop">
@@ -1335,7 +1347,7 @@
       </w:hyperlink>
       <w:r>
         <w:rPr/>
-        <w:t xml:space="preserve">. I have worked at executive level for a number of organizations, large and small, and helped them realize improvements in their product performance, often putting them in the front rank in their field. I have acquired expert knowledge in a number of fields, often liasing with noted experts, and have been able to quickly apply this knowledge to improve the position of companies and products. I have a keen interest in computer languages, both practical and theoretical. I have created a number of </w:t>
+        <w:t xml:space="preserve">. I have worked at executive level for a number of organizations, large and small, and helped them realize improvements in their product performance, often putting them in the front rank in their field. I have acquired expert knowledge in a number of fields, often liasing with noted experts, and have been able to quickly apply this knowledge to improve the competitive position of the companies and their products. I have a keen interest in computer languages, both practical and theoretical. I have created a number of </w:t>
       </w:r>
       <w:hyperlink r:id="rId12">
         <w:r>
@@ -1369,7 +1381,7 @@
       </w:hyperlink>
       <w:r>
         <w:rPr/>
-        <w:t>, i.e. anti-reverse engineering techniques. The target O/S were Android and IOS.</w:t>
+        <w:t>, i.e. anti-reverse engineering techniques. The target O/S were Android and IOS. Most recently I was head of security for an Internet pay TV product. During my 6 year tenure we had 40M subscribers, and no hacks in the field.</w:t>
       </w:r>
     </w:p>
     <w:p>
@@ -1505,7 +1517,7 @@
       </w:hyperlink>
       <w:r>
         <w:rPr/>
-        <w:t xml:space="preserve">, i.e. a self-learner in new fields who achieves expertise quickly. I know how to find and utilize mentors who are experts in the new field. I am also a good mentor myself. </w:t>
+        <w:t xml:space="preserve">, i.e. a self-learner in new fields who achieves expertise quickly - often with the help of a good mentor. Also I am a good mentor myself. </w:t>
       </w:r>
       <w:r>
         <w:rPr>
@@ -1633,12 +1645,12 @@
           <w:rPr>
             <w:rStyle w:val="InternetLink"/>
           </w:rPr>
-          <w:t>military leadership experience</w:t>
-        </w:r>
-      </w:hyperlink>
-      <w:r>
-        <w:rPr/>
-        <w:t xml:space="preserve"> that I acquired in my young adulthood which was a core personality growth experience that permeated the rest of my life which is completely unrelated to the fact that current military H/W is more advanced than when I served in the army.</w:t>
+          <w:t>military leadership</w:t>
+        </w:r>
+      </w:hyperlink>
+      <w:r>
+        <w:rPr/>
+        <w:t xml:space="preserve"> experience that I acquired in my young adulthood which was a core personality growth experience that permeated the rest of my life which is completely unrelated to the fact that current military H/W is more advanced than when I served in the army.</w:t>
       </w:r>
     </w:p>
     <w:p>
@@ -1647,7 +1659,7 @@
         <w:rPr/>
       </w:pPr>
       <w:bookmarkStart w:id="8" w:name="work-experience"/>
-      <w:bookmarkStart w:id="9" w:name="__RefHeading___Toc1158_327056841"/>
+      <w:bookmarkStart w:id="9" w:name="__RefHeading___Toc1162_204851872"/>
       <w:bookmarkEnd w:id="8"/>
       <w:bookmarkEnd w:id="9"/>
       <w:r>
@@ -1661,7 +1673,7 @@
         <w:rPr/>
       </w:pPr>
       <w:bookmarkStart w:id="10" w:name="present-consultant-cybersecurity"/>
-      <w:bookmarkStart w:id="11" w:name="__RefHeading___Toc1160_327056841"/>
+      <w:bookmarkStart w:id="11" w:name="__RefHeading___Toc1164_204851872"/>
       <w:bookmarkEnd w:id="10"/>
       <w:bookmarkEnd w:id="11"/>
       <w:r>
@@ -1789,7 +1801,7 @@
         <w:rPr/>
       </w:pPr>
       <w:bookmarkStart w:id="12" w:name="viaccess"/>
-      <w:bookmarkStart w:id="13" w:name="__RefHeading___Toc1162_327056841"/>
+      <w:bookmarkStart w:id="13" w:name="__RefHeading___Toc1166_204851872"/>
       <w:bookmarkEnd w:id="12"/>
       <w:bookmarkEnd w:id="13"/>
       <w:r>
@@ -2107,7 +2119,7 @@
         <w:rPr/>
       </w:pPr>
       <w:bookmarkStart w:id="14" w:name="consultant-cybersecurity-protection-of-a-small-business-with-extremely-high-security-concerns"/>
-      <w:bookmarkStart w:id="15" w:name="__RefHeading___Toc1164_327056841"/>
+      <w:bookmarkStart w:id="15" w:name="__RefHeading___Toc1168_204851872"/>
       <w:bookmarkEnd w:id="14"/>
       <w:bookmarkEnd w:id="15"/>
       <w:r>
@@ -2121,7 +2133,7 @@
         <w:rPr/>
       </w:pPr>
       <w:bookmarkStart w:id="16" w:name="part-time-cto-us-agricultural-trading-company-with-nigeria"/>
-      <w:bookmarkStart w:id="17" w:name="__RefHeading___Toc1166_327056841"/>
+      <w:bookmarkStart w:id="17" w:name="__RefHeading___Toc1170_204851872"/>
       <w:bookmarkEnd w:id="16"/>
       <w:bookmarkEnd w:id="17"/>
       <w:r>
@@ -2134,8 +2146,8 @@
         <w:pStyle w:val="Heading3"/>
         <w:rPr/>
       </w:pPr>
-      <w:bookmarkStart w:id="18" w:name="vp-rd-urban-traffic-vehicle-route-guidance"/>
-      <w:bookmarkStart w:id="19" w:name="__RefHeading___Toc1168_327056841"/>
+      <w:bookmarkStart w:id="18" w:name="telequest"/>
+      <w:bookmarkStart w:id="19" w:name="__RefHeading___Toc1172_204851872"/>
       <w:bookmarkEnd w:id="18"/>
       <w:bookmarkEnd w:id="19"/>
       <w:r>
@@ -2255,7 +2267,7 @@
         <w:rPr/>
       </w:pPr>
       <w:bookmarkStart w:id="20" w:name="consultant-transparent-technical-negotiator-of-restricted-hi-tech-trade-with-china"/>
-      <w:bookmarkStart w:id="21" w:name="__RefHeading___Toc1170_327056841"/>
+      <w:bookmarkStart w:id="21" w:name="__RefHeading___Toc1174_204851872"/>
       <w:bookmarkEnd w:id="20"/>
       <w:bookmarkEnd w:id="21"/>
       <w:r>
@@ -2269,7 +2281,7 @@
         <w:rPr/>
       </w:pPr>
       <w:bookmarkStart w:id="22" w:name="syntezza"/>
-      <w:bookmarkStart w:id="23" w:name="__RefHeading___Toc1172_327056841"/>
+      <w:bookmarkStart w:id="23" w:name="__RefHeading___Toc1176_204851872"/>
       <w:bookmarkEnd w:id="22"/>
       <w:bookmarkEnd w:id="23"/>
       <w:r>
@@ -2449,7 +2461,7 @@
         <w:rPr/>
       </w:pPr>
       <w:bookmarkStart w:id="24" w:name="security-research-business-development"/>
-      <w:bookmarkStart w:id="25" w:name="__RefHeading___Toc1174_327056841"/>
+      <w:bookmarkStart w:id="25" w:name="__RefHeading___Toc1178_204851872"/>
       <w:bookmarkEnd w:id="24"/>
       <w:bookmarkEnd w:id="25"/>
       <w:r>
@@ -2762,7 +2774,7 @@
         <w:rPr/>
       </w:pPr>
       <w:bookmarkStart w:id="26" w:name="virtouch"/>
-      <w:bookmarkStart w:id="27" w:name="__RefHeading___Toc1176_327056841"/>
+      <w:bookmarkStart w:id="27" w:name="__RefHeading___Toc1180_204851872"/>
       <w:bookmarkEnd w:id="26"/>
       <w:bookmarkEnd w:id="27"/>
       <w:r>
@@ -2987,7 +2999,7 @@
         <w:rPr/>
       </w:pPr>
       <w:bookmarkStart w:id="28" w:name="vyyo"/>
-      <w:bookmarkStart w:id="29" w:name="__RefHeading___Toc1178_327056841"/>
+      <w:bookmarkStart w:id="29" w:name="__RefHeading___Toc1182_204851872"/>
       <w:bookmarkEnd w:id="28"/>
       <w:bookmarkEnd w:id="29"/>
       <w:r>
@@ -3023,7 +3035,7 @@
         <w:rPr/>
       </w:pPr>
       <w:bookmarkStart w:id="30" w:name="consultant-network-management-system-nms-for-fso-devices"/>
-      <w:bookmarkStart w:id="31" w:name="__RefHeading___Toc1180_327056841"/>
+      <w:bookmarkStart w:id="31" w:name="__RefHeading___Toc1184_204851872"/>
       <w:bookmarkEnd w:id="30"/>
       <w:bookmarkEnd w:id="31"/>
       <w:r>
@@ -3037,7 +3049,7 @@
         <w:rPr/>
       </w:pPr>
       <w:bookmarkStart w:id="32" w:name="contract-programmer-win32-asynchronous-network-driver-dll-for-a-visualbasic-project"/>
-      <w:bookmarkStart w:id="33" w:name="__RefHeading___Toc1182_327056841"/>
+      <w:bookmarkStart w:id="33" w:name="__RefHeading___Toc1186_204851872"/>
       <w:bookmarkEnd w:id="32"/>
       <w:bookmarkEnd w:id="33"/>
       <w:r>
@@ -3051,7 +3063,7 @@
         <w:rPr/>
       </w:pPr>
       <w:bookmarkStart w:id="34" w:name="contract-programmer-gcc-compiler-port-for-a-128-core-stack-machine"/>
-      <w:bookmarkStart w:id="35" w:name="__RefHeading___Toc1184_327056841"/>
+      <w:bookmarkStart w:id="35" w:name="__RefHeading___Toc1188_204851872"/>
       <w:bookmarkEnd w:id="34"/>
       <w:bookmarkEnd w:id="35"/>
       <w:r>
@@ -3065,7 +3077,7 @@
         <w:rPr/>
       </w:pPr>
       <w:bookmarkStart w:id="36" w:name="contractor-sw-architect-implementation-of-conoscopic-interferometer-workstation"/>
-      <w:bookmarkStart w:id="37" w:name="__RefHeading___Toc1186_327056841"/>
+      <w:bookmarkStart w:id="37" w:name="__RefHeading___Toc1190_204851872"/>
       <w:bookmarkEnd w:id="36"/>
       <w:bookmarkEnd w:id="37"/>
       <w:r>
@@ -3079,7 +3091,7 @@
         <w:rPr/>
       </w:pPr>
       <w:bookmarkStart w:id="38" w:name="elop"/>
-      <w:bookmarkStart w:id="39" w:name="__RefHeading___Toc1188_327056841"/>
+      <w:bookmarkStart w:id="39" w:name="__RefHeading___Toc1192_204851872"/>
       <w:bookmarkEnd w:id="38"/>
       <w:bookmarkEnd w:id="39"/>
       <w:r>
@@ -3093,7 +3105,7 @@
         <w:rPr/>
       </w:pPr>
       <w:bookmarkStart w:id="40" w:name="dspg"/>
-      <w:bookmarkStart w:id="41" w:name="__RefHeading___Toc1190_327056841"/>
+      <w:bookmarkStart w:id="41" w:name="__RefHeading___Toc1194_204851872"/>
       <w:bookmarkEnd w:id="40"/>
       <w:bookmarkEnd w:id="41"/>
       <w:r>
@@ -3209,7 +3221,7 @@
         <w:rPr/>
       </w:pPr>
       <w:bookmarkStart w:id="42" w:name="sfpc"/>
-      <w:bookmarkStart w:id="43" w:name="__RefHeading___Toc1192_327056841"/>
+      <w:bookmarkStart w:id="43" w:name="__RefHeading___Toc1196_204851872"/>
       <w:bookmarkEnd w:id="42"/>
       <w:bookmarkEnd w:id="43"/>
       <w:r>
@@ -3411,7 +3423,7 @@
         <w:rPr/>
       </w:pPr>
       <w:bookmarkStart w:id="44" w:name="light-pen"/>
-      <w:bookmarkStart w:id="45" w:name="__RefHeading___Toc1194_327056841"/>
+      <w:bookmarkStart w:id="45" w:name="__RefHeading___Toc1198_204851872"/>
       <w:bookmarkEnd w:id="44"/>
       <w:bookmarkEnd w:id="45"/>
       <w:r>
@@ -3636,7 +3648,7 @@
         <w:rPr/>
       </w:pPr>
       <w:bookmarkStart w:id="46" w:name="senior-programmer-vaxvms-sysadmin-3d-printer-solider"/>
-      <w:bookmarkStart w:id="47" w:name="__RefHeading___Toc1196_327056841"/>
+      <w:bookmarkStart w:id="47" w:name="__RefHeading___Toc1200_204851872"/>
       <w:bookmarkEnd w:id="46"/>
       <w:bookmarkEnd w:id="47"/>
       <w:r>
@@ -3650,7 +3662,7 @@
         <w:rPr/>
       </w:pPr>
       <w:bookmarkStart w:id="48" w:name="programmer-automated-leather-sewing-workstation"/>
-      <w:bookmarkStart w:id="49" w:name="__RefHeading___Toc1198_327056841"/>
+      <w:bookmarkStart w:id="49" w:name="__RefHeading___Toc1202_204851872"/>
       <w:bookmarkEnd w:id="48"/>
       <w:bookmarkEnd w:id="49"/>
       <w:r>
@@ -3664,7 +3676,7 @@
         <w:rPr/>
       </w:pPr>
       <w:bookmarkStart w:id="50" w:name="programmer-vaxvms-sysadmin-hebrewenglish-word-processor-glyph"/>
-      <w:bookmarkStart w:id="51" w:name="__RefHeading___Toc1200_327056841"/>
+      <w:bookmarkStart w:id="51" w:name="__RefHeading___Toc1204_204851872"/>
       <w:bookmarkEnd w:id="50"/>
       <w:bookmarkEnd w:id="51"/>
       <w:r>
@@ -3678,7 +3690,7 @@
         <w:rPr/>
       </w:pPr>
       <w:bookmarkStart w:id="52" w:name="elta"/>
-      <w:bookmarkStart w:id="53" w:name="__RefHeading___Toc1202_327056841"/>
+      <w:bookmarkStart w:id="53" w:name="__RefHeading___Toc1206_204851872"/>
       <w:bookmarkEnd w:id="52"/>
       <w:bookmarkEnd w:id="53"/>
       <w:r>
@@ -3744,7 +3756,7 @@
         <w:rPr/>
       </w:pPr>
       <w:bookmarkStart w:id="54" w:name="programmer-ibm-cpcms-sysadmin"/>
-      <w:bookmarkStart w:id="55" w:name="__RefHeading___Toc1204_327056841"/>
+      <w:bookmarkStart w:id="55" w:name="__RefHeading___Toc1208_204851872"/>
       <w:bookmarkEnd w:id="54"/>
       <w:bookmarkEnd w:id="55"/>
       <w:r>
@@ -3758,7 +3770,7 @@
         <w:rPr/>
       </w:pPr>
       <w:bookmarkStart w:id="56" w:name="programmereconomist"/>
-      <w:bookmarkStart w:id="57" w:name="__RefHeading___Toc1206_327056841"/>
+      <w:bookmarkStart w:id="57" w:name="__RefHeading___Toc1210_204851872"/>
       <w:bookmarkEnd w:id="56"/>
       <w:bookmarkEnd w:id="57"/>
       <w:r>
@@ -3772,7 +3784,7 @@
         <w:rPr/>
       </w:pPr>
       <w:bookmarkStart w:id="58" w:name="oeb"/>
-      <w:bookmarkStart w:id="59" w:name="__RefHeading___Toc1208_327056841"/>
+      <w:bookmarkStart w:id="59" w:name="__RefHeading___Toc1212_204851872"/>
       <w:bookmarkEnd w:id="58"/>
       <w:bookmarkEnd w:id="59"/>
       <w:r>
@@ -3918,7 +3930,7 @@
         <w:rPr/>
       </w:pPr>
       <w:bookmarkStart w:id="60" w:name="education"/>
-      <w:bookmarkStart w:id="61" w:name="__RefHeading___Toc1210_327056841"/>
+      <w:bookmarkStart w:id="61" w:name="__RefHeading___Toc1214_204851872"/>
       <w:bookmarkEnd w:id="60"/>
       <w:bookmarkEnd w:id="61"/>
       <w:r>
@@ -3932,7 +3944,7 @@
         <w:rPr/>
       </w:pPr>
       <w:bookmarkStart w:id="62" w:name="formal-education"/>
-      <w:bookmarkStart w:id="63" w:name="__RefHeading___Toc1212_327056841"/>
+      <w:bookmarkStart w:id="63" w:name="__RefHeading___Toc1216_204851872"/>
       <w:bookmarkEnd w:id="62"/>
       <w:bookmarkEnd w:id="63"/>
       <w:r>
@@ -3946,7 +3958,7 @@
         <w:rPr/>
       </w:pPr>
       <w:bookmarkStart w:id="64" w:name="york-univ"/>
-      <w:bookmarkStart w:id="65" w:name="__RefHeading___Toc1214_327056841"/>
+      <w:bookmarkStart w:id="65" w:name="__RefHeading___Toc1218_204851872"/>
       <w:bookmarkEnd w:id="64"/>
       <w:bookmarkEnd w:id="65"/>
       <w:r>
@@ -3970,7 +3982,7 @@
         <w:rPr/>
       </w:pPr>
       <w:bookmarkStart w:id="66" w:name="university-of-toronto---rotman-school-of-management-mba-program-no-degree"/>
-      <w:bookmarkStart w:id="67" w:name="__RefHeading___Toc1216_327056841"/>
+      <w:bookmarkStart w:id="67" w:name="__RefHeading___Toc1220_204851872"/>
       <w:bookmarkEnd w:id="66"/>
       <w:bookmarkEnd w:id="67"/>
       <w:r>
@@ -4030,7 +4042,7 @@
         <w:rPr/>
       </w:pPr>
       <w:bookmarkStart w:id="68" w:name="univ-toronto"/>
-      <w:bookmarkStart w:id="69" w:name="__RefHeading___Toc1218_327056841"/>
+      <w:bookmarkStart w:id="69" w:name="__RefHeading___Toc1222_204851872"/>
       <w:bookmarkEnd w:id="68"/>
       <w:bookmarkEnd w:id="69"/>
       <w:r>
@@ -4088,7 +4100,7 @@
         <w:rPr/>
       </w:pPr>
       <w:bookmarkStart w:id="70" w:name="continuing-ed"/>
-      <w:bookmarkStart w:id="71" w:name="__RefHeading___Toc1220_327056841"/>
+      <w:bookmarkStart w:id="71" w:name="__RefHeading___Toc1224_204851872"/>
       <w:bookmarkEnd w:id="70"/>
       <w:bookmarkEnd w:id="71"/>
       <w:r>
@@ -4378,7 +4390,7 @@
         <w:rPr/>
       </w:pPr>
       <w:bookmarkStart w:id="72" w:name="spoken-languages"/>
-      <w:bookmarkStart w:id="73" w:name="__RefHeading___Toc1222_327056841"/>
+      <w:bookmarkStart w:id="73" w:name="__RefHeading___Toc1226_204851872"/>
       <w:bookmarkEnd w:id="72"/>
       <w:bookmarkEnd w:id="73"/>
       <w:r>
@@ -4434,7 +4446,7 @@
         <w:rPr/>
       </w:pPr>
       <w:bookmarkStart w:id="74" w:name="computer-languages-sdks-and-operating-systems"/>
-      <w:bookmarkStart w:id="75" w:name="__RefHeading___Toc1224_327056841"/>
+      <w:bookmarkStart w:id="75" w:name="__RefHeading___Toc1228_204851872"/>
       <w:bookmarkEnd w:id="74"/>
       <w:bookmarkEnd w:id="75"/>
       <w:r>
@@ -4602,7 +4614,7 @@
         <w:rPr/>
       </w:pPr>
       <w:bookmarkStart w:id="76" w:name="patents"/>
-      <w:bookmarkStart w:id="77" w:name="__RefHeading___Toc1226_327056841"/>
+      <w:bookmarkStart w:id="77" w:name="__RefHeading___Toc1230_204851872"/>
       <w:bookmarkEnd w:id="76"/>
       <w:bookmarkEnd w:id="77"/>
       <w:r>
@@ -4744,7 +4756,7 @@
         <w:rPr/>
       </w:pPr>
       <w:bookmarkStart w:id="78" w:name="personal"/>
-      <w:bookmarkStart w:id="79" w:name="__RefHeading___Toc1228_327056841"/>
+      <w:bookmarkStart w:id="79" w:name="__RefHeading___Toc1232_204851872"/>
       <w:bookmarkEnd w:id="78"/>
       <w:bookmarkEnd w:id="79"/>
       <w:r>

</xml_diff>

<commit_message>
more update of summary, i.e. the elevator pitch
</commit_message>
<xml_diff>
--- a/cv/AvrahamBernstein-CV-Abbrev.docx
+++ b/cv/AvrahamBernstein-CV-Abbrev.docx
@@ -9,7 +9,7 @@
         <w:rPr/>
       </w:pPr>
       <w:bookmarkStart w:id="0" w:name="avraham-abe-bernstein-abbreviated-professional-cv"/>
-      <w:bookmarkStart w:id="1" w:name="__RefHeading___Toc1154_204851872"/>
+      <w:bookmarkStart w:id="1" w:name="__RefHeading___Toc1154_1705422523"/>
       <w:bookmarkEnd w:id="0"/>
       <w:bookmarkEnd w:id="1"/>
       <w:r>
@@ -38,7 +38,7 @@
         <w:rPr>
           <w:i/>
         </w:rPr>
-        <w:t>Last update: 2017-08-06T16:45:56Z</w:t>
+        <w:t>Last update: 2017-08-06T16:56:46Z</w:t>
       </w:r>
     </w:p>
     <w:p>
@@ -146,7 +146,7 @@
         <w:rPr/>
       </w:pPr>
       <w:bookmarkStart w:id="2" w:name="contact-info-links"/>
-      <w:bookmarkStart w:id="3" w:name="__RefHeading___Toc1156_204851872"/>
+      <w:bookmarkStart w:id="3" w:name="__RefHeading___Toc1156_1705422523"/>
       <w:bookmarkEnd w:id="2"/>
       <w:bookmarkEnd w:id="3"/>
       <w:r>
@@ -438,7 +438,7 @@
         <w:rPr/>
       </w:pPr>
       <w:bookmarkStart w:id="4" w:name="table-of-contents"/>
-      <w:bookmarkStart w:id="5" w:name="__RefHeading___Toc1158_204851872"/>
+      <w:bookmarkStart w:id="5" w:name="__RefHeading___Toc1158_1705422523"/>
       <w:bookmarkEnd w:id="4"/>
       <w:bookmarkEnd w:id="5"/>
       <w:r>
@@ -463,7 +463,7 @@
       <w:r>
         <w:fldChar w:fldCharType="separate"/>
       </w:r>
-      <w:hyperlink w:anchor="__RefHeading___Toc1154_204851872">
+      <w:hyperlink w:anchor="__RefHeading___Toc1154_1705422523">
         <w:r>
           <w:rPr>
             <w:rStyle w:val="IndexLink"/>
@@ -482,7 +482,7 @@
         </w:tabs>
         <w:rPr/>
       </w:pPr>
-      <w:hyperlink w:anchor="__RefHeading___Toc1156_204851872">
+      <w:hyperlink w:anchor="__RefHeading___Toc1156_1705422523">
         <w:r>
           <w:rPr>
             <w:rStyle w:val="IndexLink"/>
@@ -501,7 +501,7 @@
         </w:tabs>
         <w:rPr/>
       </w:pPr>
-      <w:hyperlink w:anchor="__RefHeading___Toc1158_204851872">
+      <w:hyperlink w:anchor="__RefHeading___Toc1158_1705422523">
         <w:r>
           <w:rPr>
             <w:rStyle w:val="IndexLink"/>
@@ -520,7 +520,7 @@
         </w:tabs>
         <w:rPr/>
       </w:pPr>
-      <w:hyperlink w:anchor="__RefHeading___Toc1160_204851872">
+      <w:hyperlink w:anchor="__RefHeading___Toc1160_1705422523">
         <w:r>
           <w:rPr>
             <w:rStyle w:val="IndexLink"/>
@@ -539,7 +539,7 @@
         </w:tabs>
         <w:rPr/>
       </w:pPr>
-      <w:hyperlink w:anchor="__RefHeading___Toc1162_204851872">
+      <w:hyperlink w:anchor="__RefHeading___Toc1162_1705422523">
         <w:r>
           <w:rPr>
             <w:rStyle w:val="IndexLink"/>
@@ -558,7 +558,7 @@
         </w:tabs>
         <w:rPr/>
       </w:pPr>
-      <w:hyperlink w:anchor="__RefHeading___Toc1164_204851872">
+      <w:hyperlink w:anchor="__RefHeading___Toc1164_1705422523">
         <w:r>
           <w:rPr>
             <w:rStyle w:val="IndexLink"/>
@@ -577,7 +577,7 @@
         </w:tabs>
         <w:rPr/>
       </w:pPr>
-      <w:hyperlink w:anchor="__RefHeading___Toc1166_204851872">
+      <w:hyperlink w:anchor="__RefHeading___Toc1166_1705422523">
         <w:r>
           <w:rPr>
             <w:rStyle w:val="IndexLink"/>
@@ -596,7 +596,7 @@
         </w:tabs>
         <w:rPr/>
       </w:pPr>
-      <w:hyperlink w:anchor="__RefHeading___Toc1168_204851872">
+      <w:hyperlink w:anchor="__RefHeading___Toc1168_1705422523">
         <w:r>
           <w:rPr>
             <w:rStyle w:val="IndexLink"/>
@@ -615,7 +615,7 @@
         </w:tabs>
         <w:rPr/>
       </w:pPr>
-      <w:hyperlink w:anchor="__RefHeading___Toc1170_204851872">
+      <w:hyperlink w:anchor="__RefHeading___Toc1170_1705422523">
         <w:r>
           <w:rPr>
             <w:rStyle w:val="IndexLink"/>
@@ -634,7 +634,7 @@
         </w:tabs>
         <w:rPr/>
       </w:pPr>
-      <w:hyperlink w:anchor="__RefHeading___Toc1172_204851872">
+      <w:hyperlink w:anchor="__RefHeading___Toc1172_1705422523">
         <w:r>
           <w:rPr>
             <w:rStyle w:val="IndexLink"/>
@@ -653,7 +653,7 @@
         </w:tabs>
         <w:rPr/>
       </w:pPr>
-      <w:hyperlink w:anchor="__RefHeading___Toc1174_204851872">
+      <w:hyperlink w:anchor="__RefHeading___Toc1174_1705422523">
         <w:r>
           <w:rPr>
             <w:rStyle w:val="IndexLink"/>
@@ -672,7 +672,7 @@
         </w:tabs>
         <w:rPr/>
       </w:pPr>
-      <w:hyperlink w:anchor="__RefHeading___Toc1176_204851872">
+      <w:hyperlink w:anchor="__RefHeading___Toc1176_1705422523">
         <w:r>
           <w:rPr>
             <w:rStyle w:val="IndexLink"/>
@@ -691,7 +691,7 @@
         </w:tabs>
         <w:rPr/>
       </w:pPr>
-      <w:hyperlink w:anchor="__RefHeading___Toc1178_204851872">
+      <w:hyperlink w:anchor="__RefHeading___Toc1178_1705422523">
         <w:r>
           <w:rPr>
             <w:rStyle w:val="IndexLink"/>
@@ -710,7 +710,7 @@
         </w:tabs>
         <w:rPr/>
       </w:pPr>
-      <w:hyperlink w:anchor="__RefHeading___Toc1180_204851872">
+      <w:hyperlink w:anchor="__RefHeading___Toc1180_1705422523">
         <w:r>
           <w:rPr>
             <w:rStyle w:val="IndexLink"/>
@@ -729,7 +729,7 @@
         </w:tabs>
         <w:rPr/>
       </w:pPr>
-      <w:hyperlink w:anchor="__RefHeading___Toc1182_204851872">
+      <w:hyperlink w:anchor="__RefHeading___Toc1182_1705422523">
         <w:r>
           <w:rPr>
             <w:rStyle w:val="IndexLink"/>
@@ -748,7 +748,7 @@
         </w:tabs>
         <w:rPr/>
       </w:pPr>
-      <w:hyperlink w:anchor="__RefHeading___Toc1184_204851872">
+      <w:hyperlink w:anchor="__RefHeading___Toc1184_1705422523">
         <w:r>
           <w:rPr>
             <w:rStyle w:val="IndexLink"/>
@@ -767,7 +767,7 @@
         </w:tabs>
         <w:rPr/>
       </w:pPr>
-      <w:hyperlink w:anchor="__RefHeading___Toc1186_204851872">
+      <w:hyperlink w:anchor="__RefHeading___Toc1186_1705422523">
         <w:r>
           <w:rPr>
             <w:rStyle w:val="IndexLink"/>
@@ -786,7 +786,7 @@
         </w:tabs>
         <w:rPr/>
       </w:pPr>
-      <w:hyperlink w:anchor="__RefHeading___Toc1188_204851872">
+      <w:hyperlink w:anchor="__RefHeading___Toc1188_1705422523">
         <w:r>
           <w:rPr>
             <w:rStyle w:val="IndexLink"/>
@@ -805,7 +805,7 @@
         </w:tabs>
         <w:rPr/>
       </w:pPr>
-      <w:hyperlink w:anchor="__RefHeading___Toc1190_204851872">
+      <w:hyperlink w:anchor="__RefHeading___Toc1190_1705422523">
         <w:r>
           <w:rPr>
             <w:rStyle w:val="IndexLink"/>
@@ -824,7 +824,7 @@
         </w:tabs>
         <w:rPr/>
       </w:pPr>
-      <w:hyperlink w:anchor="__RefHeading___Toc1192_204851872">
+      <w:hyperlink w:anchor="__RefHeading___Toc1192_1705422523">
         <w:r>
           <w:rPr>
             <w:rStyle w:val="IndexLink"/>
@@ -843,7 +843,7 @@
         </w:tabs>
         <w:rPr/>
       </w:pPr>
-      <w:hyperlink w:anchor="__RefHeading___Toc1194_204851872">
+      <w:hyperlink w:anchor="__RefHeading___Toc1194_1705422523">
         <w:r>
           <w:rPr>
             <w:rStyle w:val="IndexLink"/>
@@ -862,7 +862,7 @@
         </w:tabs>
         <w:rPr/>
       </w:pPr>
-      <w:hyperlink w:anchor="__RefHeading___Toc1196_204851872">
+      <w:hyperlink w:anchor="__RefHeading___Toc1196_1705422523">
         <w:r>
           <w:rPr>
             <w:rStyle w:val="IndexLink"/>
@@ -881,7 +881,7 @@
         </w:tabs>
         <w:rPr/>
       </w:pPr>
-      <w:hyperlink w:anchor="__RefHeading___Toc1198_204851872">
+      <w:hyperlink w:anchor="__RefHeading___Toc1198_1705422523">
         <w:r>
           <w:rPr>
             <w:rStyle w:val="IndexLink"/>
@@ -900,7 +900,7 @@
         </w:tabs>
         <w:rPr/>
       </w:pPr>
-      <w:hyperlink w:anchor="__RefHeading___Toc1200_204851872">
+      <w:hyperlink w:anchor="__RefHeading___Toc1200_1705422523">
         <w:r>
           <w:rPr>
             <w:rStyle w:val="IndexLink"/>
@@ -919,7 +919,7 @@
         </w:tabs>
         <w:rPr/>
       </w:pPr>
-      <w:hyperlink w:anchor="__RefHeading___Toc1202_204851872">
+      <w:hyperlink w:anchor="__RefHeading___Toc1202_1705422523">
         <w:r>
           <w:rPr>
             <w:rStyle w:val="IndexLink"/>
@@ -938,7 +938,7 @@
         </w:tabs>
         <w:rPr/>
       </w:pPr>
-      <w:hyperlink w:anchor="__RefHeading___Toc1204_204851872">
+      <w:hyperlink w:anchor="__RefHeading___Toc1204_1705422523">
         <w:r>
           <w:rPr>
             <w:rStyle w:val="IndexLink"/>
@@ -957,7 +957,7 @@
         </w:tabs>
         <w:rPr/>
       </w:pPr>
-      <w:hyperlink w:anchor="__RefHeading___Toc1206_204851872">
+      <w:hyperlink w:anchor="__RefHeading___Toc1206_1705422523">
         <w:r>
           <w:rPr>
             <w:rStyle w:val="IndexLink"/>
@@ -976,7 +976,7 @@
         </w:tabs>
         <w:rPr/>
       </w:pPr>
-      <w:hyperlink w:anchor="__RefHeading___Toc1208_204851872">
+      <w:hyperlink w:anchor="__RefHeading___Toc1208_1705422523">
         <w:r>
           <w:rPr>
             <w:rStyle w:val="IndexLink"/>
@@ -995,7 +995,7 @@
         </w:tabs>
         <w:rPr/>
       </w:pPr>
-      <w:hyperlink w:anchor="__RefHeading___Toc1210_204851872">
+      <w:hyperlink w:anchor="__RefHeading___Toc1210_1705422523">
         <w:r>
           <w:rPr>
             <w:rStyle w:val="IndexLink"/>
@@ -1014,7 +1014,7 @@
         </w:tabs>
         <w:rPr/>
       </w:pPr>
-      <w:hyperlink w:anchor="__RefHeading___Toc1212_204851872">
+      <w:hyperlink w:anchor="__RefHeading___Toc1212_1705422523">
         <w:r>
           <w:rPr>
             <w:rStyle w:val="IndexLink"/>
@@ -1033,7 +1033,7 @@
         </w:tabs>
         <w:rPr/>
       </w:pPr>
-      <w:hyperlink w:anchor="__RefHeading___Toc1214_204851872">
+      <w:hyperlink w:anchor="__RefHeading___Toc1214_1705422523">
         <w:r>
           <w:rPr>
             <w:rStyle w:val="IndexLink"/>
@@ -1052,7 +1052,7 @@
         </w:tabs>
         <w:rPr/>
       </w:pPr>
-      <w:hyperlink w:anchor="__RefHeading___Toc1216_204851872">
+      <w:hyperlink w:anchor="__RefHeading___Toc1216_1705422523">
         <w:r>
           <w:rPr>
             <w:rStyle w:val="IndexLink"/>
@@ -1071,7 +1071,7 @@
         </w:tabs>
         <w:rPr/>
       </w:pPr>
-      <w:hyperlink w:anchor="__RefHeading___Toc1218_204851872">
+      <w:hyperlink w:anchor="__RefHeading___Toc1218_1705422523">
         <w:r>
           <w:rPr>
             <w:rStyle w:val="IndexLink"/>
@@ -1090,7 +1090,7 @@
         </w:tabs>
         <w:rPr/>
       </w:pPr>
-      <w:hyperlink w:anchor="__RefHeading___Toc1220_204851872">
+      <w:hyperlink w:anchor="__RefHeading___Toc1220_1705422523">
         <w:r>
           <w:rPr>
             <w:rStyle w:val="IndexLink"/>
@@ -1109,7 +1109,7 @@
         </w:tabs>
         <w:rPr/>
       </w:pPr>
-      <w:hyperlink w:anchor="__RefHeading___Toc1222_204851872">
+      <w:hyperlink w:anchor="__RefHeading___Toc1222_1705422523">
         <w:r>
           <w:rPr>
             <w:rStyle w:val="IndexLink"/>
@@ -1128,7 +1128,7 @@
         </w:tabs>
         <w:rPr/>
       </w:pPr>
-      <w:hyperlink w:anchor="__RefHeading___Toc1224_204851872">
+      <w:hyperlink w:anchor="__RefHeading___Toc1224_1705422523">
         <w:r>
           <w:rPr>
             <w:rStyle w:val="IndexLink"/>
@@ -1147,7 +1147,7 @@
         </w:tabs>
         <w:rPr/>
       </w:pPr>
-      <w:hyperlink w:anchor="__RefHeading___Toc1226_204851872">
+      <w:hyperlink w:anchor="__RefHeading___Toc1226_1705422523">
         <w:r>
           <w:rPr>
             <w:rStyle w:val="IndexLink"/>
@@ -1166,7 +1166,7 @@
         </w:tabs>
         <w:rPr/>
       </w:pPr>
-      <w:hyperlink w:anchor="__RefHeading___Toc1228_204851872">
+      <w:hyperlink w:anchor="__RefHeading___Toc1228_1705422523">
         <w:r>
           <w:rPr>
             <w:rStyle w:val="IndexLink"/>
@@ -1185,7 +1185,7 @@
         </w:tabs>
         <w:rPr/>
       </w:pPr>
-      <w:hyperlink w:anchor="__RefHeading___Toc1230_204851872">
+      <w:hyperlink w:anchor="__RefHeading___Toc1230_1705422523">
         <w:r>
           <w:rPr>
             <w:rStyle w:val="IndexLink"/>
@@ -1204,7 +1204,7 @@
         </w:tabs>
         <w:rPr/>
       </w:pPr>
-      <w:hyperlink w:anchor="__RefHeading___Toc1232_204851872">
+      <w:hyperlink w:anchor="__RefHeading___Toc1232_1705422523">
         <w:r>
           <w:rPr>
             <w:rStyle w:val="IndexLink"/>
@@ -1224,7 +1224,7 @@
         <w:rPr/>
       </w:pPr>
       <w:bookmarkStart w:id="6" w:name="summary"/>
-      <w:bookmarkStart w:id="7" w:name="__RefHeading___Toc1160_204851872"/>
+      <w:bookmarkStart w:id="7" w:name="__RefHeading___Toc1160_1705422523"/>
       <w:bookmarkEnd w:id="6"/>
       <w:bookmarkEnd w:id="7"/>
       <w:r>
@@ -1381,7 +1381,7 @@
       </w:hyperlink>
       <w:r>
         <w:rPr/>
-        <w:t>, i.e. anti-reverse engineering techniques. The target O/S were Android and IOS. Most recently I was head of security for an Internet pay TV product. During my 6 year tenure we had 40M subscribers, and no hacks in the field.</w:t>
+        <w:t>, i.e. anti-reverse engineering techniques. Most recently I was head of security for an Internet pay TV product where the client devices were Android and IOS. During my 6 year tenure we had 40M subscribers, and no hacks in the field.</w:t>
       </w:r>
     </w:p>
     <w:p>
@@ -1659,7 +1659,7 @@
         <w:rPr/>
       </w:pPr>
       <w:bookmarkStart w:id="8" w:name="work-experience"/>
-      <w:bookmarkStart w:id="9" w:name="__RefHeading___Toc1162_204851872"/>
+      <w:bookmarkStart w:id="9" w:name="__RefHeading___Toc1162_1705422523"/>
       <w:bookmarkEnd w:id="8"/>
       <w:bookmarkEnd w:id="9"/>
       <w:r>
@@ -1673,7 +1673,7 @@
         <w:rPr/>
       </w:pPr>
       <w:bookmarkStart w:id="10" w:name="present-consultant-cybersecurity"/>
-      <w:bookmarkStart w:id="11" w:name="__RefHeading___Toc1164_204851872"/>
+      <w:bookmarkStart w:id="11" w:name="__RefHeading___Toc1164_1705422523"/>
       <w:bookmarkEnd w:id="10"/>
       <w:bookmarkEnd w:id="11"/>
       <w:r>
@@ -1801,7 +1801,7 @@
         <w:rPr/>
       </w:pPr>
       <w:bookmarkStart w:id="12" w:name="viaccess"/>
-      <w:bookmarkStart w:id="13" w:name="__RefHeading___Toc1166_204851872"/>
+      <w:bookmarkStart w:id="13" w:name="__RefHeading___Toc1166_1705422523"/>
       <w:bookmarkEnd w:id="12"/>
       <w:bookmarkEnd w:id="13"/>
       <w:r>
@@ -2119,7 +2119,7 @@
         <w:rPr/>
       </w:pPr>
       <w:bookmarkStart w:id="14" w:name="consultant-cybersecurity-protection-of-a-small-business-with-extremely-high-security-concerns"/>
-      <w:bookmarkStart w:id="15" w:name="__RefHeading___Toc1168_204851872"/>
+      <w:bookmarkStart w:id="15" w:name="__RefHeading___Toc1168_1705422523"/>
       <w:bookmarkEnd w:id="14"/>
       <w:bookmarkEnd w:id="15"/>
       <w:r>
@@ -2133,7 +2133,7 @@
         <w:rPr/>
       </w:pPr>
       <w:bookmarkStart w:id="16" w:name="part-time-cto-us-agricultural-trading-company-with-nigeria"/>
-      <w:bookmarkStart w:id="17" w:name="__RefHeading___Toc1170_204851872"/>
+      <w:bookmarkStart w:id="17" w:name="__RefHeading___Toc1170_1705422523"/>
       <w:bookmarkEnd w:id="16"/>
       <w:bookmarkEnd w:id="17"/>
       <w:r>
@@ -2147,7 +2147,7 @@
         <w:rPr/>
       </w:pPr>
       <w:bookmarkStart w:id="18" w:name="telequest"/>
-      <w:bookmarkStart w:id="19" w:name="__RefHeading___Toc1172_204851872"/>
+      <w:bookmarkStart w:id="19" w:name="__RefHeading___Toc1172_1705422523"/>
       <w:bookmarkEnd w:id="18"/>
       <w:bookmarkEnd w:id="19"/>
       <w:r>
@@ -2267,7 +2267,7 @@
         <w:rPr/>
       </w:pPr>
       <w:bookmarkStart w:id="20" w:name="consultant-transparent-technical-negotiator-of-restricted-hi-tech-trade-with-china"/>
-      <w:bookmarkStart w:id="21" w:name="__RefHeading___Toc1174_204851872"/>
+      <w:bookmarkStart w:id="21" w:name="__RefHeading___Toc1174_1705422523"/>
       <w:bookmarkEnd w:id="20"/>
       <w:bookmarkEnd w:id="21"/>
       <w:r>
@@ -2281,7 +2281,7 @@
         <w:rPr/>
       </w:pPr>
       <w:bookmarkStart w:id="22" w:name="syntezza"/>
-      <w:bookmarkStart w:id="23" w:name="__RefHeading___Toc1176_204851872"/>
+      <w:bookmarkStart w:id="23" w:name="__RefHeading___Toc1176_1705422523"/>
       <w:bookmarkEnd w:id="22"/>
       <w:bookmarkEnd w:id="23"/>
       <w:r>
@@ -2461,7 +2461,7 @@
         <w:rPr/>
       </w:pPr>
       <w:bookmarkStart w:id="24" w:name="security-research-business-development"/>
-      <w:bookmarkStart w:id="25" w:name="__RefHeading___Toc1178_204851872"/>
+      <w:bookmarkStart w:id="25" w:name="__RefHeading___Toc1178_1705422523"/>
       <w:bookmarkEnd w:id="24"/>
       <w:bookmarkEnd w:id="25"/>
       <w:r>
@@ -2774,7 +2774,7 @@
         <w:rPr/>
       </w:pPr>
       <w:bookmarkStart w:id="26" w:name="virtouch"/>
-      <w:bookmarkStart w:id="27" w:name="__RefHeading___Toc1180_204851872"/>
+      <w:bookmarkStart w:id="27" w:name="__RefHeading___Toc1180_1705422523"/>
       <w:bookmarkEnd w:id="26"/>
       <w:bookmarkEnd w:id="27"/>
       <w:r>
@@ -2999,7 +2999,7 @@
         <w:rPr/>
       </w:pPr>
       <w:bookmarkStart w:id="28" w:name="vyyo"/>
-      <w:bookmarkStart w:id="29" w:name="__RefHeading___Toc1182_204851872"/>
+      <w:bookmarkStart w:id="29" w:name="__RefHeading___Toc1182_1705422523"/>
       <w:bookmarkEnd w:id="28"/>
       <w:bookmarkEnd w:id="29"/>
       <w:r>
@@ -3035,7 +3035,7 @@
         <w:rPr/>
       </w:pPr>
       <w:bookmarkStart w:id="30" w:name="consultant-network-management-system-nms-for-fso-devices"/>
-      <w:bookmarkStart w:id="31" w:name="__RefHeading___Toc1184_204851872"/>
+      <w:bookmarkStart w:id="31" w:name="__RefHeading___Toc1184_1705422523"/>
       <w:bookmarkEnd w:id="30"/>
       <w:bookmarkEnd w:id="31"/>
       <w:r>
@@ -3049,7 +3049,7 @@
         <w:rPr/>
       </w:pPr>
       <w:bookmarkStart w:id="32" w:name="contract-programmer-win32-asynchronous-network-driver-dll-for-a-visualbasic-project"/>
-      <w:bookmarkStart w:id="33" w:name="__RefHeading___Toc1186_204851872"/>
+      <w:bookmarkStart w:id="33" w:name="__RefHeading___Toc1186_1705422523"/>
       <w:bookmarkEnd w:id="32"/>
       <w:bookmarkEnd w:id="33"/>
       <w:r>
@@ -3063,7 +3063,7 @@
         <w:rPr/>
       </w:pPr>
       <w:bookmarkStart w:id="34" w:name="contract-programmer-gcc-compiler-port-for-a-128-core-stack-machine"/>
-      <w:bookmarkStart w:id="35" w:name="__RefHeading___Toc1188_204851872"/>
+      <w:bookmarkStart w:id="35" w:name="__RefHeading___Toc1188_1705422523"/>
       <w:bookmarkEnd w:id="34"/>
       <w:bookmarkEnd w:id="35"/>
       <w:r>
@@ -3077,7 +3077,7 @@
         <w:rPr/>
       </w:pPr>
       <w:bookmarkStart w:id="36" w:name="contractor-sw-architect-implementation-of-conoscopic-interferometer-workstation"/>
-      <w:bookmarkStart w:id="37" w:name="__RefHeading___Toc1190_204851872"/>
+      <w:bookmarkStart w:id="37" w:name="__RefHeading___Toc1190_1705422523"/>
       <w:bookmarkEnd w:id="36"/>
       <w:bookmarkEnd w:id="37"/>
       <w:r>
@@ -3091,7 +3091,7 @@
         <w:rPr/>
       </w:pPr>
       <w:bookmarkStart w:id="38" w:name="elop"/>
-      <w:bookmarkStart w:id="39" w:name="__RefHeading___Toc1192_204851872"/>
+      <w:bookmarkStart w:id="39" w:name="__RefHeading___Toc1192_1705422523"/>
       <w:bookmarkEnd w:id="38"/>
       <w:bookmarkEnd w:id="39"/>
       <w:r>
@@ -3105,7 +3105,7 @@
         <w:rPr/>
       </w:pPr>
       <w:bookmarkStart w:id="40" w:name="dspg"/>
-      <w:bookmarkStart w:id="41" w:name="__RefHeading___Toc1194_204851872"/>
+      <w:bookmarkStart w:id="41" w:name="__RefHeading___Toc1194_1705422523"/>
       <w:bookmarkEnd w:id="40"/>
       <w:bookmarkEnd w:id="41"/>
       <w:r>
@@ -3221,7 +3221,7 @@
         <w:rPr/>
       </w:pPr>
       <w:bookmarkStart w:id="42" w:name="sfpc"/>
-      <w:bookmarkStart w:id="43" w:name="__RefHeading___Toc1196_204851872"/>
+      <w:bookmarkStart w:id="43" w:name="__RefHeading___Toc1196_1705422523"/>
       <w:bookmarkEnd w:id="42"/>
       <w:bookmarkEnd w:id="43"/>
       <w:r>
@@ -3423,7 +3423,7 @@
         <w:rPr/>
       </w:pPr>
       <w:bookmarkStart w:id="44" w:name="light-pen"/>
-      <w:bookmarkStart w:id="45" w:name="__RefHeading___Toc1198_204851872"/>
+      <w:bookmarkStart w:id="45" w:name="__RefHeading___Toc1198_1705422523"/>
       <w:bookmarkEnd w:id="44"/>
       <w:bookmarkEnd w:id="45"/>
       <w:r>
@@ -3648,7 +3648,7 @@
         <w:rPr/>
       </w:pPr>
       <w:bookmarkStart w:id="46" w:name="senior-programmer-vaxvms-sysadmin-3d-printer-solider"/>
-      <w:bookmarkStart w:id="47" w:name="__RefHeading___Toc1200_204851872"/>
+      <w:bookmarkStart w:id="47" w:name="__RefHeading___Toc1200_1705422523"/>
       <w:bookmarkEnd w:id="46"/>
       <w:bookmarkEnd w:id="47"/>
       <w:r>
@@ -3662,7 +3662,7 @@
         <w:rPr/>
       </w:pPr>
       <w:bookmarkStart w:id="48" w:name="programmer-automated-leather-sewing-workstation"/>
-      <w:bookmarkStart w:id="49" w:name="__RefHeading___Toc1202_204851872"/>
+      <w:bookmarkStart w:id="49" w:name="__RefHeading___Toc1202_1705422523"/>
       <w:bookmarkEnd w:id="48"/>
       <w:bookmarkEnd w:id="49"/>
       <w:r>
@@ -3676,7 +3676,7 @@
         <w:rPr/>
       </w:pPr>
       <w:bookmarkStart w:id="50" w:name="programmer-vaxvms-sysadmin-hebrewenglish-word-processor-glyph"/>
-      <w:bookmarkStart w:id="51" w:name="__RefHeading___Toc1204_204851872"/>
+      <w:bookmarkStart w:id="51" w:name="__RefHeading___Toc1204_1705422523"/>
       <w:bookmarkEnd w:id="50"/>
       <w:bookmarkEnd w:id="51"/>
       <w:r>
@@ -3690,7 +3690,7 @@
         <w:rPr/>
       </w:pPr>
       <w:bookmarkStart w:id="52" w:name="elta"/>
-      <w:bookmarkStart w:id="53" w:name="__RefHeading___Toc1206_204851872"/>
+      <w:bookmarkStart w:id="53" w:name="__RefHeading___Toc1206_1705422523"/>
       <w:bookmarkEnd w:id="52"/>
       <w:bookmarkEnd w:id="53"/>
       <w:r>
@@ -3756,7 +3756,7 @@
         <w:rPr/>
       </w:pPr>
       <w:bookmarkStart w:id="54" w:name="programmer-ibm-cpcms-sysadmin"/>
-      <w:bookmarkStart w:id="55" w:name="__RefHeading___Toc1208_204851872"/>
+      <w:bookmarkStart w:id="55" w:name="__RefHeading___Toc1208_1705422523"/>
       <w:bookmarkEnd w:id="54"/>
       <w:bookmarkEnd w:id="55"/>
       <w:r>
@@ -3770,7 +3770,7 @@
         <w:rPr/>
       </w:pPr>
       <w:bookmarkStart w:id="56" w:name="programmereconomist"/>
-      <w:bookmarkStart w:id="57" w:name="__RefHeading___Toc1210_204851872"/>
+      <w:bookmarkStart w:id="57" w:name="__RefHeading___Toc1210_1705422523"/>
       <w:bookmarkEnd w:id="56"/>
       <w:bookmarkEnd w:id="57"/>
       <w:r>
@@ -3784,7 +3784,7 @@
         <w:rPr/>
       </w:pPr>
       <w:bookmarkStart w:id="58" w:name="oeb"/>
-      <w:bookmarkStart w:id="59" w:name="__RefHeading___Toc1212_204851872"/>
+      <w:bookmarkStart w:id="59" w:name="__RefHeading___Toc1212_1705422523"/>
       <w:bookmarkEnd w:id="58"/>
       <w:bookmarkEnd w:id="59"/>
       <w:r>
@@ -3930,7 +3930,7 @@
         <w:rPr/>
       </w:pPr>
       <w:bookmarkStart w:id="60" w:name="education"/>
-      <w:bookmarkStart w:id="61" w:name="__RefHeading___Toc1214_204851872"/>
+      <w:bookmarkStart w:id="61" w:name="__RefHeading___Toc1214_1705422523"/>
       <w:bookmarkEnd w:id="60"/>
       <w:bookmarkEnd w:id="61"/>
       <w:r>
@@ -3944,7 +3944,7 @@
         <w:rPr/>
       </w:pPr>
       <w:bookmarkStart w:id="62" w:name="formal-education"/>
-      <w:bookmarkStart w:id="63" w:name="__RefHeading___Toc1216_204851872"/>
+      <w:bookmarkStart w:id="63" w:name="__RefHeading___Toc1216_1705422523"/>
       <w:bookmarkEnd w:id="62"/>
       <w:bookmarkEnd w:id="63"/>
       <w:r>
@@ -3958,7 +3958,7 @@
         <w:rPr/>
       </w:pPr>
       <w:bookmarkStart w:id="64" w:name="york-univ"/>
-      <w:bookmarkStart w:id="65" w:name="__RefHeading___Toc1218_204851872"/>
+      <w:bookmarkStart w:id="65" w:name="__RefHeading___Toc1218_1705422523"/>
       <w:bookmarkEnd w:id="64"/>
       <w:bookmarkEnd w:id="65"/>
       <w:r>
@@ -3982,7 +3982,7 @@
         <w:rPr/>
       </w:pPr>
       <w:bookmarkStart w:id="66" w:name="university-of-toronto---rotman-school-of-management-mba-program-no-degree"/>
-      <w:bookmarkStart w:id="67" w:name="__RefHeading___Toc1220_204851872"/>
+      <w:bookmarkStart w:id="67" w:name="__RefHeading___Toc1220_1705422523"/>
       <w:bookmarkEnd w:id="66"/>
       <w:bookmarkEnd w:id="67"/>
       <w:r>
@@ -4042,7 +4042,7 @@
         <w:rPr/>
       </w:pPr>
       <w:bookmarkStart w:id="68" w:name="univ-toronto"/>
-      <w:bookmarkStart w:id="69" w:name="__RefHeading___Toc1222_204851872"/>
+      <w:bookmarkStart w:id="69" w:name="__RefHeading___Toc1222_1705422523"/>
       <w:bookmarkEnd w:id="68"/>
       <w:bookmarkEnd w:id="69"/>
       <w:r>
@@ -4100,7 +4100,7 @@
         <w:rPr/>
       </w:pPr>
       <w:bookmarkStart w:id="70" w:name="continuing-ed"/>
-      <w:bookmarkStart w:id="71" w:name="__RefHeading___Toc1224_204851872"/>
+      <w:bookmarkStart w:id="71" w:name="__RefHeading___Toc1224_1705422523"/>
       <w:bookmarkEnd w:id="70"/>
       <w:bookmarkEnd w:id="71"/>
       <w:r>
@@ -4390,7 +4390,7 @@
         <w:rPr/>
       </w:pPr>
       <w:bookmarkStart w:id="72" w:name="spoken-languages"/>
-      <w:bookmarkStart w:id="73" w:name="__RefHeading___Toc1226_204851872"/>
+      <w:bookmarkStart w:id="73" w:name="__RefHeading___Toc1226_1705422523"/>
       <w:bookmarkEnd w:id="72"/>
       <w:bookmarkEnd w:id="73"/>
       <w:r>
@@ -4446,7 +4446,7 @@
         <w:rPr/>
       </w:pPr>
       <w:bookmarkStart w:id="74" w:name="computer-languages-sdks-and-operating-systems"/>
-      <w:bookmarkStart w:id="75" w:name="__RefHeading___Toc1228_204851872"/>
+      <w:bookmarkStart w:id="75" w:name="__RefHeading___Toc1228_1705422523"/>
       <w:bookmarkEnd w:id="74"/>
       <w:bookmarkEnd w:id="75"/>
       <w:r>
@@ -4614,7 +4614,7 @@
         <w:rPr/>
       </w:pPr>
       <w:bookmarkStart w:id="76" w:name="patents"/>
-      <w:bookmarkStart w:id="77" w:name="__RefHeading___Toc1230_204851872"/>
+      <w:bookmarkStart w:id="77" w:name="__RefHeading___Toc1230_1705422523"/>
       <w:bookmarkEnd w:id="76"/>
       <w:bookmarkEnd w:id="77"/>
       <w:r>
@@ -4756,7 +4756,7 @@
         <w:rPr/>
       </w:pPr>
       <w:bookmarkStart w:id="78" w:name="personal"/>
-      <w:bookmarkStart w:id="79" w:name="__RefHeading___Toc1232_204851872"/>
+      <w:bookmarkStart w:id="79" w:name="__RefHeading___Toc1232_1705422523"/>
       <w:bookmarkEnd w:id="78"/>
       <w:bookmarkEnd w:id="79"/>
       <w:r>

</xml_diff>

<commit_message>
anti-harvesting support for copy/paste
</commit_message>
<xml_diff>
--- a/cv/AvrahamBernstein-CV-Abbrev.docx
+++ b/cv/AvrahamBernstein-CV-Abbrev.docx
@@ -9,7 +9,7 @@
         <w:rPr/>
       </w:pPr>
       <w:bookmarkStart w:id="0" w:name="avraham-abe-bernstein-abbreviated-professional-cv"/>
-      <w:bookmarkStart w:id="1" w:name="__RefHeading___Toc1167_1171615825"/>
+      <w:bookmarkStart w:id="1" w:name="__RefHeading___Toc1167_1198497037"/>
       <w:bookmarkEnd w:id="0"/>
       <w:bookmarkEnd w:id="1"/>
       <w:r>
@@ -38,7 +38,7 @@
         <w:rPr>
           <w:i/>
         </w:rPr>
-        <w:t>Last update: 2017-08-09T12:47:41Z</w:t>
+        <w:t>Last update: 2017-08-09T15:26:09Z</w:t>
       </w:r>
     </w:p>
     <w:p>
@@ -146,7 +146,7 @@
         <w:rPr/>
       </w:pPr>
       <w:bookmarkStart w:id="2" w:name="contact-info-links"/>
-      <w:bookmarkStart w:id="3" w:name="__RefHeading___Toc1169_1171615825"/>
+      <w:bookmarkStart w:id="3" w:name="__RefHeading___Toc1169_1198497037"/>
       <w:bookmarkEnd w:id="2"/>
       <w:bookmarkEnd w:id="3"/>
       <w:r>
@@ -448,7 +448,7 @@
         <w:rPr/>
       </w:pPr>
       <w:bookmarkStart w:id="4" w:name="table-of-contents"/>
-      <w:bookmarkStart w:id="5" w:name="__RefHeading___Toc1171_1171615825"/>
+      <w:bookmarkStart w:id="5" w:name="__RefHeading___Toc1171_1198497037"/>
       <w:bookmarkEnd w:id="4"/>
       <w:bookmarkEnd w:id="5"/>
       <w:r>
@@ -473,7 +473,7 @@
       <w:r>
         <w:fldChar w:fldCharType="separate"/>
       </w:r>
-      <w:hyperlink w:anchor="__RefHeading___Toc1167_1171615825">
+      <w:hyperlink w:anchor="__RefHeading___Toc1167_1198497037">
         <w:r>
           <w:rPr>
             <w:rStyle w:val="IndexLink"/>
@@ -492,7 +492,7 @@
         </w:tabs>
         <w:rPr/>
       </w:pPr>
-      <w:hyperlink w:anchor="__RefHeading___Toc1169_1171615825">
+      <w:hyperlink w:anchor="__RefHeading___Toc1169_1198497037">
         <w:r>
           <w:rPr>
             <w:rStyle w:val="IndexLink"/>
@@ -511,7 +511,7 @@
         </w:tabs>
         <w:rPr/>
       </w:pPr>
-      <w:hyperlink w:anchor="__RefHeading___Toc1171_1171615825">
+      <w:hyperlink w:anchor="__RefHeading___Toc1171_1198497037">
         <w:r>
           <w:rPr>
             <w:rStyle w:val="IndexLink"/>
@@ -530,7 +530,7 @@
         </w:tabs>
         <w:rPr/>
       </w:pPr>
-      <w:hyperlink w:anchor="__RefHeading___Toc1173_1171615825">
+      <w:hyperlink w:anchor="__RefHeading___Toc1173_1198497037">
         <w:r>
           <w:rPr>
             <w:rStyle w:val="IndexLink"/>
@@ -549,7 +549,7 @@
         </w:tabs>
         <w:rPr/>
       </w:pPr>
-      <w:hyperlink w:anchor="__RefHeading___Toc1175_1171615825">
+      <w:hyperlink w:anchor="__RefHeading___Toc1175_1198497037">
         <w:r>
           <w:rPr>
             <w:rStyle w:val="IndexLink"/>
@@ -568,7 +568,7 @@
         </w:tabs>
         <w:rPr/>
       </w:pPr>
-      <w:hyperlink w:anchor="__RefHeading___Toc1177_1171615825">
+      <w:hyperlink w:anchor="__RefHeading___Toc1177_1198497037">
         <w:r>
           <w:rPr>
             <w:rStyle w:val="IndexLink"/>
@@ -587,7 +587,7 @@
         </w:tabs>
         <w:rPr/>
       </w:pPr>
-      <w:hyperlink w:anchor="__RefHeading___Toc1179_1171615825">
+      <w:hyperlink w:anchor="__RefHeading___Toc1179_1198497037">
         <w:r>
           <w:rPr>
             <w:rStyle w:val="IndexLink"/>
@@ -606,7 +606,7 @@
         </w:tabs>
         <w:rPr/>
       </w:pPr>
-      <w:hyperlink w:anchor="__RefHeading___Toc1181_1171615825">
+      <w:hyperlink w:anchor="__RefHeading___Toc1181_1198497037">
         <w:r>
           <w:rPr>
             <w:rStyle w:val="IndexLink"/>
@@ -625,7 +625,7 @@
         </w:tabs>
         <w:rPr/>
       </w:pPr>
-      <w:hyperlink w:anchor="__RefHeading___Toc1183_1171615825">
+      <w:hyperlink w:anchor="__RefHeading___Toc1183_1198497037">
         <w:r>
           <w:rPr>
             <w:rStyle w:val="IndexLink"/>
@@ -644,7 +644,7 @@
         </w:tabs>
         <w:rPr/>
       </w:pPr>
-      <w:hyperlink w:anchor="__RefHeading___Toc1185_1171615825">
+      <w:hyperlink w:anchor="__RefHeading___Toc1185_1198497037">
         <w:r>
           <w:rPr>
             <w:rStyle w:val="IndexLink"/>
@@ -663,7 +663,7 @@
         </w:tabs>
         <w:rPr/>
       </w:pPr>
-      <w:hyperlink w:anchor="__RefHeading___Toc1187_1171615825">
+      <w:hyperlink w:anchor="__RefHeading___Toc1187_1198497037">
         <w:r>
           <w:rPr>
             <w:rStyle w:val="IndexLink"/>
@@ -682,7 +682,7 @@
         </w:tabs>
         <w:rPr/>
       </w:pPr>
-      <w:hyperlink w:anchor="__RefHeading___Toc1189_1171615825">
+      <w:hyperlink w:anchor="__RefHeading___Toc1189_1198497037">
         <w:r>
           <w:rPr>
             <w:rStyle w:val="IndexLink"/>
@@ -701,7 +701,7 @@
         </w:tabs>
         <w:rPr/>
       </w:pPr>
-      <w:hyperlink w:anchor="__RefHeading___Toc1191_1171615825">
+      <w:hyperlink w:anchor="__RefHeading___Toc1191_1198497037">
         <w:r>
           <w:rPr>
             <w:rStyle w:val="IndexLink"/>
@@ -720,7 +720,7 @@
         </w:tabs>
         <w:rPr/>
       </w:pPr>
-      <w:hyperlink w:anchor="__RefHeading___Toc1193_1171615825">
+      <w:hyperlink w:anchor="__RefHeading___Toc1193_1198497037">
         <w:r>
           <w:rPr>
             <w:rStyle w:val="IndexLink"/>
@@ -739,7 +739,7 @@
         </w:tabs>
         <w:rPr/>
       </w:pPr>
-      <w:hyperlink w:anchor="__RefHeading___Toc1195_1171615825">
+      <w:hyperlink w:anchor="__RefHeading___Toc1195_1198497037">
         <w:r>
           <w:rPr>
             <w:rStyle w:val="IndexLink"/>
@@ -758,7 +758,7 @@
         </w:tabs>
         <w:rPr/>
       </w:pPr>
-      <w:hyperlink w:anchor="__RefHeading___Toc1197_1171615825">
+      <w:hyperlink w:anchor="__RefHeading___Toc1197_1198497037">
         <w:r>
           <w:rPr>
             <w:rStyle w:val="IndexLink"/>
@@ -777,7 +777,7 @@
         </w:tabs>
         <w:rPr/>
       </w:pPr>
-      <w:hyperlink w:anchor="__RefHeading___Toc1199_1171615825">
+      <w:hyperlink w:anchor="__RefHeading___Toc1199_1198497037">
         <w:r>
           <w:rPr>
             <w:rStyle w:val="IndexLink"/>
@@ -796,7 +796,7 @@
         </w:tabs>
         <w:rPr/>
       </w:pPr>
-      <w:hyperlink w:anchor="__RefHeading___Toc1201_1171615825">
+      <w:hyperlink w:anchor="__RefHeading___Toc1201_1198497037">
         <w:r>
           <w:rPr>
             <w:rStyle w:val="IndexLink"/>
@@ -815,7 +815,7 @@
         </w:tabs>
         <w:rPr/>
       </w:pPr>
-      <w:hyperlink w:anchor="__RefHeading___Toc1203_1171615825">
+      <w:hyperlink w:anchor="__RefHeading___Toc1203_1198497037">
         <w:r>
           <w:rPr>
             <w:rStyle w:val="IndexLink"/>
@@ -834,7 +834,7 @@
         </w:tabs>
         <w:rPr/>
       </w:pPr>
-      <w:hyperlink w:anchor="__RefHeading___Toc1205_1171615825">
+      <w:hyperlink w:anchor="__RefHeading___Toc1205_1198497037">
         <w:r>
           <w:rPr>
             <w:rStyle w:val="IndexLink"/>
@@ -853,7 +853,7 @@
         </w:tabs>
         <w:rPr/>
       </w:pPr>
-      <w:hyperlink w:anchor="__RefHeading___Toc1207_1171615825">
+      <w:hyperlink w:anchor="__RefHeading___Toc1207_1198497037">
         <w:r>
           <w:rPr>
             <w:rStyle w:val="IndexLink"/>
@@ -872,7 +872,7 @@
         </w:tabs>
         <w:rPr/>
       </w:pPr>
-      <w:hyperlink w:anchor="__RefHeading___Toc1209_1171615825">
+      <w:hyperlink w:anchor="__RefHeading___Toc1209_1198497037">
         <w:r>
           <w:rPr>
             <w:rStyle w:val="IndexLink"/>
@@ -891,7 +891,7 @@
         </w:tabs>
         <w:rPr/>
       </w:pPr>
-      <w:hyperlink w:anchor="__RefHeading___Toc1211_1171615825">
+      <w:hyperlink w:anchor="__RefHeading___Toc1211_1198497037">
         <w:r>
           <w:rPr>
             <w:rStyle w:val="IndexLink"/>
@@ -910,7 +910,7 @@
         </w:tabs>
         <w:rPr/>
       </w:pPr>
-      <w:hyperlink w:anchor="__RefHeading___Toc1213_1171615825">
+      <w:hyperlink w:anchor="__RefHeading___Toc1213_1198497037">
         <w:r>
           <w:rPr>
             <w:rStyle w:val="IndexLink"/>
@@ -929,7 +929,7 @@
         </w:tabs>
         <w:rPr/>
       </w:pPr>
-      <w:hyperlink w:anchor="__RefHeading___Toc1215_1171615825">
+      <w:hyperlink w:anchor="__RefHeading___Toc1215_1198497037">
         <w:r>
           <w:rPr>
             <w:rStyle w:val="IndexLink"/>
@@ -948,7 +948,7 @@
         </w:tabs>
         <w:rPr/>
       </w:pPr>
-      <w:hyperlink w:anchor="__RefHeading___Toc1217_1171615825">
+      <w:hyperlink w:anchor="__RefHeading___Toc1217_1198497037">
         <w:r>
           <w:rPr>
             <w:rStyle w:val="IndexLink"/>
@@ -967,7 +967,7 @@
         </w:tabs>
         <w:rPr/>
       </w:pPr>
-      <w:hyperlink w:anchor="__RefHeading___Toc1219_1171615825">
+      <w:hyperlink w:anchor="__RefHeading___Toc1219_1198497037">
         <w:r>
           <w:rPr>
             <w:rStyle w:val="IndexLink"/>
@@ -986,7 +986,7 @@
         </w:tabs>
         <w:rPr/>
       </w:pPr>
-      <w:hyperlink w:anchor="__RefHeading___Toc1221_1171615825">
+      <w:hyperlink w:anchor="__RefHeading___Toc1221_1198497037">
         <w:r>
           <w:rPr>
             <w:rStyle w:val="IndexLink"/>
@@ -1005,7 +1005,7 @@
         </w:tabs>
         <w:rPr/>
       </w:pPr>
-      <w:hyperlink w:anchor="__RefHeading___Toc1223_1171615825">
+      <w:hyperlink w:anchor="__RefHeading___Toc1223_1198497037">
         <w:r>
           <w:rPr>
             <w:rStyle w:val="IndexLink"/>
@@ -1024,7 +1024,7 @@
         </w:tabs>
         <w:rPr/>
       </w:pPr>
-      <w:hyperlink w:anchor="__RefHeading___Toc1225_1171615825">
+      <w:hyperlink w:anchor="__RefHeading___Toc1225_1198497037">
         <w:r>
           <w:rPr>
             <w:rStyle w:val="IndexLink"/>
@@ -1043,7 +1043,7 @@
         </w:tabs>
         <w:rPr/>
       </w:pPr>
-      <w:hyperlink w:anchor="__RefHeading___Toc1227_1171615825">
+      <w:hyperlink w:anchor="__RefHeading___Toc1227_1198497037">
         <w:r>
           <w:rPr>
             <w:rStyle w:val="IndexLink"/>
@@ -1062,7 +1062,7 @@
         </w:tabs>
         <w:rPr/>
       </w:pPr>
-      <w:hyperlink w:anchor="__RefHeading___Toc1229_1171615825">
+      <w:hyperlink w:anchor="__RefHeading___Toc1229_1198497037">
         <w:r>
           <w:rPr>
             <w:rStyle w:val="IndexLink"/>
@@ -1081,7 +1081,7 @@
         </w:tabs>
         <w:rPr/>
       </w:pPr>
-      <w:hyperlink w:anchor="__RefHeading___Toc1231_1171615825">
+      <w:hyperlink w:anchor="__RefHeading___Toc1231_1198497037">
         <w:r>
           <w:rPr>
             <w:rStyle w:val="IndexLink"/>
@@ -1100,7 +1100,7 @@
         </w:tabs>
         <w:rPr/>
       </w:pPr>
-      <w:hyperlink w:anchor="__RefHeading___Toc1233_1171615825">
+      <w:hyperlink w:anchor="__RefHeading___Toc1233_1198497037">
         <w:r>
           <w:rPr>
             <w:rStyle w:val="IndexLink"/>
@@ -1119,7 +1119,7 @@
         </w:tabs>
         <w:rPr/>
       </w:pPr>
-      <w:hyperlink w:anchor="__RefHeading___Toc1235_1171615825">
+      <w:hyperlink w:anchor="__RefHeading___Toc1235_1198497037">
         <w:r>
           <w:rPr>
             <w:rStyle w:val="IndexLink"/>
@@ -1138,7 +1138,7 @@
         </w:tabs>
         <w:rPr/>
       </w:pPr>
-      <w:hyperlink w:anchor="__RefHeading___Toc1237_1171615825">
+      <w:hyperlink w:anchor="__RefHeading___Toc1237_1198497037">
         <w:r>
           <w:rPr>
             <w:rStyle w:val="IndexLink"/>
@@ -1157,7 +1157,7 @@
         </w:tabs>
         <w:rPr/>
       </w:pPr>
-      <w:hyperlink w:anchor="__RefHeading___Toc1239_1171615825">
+      <w:hyperlink w:anchor="__RefHeading___Toc1239_1198497037">
         <w:r>
           <w:rPr>
             <w:rStyle w:val="IndexLink"/>
@@ -1176,7 +1176,7 @@
         </w:tabs>
         <w:rPr/>
       </w:pPr>
-      <w:hyperlink w:anchor="__RefHeading___Toc1241_1171615825">
+      <w:hyperlink w:anchor="__RefHeading___Toc1241_1198497037">
         <w:r>
           <w:rPr>
             <w:rStyle w:val="IndexLink"/>
@@ -1195,7 +1195,7 @@
         </w:tabs>
         <w:rPr/>
       </w:pPr>
-      <w:hyperlink w:anchor="__RefHeading___Toc1243_1171615825">
+      <w:hyperlink w:anchor="__RefHeading___Toc1243_1198497037">
         <w:r>
           <w:rPr>
             <w:rStyle w:val="IndexLink"/>
@@ -1214,7 +1214,7 @@
         </w:tabs>
         <w:rPr/>
       </w:pPr>
-      <w:hyperlink w:anchor="__RefHeading___Toc1245_1171615825">
+      <w:hyperlink w:anchor="__RefHeading___Toc1245_1198497037">
         <w:r>
           <w:rPr>
             <w:rStyle w:val="IndexLink"/>
@@ -1234,7 +1234,7 @@
         <w:rPr/>
       </w:pPr>
       <w:bookmarkStart w:id="6" w:name="summary"/>
-      <w:bookmarkStart w:id="7" w:name="__RefHeading___Toc1173_1171615825"/>
+      <w:bookmarkStart w:id="7" w:name="__RefHeading___Toc1173_1198497037"/>
       <w:bookmarkEnd w:id="6"/>
       <w:bookmarkEnd w:id="7"/>
       <w:r>
@@ -1669,7 +1669,7 @@
         <w:rPr/>
       </w:pPr>
       <w:bookmarkStart w:id="8" w:name="work-experience"/>
-      <w:bookmarkStart w:id="9" w:name="__RefHeading___Toc1175_1171615825"/>
+      <w:bookmarkStart w:id="9" w:name="__RefHeading___Toc1175_1198497037"/>
       <w:bookmarkEnd w:id="8"/>
       <w:bookmarkEnd w:id="9"/>
       <w:r>
@@ -1683,7 +1683,7 @@
         <w:rPr/>
       </w:pPr>
       <w:bookmarkStart w:id="10" w:name="present-consultant-cybersecurity"/>
-      <w:bookmarkStart w:id="11" w:name="__RefHeading___Toc1177_1171615825"/>
+      <w:bookmarkStart w:id="11" w:name="__RefHeading___Toc1177_1198497037"/>
       <w:bookmarkEnd w:id="10"/>
       <w:bookmarkEnd w:id="11"/>
       <w:r>
@@ -1811,7 +1811,7 @@
         <w:rPr/>
       </w:pPr>
       <w:bookmarkStart w:id="12" w:name="viaccess"/>
-      <w:bookmarkStart w:id="13" w:name="__RefHeading___Toc1179_1171615825"/>
+      <w:bookmarkStart w:id="13" w:name="__RefHeading___Toc1179_1198497037"/>
       <w:bookmarkEnd w:id="12"/>
       <w:bookmarkEnd w:id="13"/>
       <w:r>
@@ -2125,7 +2125,7 @@
         <w:rPr/>
       </w:pPr>
       <w:bookmarkStart w:id="14" w:name="consultant-cybersecurity-protection-of-a-small-business-with-extremely-high-security-concerns"/>
-      <w:bookmarkStart w:id="15" w:name="__RefHeading___Toc1181_1171615825"/>
+      <w:bookmarkStart w:id="15" w:name="__RefHeading___Toc1181_1198497037"/>
       <w:bookmarkEnd w:id="14"/>
       <w:bookmarkEnd w:id="15"/>
       <w:r>
@@ -2139,7 +2139,7 @@
         <w:rPr/>
       </w:pPr>
       <w:bookmarkStart w:id="16" w:name="part-time-cto-us-agricultural-trading-company-with-nigeria"/>
-      <w:bookmarkStart w:id="17" w:name="__RefHeading___Toc1183_1171615825"/>
+      <w:bookmarkStart w:id="17" w:name="__RefHeading___Toc1183_1198497037"/>
       <w:bookmarkEnd w:id="16"/>
       <w:bookmarkEnd w:id="17"/>
       <w:r>
@@ -2153,7 +2153,7 @@
         <w:rPr/>
       </w:pPr>
       <w:bookmarkStart w:id="18" w:name="telequest"/>
-      <w:bookmarkStart w:id="19" w:name="__RefHeading___Toc1185_1171615825"/>
+      <w:bookmarkStart w:id="19" w:name="__RefHeading___Toc1185_1198497037"/>
       <w:bookmarkEnd w:id="18"/>
       <w:bookmarkEnd w:id="19"/>
       <w:r>
@@ -2273,7 +2273,7 @@
         <w:rPr/>
       </w:pPr>
       <w:bookmarkStart w:id="20" w:name="consultant-transparent-technical-negotiator-of-restricted-hi-tech-trade-with-china"/>
-      <w:bookmarkStart w:id="21" w:name="__RefHeading___Toc1187_1171615825"/>
+      <w:bookmarkStart w:id="21" w:name="__RefHeading___Toc1187_1198497037"/>
       <w:bookmarkEnd w:id="20"/>
       <w:bookmarkEnd w:id="21"/>
       <w:r>
@@ -2287,7 +2287,7 @@
         <w:rPr/>
       </w:pPr>
       <w:bookmarkStart w:id="22" w:name="syntezza"/>
-      <w:bookmarkStart w:id="23" w:name="__RefHeading___Toc1189_1171615825"/>
+      <w:bookmarkStart w:id="23" w:name="__RefHeading___Toc1189_1198497037"/>
       <w:bookmarkEnd w:id="22"/>
       <w:bookmarkEnd w:id="23"/>
       <w:r>
@@ -2467,7 +2467,7 @@
         <w:rPr/>
       </w:pPr>
       <w:bookmarkStart w:id="24" w:name="security-research-business-development"/>
-      <w:bookmarkStart w:id="25" w:name="__RefHeading___Toc1191_1171615825"/>
+      <w:bookmarkStart w:id="25" w:name="__RefHeading___Toc1191_1198497037"/>
       <w:bookmarkEnd w:id="24"/>
       <w:bookmarkEnd w:id="25"/>
       <w:r>
@@ -2780,7 +2780,7 @@
         <w:rPr/>
       </w:pPr>
       <w:bookmarkStart w:id="26" w:name="virtouch"/>
-      <w:bookmarkStart w:id="27" w:name="__RefHeading___Toc1193_1171615825"/>
+      <w:bookmarkStart w:id="27" w:name="__RefHeading___Toc1193_1198497037"/>
       <w:bookmarkEnd w:id="26"/>
       <w:bookmarkEnd w:id="27"/>
       <w:r>
@@ -3004,7 +3004,7 @@
         <w:rPr/>
       </w:pPr>
       <w:bookmarkStart w:id="28" w:name="vyyo"/>
-      <w:bookmarkStart w:id="29" w:name="__RefHeading___Toc1195_1171615825"/>
+      <w:bookmarkStart w:id="29" w:name="__RefHeading___Toc1195_1198497037"/>
       <w:bookmarkEnd w:id="28"/>
       <w:bookmarkEnd w:id="29"/>
       <w:r>
@@ -3040,7 +3040,7 @@
         <w:rPr/>
       </w:pPr>
       <w:bookmarkStart w:id="30" w:name="consultant-network-management-system-nms-for-fso-devices"/>
-      <w:bookmarkStart w:id="31" w:name="__RefHeading___Toc1197_1171615825"/>
+      <w:bookmarkStart w:id="31" w:name="__RefHeading___Toc1197_1198497037"/>
       <w:bookmarkEnd w:id="30"/>
       <w:bookmarkEnd w:id="31"/>
       <w:r>
@@ -3054,7 +3054,7 @@
         <w:rPr/>
       </w:pPr>
       <w:bookmarkStart w:id="32" w:name="contract-programmer-win32-asynchronous-network-driver-dll-for-a-visualbasic-project"/>
-      <w:bookmarkStart w:id="33" w:name="__RefHeading___Toc1199_1171615825"/>
+      <w:bookmarkStart w:id="33" w:name="__RefHeading___Toc1199_1198497037"/>
       <w:bookmarkEnd w:id="32"/>
       <w:bookmarkEnd w:id="33"/>
       <w:r>
@@ -3068,7 +3068,7 @@
         <w:rPr/>
       </w:pPr>
       <w:bookmarkStart w:id="34" w:name="contract-programmer-gcc-compiler-port-for-a-128-core-stack-machine"/>
-      <w:bookmarkStart w:id="35" w:name="__RefHeading___Toc1201_1171615825"/>
+      <w:bookmarkStart w:id="35" w:name="__RefHeading___Toc1201_1198497037"/>
       <w:bookmarkEnd w:id="34"/>
       <w:bookmarkEnd w:id="35"/>
       <w:r>
@@ -3082,7 +3082,7 @@
         <w:rPr/>
       </w:pPr>
       <w:bookmarkStart w:id="36" w:name="contractor-sw-architect-implementation-of-conoscopic-interferometer-workstation"/>
-      <w:bookmarkStart w:id="37" w:name="__RefHeading___Toc1203_1171615825"/>
+      <w:bookmarkStart w:id="37" w:name="__RefHeading___Toc1203_1198497037"/>
       <w:bookmarkEnd w:id="36"/>
       <w:bookmarkEnd w:id="37"/>
       <w:r>
@@ -3096,7 +3096,7 @@
         <w:rPr/>
       </w:pPr>
       <w:bookmarkStart w:id="38" w:name="elop"/>
-      <w:bookmarkStart w:id="39" w:name="__RefHeading___Toc1205_1171615825"/>
+      <w:bookmarkStart w:id="39" w:name="__RefHeading___Toc1205_1198497037"/>
       <w:bookmarkEnd w:id="38"/>
       <w:bookmarkEnd w:id="39"/>
       <w:r>
@@ -3110,7 +3110,7 @@
         <w:rPr/>
       </w:pPr>
       <w:bookmarkStart w:id="40" w:name="dspg"/>
-      <w:bookmarkStart w:id="41" w:name="__RefHeading___Toc1207_1171615825"/>
+      <w:bookmarkStart w:id="41" w:name="__RefHeading___Toc1207_1198497037"/>
       <w:bookmarkEnd w:id="40"/>
       <w:bookmarkEnd w:id="41"/>
       <w:r>
@@ -3226,7 +3226,7 @@
         <w:rPr/>
       </w:pPr>
       <w:bookmarkStart w:id="42" w:name="sfpc"/>
-      <w:bookmarkStart w:id="43" w:name="__RefHeading___Toc1209_1171615825"/>
+      <w:bookmarkStart w:id="43" w:name="__RefHeading___Toc1209_1198497037"/>
       <w:bookmarkEnd w:id="42"/>
       <w:bookmarkEnd w:id="43"/>
       <w:r>
@@ -3428,7 +3428,7 @@
         <w:rPr/>
       </w:pPr>
       <w:bookmarkStart w:id="44" w:name="light-pen"/>
-      <w:bookmarkStart w:id="45" w:name="__RefHeading___Toc1211_1171615825"/>
+      <w:bookmarkStart w:id="45" w:name="__RefHeading___Toc1211_1198497037"/>
       <w:bookmarkEnd w:id="44"/>
       <w:bookmarkEnd w:id="45"/>
       <w:r>
@@ -3653,7 +3653,7 @@
         <w:rPr/>
       </w:pPr>
       <w:bookmarkStart w:id="46" w:name="senior-programmer-vaxvms-sysadmin-3d-printer-solider"/>
-      <w:bookmarkStart w:id="47" w:name="__RefHeading___Toc1213_1171615825"/>
+      <w:bookmarkStart w:id="47" w:name="__RefHeading___Toc1213_1198497037"/>
       <w:bookmarkEnd w:id="46"/>
       <w:bookmarkEnd w:id="47"/>
       <w:r>
@@ -3667,7 +3667,7 @@
         <w:rPr/>
       </w:pPr>
       <w:bookmarkStart w:id="48" w:name="programmer-automated-leather-sewing-workstation"/>
-      <w:bookmarkStart w:id="49" w:name="__RefHeading___Toc1215_1171615825"/>
+      <w:bookmarkStart w:id="49" w:name="__RefHeading___Toc1215_1198497037"/>
       <w:bookmarkEnd w:id="48"/>
       <w:bookmarkEnd w:id="49"/>
       <w:r>
@@ -3681,7 +3681,7 @@
         <w:rPr/>
       </w:pPr>
       <w:bookmarkStart w:id="50" w:name="programmer-vaxvms-sysadmin-hebrewenglish-word-processor-glyph"/>
-      <w:bookmarkStart w:id="51" w:name="__RefHeading___Toc1217_1171615825"/>
+      <w:bookmarkStart w:id="51" w:name="__RefHeading___Toc1217_1198497037"/>
       <w:bookmarkEnd w:id="50"/>
       <w:bookmarkEnd w:id="51"/>
       <w:r>
@@ -3695,7 +3695,7 @@
         <w:rPr/>
       </w:pPr>
       <w:bookmarkStart w:id="52" w:name="elta"/>
-      <w:bookmarkStart w:id="53" w:name="__RefHeading___Toc1219_1171615825"/>
+      <w:bookmarkStart w:id="53" w:name="__RefHeading___Toc1219_1198497037"/>
       <w:bookmarkEnd w:id="52"/>
       <w:bookmarkEnd w:id="53"/>
       <w:r>
@@ -3761,7 +3761,7 @@
         <w:rPr/>
       </w:pPr>
       <w:bookmarkStart w:id="54" w:name="programmer-ibm-cpcms-sysadmin"/>
-      <w:bookmarkStart w:id="55" w:name="__RefHeading___Toc1221_1171615825"/>
+      <w:bookmarkStart w:id="55" w:name="__RefHeading___Toc1221_1198497037"/>
       <w:bookmarkEnd w:id="54"/>
       <w:bookmarkEnd w:id="55"/>
       <w:r>
@@ -3775,7 +3775,7 @@
         <w:rPr/>
       </w:pPr>
       <w:bookmarkStart w:id="56" w:name="programmereconomist"/>
-      <w:bookmarkStart w:id="57" w:name="__RefHeading___Toc1223_1171615825"/>
+      <w:bookmarkStart w:id="57" w:name="__RefHeading___Toc1223_1198497037"/>
       <w:bookmarkEnd w:id="56"/>
       <w:bookmarkEnd w:id="57"/>
       <w:r>
@@ -3789,7 +3789,7 @@
         <w:rPr/>
       </w:pPr>
       <w:bookmarkStart w:id="58" w:name="oeb"/>
-      <w:bookmarkStart w:id="59" w:name="__RefHeading___Toc1225_1171615825"/>
+      <w:bookmarkStart w:id="59" w:name="__RefHeading___Toc1225_1198497037"/>
       <w:bookmarkEnd w:id="58"/>
       <w:bookmarkEnd w:id="59"/>
       <w:r>
@@ -3935,7 +3935,7 @@
         <w:rPr/>
       </w:pPr>
       <w:bookmarkStart w:id="60" w:name="education"/>
-      <w:bookmarkStart w:id="61" w:name="__RefHeading___Toc1227_1171615825"/>
+      <w:bookmarkStart w:id="61" w:name="__RefHeading___Toc1227_1198497037"/>
       <w:bookmarkEnd w:id="60"/>
       <w:bookmarkEnd w:id="61"/>
       <w:r>
@@ -3949,7 +3949,7 @@
         <w:rPr/>
       </w:pPr>
       <w:bookmarkStart w:id="62" w:name="formal-education"/>
-      <w:bookmarkStart w:id="63" w:name="__RefHeading___Toc1229_1171615825"/>
+      <w:bookmarkStart w:id="63" w:name="__RefHeading___Toc1229_1198497037"/>
       <w:bookmarkEnd w:id="62"/>
       <w:bookmarkEnd w:id="63"/>
       <w:r>
@@ -3963,7 +3963,7 @@
         <w:rPr/>
       </w:pPr>
       <w:bookmarkStart w:id="64" w:name="york-univ"/>
-      <w:bookmarkStart w:id="65" w:name="__RefHeading___Toc1231_1171615825"/>
+      <w:bookmarkStart w:id="65" w:name="__RefHeading___Toc1231_1198497037"/>
       <w:bookmarkEnd w:id="64"/>
       <w:bookmarkEnd w:id="65"/>
       <w:r>
@@ -3987,7 +3987,7 @@
         <w:rPr/>
       </w:pPr>
       <w:bookmarkStart w:id="66" w:name="university-of-toronto---rotman-school-of-management-mba-program-no-degree"/>
-      <w:bookmarkStart w:id="67" w:name="__RefHeading___Toc1233_1171615825"/>
+      <w:bookmarkStart w:id="67" w:name="__RefHeading___Toc1233_1198497037"/>
       <w:bookmarkEnd w:id="66"/>
       <w:bookmarkEnd w:id="67"/>
       <w:r>
@@ -4047,7 +4047,7 @@
         <w:rPr/>
       </w:pPr>
       <w:bookmarkStart w:id="68" w:name="univ-toronto"/>
-      <w:bookmarkStart w:id="69" w:name="__RefHeading___Toc1235_1171615825"/>
+      <w:bookmarkStart w:id="69" w:name="__RefHeading___Toc1235_1198497037"/>
       <w:bookmarkEnd w:id="68"/>
       <w:bookmarkEnd w:id="69"/>
       <w:r>
@@ -4105,7 +4105,7 @@
         <w:rPr/>
       </w:pPr>
       <w:bookmarkStart w:id="70" w:name="continuing-ed"/>
-      <w:bookmarkStart w:id="71" w:name="__RefHeading___Toc1237_1171615825"/>
+      <w:bookmarkStart w:id="71" w:name="__RefHeading___Toc1237_1198497037"/>
       <w:bookmarkEnd w:id="70"/>
       <w:bookmarkEnd w:id="71"/>
       <w:r>
@@ -4395,7 +4395,7 @@
         <w:rPr/>
       </w:pPr>
       <w:bookmarkStart w:id="72" w:name="spoken-languages"/>
-      <w:bookmarkStart w:id="73" w:name="__RefHeading___Toc1239_1171615825"/>
+      <w:bookmarkStart w:id="73" w:name="__RefHeading___Toc1239_1198497037"/>
       <w:bookmarkEnd w:id="72"/>
       <w:bookmarkEnd w:id="73"/>
       <w:r>
@@ -4451,7 +4451,7 @@
         <w:rPr/>
       </w:pPr>
       <w:bookmarkStart w:id="74" w:name="computer-languages-sdks-and-operating-systems"/>
-      <w:bookmarkStart w:id="75" w:name="__RefHeading___Toc1241_1171615825"/>
+      <w:bookmarkStart w:id="75" w:name="__RefHeading___Toc1241_1198497037"/>
       <w:bookmarkEnd w:id="74"/>
       <w:bookmarkEnd w:id="75"/>
       <w:r>
@@ -4619,7 +4619,7 @@
         <w:rPr/>
       </w:pPr>
       <w:bookmarkStart w:id="76" w:name="patents"/>
-      <w:bookmarkStart w:id="77" w:name="__RefHeading___Toc1243_1171615825"/>
+      <w:bookmarkStart w:id="77" w:name="__RefHeading___Toc1243_1198497037"/>
       <w:bookmarkEnd w:id="76"/>
       <w:bookmarkEnd w:id="77"/>
       <w:r>
@@ -4761,7 +4761,7 @@
         <w:rPr/>
       </w:pPr>
       <w:bookmarkStart w:id="78" w:name="personal"/>
-      <w:bookmarkStart w:id="79" w:name="__RefHeading___Toc1245_1171615825"/>
+      <w:bookmarkStart w:id="79" w:name="__RefHeading___Toc1245_1198497037"/>
       <w:bookmarkEnd w:id="78"/>
       <w:bookmarkEnd w:id="79"/>
       <w:r>

</xml_diff>

<commit_message>
sync w. home page
</commit_message>
<xml_diff>
--- a/cv/AvrahamBernstein-CV-Abbrev.docx
+++ b/cv/AvrahamBernstein-CV-Abbrev.docx
@@ -9,7 +9,7 @@
         <w:rPr/>
       </w:pPr>
       <w:bookmarkStart w:id="0" w:name="avraham-abe-bernstein-abbreviated-professional-cv"/>
-      <w:bookmarkStart w:id="1" w:name="__RefHeading___Toc1167_1198497037"/>
+      <w:bookmarkStart w:id="1" w:name="__RefHeading___Toc1172_1494628774"/>
       <w:bookmarkEnd w:id="0"/>
       <w:bookmarkEnd w:id="1"/>
       <w:r>
@@ -38,7 +38,7 @@
         <w:rPr>
           <w:i/>
         </w:rPr>
-        <w:t>Last update: 2017-08-09T15:26:09Z</w:t>
+        <w:t>Last update: 2017-08-10T07:38:28Z</w:t>
       </w:r>
     </w:p>
     <w:p>
@@ -146,7 +146,7 @@
         <w:rPr/>
       </w:pPr>
       <w:bookmarkStart w:id="2" w:name="contact-info-links"/>
-      <w:bookmarkStart w:id="3" w:name="__RefHeading___Toc1169_1198497037"/>
+      <w:bookmarkStart w:id="3" w:name="__RefHeading___Toc1174_1494628774"/>
       <w:bookmarkEnd w:id="2"/>
       <w:bookmarkEnd w:id="3"/>
       <w:r>
@@ -448,7 +448,7 @@
         <w:rPr/>
       </w:pPr>
       <w:bookmarkStart w:id="4" w:name="table-of-contents"/>
-      <w:bookmarkStart w:id="5" w:name="__RefHeading___Toc1171_1198497037"/>
+      <w:bookmarkStart w:id="5" w:name="__RefHeading___Toc1176_1494628774"/>
       <w:bookmarkEnd w:id="4"/>
       <w:bookmarkEnd w:id="5"/>
       <w:r>
@@ -473,7 +473,7 @@
       <w:r>
         <w:fldChar w:fldCharType="separate"/>
       </w:r>
-      <w:hyperlink w:anchor="__RefHeading___Toc1167_1198497037">
+      <w:hyperlink w:anchor="__RefHeading___Toc1172_1494628774">
         <w:r>
           <w:rPr>
             <w:rStyle w:val="IndexLink"/>
@@ -492,7 +492,7 @@
         </w:tabs>
         <w:rPr/>
       </w:pPr>
-      <w:hyperlink w:anchor="__RefHeading___Toc1169_1198497037">
+      <w:hyperlink w:anchor="__RefHeading___Toc1174_1494628774">
         <w:r>
           <w:rPr>
             <w:rStyle w:val="IndexLink"/>
@@ -511,7 +511,7 @@
         </w:tabs>
         <w:rPr/>
       </w:pPr>
-      <w:hyperlink w:anchor="__RefHeading___Toc1171_1198497037">
+      <w:hyperlink w:anchor="__RefHeading___Toc1176_1494628774">
         <w:r>
           <w:rPr>
             <w:rStyle w:val="IndexLink"/>
@@ -530,7 +530,7 @@
         </w:tabs>
         <w:rPr/>
       </w:pPr>
-      <w:hyperlink w:anchor="__RefHeading___Toc1173_1198497037">
+      <w:hyperlink w:anchor="__RefHeading___Toc1178_1494628774">
         <w:r>
           <w:rPr>
             <w:rStyle w:val="IndexLink"/>
@@ -549,7 +549,7 @@
         </w:tabs>
         <w:rPr/>
       </w:pPr>
-      <w:hyperlink w:anchor="__RefHeading___Toc1175_1198497037">
+      <w:hyperlink w:anchor="__RefHeading___Toc1180_1494628774">
         <w:r>
           <w:rPr>
             <w:rStyle w:val="IndexLink"/>
@@ -568,7 +568,7 @@
         </w:tabs>
         <w:rPr/>
       </w:pPr>
-      <w:hyperlink w:anchor="__RefHeading___Toc1177_1198497037">
+      <w:hyperlink w:anchor="__RefHeading___Toc1182_1494628774">
         <w:r>
           <w:rPr>
             <w:rStyle w:val="IndexLink"/>
@@ -587,7 +587,7 @@
         </w:tabs>
         <w:rPr/>
       </w:pPr>
-      <w:hyperlink w:anchor="__RefHeading___Toc1179_1198497037">
+      <w:hyperlink w:anchor="__RefHeading___Toc1184_1494628774">
         <w:r>
           <w:rPr>
             <w:rStyle w:val="IndexLink"/>
@@ -606,7 +606,7 @@
         </w:tabs>
         <w:rPr/>
       </w:pPr>
-      <w:hyperlink w:anchor="__RefHeading___Toc1181_1198497037">
+      <w:hyperlink w:anchor="__RefHeading___Toc1186_1494628774">
         <w:r>
           <w:rPr>
             <w:rStyle w:val="IndexLink"/>
@@ -625,7 +625,7 @@
         </w:tabs>
         <w:rPr/>
       </w:pPr>
-      <w:hyperlink w:anchor="__RefHeading___Toc1183_1198497037">
+      <w:hyperlink w:anchor="__RefHeading___Toc1188_1494628774">
         <w:r>
           <w:rPr>
             <w:rStyle w:val="IndexLink"/>
@@ -644,7 +644,7 @@
         </w:tabs>
         <w:rPr/>
       </w:pPr>
-      <w:hyperlink w:anchor="__RefHeading___Toc1185_1198497037">
+      <w:hyperlink w:anchor="__RefHeading___Toc1190_1494628774">
         <w:r>
           <w:rPr>
             <w:rStyle w:val="IndexLink"/>
@@ -663,7 +663,7 @@
         </w:tabs>
         <w:rPr/>
       </w:pPr>
-      <w:hyperlink w:anchor="__RefHeading___Toc1187_1198497037">
+      <w:hyperlink w:anchor="__RefHeading___Toc1192_1494628774">
         <w:r>
           <w:rPr>
             <w:rStyle w:val="IndexLink"/>
@@ -682,7 +682,7 @@
         </w:tabs>
         <w:rPr/>
       </w:pPr>
-      <w:hyperlink w:anchor="__RefHeading___Toc1189_1198497037">
+      <w:hyperlink w:anchor="__RefHeading___Toc1194_1494628774">
         <w:r>
           <w:rPr>
             <w:rStyle w:val="IndexLink"/>
@@ -701,7 +701,7 @@
         </w:tabs>
         <w:rPr/>
       </w:pPr>
-      <w:hyperlink w:anchor="__RefHeading___Toc1191_1198497037">
+      <w:hyperlink w:anchor="__RefHeading___Toc1196_1494628774">
         <w:r>
           <w:rPr>
             <w:rStyle w:val="IndexLink"/>
@@ -720,7 +720,7 @@
         </w:tabs>
         <w:rPr/>
       </w:pPr>
-      <w:hyperlink w:anchor="__RefHeading___Toc1193_1198497037">
+      <w:hyperlink w:anchor="__RefHeading___Toc1198_1494628774">
         <w:r>
           <w:rPr>
             <w:rStyle w:val="IndexLink"/>
@@ -739,7 +739,7 @@
         </w:tabs>
         <w:rPr/>
       </w:pPr>
-      <w:hyperlink w:anchor="__RefHeading___Toc1195_1198497037">
+      <w:hyperlink w:anchor="__RefHeading___Toc1200_1494628774">
         <w:r>
           <w:rPr>
             <w:rStyle w:val="IndexLink"/>
@@ -758,7 +758,7 @@
         </w:tabs>
         <w:rPr/>
       </w:pPr>
-      <w:hyperlink w:anchor="__RefHeading___Toc1197_1198497037">
+      <w:hyperlink w:anchor="__RefHeading___Toc1202_1494628774">
         <w:r>
           <w:rPr>
             <w:rStyle w:val="IndexLink"/>
@@ -777,7 +777,7 @@
         </w:tabs>
         <w:rPr/>
       </w:pPr>
-      <w:hyperlink w:anchor="__RefHeading___Toc1199_1198497037">
+      <w:hyperlink w:anchor="__RefHeading___Toc1204_1494628774">
         <w:r>
           <w:rPr>
             <w:rStyle w:val="IndexLink"/>
@@ -796,7 +796,7 @@
         </w:tabs>
         <w:rPr/>
       </w:pPr>
-      <w:hyperlink w:anchor="__RefHeading___Toc1201_1198497037">
+      <w:hyperlink w:anchor="__RefHeading___Toc1206_1494628774">
         <w:r>
           <w:rPr>
             <w:rStyle w:val="IndexLink"/>
@@ -815,7 +815,7 @@
         </w:tabs>
         <w:rPr/>
       </w:pPr>
-      <w:hyperlink w:anchor="__RefHeading___Toc1203_1198497037">
+      <w:hyperlink w:anchor="__RefHeading___Toc1208_1494628774">
         <w:r>
           <w:rPr>
             <w:rStyle w:val="IndexLink"/>
@@ -834,7 +834,7 @@
         </w:tabs>
         <w:rPr/>
       </w:pPr>
-      <w:hyperlink w:anchor="__RefHeading___Toc1205_1198497037">
+      <w:hyperlink w:anchor="__RefHeading___Toc1210_1494628774">
         <w:r>
           <w:rPr>
             <w:rStyle w:val="IndexLink"/>
@@ -853,7 +853,7 @@
         </w:tabs>
         <w:rPr/>
       </w:pPr>
-      <w:hyperlink w:anchor="__RefHeading___Toc1207_1198497037">
+      <w:hyperlink w:anchor="__RefHeading___Toc1212_1494628774">
         <w:r>
           <w:rPr>
             <w:rStyle w:val="IndexLink"/>
@@ -872,7 +872,7 @@
         </w:tabs>
         <w:rPr/>
       </w:pPr>
-      <w:hyperlink w:anchor="__RefHeading___Toc1209_1198497037">
+      <w:hyperlink w:anchor="__RefHeading___Toc1214_1494628774">
         <w:r>
           <w:rPr>
             <w:rStyle w:val="IndexLink"/>
@@ -891,7 +891,7 @@
         </w:tabs>
         <w:rPr/>
       </w:pPr>
-      <w:hyperlink w:anchor="__RefHeading___Toc1211_1198497037">
+      <w:hyperlink w:anchor="__RefHeading___Toc1216_1494628774">
         <w:r>
           <w:rPr>
             <w:rStyle w:val="IndexLink"/>
@@ -910,7 +910,7 @@
         </w:tabs>
         <w:rPr/>
       </w:pPr>
-      <w:hyperlink w:anchor="__RefHeading___Toc1213_1198497037">
+      <w:hyperlink w:anchor="__RefHeading___Toc1218_1494628774">
         <w:r>
           <w:rPr>
             <w:rStyle w:val="IndexLink"/>
@@ -929,7 +929,7 @@
         </w:tabs>
         <w:rPr/>
       </w:pPr>
-      <w:hyperlink w:anchor="__RefHeading___Toc1215_1198497037">
+      <w:hyperlink w:anchor="__RefHeading___Toc1220_1494628774">
         <w:r>
           <w:rPr>
             <w:rStyle w:val="IndexLink"/>
@@ -948,7 +948,7 @@
         </w:tabs>
         <w:rPr/>
       </w:pPr>
-      <w:hyperlink w:anchor="__RefHeading___Toc1217_1198497037">
+      <w:hyperlink w:anchor="__RefHeading___Toc1222_1494628774">
         <w:r>
           <w:rPr>
             <w:rStyle w:val="IndexLink"/>
@@ -967,7 +967,7 @@
         </w:tabs>
         <w:rPr/>
       </w:pPr>
-      <w:hyperlink w:anchor="__RefHeading___Toc1219_1198497037">
+      <w:hyperlink w:anchor="__RefHeading___Toc1224_1494628774">
         <w:r>
           <w:rPr>
             <w:rStyle w:val="IndexLink"/>
@@ -986,7 +986,7 @@
         </w:tabs>
         <w:rPr/>
       </w:pPr>
-      <w:hyperlink w:anchor="__RefHeading___Toc1221_1198497037">
+      <w:hyperlink w:anchor="__RefHeading___Toc1226_1494628774">
         <w:r>
           <w:rPr>
             <w:rStyle w:val="IndexLink"/>
@@ -1005,7 +1005,7 @@
         </w:tabs>
         <w:rPr/>
       </w:pPr>
-      <w:hyperlink w:anchor="__RefHeading___Toc1223_1198497037">
+      <w:hyperlink w:anchor="__RefHeading___Toc1228_1494628774">
         <w:r>
           <w:rPr>
             <w:rStyle w:val="IndexLink"/>
@@ -1024,7 +1024,7 @@
         </w:tabs>
         <w:rPr/>
       </w:pPr>
-      <w:hyperlink w:anchor="__RefHeading___Toc1225_1198497037">
+      <w:hyperlink w:anchor="__RefHeading___Toc1230_1494628774">
         <w:r>
           <w:rPr>
             <w:rStyle w:val="IndexLink"/>
@@ -1043,7 +1043,7 @@
         </w:tabs>
         <w:rPr/>
       </w:pPr>
-      <w:hyperlink w:anchor="__RefHeading___Toc1227_1198497037">
+      <w:hyperlink w:anchor="__RefHeading___Toc1232_1494628774">
         <w:r>
           <w:rPr>
             <w:rStyle w:val="IndexLink"/>
@@ -1062,7 +1062,7 @@
         </w:tabs>
         <w:rPr/>
       </w:pPr>
-      <w:hyperlink w:anchor="__RefHeading___Toc1229_1198497037">
+      <w:hyperlink w:anchor="__RefHeading___Toc1234_1494628774">
         <w:r>
           <w:rPr>
             <w:rStyle w:val="IndexLink"/>
@@ -1081,7 +1081,7 @@
         </w:tabs>
         <w:rPr/>
       </w:pPr>
-      <w:hyperlink w:anchor="__RefHeading___Toc1231_1198497037">
+      <w:hyperlink w:anchor="__RefHeading___Toc1236_1494628774">
         <w:r>
           <w:rPr>
             <w:rStyle w:val="IndexLink"/>
@@ -1100,7 +1100,7 @@
         </w:tabs>
         <w:rPr/>
       </w:pPr>
-      <w:hyperlink w:anchor="__RefHeading___Toc1233_1198497037">
+      <w:hyperlink w:anchor="__RefHeading___Toc1238_1494628774">
         <w:r>
           <w:rPr>
             <w:rStyle w:val="IndexLink"/>
@@ -1119,7 +1119,7 @@
         </w:tabs>
         <w:rPr/>
       </w:pPr>
-      <w:hyperlink w:anchor="__RefHeading___Toc1235_1198497037">
+      <w:hyperlink w:anchor="__RefHeading___Toc1240_1494628774">
         <w:r>
           <w:rPr>
             <w:rStyle w:val="IndexLink"/>
@@ -1138,7 +1138,7 @@
         </w:tabs>
         <w:rPr/>
       </w:pPr>
-      <w:hyperlink w:anchor="__RefHeading___Toc1237_1198497037">
+      <w:hyperlink w:anchor="__RefHeading___Toc1242_1494628774">
         <w:r>
           <w:rPr>
             <w:rStyle w:val="IndexLink"/>
@@ -1157,7 +1157,7 @@
         </w:tabs>
         <w:rPr/>
       </w:pPr>
-      <w:hyperlink w:anchor="__RefHeading___Toc1239_1198497037">
+      <w:hyperlink w:anchor="__RefHeading___Toc1244_1494628774">
         <w:r>
           <w:rPr>
             <w:rStyle w:val="IndexLink"/>
@@ -1176,7 +1176,7 @@
         </w:tabs>
         <w:rPr/>
       </w:pPr>
-      <w:hyperlink w:anchor="__RefHeading___Toc1241_1198497037">
+      <w:hyperlink w:anchor="__RefHeading___Toc1246_1494628774">
         <w:r>
           <w:rPr>
             <w:rStyle w:val="IndexLink"/>
@@ -1195,7 +1195,7 @@
         </w:tabs>
         <w:rPr/>
       </w:pPr>
-      <w:hyperlink w:anchor="__RefHeading___Toc1243_1198497037">
+      <w:hyperlink w:anchor="__RefHeading___Toc1248_1494628774">
         <w:r>
           <w:rPr>
             <w:rStyle w:val="IndexLink"/>
@@ -1214,7 +1214,7 @@
         </w:tabs>
         <w:rPr/>
       </w:pPr>
-      <w:hyperlink w:anchor="__RefHeading___Toc1245_1198497037">
+      <w:hyperlink w:anchor="__RefHeading___Toc1250_1494628774">
         <w:r>
           <w:rPr>
             <w:rStyle w:val="IndexLink"/>
@@ -1234,7 +1234,7 @@
         <w:rPr/>
       </w:pPr>
       <w:bookmarkStart w:id="6" w:name="summary"/>
-      <w:bookmarkStart w:id="7" w:name="__RefHeading___Toc1173_1198497037"/>
+      <w:bookmarkStart w:id="7" w:name="__RefHeading___Toc1178_1494628774"/>
       <w:bookmarkEnd w:id="6"/>
       <w:bookmarkEnd w:id="7"/>
       <w:r>
@@ -1669,7 +1669,7 @@
         <w:rPr/>
       </w:pPr>
       <w:bookmarkStart w:id="8" w:name="work-experience"/>
-      <w:bookmarkStart w:id="9" w:name="__RefHeading___Toc1175_1198497037"/>
+      <w:bookmarkStart w:id="9" w:name="__RefHeading___Toc1180_1494628774"/>
       <w:bookmarkEnd w:id="8"/>
       <w:bookmarkEnd w:id="9"/>
       <w:r>
@@ -1683,7 +1683,7 @@
         <w:rPr/>
       </w:pPr>
       <w:bookmarkStart w:id="10" w:name="present-consultant-cybersecurity"/>
-      <w:bookmarkStart w:id="11" w:name="__RefHeading___Toc1177_1198497037"/>
+      <w:bookmarkStart w:id="11" w:name="__RefHeading___Toc1182_1494628774"/>
       <w:bookmarkEnd w:id="10"/>
       <w:bookmarkEnd w:id="11"/>
       <w:r>
@@ -1811,7 +1811,7 @@
         <w:rPr/>
       </w:pPr>
       <w:bookmarkStart w:id="12" w:name="viaccess"/>
-      <w:bookmarkStart w:id="13" w:name="__RefHeading___Toc1179_1198497037"/>
+      <w:bookmarkStart w:id="13" w:name="__RefHeading___Toc1184_1494628774"/>
       <w:bookmarkEnd w:id="12"/>
       <w:bookmarkEnd w:id="13"/>
       <w:r>
@@ -2125,7 +2125,7 @@
         <w:rPr/>
       </w:pPr>
       <w:bookmarkStart w:id="14" w:name="consultant-cybersecurity-protection-of-a-small-business-with-extremely-high-security-concerns"/>
-      <w:bookmarkStart w:id="15" w:name="__RefHeading___Toc1181_1198497037"/>
+      <w:bookmarkStart w:id="15" w:name="__RefHeading___Toc1186_1494628774"/>
       <w:bookmarkEnd w:id="14"/>
       <w:bookmarkEnd w:id="15"/>
       <w:r>
@@ -2139,7 +2139,7 @@
         <w:rPr/>
       </w:pPr>
       <w:bookmarkStart w:id="16" w:name="part-time-cto-us-agricultural-trading-company-with-nigeria"/>
-      <w:bookmarkStart w:id="17" w:name="__RefHeading___Toc1183_1198497037"/>
+      <w:bookmarkStart w:id="17" w:name="__RefHeading___Toc1188_1494628774"/>
       <w:bookmarkEnd w:id="16"/>
       <w:bookmarkEnd w:id="17"/>
       <w:r>
@@ -2153,7 +2153,7 @@
         <w:rPr/>
       </w:pPr>
       <w:bookmarkStart w:id="18" w:name="telequest"/>
-      <w:bookmarkStart w:id="19" w:name="__RefHeading___Toc1185_1198497037"/>
+      <w:bookmarkStart w:id="19" w:name="__RefHeading___Toc1190_1494628774"/>
       <w:bookmarkEnd w:id="18"/>
       <w:bookmarkEnd w:id="19"/>
       <w:r>
@@ -2273,7 +2273,7 @@
         <w:rPr/>
       </w:pPr>
       <w:bookmarkStart w:id="20" w:name="consultant-transparent-technical-negotiator-of-restricted-hi-tech-trade-with-china"/>
-      <w:bookmarkStart w:id="21" w:name="__RefHeading___Toc1187_1198497037"/>
+      <w:bookmarkStart w:id="21" w:name="__RefHeading___Toc1192_1494628774"/>
       <w:bookmarkEnd w:id="20"/>
       <w:bookmarkEnd w:id="21"/>
       <w:r>
@@ -2287,7 +2287,7 @@
         <w:rPr/>
       </w:pPr>
       <w:bookmarkStart w:id="22" w:name="syntezza"/>
-      <w:bookmarkStart w:id="23" w:name="__RefHeading___Toc1189_1198497037"/>
+      <w:bookmarkStart w:id="23" w:name="__RefHeading___Toc1194_1494628774"/>
       <w:bookmarkEnd w:id="22"/>
       <w:bookmarkEnd w:id="23"/>
       <w:r>
@@ -2467,7 +2467,7 @@
         <w:rPr/>
       </w:pPr>
       <w:bookmarkStart w:id="24" w:name="security-research-business-development"/>
-      <w:bookmarkStart w:id="25" w:name="__RefHeading___Toc1191_1198497037"/>
+      <w:bookmarkStart w:id="25" w:name="__RefHeading___Toc1196_1494628774"/>
       <w:bookmarkEnd w:id="24"/>
       <w:bookmarkEnd w:id="25"/>
       <w:r>
@@ -2780,7 +2780,7 @@
         <w:rPr/>
       </w:pPr>
       <w:bookmarkStart w:id="26" w:name="virtouch"/>
-      <w:bookmarkStart w:id="27" w:name="__RefHeading___Toc1193_1198497037"/>
+      <w:bookmarkStart w:id="27" w:name="__RefHeading___Toc1198_1494628774"/>
       <w:bookmarkEnd w:id="26"/>
       <w:bookmarkEnd w:id="27"/>
       <w:r>
@@ -3004,7 +3004,7 @@
         <w:rPr/>
       </w:pPr>
       <w:bookmarkStart w:id="28" w:name="vyyo"/>
-      <w:bookmarkStart w:id="29" w:name="__RefHeading___Toc1195_1198497037"/>
+      <w:bookmarkStart w:id="29" w:name="__RefHeading___Toc1200_1494628774"/>
       <w:bookmarkEnd w:id="28"/>
       <w:bookmarkEnd w:id="29"/>
       <w:r>
@@ -3040,7 +3040,7 @@
         <w:rPr/>
       </w:pPr>
       <w:bookmarkStart w:id="30" w:name="consultant-network-management-system-nms-for-fso-devices"/>
-      <w:bookmarkStart w:id="31" w:name="__RefHeading___Toc1197_1198497037"/>
+      <w:bookmarkStart w:id="31" w:name="__RefHeading___Toc1202_1494628774"/>
       <w:bookmarkEnd w:id="30"/>
       <w:bookmarkEnd w:id="31"/>
       <w:r>
@@ -3054,7 +3054,7 @@
         <w:rPr/>
       </w:pPr>
       <w:bookmarkStart w:id="32" w:name="contract-programmer-win32-asynchronous-network-driver-dll-for-a-visualbasic-project"/>
-      <w:bookmarkStart w:id="33" w:name="__RefHeading___Toc1199_1198497037"/>
+      <w:bookmarkStart w:id="33" w:name="__RefHeading___Toc1204_1494628774"/>
       <w:bookmarkEnd w:id="32"/>
       <w:bookmarkEnd w:id="33"/>
       <w:r>
@@ -3068,7 +3068,7 @@
         <w:rPr/>
       </w:pPr>
       <w:bookmarkStart w:id="34" w:name="contract-programmer-gcc-compiler-port-for-a-128-core-stack-machine"/>
-      <w:bookmarkStart w:id="35" w:name="__RefHeading___Toc1201_1198497037"/>
+      <w:bookmarkStart w:id="35" w:name="__RefHeading___Toc1206_1494628774"/>
       <w:bookmarkEnd w:id="34"/>
       <w:bookmarkEnd w:id="35"/>
       <w:r>
@@ -3082,7 +3082,7 @@
         <w:rPr/>
       </w:pPr>
       <w:bookmarkStart w:id="36" w:name="contractor-sw-architect-implementation-of-conoscopic-interferometer-workstation"/>
-      <w:bookmarkStart w:id="37" w:name="__RefHeading___Toc1203_1198497037"/>
+      <w:bookmarkStart w:id="37" w:name="__RefHeading___Toc1208_1494628774"/>
       <w:bookmarkEnd w:id="36"/>
       <w:bookmarkEnd w:id="37"/>
       <w:r>
@@ -3096,7 +3096,7 @@
         <w:rPr/>
       </w:pPr>
       <w:bookmarkStart w:id="38" w:name="elop"/>
-      <w:bookmarkStart w:id="39" w:name="__RefHeading___Toc1205_1198497037"/>
+      <w:bookmarkStart w:id="39" w:name="__RefHeading___Toc1210_1494628774"/>
       <w:bookmarkEnd w:id="38"/>
       <w:bookmarkEnd w:id="39"/>
       <w:r>
@@ -3110,7 +3110,7 @@
         <w:rPr/>
       </w:pPr>
       <w:bookmarkStart w:id="40" w:name="dspg"/>
-      <w:bookmarkStart w:id="41" w:name="__RefHeading___Toc1207_1198497037"/>
+      <w:bookmarkStart w:id="41" w:name="__RefHeading___Toc1212_1494628774"/>
       <w:bookmarkEnd w:id="40"/>
       <w:bookmarkEnd w:id="41"/>
       <w:r>
@@ -3226,7 +3226,7 @@
         <w:rPr/>
       </w:pPr>
       <w:bookmarkStart w:id="42" w:name="sfpc"/>
-      <w:bookmarkStart w:id="43" w:name="__RefHeading___Toc1209_1198497037"/>
+      <w:bookmarkStart w:id="43" w:name="__RefHeading___Toc1214_1494628774"/>
       <w:bookmarkEnd w:id="42"/>
       <w:bookmarkEnd w:id="43"/>
       <w:r>
@@ -3428,7 +3428,7 @@
         <w:rPr/>
       </w:pPr>
       <w:bookmarkStart w:id="44" w:name="light-pen"/>
-      <w:bookmarkStart w:id="45" w:name="__RefHeading___Toc1211_1198497037"/>
+      <w:bookmarkStart w:id="45" w:name="__RefHeading___Toc1216_1494628774"/>
       <w:bookmarkEnd w:id="44"/>
       <w:bookmarkEnd w:id="45"/>
       <w:r>
@@ -3653,7 +3653,7 @@
         <w:rPr/>
       </w:pPr>
       <w:bookmarkStart w:id="46" w:name="senior-programmer-vaxvms-sysadmin-3d-printer-solider"/>
-      <w:bookmarkStart w:id="47" w:name="__RefHeading___Toc1213_1198497037"/>
+      <w:bookmarkStart w:id="47" w:name="__RefHeading___Toc1218_1494628774"/>
       <w:bookmarkEnd w:id="46"/>
       <w:bookmarkEnd w:id="47"/>
       <w:r>
@@ -3667,7 +3667,7 @@
         <w:rPr/>
       </w:pPr>
       <w:bookmarkStart w:id="48" w:name="programmer-automated-leather-sewing-workstation"/>
-      <w:bookmarkStart w:id="49" w:name="__RefHeading___Toc1215_1198497037"/>
+      <w:bookmarkStart w:id="49" w:name="__RefHeading___Toc1220_1494628774"/>
       <w:bookmarkEnd w:id="48"/>
       <w:bookmarkEnd w:id="49"/>
       <w:r>
@@ -3681,7 +3681,7 @@
         <w:rPr/>
       </w:pPr>
       <w:bookmarkStart w:id="50" w:name="programmer-vaxvms-sysadmin-hebrewenglish-word-processor-glyph"/>
-      <w:bookmarkStart w:id="51" w:name="__RefHeading___Toc1217_1198497037"/>
+      <w:bookmarkStart w:id="51" w:name="__RefHeading___Toc1222_1494628774"/>
       <w:bookmarkEnd w:id="50"/>
       <w:bookmarkEnd w:id="51"/>
       <w:r>
@@ -3695,7 +3695,7 @@
         <w:rPr/>
       </w:pPr>
       <w:bookmarkStart w:id="52" w:name="elta"/>
-      <w:bookmarkStart w:id="53" w:name="__RefHeading___Toc1219_1198497037"/>
+      <w:bookmarkStart w:id="53" w:name="__RefHeading___Toc1224_1494628774"/>
       <w:bookmarkEnd w:id="52"/>
       <w:bookmarkEnd w:id="53"/>
       <w:r>
@@ -3761,7 +3761,7 @@
         <w:rPr/>
       </w:pPr>
       <w:bookmarkStart w:id="54" w:name="programmer-ibm-cpcms-sysadmin"/>
-      <w:bookmarkStart w:id="55" w:name="__RefHeading___Toc1221_1198497037"/>
+      <w:bookmarkStart w:id="55" w:name="__RefHeading___Toc1226_1494628774"/>
       <w:bookmarkEnd w:id="54"/>
       <w:bookmarkEnd w:id="55"/>
       <w:r>
@@ -3775,7 +3775,7 @@
         <w:rPr/>
       </w:pPr>
       <w:bookmarkStart w:id="56" w:name="programmereconomist"/>
-      <w:bookmarkStart w:id="57" w:name="__RefHeading___Toc1223_1198497037"/>
+      <w:bookmarkStart w:id="57" w:name="__RefHeading___Toc1228_1494628774"/>
       <w:bookmarkEnd w:id="56"/>
       <w:bookmarkEnd w:id="57"/>
       <w:r>
@@ -3789,7 +3789,7 @@
         <w:rPr/>
       </w:pPr>
       <w:bookmarkStart w:id="58" w:name="oeb"/>
-      <w:bookmarkStart w:id="59" w:name="__RefHeading___Toc1225_1198497037"/>
+      <w:bookmarkStart w:id="59" w:name="__RefHeading___Toc1230_1494628774"/>
       <w:bookmarkEnd w:id="58"/>
       <w:bookmarkEnd w:id="59"/>
       <w:r>
@@ -3935,7 +3935,7 @@
         <w:rPr/>
       </w:pPr>
       <w:bookmarkStart w:id="60" w:name="education"/>
-      <w:bookmarkStart w:id="61" w:name="__RefHeading___Toc1227_1198497037"/>
+      <w:bookmarkStart w:id="61" w:name="__RefHeading___Toc1232_1494628774"/>
       <w:bookmarkEnd w:id="60"/>
       <w:bookmarkEnd w:id="61"/>
       <w:r>
@@ -3949,7 +3949,7 @@
         <w:rPr/>
       </w:pPr>
       <w:bookmarkStart w:id="62" w:name="formal-education"/>
-      <w:bookmarkStart w:id="63" w:name="__RefHeading___Toc1229_1198497037"/>
+      <w:bookmarkStart w:id="63" w:name="__RefHeading___Toc1234_1494628774"/>
       <w:bookmarkEnd w:id="62"/>
       <w:bookmarkEnd w:id="63"/>
       <w:r>
@@ -3963,7 +3963,7 @@
         <w:rPr/>
       </w:pPr>
       <w:bookmarkStart w:id="64" w:name="york-univ"/>
-      <w:bookmarkStart w:id="65" w:name="__RefHeading___Toc1231_1198497037"/>
+      <w:bookmarkStart w:id="65" w:name="__RefHeading___Toc1236_1494628774"/>
       <w:bookmarkEnd w:id="64"/>
       <w:bookmarkEnd w:id="65"/>
       <w:r>
@@ -3987,7 +3987,7 @@
         <w:rPr/>
       </w:pPr>
       <w:bookmarkStart w:id="66" w:name="university-of-toronto---rotman-school-of-management-mba-program-no-degree"/>
-      <w:bookmarkStart w:id="67" w:name="__RefHeading___Toc1233_1198497037"/>
+      <w:bookmarkStart w:id="67" w:name="__RefHeading___Toc1238_1494628774"/>
       <w:bookmarkEnd w:id="66"/>
       <w:bookmarkEnd w:id="67"/>
       <w:r>
@@ -4047,7 +4047,7 @@
         <w:rPr/>
       </w:pPr>
       <w:bookmarkStart w:id="68" w:name="univ-toronto"/>
-      <w:bookmarkStart w:id="69" w:name="__RefHeading___Toc1235_1198497037"/>
+      <w:bookmarkStart w:id="69" w:name="__RefHeading___Toc1240_1494628774"/>
       <w:bookmarkEnd w:id="68"/>
       <w:bookmarkEnd w:id="69"/>
       <w:r>
@@ -4105,7 +4105,7 @@
         <w:rPr/>
       </w:pPr>
       <w:bookmarkStart w:id="70" w:name="continuing-ed"/>
-      <w:bookmarkStart w:id="71" w:name="__RefHeading___Toc1237_1198497037"/>
+      <w:bookmarkStart w:id="71" w:name="__RefHeading___Toc1242_1494628774"/>
       <w:bookmarkEnd w:id="70"/>
       <w:bookmarkEnd w:id="71"/>
       <w:r>
@@ -4395,7 +4395,7 @@
         <w:rPr/>
       </w:pPr>
       <w:bookmarkStart w:id="72" w:name="spoken-languages"/>
-      <w:bookmarkStart w:id="73" w:name="__RefHeading___Toc1239_1198497037"/>
+      <w:bookmarkStart w:id="73" w:name="__RefHeading___Toc1244_1494628774"/>
       <w:bookmarkEnd w:id="72"/>
       <w:bookmarkEnd w:id="73"/>
       <w:r>
@@ -4451,7 +4451,7 @@
         <w:rPr/>
       </w:pPr>
       <w:bookmarkStart w:id="74" w:name="computer-languages-sdks-and-operating-systems"/>
-      <w:bookmarkStart w:id="75" w:name="__RefHeading___Toc1241_1198497037"/>
+      <w:bookmarkStart w:id="75" w:name="__RefHeading___Toc1246_1494628774"/>
       <w:bookmarkEnd w:id="74"/>
       <w:bookmarkEnd w:id="75"/>
       <w:r>
@@ -4619,7 +4619,7 @@
         <w:rPr/>
       </w:pPr>
       <w:bookmarkStart w:id="76" w:name="patents"/>
-      <w:bookmarkStart w:id="77" w:name="__RefHeading___Toc1243_1198497037"/>
+      <w:bookmarkStart w:id="77" w:name="__RefHeading___Toc1248_1494628774"/>
       <w:bookmarkEnd w:id="76"/>
       <w:bookmarkEnd w:id="77"/>
       <w:r>
@@ -4761,7 +4761,7 @@
         <w:rPr/>
       </w:pPr>
       <w:bookmarkStart w:id="78" w:name="personal"/>
-      <w:bookmarkStart w:id="79" w:name="__RefHeading___Toc1245_1198497037"/>
+      <w:bookmarkStart w:id="79" w:name="__RefHeading___Toc1250_1494628774"/>
       <w:bookmarkEnd w:id="78"/>
       <w:bookmarkEnd w:id="79"/>
       <w:r>
@@ -4912,9 +4912,17 @@
         <w:tab/>
         <w:t xml:space="preserve"> </w:t>
       </w:r>
-      <w:r>
-        <w:rPr/>
-        <w:t>Privacy protected against Internet harvesting.</w:t>
+      <w:hyperlink r:id="rId5">
+        <w:r>
+          <w:rPr>
+            <w:rStyle w:val="InternetLink"/>
+          </w:rPr>
+          <w:t>Anti-harvesting</w:t>
+        </w:r>
+      </w:hyperlink>
+      <w:r>
+        <w:rPr/>
+        <w:t xml:space="preserve"> privacy protection.</w:t>
       </w:r>
     </w:p>
   </w:footnote>

</xml_diff>

<commit_message>
added more NDS tasks
</commit_message>
<xml_diff>
--- a/cv/AvrahamBernstein-CV-Abbrev.docx
+++ b/cv/AvrahamBernstein-CV-Abbrev.docx
@@ -57,7 +57,7 @@
       </w:r>
       <w:r>
         <w:rPr/>
-        <w:t>6</w:t>
+        <w:t>7</w:t>
       </w:r>
     </w:p>
     <w:p>
@@ -832,15 +832,7 @@
         <w:rPr/>
         <w:t xml:space="preserve">(a) I worked on greatly increasing the efficiency of vehicle software updates. My IP (Intellectual Property) enabled my employer to set up a business unit in this field. </w:t>
         <w:br/>
-        <w:t xml:space="preserve">(b) I invented </w:t>
-      </w:r>
-      <w:r>
-        <w:rPr/>
-        <w:t xml:space="preserve">and patented </w:t>
-      </w:r>
-      <w:r>
-        <w:rPr/>
-        <w:t xml:space="preserve">algorithms in the fields of </w:t>
+        <w:t xml:space="preserve">(b) I invented and patented algorithms in the fields of </w:t>
       </w:r>
       <w:hyperlink r:id="rId28">
         <w:r>
@@ -1009,7 +1001,14 @@
       </w:pPr>
       <w:r>
         <w:rPr/>
-        <w:t>(a) cybersecurity</w:t>
+        <w:t xml:space="preserve">(a) cybersecurity </w:t>
+      </w:r>
+      <w:r>
+        <w:rPr/>
+        <w:t>research</w:t>
+      </w:r>
+      <w:r>
+        <w:rPr/>
         <w:br/>
         <w:t>(b) anti-</w:t>
       </w:r>
@@ -1173,11 +1172,23 @@
       </w:pPr>
       <w:r>
         <w:rPr/>
-        <w:t>(a) patching x86_64 assembly code</w:t>
+        <w:t xml:space="preserve">(a) patching </w:t>
+      </w:r>
+      <w:hyperlink r:id="rId36">
+        <w:r>
+          <w:rPr>
+            <w:rStyle w:val="InternetLink"/>
+          </w:rPr>
+          <w:t>x86-64</w:t>
+        </w:r>
+      </w:hyperlink>
+      <w:r>
+        <w:rPr/>
+        <w:t xml:space="preserve"> assembly code</w:t>
         <w:br/>
         <w:t xml:space="preserve">(b) </w:t>
       </w:r>
-      <w:hyperlink r:id="rId36">
+      <w:hyperlink r:id="rId37">
         <w:r>
           <w:rPr>
             <w:rStyle w:val="InternetLink"/>
@@ -1252,7 +1263,7 @@
         <w:jc w:val="left"/>
         <w:rPr/>
       </w:pPr>
-      <w:hyperlink r:id="rId37">
+      <w:hyperlink r:id="rId38">
         <w:bookmarkStart w:id="5" w:name="bioinformatics"/>
         <w:bookmarkEnd w:id="5"/>
         <w:r>
@@ -1274,7 +1285,7 @@
         <w:rPr/>
         <w:t xml:space="preserve"> </w:t>
       </w:r>
-      <w:hyperlink r:id="rId38">
+      <w:hyperlink r:id="rId39">
         <w:r>
           <w:rPr>
             <w:rStyle w:val="InternetLink"/>
@@ -1304,7 +1315,7 @@
         <w:rPr/>
         <w:t xml:space="preserve">(a) invented </w:t>
       </w:r>
-      <w:hyperlink r:id="rId39">
+      <w:hyperlink r:id="rId40">
         <w:r>
           <w:rPr>
             <w:rStyle w:val="InternetLink"/>
@@ -1405,15 +1416,15 @@
         <w:jc w:val="left"/>
         <w:rPr/>
       </w:pPr>
-      <w:bookmarkStart w:id="7" w:name="accessibility1"/>
-      <w:bookmarkStart w:id="8" w:name="accessibility2"/>
+      <w:bookmarkStart w:id="7" w:name="accessibility2"/>
+      <w:bookmarkStart w:id="8" w:name="accessibility1"/>
       <w:bookmarkEnd w:id="7"/>
       <w:bookmarkEnd w:id="8"/>
       <w:r>
         <w:rPr/>
         <w:t xml:space="preserve">(a) invented algorithms and applications for the blind, </w:t>
       </w:r>
-      <w:hyperlink r:id="rId40">
+      <w:hyperlink r:id="rId41">
         <w:r>
           <w:rPr>
             <w:rStyle w:val="InternetLink"/>
@@ -1498,7 +1509,7 @@
         <w:rPr/>
         <w:t xml:space="preserve"> </w:t>
       </w:r>
-      <w:hyperlink r:id="rId41">
+      <w:hyperlink r:id="rId42">
         <w:r>
           <w:rPr>
             <w:rStyle w:val="InternetLink"/>
@@ -1582,7 +1593,7 @@
         <w:rPr/>
         <w:t xml:space="preserve">invented algorithms for guiding vehicles through urban traffic (similar to what </w:t>
       </w:r>
-      <w:hyperlink r:id="rId42">
+      <w:hyperlink r:id="rId43">
         <w:r>
           <w:rPr>
             <w:rStyle w:val="InternetLink"/>
@@ -1624,7 +1635,7 @@
         <w:rPr/>
         <w:t xml:space="preserve"> Phasecom-Vyyo (defunct), Jolt (defunct), TMT (defunct), </w:t>
       </w:r>
-      <w:hyperlink r:id="rId43">
+      <w:hyperlink r:id="rId44">
         <w:r>
           <w:rPr>
             <w:rStyle w:val="InternetLink"/>
@@ -1654,7 +1665,7 @@
         <w:rPr/>
         <w:t xml:space="preserve">(a) hybrid protocols, operations research, algorithms, QA, </w:t>
       </w:r>
-      <w:hyperlink r:id="rId44">
+      <w:hyperlink r:id="rId45">
         <w:r>
           <w:rPr>
             <w:rStyle w:val="InternetLink"/>
@@ -1746,7 +1757,7 @@
         </w:rPr>
         <w:t xml:space="preserve"> </w:t>
       </w:r>
-      <w:hyperlink r:id="rId45">
+      <w:hyperlink r:id="rId46">
         <w:r>
           <w:rPr>
             <w:rStyle w:val="InternetLink"/>
@@ -1793,7 +1804,7 @@
         </w:rPr>
         <w:t xml:space="preserve">(a) invented a </w:t>
       </w:r>
-      <w:hyperlink r:id="rId46">
+      <w:hyperlink r:id="rId47">
         <w:r>
           <w:rPr>
             <w:rStyle w:val="InternetLink"/>
@@ -1813,7 +1824,7 @@
         </w:rPr>
         <w:t xml:space="preserve"> that was used to implement thousands of mil-spec QA tests for the Israeli manufacturered fire control subsystem of the US Army’s </w:t>
       </w:r>
-      <w:hyperlink r:id="rId47">
+      <w:hyperlink r:id="rId48">
         <w:r>
           <w:rPr>
             <w:rStyle w:val="InternetLink"/>
@@ -1935,7 +1946,7 @@
         </w:rPr>
         <w:t xml:space="preserve"> </w:t>
       </w:r>
-      <w:hyperlink r:id="rId48">
+      <w:hyperlink r:id="rId49">
         <w:r>
           <w:rPr>
             <w:rStyle w:val="InternetLink"/>
@@ -1951,7 +1962,7 @@
         </w:rPr>
         <w:t> </w:t>
       </w:r>
-      <w:hyperlink r:id="rId49">
+      <w:hyperlink r:id="rId50">
         <w:r>
           <w:rPr>
             <w:rStyle w:val="InternetLink"/>
@@ -1971,7 +1982,7 @@
         <w:rPr/>
         <w:t xml:space="preserve"> </w:t>
       </w:r>
-      <w:hyperlink r:id="rId50">
+      <w:hyperlink r:id="rId51">
         <w:r>
           <w:rPr>
             <w:rStyle w:val="InternetLink"/>
@@ -2001,7 +2012,7 @@
         <w:rPr/>
         <w:t xml:space="preserve">(a) invented a </w:t>
       </w:r>
-      <w:hyperlink r:id="rId51">
+      <w:hyperlink r:id="rId52">
         <w:r>
           <w:rPr>
             <w:rStyle w:val="InternetLink"/>
@@ -2013,7 +2024,7 @@
         <w:rPr/>
         <w:t xml:space="preserve"> that could extremely accurately simulate a </w:t>
       </w:r>
-      <w:hyperlink r:id="rId52">
+      <w:hyperlink r:id="rId53">
         <w:r>
           <w:rPr>
             <w:rStyle w:val="InternetLink"/>
@@ -2025,7 +2036,7 @@
         <w:rPr/>
         <w:t> </w:t>
       </w:r>
-      <w:hyperlink r:id="rId53">
+      <w:hyperlink r:id="rId54">
         <w:r>
           <w:rPr>
             <w:rStyle w:val="InternetLink"/>
@@ -2039,7 +2050,7 @@
         <w:br/>
         <w:t xml:space="preserve">(b) wrote a C compiler for a 128 core stack based </w:t>
       </w:r>
-      <w:hyperlink r:id="rId54">
+      <w:hyperlink r:id="rId55">
         <w:r>
           <w:rPr>
             <w:rStyle w:val="InternetLink"/>
@@ -2132,7 +2143,7 @@
         <w:rPr/>
         <w:t xml:space="preserve"> </w:t>
       </w:r>
-      <w:hyperlink r:id="rId55">
+      <w:hyperlink r:id="rId56">
         <w:r>
           <w:rPr>
             <w:rStyle w:val="InternetLink"/>
@@ -2162,7 +2173,7 @@
         <w:rPr/>
         <w:t xml:space="preserve">(a) invented a </w:t>
       </w:r>
-      <w:hyperlink r:id="rId56">
+      <w:hyperlink r:id="rId57">
         <w:r>
           <w:rPr>
             <w:rStyle w:val="InternetLink"/>
@@ -2358,7 +2369,7 @@
         <w:rPr/>
         <w:t xml:space="preserve"> Orisol (defunct), </w:t>
       </w:r>
-      <w:hyperlink r:id="rId57">
+      <w:hyperlink r:id="rId58">
         <w:r>
           <w:rPr>
             <w:rStyle w:val="InternetLink"/>
@@ -2388,7 +2399,7 @@
         <w:rPr/>
         <w:t xml:space="preserve">(a) invented a </w:t>
       </w:r>
-      <w:hyperlink r:id="rId58">
+      <w:hyperlink r:id="rId59">
         <w:r>
           <w:rPr>
             <w:rStyle w:val="InternetLink"/>
@@ -2400,7 +2411,7 @@
         <w:rPr/>
         <w:t xml:space="preserve"> based on </w:t>
       </w:r>
-      <w:hyperlink r:id="rId59">
+      <w:hyperlink r:id="rId60">
         <w:r>
           <w:rPr>
             <w:rStyle w:val="InternetLink"/>
@@ -2414,7 +2425,7 @@
         <w:br/>
         <w:t xml:space="preserve">(b) invented a </w:t>
       </w:r>
-      <w:hyperlink r:id="rId60">
+      <w:hyperlink r:id="rId61">
         <w:r>
           <w:rPr>
             <w:rStyle w:val="InternetLink"/>
@@ -2426,7 +2437,7 @@
         <w:rPr/>
         <w:t xml:space="preserve"> in order to automate use of an </w:t>
       </w:r>
-      <w:hyperlink r:id="rId61">
+      <w:hyperlink r:id="rId62">
         <w:r>
           <w:rPr>
             <w:rStyle w:val="InternetLink"/>
@@ -2438,7 +2449,7 @@
         <w:rPr/>
         <w:t xml:space="preserve">-like workstation (based upon </w:t>
       </w:r>
-      <w:hyperlink r:id="rId62">
+      <w:hyperlink r:id="rId63">
         <w:r>
           <w:rPr>
             <w:rStyle w:val="InternetLink"/>
@@ -2452,7 +2463,7 @@
         <w:br/>
         <w:t xml:space="preserve">(c) invented a </w:t>
       </w:r>
-      <w:hyperlink r:id="rId63">
+      <w:hyperlink r:id="rId64">
         <w:r>
           <w:rPr>
             <w:rStyle w:val="InternetLink"/>
@@ -2464,7 +2475,7 @@
         <w:rPr/>
         <w:t xml:space="preserve"> used to implement a 3D graphics toolkit based upon </w:t>
       </w:r>
-      <w:hyperlink r:id="rId64">
+      <w:hyperlink r:id="rId65">
         <w:r>
           <w:rPr>
             <w:rStyle w:val="InternetLink"/>
@@ -2559,7 +2570,7 @@
         <w:rPr/>
         <w:t xml:space="preserve"> DSI (defunct?), </w:t>
       </w:r>
-      <w:hyperlink r:id="rId65">
+      <w:hyperlink r:id="rId66">
         <w:r>
           <w:rPr>
             <w:rStyle w:val="InternetLink"/>
@@ -2588,7 +2599,7 @@
         <w:rPr/>
         <w:t xml:space="preserve">junior programmer for the radar on the </w:t>
       </w:r>
-      <w:hyperlink r:id="rId66">
+      <w:hyperlink r:id="rId67">
         <w:r>
           <w:rPr>
             <w:rStyle w:val="InternetLink"/>
@@ -2634,7 +2645,7 @@
         <w:rPr/>
         <w:t xml:space="preserve"> DSI (defunct?), </w:t>
       </w:r>
-      <w:hyperlink r:id="rId67">
+      <w:hyperlink r:id="rId68">
         <w:r>
           <w:rPr>
             <w:rStyle w:val="InternetLink"/>
@@ -2663,7 +2674,7 @@
         <w:rPr/>
         <w:t xml:space="preserve">my first embedded software project in which I implemented a micro kernel for the </w:t>
       </w:r>
-      <w:hyperlink r:id="rId68">
+      <w:hyperlink r:id="rId69">
         <w:r>
           <w:rPr>
             <w:rStyle w:val="InternetLink"/>
@@ -2702,8 +2713,8 @@
         </w:tblCellMar>
       </w:tblPr>
       <w:tblGrid>
-        <w:gridCol w:w="1080"/>
-        <w:gridCol w:w="8891"/>
+        <w:gridCol w:w="1079"/>
+        <w:gridCol w:w="8892"/>
       </w:tblGrid>
       <w:tr>
         <w:trPr>
@@ -2711,7 +2722,7 @@
         </w:trPr>
         <w:tc>
           <w:tcPr>
-            <w:tcW w:w="1080" w:type="dxa"/>
+            <w:tcW w:w="1079" w:type="dxa"/>
             <w:tcBorders/>
             <w:vAlign w:val="center"/>
           </w:tcPr>
@@ -2731,7 +2742,7 @@
         </w:tc>
         <w:tc>
           <w:tcPr>
-            <w:tcW w:w="8891" w:type="dxa"/>
+            <w:tcW w:w="8892" w:type="dxa"/>
             <w:tcBorders/>
             <w:vAlign w:val="center"/>
           </w:tcPr>
@@ -2754,7 +2765,7 @@
         <w:trPr/>
         <w:tc>
           <w:tcPr>
-            <w:tcW w:w="1080" w:type="dxa"/>
+            <w:tcW w:w="1079" w:type="dxa"/>
             <w:tcBorders/>
             <w:vAlign w:val="center"/>
           </w:tcPr>
@@ -2774,7 +2785,7 @@
         </w:tc>
         <w:tc>
           <w:tcPr>
-            <w:tcW w:w="8891" w:type="dxa"/>
+            <w:tcW w:w="8892" w:type="dxa"/>
             <w:tcBorders/>
             <w:vAlign w:val="center"/>
           </w:tcPr>
@@ -2797,7 +2808,7 @@
         <w:trPr/>
         <w:tc>
           <w:tcPr>
-            <w:tcW w:w="1080" w:type="dxa"/>
+            <w:tcW w:w="1079" w:type="dxa"/>
             <w:tcBorders/>
             <w:vAlign w:val="center"/>
           </w:tcPr>
@@ -2817,7 +2828,7 @@
         </w:tc>
         <w:tc>
           <w:tcPr>
-            <w:tcW w:w="8891" w:type="dxa"/>
+            <w:tcW w:w="8892" w:type="dxa"/>
             <w:tcBorders/>
             <w:vAlign w:val="center"/>
           </w:tcPr>
@@ -2840,7 +2851,7 @@
         <w:trPr/>
         <w:tc>
           <w:tcPr>
-            <w:tcW w:w="1080" w:type="dxa"/>
+            <w:tcW w:w="1079" w:type="dxa"/>
             <w:tcBorders/>
             <w:vAlign w:val="center"/>
           </w:tcPr>
@@ -2860,7 +2871,7 @@
         </w:tc>
         <w:tc>
           <w:tcPr>
-            <w:tcW w:w="8891" w:type="dxa"/>
+            <w:tcW w:w="8892" w:type="dxa"/>
             <w:tcBorders/>
             <w:vAlign w:val="center"/>
           </w:tcPr>
@@ -2883,7 +2894,7 @@
         <w:trPr/>
         <w:tc>
           <w:tcPr>
-            <w:tcW w:w="1080" w:type="dxa"/>
+            <w:tcW w:w="1079" w:type="dxa"/>
             <w:tcBorders/>
             <w:vAlign w:val="center"/>
           </w:tcPr>
@@ -2903,7 +2914,7 @@
         </w:tc>
         <w:tc>
           <w:tcPr>
-            <w:tcW w:w="8891" w:type="dxa"/>
+            <w:tcW w:w="8892" w:type="dxa"/>
             <w:tcBorders/>
             <w:vAlign w:val="center"/>
           </w:tcPr>
@@ -2966,7 +2977,7 @@
         <w:jc w:val="left"/>
         <w:rPr/>
       </w:pPr>
-      <w:hyperlink r:id="rId69">
+      <w:hyperlink r:id="rId70">
         <w:r>
           <w:rPr>
             <w:rStyle w:val="InternetLink"/>
@@ -2978,7 +2989,7 @@
         <w:rPr/>
         <w:t xml:space="preserve"> and </w:t>
       </w:r>
-      <w:hyperlink r:id="rId70">
+      <w:hyperlink r:id="rId71">
         <w:r>
           <w:rPr>
             <w:rStyle w:val="InternetLink"/>
@@ -2990,7 +3001,7 @@
         <w:rPr/>
         <w:t xml:space="preserve"> are interesting due to the way they elegantly handle ASTs (</w:t>
       </w:r>
-      <w:hyperlink r:id="rId71">
+      <w:hyperlink r:id="rId72">
         <w:r>
           <w:rPr>
             <w:rStyle w:val="InternetLink"/>
@@ -3023,7 +3034,7 @@
         <w:rPr/>
         <w:t xml:space="preserve">A deeper understanding of </w:t>
       </w:r>
-      <w:hyperlink r:id="rId72">
+      <w:hyperlink r:id="rId73">
         <w:r>
           <w:rPr>
             <w:rStyle w:val="InternetLink"/>
@@ -3035,7 +3046,7 @@
         <w:rPr/>
         <w:t xml:space="preserve"> (Web Assembly) is interesting (1) in order to bring C binary performance into Web browser Javascript applications, and (2) as a virtual machine that can allow compiled C/Golang/Nim/Rust functions to be dynamically loaded into binary applications instead of </w:t>
       </w:r>
-      <w:hyperlink r:id="rId73">
+      <w:hyperlink r:id="rId74">
         <w:r>
           <w:rPr>
             <w:rStyle w:val="InternetLink"/>
@@ -3061,7 +3072,7 @@
       </w:r>
     </w:p>
     <w:sectPr>
-      <w:footerReference w:type="default" r:id="rId74"/>
+      <w:footerReference w:type="default" r:id="rId75"/>
       <w:type w:val="nextPage"/>
       <w:pgSz w:w="12240" w:h="15840"/>
       <w:pgMar w:left="1134" w:right="1134" w:header="0" w:top="1134" w:footer="1134" w:bottom="1693" w:gutter="0"/>

</xml_diff>

<commit_message>
added markdown and pandoc links AND shortened by removing language research section
</commit_message>
<xml_diff>
--- a/cv/AvrahamBernstein-CV-Abbrev.docx
+++ b/cv/AvrahamBernstein-CV-Abbrev.docx
@@ -740,19 +740,7 @@
         <w:rPr>
           <w:rStyle w:val="Emphasis"/>
         </w:rPr>
-        <w:t xml:space="preserve">. I have come to the conclusion that I want to continue working only on what I like to do </w:t>
-      </w:r>
-      <w:r>
-        <w:rPr>
-          <w:rStyle w:val="Emphasis"/>
-        </w:rPr>
-        <w:t>best</w:t>
-      </w:r>
-      <w:r>
-        <w:rPr>
-          <w:rStyle w:val="Emphasis"/>
-        </w:rPr>
-        <w:t>. I am certain that there are hi-tech firms that can use me to their advantage.</w:t>
+        <w:t>. I have come to the conclusion that I want to continue working only on what I like to do best. I am certain that there are hi-tech firms that can use me to their advantage.</w:t>
       </w:r>
     </w:p>
     <w:p>
@@ -1473,8 +1461,8 @@
         <w:jc w:val="left"/>
         <w:rPr/>
       </w:pPr>
-      <w:bookmarkStart w:id="7" w:name="accessibility1"/>
-      <w:bookmarkStart w:id="8" w:name="accessibility2"/>
+      <w:bookmarkStart w:id="7" w:name="accessibility2"/>
+      <w:bookmarkStart w:id="8" w:name="accessibility1"/>
       <w:bookmarkEnd w:id="7"/>
       <w:bookmarkEnd w:id="8"/>
       <w:r>
@@ -1584,7 +1572,7 @@
         <w:pStyle w:val="TextBody"/>
         <w:numPr>
           <w:ilvl w:val="0"/>
-          <w:numId w:val="4"/>
+          <w:numId w:val="3"/>
         </w:numPr>
         <w:bidi w:val="0"/>
         <w:spacing w:before="0" w:after="0"/>
@@ -1639,7 +1627,7 @@
         <w:pStyle w:val="TextBody"/>
         <w:numPr>
           <w:ilvl w:val="0"/>
-          <w:numId w:val="5"/>
+          <w:numId w:val="4"/>
         </w:numPr>
         <w:bidi w:val="0"/>
         <w:spacing w:before="0" w:after="0"/>
@@ -2645,7 +2633,7 @@
         <w:pStyle w:val="TextBody"/>
         <w:numPr>
           <w:ilvl w:val="0"/>
-          <w:numId w:val="6"/>
+          <w:numId w:val="5"/>
         </w:numPr>
         <w:bidi w:val="0"/>
         <w:spacing w:before="0" w:after="0"/>
@@ -2720,7 +2708,7 @@
         <w:pStyle w:val="TextBody"/>
         <w:numPr>
           <w:ilvl w:val="0"/>
-          <w:numId w:val="7"/>
+          <w:numId w:val="6"/>
         </w:numPr>
         <w:bidi w:val="0"/>
         <w:spacing w:before="0" w:after="0"/>
@@ -2770,8 +2758,8 @@
         </w:tblCellMar>
       </w:tblPr>
       <w:tblGrid>
-        <w:gridCol w:w="1076"/>
-        <w:gridCol w:w="8895"/>
+        <w:gridCol w:w="1075"/>
+        <w:gridCol w:w="8896"/>
       </w:tblGrid>
       <w:tr>
         <w:trPr>
@@ -2779,7 +2767,7 @@
         </w:trPr>
         <w:tc>
           <w:tcPr>
-            <w:tcW w:w="1076" w:type="dxa"/>
+            <w:tcW w:w="1075" w:type="dxa"/>
             <w:tcBorders/>
             <w:vAlign w:val="center"/>
           </w:tcPr>
@@ -2799,7 +2787,7 @@
         </w:tc>
         <w:tc>
           <w:tcPr>
-            <w:tcW w:w="8895" w:type="dxa"/>
+            <w:tcW w:w="8896" w:type="dxa"/>
             <w:tcBorders/>
             <w:vAlign w:val="center"/>
           </w:tcPr>
@@ -2822,7 +2810,7 @@
         <w:trPr/>
         <w:tc>
           <w:tcPr>
-            <w:tcW w:w="1076" w:type="dxa"/>
+            <w:tcW w:w="1075" w:type="dxa"/>
             <w:tcBorders/>
             <w:vAlign w:val="center"/>
           </w:tcPr>
@@ -2842,7 +2830,7 @@
         </w:tc>
         <w:tc>
           <w:tcPr>
-            <w:tcW w:w="8895" w:type="dxa"/>
+            <w:tcW w:w="8896" w:type="dxa"/>
             <w:tcBorders/>
             <w:vAlign w:val="center"/>
           </w:tcPr>
@@ -2868,7 +2856,31 @@
             </w:hyperlink>
             <w:r>
               <w:rPr/>
-              <w:t>, clang, bash, awk, markdown, pandoc, Linux User Mode API &amp; CLI</w:t>
+              <w:t xml:space="preserve">, clang, bash, awk, </w:t>
+            </w:r>
+            <w:hyperlink r:id="rId75">
+              <w:r>
+                <w:rPr>
+                  <w:rStyle w:val="InternetLink"/>
+                </w:rPr>
+                <w:t>markdown</w:t>
+              </w:r>
+            </w:hyperlink>
+            <w:r>
+              <w:rPr/>
+              <w:t xml:space="preserve">, </w:t>
+            </w:r>
+            <w:hyperlink r:id="rId76">
+              <w:r>
+                <w:rPr>
+                  <w:rStyle w:val="InternetLink"/>
+                </w:rPr>
+                <w:t>pandoc</w:t>
+              </w:r>
+            </w:hyperlink>
+            <w:r>
+              <w:rPr/>
+              <w:t>, Linux User Mode API &amp; CLI</w:t>
             </w:r>
           </w:p>
         </w:tc>
@@ -2877,7 +2889,7 @@
         <w:trPr/>
         <w:tc>
           <w:tcPr>
-            <w:tcW w:w="1076" w:type="dxa"/>
+            <w:tcW w:w="1075" w:type="dxa"/>
             <w:tcBorders/>
             <w:vAlign w:val="center"/>
           </w:tcPr>
@@ -2897,7 +2909,7 @@
         </w:tc>
         <w:tc>
           <w:tcPr>
-            <w:tcW w:w="8895" w:type="dxa"/>
+            <w:tcW w:w="8896" w:type="dxa"/>
             <w:tcBorders/>
             <w:vAlign w:val="center"/>
           </w:tcPr>
@@ -2913,7 +2925,7 @@
               <w:rPr/>
               <w:t xml:space="preserve">make, </w:t>
             </w:r>
-            <w:hyperlink r:id="rId75">
+            <w:hyperlink r:id="rId77">
               <w:r>
                 <w:rPr>
                   <w:rStyle w:val="InternetLink"/>
@@ -2925,7 +2937,7 @@
               <w:rPr/>
               <w:t xml:space="preserve">, Python, </w:t>
             </w:r>
-            <w:hyperlink r:id="rId76">
+            <w:hyperlink r:id="rId78">
               <w:r>
                 <w:rPr>
                   <w:rStyle w:val="InternetLink"/>
@@ -2937,7 +2949,7 @@
               <w:rPr/>
               <w:t xml:space="preserve">, </w:t>
             </w:r>
-            <w:hyperlink r:id="rId77">
+            <w:hyperlink r:id="rId79">
               <w:r>
                 <w:rPr>
                   <w:rStyle w:val="InternetLink"/>
@@ -2949,7 +2961,7 @@
               <w:rPr/>
               <w:t xml:space="preserve">, </w:t>
             </w:r>
-            <w:hyperlink r:id="rId78">
+            <w:hyperlink r:id="rId80">
               <w:r>
                 <w:rPr>
                   <w:rStyle w:val="InternetLink"/>
@@ -2968,7 +2980,7 @@
         <w:trPr/>
         <w:tc>
           <w:tcPr>
-            <w:tcW w:w="1076" w:type="dxa"/>
+            <w:tcW w:w="1075" w:type="dxa"/>
             <w:tcBorders/>
             <w:vAlign w:val="center"/>
           </w:tcPr>
@@ -2988,7 +3000,7 @@
         </w:tc>
         <w:tc>
           <w:tcPr>
-            <w:tcW w:w="8895" w:type="dxa"/>
+            <w:tcW w:w="8896" w:type="dxa"/>
             <w:tcBorders/>
             <w:vAlign w:val="center"/>
           </w:tcPr>
@@ -3004,7 +3016,7 @@
               <w:rPr/>
               <w:t xml:space="preserve">C++, HTML5, Javascript, </w:t>
             </w:r>
-            <w:hyperlink r:id="rId79">
+            <w:hyperlink r:id="rId81">
               <w:r>
                 <w:rPr>
                   <w:rStyle w:val="InternetLink"/>
@@ -3016,7 +3028,7 @@
               <w:rPr/>
               <w:t xml:space="preserve">, JSON, Yaml, </w:t>
             </w:r>
-            <w:hyperlink r:id="rId80">
+            <w:hyperlink r:id="rId82">
               <w:r>
                 <w:rPr>
                   <w:rStyle w:val="InternetLink"/>
@@ -3028,7 +3040,7 @@
               <w:rPr/>
               <w:t xml:space="preserve">, </w:t>
             </w:r>
-            <w:hyperlink r:id="rId81">
+            <w:hyperlink r:id="rId83">
               <w:r>
                 <w:rPr>
                   <w:rStyle w:val="InternetLink"/>
@@ -3040,7 +3052,7 @@
               <w:rPr/>
               <w:t xml:space="preserve">, </w:t>
             </w:r>
-            <w:hyperlink r:id="rId82">
+            <w:hyperlink r:id="rId84">
               <w:r>
                 <w:rPr>
                   <w:rStyle w:val="InternetLink"/>
@@ -3052,7 +3064,7 @@
               <w:rPr/>
               <w:t xml:space="preserve">, </w:t>
             </w:r>
-            <w:hyperlink r:id="rId83">
+            <w:hyperlink r:id="rId85">
               <w:r>
                 <w:rPr>
                   <w:rStyle w:val="InternetLink"/>
@@ -3064,7 +3076,7 @@
               <w:rPr/>
               <w:t xml:space="preserve">, </w:t>
             </w:r>
-            <w:hyperlink r:id="rId84">
+            <w:hyperlink r:id="rId86">
               <w:r>
                 <w:rPr>
                   <w:rStyle w:val="InternetLink"/>
@@ -3076,7 +3088,7 @@
               <w:rPr/>
               <w:t xml:space="preserve">, </w:t>
             </w:r>
-            <w:hyperlink r:id="rId85">
+            <w:hyperlink r:id="rId87">
               <w:r>
                 <w:rPr>
                   <w:rStyle w:val="InternetLink"/>
@@ -3088,7 +3100,7 @@
               <w:rPr/>
               <w:t xml:space="preserve">, </w:t>
             </w:r>
-            <w:hyperlink r:id="rId86">
+            <w:hyperlink r:id="rId88">
               <w:r>
                 <w:rPr>
                   <w:rStyle w:val="InternetLink"/>
@@ -3100,7 +3112,7 @@
               <w:rPr/>
               <w:t xml:space="preserve">, Reveal.js, git, Jira, Excel, Visual Studio, </w:t>
             </w:r>
-            <w:hyperlink r:id="rId87">
+            <w:hyperlink r:id="rId89">
               <w:r>
                 <w:rPr>
                   <w:rStyle w:val="InternetLink"/>
@@ -3112,7 +3124,7 @@
               <w:rPr/>
               <w:t xml:space="preserve">, </w:t>
             </w:r>
-            <w:hyperlink r:id="rId88">
+            <w:hyperlink r:id="rId90">
               <w:r>
                 <w:rPr>
                   <w:rStyle w:val="InternetLink"/>
@@ -3131,7 +3143,7 @@
         <w:trPr/>
         <w:tc>
           <w:tcPr>
-            <w:tcW w:w="1076" w:type="dxa"/>
+            <w:tcW w:w="1075" w:type="dxa"/>
             <w:tcBorders/>
             <w:vAlign w:val="center"/>
           </w:tcPr>
@@ -3151,7 +3163,7 @@
         </w:tc>
         <w:tc>
           <w:tcPr>
-            <w:tcW w:w="8895" w:type="dxa"/>
+            <w:tcW w:w="8896" w:type="dxa"/>
             <w:tcBorders/>
             <w:vAlign w:val="center"/>
           </w:tcPr>
@@ -3167,7 +3179,7 @@
               <w:rPr/>
               <w:t xml:space="preserve">CMake, </w:t>
             </w:r>
-            <w:hyperlink r:id="rId89">
+            <w:hyperlink r:id="rId91">
               <w:r>
                 <w:rPr>
                   <w:rStyle w:val="InternetLink"/>
@@ -3179,7 +3191,7 @@
               <w:rPr/>
               <w:t xml:space="preserve">, Golang, </w:t>
             </w:r>
-            <w:hyperlink r:id="rId90">
+            <w:hyperlink r:id="rId92">
               <w:r>
                 <w:rPr>
                   <w:rStyle w:val="InternetLink"/>
@@ -3191,7 +3203,7 @@
               <w:rPr/>
               <w:t xml:space="preserve">, Antlr, bison, flex, Assembler, </w:t>
             </w:r>
-            <w:hyperlink r:id="rId91">
+            <w:hyperlink r:id="rId93">
               <w:r>
                 <w:rPr>
                   <w:rStyle w:val="InternetLink"/>
@@ -3203,7 +3215,7 @@
               <w:rPr/>
               <w:t xml:space="preserve">, Prolog, Lisp, Fortran, C#, Java, J (i.e. neo-APL), Numpy, OpenGL, </w:t>
             </w:r>
-            <w:hyperlink r:id="rId92">
+            <w:hyperlink r:id="rId94">
               <w:r>
                 <w:rPr>
                   <w:rStyle w:val="InternetLink"/>
@@ -3252,117 +3264,7 @@
       <w:pPr>
         <w:pStyle w:val="Heading3"/>
         <w:bidi w:val="0"/>
-        <w:jc w:val="left"/>
-        <w:rPr/>
-      </w:pPr>
-      <w:r>
-        <w:rPr/>
-        <w:t>Language Research Interests</w:t>
-      </w:r>
-    </w:p>
-    <w:p>
-      <w:pPr>
-        <w:pStyle w:val="TextBody"/>
-        <w:numPr>
-          <w:ilvl w:val="0"/>
-          <w:numId w:val="3"/>
-        </w:numPr>
-        <w:tabs>
-          <w:tab w:val="clear" w:pos="709"/>
-          <w:tab w:val="left" w:pos="707" w:leader="none"/>
-        </w:tabs>
-        <w:bidi w:val="0"/>
-        <w:ind w:left="707" w:hanging="283"/>
-        <w:jc w:val="left"/>
-        <w:rPr/>
-      </w:pPr>
-      <w:hyperlink r:id="rId93">
-        <w:r>
-          <w:rPr>
-            <w:rStyle w:val="InternetLink"/>
-          </w:rPr>
-          <w:t>Nim</w:t>
-        </w:r>
-      </w:hyperlink>
-      <w:r>
-        <w:rPr/>
-        <w:t xml:space="preserve"> and </w:t>
-      </w:r>
-      <w:hyperlink r:id="rId94">
-        <w:r>
-          <w:rPr>
-            <w:rStyle w:val="InternetLink"/>
-          </w:rPr>
-          <w:t>Python 3.10 structural pattern matching</w:t>
-        </w:r>
-      </w:hyperlink>
-      <w:r>
-        <w:rPr/>
-        <w:t xml:space="preserve"> are interesting due to the way they elegantly handle ASTs (</w:t>
-      </w:r>
-      <w:hyperlink r:id="rId95">
-        <w:r>
-          <w:rPr>
-            <w:rStyle w:val="InternetLink"/>
-          </w:rPr>
-          <w:t>Abstract Syntax Tree</w:t>
-        </w:r>
-      </w:hyperlink>
-      <w:r>
-        <w:rPr/>
-        <w:t>) which are useful for writing compilers, refactoring, and obfuscation patterns.</w:t>
-      </w:r>
-    </w:p>
-    <w:p>
-      <w:pPr>
-        <w:pStyle w:val="TextBody"/>
-        <w:numPr>
-          <w:ilvl w:val="0"/>
-          <w:numId w:val="3"/>
-        </w:numPr>
-        <w:tabs>
-          <w:tab w:val="clear" w:pos="709"/>
-          <w:tab w:val="left" w:pos="707" w:leader="none"/>
-        </w:tabs>
-        <w:bidi w:val="0"/>
-        <w:ind w:left="707" w:hanging="283"/>
-        <w:jc w:val="left"/>
-        <w:rPr/>
-      </w:pPr>
-      <w:r>
-        <w:rPr/>
-        <w:t xml:space="preserve">A deeper understanding of </w:t>
-      </w:r>
-      <w:hyperlink r:id="rId96">
-        <w:r>
-          <w:rPr>
-            <w:rStyle w:val="InternetLink"/>
-          </w:rPr>
-          <w:t>WASM</w:t>
-        </w:r>
-      </w:hyperlink>
-      <w:r>
-        <w:rPr/>
-        <w:t xml:space="preserve"> (Web Assembly) is interesting (1) in order to bring C binary performance into Web browser Javascript applications, and (2) as a virtual machine that can allow compiled C/Golang/Nim/Rust functions to be dynamically loaded into binary applications instead of </w:t>
-      </w:r>
-      <w:hyperlink r:id="rId97">
-        <w:r>
-          <w:rPr>
-            <w:rStyle w:val="InternetLink"/>
-          </w:rPr>
-          <w:t>FORTH</w:t>
-        </w:r>
-      </w:hyperlink>
-      <w:r>
-        <w:rPr/>
-        <w:t xml:space="preserve"> whose stack programming paradigm is uncomfortable/unfamiliar for many programmers.</w:t>
-      </w:r>
-    </w:p>
-    <w:p>
-      <w:pPr>
-        <w:pStyle w:val="Heading2"/>
-        <w:bidi w:val="0"/>
-        <w:spacing w:before="200" w:after="120"/>
+        <w:spacing w:before="140" w:after="120"/>
         <w:jc w:val="left"/>
         <w:rPr/>
       </w:pPr>
@@ -3371,7 +3273,7 @@
       </w:r>
     </w:p>
     <w:sectPr>
-      <w:footerReference w:type="default" r:id="rId98"/>
+      <w:footerReference w:type="default" r:id="rId95"/>
       <w:type w:val="nextPage"/>
       <w:pgSz w:w="12240" w:h="15840"/>
       <w:pgMar w:left="1134" w:right="1134" w:header="0" w:top="1134" w:footer="1134" w:bottom="1693" w:gutter="0"/>
@@ -3413,7 +3315,7 @@
     </w:r>
     <w:r>
       <w:rPr/>
-      <w:t>5</w:t>
+      <w:t>3</w:t>
     </w:r>
     <w:r>
       <w:rPr/>
@@ -3437,7 +3339,7 @@
     </w:r>
     <w:r>
       <w:rPr/>
-      <w:t>5</w:t>
+      <w:t>4</w:t>
     </w:r>
     <w:r>
       <w:rPr/>
@@ -3708,111 +3610,138 @@
   <w:abstractNum w:abstractNumId="3">
     <w:lvl w:ilvl="0">
       <w:start w:val="1"/>
-      <w:numFmt w:val="decimal"/>
-      <w:lvlText w:val="%1."/>
-      <w:lvlJc w:val="left"/>
-      <w:pPr>
-        <w:tabs>
-          <w:tab w:val="num" w:pos="707"/>
-        </w:tabs>
-        <w:ind w:left="707" w:hanging="283"/>
-      </w:pPr>
+      <w:numFmt w:val="bullet"/>
+      <w:lvlText w:val=""/>
+      <w:lvlJc w:val="left"/>
+      <w:pPr>
+        <w:tabs>
+          <w:tab w:val="num" w:pos="1080"/>
+        </w:tabs>
+        <w:ind w:left="1080" w:hanging="360"/>
+      </w:pPr>
+      <w:rPr>
+        <w:rFonts w:ascii="Symbol" w:hAnsi="Symbol" w:cs="Symbol" w:hint="default"/>
+      </w:rPr>
     </w:lvl>
     <w:lvl w:ilvl="1">
       <w:start w:val="1"/>
-      <w:numFmt w:val="decimal"/>
-      <w:lvlText w:val="%2."/>
-      <w:lvlJc w:val="left"/>
-      <w:pPr>
-        <w:tabs>
-          <w:tab w:val="num" w:pos="1414"/>
-        </w:tabs>
-        <w:ind w:left="1414" w:hanging="283"/>
-      </w:pPr>
+      <w:numFmt w:val="bullet"/>
+      <w:lvlText w:val="◦"/>
+      <w:lvlJc w:val="left"/>
+      <w:pPr>
+        <w:tabs>
+          <w:tab w:val="num" w:pos="1440"/>
+        </w:tabs>
+        <w:ind w:left="1440" w:hanging="360"/>
+      </w:pPr>
+      <w:rPr>
+        <w:rFonts w:ascii="OpenSymbol" w:hAnsi="OpenSymbol" w:cs="OpenSymbol" w:hint="default"/>
+      </w:rPr>
     </w:lvl>
     <w:lvl w:ilvl="2">
       <w:start w:val="1"/>
-      <w:numFmt w:val="decimal"/>
-      <w:lvlText w:val="%3."/>
-      <w:lvlJc w:val="left"/>
-      <w:pPr>
-        <w:tabs>
-          <w:tab w:val="num" w:pos="2121"/>
-        </w:tabs>
-        <w:ind w:left="2121" w:hanging="283"/>
-      </w:pPr>
+      <w:numFmt w:val="bullet"/>
+      <w:lvlText w:val="▪"/>
+      <w:lvlJc w:val="left"/>
+      <w:pPr>
+        <w:tabs>
+          <w:tab w:val="num" w:pos="1800"/>
+        </w:tabs>
+        <w:ind w:left="1800" w:hanging="360"/>
+      </w:pPr>
+      <w:rPr>
+        <w:rFonts w:ascii="OpenSymbol" w:hAnsi="OpenSymbol" w:cs="OpenSymbol" w:hint="default"/>
+      </w:rPr>
     </w:lvl>
     <w:lvl w:ilvl="3">
       <w:start w:val="1"/>
-      <w:numFmt w:val="decimal"/>
-      <w:lvlText w:val="%4."/>
-      <w:lvlJc w:val="left"/>
-      <w:pPr>
-        <w:tabs>
-          <w:tab w:val="num" w:pos="2828"/>
-        </w:tabs>
-        <w:ind w:left="2828" w:hanging="283"/>
-      </w:pPr>
+      <w:numFmt w:val="bullet"/>
+      <w:lvlText w:val=""/>
+      <w:lvlJc w:val="left"/>
+      <w:pPr>
+        <w:tabs>
+          <w:tab w:val="num" w:pos="2160"/>
+        </w:tabs>
+        <w:ind w:left="2160" w:hanging="360"/>
+      </w:pPr>
+      <w:rPr>
+        <w:rFonts w:ascii="Symbol" w:hAnsi="Symbol" w:cs="Symbol" w:hint="default"/>
+      </w:rPr>
     </w:lvl>
     <w:lvl w:ilvl="4">
       <w:start w:val="1"/>
-      <w:numFmt w:val="decimal"/>
-      <w:lvlText w:val="%5."/>
-      <w:lvlJc w:val="left"/>
-      <w:pPr>
-        <w:tabs>
-          <w:tab w:val="num" w:pos="3535"/>
-        </w:tabs>
-        <w:ind w:left="3535" w:hanging="283"/>
-      </w:pPr>
+      <w:numFmt w:val="bullet"/>
+      <w:lvlText w:val="◦"/>
+      <w:lvlJc w:val="left"/>
+      <w:pPr>
+        <w:tabs>
+          <w:tab w:val="num" w:pos="2520"/>
+        </w:tabs>
+        <w:ind w:left="2520" w:hanging="360"/>
+      </w:pPr>
+      <w:rPr>
+        <w:rFonts w:ascii="OpenSymbol" w:hAnsi="OpenSymbol" w:cs="OpenSymbol" w:hint="default"/>
+      </w:rPr>
     </w:lvl>
     <w:lvl w:ilvl="5">
       <w:start w:val="1"/>
-      <w:numFmt w:val="decimal"/>
-      <w:lvlText w:val="%6."/>
-      <w:lvlJc w:val="left"/>
-      <w:pPr>
-        <w:tabs>
-          <w:tab w:val="num" w:pos="4242"/>
-        </w:tabs>
-        <w:ind w:left="4242" w:hanging="283"/>
-      </w:pPr>
+      <w:numFmt w:val="bullet"/>
+      <w:lvlText w:val="▪"/>
+      <w:lvlJc w:val="left"/>
+      <w:pPr>
+        <w:tabs>
+          <w:tab w:val="num" w:pos="2880"/>
+        </w:tabs>
+        <w:ind w:left="2880" w:hanging="360"/>
+      </w:pPr>
+      <w:rPr>
+        <w:rFonts w:ascii="OpenSymbol" w:hAnsi="OpenSymbol" w:cs="OpenSymbol" w:hint="default"/>
+      </w:rPr>
     </w:lvl>
     <w:lvl w:ilvl="6">
       <w:start w:val="1"/>
-      <w:numFmt w:val="decimal"/>
-      <w:lvlText w:val="%7."/>
-      <w:lvlJc w:val="left"/>
-      <w:pPr>
-        <w:tabs>
-          <w:tab w:val="num" w:pos="4949"/>
-        </w:tabs>
-        <w:ind w:left="4949" w:hanging="283"/>
-      </w:pPr>
+      <w:numFmt w:val="bullet"/>
+      <w:lvlText w:val=""/>
+      <w:lvlJc w:val="left"/>
+      <w:pPr>
+        <w:tabs>
+          <w:tab w:val="num" w:pos="3240"/>
+        </w:tabs>
+        <w:ind w:left="3240" w:hanging="360"/>
+      </w:pPr>
+      <w:rPr>
+        <w:rFonts w:ascii="Symbol" w:hAnsi="Symbol" w:cs="Symbol" w:hint="default"/>
+      </w:rPr>
     </w:lvl>
     <w:lvl w:ilvl="7">
       <w:start w:val="1"/>
-      <w:numFmt w:val="decimal"/>
-      <w:lvlText w:val="%8."/>
-      <w:lvlJc w:val="left"/>
-      <w:pPr>
-        <w:tabs>
-          <w:tab w:val="num" w:pos="5656"/>
-        </w:tabs>
-        <w:ind w:left="5656" w:hanging="283"/>
-      </w:pPr>
+      <w:numFmt w:val="bullet"/>
+      <w:lvlText w:val="◦"/>
+      <w:lvlJc w:val="left"/>
+      <w:pPr>
+        <w:tabs>
+          <w:tab w:val="num" w:pos="3600"/>
+        </w:tabs>
+        <w:ind w:left="3600" w:hanging="360"/>
+      </w:pPr>
+      <w:rPr>
+        <w:rFonts w:ascii="OpenSymbol" w:hAnsi="OpenSymbol" w:cs="OpenSymbol" w:hint="default"/>
+      </w:rPr>
     </w:lvl>
     <w:lvl w:ilvl="8">
       <w:start w:val="1"/>
-      <w:numFmt w:val="decimal"/>
-      <w:lvlText w:val="%9."/>
-      <w:lvlJc w:val="left"/>
-      <w:pPr>
-        <w:tabs>
-          <w:tab w:val="num" w:pos="6363"/>
-        </w:tabs>
-        <w:ind w:left="6363" w:hanging="283"/>
-      </w:pPr>
+      <w:numFmt w:val="bullet"/>
+      <w:lvlText w:val="▪"/>
+      <w:lvlJc w:val="left"/>
+      <w:pPr>
+        <w:tabs>
+          <w:tab w:val="num" w:pos="3960"/>
+        </w:tabs>
+        <w:ind w:left="3960" w:hanging="360"/>
+      </w:pPr>
+      <w:rPr>
+        <w:rFonts w:ascii="OpenSymbol" w:hAnsi="OpenSymbol" w:cs="OpenSymbol" w:hint="default"/>
+      </w:rPr>
     </w:lvl>
   </w:abstractNum>
   <w:abstractNum w:abstractNumId="4">
@@ -3960,9 +3889,9 @@
       <w:lvlJc w:val="left"/>
       <w:pPr>
         <w:tabs>
-          <w:tab w:val="num" w:pos="1080"/>
-        </w:tabs>
-        <w:ind w:left="1080" w:hanging="360"/>
+          <w:tab w:val="num" w:pos="1084"/>
+        </w:tabs>
+        <w:ind w:left="1084" w:hanging="360"/>
       </w:pPr>
       <w:rPr>
         <w:rFonts w:ascii="Symbol" w:hAnsi="Symbol" w:cs="Symbol" w:hint="default"/>
@@ -3975,9 +3904,9 @@
       <w:lvlJc w:val="left"/>
       <w:pPr>
         <w:tabs>
-          <w:tab w:val="num" w:pos="1440"/>
-        </w:tabs>
-        <w:ind w:left="1440" w:hanging="360"/>
+          <w:tab w:val="num" w:pos="1444"/>
+        </w:tabs>
+        <w:ind w:left="1444" w:hanging="360"/>
       </w:pPr>
       <w:rPr>
         <w:rFonts w:ascii="OpenSymbol" w:hAnsi="OpenSymbol" w:cs="OpenSymbol" w:hint="default"/>
@@ -3990,9 +3919,9 @@
       <w:lvlJc w:val="left"/>
       <w:pPr>
         <w:tabs>
-          <w:tab w:val="num" w:pos="1800"/>
-        </w:tabs>
-        <w:ind w:left="1800" w:hanging="360"/>
+          <w:tab w:val="num" w:pos="1804"/>
+        </w:tabs>
+        <w:ind w:left="1804" w:hanging="360"/>
       </w:pPr>
       <w:rPr>
         <w:rFonts w:ascii="OpenSymbol" w:hAnsi="OpenSymbol" w:cs="OpenSymbol" w:hint="default"/>
@@ -4005,9 +3934,9 @@
       <w:lvlJc w:val="left"/>
       <w:pPr>
         <w:tabs>
-          <w:tab w:val="num" w:pos="2160"/>
-        </w:tabs>
-        <w:ind w:left="2160" w:hanging="360"/>
+          <w:tab w:val="num" w:pos="2164"/>
+        </w:tabs>
+        <w:ind w:left="2164" w:hanging="360"/>
       </w:pPr>
       <w:rPr>
         <w:rFonts w:ascii="Symbol" w:hAnsi="Symbol" w:cs="Symbol" w:hint="default"/>
@@ -4020,9 +3949,9 @@
       <w:lvlJc w:val="left"/>
       <w:pPr>
         <w:tabs>
-          <w:tab w:val="num" w:pos="2520"/>
-        </w:tabs>
-        <w:ind w:left="2520" w:hanging="360"/>
+          <w:tab w:val="num" w:pos="2524"/>
+        </w:tabs>
+        <w:ind w:left="2524" w:hanging="360"/>
       </w:pPr>
       <w:rPr>
         <w:rFonts w:ascii="OpenSymbol" w:hAnsi="OpenSymbol" w:cs="OpenSymbol" w:hint="default"/>
@@ -4035,9 +3964,9 @@
       <w:lvlJc w:val="left"/>
       <w:pPr>
         <w:tabs>
-          <w:tab w:val="num" w:pos="2880"/>
-        </w:tabs>
-        <w:ind w:left="2880" w:hanging="360"/>
+          <w:tab w:val="num" w:pos="2884"/>
+        </w:tabs>
+        <w:ind w:left="2884" w:hanging="360"/>
       </w:pPr>
       <w:rPr>
         <w:rFonts w:ascii="OpenSymbol" w:hAnsi="OpenSymbol" w:cs="OpenSymbol" w:hint="default"/>
@@ -4050,9 +3979,9 @@
       <w:lvlJc w:val="left"/>
       <w:pPr>
         <w:tabs>
-          <w:tab w:val="num" w:pos="3240"/>
-        </w:tabs>
-        <w:ind w:left="3240" w:hanging="360"/>
+          <w:tab w:val="num" w:pos="3244"/>
+        </w:tabs>
+        <w:ind w:left="3244" w:hanging="360"/>
       </w:pPr>
       <w:rPr>
         <w:rFonts w:ascii="Symbol" w:hAnsi="Symbol" w:cs="Symbol" w:hint="default"/>
@@ -4065,9 +3994,9 @@
       <w:lvlJc w:val="left"/>
       <w:pPr>
         <w:tabs>
-          <w:tab w:val="num" w:pos="3600"/>
-        </w:tabs>
-        <w:ind w:left="3600" w:hanging="360"/>
+          <w:tab w:val="num" w:pos="3604"/>
+        </w:tabs>
+        <w:ind w:left="3604" w:hanging="360"/>
       </w:pPr>
       <w:rPr>
         <w:rFonts w:ascii="OpenSymbol" w:hAnsi="OpenSymbol" w:cs="OpenSymbol" w:hint="default"/>
@@ -4080,9 +4009,9 @@
       <w:lvlJc w:val="left"/>
       <w:pPr>
         <w:tabs>
-          <w:tab w:val="num" w:pos="3960"/>
-        </w:tabs>
-        <w:ind w:left="3960" w:hanging="360"/>
+          <w:tab w:val="num" w:pos="3964"/>
+        </w:tabs>
+        <w:ind w:left="3964" w:hanging="360"/>
       </w:pPr>
       <w:rPr>
         <w:rFonts w:ascii="OpenSymbol" w:hAnsi="OpenSymbol" w:cs="OpenSymbol" w:hint="default"/>
@@ -4090,143 +4019,6 @@
     </w:lvl>
   </w:abstractNum>
   <w:abstractNum w:abstractNumId="6">
-    <w:lvl w:ilvl="0">
-      <w:start w:val="1"/>
-      <w:numFmt w:val="bullet"/>
-      <w:lvlText w:val=""/>
-      <w:lvlJc w:val="left"/>
-      <w:pPr>
-        <w:tabs>
-          <w:tab w:val="num" w:pos="1084"/>
-        </w:tabs>
-        <w:ind w:left="1084" w:hanging="360"/>
-      </w:pPr>
-      <w:rPr>
-        <w:rFonts w:ascii="Symbol" w:hAnsi="Symbol" w:cs="Symbol" w:hint="default"/>
-      </w:rPr>
-    </w:lvl>
-    <w:lvl w:ilvl="1">
-      <w:start w:val="1"/>
-      <w:numFmt w:val="bullet"/>
-      <w:lvlText w:val="◦"/>
-      <w:lvlJc w:val="left"/>
-      <w:pPr>
-        <w:tabs>
-          <w:tab w:val="num" w:pos="1444"/>
-        </w:tabs>
-        <w:ind w:left="1444" w:hanging="360"/>
-      </w:pPr>
-      <w:rPr>
-        <w:rFonts w:ascii="OpenSymbol" w:hAnsi="OpenSymbol" w:cs="OpenSymbol" w:hint="default"/>
-      </w:rPr>
-    </w:lvl>
-    <w:lvl w:ilvl="2">
-      <w:start w:val="1"/>
-      <w:numFmt w:val="bullet"/>
-      <w:lvlText w:val="▪"/>
-      <w:lvlJc w:val="left"/>
-      <w:pPr>
-        <w:tabs>
-          <w:tab w:val="num" w:pos="1804"/>
-        </w:tabs>
-        <w:ind w:left="1804" w:hanging="360"/>
-      </w:pPr>
-      <w:rPr>
-        <w:rFonts w:ascii="OpenSymbol" w:hAnsi="OpenSymbol" w:cs="OpenSymbol" w:hint="default"/>
-      </w:rPr>
-    </w:lvl>
-    <w:lvl w:ilvl="3">
-      <w:start w:val="1"/>
-      <w:numFmt w:val="bullet"/>
-      <w:lvlText w:val=""/>
-      <w:lvlJc w:val="left"/>
-      <w:pPr>
-        <w:tabs>
-          <w:tab w:val="num" w:pos="2164"/>
-        </w:tabs>
-        <w:ind w:left="2164" w:hanging="360"/>
-      </w:pPr>
-      <w:rPr>
-        <w:rFonts w:ascii="Symbol" w:hAnsi="Symbol" w:cs="Symbol" w:hint="default"/>
-      </w:rPr>
-    </w:lvl>
-    <w:lvl w:ilvl="4">
-      <w:start w:val="1"/>
-      <w:numFmt w:val="bullet"/>
-      <w:lvlText w:val="◦"/>
-      <w:lvlJc w:val="left"/>
-      <w:pPr>
-        <w:tabs>
-          <w:tab w:val="num" w:pos="2524"/>
-        </w:tabs>
-        <w:ind w:left="2524" w:hanging="360"/>
-      </w:pPr>
-      <w:rPr>
-        <w:rFonts w:ascii="OpenSymbol" w:hAnsi="OpenSymbol" w:cs="OpenSymbol" w:hint="default"/>
-      </w:rPr>
-    </w:lvl>
-    <w:lvl w:ilvl="5">
-      <w:start w:val="1"/>
-      <w:numFmt w:val="bullet"/>
-      <w:lvlText w:val="▪"/>
-      <w:lvlJc w:val="left"/>
-      <w:pPr>
-        <w:tabs>
-          <w:tab w:val="num" w:pos="2884"/>
-        </w:tabs>
-        <w:ind w:left="2884" w:hanging="360"/>
-      </w:pPr>
-      <w:rPr>
-        <w:rFonts w:ascii="OpenSymbol" w:hAnsi="OpenSymbol" w:cs="OpenSymbol" w:hint="default"/>
-      </w:rPr>
-    </w:lvl>
-    <w:lvl w:ilvl="6">
-      <w:start w:val="1"/>
-      <w:numFmt w:val="bullet"/>
-      <w:lvlText w:val=""/>
-      <w:lvlJc w:val="left"/>
-      <w:pPr>
-        <w:tabs>
-          <w:tab w:val="num" w:pos="3244"/>
-        </w:tabs>
-        <w:ind w:left="3244" w:hanging="360"/>
-      </w:pPr>
-      <w:rPr>
-        <w:rFonts w:ascii="Symbol" w:hAnsi="Symbol" w:cs="Symbol" w:hint="default"/>
-      </w:rPr>
-    </w:lvl>
-    <w:lvl w:ilvl="7">
-      <w:start w:val="1"/>
-      <w:numFmt w:val="bullet"/>
-      <w:lvlText w:val="◦"/>
-      <w:lvlJc w:val="left"/>
-      <w:pPr>
-        <w:tabs>
-          <w:tab w:val="num" w:pos="3604"/>
-        </w:tabs>
-        <w:ind w:left="3604" w:hanging="360"/>
-      </w:pPr>
-      <w:rPr>
-        <w:rFonts w:ascii="OpenSymbol" w:hAnsi="OpenSymbol" w:cs="OpenSymbol" w:hint="default"/>
-      </w:rPr>
-    </w:lvl>
-    <w:lvl w:ilvl="8">
-      <w:start w:val="1"/>
-      <w:numFmt w:val="bullet"/>
-      <w:lvlText w:val="▪"/>
-      <w:lvlJc w:val="left"/>
-      <w:pPr>
-        <w:tabs>
-          <w:tab w:val="num" w:pos="3964"/>
-        </w:tabs>
-        <w:ind w:left="3964" w:hanging="360"/>
-      </w:pPr>
-      <w:rPr>
-        <w:rFonts w:ascii="OpenSymbol" w:hAnsi="OpenSymbol" w:cs="OpenSymbol" w:hint="default"/>
-      </w:rPr>
-    </w:lvl>
-  </w:abstractNum>
-  <w:abstractNum w:abstractNumId="7">
     <w:lvl w:ilvl="0">
       <w:start w:val="1"/>
       <w:numFmt w:val="bullet"/>
@@ -4380,9 +4172,6 @@
   </w:num>
   <w:num w:numId="6">
     <w:abstractNumId w:val="6"/>
-  </w:num>
-  <w:num w:numId="7">
-    <w:abstractNumId w:val="7"/>
   </w:num>
 </w:numbering>
 </file>

</xml_diff>

<commit_message>
stylistic edit of job preference
</commit_message>
<xml_diff>
--- a/cv/AvrahamBernstein-CV-Abbrev.docx
+++ b/cv/AvrahamBernstein-CV-Abbrev.docx
@@ -53,7 +53,11 @@
       </w:pPr>
       <w:r>
         <w:rPr/>
-        <w:t>2021-10-29</w:t>
+        <w:t>2021-10-</w:t>
+      </w:r>
+      <w:r>
+        <w:rPr/>
+        <w:t>30</w:t>
       </w:r>
     </w:p>
     <w:p>
@@ -676,7 +680,15 @@
       </w:r>
       <w:r>
         <w:rPr/>
-        <w:t xml:space="preserve"> For a large firm, I aim to be a senior person on the technical ladder as opposed to the management ladder. I prefer working alone, or otherwise managing a small team, where I shine as a mentor. Formerly I had senior management positions, but I prefer to return to the individual contributor path. See this article about the benefits to a firm by having managers who have returned to become </w:t>
+        <w:t xml:space="preserve"> For a large firm, I aim to be a senior person on the technical ladder as opposed to the management ladder. I prefer working </w:t>
+      </w:r>
+      <w:r>
+        <w:rPr/>
+        <w:t>independently</w:t>
+      </w:r>
+      <w:r>
+        <w:rPr/>
+        <w:t xml:space="preserve">, or otherwise managing a small team, where I shine as a mentor. Formerly I had senior management positions, but I prefer to return to the individual contributor path. See this article about the benefits to a firm by having managers who have returned to become </w:t>
       </w:r>
       <w:hyperlink r:id="rId25">
         <w:r>
@@ -740,7 +752,19 @@
         <w:rPr>
           <w:rStyle w:val="Emphasis"/>
         </w:rPr>
-        <w:t>. I have come to the conclusion that I want to continue working only on what I like to do best. I am certain that there are hi-tech firms that can use me to their advantage.</w:t>
+        <w:t xml:space="preserve">. I have come to the conclusion that I want to continue working only on what I </w:t>
+      </w:r>
+      <w:r>
+        <w:rPr>
+          <w:rStyle w:val="Emphasis"/>
+        </w:rPr>
+        <w:t>enjoy doing best</w:t>
+      </w:r>
+      <w:r>
+        <w:rPr>
+          <w:rStyle w:val="Emphasis"/>
+        </w:rPr>
+        <w:t>.</w:t>
       </w:r>
     </w:p>
     <w:p>
@@ -1461,8 +1485,8 @@
         <w:jc w:val="left"/>
         <w:rPr/>
       </w:pPr>
-      <w:bookmarkStart w:id="7" w:name="accessibility2"/>
-      <w:bookmarkStart w:id="8" w:name="accessibility1"/>
+      <w:bookmarkStart w:id="7" w:name="accessibility1"/>
+      <w:bookmarkStart w:id="8" w:name="accessibility2"/>
       <w:bookmarkEnd w:id="7"/>
       <w:bookmarkEnd w:id="8"/>
       <w:r>
@@ -2758,8 +2782,8 @@
         </w:tblCellMar>
       </w:tblPr>
       <w:tblGrid>
-        <w:gridCol w:w="1075"/>
-        <w:gridCol w:w="8896"/>
+        <w:gridCol w:w="1074"/>
+        <w:gridCol w:w="8897"/>
       </w:tblGrid>
       <w:tr>
         <w:trPr>
@@ -2767,7 +2791,7 @@
         </w:trPr>
         <w:tc>
           <w:tcPr>
-            <w:tcW w:w="1075" w:type="dxa"/>
+            <w:tcW w:w="1074" w:type="dxa"/>
             <w:tcBorders/>
             <w:vAlign w:val="center"/>
           </w:tcPr>
@@ -2787,7 +2811,7 @@
         </w:tc>
         <w:tc>
           <w:tcPr>
-            <w:tcW w:w="8896" w:type="dxa"/>
+            <w:tcW w:w="8897" w:type="dxa"/>
             <w:tcBorders/>
             <w:vAlign w:val="center"/>
           </w:tcPr>
@@ -2810,7 +2834,7 @@
         <w:trPr/>
         <w:tc>
           <w:tcPr>
-            <w:tcW w:w="1075" w:type="dxa"/>
+            <w:tcW w:w="1074" w:type="dxa"/>
             <w:tcBorders/>
             <w:vAlign w:val="center"/>
           </w:tcPr>
@@ -2830,7 +2854,7 @@
         </w:tc>
         <w:tc>
           <w:tcPr>
-            <w:tcW w:w="8896" w:type="dxa"/>
+            <w:tcW w:w="8897" w:type="dxa"/>
             <w:tcBorders/>
             <w:vAlign w:val="center"/>
           </w:tcPr>
@@ -2889,7 +2913,7 @@
         <w:trPr/>
         <w:tc>
           <w:tcPr>
-            <w:tcW w:w="1075" w:type="dxa"/>
+            <w:tcW w:w="1074" w:type="dxa"/>
             <w:tcBorders/>
             <w:vAlign w:val="center"/>
           </w:tcPr>
@@ -2909,7 +2933,7 @@
         </w:tc>
         <w:tc>
           <w:tcPr>
-            <w:tcW w:w="8896" w:type="dxa"/>
+            <w:tcW w:w="8897" w:type="dxa"/>
             <w:tcBorders/>
             <w:vAlign w:val="center"/>
           </w:tcPr>
@@ -2980,7 +3004,7 @@
         <w:trPr/>
         <w:tc>
           <w:tcPr>
-            <w:tcW w:w="1075" w:type="dxa"/>
+            <w:tcW w:w="1074" w:type="dxa"/>
             <w:tcBorders/>
             <w:vAlign w:val="center"/>
           </w:tcPr>
@@ -3000,7 +3024,7 @@
         </w:tc>
         <w:tc>
           <w:tcPr>
-            <w:tcW w:w="8896" w:type="dxa"/>
+            <w:tcW w:w="8897" w:type="dxa"/>
             <w:tcBorders/>
             <w:vAlign w:val="center"/>
           </w:tcPr>
@@ -3143,7 +3167,7 @@
         <w:trPr/>
         <w:tc>
           <w:tcPr>
-            <w:tcW w:w="1075" w:type="dxa"/>
+            <w:tcW w:w="1074" w:type="dxa"/>
             <w:tcBorders/>
             <w:vAlign w:val="center"/>
           </w:tcPr>
@@ -3163,7 +3187,7 @@
         </w:tc>
         <w:tc>
           <w:tcPr>
-            <w:tcW w:w="8896" w:type="dxa"/>
+            <w:tcW w:w="8897" w:type="dxa"/>
             <w:tcBorders/>
             <w:vAlign w:val="center"/>
           </w:tcPr>
@@ -3315,7 +3339,7 @@
     </w:r>
     <w:r>
       <w:rPr/>
-      <w:t>3</w:t>
+      <w:t>4</w:t>
     </w:r>
     <w:r>
       <w:rPr/>

</xml_diff>

<commit_message>
have to add quote chars manually
</commit_message>
<xml_diff>
--- a/cv/AvrahamBernstein-CV-Abbrev.docx
+++ b/cv/AvrahamBernstein-CV-Abbrev.docx
@@ -724,13 +724,13 @@
       </w:hyperlink>
       <w:r>
         <w:rPr/>
-        <w:t xml:space="preserve"> never stopped loving and creatively painting throughout his whole life, I love and thrive on the intellectual challenge of inventing software algorithms - which obviously requires that I be a </w:t>
+        <w:t xml:space="preserve"> never stopped loving and creatively painting throughout his whole life, I love and thrive on the intellectual challenge of inventing software algorithms - which obviously requires that I be a “</w:t>
       </w:r>
       <w:r>
         <w:rPr>
           <w:rStyle w:val="Q"/>
         </w:rPr>
-        <w:t>master software engineer</w:t>
+        <w:t>master software engineer”</w:t>
       </w:r>
       <w:r>
         <w:rPr/>
@@ -740,13 +740,13 @@
         <w:rPr>
           <w:rStyle w:val="Emphasis"/>
         </w:rPr>
-        <w:t xml:space="preserve">Even though I am now in my 60’s, you can see from my recent patents that I am still at the </w:t>
+        <w:t>Even though I am now in my 60’s, you can see from my recent patents that I am still at the “</w:t>
       </w:r>
       <w:r>
         <w:rPr>
           <w:rStyle w:val="Q"/>
         </w:rPr>
-        <w:t>top of my game</w:t>
+        <w:t>top of my game”</w:t>
       </w:r>
       <w:r>
         <w:rPr>

</xml_diff>

<commit_message>
added WASM + il post reverse zip lookup
</commit_message>
<xml_diff>
--- a/cv/AvrahamBernstein-CV-Abbrev.docx
+++ b/cv/AvrahamBernstein-CV-Abbrev.docx
@@ -53,11 +53,11 @@
       </w:pPr>
       <w:r>
         <w:rPr/>
-        <w:t>2021-10-</w:t>
-      </w:r>
-      <w:r>
-        <w:rPr/>
-        <w:t>30</w:t>
+        <w:t>2021-10-3</w:t>
+      </w:r>
+      <w:r>
+        <w:rPr/>
+        <w:t>1</w:t>
       </w:r>
     </w:p>
     <w:p>
@@ -90,12 +90,31 @@
         <w:br/>
         <w:t xml:space="preserve">tel/whatsapp: +972-54-6410955 </w:t>
         <w:br/>
-        <w:t xml:space="preserve">geolocation: Jerusalem 9727433 Israel </w:t>
+      </w:r>
+      <w:r>
+        <w:rPr/>
+        <w:t>home postal address</w:t>
+      </w:r>
+      <w:r>
+        <w:rPr/>
+        <w:t xml:space="preserve">: Jerusalem </w:t>
+      </w:r>
+      <w:hyperlink r:id="rId2">
+        <w:r>
+          <w:rPr>
+            <w:rStyle w:val="InternetLink"/>
+          </w:rPr>
+          <w:t>9727433</w:t>
+        </w:r>
+      </w:hyperlink>
+      <w:r>
+        <w:rPr/>
+        <w:t xml:space="preserve"> Israel </w:t>
         <w:br/>
         <w:br/>
         <w:t xml:space="preserve">cv-full-html-link: </w:t>
       </w:r>
-      <w:hyperlink r:id="rId2">
+      <w:hyperlink r:id="rId3">
         <w:r>
           <w:rPr>
             <w:rStyle w:val="InternetLink"/>
@@ -108,7 +127,7 @@
         <w:br/>
         <w:t xml:space="preserve">cv-abbrev-docx-link: </w:t>
       </w:r>
-      <w:hyperlink r:id="rId3">
+      <w:hyperlink r:id="rId4">
         <w:r>
           <w:rPr>
             <w:rStyle w:val="InternetLink"/>
@@ -124,7 +143,7 @@
         <w:br/>
         <w:t xml:space="preserve">License: CC-BY-4.0: </w:t>
       </w:r>
-      <w:hyperlink r:id="rId4">
+      <w:hyperlink r:id="rId5">
         <w:r>
           <w:rPr>
             <w:rStyle w:val="InternetLink"/>
@@ -181,7 +200,7 @@
                     </pic:cNvPicPr>
                   </pic:nvPicPr>
                   <pic:blipFill>
-                    <a:blip r:embed="rId5"/>
+                    <a:blip r:embed="rId6"/>
                     <a:stretch>
                       <a:fillRect/>
                     </a:stretch>
@@ -288,7 +307,7 @@
         <w:rPr/>
         <w:t xml:space="preserve">My profession is a computer scientist and inventor. I have a long and successful track record inventing and implementing </w:t>
       </w:r>
-      <w:hyperlink r:id="rId6">
+      <w:hyperlink r:id="rId7">
         <w:r>
           <w:rPr>
             <w:rStyle w:val="InternetLink"/>
@@ -300,7 +319,7 @@
         <w:rPr/>
         <w:t xml:space="preserve"> in a wide range of application domains such as automotive, pay TV, </w:t>
       </w:r>
-      <w:hyperlink r:id="rId7">
+      <w:hyperlink r:id="rId8">
         <w:r>
           <w:rPr>
             <w:rStyle w:val="InternetLink"/>
@@ -312,7 +331,7 @@
         <w:rPr/>
         <w:t> </w:t>
       </w:r>
-      <w:hyperlink r:id="rId8">
+      <w:hyperlink r:id="rId9">
         <w:r>
           <w:rPr>
             <w:rStyle w:val="InternetLink"/>
@@ -324,7 +343,7 @@
         <w:rPr/>
         <w:t xml:space="preserve"> design, shop floor production control, </w:t>
       </w:r>
-      <w:hyperlink r:id="rId9">
+      <w:hyperlink r:id="rId10">
         <w:r>
           <w:rPr>
             <w:rStyle w:val="InternetLink"/>
@@ -336,7 +355,7 @@
         <w:rPr/>
         <w:t xml:space="preserve">, accessibility, and telecommunications. I am hired to solve challenging and interesting problems that have greatly benefited my employers and clients. A common technique that I use is developing </w:t>
       </w:r>
-      <w:hyperlink r:id="rId10">
+      <w:hyperlink r:id="rId11">
         <w:r>
           <w:rPr>
             <w:rStyle w:val="InternetLink"/>
@@ -348,7 +367,7 @@
         <w:rPr/>
         <w:t xml:space="preserve"> (Domain-Specific Language) and their associated </w:t>
       </w:r>
-      <w:hyperlink r:id="rId11">
+      <w:hyperlink r:id="rId12">
         <w:r>
           <w:rPr>
             <w:rStyle w:val="InternetLink"/>
@@ -360,7 +379,7 @@
         <w:rPr/>
         <w:t>. And I have unique expertise in the subspeciality of cybersecurity related to anti-</w:t>
       </w:r>
-      <w:hyperlink r:id="rId12">
+      <w:hyperlink r:id="rId13">
         <w:r>
           <w:rPr>
             <w:rStyle w:val="InternetLink"/>
@@ -385,7 +404,7 @@
         <w:rPr/>
         <w:t xml:space="preserve"> </w:t>
       </w:r>
-      <w:hyperlink r:id="rId13">
+      <w:hyperlink r:id="rId14">
         <w:r>
           <w:rPr>
             <w:rStyle w:val="InternetLink"/>
@@ -410,7 +429,7 @@
         <w:rPr/>
         <w:t xml:space="preserve">I invent software </w:t>
       </w:r>
-      <w:hyperlink r:id="rId14">
+      <w:hyperlink r:id="rId15">
         <w:r>
           <w:rPr>
             <w:rStyle w:val="InternetLink"/>
@@ -465,7 +484,7 @@
         <w:rPr/>
         <w:t xml:space="preserve">For many projects I invent a </w:t>
       </w:r>
-      <w:hyperlink r:id="rId15">
+      <w:hyperlink r:id="rId16">
         <w:r>
           <w:rPr>
             <w:rStyle w:val="InternetLink"/>
@@ -477,7 +496,7 @@
         <w:rPr/>
         <w:t xml:space="preserve"> (Domain-Specific Language), that </w:t>
       </w:r>
-      <w:hyperlink r:id="rId16">
+      <w:hyperlink r:id="rId17">
         <w:r>
           <w:rPr>
             <w:rStyle w:val="InternetLink"/>
@@ -489,7 +508,7 @@
         <w:rPr/>
         <w:t xml:space="preserve"> into working software. Where feasible I design the </w:t>
       </w:r>
-      <w:hyperlink r:id="rId17">
+      <w:hyperlink r:id="rId18">
         <w:r>
           <w:rPr>
             <w:rStyle w:val="InternetLink"/>
@@ -501,7 +520,7 @@
         <w:rPr/>
         <w:t xml:space="preserve"> to be </w:t>
       </w:r>
-      <w:hyperlink r:id="rId18">
+      <w:hyperlink r:id="rId19">
         <w:r>
           <w:rPr>
             <w:rStyle w:val="InternetLink"/>
@@ -513,7 +532,7 @@
         <w:rPr/>
         <w:t xml:space="preserve"> - as opposed to procedural. </w:t>
       </w:r>
-      <w:hyperlink r:id="rId19">
+      <w:hyperlink r:id="rId20">
         <w:r>
           <w:rPr>
             <w:rStyle w:val="InternetLink"/>
@@ -525,7 +544,7 @@
         <w:rPr/>
         <w:t xml:space="preserve"> greatly simplify the problem space especially for domain experts who are not software professionals. And </w:t>
       </w:r>
-      <w:hyperlink r:id="rId20">
+      <w:hyperlink r:id="rId21">
         <w:r>
           <w:rPr>
             <w:rStyle w:val="InternetLink"/>
@@ -550,7 +569,7 @@
         <w:rPr/>
         <w:t xml:space="preserve">I am an </w:t>
       </w:r>
-      <w:hyperlink r:id="rId21">
+      <w:hyperlink r:id="rId22">
         <w:r>
           <w:rPr>
             <w:rStyle w:val="InternetLink"/>
@@ -562,7 +581,7 @@
         <w:rPr/>
         <w:t xml:space="preserve"> and an </w:t>
       </w:r>
-      <w:hyperlink r:id="rId22">
+      <w:hyperlink r:id="rId23">
         <w:r>
           <w:rPr>
             <w:rStyle w:val="InternetLink"/>
@@ -625,7 +644,7 @@
         <w:rPr/>
         <w:t xml:space="preserve"> is a subscription to the </w:t>
       </w:r>
-      <w:hyperlink r:id="rId23">
+      <w:hyperlink r:id="rId24">
         <w:r>
           <w:rPr>
             <w:rStyle w:val="InternetLink"/>
@@ -662,7 +681,7 @@
         </w:rPr>
         <w:t xml:space="preserve">My ideal career position is to be either a principal engineer or an </w:t>
       </w:r>
-      <w:hyperlink r:id="rId24">
+      <w:hyperlink r:id="rId25">
         <w:r>
           <w:rPr>
             <w:rStyle w:val="InternetLink"/>
@@ -680,17 +699,9 @@
       </w:r>
       <w:r>
         <w:rPr/>
-        <w:t xml:space="preserve"> For a large firm, I aim to be a senior person on the technical ladder as opposed to the management ladder. I prefer working </w:t>
-      </w:r>
-      <w:r>
-        <w:rPr/>
-        <w:t>independently</w:t>
-      </w:r>
-      <w:r>
-        <w:rPr/>
-        <w:t xml:space="preserve">, or otherwise managing a small team, where I shine as a mentor. Formerly I had senior management positions, but I prefer to return to the individual contributor path. See this article about the benefits to a firm by having managers who have returned to become </w:t>
-      </w:r>
-      <w:hyperlink r:id="rId25">
+        <w:t xml:space="preserve"> For a large firm, I aim to be a senior person on the technical ladder as opposed to the management ladder. I prefer working independently, or otherwise managing a small team, where I shine as a mentor. Formerly I had senior management positions, but I prefer to return to the individual contributor path. See this article about the benefits to a firm by having managers who have returned to become </w:t>
+      </w:r>
+      <w:hyperlink r:id="rId26">
         <w:r>
           <w:rPr>
             <w:rStyle w:val="InternetLink"/>
@@ -702,7 +713,7 @@
         <w:rPr/>
         <w:t xml:space="preserve">. (And my formal background in economics and business is an important added value which allows me to engage in </w:t>
       </w:r>
-      <w:hyperlink r:id="rId26">
+      <w:hyperlink r:id="rId27">
         <w:r>
           <w:rPr>
             <w:rStyle w:val="InternetLink"/>
@@ -714,7 +725,7 @@
         <w:rPr/>
         <w:t xml:space="preserve">). Just like </w:t>
       </w:r>
-      <w:hyperlink r:id="rId27">
+      <w:hyperlink r:id="rId28">
         <w:r>
           <w:rPr>
             <w:rStyle w:val="InternetLink"/>
@@ -752,56 +763,44 @@
         <w:rPr>
           <w:rStyle w:val="Emphasis"/>
         </w:rPr>
-        <w:t xml:space="preserve">. I have come to the conclusion that I want to continue working only on what I </w:t>
+        <w:t>. I have come to the conclusion that I want to continue working only on what I enjoy doing best.</w:t>
+      </w:r>
+    </w:p>
+    <w:p>
+      <w:pPr>
+        <w:pStyle w:val="TextBody"/>
+        <w:bidi w:val="0"/>
+        <w:spacing w:lineRule="auto" w:line="276" w:before="0" w:after="140"/>
+        <w:jc w:val="left"/>
+        <w:rPr/>
+      </w:pPr>
+      <w:r>
+        <w:rPr/>
+        <w:t xml:space="preserve">I attended university in Toronto Canada where I received a Master’s degree in economics and applied mathematics. My thesis was the economically efficient design of a </w:t>
+      </w:r>
+      <w:hyperlink r:id="rId29">
+        <w:r>
+          <w:rPr>
+            <w:rStyle w:val="InternetLink"/>
+          </w:rPr>
+          <w:t>hydroelectric dam</w:t>
+        </w:r>
+      </w:hyperlink>
+      <w:r>
+        <w:rPr/>
+        <w:t xml:space="preserve"> using computer simulation of water flow. At the age of 14, my first major programming project was to program a </w:t>
       </w:r>
       <w:r>
         <w:rPr>
           <w:rStyle w:val="Emphasis"/>
         </w:rPr>
-        <w:t>enjoy doing best</w:t>
-      </w:r>
-      <w:r>
-        <w:rPr>
-          <w:rStyle w:val="Emphasis"/>
-        </w:rPr>
-        <w:t>.</w:t>
-      </w:r>
-    </w:p>
-    <w:p>
-      <w:pPr>
-        <w:pStyle w:val="TextBody"/>
-        <w:bidi w:val="0"/>
-        <w:spacing w:lineRule="auto" w:line="276" w:before="0" w:after="140"/>
-        <w:jc w:val="left"/>
-        <w:rPr/>
-      </w:pPr>
-      <w:r>
-        <w:rPr/>
-        <w:t xml:space="preserve">I attended university in Toronto Canada where I received a Master’s degree in economics and applied mathematics. My thesis was the economically efficient design of a </w:t>
-      </w:r>
-      <w:hyperlink r:id="rId28">
-        <w:r>
-          <w:rPr>
-            <w:rStyle w:val="InternetLink"/>
-          </w:rPr>
-          <w:t>hydroelectric dam</w:t>
-        </w:r>
-      </w:hyperlink>
-      <w:r>
-        <w:rPr/>
-        <w:t xml:space="preserve"> using computer simulation of water flow. At the age of 14, my first major programming project was to program a </w:t>
-      </w:r>
-      <w:r>
-        <w:rPr>
-          <w:rStyle w:val="Emphasis"/>
-        </w:rPr>
         <w:t>perfect</w:t>
       </w:r>
       <w:r>
         <w:rPr/>
         <w:t xml:space="preserve"> game of 3D X’s and O’s (aka </w:t>
       </w:r>
-      <w:hyperlink r:id="rId29">
+      <w:hyperlink r:id="rId30">
         <w:r>
           <w:rPr>
             <w:rStyle w:val="InternetLink"/>
@@ -813,7 +812,7 @@
         <w:rPr/>
         <w:t xml:space="preserve">) played on a stack of four transparent 4x4 boards. I wrote the program in Fortran on a </w:t>
       </w:r>
-      <w:hyperlink r:id="rId30">
+      <w:hyperlink r:id="rId31">
         <w:r>
           <w:rPr>
             <w:rStyle w:val="InternetLink"/>
@@ -878,7 +877,7 @@
         <w:rPr/>
         <w:t xml:space="preserve"> </w:t>
       </w:r>
-      <w:hyperlink r:id="rId31">
+      <w:hyperlink r:id="rId32">
         <w:r>
           <w:rPr>
             <w:rStyle w:val="InternetLink"/>
@@ -910,7 +909,7 @@
         <w:br/>
         <w:t xml:space="preserve">(b) I invented and patented algorithms in the fields of </w:t>
       </w:r>
-      <w:hyperlink r:id="rId32">
+      <w:hyperlink r:id="rId33">
         <w:r>
           <w:rPr>
             <w:rStyle w:val="InternetLink"/>
@@ -944,7 +943,7 @@
         <w:rPr/>
         <w:t xml:space="preserve"> workarounds to the fundamental </w:t>
       </w:r>
-      <w:hyperlink r:id="rId33">
+      <w:hyperlink r:id="rId34">
         <w:r>
           <w:rPr>
             <w:rStyle w:val="InternetLink"/>
@@ -1037,7 +1036,7 @@
         <w:rPr/>
         <w:t xml:space="preserve"> </w:t>
       </w:r>
-      <w:hyperlink r:id="rId34">
+      <w:hyperlink r:id="rId35">
         <w:r>
           <w:rPr>
             <w:rStyle w:val="InternetLink"/>
@@ -1049,7 +1048,7 @@
         <w:rPr/>
         <w:t xml:space="preserve">, </w:t>
       </w:r>
-      <w:hyperlink r:id="rId35">
+      <w:hyperlink r:id="rId36">
         <w:r>
           <w:rPr>
             <w:rStyle w:val="InternetLink"/>
@@ -1081,7 +1080,7 @@
         <w:br/>
         <w:t>(b) anti-</w:t>
       </w:r>
-      <w:hyperlink r:id="rId36">
+      <w:hyperlink r:id="rId37">
         <w:r>
           <w:rPr>
             <w:rStyle w:val="InternetLink"/>
@@ -1102,7 +1101,7 @@
         </w:rPr>
         <w:t xml:space="preserve"> aka </w:t>
       </w:r>
-      <w:hyperlink r:id="rId37">
+      <w:hyperlink r:id="rId38">
         <w:r>
           <w:rPr>
             <w:rStyle w:val="InternetLink"/>
@@ -1126,7 +1125,7 @@
         <w:rPr/>
         <w:t xml:space="preserve"> cryptography, where I am continuing to do my own independent research until today for the purpose of possibly building my own </w:t>
       </w:r>
-      <w:hyperlink r:id="rId38">
+      <w:hyperlink r:id="rId39">
         <w:r>
           <w:rPr>
             <w:rStyle w:val="InternetLink"/>
@@ -1213,7 +1212,7 @@
         <w:rPr/>
         <w:t xml:space="preserve"> </w:t>
       </w:r>
-      <w:hyperlink r:id="rId39">
+      <w:hyperlink r:id="rId40">
         <w:r>
           <w:rPr>
             <w:rStyle w:val="InternetLink"/>
@@ -1243,7 +1242,7 @@
         <w:rPr/>
         <w:t xml:space="preserve">(a) patching </w:t>
       </w:r>
-      <w:hyperlink r:id="rId40">
+      <w:hyperlink r:id="rId41">
         <w:r>
           <w:rPr>
             <w:rStyle w:val="InternetLink"/>
@@ -1257,7 +1256,7 @@
         <w:br/>
         <w:t xml:space="preserve">(b) </w:t>
       </w:r>
-      <w:hyperlink r:id="rId41">
+      <w:hyperlink r:id="rId42">
         <w:r>
           <w:rPr>
             <w:rStyle w:val="InternetLink"/>
@@ -1332,7 +1331,7 @@
         <w:jc w:val="left"/>
         <w:rPr/>
       </w:pPr>
-      <w:hyperlink r:id="rId42">
+      <w:hyperlink r:id="rId43">
         <w:bookmarkStart w:id="5" w:name="bioinformatics"/>
         <w:bookmarkEnd w:id="5"/>
         <w:r>
@@ -1354,7 +1353,7 @@
         <w:rPr/>
         <w:t xml:space="preserve"> </w:t>
       </w:r>
-      <w:hyperlink r:id="rId43">
+      <w:hyperlink r:id="rId44">
         <w:r>
           <w:rPr>
             <w:rStyle w:val="InternetLink"/>
@@ -1384,7 +1383,7 @@
         <w:rPr/>
         <w:t xml:space="preserve">(a) invented </w:t>
       </w:r>
-      <w:hyperlink r:id="rId44">
+      <w:hyperlink r:id="rId45">
         <w:r>
           <w:rPr>
             <w:rStyle w:val="InternetLink"/>
@@ -1485,15 +1484,15 @@
         <w:jc w:val="left"/>
         <w:rPr/>
       </w:pPr>
-      <w:bookmarkStart w:id="7" w:name="accessibility1"/>
-      <w:bookmarkStart w:id="8" w:name="accessibility2"/>
+      <w:bookmarkStart w:id="7" w:name="accessibility2"/>
+      <w:bookmarkStart w:id="8" w:name="accessibility1"/>
       <w:bookmarkEnd w:id="7"/>
       <w:bookmarkEnd w:id="8"/>
       <w:r>
         <w:rPr/>
         <w:t xml:space="preserve">(a) invented algorithms and applications for the blind, </w:t>
       </w:r>
-      <w:hyperlink r:id="rId45">
+      <w:hyperlink r:id="rId46">
         <w:r>
           <w:rPr>
             <w:rStyle w:val="InternetLink"/>
@@ -1578,7 +1577,7 @@
         <w:rPr/>
         <w:t xml:space="preserve"> </w:t>
       </w:r>
-      <w:hyperlink r:id="rId46">
+      <w:hyperlink r:id="rId47">
         <w:r>
           <w:rPr>
             <w:rStyle w:val="InternetLink"/>
@@ -1662,7 +1661,7 @@
         <w:rPr/>
         <w:t xml:space="preserve">invented algorithms for guiding vehicles through urban traffic (similar to what </w:t>
       </w:r>
-      <w:hyperlink r:id="rId47">
+      <w:hyperlink r:id="rId48">
         <w:r>
           <w:rPr>
             <w:rStyle w:val="InternetLink"/>
@@ -1704,7 +1703,7 @@
         <w:rPr/>
         <w:t xml:space="preserve"> Phasecom-Vyyo (defunct), Jolt (defunct), TMT (defunct), </w:t>
       </w:r>
-      <w:hyperlink r:id="rId48">
+      <w:hyperlink r:id="rId49">
         <w:r>
           <w:rPr>
             <w:rStyle w:val="InternetLink"/>
@@ -1734,7 +1733,7 @@
         <w:rPr/>
         <w:t xml:space="preserve">(a) hybrid protocols, operations research, algorithms, QA, </w:t>
       </w:r>
-      <w:hyperlink r:id="rId49">
+      <w:hyperlink r:id="rId50">
         <w:r>
           <w:rPr>
             <w:rStyle w:val="InternetLink"/>
@@ -1826,7 +1825,7 @@
         </w:rPr>
         <w:t xml:space="preserve"> </w:t>
       </w:r>
-      <w:hyperlink r:id="rId50">
+      <w:hyperlink r:id="rId51">
         <w:r>
           <w:rPr>
             <w:rStyle w:val="InternetLink"/>
@@ -1873,7 +1872,7 @@
         </w:rPr>
         <w:t xml:space="preserve">(a) invented a </w:t>
       </w:r>
-      <w:hyperlink r:id="rId51">
+      <w:hyperlink r:id="rId52">
         <w:r>
           <w:rPr>
             <w:rStyle w:val="InternetLink"/>
@@ -1893,7 +1892,7 @@
         </w:rPr>
         <w:t xml:space="preserve"> that was used to implement thousands of mil-spec QA tests for the Israeli manufacturered fire control subsystem of the US Army’s </w:t>
       </w:r>
-      <w:hyperlink r:id="rId52">
+      <w:hyperlink r:id="rId53">
         <w:r>
           <w:rPr>
             <w:rStyle w:val="InternetLink"/>
@@ -2015,7 +2014,7 @@
         </w:rPr>
         <w:t xml:space="preserve"> </w:t>
       </w:r>
-      <w:hyperlink r:id="rId53">
+      <w:hyperlink r:id="rId54">
         <w:r>
           <w:rPr>
             <w:rStyle w:val="InternetLink"/>
@@ -2031,7 +2030,7 @@
         </w:rPr>
         <w:t> </w:t>
       </w:r>
-      <w:hyperlink r:id="rId54">
+      <w:hyperlink r:id="rId55">
         <w:r>
           <w:rPr>
             <w:rStyle w:val="InternetLink"/>
@@ -2051,7 +2050,7 @@
         <w:rPr/>
         <w:t xml:space="preserve"> </w:t>
       </w:r>
-      <w:hyperlink r:id="rId55">
+      <w:hyperlink r:id="rId56">
         <w:r>
           <w:rPr>
             <w:rStyle w:val="InternetLink"/>
@@ -2081,7 +2080,7 @@
         <w:rPr/>
         <w:t xml:space="preserve">(a) invented a </w:t>
       </w:r>
-      <w:hyperlink r:id="rId56">
+      <w:hyperlink r:id="rId57">
         <w:r>
           <w:rPr>
             <w:rStyle w:val="InternetLink"/>
@@ -2093,7 +2092,7 @@
         <w:rPr/>
         <w:t xml:space="preserve"> that could extremely accurately simulate a </w:t>
       </w:r>
-      <w:hyperlink r:id="rId57">
+      <w:hyperlink r:id="rId58">
         <w:r>
           <w:rPr>
             <w:rStyle w:val="InternetLink"/>
@@ -2105,7 +2104,7 @@
         <w:rPr/>
         <w:t> </w:t>
       </w:r>
-      <w:hyperlink r:id="rId58">
+      <w:hyperlink r:id="rId59">
         <w:r>
           <w:rPr>
             <w:rStyle w:val="InternetLink"/>
@@ -2119,7 +2118,7 @@
         <w:br/>
         <w:t xml:space="preserve">(b) wrote a C compiler for a 128 core stack based </w:t>
       </w:r>
-      <w:hyperlink r:id="rId59">
+      <w:hyperlink r:id="rId60">
         <w:r>
           <w:rPr>
             <w:rStyle w:val="InternetLink"/>
@@ -2212,7 +2211,7 @@
         <w:rPr/>
         <w:t xml:space="preserve"> </w:t>
       </w:r>
-      <w:hyperlink r:id="rId60">
+      <w:hyperlink r:id="rId61">
         <w:r>
           <w:rPr>
             <w:rStyle w:val="InternetLink"/>
@@ -2242,7 +2241,7 @@
         <w:rPr/>
         <w:t xml:space="preserve">(a) invented a </w:t>
       </w:r>
-      <w:hyperlink r:id="rId61">
+      <w:hyperlink r:id="rId62">
         <w:r>
           <w:rPr>
             <w:rStyle w:val="InternetLink"/>
@@ -2438,7 +2437,7 @@
         <w:rPr/>
         <w:t xml:space="preserve"> Orisol (defunct), </w:t>
       </w:r>
-      <w:hyperlink r:id="rId62">
+      <w:hyperlink r:id="rId63">
         <w:r>
           <w:rPr>
             <w:rStyle w:val="InternetLink"/>
@@ -2468,7 +2467,7 @@
         <w:rPr/>
         <w:t xml:space="preserve">(a) invented a </w:t>
       </w:r>
-      <w:hyperlink r:id="rId63">
+      <w:hyperlink r:id="rId64">
         <w:r>
           <w:rPr>
             <w:rStyle w:val="InternetLink"/>
@@ -2480,7 +2479,7 @@
         <w:rPr/>
         <w:t xml:space="preserve"> based on </w:t>
       </w:r>
-      <w:hyperlink r:id="rId64">
+      <w:hyperlink r:id="rId65">
         <w:r>
           <w:rPr>
             <w:rStyle w:val="InternetLink"/>
@@ -2494,7 +2493,7 @@
         <w:br/>
         <w:t xml:space="preserve">(b) invented a </w:t>
       </w:r>
-      <w:hyperlink r:id="rId65">
+      <w:hyperlink r:id="rId66">
         <w:r>
           <w:rPr>
             <w:rStyle w:val="InternetLink"/>
@@ -2506,7 +2505,7 @@
         <w:rPr/>
         <w:t xml:space="preserve"> in order to automate use of an </w:t>
       </w:r>
-      <w:hyperlink r:id="rId66">
+      <w:hyperlink r:id="rId67">
         <w:r>
           <w:rPr>
             <w:rStyle w:val="InternetLink"/>
@@ -2518,7 +2517,7 @@
         <w:rPr/>
         <w:t xml:space="preserve">-like workstation (based upon </w:t>
       </w:r>
-      <w:hyperlink r:id="rId67">
+      <w:hyperlink r:id="rId68">
         <w:r>
           <w:rPr>
             <w:rStyle w:val="InternetLink"/>
@@ -2532,7 +2531,7 @@
         <w:br/>
         <w:t xml:space="preserve">(c) invented a </w:t>
       </w:r>
-      <w:hyperlink r:id="rId68">
+      <w:hyperlink r:id="rId69">
         <w:r>
           <w:rPr>
             <w:rStyle w:val="InternetLink"/>
@@ -2544,7 +2543,7 @@
         <w:rPr/>
         <w:t xml:space="preserve"> used to implement a 3D graphics toolkit based upon </w:t>
       </w:r>
-      <w:hyperlink r:id="rId69">
+      <w:hyperlink r:id="rId70">
         <w:r>
           <w:rPr>
             <w:rStyle w:val="InternetLink"/>
@@ -2639,7 +2638,7 @@
         <w:rPr/>
         <w:t xml:space="preserve"> DSI (defunct?), </w:t>
       </w:r>
-      <w:hyperlink r:id="rId70">
+      <w:hyperlink r:id="rId71">
         <w:r>
           <w:rPr>
             <w:rStyle w:val="InternetLink"/>
@@ -2668,7 +2667,7 @@
         <w:rPr/>
         <w:t xml:space="preserve">junior programmer for the radar on the </w:t>
       </w:r>
-      <w:hyperlink r:id="rId71">
+      <w:hyperlink r:id="rId72">
         <w:r>
           <w:rPr>
             <w:rStyle w:val="InternetLink"/>
@@ -2714,7 +2713,7 @@
         <w:rPr/>
         <w:t xml:space="preserve"> DSI (defunct?), </w:t>
       </w:r>
-      <w:hyperlink r:id="rId72">
+      <w:hyperlink r:id="rId73">
         <w:r>
           <w:rPr>
             <w:rStyle w:val="InternetLink"/>
@@ -2743,7 +2742,7 @@
         <w:rPr/>
         <w:t xml:space="preserve">my first embedded software project in which I implemented a micro kernel for the </w:t>
       </w:r>
-      <w:hyperlink r:id="rId73">
+      <w:hyperlink r:id="rId74">
         <w:r>
           <w:rPr>
             <w:rStyle w:val="InternetLink"/>
@@ -2782,8 +2781,8 @@
         </w:tblCellMar>
       </w:tblPr>
       <w:tblGrid>
-        <w:gridCol w:w="1074"/>
-        <w:gridCol w:w="8897"/>
+        <w:gridCol w:w="1073"/>
+        <w:gridCol w:w="8898"/>
       </w:tblGrid>
       <w:tr>
         <w:trPr>
@@ -2791,7 +2790,7 @@
         </w:trPr>
         <w:tc>
           <w:tcPr>
-            <w:tcW w:w="1074" w:type="dxa"/>
+            <w:tcW w:w="1073" w:type="dxa"/>
             <w:tcBorders/>
             <w:vAlign w:val="center"/>
           </w:tcPr>
@@ -2811,7 +2810,7 @@
         </w:tc>
         <w:tc>
           <w:tcPr>
-            <w:tcW w:w="8897" w:type="dxa"/>
+            <w:tcW w:w="8898" w:type="dxa"/>
             <w:tcBorders/>
             <w:vAlign w:val="center"/>
           </w:tcPr>
@@ -2834,7 +2833,7 @@
         <w:trPr/>
         <w:tc>
           <w:tcPr>
-            <w:tcW w:w="1074" w:type="dxa"/>
+            <w:tcW w:w="1073" w:type="dxa"/>
             <w:tcBorders/>
             <w:vAlign w:val="center"/>
           </w:tcPr>
@@ -2854,7 +2853,7 @@
         </w:tc>
         <w:tc>
           <w:tcPr>
-            <w:tcW w:w="8897" w:type="dxa"/>
+            <w:tcW w:w="8898" w:type="dxa"/>
             <w:tcBorders/>
             <w:vAlign w:val="center"/>
           </w:tcPr>
@@ -2870,7 +2869,7 @@
               <w:rPr/>
               <w:t xml:space="preserve">C99, C11, </w:t>
             </w:r>
-            <w:hyperlink r:id="rId74">
+            <w:hyperlink r:id="rId75">
               <w:r>
                 <w:rPr>
                   <w:rStyle w:val="InternetLink"/>
@@ -2882,7 +2881,7 @@
               <w:rPr/>
               <w:t xml:space="preserve">, clang, bash, awk, </w:t>
             </w:r>
-            <w:hyperlink r:id="rId75">
+            <w:hyperlink r:id="rId76">
               <w:r>
                 <w:rPr>
                   <w:rStyle w:val="InternetLink"/>
@@ -2894,7 +2893,7 @@
               <w:rPr/>
               <w:t xml:space="preserve">, </w:t>
             </w:r>
-            <w:hyperlink r:id="rId76">
+            <w:hyperlink r:id="rId77">
               <w:r>
                 <w:rPr>
                   <w:rStyle w:val="InternetLink"/>
@@ -2913,7 +2912,7 @@
         <w:trPr/>
         <w:tc>
           <w:tcPr>
-            <w:tcW w:w="1074" w:type="dxa"/>
+            <w:tcW w:w="1073" w:type="dxa"/>
             <w:tcBorders/>
             <w:vAlign w:val="center"/>
           </w:tcPr>
@@ -2933,7 +2932,7 @@
         </w:tc>
         <w:tc>
           <w:tcPr>
-            <w:tcW w:w="8897" w:type="dxa"/>
+            <w:tcW w:w="8898" w:type="dxa"/>
             <w:tcBorders/>
             <w:vAlign w:val="center"/>
           </w:tcPr>
@@ -2949,7 +2948,7 @@
               <w:rPr/>
               <w:t xml:space="preserve">make, </w:t>
             </w:r>
-            <w:hyperlink r:id="rId77">
+            <w:hyperlink r:id="rId78">
               <w:r>
                 <w:rPr>
                   <w:rStyle w:val="InternetLink"/>
@@ -2961,7 +2960,7 @@
               <w:rPr/>
               <w:t xml:space="preserve">, Python, </w:t>
             </w:r>
-            <w:hyperlink r:id="rId78">
+            <w:hyperlink r:id="rId79">
               <w:r>
                 <w:rPr>
                   <w:rStyle w:val="InternetLink"/>
@@ -2973,7 +2972,7 @@
               <w:rPr/>
               <w:t xml:space="preserve">, </w:t>
             </w:r>
-            <w:hyperlink r:id="rId79">
+            <w:hyperlink r:id="rId80">
               <w:r>
                 <w:rPr>
                   <w:rStyle w:val="InternetLink"/>
@@ -2985,7 +2984,7 @@
               <w:rPr/>
               <w:t xml:space="preserve">, </w:t>
             </w:r>
-            <w:hyperlink r:id="rId80">
+            <w:hyperlink r:id="rId81">
               <w:r>
                 <w:rPr>
                   <w:rStyle w:val="InternetLink"/>
@@ -3004,7 +3003,7 @@
         <w:trPr/>
         <w:tc>
           <w:tcPr>
-            <w:tcW w:w="1074" w:type="dxa"/>
+            <w:tcW w:w="1073" w:type="dxa"/>
             <w:tcBorders/>
             <w:vAlign w:val="center"/>
           </w:tcPr>
@@ -3024,7 +3023,7 @@
         </w:tc>
         <w:tc>
           <w:tcPr>
-            <w:tcW w:w="8897" w:type="dxa"/>
+            <w:tcW w:w="8898" w:type="dxa"/>
             <w:tcBorders/>
             <w:vAlign w:val="center"/>
           </w:tcPr>
@@ -3040,7 +3039,19 @@
               <w:rPr/>
               <w:t xml:space="preserve">C++, HTML5, Javascript, </w:t>
             </w:r>
-            <w:hyperlink r:id="rId81">
+            <w:hyperlink r:id="rId82">
+              <w:r>
+                <w:rPr>
+                  <w:rStyle w:val="InternetLink"/>
+                </w:rPr>
+                <w:t>WASM</w:t>
+              </w:r>
+            </w:hyperlink>
+            <w:r>
+              <w:rPr/>
+              <w:t xml:space="preserve">, </w:t>
+            </w:r>
+            <w:hyperlink r:id="rId83">
               <w:r>
                 <w:rPr>
                   <w:rStyle w:val="InternetLink"/>
@@ -3052,7 +3063,7 @@
               <w:rPr/>
               <w:t xml:space="preserve">, JSON, Yaml, </w:t>
             </w:r>
-            <w:hyperlink r:id="rId82">
+            <w:hyperlink r:id="rId84">
               <w:r>
                 <w:rPr>
                   <w:rStyle w:val="InternetLink"/>
@@ -3064,7 +3075,7 @@
               <w:rPr/>
               <w:t xml:space="preserve">, </w:t>
             </w:r>
-            <w:hyperlink r:id="rId83">
+            <w:hyperlink r:id="rId85">
               <w:r>
                 <w:rPr>
                   <w:rStyle w:val="InternetLink"/>
@@ -3076,7 +3087,7 @@
               <w:rPr/>
               <w:t xml:space="preserve">, </w:t>
             </w:r>
-            <w:hyperlink r:id="rId84">
+            <w:hyperlink r:id="rId86">
               <w:r>
                 <w:rPr>
                   <w:rStyle w:val="InternetLink"/>
@@ -3088,7 +3099,7 @@
               <w:rPr/>
               <w:t xml:space="preserve">, </w:t>
             </w:r>
-            <w:hyperlink r:id="rId85">
+            <w:hyperlink r:id="rId87">
               <w:r>
                 <w:rPr>
                   <w:rStyle w:val="InternetLink"/>
@@ -3100,7 +3111,7 @@
               <w:rPr/>
               <w:t xml:space="preserve">, </w:t>
             </w:r>
-            <w:hyperlink r:id="rId86">
+            <w:hyperlink r:id="rId88">
               <w:r>
                 <w:rPr>
                   <w:rStyle w:val="InternetLink"/>
@@ -3112,7 +3123,7 @@
               <w:rPr/>
               <w:t xml:space="preserve">, </w:t>
             </w:r>
-            <w:hyperlink r:id="rId87">
+            <w:hyperlink r:id="rId89">
               <w:r>
                 <w:rPr>
                   <w:rStyle w:val="InternetLink"/>
@@ -3124,7 +3135,7 @@
               <w:rPr/>
               <w:t xml:space="preserve">, </w:t>
             </w:r>
-            <w:hyperlink r:id="rId88">
+            <w:hyperlink r:id="rId90">
               <w:r>
                 <w:rPr>
                   <w:rStyle w:val="InternetLink"/>
@@ -3136,7 +3147,7 @@
               <w:rPr/>
               <w:t xml:space="preserve">, Reveal.js, git, Jira, Excel, Visual Studio, </w:t>
             </w:r>
-            <w:hyperlink r:id="rId89">
+            <w:hyperlink r:id="rId91">
               <w:r>
                 <w:rPr>
                   <w:rStyle w:val="InternetLink"/>
@@ -3148,7 +3159,7 @@
               <w:rPr/>
               <w:t xml:space="preserve">, </w:t>
             </w:r>
-            <w:hyperlink r:id="rId90">
+            <w:hyperlink r:id="rId92">
               <w:r>
                 <w:rPr>
                   <w:rStyle w:val="InternetLink"/>
@@ -3167,7 +3178,7 @@
         <w:trPr/>
         <w:tc>
           <w:tcPr>
-            <w:tcW w:w="1074" w:type="dxa"/>
+            <w:tcW w:w="1073" w:type="dxa"/>
             <w:tcBorders/>
             <w:vAlign w:val="center"/>
           </w:tcPr>
@@ -3187,7 +3198,7 @@
         </w:tc>
         <w:tc>
           <w:tcPr>
-            <w:tcW w:w="8897" w:type="dxa"/>
+            <w:tcW w:w="8898" w:type="dxa"/>
             <w:tcBorders/>
             <w:vAlign w:val="center"/>
           </w:tcPr>
@@ -3203,7 +3214,7 @@
               <w:rPr/>
               <w:t xml:space="preserve">CMake, </w:t>
             </w:r>
-            <w:hyperlink r:id="rId91">
+            <w:hyperlink r:id="rId93">
               <w:r>
                 <w:rPr>
                   <w:rStyle w:val="InternetLink"/>
@@ -3215,7 +3226,7 @@
               <w:rPr/>
               <w:t xml:space="preserve">, Golang, </w:t>
             </w:r>
-            <w:hyperlink r:id="rId92">
+            <w:hyperlink r:id="rId94">
               <w:r>
                 <w:rPr>
                   <w:rStyle w:val="InternetLink"/>
@@ -3227,7 +3238,7 @@
               <w:rPr/>
               <w:t xml:space="preserve">, Antlr, bison, flex, Assembler, </w:t>
             </w:r>
-            <w:hyperlink r:id="rId93">
+            <w:hyperlink r:id="rId95">
               <w:r>
                 <w:rPr>
                   <w:rStyle w:val="InternetLink"/>
@@ -3239,7 +3250,7 @@
               <w:rPr/>
               <w:t xml:space="preserve">, Prolog, Lisp, Fortran, C#, Java, J (i.e. neo-APL), Numpy, OpenGL, </w:t>
             </w:r>
-            <w:hyperlink r:id="rId94">
+            <w:hyperlink r:id="rId96">
               <w:r>
                 <w:rPr>
                   <w:rStyle w:val="InternetLink"/>
@@ -3297,7 +3308,7 @@
       </w:r>
     </w:p>
     <w:sectPr>
-      <w:footerReference w:type="default" r:id="rId95"/>
+      <w:footerReference w:type="default" r:id="rId97"/>
       <w:type w:val="nextPage"/>
       <w:pgSz w:w="12240" w:h="15840"/>
       <w:pgMar w:left="1134" w:right="1134" w:header="0" w:top="1134" w:footer="1134" w:bottom="1693" w:gutter="0"/>

</xml_diff>

<commit_message>
added lua and sql, and build comment
</commit_message>
<xml_diff>
--- a/cv/AvrahamBernstein-CV-Abbrev.docx
+++ b/cv/AvrahamBernstein-CV-Abbrev.docx
@@ -53,11 +53,7 @@
       </w:pPr>
       <w:r>
         <w:rPr/>
-        <w:t>2021-1</w:t>
-      </w:r>
-      <w:r>
-        <w:rPr/>
-        <w:t>1-01</w:t>
+        <w:t>2021-11-02</w:t>
       </w:r>
     </w:p>
     <w:p>
@@ -370,7 +366,7 @@
       </w:hyperlink>
       <w:r>
         <w:rPr/>
-        <w:t>. And I have unique expertise in the subspecialty of cybersecurity related to anti-</w:t>
+        <w:t>. And I have unique expertise in the sub-specialty of cybersecurity related to anti-</w:t>
       </w:r>
       <w:hyperlink r:id="rId13">
         <w:r>
@@ -2774,8 +2770,8 @@
         </w:tblCellMar>
       </w:tblPr>
       <w:tblGrid>
-        <w:gridCol w:w="1072"/>
-        <w:gridCol w:w="8899"/>
+        <w:gridCol w:w="1070"/>
+        <w:gridCol w:w="8901"/>
       </w:tblGrid>
       <w:tr>
         <w:trPr>
@@ -2783,7 +2779,7 @@
         </w:trPr>
         <w:tc>
           <w:tcPr>
-            <w:tcW w:w="1072" w:type="dxa"/>
+            <w:tcW w:w="1070" w:type="dxa"/>
             <w:tcBorders/>
             <w:vAlign w:val="center"/>
           </w:tcPr>
@@ -2803,7 +2799,7 @@
         </w:tc>
         <w:tc>
           <w:tcPr>
-            <w:tcW w:w="8899" w:type="dxa"/>
+            <w:tcW w:w="8901" w:type="dxa"/>
             <w:tcBorders/>
             <w:vAlign w:val="center"/>
           </w:tcPr>
@@ -2826,7 +2822,7 @@
         <w:trPr/>
         <w:tc>
           <w:tcPr>
-            <w:tcW w:w="1072" w:type="dxa"/>
+            <w:tcW w:w="1070" w:type="dxa"/>
             <w:tcBorders/>
             <w:vAlign w:val="center"/>
           </w:tcPr>
@@ -2846,7 +2842,7 @@
         </w:tc>
         <w:tc>
           <w:tcPr>
-            <w:tcW w:w="8899" w:type="dxa"/>
+            <w:tcW w:w="8901" w:type="dxa"/>
             <w:tcBorders/>
             <w:vAlign w:val="center"/>
           </w:tcPr>
@@ -2905,7 +2901,7 @@
         <w:trPr/>
         <w:tc>
           <w:tcPr>
-            <w:tcW w:w="1072" w:type="dxa"/>
+            <w:tcW w:w="1070" w:type="dxa"/>
             <w:tcBorders/>
             <w:vAlign w:val="center"/>
           </w:tcPr>
@@ -2925,7 +2921,7 @@
         </w:tc>
         <w:tc>
           <w:tcPr>
-            <w:tcW w:w="8899" w:type="dxa"/>
+            <w:tcW w:w="8901" w:type="dxa"/>
             <w:tcBorders/>
             <w:vAlign w:val="center"/>
           </w:tcPr>
@@ -2987,7 +2983,7 @@
             </w:hyperlink>
             <w:r>
               <w:rPr/>
-              <w:t>, Zim wiki, MkDocs static web site generator</w:t>
+              <w:t>, Zim personal wiki, MkDocs static web site generator</w:t>
             </w:r>
           </w:p>
         </w:tc>
@@ -2996,7 +2992,7 @@
         <w:trPr/>
         <w:tc>
           <w:tcPr>
-            <w:tcW w:w="1072" w:type="dxa"/>
+            <w:tcW w:w="1070" w:type="dxa"/>
             <w:tcBorders/>
             <w:vAlign w:val="center"/>
           </w:tcPr>
@@ -3016,7 +3012,7 @@
         </w:tc>
         <w:tc>
           <w:tcPr>
-            <w:tcW w:w="8899" w:type="dxa"/>
+            <w:tcW w:w="8901" w:type="dxa"/>
             <w:tcBorders/>
             <w:vAlign w:val="center"/>
           </w:tcPr>
@@ -3171,7 +3167,7 @@
         <w:trPr/>
         <w:tc>
           <w:tcPr>
-            <w:tcW w:w="1072" w:type="dxa"/>
+            <w:tcW w:w="1070" w:type="dxa"/>
             <w:tcBorders/>
             <w:vAlign w:val="center"/>
           </w:tcPr>
@@ -3191,7 +3187,7 @@
         </w:tc>
         <w:tc>
           <w:tcPr>
-            <w:tcW w:w="8899" w:type="dxa"/>
+            <w:tcW w:w="8901" w:type="dxa"/>
             <w:tcBorders/>
             <w:vAlign w:val="center"/>
           </w:tcPr>
@@ -3241,7 +3237,7 @@
             </w:hyperlink>
             <w:r>
               <w:rPr/>
-              <w:t xml:space="preserve">, Prolog, Lisp, Fortran, C#, Java, J (i.e. neo-APL), Numpy, OpenGL, </w:t>
+              <w:t xml:space="preserve">, Prolog, Lisp, Fortran, C#, Java, J (i.e. neo-APL), Lua, Sql, Numpy, OpenGL, </w:t>
             </w:r>
             <w:hyperlink r:id="rId96">
               <w:r>

</xml_diff>

<commit_message>
improved ayb_checkum32 algo, and reformatted it
</commit_message>
<xml_diff>
--- a/cv/AvrahamBernstein-CV-Abbrev.docx
+++ b/cv/AvrahamBernstein-CV-Abbrev.docx
@@ -53,7 +53,11 @@
       </w:pPr>
       <w:r>
         <w:rPr/>
-        <w:t>2021-11-02</w:t>
+        <w:t>2021-11-0</w:t>
+      </w:r>
+      <w:r>
+        <w:rPr/>
+        <w:t>4</w:t>
       </w:r>
     </w:p>
     <w:p>
@@ -1473,8 +1477,8 @@
         <w:jc w:val="left"/>
         <w:rPr/>
       </w:pPr>
-      <w:bookmarkStart w:id="7" w:name="accessibility1"/>
-      <w:bookmarkStart w:id="8" w:name="accessibility2"/>
+      <w:bookmarkStart w:id="7" w:name="accessibility2"/>
+      <w:bookmarkStart w:id="8" w:name="accessibility1"/>
       <w:bookmarkEnd w:id="7"/>
       <w:bookmarkEnd w:id="8"/>
       <w:r>
@@ -2770,8 +2774,8 @@
         </w:tblCellMar>
       </w:tblPr>
       <w:tblGrid>
-        <w:gridCol w:w="1070"/>
-        <w:gridCol w:w="8901"/>
+        <w:gridCol w:w="1069"/>
+        <w:gridCol w:w="8902"/>
       </w:tblGrid>
       <w:tr>
         <w:trPr>
@@ -2779,7 +2783,7 @@
         </w:trPr>
         <w:tc>
           <w:tcPr>
-            <w:tcW w:w="1070" w:type="dxa"/>
+            <w:tcW w:w="1069" w:type="dxa"/>
             <w:tcBorders/>
             <w:vAlign w:val="center"/>
           </w:tcPr>
@@ -2799,7 +2803,7 @@
         </w:tc>
         <w:tc>
           <w:tcPr>
-            <w:tcW w:w="8901" w:type="dxa"/>
+            <w:tcW w:w="8902" w:type="dxa"/>
             <w:tcBorders/>
             <w:vAlign w:val="center"/>
           </w:tcPr>
@@ -2822,7 +2826,7 @@
         <w:trPr/>
         <w:tc>
           <w:tcPr>
-            <w:tcW w:w="1070" w:type="dxa"/>
+            <w:tcW w:w="1069" w:type="dxa"/>
             <w:tcBorders/>
             <w:vAlign w:val="center"/>
           </w:tcPr>
@@ -2842,7 +2846,7 @@
         </w:tc>
         <w:tc>
           <w:tcPr>
-            <w:tcW w:w="8901" w:type="dxa"/>
+            <w:tcW w:w="8902" w:type="dxa"/>
             <w:tcBorders/>
             <w:vAlign w:val="center"/>
           </w:tcPr>
@@ -2901,7 +2905,7 @@
         <w:trPr/>
         <w:tc>
           <w:tcPr>
-            <w:tcW w:w="1070" w:type="dxa"/>
+            <w:tcW w:w="1069" w:type="dxa"/>
             <w:tcBorders/>
             <w:vAlign w:val="center"/>
           </w:tcPr>
@@ -2921,7 +2925,7 @@
         </w:tc>
         <w:tc>
           <w:tcPr>
-            <w:tcW w:w="8901" w:type="dxa"/>
+            <w:tcW w:w="8902" w:type="dxa"/>
             <w:tcBorders/>
             <w:vAlign w:val="center"/>
           </w:tcPr>
@@ -2992,7 +2996,7 @@
         <w:trPr/>
         <w:tc>
           <w:tcPr>
-            <w:tcW w:w="1070" w:type="dxa"/>
+            <w:tcW w:w="1069" w:type="dxa"/>
             <w:tcBorders/>
             <w:vAlign w:val="center"/>
           </w:tcPr>
@@ -3012,7 +3016,7 @@
         </w:tc>
         <w:tc>
           <w:tcPr>
-            <w:tcW w:w="8901" w:type="dxa"/>
+            <w:tcW w:w="8902" w:type="dxa"/>
             <w:tcBorders/>
             <w:vAlign w:val="center"/>
           </w:tcPr>
@@ -3158,7 +3162,15 @@
             </w:hyperlink>
             <w:r>
               <w:rPr/>
-              <w:t>, Windows User Mode API</w:t>
+              <w:t xml:space="preserve">, </w:t>
+            </w:r>
+            <w:r>
+              <w:rPr/>
+              <w:t>Android NDK,</w:t>
+            </w:r>
+            <w:r>
+              <w:rPr/>
+              <w:t xml:space="preserve"> Windows User Mode API</w:t>
             </w:r>
           </w:p>
         </w:tc>
@@ -3167,7 +3179,7 @@
         <w:trPr/>
         <w:tc>
           <w:tcPr>
-            <w:tcW w:w="1070" w:type="dxa"/>
+            <w:tcW w:w="1069" w:type="dxa"/>
             <w:tcBorders/>
             <w:vAlign w:val="center"/>
           </w:tcPr>
@@ -3187,7 +3199,7 @@
         </w:tc>
         <w:tc>
           <w:tcPr>
-            <w:tcW w:w="8901" w:type="dxa"/>
+            <w:tcW w:w="8902" w:type="dxa"/>
             <w:tcBorders/>
             <w:vAlign w:val="center"/>
           </w:tcPr>

</xml_diff>